<commit_message>
Notes on Schutt (2015) chapter 2
</commit_message>
<xml_diff>
--- a/Readings/Schutt_2015_Investigating-the-social-world_v00.docx
+++ b/Readings/Schutt_2015_Investigating-the-social-world_v00.docx
@@ -910,6 +910,1466 @@
           <w:docGrid w:linePitch="360"/>
         </w:sectPr>
       </w:pPr>
+    </w:p>
+    <w:p>
+      <w:pPr>
+        <w:rPr>
+          <w:u w:val="single"/>
+        </w:rPr>
+      </w:pPr>
+      <w:r>
+        <w:rPr>
+          <w:u w:val="single"/>
+        </w:rPr>
+        <w:lastRenderedPageBreak/>
+        <w:t>Preview Questions</w:t>
+      </w:r>
+    </w:p>
+    <w:p>
+      <w:pPr>
+        <w:pStyle w:val="ListParagraph"/>
+        <w:numPr>
+          <w:ilvl w:val="0"/>
+          <w:numId w:val="7"/>
+        </w:numPr>
+      </w:pPr>
+      <w:r>
+        <w:t>How do you develop social research questions?</w:t>
+      </w:r>
+    </w:p>
+    <w:p>
+      <w:pPr>
+        <w:pStyle w:val="ListParagraph"/>
+        <w:numPr>
+          <w:ilvl w:val="0"/>
+          <w:numId w:val="7"/>
+        </w:numPr>
+      </w:pPr>
+      <w:r>
+        <w:t>What are the various social theories?</w:t>
+      </w:r>
+    </w:p>
+    <w:p>
+      <w:pPr>
+        <w:pStyle w:val="ListParagraph"/>
+        <w:numPr>
+          <w:ilvl w:val="0"/>
+          <w:numId w:val="7"/>
+        </w:numPr>
+      </w:pPr>
+      <w:r>
+        <w:t>How do you search the literature?</w:t>
+      </w:r>
+    </w:p>
+    <w:p>
+      <w:pPr>
+        <w:pStyle w:val="ListParagraph"/>
+        <w:numPr>
+          <w:ilvl w:val="0"/>
+          <w:numId w:val="7"/>
+        </w:numPr>
+      </w:pPr>
+      <w:r>
+        <w:t>How do you review previous research on a topic?</w:t>
+      </w:r>
+    </w:p>
+    <w:p>
+      <w:pPr>
+        <w:pStyle w:val="ListParagraph"/>
+        <w:numPr>
+          <w:ilvl w:val="0"/>
+          <w:numId w:val="7"/>
+        </w:numPr>
+      </w:pPr>
+      <w:r>
+        <w:t>What are the various strategies used to conduct social research?</w:t>
+      </w:r>
+    </w:p>
+    <w:p>
+      <w:pPr>
+        <w:pStyle w:val="ListParagraph"/>
+        <w:numPr>
+          <w:ilvl w:val="0"/>
+          <w:numId w:val="7"/>
+        </w:numPr>
+      </w:pPr>
+      <w:r>
+        <w:t>What are the standards used to evaluate social research?</w:t>
+      </w:r>
+    </w:p>
+    <w:p/>
+    <w:p>
+      <w:pPr>
+        <w:rPr>
+          <w:u w:val="single"/>
+        </w:rPr>
+      </w:pPr>
+      <w:r>
+        <w:rPr>
+          <w:u w:val="single"/>
+        </w:rPr>
+        <w:t>Reading Summary</w:t>
+      </w:r>
+    </w:p>
+    <w:p>
+      <w:r>
+        <w:t>Social Research Questions</w:t>
+      </w:r>
+    </w:p>
+    <w:p>
+      <w:pPr>
+        <w:pStyle w:val="ListParagraph"/>
+        <w:numPr>
+          <w:ilvl w:val="0"/>
+          <w:numId w:val="8"/>
+        </w:numPr>
+      </w:pPr>
+      <w:r>
+        <w:t>A social research question is a question about the social world that one aims to answer by collecting and analyzing firsthand, verifiable, empirical data.</w:t>
+      </w:r>
+    </w:p>
+    <w:p>
+      <w:pPr>
+        <w:pStyle w:val="ListParagraph"/>
+        <w:numPr>
+          <w:ilvl w:val="0"/>
+          <w:numId w:val="8"/>
+        </w:numPr>
+      </w:pPr>
+      <w:r>
+        <w:t>Identify social research questions</w:t>
+      </w:r>
+    </w:p>
+    <w:p>
+      <w:pPr>
+        <w:pStyle w:val="ListParagraph"/>
+        <w:numPr>
+          <w:ilvl w:val="1"/>
+          <w:numId w:val="8"/>
+        </w:numPr>
+      </w:pPr>
+      <w:r>
+        <w:t>Through personal experience</w:t>
+      </w:r>
+    </w:p>
+    <w:p>
+      <w:pPr>
+        <w:pStyle w:val="ListParagraph"/>
+        <w:numPr>
+          <w:ilvl w:val="1"/>
+          <w:numId w:val="8"/>
+        </w:numPr>
+      </w:pPr>
+      <w:r>
+        <w:t>From the research literature</w:t>
+      </w:r>
+    </w:p>
+    <w:p>
+      <w:pPr>
+        <w:pStyle w:val="ListParagraph"/>
+        <w:numPr>
+          <w:ilvl w:val="1"/>
+          <w:numId w:val="8"/>
+        </w:numPr>
+      </w:pPr>
+      <w:r>
+        <w:t>Social theory (i.e., answering a question that is critical for a particular social theory)</w:t>
+      </w:r>
+    </w:p>
+    <w:p>
+      <w:pPr>
+        <w:pStyle w:val="ListParagraph"/>
+        <w:numPr>
+          <w:ilvl w:val="1"/>
+          <w:numId w:val="8"/>
+        </w:numPr>
+      </w:pPr>
+      <w:r>
+        <w:t>Questions posed by funding sources</w:t>
+      </w:r>
+      <w:r>
+        <w:t xml:space="preserve"> (e.g., requests for proposals)</w:t>
+      </w:r>
+    </w:p>
+    <w:p>
+      <w:pPr>
+        <w:pStyle w:val="ListParagraph"/>
+        <w:numPr>
+          <w:ilvl w:val="0"/>
+          <w:numId w:val="8"/>
+        </w:numPr>
+      </w:pPr>
+      <w:r>
+        <w:t>Refining research questions</w:t>
+      </w:r>
+    </w:p>
+    <w:p>
+      <w:pPr>
+        <w:pStyle w:val="ListParagraph"/>
+        <w:numPr>
+          <w:ilvl w:val="1"/>
+          <w:numId w:val="8"/>
+        </w:numPr>
+      </w:pPr>
+      <w:r>
+        <w:t>Develop the research question gradually</w:t>
+      </w:r>
+    </w:p>
+    <w:p>
+      <w:pPr>
+        <w:pStyle w:val="ListParagraph"/>
+        <w:numPr>
+          <w:ilvl w:val="1"/>
+          <w:numId w:val="8"/>
+        </w:numPr>
+      </w:pPr>
+      <w:r>
+        <w:t>Create a list of possible research questions over time</w:t>
+      </w:r>
+    </w:p>
+    <w:p>
+      <w:pPr>
+        <w:pStyle w:val="ListParagraph"/>
+        <w:numPr>
+          <w:ilvl w:val="2"/>
+          <w:numId w:val="8"/>
+        </w:numPr>
+      </w:pPr>
+      <w:r>
+        <w:t>Review the list for questions or themes that appear multiple times</w:t>
+      </w:r>
+    </w:p>
+    <w:p>
+      <w:pPr>
+        <w:pStyle w:val="ListParagraph"/>
+        <w:numPr>
+          <w:ilvl w:val="1"/>
+          <w:numId w:val="8"/>
+        </w:numPr>
+      </w:pPr>
+      <w:r>
+        <w:t>Scope research questions to align with time and resources available to conduct the research</w:t>
+      </w:r>
+    </w:p>
+    <w:p>
+      <w:pPr>
+        <w:pStyle w:val="ListParagraph"/>
+        <w:numPr>
+          <w:ilvl w:val="0"/>
+          <w:numId w:val="8"/>
+        </w:numPr>
+      </w:pPr>
+      <w:r>
+        <w:t>Evaluating the best social research questions candidates</w:t>
+      </w:r>
+    </w:p>
+    <w:p>
+      <w:pPr>
+        <w:pStyle w:val="ListParagraph"/>
+        <w:numPr>
+          <w:ilvl w:val="1"/>
+          <w:numId w:val="8"/>
+        </w:numPr>
+      </w:pPr>
+      <w:r>
+        <w:t>Feasibility of conducting the research given the time and resources</w:t>
+      </w:r>
+    </w:p>
+    <w:p>
+      <w:pPr>
+        <w:pStyle w:val="ListParagraph"/>
+        <w:numPr>
+          <w:ilvl w:val="1"/>
+          <w:numId w:val="8"/>
+        </w:numPr>
+      </w:pPr>
+      <w:r>
+        <w:t>Whether the social importance justifies the expenditure of effort and resources</w:t>
+      </w:r>
+    </w:p>
+    <w:p>
+      <w:pPr>
+        <w:pStyle w:val="ListParagraph"/>
+        <w:numPr>
+          <w:ilvl w:val="2"/>
+          <w:numId w:val="8"/>
+        </w:numPr>
+      </w:pPr>
+      <w:r>
+        <w:t>Whether or not it will make a difference</w:t>
+      </w:r>
+    </w:p>
+    <w:p>
+      <w:pPr>
+        <w:pStyle w:val="ListParagraph"/>
+        <w:numPr>
+          <w:ilvl w:val="2"/>
+          <w:numId w:val="8"/>
+        </w:numPr>
+      </w:pPr>
+      <w:r>
+        <w:t>Whether or not other people care about it</w:t>
+      </w:r>
+    </w:p>
+    <w:p>
+      <w:pPr>
+        <w:pStyle w:val="ListParagraph"/>
+        <w:numPr>
+          <w:ilvl w:val="1"/>
+          <w:numId w:val="8"/>
+        </w:numPr>
+      </w:pPr>
+      <w:r>
+        <w:t>Scientific relevance</w:t>
+      </w:r>
+    </w:p>
+    <w:p/>
+    <w:p>
+      <w:r>
+        <w:t>Social Theories</w:t>
+      </w:r>
+    </w:p>
+    <w:p>
+      <w:pPr>
+        <w:pStyle w:val="ListParagraph"/>
+        <w:numPr>
+          <w:ilvl w:val="0"/>
+          <w:numId w:val="9"/>
+        </w:numPr>
+      </w:pPr>
+      <w:r>
+        <w:t xml:space="preserve">A theory is </w:t>
+      </w:r>
+      <w:r>
+        <w:t>an interrelated set of propositions about a reality that is internally coherent and can be empirically tested.</w:t>
+      </w:r>
+    </w:p>
+    <w:p>
+      <w:pPr>
+        <w:pStyle w:val="ListParagraph"/>
+        <w:numPr>
+          <w:ilvl w:val="0"/>
+          <w:numId w:val="9"/>
+        </w:numPr>
+      </w:pPr>
+      <w:r>
+        <w:t xml:space="preserve">Rational choice theory </w:t>
+      </w:r>
+      <w:r>
+        <w:t>is a social theory that explains the actions of individuals and posits that actors choose their actions to maximize their personal gains on a cost-benefit basis.</w:t>
+      </w:r>
+    </w:p>
+    <w:p>
+      <w:pPr>
+        <w:pStyle w:val="ListParagraph"/>
+        <w:numPr>
+          <w:ilvl w:val="0"/>
+          <w:numId w:val="9"/>
+        </w:numPr>
+      </w:pPr>
+      <w:r>
+        <w:t xml:space="preserve">Procedural justice theory is a social theory that explains why people obey the law and posits that they do so from a sense of obligation that flows from seeing legal authorities as moral and legitimate. </w:t>
+      </w:r>
+    </w:p>
+    <w:p>
+      <w:pPr>
+        <w:pStyle w:val="ListParagraph"/>
+        <w:numPr>
+          <w:ilvl w:val="0"/>
+          <w:numId w:val="9"/>
+        </w:numPr>
+      </w:pPr>
+      <w:r>
+        <w:t>Symbolic interaction theory is a social theory that explains social interaction and posits that social interaction conveys meaning and promotes socialization.</w:t>
+      </w:r>
+    </w:p>
+    <w:p>
+      <w:pPr>
+        <w:pStyle w:val="ListParagraph"/>
+        <w:numPr>
+          <w:ilvl w:val="0"/>
+          <w:numId w:val="9"/>
+        </w:numPr>
+      </w:pPr>
+      <w:r>
+        <w:t>Labeling theory is a social theory related to symbolic interaction theory that explains peoples’ behaviors and posits that the labels we ascribe to individuals influences how others interact with those individuals and causes individuals to act in ways consistent with the label ascribe to them.</w:t>
+      </w:r>
+    </w:p>
+    <w:p>
+      <w:pPr>
+        <w:pStyle w:val="ListParagraph"/>
+        <w:numPr>
+          <w:ilvl w:val="0"/>
+          <w:numId w:val="9"/>
+        </w:numPr>
+      </w:pPr>
+      <w:r>
+        <w:lastRenderedPageBreak/>
+        <w:t>Conflict theory is a social theory that explains why groups attempt to exercise dominance</w:t>
+      </w:r>
+      <w:r>
+        <w:t xml:space="preserve"> over others </w:t>
+      </w:r>
+      <w:r>
+        <w:t>and posits that conflict is the primary force in society</w:t>
+      </w:r>
+      <w:r>
+        <w:t>.</w:t>
+      </w:r>
+    </w:p>
+    <w:p>
+      <w:pPr>
+        <w:pStyle w:val="ListParagraph"/>
+        <w:numPr>
+          <w:ilvl w:val="0"/>
+          <w:numId w:val="9"/>
+        </w:numPr>
+      </w:pPr>
+      <w:r>
+        <w:t>Functional theory is a social theory that explains social patterns and posits that the basis of social bonds determines how people interact.</w:t>
+      </w:r>
+    </w:p>
+    <w:p/>
+    <w:p>
+      <w:r>
+        <w:t>Scientific Paradigms</w:t>
+      </w:r>
+    </w:p>
+    <w:p>
+      <w:pPr>
+        <w:pStyle w:val="ListParagraph"/>
+        <w:numPr>
+          <w:ilvl w:val="0"/>
+          <w:numId w:val="10"/>
+        </w:numPr>
+      </w:pPr>
+      <w:r>
+        <w:t>A scientific paradigm is a set of beliefs that guide research in a given field.  Paradigms comprise:</w:t>
+      </w:r>
+    </w:p>
+    <w:p>
+      <w:pPr>
+        <w:pStyle w:val="ListParagraph"/>
+        <w:numPr>
+          <w:ilvl w:val="1"/>
+          <w:numId w:val="10"/>
+        </w:numPr>
+      </w:pPr>
+      <w:r>
+        <w:t>Unquestioned suppositions</w:t>
+      </w:r>
+    </w:p>
+    <w:p>
+      <w:pPr>
+        <w:pStyle w:val="ListParagraph"/>
+        <w:numPr>
+          <w:ilvl w:val="1"/>
+          <w:numId w:val="10"/>
+        </w:numPr>
+      </w:pPr>
+      <w:r>
+        <w:t>Accepted theories</w:t>
+      </w:r>
+    </w:p>
+    <w:p>
+      <w:pPr>
+        <w:pStyle w:val="ListParagraph"/>
+        <w:numPr>
+          <w:ilvl w:val="1"/>
+          <w:numId w:val="10"/>
+        </w:numPr>
+      </w:pPr>
+      <w:r>
+        <w:t>Foundational research findings</w:t>
+      </w:r>
+    </w:p>
+    <w:p>
+      <w:pPr>
+        <w:pStyle w:val="ListParagraph"/>
+        <w:numPr>
+          <w:ilvl w:val="0"/>
+          <w:numId w:val="10"/>
+        </w:numPr>
+      </w:pPr>
+      <w:r>
+        <w:t>Normal science is research that is consistent with the prevailing scientific paradigm.</w:t>
+      </w:r>
+    </w:p>
+    <w:p>
+      <w:pPr>
+        <w:pStyle w:val="ListParagraph"/>
+        <w:numPr>
+          <w:ilvl w:val="0"/>
+          <w:numId w:val="10"/>
+        </w:numPr>
+      </w:pPr>
+      <w:r>
+        <w:t>A scientific revolution is the abrupt shift from one dominant scientific paradigm to an alternative scientific paradigm.</w:t>
+      </w:r>
+    </w:p>
+    <w:p>
+      <w:pPr>
+        <w:pStyle w:val="ListParagraph"/>
+        <w:numPr>
+          <w:ilvl w:val="1"/>
+          <w:numId w:val="10"/>
+        </w:numPr>
+      </w:pPr>
+      <w:r>
+        <w:t>Usually develops after the accumulation of a large body of evidence that contradicts the dominant scientific paradigm.</w:t>
+      </w:r>
+    </w:p>
+    <w:p/>
+    <w:p>
+      <w:r>
+        <w:t>Social Research Foundations</w:t>
+      </w:r>
+    </w:p>
+    <w:p>
+      <w:pPr>
+        <w:pStyle w:val="ListParagraph"/>
+        <w:numPr>
+          <w:ilvl w:val="0"/>
+          <w:numId w:val="11"/>
+        </w:numPr>
+      </w:pPr>
+      <w:r>
+        <w:t>Scoping your literature search</w:t>
+      </w:r>
+    </w:p>
+    <w:p>
+      <w:pPr>
+        <w:pStyle w:val="ListParagraph"/>
+        <w:numPr>
+          <w:ilvl w:val="1"/>
+          <w:numId w:val="11"/>
+        </w:numPr>
+      </w:pPr>
+      <w:r>
+        <w:t>Studies that tried to answer the same question</w:t>
+      </w:r>
+    </w:p>
+    <w:p>
+      <w:pPr>
+        <w:pStyle w:val="ListParagraph"/>
+        <w:numPr>
+          <w:ilvl w:val="1"/>
+          <w:numId w:val="11"/>
+        </w:numPr>
+      </w:pPr>
+      <w:r>
+        <w:t>Studies that tried to answer similar questions</w:t>
+      </w:r>
+    </w:p>
+    <w:p>
+      <w:pPr>
+        <w:pStyle w:val="ListParagraph"/>
+        <w:numPr>
+          <w:ilvl w:val="1"/>
+          <w:numId w:val="11"/>
+        </w:numPr>
+      </w:pPr>
+      <w:r>
+        <w:t>Studies about similar topics</w:t>
+      </w:r>
+    </w:p>
+    <w:p>
+      <w:pPr>
+        <w:pStyle w:val="ListParagraph"/>
+        <w:numPr>
+          <w:ilvl w:val="1"/>
+          <w:numId w:val="11"/>
+        </w:numPr>
+      </w:pPr>
+      <w:r>
+        <w:t>Studies that used similar methods</w:t>
+      </w:r>
+    </w:p>
+    <w:p>
+      <w:pPr>
+        <w:pStyle w:val="ListParagraph"/>
+        <w:numPr>
+          <w:ilvl w:val="0"/>
+          <w:numId w:val="11"/>
+        </w:numPr>
+      </w:pPr>
+      <w:r>
+        <w:t>Newspapers and magazine articles are NOT acceptable sources</w:t>
+      </w:r>
+    </w:p>
+    <w:p>
+      <w:pPr>
+        <w:pStyle w:val="ListParagraph"/>
+        <w:numPr>
+          <w:ilvl w:val="0"/>
+          <w:numId w:val="11"/>
+        </w:numPr>
+      </w:pPr>
+      <w:r>
+        <w:t>Searching the literature</w:t>
+      </w:r>
+    </w:p>
+    <w:p>
+      <w:pPr>
+        <w:pStyle w:val="ListParagraph"/>
+        <w:numPr>
+          <w:ilvl w:val="1"/>
+          <w:numId w:val="11"/>
+        </w:numPr>
+      </w:pPr>
+      <w:r>
+        <w:t>Specify the research question</w:t>
+      </w:r>
+    </w:p>
+    <w:p>
+      <w:pPr>
+        <w:pStyle w:val="ListParagraph"/>
+        <w:numPr>
+          <w:ilvl w:val="1"/>
+          <w:numId w:val="11"/>
+        </w:numPr>
+      </w:pPr>
+      <w:r>
+        <w:t>Identify appropriate bibliographic databases</w:t>
+      </w:r>
+    </w:p>
+    <w:p>
+      <w:pPr>
+        <w:pStyle w:val="ListParagraph"/>
+        <w:numPr>
+          <w:ilvl w:val="1"/>
+          <w:numId w:val="11"/>
+        </w:numPr>
+      </w:pPr>
+      <w:r>
+        <w:t>Create a tentative list of search terms</w:t>
+      </w:r>
+    </w:p>
+    <w:p>
+      <w:pPr>
+        <w:pStyle w:val="ListParagraph"/>
+        <w:numPr>
+          <w:ilvl w:val="1"/>
+          <w:numId w:val="11"/>
+        </w:numPr>
+      </w:pPr>
+      <w:r>
+        <w:t>Narrow your search</w:t>
+      </w:r>
+    </w:p>
+    <w:p>
+      <w:pPr>
+        <w:pStyle w:val="ListParagraph"/>
+        <w:numPr>
+          <w:ilvl w:val="2"/>
+          <w:numId w:val="11"/>
+        </w:numPr>
+      </w:pPr>
+      <w:r>
+        <w:t>Specify search terms more precisely</w:t>
+      </w:r>
+    </w:p>
+    <w:p>
+      <w:pPr>
+        <w:pStyle w:val="ListParagraph"/>
+        <w:numPr>
+          <w:ilvl w:val="2"/>
+          <w:numId w:val="11"/>
+        </w:numPr>
+      </w:pPr>
+      <w:r>
+        <w:t>Broaden search terms</w:t>
+      </w:r>
+    </w:p>
+    <w:p>
+      <w:pPr>
+        <w:pStyle w:val="ListParagraph"/>
+        <w:numPr>
+          <w:ilvl w:val="2"/>
+          <w:numId w:val="11"/>
+        </w:numPr>
+      </w:pPr>
+      <w:r>
+        <w:t>Use synonyms for various terms</w:t>
+      </w:r>
+    </w:p>
+    <w:p>
+      <w:pPr>
+        <w:pStyle w:val="ListParagraph"/>
+        <w:numPr>
+          <w:ilvl w:val="2"/>
+          <w:numId w:val="11"/>
+        </w:numPr>
+      </w:pPr>
+      <w:r>
+        <w:t>Use Boolean search logic</w:t>
+      </w:r>
+    </w:p>
+    <w:p>
+      <w:pPr>
+        <w:pStyle w:val="ListParagraph"/>
+        <w:numPr>
+          <w:ilvl w:val="2"/>
+          <w:numId w:val="11"/>
+        </w:numPr>
+      </w:pPr>
+      <w:r>
+        <w:t>Specify appropriate subject descriptors</w:t>
+      </w:r>
+    </w:p>
+    <w:p>
+      <w:pPr>
+        <w:pStyle w:val="ListParagraph"/>
+        <w:numPr>
+          <w:ilvl w:val="1"/>
+          <w:numId w:val="11"/>
+        </w:numPr>
+      </w:pPr>
+      <w:r>
+        <w:t>Review results</w:t>
+      </w:r>
+    </w:p>
+    <w:p>
+      <w:pPr>
+        <w:pStyle w:val="ListParagraph"/>
+        <w:numPr>
+          <w:ilvl w:val="2"/>
+          <w:numId w:val="11"/>
+        </w:numPr>
+      </w:pPr>
+      <w:r>
+        <w:t>Read titles</w:t>
+      </w:r>
+    </w:p>
+    <w:p>
+      <w:pPr>
+        <w:pStyle w:val="ListParagraph"/>
+        <w:numPr>
+          <w:ilvl w:val="2"/>
+          <w:numId w:val="11"/>
+        </w:numPr>
+      </w:pPr>
+      <w:r>
+        <w:t>Read abstracts</w:t>
+      </w:r>
+    </w:p>
+    <w:p>
+      <w:pPr>
+        <w:pStyle w:val="ListParagraph"/>
+        <w:numPr>
+          <w:ilvl w:val="2"/>
+          <w:numId w:val="11"/>
+        </w:numPr>
+      </w:pPr>
+      <w:r>
+        <w:t>Review references</w:t>
+      </w:r>
+    </w:p>
+    <w:p>
+      <w:pPr>
+        <w:pStyle w:val="ListParagraph"/>
+        <w:numPr>
+          <w:ilvl w:val="1"/>
+          <w:numId w:val="11"/>
+        </w:numPr>
+      </w:pPr>
+      <w:r>
+        <w:t>Retrieve the articles</w:t>
+      </w:r>
+    </w:p>
+    <w:p>
+      <w:pPr>
+        <w:pStyle w:val="ListParagraph"/>
+        <w:numPr>
+          <w:ilvl w:val="0"/>
+          <w:numId w:val="11"/>
+        </w:numPr>
+      </w:pPr>
+      <w:r>
+        <w:t>Reviewing research</w:t>
+      </w:r>
+    </w:p>
+    <w:p>
+      <w:pPr>
+        <w:pStyle w:val="ListParagraph"/>
+        <w:numPr>
+          <w:ilvl w:val="1"/>
+          <w:numId w:val="11"/>
+        </w:numPr>
+      </w:pPr>
+      <w:r>
+        <w:t>Consider the quality of each research study</w:t>
+      </w:r>
+    </w:p>
+    <w:p>
+      <w:pPr>
+        <w:pStyle w:val="ListParagraph"/>
+        <w:numPr>
+          <w:ilvl w:val="1"/>
+          <w:numId w:val="11"/>
+        </w:numPr>
+      </w:pPr>
+      <w:r>
+        <w:t>Consider the implications of study findings on your planned research</w:t>
+      </w:r>
+    </w:p>
+    <w:p>
+      <w:pPr>
+        <w:pStyle w:val="ListParagraph"/>
+        <w:numPr>
+          <w:ilvl w:val="1"/>
+          <w:numId w:val="11"/>
+        </w:numPr>
+      </w:pPr>
+      <w:r>
+        <w:t>Adjust your thinking about your research question based on the perspectives and alternative arguments in the literature</w:t>
+      </w:r>
+    </w:p>
+    <w:p>
+      <w:pPr>
+        <w:pStyle w:val="ListParagraph"/>
+        <w:numPr>
+          <w:ilvl w:val="0"/>
+          <w:numId w:val="11"/>
+        </w:numPr>
+      </w:pPr>
+      <w:r>
+        <w:t>Research monographs are books that provide more information from a research project than can be included in a journal article.</w:t>
+      </w:r>
+    </w:p>
+    <w:p>
+      <w:pPr>
+        <w:pStyle w:val="ListParagraph"/>
+        <w:numPr>
+          <w:ilvl w:val="0"/>
+          <w:numId w:val="11"/>
+        </w:numPr>
+      </w:pPr>
+      <w:r>
+        <w:lastRenderedPageBreak/>
+        <w:t>Databases for social research</w:t>
+      </w:r>
+    </w:p>
+    <w:p>
+      <w:pPr>
+        <w:pStyle w:val="ListParagraph"/>
+        <w:numPr>
+          <w:ilvl w:val="1"/>
+          <w:numId w:val="11"/>
+        </w:numPr>
+      </w:pPr>
+      <w:r>
+        <w:t>Sociological Abstracts</w:t>
+      </w:r>
+    </w:p>
+    <w:p>
+      <w:pPr>
+        <w:pStyle w:val="ListParagraph"/>
+        <w:numPr>
+          <w:ilvl w:val="1"/>
+          <w:numId w:val="11"/>
+        </w:numPr>
+      </w:pPr>
+      <w:proofErr w:type="spellStart"/>
+      <w:r>
+        <w:t>SocINDEX</w:t>
+      </w:r>
+      <w:proofErr w:type="spellEnd"/>
+    </w:p>
+    <w:p>
+      <w:pPr>
+        <w:pStyle w:val="ListParagraph"/>
+        <w:numPr>
+          <w:ilvl w:val="1"/>
+          <w:numId w:val="11"/>
+        </w:numPr>
+      </w:pPr>
+      <w:r>
+        <w:t>Psychological Abstracts</w:t>
+      </w:r>
+    </w:p>
+    <w:p>
+      <w:pPr>
+        <w:pStyle w:val="ListParagraph"/>
+        <w:numPr>
+          <w:ilvl w:val="0"/>
+          <w:numId w:val="11"/>
+        </w:numPr>
+      </w:pPr>
+      <w:r>
+        <w:t>Two stage review literature review process</w:t>
+      </w:r>
+    </w:p>
+    <w:p>
+      <w:pPr>
+        <w:pStyle w:val="ListParagraph"/>
+        <w:numPr>
+          <w:ilvl w:val="1"/>
+          <w:numId w:val="11"/>
+        </w:numPr>
+      </w:pPr>
+      <w:r>
+        <w:t>Assess each article separately</w:t>
+      </w:r>
+    </w:p>
+    <w:p>
+      <w:pPr>
+        <w:pStyle w:val="ListParagraph"/>
+        <w:numPr>
+          <w:ilvl w:val="2"/>
+          <w:numId w:val="11"/>
+        </w:numPr>
+      </w:pPr>
+      <w:r>
+        <w:t>See Appendix A on p. 589</w:t>
+      </w:r>
+    </w:p>
+    <w:p>
+      <w:pPr>
+        <w:pStyle w:val="ListParagraph"/>
+        <w:numPr>
+          <w:ilvl w:val="1"/>
+          <w:numId w:val="11"/>
+        </w:numPr>
+      </w:pPr>
+      <w:r>
+        <w:t>Assess the implications of the entire set of articles</w:t>
+      </w:r>
+    </w:p>
+    <w:p>
+      <w:pPr>
+        <w:pStyle w:val="ListParagraph"/>
+        <w:numPr>
+          <w:ilvl w:val="2"/>
+          <w:numId w:val="11"/>
+        </w:numPr>
+      </w:pPr>
+      <w:r>
+        <w:t>Write an integrated review that highlights implications</w:t>
+      </w:r>
+    </w:p>
+    <w:p>
+      <w:pPr>
+        <w:pStyle w:val="ListParagraph"/>
+        <w:numPr>
+          <w:ilvl w:val="0"/>
+          <w:numId w:val="11"/>
+        </w:numPr>
+      </w:pPr>
+      <w:r>
+        <w:t>Goals of integrated literature review</w:t>
+      </w:r>
+    </w:p>
+    <w:p>
+      <w:pPr>
+        <w:pStyle w:val="ListParagraph"/>
+        <w:numPr>
+          <w:ilvl w:val="1"/>
+          <w:numId w:val="11"/>
+        </w:numPr>
+      </w:pPr>
+      <w:r>
+        <w:t>Summarize prior research</w:t>
+      </w:r>
+    </w:p>
+    <w:p>
+      <w:pPr>
+        <w:pStyle w:val="ListParagraph"/>
+        <w:numPr>
+          <w:ilvl w:val="2"/>
+          <w:numId w:val="11"/>
+        </w:numPr>
+      </w:pPr>
+      <w:r>
+        <w:t>Be selective</w:t>
+      </w:r>
+    </w:p>
+    <w:p>
+      <w:pPr>
+        <w:pStyle w:val="ListParagraph"/>
+        <w:numPr>
+          <w:ilvl w:val="2"/>
+          <w:numId w:val="11"/>
+        </w:numPr>
+      </w:pPr>
+      <w:r>
+        <w:t>Include most recent research as well as the classic studies on a topic</w:t>
+      </w:r>
+    </w:p>
+    <w:p>
+      <w:pPr>
+        <w:pStyle w:val="ListParagraph"/>
+        <w:numPr>
+          <w:ilvl w:val="2"/>
+          <w:numId w:val="11"/>
+        </w:numPr>
+      </w:pPr>
+      <w:r>
+        <w:t>Use direct quotes sparingly</w:t>
+      </w:r>
+    </w:p>
+    <w:p>
+      <w:pPr>
+        <w:pStyle w:val="ListParagraph"/>
+        <w:numPr>
+          <w:ilvl w:val="1"/>
+          <w:numId w:val="11"/>
+        </w:numPr>
+      </w:pPr>
+      <w:r>
+        <w:t>Critique prior research</w:t>
+      </w:r>
+    </w:p>
+    <w:p>
+      <w:pPr>
+        <w:pStyle w:val="ListParagraph"/>
+        <w:numPr>
+          <w:ilvl w:val="2"/>
+          <w:numId w:val="11"/>
+        </w:numPr>
+      </w:pPr>
+      <w:r>
+        <w:t>Review process of publication</w:t>
+      </w:r>
+    </w:p>
+    <w:p>
+      <w:pPr>
+        <w:pStyle w:val="ListParagraph"/>
+        <w:numPr>
+          <w:ilvl w:val="2"/>
+          <w:numId w:val="11"/>
+        </w:numPr>
+      </w:pPr>
+      <w:r>
+        <w:t>Credibility of authors</w:t>
+      </w:r>
+    </w:p>
+    <w:p>
+      <w:pPr>
+        <w:pStyle w:val="ListParagraph"/>
+        <w:numPr>
+          <w:ilvl w:val="2"/>
+          <w:numId w:val="11"/>
+        </w:numPr>
+      </w:pPr>
+      <w:r>
+        <w:t>Reputation of funding sources</w:t>
+      </w:r>
+    </w:p>
+    <w:p>
+      <w:pPr>
+        <w:pStyle w:val="ListParagraph"/>
+        <w:numPr>
+          <w:ilvl w:val="1"/>
+          <w:numId w:val="11"/>
+        </w:numPr>
+      </w:pPr>
+      <w:r>
+        <w:t>Present conclusions</w:t>
+      </w:r>
+    </w:p>
+    <w:p>
+      <w:pPr>
+        <w:pStyle w:val="ListParagraph"/>
+        <w:numPr>
+          <w:ilvl w:val="2"/>
+          <w:numId w:val="11"/>
+        </w:numPr>
+      </w:pPr>
+      <w:r>
+        <w:t>Your own opinion of prior research</w:t>
+      </w:r>
+    </w:p>
+    <w:p>
+      <w:pPr>
+        <w:pStyle w:val="ListParagraph"/>
+        <w:numPr>
+          <w:ilvl w:val="2"/>
+          <w:numId w:val="11"/>
+        </w:numPr>
+      </w:pPr>
+      <w:r>
+        <w:t>Identify where your approach is based on your theoretical framework and not the results of prior research</w:t>
+      </w:r>
+    </w:p>
+    <w:p>
+      <w:pPr>
+        <w:pStyle w:val="ListParagraph"/>
+        <w:numPr>
+          <w:ilvl w:val="2"/>
+          <w:numId w:val="11"/>
+        </w:numPr>
+      </w:pPr>
+      <w:r>
+        <w:t>Identify the potential limitations that can be avoided</w:t>
+      </w:r>
+    </w:p>
+    <w:p>
+      <w:pPr>
+        <w:pStyle w:val="ListParagraph"/>
+        <w:numPr>
+          <w:ilvl w:val="2"/>
+          <w:numId w:val="11"/>
+        </w:numPr>
+      </w:pPr>
+      <w:r>
+        <w:t>Explain why the unanswered questions and methodological limitations of prior research make your research important</w:t>
+      </w:r>
+    </w:p>
+    <w:p/>
+    <w:p>
+      <w:r>
+        <w:t>Social Research Strategies</w:t>
+      </w:r>
+    </w:p>
+    <w:p>
+      <w:pPr>
+        <w:pStyle w:val="ListParagraph"/>
+        <w:numPr>
+          <w:ilvl w:val="0"/>
+          <w:numId w:val="12"/>
+        </w:numPr>
+      </w:pPr>
+      <w:r>
+        <w:t xml:space="preserve">Deductive reasoning: Theory (what we think) </w:t>
+      </w:r>
+      <w:r>
+        <w:sym w:font="Wingdings" w:char="F0E0"/>
+      </w:r>
+      <w:r>
+        <w:t xml:space="preserve"> test </w:t>
+      </w:r>
+      <w:r>
+        <w:t xml:space="preserve">theory </w:t>
+      </w:r>
+      <w:r>
+        <w:t>with data (what we observe)</w:t>
+      </w:r>
+    </w:p>
+    <w:p>
+      <w:pPr>
+        <w:pStyle w:val="ListParagraph"/>
+        <w:numPr>
+          <w:ilvl w:val="1"/>
+          <w:numId w:val="12"/>
+        </w:numPr>
+      </w:pPr>
+      <w:r>
+        <w:t>Typical of quantitative research</w:t>
+      </w:r>
+    </w:p>
+    <w:p>
+      <w:pPr>
+        <w:pStyle w:val="ListParagraph"/>
+        <w:numPr>
+          <w:ilvl w:val="0"/>
+          <w:numId w:val="12"/>
+        </w:numPr>
+      </w:pPr>
+      <w:r>
+        <w:t xml:space="preserve">Inductive reasoning: Collect data (what we observe) </w:t>
+      </w:r>
+      <w:r>
+        <w:sym w:font="Wingdings" w:char="F0E0"/>
+      </w:r>
+      <w:r>
+        <w:t xml:space="preserve"> form theory to explain patterns in data (</w:t>
+      </w:r>
+      <w:r>
+        <w:t>what we think)</w:t>
+      </w:r>
+    </w:p>
+    <w:p>
+      <w:pPr>
+        <w:pStyle w:val="ListParagraph"/>
+        <w:numPr>
+          <w:ilvl w:val="1"/>
+          <w:numId w:val="12"/>
+        </w:numPr>
+      </w:pPr>
+      <w:r>
+        <w:t>Typical of</w:t>
+      </w:r>
+      <w:r>
+        <w:t xml:space="preserve"> qualitative research.</w:t>
+      </w:r>
+    </w:p>
+    <w:p>
+      <w:pPr>
+        <w:pStyle w:val="ListParagraph"/>
+        <w:numPr>
+          <w:ilvl w:val="0"/>
+          <w:numId w:val="12"/>
+        </w:numPr>
+      </w:pPr>
+      <w:r>
+        <w:t>See Exhibit 2.6 on p. 45</w:t>
+      </w:r>
+    </w:p>
+    <w:p>
+      <w:pPr>
+        <w:pStyle w:val="ListParagraph"/>
+        <w:numPr>
+          <w:ilvl w:val="0"/>
+          <w:numId w:val="12"/>
+        </w:numPr>
+      </w:pPr>
+      <w:r>
+        <w:t>Explanatory research tests explanations for social phenomena</w:t>
+      </w:r>
+    </w:p>
+    <w:p>
+      <w:pPr>
+        <w:pStyle w:val="ListParagraph"/>
+        <w:numPr>
+          <w:ilvl w:val="1"/>
+          <w:numId w:val="12"/>
+        </w:numPr>
+      </w:pPr>
+      <w:r>
+        <w:t xml:space="preserve">Uses the research circle </w:t>
+      </w:r>
+      <w:r>
+        <w:t xml:space="preserve">(spiral) </w:t>
+      </w:r>
+      <w:r>
+        <w:t>process (see Exhibit 2.8 on p. 47)</w:t>
+      </w:r>
+    </w:p>
+    <w:p>
+      <w:pPr>
+        <w:pStyle w:val="ListParagraph"/>
+        <w:numPr>
+          <w:ilvl w:val="0"/>
+          <w:numId w:val="12"/>
+        </w:numPr>
+      </w:pPr>
+      <w:r>
+        <w:t>A hypothesis is a prediction about the relationship between two or more variables based on a given theory.</w:t>
+      </w:r>
+    </w:p>
+    <w:p>
+      <w:pPr>
+        <w:pStyle w:val="ListParagraph"/>
+        <w:numPr>
+          <w:ilvl w:val="1"/>
+          <w:numId w:val="12"/>
+        </w:numPr>
+      </w:pPr>
+      <w:r>
+        <w:t>It’s helpful to re-phrase the hypothesis as an If-Then statement to identify the dependent and independent variables.</w:t>
+      </w:r>
+    </w:p>
+    <w:p>
+      <w:pPr>
+        <w:pStyle w:val="ListParagraph"/>
+        <w:numPr>
+          <w:ilvl w:val="0"/>
+          <w:numId w:val="12"/>
+        </w:numPr>
+      </w:pPr>
+      <w:r>
+        <w:t>An empirical generalization is a statement that describes a pattern found in research data.</w:t>
+      </w:r>
+    </w:p>
+    <w:p>
+      <w:pPr>
+        <w:pStyle w:val="ListParagraph"/>
+        <w:numPr>
+          <w:ilvl w:val="0"/>
+          <w:numId w:val="12"/>
+        </w:numPr>
+      </w:pPr>
+      <w:r>
+        <w:t xml:space="preserve">Anomalous findings are patterns in the data that are not consistent with </w:t>
+      </w:r>
+      <w:r>
+        <w:t>the accepted theory.</w:t>
+      </w:r>
+    </w:p>
+    <w:p>
+      <w:pPr>
+        <w:pStyle w:val="ListParagraph"/>
+        <w:numPr>
+          <w:ilvl w:val="0"/>
+          <w:numId w:val="12"/>
+        </w:numPr>
+      </w:pPr>
+      <w:r>
+        <w:t>Exploratory research tries to form explanations for social phenomena</w:t>
+      </w:r>
+    </w:p>
+    <w:p>
+      <w:pPr>
+        <w:pStyle w:val="ListParagraph"/>
+        <w:numPr>
+          <w:ilvl w:val="1"/>
+          <w:numId w:val="12"/>
+        </w:numPr>
+      </w:pPr>
+      <w:r>
+        <w:t>What’s going on?</w:t>
+      </w:r>
+    </w:p>
+    <w:p>
+      <w:pPr>
+        <w:pStyle w:val="ListParagraph"/>
+        <w:numPr>
+          <w:ilvl w:val="1"/>
+          <w:numId w:val="12"/>
+        </w:numPr>
+      </w:pPr>
+      <w:r>
+        <w:t>How do people interpret these experiences?</w:t>
+      </w:r>
+    </w:p>
+    <w:p>
+      <w:pPr>
+        <w:pStyle w:val="ListParagraph"/>
+        <w:numPr>
+          <w:ilvl w:val="1"/>
+          <w:numId w:val="12"/>
+        </w:numPr>
+      </w:pPr>
+      <w:r>
+        <w:t>Why do people do what they do?</w:t>
+      </w:r>
+    </w:p>
+    <w:p>
+      <w:pPr>
+        <w:pStyle w:val="ListParagraph"/>
+        <w:numPr>
+          <w:ilvl w:val="0"/>
+          <w:numId w:val="12"/>
+        </w:numPr>
+      </w:pPr>
+      <w:r>
+        <w:lastRenderedPageBreak/>
+        <w:t>Descriptive research makes empirical generalizations based on data but does not attempt to explain the phenomena.</w:t>
+      </w:r>
+    </w:p>
+    <w:p/>
+    <w:p>
+      <w:r>
+        <w:t>Social Research Standards</w:t>
+      </w:r>
+    </w:p>
+    <w:p>
+      <w:pPr>
+        <w:pStyle w:val="ListParagraph"/>
+        <w:numPr>
+          <w:ilvl w:val="0"/>
+          <w:numId w:val="13"/>
+        </w:numPr>
+      </w:pPr>
+      <w:r>
+        <w:t>Validity is when conclusions about a reality are correct.</w:t>
+      </w:r>
+    </w:p>
+    <w:p>
+      <w:pPr>
+        <w:pStyle w:val="ListParagraph"/>
+        <w:numPr>
+          <w:ilvl w:val="0"/>
+          <w:numId w:val="13"/>
+        </w:numPr>
+      </w:pPr>
+      <w:r>
+        <w:t xml:space="preserve">Measurement validity is when </w:t>
+      </w:r>
+      <w:r>
+        <w:t xml:space="preserve">the measure used to ascertain the magnitude of a variable captures </w:t>
+      </w:r>
+      <w:r>
+        <w:t xml:space="preserve">the </w:t>
+      </w:r>
+      <w:r>
+        <w:t>intended variable.</w:t>
+      </w:r>
+    </w:p>
+    <w:p>
+      <w:pPr>
+        <w:pStyle w:val="ListParagraph"/>
+        <w:numPr>
+          <w:ilvl w:val="0"/>
+          <w:numId w:val="13"/>
+        </w:numPr>
+      </w:pPr>
+      <w:r>
+        <w:t>Generalizability is the extent to which study findings can be applied to situations that were not part of the actual study.</w:t>
+      </w:r>
+    </w:p>
+    <w:p>
+      <w:pPr>
+        <w:pStyle w:val="ListParagraph"/>
+        <w:numPr>
+          <w:ilvl w:val="1"/>
+          <w:numId w:val="13"/>
+        </w:numPr>
+      </w:pPr>
+      <w:r>
+        <w:t xml:space="preserve">Sample generalizability </w:t>
+      </w:r>
+      <w:r>
+        <w:sym w:font="Wingdings" w:char="F0E0"/>
+      </w:r>
+      <w:r>
+        <w:t xml:space="preserve"> conclusion based on a sample hold true for the population from which the sample was taken.</w:t>
+      </w:r>
+    </w:p>
+    <w:p>
+      <w:pPr>
+        <w:pStyle w:val="ListParagraph"/>
+        <w:numPr>
+          <w:ilvl w:val="1"/>
+          <w:numId w:val="13"/>
+        </w:numPr>
+      </w:pPr>
+      <w:r>
+        <w:t xml:space="preserve">Cross-population generalizability (i.e., external validity) </w:t>
+      </w:r>
+      <w:r>
+        <w:sym w:font="Wingdings" w:char="F0E0"/>
+      </w:r>
+      <w:r>
+        <w:t xml:space="preserve"> conclusions about one population hold true for another population.</w:t>
+      </w:r>
+    </w:p>
+    <w:p>
+      <w:pPr>
+        <w:pStyle w:val="ListParagraph"/>
+        <w:numPr>
+          <w:ilvl w:val="0"/>
+          <w:numId w:val="13"/>
+        </w:numPr>
+      </w:pPr>
+      <w:r>
+        <w:t xml:space="preserve">Casual validity (i.e., internal validity) </w:t>
+      </w:r>
+      <w:r>
+        <w:sym w:font="Wingdings" w:char="F0E0"/>
+      </w:r>
+      <w:r>
+        <w:t xml:space="preserve"> the degree of confidence in an assertion that one phenomenon causes another phenomenon.</w:t>
+      </w:r>
+    </w:p>
+    <w:p>
+      <w:pPr>
+        <w:pStyle w:val="ListParagraph"/>
+        <w:numPr>
+          <w:ilvl w:val="0"/>
+          <w:numId w:val="13"/>
+        </w:numPr>
+      </w:pPr>
+      <w:r>
+        <w:t xml:space="preserve">Authenticity </w:t>
+      </w:r>
+      <w:r>
+        <w:sym w:font="Wingdings" w:char="F0E0"/>
+      </w:r>
+      <w:r>
+        <w:t xml:space="preserve"> an understanding of a social phenomenon that fairly reflects the various perspectives of participants experiencing the social phenomenon.</w:t>
+      </w:r>
     </w:p>
     <w:p>
       <w:bookmarkStart w:id="0" w:name="_GoBack"/>
@@ -1125,7 +2585,7 @@
         <w:b/>
         <w:noProof/>
       </w:rPr>
-      <w:t>1</w:t>
+      <w:t>4</w:t>
     </w:r>
     <w:r>
       <w:rPr>
@@ -1159,7 +2619,7 @@
         <w:b/>
         <w:noProof/>
       </w:rPr>
-      <w:t>1</w:t>
+      <w:t>4</w:t>
     </w:r>
     <w:r>
       <w:rPr>
@@ -1295,6 +2755,119 @@
     </w:lvl>
   </w:abstractNum>
   <w:abstractNum w:abstractNumId="1">
+    <w:nsid w:val="018735E9"/>
+    <w:multiLevelType w:val="hybridMultilevel"/>
+    <w:tmpl w:val="B28C1162"/>
+    <w:lvl w:ilvl="0" w:tplc="04090001">
+      <w:start w:val="1"/>
+      <w:numFmt w:val="bullet"/>
+      <w:lvlText w:val=""/>
+      <w:lvlJc w:val="left"/>
+      <w:pPr>
+        <w:ind w:left="720" w:hanging="360"/>
+      </w:pPr>
+      <w:rPr>
+        <w:rFonts w:ascii="Symbol" w:hAnsi="Symbol" w:hint="default"/>
+      </w:rPr>
+    </w:lvl>
+    <w:lvl w:ilvl="1" w:tplc="04090003">
+      <w:start w:val="1"/>
+      <w:numFmt w:val="bullet"/>
+      <w:lvlText w:val="o"/>
+      <w:lvlJc w:val="left"/>
+      <w:pPr>
+        <w:ind w:left="1440" w:hanging="360"/>
+      </w:pPr>
+      <w:rPr>
+        <w:rFonts w:ascii="Courier New" w:hAnsi="Courier New" w:cs="Courier New" w:hint="default"/>
+      </w:rPr>
+    </w:lvl>
+    <w:lvl w:ilvl="2" w:tplc="04090005" w:tentative="1">
+      <w:start w:val="1"/>
+      <w:numFmt w:val="bullet"/>
+      <w:lvlText w:val=""/>
+      <w:lvlJc w:val="left"/>
+      <w:pPr>
+        <w:ind w:left="2160" w:hanging="360"/>
+      </w:pPr>
+      <w:rPr>
+        <w:rFonts w:ascii="Wingdings" w:hAnsi="Wingdings" w:hint="default"/>
+      </w:rPr>
+    </w:lvl>
+    <w:lvl w:ilvl="3" w:tplc="04090001" w:tentative="1">
+      <w:start w:val="1"/>
+      <w:numFmt w:val="bullet"/>
+      <w:lvlText w:val=""/>
+      <w:lvlJc w:val="left"/>
+      <w:pPr>
+        <w:ind w:left="2880" w:hanging="360"/>
+      </w:pPr>
+      <w:rPr>
+        <w:rFonts w:ascii="Symbol" w:hAnsi="Symbol" w:hint="default"/>
+      </w:rPr>
+    </w:lvl>
+    <w:lvl w:ilvl="4" w:tplc="04090003" w:tentative="1">
+      <w:start w:val="1"/>
+      <w:numFmt w:val="bullet"/>
+      <w:lvlText w:val="o"/>
+      <w:lvlJc w:val="left"/>
+      <w:pPr>
+        <w:ind w:left="3600" w:hanging="360"/>
+      </w:pPr>
+      <w:rPr>
+        <w:rFonts w:ascii="Courier New" w:hAnsi="Courier New" w:cs="Courier New" w:hint="default"/>
+      </w:rPr>
+    </w:lvl>
+    <w:lvl w:ilvl="5" w:tplc="04090005" w:tentative="1">
+      <w:start w:val="1"/>
+      <w:numFmt w:val="bullet"/>
+      <w:lvlText w:val=""/>
+      <w:lvlJc w:val="left"/>
+      <w:pPr>
+        <w:ind w:left="4320" w:hanging="360"/>
+      </w:pPr>
+      <w:rPr>
+        <w:rFonts w:ascii="Wingdings" w:hAnsi="Wingdings" w:hint="default"/>
+      </w:rPr>
+    </w:lvl>
+    <w:lvl w:ilvl="6" w:tplc="04090001" w:tentative="1">
+      <w:start w:val="1"/>
+      <w:numFmt w:val="bullet"/>
+      <w:lvlText w:val=""/>
+      <w:lvlJc w:val="left"/>
+      <w:pPr>
+        <w:ind w:left="5040" w:hanging="360"/>
+      </w:pPr>
+      <w:rPr>
+        <w:rFonts w:ascii="Symbol" w:hAnsi="Symbol" w:hint="default"/>
+      </w:rPr>
+    </w:lvl>
+    <w:lvl w:ilvl="7" w:tplc="04090003" w:tentative="1">
+      <w:start w:val="1"/>
+      <w:numFmt w:val="bullet"/>
+      <w:lvlText w:val="o"/>
+      <w:lvlJc w:val="left"/>
+      <w:pPr>
+        <w:ind w:left="5760" w:hanging="360"/>
+      </w:pPr>
+      <w:rPr>
+        <w:rFonts w:ascii="Courier New" w:hAnsi="Courier New" w:cs="Courier New" w:hint="default"/>
+      </w:rPr>
+    </w:lvl>
+    <w:lvl w:ilvl="8" w:tplc="04090005" w:tentative="1">
+      <w:start w:val="1"/>
+      <w:numFmt w:val="bullet"/>
+      <w:lvlText w:val=""/>
+      <w:lvlJc w:val="left"/>
+      <w:pPr>
+        <w:ind w:left="6480" w:hanging="360"/>
+      </w:pPr>
+      <w:rPr>
+        <w:rFonts w:ascii="Wingdings" w:hAnsi="Wingdings" w:hint="default"/>
+      </w:rPr>
+    </w:lvl>
+  </w:abstractNum>
+  <w:abstractNum w:abstractNumId="2">
     <w:nsid w:val="16A43F30"/>
     <w:multiLevelType w:val="hybridMultilevel"/>
     <w:tmpl w:val="8C622C28"/>
@@ -1380,7 +2953,233 @@
       </w:pPr>
     </w:lvl>
   </w:abstractNum>
-  <w:abstractNum w:abstractNumId="2">
+  <w:abstractNum w:abstractNumId="3">
+    <w:nsid w:val="1917450A"/>
+    <w:multiLevelType w:val="hybridMultilevel"/>
+    <w:tmpl w:val="9168EC8A"/>
+    <w:lvl w:ilvl="0" w:tplc="04090001">
+      <w:start w:val="1"/>
+      <w:numFmt w:val="bullet"/>
+      <w:lvlText w:val=""/>
+      <w:lvlJc w:val="left"/>
+      <w:pPr>
+        <w:ind w:left="720" w:hanging="360"/>
+      </w:pPr>
+      <w:rPr>
+        <w:rFonts w:ascii="Symbol" w:hAnsi="Symbol" w:hint="default"/>
+      </w:rPr>
+    </w:lvl>
+    <w:lvl w:ilvl="1" w:tplc="04090003">
+      <w:start w:val="1"/>
+      <w:numFmt w:val="bullet"/>
+      <w:lvlText w:val="o"/>
+      <w:lvlJc w:val="left"/>
+      <w:pPr>
+        <w:ind w:left="1440" w:hanging="360"/>
+      </w:pPr>
+      <w:rPr>
+        <w:rFonts w:ascii="Courier New" w:hAnsi="Courier New" w:cs="Courier New" w:hint="default"/>
+      </w:rPr>
+    </w:lvl>
+    <w:lvl w:ilvl="2" w:tplc="04090005" w:tentative="1">
+      <w:start w:val="1"/>
+      <w:numFmt w:val="bullet"/>
+      <w:lvlText w:val=""/>
+      <w:lvlJc w:val="left"/>
+      <w:pPr>
+        <w:ind w:left="2160" w:hanging="360"/>
+      </w:pPr>
+      <w:rPr>
+        <w:rFonts w:ascii="Wingdings" w:hAnsi="Wingdings" w:hint="default"/>
+      </w:rPr>
+    </w:lvl>
+    <w:lvl w:ilvl="3" w:tplc="04090001" w:tentative="1">
+      <w:start w:val="1"/>
+      <w:numFmt w:val="bullet"/>
+      <w:lvlText w:val=""/>
+      <w:lvlJc w:val="left"/>
+      <w:pPr>
+        <w:ind w:left="2880" w:hanging="360"/>
+      </w:pPr>
+      <w:rPr>
+        <w:rFonts w:ascii="Symbol" w:hAnsi="Symbol" w:hint="default"/>
+      </w:rPr>
+    </w:lvl>
+    <w:lvl w:ilvl="4" w:tplc="04090003" w:tentative="1">
+      <w:start w:val="1"/>
+      <w:numFmt w:val="bullet"/>
+      <w:lvlText w:val="o"/>
+      <w:lvlJc w:val="left"/>
+      <w:pPr>
+        <w:ind w:left="3600" w:hanging="360"/>
+      </w:pPr>
+      <w:rPr>
+        <w:rFonts w:ascii="Courier New" w:hAnsi="Courier New" w:cs="Courier New" w:hint="default"/>
+      </w:rPr>
+    </w:lvl>
+    <w:lvl w:ilvl="5" w:tplc="04090005" w:tentative="1">
+      <w:start w:val="1"/>
+      <w:numFmt w:val="bullet"/>
+      <w:lvlText w:val=""/>
+      <w:lvlJc w:val="left"/>
+      <w:pPr>
+        <w:ind w:left="4320" w:hanging="360"/>
+      </w:pPr>
+      <w:rPr>
+        <w:rFonts w:ascii="Wingdings" w:hAnsi="Wingdings" w:hint="default"/>
+      </w:rPr>
+    </w:lvl>
+    <w:lvl w:ilvl="6" w:tplc="04090001" w:tentative="1">
+      <w:start w:val="1"/>
+      <w:numFmt w:val="bullet"/>
+      <w:lvlText w:val=""/>
+      <w:lvlJc w:val="left"/>
+      <w:pPr>
+        <w:ind w:left="5040" w:hanging="360"/>
+      </w:pPr>
+      <w:rPr>
+        <w:rFonts w:ascii="Symbol" w:hAnsi="Symbol" w:hint="default"/>
+      </w:rPr>
+    </w:lvl>
+    <w:lvl w:ilvl="7" w:tplc="04090003" w:tentative="1">
+      <w:start w:val="1"/>
+      <w:numFmt w:val="bullet"/>
+      <w:lvlText w:val="o"/>
+      <w:lvlJc w:val="left"/>
+      <w:pPr>
+        <w:ind w:left="5760" w:hanging="360"/>
+      </w:pPr>
+      <w:rPr>
+        <w:rFonts w:ascii="Courier New" w:hAnsi="Courier New" w:cs="Courier New" w:hint="default"/>
+      </w:rPr>
+    </w:lvl>
+    <w:lvl w:ilvl="8" w:tplc="04090005" w:tentative="1">
+      <w:start w:val="1"/>
+      <w:numFmt w:val="bullet"/>
+      <w:lvlText w:val=""/>
+      <w:lvlJc w:val="left"/>
+      <w:pPr>
+        <w:ind w:left="6480" w:hanging="360"/>
+      </w:pPr>
+      <w:rPr>
+        <w:rFonts w:ascii="Wingdings" w:hAnsi="Wingdings" w:hint="default"/>
+      </w:rPr>
+    </w:lvl>
+  </w:abstractNum>
+  <w:abstractNum w:abstractNumId="4">
+    <w:nsid w:val="22D32646"/>
+    <w:multiLevelType w:val="hybridMultilevel"/>
+    <w:tmpl w:val="136A4DF4"/>
+    <w:lvl w:ilvl="0" w:tplc="04090001">
+      <w:start w:val="1"/>
+      <w:numFmt w:val="bullet"/>
+      <w:lvlText w:val=""/>
+      <w:lvlJc w:val="left"/>
+      <w:pPr>
+        <w:ind w:left="720" w:hanging="360"/>
+      </w:pPr>
+      <w:rPr>
+        <w:rFonts w:ascii="Symbol" w:hAnsi="Symbol" w:hint="default"/>
+      </w:rPr>
+    </w:lvl>
+    <w:lvl w:ilvl="1" w:tplc="04090003" w:tentative="1">
+      <w:start w:val="1"/>
+      <w:numFmt w:val="bullet"/>
+      <w:lvlText w:val="o"/>
+      <w:lvlJc w:val="left"/>
+      <w:pPr>
+        <w:ind w:left="1440" w:hanging="360"/>
+      </w:pPr>
+      <w:rPr>
+        <w:rFonts w:ascii="Courier New" w:hAnsi="Courier New" w:cs="Courier New" w:hint="default"/>
+      </w:rPr>
+    </w:lvl>
+    <w:lvl w:ilvl="2" w:tplc="04090005" w:tentative="1">
+      <w:start w:val="1"/>
+      <w:numFmt w:val="bullet"/>
+      <w:lvlText w:val=""/>
+      <w:lvlJc w:val="left"/>
+      <w:pPr>
+        <w:ind w:left="2160" w:hanging="360"/>
+      </w:pPr>
+      <w:rPr>
+        <w:rFonts w:ascii="Wingdings" w:hAnsi="Wingdings" w:hint="default"/>
+      </w:rPr>
+    </w:lvl>
+    <w:lvl w:ilvl="3" w:tplc="04090001" w:tentative="1">
+      <w:start w:val="1"/>
+      <w:numFmt w:val="bullet"/>
+      <w:lvlText w:val=""/>
+      <w:lvlJc w:val="left"/>
+      <w:pPr>
+        <w:ind w:left="2880" w:hanging="360"/>
+      </w:pPr>
+      <w:rPr>
+        <w:rFonts w:ascii="Symbol" w:hAnsi="Symbol" w:hint="default"/>
+      </w:rPr>
+    </w:lvl>
+    <w:lvl w:ilvl="4" w:tplc="04090003" w:tentative="1">
+      <w:start w:val="1"/>
+      <w:numFmt w:val="bullet"/>
+      <w:lvlText w:val="o"/>
+      <w:lvlJc w:val="left"/>
+      <w:pPr>
+        <w:ind w:left="3600" w:hanging="360"/>
+      </w:pPr>
+      <w:rPr>
+        <w:rFonts w:ascii="Courier New" w:hAnsi="Courier New" w:cs="Courier New" w:hint="default"/>
+      </w:rPr>
+    </w:lvl>
+    <w:lvl w:ilvl="5" w:tplc="04090005" w:tentative="1">
+      <w:start w:val="1"/>
+      <w:numFmt w:val="bullet"/>
+      <w:lvlText w:val=""/>
+      <w:lvlJc w:val="left"/>
+      <w:pPr>
+        <w:ind w:left="4320" w:hanging="360"/>
+      </w:pPr>
+      <w:rPr>
+        <w:rFonts w:ascii="Wingdings" w:hAnsi="Wingdings" w:hint="default"/>
+      </w:rPr>
+    </w:lvl>
+    <w:lvl w:ilvl="6" w:tplc="04090001" w:tentative="1">
+      <w:start w:val="1"/>
+      <w:numFmt w:val="bullet"/>
+      <w:lvlText w:val=""/>
+      <w:lvlJc w:val="left"/>
+      <w:pPr>
+        <w:ind w:left="5040" w:hanging="360"/>
+      </w:pPr>
+      <w:rPr>
+        <w:rFonts w:ascii="Symbol" w:hAnsi="Symbol" w:hint="default"/>
+      </w:rPr>
+    </w:lvl>
+    <w:lvl w:ilvl="7" w:tplc="04090003" w:tentative="1">
+      <w:start w:val="1"/>
+      <w:numFmt w:val="bullet"/>
+      <w:lvlText w:val="o"/>
+      <w:lvlJc w:val="left"/>
+      <w:pPr>
+        <w:ind w:left="5760" w:hanging="360"/>
+      </w:pPr>
+      <w:rPr>
+        <w:rFonts w:ascii="Courier New" w:hAnsi="Courier New" w:cs="Courier New" w:hint="default"/>
+      </w:rPr>
+    </w:lvl>
+    <w:lvl w:ilvl="8" w:tplc="04090005" w:tentative="1">
+      <w:start w:val="1"/>
+      <w:numFmt w:val="bullet"/>
+      <w:lvlText w:val=""/>
+      <w:lvlJc w:val="left"/>
+      <w:pPr>
+        <w:ind w:left="6480" w:hanging="360"/>
+      </w:pPr>
+      <w:rPr>
+        <w:rFonts w:ascii="Wingdings" w:hAnsi="Wingdings" w:hint="default"/>
+      </w:rPr>
+    </w:lvl>
+  </w:abstractNum>
+  <w:abstractNum w:abstractNumId="5">
     <w:nsid w:val="24FD4341"/>
     <w:multiLevelType w:val="hybridMultilevel"/>
     <w:tmpl w:val="CE900A9C"/>
@@ -1493,7 +3292,7 @@
       </w:rPr>
     </w:lvl>
   </w:abstractNum>
-  <w:abstractNum w:abstractNumId="3">
+  <w:abstractNum w:abstractNumId="6">
     <w:nsid w:val="28EB7DCA"/>
     <w:multiLevelType w:val="hybridMultilevel"/>
     <w:tmpl w:val="0C1042B4"/>
@@ -1606,7 +3405,206 @@
       </w:rPr>
     </w:lvl>
   </w:abstractNum>
-  <w:abstractNum w:abstractNumId="4">
+  <w:abstractNum w:abstractNumId="7">
+    <w:nsid w:val="3EB1480B"/>
+    <w:multiLevelType w:val="hybridMultilevel"/>
+    <w:tmpl w:val="2AE4DD44"/>
+    <w:lvl w:ilvl="0" w:tplc="0409000F">
+      <w:start w:val="1"/>
+      <w:numFmt w:val="decimal"/>
+      <w:lvlText w:val="%1."/>
+      <w:lvlJc w:val="left"/>
+      <w:pPr>
+        <w:ind w:left="720" w:hanging="360"/>
+      </w:pPr>
+    </w:lvl>
+    <w:lvl w:ilvl="1" w:tplc="04090019" w:tentative="1">
+      <w:start w:val="1"/>
+      <w:numFmt w:val="lowerLetter"/>
+      <w:lvlText w:val="%2."/>
+      <w:lvlJc w:val="left"/>
+      <w:pPr>
+        <w:ind w:left="1440" w:hanging="360"/>
+      </w:pPr>
+    </w:lvl>
+    <w:lvl w:ilvl="2" w:tplc="0409001B" w:tentative="1">
+      <w:start w:val="1"/>
+      <w:numFmt w:val="lowerRoman"/>
+      <w:lvlText w:val="%3."/>
+      <w:lvlJc w:val="right"/>
+      <w:pPr>
+        <w:ind w:left="2160" w:hanging="180"/>
+      </w:pPr>
+    </w:lvl>
+    <w:lvl w:ilvl="3" w:tplc="0409000F" w:tentative="1">
+      <w:start w:val="1"/>
+      <w:numFmt w:val="decimal"/>
+      <w:lvlText w:val="%4."/>
+      <w:lvlJc w:val="left"/>
+      <w:pPr>
+        <w:ind w:left="2880" w:hanging="360"/>
+      </w:pPr>
+    </w:lvl>
+    <w:lvl w:ilvl="4" w:tplc="04090019" w:tentative="1">
+      <w:start w:val="1"/>
+      <w:numFmt w:val="lowerLetter"/>
+      <w:lvlText w:val="%5."/>
+      <w:lvlJc w:val="left"/>
+      <w:pPr>
+        <w:ind w:left="3600" w:hanging="360"/>
+      </w:pPr>
+    </w:lvl>
+    <w:lvl w:ilvl="5" w:tplc="0409001B" w:tentative="1">
+      <w:start w:val="1"/>
+      <w:numFmt w:val="lowerRoman"/>
+      <w:lvlText w:val="%6."/>
+      <w:lvlJc w:val="right"/>
+      <w:pPr>
+        <w:ind w:left="4320" w:hanging="180"/>
+      </w:pPr>
+    </w:lvl>
+    <w:lvl w:ilvl="6" w:tplc="0409000F" w:tentative="1">
+      <w:start w:val="1"/>
+      <w:numFmt w:val="decimal"/>
+      <w:lvlText w:val="%7."/>
+      <w:lvlJc w:val="left"/>
+      <w:pPr>
+        <w:ind w:left="5040" w:hanging="360"/>
+      </w:pPr>
+    </w:lvl>
+    <w:lvl w:ilvl="7" w:tplc="04090019" w:tentative="1">
+      <w:start w:val="1"/>
+      <w:numFmt w:val="lowerLetter"/>
+      <w:lvlText w:val="%8."/>
+      <w:lvlJc w:val="left"/>
+      <w:pPr>
+        <w:ind w:left="5760" w:hanging="360"/>
+      </w:pPr>
+    </w:lvl>
+    <w:lvl w:ilvl="8" w:tplc="0409001B" w:tentative="1">
+      <w:start w:val="1"/>
+      <w:numFmt w:val="lowerRoman"/>
+      <w:lvlText w:val="%9."/>
+      <w:lvlJc w:val="right"/>
+      <w:pPr>
+        <w:ind w:left="6480" w:hanging="180"/>
+      </w:pPr>
+    </w:lvl>
+  </w:abstractNum>
+  <w:abstractNum w:abstractNumId="8">
+    <w:nsid w:val="3F4B5270"/>
+    <w:multiLevelType w:val="hybridMultilevel"/>
+    <w:tmpl w:val="D69A751E"/>
+    <w:lvl w:ilvl="0" w:tplc="04090001">
+      <w:start w:val="1"/>
+      <w:numFmt w:val="bullet"/>
+      <w:lvlText w:val=""/>
+      <w:lvlJc w:val="left"/>
+      <w:pPr>
+        <w:ind w:left="720" w:hanging="360"/>
+      </w:pPr>
+      <w:rPr>
+        <w:rFonts w:ascii="Symbol" w:hAnsi="Symbol" w:hint="default"/>
+      </w:rPr>
+    </w:lvl>
+    <w:lvl w:ilvl="1" w:tplc="04090003">
+      <w:start w:val="1"/>
+      <w:numFmt w:val="bullet"/>
+      <w:lvlText w:val="o"/>
+      <w:lvlJc w:val="left"/>
+      <w:pPr>
+        <w:ind w:left="1440" w:hanging="360"/>
+      </w:pPr>
+      <w:rPr>
+        <w:rFonts w:ascii="Courier New" w:hAnsi="Courier New" w:cs="Courier New" w:hint="default"/>
+      </w:rPr>
+    </w:lvl>
+    <w:lvl w:ilvl="2" w:tplc="04090005">
+      <w:start w:val="1"/>
+      <w:numFmt w:val="bullet"/>
+      <w:lvlText w:val=""/>
+      <w:lvlJc w:val="left"/>
+      <w:pPr>
+        <w:ind w:left="2160" w:hanging="360"/>
+      </w:pPr>
+      <w:rPr>
+        <w:rFonts w:ascii="Wingdings" w:hAnsi="Wingdings" w:hint="default"/>
+      </w:rPr>
+    </w:lvl>
+    <w:lvl w:ilvl="3" w:tplc="04090001" w:tentative="1">
+      <w:start w:val="1"/>
+      <w:numFmt w:val="bullet"/>
+      <w:lvlText w:val=""/>
+      <w:lvlJc w:val="left"/>
+      <w:pPr>
+        <w:ind w:left="2880" w:hanging="360"/>
+      </w:pPr>
+      <w:rPr>
+        <w:rFonts w:ascii="Symbol" w:hAnsi="Symbol" w:hint="default"/>
+      </w:rPr>
+    </w:lvl>
+    <w:lvl w:ilvl="4" w:tplc="04090003" w:tentative="1">
+      <w:start w:val="1"/>
+      <w:numFmt w:val="bullet"/>
+      <w:lvlText w:val="o"/>
+      <w:lvlJc w:val="left"/>
+      <w:pPr>
+        <w:ind w:left="3600" w:hanging="360"/>
+      </w:pPr>
+      <w:rPr>
+        <w:rFonts w:ascii="Courier New" w:hAnsi="Courier New" w:cs="Courier New" w:hint="default"/>
+      </w:rPr>
+    </w:lvl>
+    <w:lvl w:ilvl="5" w:tplc="04090005" w:tentative="1">
+      <w:start w:val="1"/>
+      <w:numFmt w:val="bullet"/>
+      <w:lvlText w:val=""/>
+      <w:lvlJc w:val="left"/>
+      <w:pPr>
+        <w:ind w:left="4320" w:hanging="360"/>
+      </w:pPr>
+      <w:rPr>
+        <w:rFonts w:ascii="Wingdings" w:hAnsi="Wingdings" w:hint="default"/>
+      </w:rPr>
+    </w:lvl>
+    <w:lvl w:ilvl="6" w:tplc="04090001" w:tentative="1">
+      <w:start w:val="1"/>
+      <w:numFmt w:val="bullet"/>
+      <w:lvlText w:val=""/>
+      <w:lvlJc w:val="left"/>
+      <w:pPr>
+        <w:ind w:left="5040" w:hanging="360"/>
+      </w:pPr>
+      <w:rPr>
+        <w:rFonts w:ascii="Symbol" w:hAnsi="Symbol" w:hint="default"/>
+      </w:rPr>
+    </w:lvl>
+    <w:lvl w:ilvl="7" w:tplc="04090003" w:tentative="1">
+      <w:start w:val="1"/>
+      <w:numFmt w:val="bullet"/>
+      <w:lvlText w:val="o"/>
+      <w:lvlJc w:val="left"/>
+      <w:pPr>
+        <w:ind w:left="5760" w:hanging="360"/>
+      </w:pPr>
+      <w:rPr>
+        <w:rFonts w:ascii="Courier New" w:hAnsi="Courier New" w:cs="Courier New" w:hint="default"/>
+      </w:rPr>
+    </w:lvl>
+    <w:lvl w:ilvl="8" w:tplc="04090005" w:tentative="1">
+      <w:start w:val="1"/>
+      <w:numFmt w:val="bullet"/>
+      <w:lvlText w:val=""/>
+      <w:lvlJc w:val="left"/>
+      <w:pPr>
+        <w:ind w:left="6480" w:hanging="360"/>
+      </w:pPr>
+      <w:rPr>
+        <w:rFonts w:ascii="Wingdings" w:hAnsi="Wingdings" w:hint="default"/>
+      </w:rPr>
+    </w:lvl>
+  </w:abstractNum>
+  <w:abstractNum w:abstractNumId="9">
     <w:nsid w:val="40054FC9"/>
     <w:multiLevelType w:val="hybridMultilevel"/>
     <w:tmpl w:val="508C6884"/>
@@ -1719,7 +3717,120 @@
       </w:rPr>
     </w:lvl>
   </w:abstractNum>
-  <w:abstractNum w:abstractNumId="5">
+  <w:abstractNum w:abstractNumId="10">
+    <w:nsid w:val="59C7601F"/>
+    <w:multiLevelType w:val="hybridMultilevel"/>
+    <w:tmpl w:val="939AF2EE"/>
+    <w:lvl w:ilvl="0" w:tplc="04090001">
+      <w:start w:val="1"/>
+      <w:numFmt w:val="bullet"/>
+      <w:lvlText w:val=""/>
+      <w:lvlJc w:val="left"/>
+      <w:pPr>
+        <w:ind w:left="720" w:hanging="360"/>
+      </w:pPr>
+      <w:rPr>
+        <w:rFonts w:ascii="Symbol" w:hAnsi="Symbol" w:hint="default"/>
+      </w:rPr>
+    </w:lvl>
+    <w:lvl w:ilvl="1" w:tplc="04090003">
+      <w:start w:val="1"/>
+      <w:numFmt w:val="bullet"/>
+      <w:lvlText w:val="o"/>
+      <w:lvlJc w:val="left"/>
+      <w:pPr>
+        <w:ind w:left="1440" w:hanging="360"/>
+      </w:pPr>
+      <w:rPr>
+        <w:rFonts w:ascii="Courier New" w:hAnsi="Courier New" w:cs="Courier New" w:hint="default"/>
+      </w:rPr>
+    </w:lvl>
+    <w:lvl w:ilvl="2" w:tplc="04090005">
+      <w:start w:val="1"/>
+      <w:numFmt w:val="bullet"/>
+      <w:lvlText w:val=""/>
+      <w:lvlJc w:val="left"/>
+      <w:pPr>
+        <w:ind w:left="2160" w:hanging="360"/>
+      </w:pPr>
+      <w:rPr>
+        <w:rFonts w:ascii="Wingdings" w:hAnsi="Wingdings" w:hint="default"/>
+      </w:rPr>
+    </w:lvl>
+    <w:lvl w:ilvl="3" w:tplc="04090001" w:tentative="1">
+      <w:start w:val="1"/>
+      <w:numFmt w:val="bullet"/>
+      <w:lvlText w:val=""/>
+      <w:lvlJc w:val="left"/>
+      <w:pPr>
+        <w:ind w:left="2880" w:hanging="360"/>
+      </w:pPr>
+      <w:rPr>
+        <w:rFonts w:ascii="Symbol" w:hAnsi="Symbol" w:hint="default"/>
+      </w:rPr>
+    </w:lvl>
+    <w:lvl w:ilvl="4" w:tplc="04090003" w:tentative="1">
+      <w:start w:val="1"/>
+      <w:numFmt w:val="bullet"/>
+      <w:lvlText w:val="o"/>
+      <w:lvlJc w:val="left"/>
+      <w:pPr>
+        <w:ind w:left="3600" w:hanging="360"/>
+      </w:pPr>
+      <w:rPr>
+        <w:rFonts w:ascii="Courier New" w:hAnsi="Courier New" w:cs="Courier New" w:hint="default"/>
+      </w:rPr>
+    </w:lvl>
+    <w:lvl w:ilvl="5" w:tplc="04090005" w:tentative="1">
+      <w:start w:val="1"/>
+      <w:numFmt w:val="bullet"/>
+      <w:lvlText w:val=""/>
+      <w:lvlJc w:val="left"/>
+      <w:pPr>
+        <w:ind w:left="4320" w:hanging="360"/>
+      </w:pPr>
+      <w:rPr>
+        <w:rFonts w:ascii="Wingdings" w:hAnsi="Wingdings" w:hint="default"/>
+      </w:rPr>
+    </w:lvl>
+    <w:lvl w:ilvl="6" w:tplc="04090001" w:tentative="1">
+      <w:start w:val="1"/>
+      <w:numFmt w:val="bullet"/>
+      <w:lvlText w:val=""/>
+      <w:lvlJc w:val="left"/>
+      <w:pPr>
+        <w:ind w:left="5040" w:hanging="360"/>
+      </w:pPr>
+      <w:rPr>
+        <w:rFonts w:ascii="Symbol" w:hAnsi="Symbol" w:hint="default"/>
+      </w:rPr>
+    </w:lvl>
+    <w:lvl w:ilvl="7" w:tplc="04090003" w:tentative="1">
+      <w:start w:val="1"/>
+      <w:numFmt w:val="bullet"/>
+      <w:lvlText w:val="o"/>
+      <w:lvlJc w:val="left"/>
+      <w:pPr>
+        <w:ind w:left="5760" w:hanging="360"/>
+      </w:pPr>
+      <w:rPr>
+        <w:rFonts w:ascii="Courier New" w:hAnsi="Courier New" w:cs="Courier New" w:hint="default"/>
+      </w:rPr>
+    </w:lvl>
+    <w:lvl w:ilvl="8" w:tplc="04090005" w:tentative="1">
+      <w:start w:val="1"/>
+      <w:numFmt w:val="bullet"/>
+      <w:lvlText w:val=""/>
+      <w:lvlJc w:val="left"/>
+      <w:pPr>
+        <w:ind w:left="6480" w:hanging="360"/>
+      </w:pPr>
+      <w:rPr>
+        <w:rFonts w:ascii="Wingdings" w:hAnsi="Wingdings" w:hint="default"/>
+      </w:rPr>
+    </w:lvl>
+  </w:abstractNum>
+  <w:abstractNum w:abstractNumId="11">
     <w:nsid w:val="65A54AB4"/>
     <w:multiLevelType w:val="hybridMultilevel"/>
     <w:tmpl w:val="609CBA0A"/>
@@ -1832,23 +3943,157 @@
       </w:rPr>
     </w:lvl>
   </w:abstractNum>
+  <w:abstractNum w:abstractNumId="12">
+    <w:nsid w:val="6D65192F"/>
+    <w:multiLevelType w:val="hybridMultilevel"/>
+    <w:tmpl w:val="C478AAAC"/>
+    <w:lvl w:ilvl="0" w:tplc="04090001">
+      <w:start w:val="1"/>
+      <w:numFmt w:val="bullet"/>
+      <w:lvlText w:val=""/>
+      <w:lvlJc w:val="left"/>
+      <w:pPr>
+        <w:ind w:left="765" w:hanging="360"/>
+      </w:pPr>
+      <w:rPr>
+        <w:rFonts w:ascii="Symbol" w:hAnsi="Symbol" w:hint="default"/>
+      </w:rPr>
+    </w:lvl>
+    <w:lvl w:ilvl="1" w:tplc="04090003">
+      <w:start w:val="1"/>
+      <w:numFmt w:val="bullet"/>
+      <w:lvlText w:val="o"/>
+      <w:lvlJc w:val="left"/>
+      <w:pPr>
+        <w:ind w:left="1485" w:hanging="360"/>
+      </w:pPr>
+      <w:rPr>
+        <w:rFonts w:ascii="Courier New" w:hAnsi="Courier New" w:cs="Courier New" w:hint="default"/>
+      </w:rPr>
+    </w:lvl>
+    <w:lvl w:ilvl="2" w:tplc="04090005">
+      <w:start w:val="1"/>
+      <w:numFmt w:val="bullet"/>
+      <w:lvlText w:val=""/>
+      <w:lvlJc w:val="left"/>
+      <w:pPr>
+        <w:ind w:left="2205" w:hanging="360"/>
+      </w:pPr>
+      <w:rPr>
+        <w:rFonts w:ascii="Wingdings" w:hAnsi="Wingdings" w:hint="default"/>
+      </w:rPr>
+    </w:lvl>
+    <w:lvl w:ilvl="3" w:tplc="04090001" w:tentative="1">
+      <w:start w:val="1"/>
+      <w:numFmt w:val="bullet"/>
+      <w:lvlText w:val=""/>
+      <w:lvlJc w:val="left"/>
+      <w:pPr>
+        <w:ind w:left="2925" w:hanging="360"/>
+      </w:pPr>
+      <w:rPr>
+        <w:rFonts w:ascii="Symbol" w:hAnsi="Symbol" w:hint="default"/>
+      </w:rPr>
+    </w:lvl>
+    <w:lvl w:ilvl="4" w:tplc="04090003" w:tentative="1">
+      <w:start w:val="1"/>
+      <w:numFmt w:val="bullet"/>
+      <w:lvlText w:val="o"/>
+      <w:lvlJc w:val="left"/>
+      <w:pPr>
+        <w:ind w:left="3645" w:hanging="360"/>
+      </w:pPr>
+      <w:rPr>
+        <w:rFonts w:ascii="Courier New" w:hAnsi="Courier New" w:cs="Courier New" w:hint="default"/>
+      </w:rPr>
+    </w:lvl>
+    <w:lvl w:ilvl="5" w:tplc="04090005" w:tentative="1">
+      <w:start w:val="1"/>
+      <w:numFmt w:val="bullet"/>
+      <w:lvlText w:val=""/>
+      <w:lvlJc w:val="left"/>
+      <w:pPr>
+        <w:ind w:left="4365" w:hanging="360"/>
+      </w:pPr>
+      <w:rPr>
+        <w:rFonts w:ascii="Wingdings" w:hAnsi="Wingdings" w:hint="default"/>
+      </w:rPr>
+    </w:lvl>
+    <w:lvl w:ilvl="6" w:tplc="04090001" w:tentative="1">
+      <w:start w:val="1"/>
+      <w:numFmt w:val="bullet"/>
+      <w:lvlText w:val=""/>
+      <w:lvlJc w:val="left"/>
+      <w:pPr>
+        <w:ind w:left="5085" w:hanging="360"/>
+      </w:pPr>
+      <w:rPr>
+        <w:rFonts w:ascii="Symbol" w:hAnsi="Symbol" w:hint="default"/>
+      </w:rPr>
+    </w:lvl>
+    <w:lvl w:ilvl="7" w:tplc="04090003" w:tentative="1">
+      <w:start w:val="1"/>
+      <w:numFmt w:val="bullet"/>
+      <w:lvlText w:val="o"/>
+      <w:lvlJc w:val="left"/>
+      <w:pPr>
+        <w:ind w:left="5805" w:hanging="360"/>
+      </w:pPr>
+      <w:rPr>
+        <w:rFonts w:ascii="Courier New" w:hAnsi="Courier New" w:cs="Courier New" w:hint="default"/>
+      </w:rPr>
+    </w:lvl>
+    <w:lvl w:ilvl="8" w:tplc="04090005" w:tentative="1">
+      <w:start w:val="1"/>
+      <w:numFmt w:val="bullet"/>
+      <w:lvlText w:val=""/>
+      <w:lvlJc w:val="left"/>
+      <w:pPr>
+        <w:ind w:left="6525" w:hanging="360"/>
+      </w:pPr>
+      <w:rPr>
+        <w:rFonts w:ascii="Wingdings" w:hAnsi="Wingdings" w:hint="default"/>
+      </w:rPr>
+    </w:lvl>
+  </w:abstractNum>
   <w:num w:numId="1">
-    <w:abstractNumId w:val="1"/>
+    <w:abstractNumId w:val="2"/>
   </w:num>
   <w:num w:numId="2">
-    <w:abstractNumId w:val="4"/>
+    <w:abstractNumId w:val="9"/>
   </w:num>
   <w:num w:numId="3">
     <w:abstractNumId w:val="0"/>
   </w:num>
   <w:num w:numId="4">
+    <w:abstractNumId w:val="11"/>
+  </w:num>
+  <w:num w:numId="5">
+    <w:abstractNumId w:val="6"/>
+  </w:num>
+  <w:num w:numId="6">
     <w:abstractNumId w:val="5"/>
   </w:num>
-  <w:num w:numId="5">
+  <w:num w:numId="7">
+    <w:abstractNumId w:val="7"/>
+  </w:num>
+  <w:num w:numId="8">
+    <w:abstractNumId w:val="12"/>
+  </w:num>
+  <w:num w:numId="9">
+    <w:abstractNumId w:val="4"/>
+  </w:num>
+  <w:num w:numId="10">
     <w:abstractNumId w:val="3"/>
   </w:num>
-  <w:num w:numId="6">
-    <w:abstractNumId w:val="2"/>
+  <w:num w:numId="11">
+    <w:abstractNumId w:val="10"/>
+  </w:num>
+  <w:num w:numId="12">
+    <w:abstractNumId w:val="8"/>
+  </w:num>
+  <w:num w:numId="13">
+    <w:abstractNumId w:val="1"/>
   </w:num>
 </w:numbering>
 </file>

</xml_diff>

<commit_message>
Schutt (2015) chapter 3
</commit_message>
<xml_diff>
--- a/Readings/Schutt_2015_Investigating-the-social-world_v00.docx
+++ b/Readings/Schutt_2015_Investigating-the-social-world_v00.docx
@@ -903,7 +903,7 @@
     <w:p>
       <w:pPr>
         <w:sectPr>
-          <w:headerReference w:type="default" r:id="rId8"/>
+          <w:headerReference w:type="default" r:id="rId9"/>
           <w:pgSz w:w="12240" w:h="15840"/>
           <w:pgMar w:top="1440" w:right="1440" w:bottom="1440" w:left="1440" w:header="720" w:footer="720" w:gutter="0"/>
           <w:cols w:space="720"/>
@@ -2088,10 +2088,7 @@
         </w:numPr>
       </w:pPr>
       <w:r>
-        <w:t>Typical of</w:t>
-      </w:r>
-      <w:r>
-        <w:t xml:space="preserve"> qualitative research.</w:t>
+        <w:t>Typical of qualitative research.</w:t>
       </w:r>
     </w:p>
     <w:p>
@@ -2372,11 +2369,744 @@
       </w:r>
     </w:p>
     <w:p>
+      <w:pPr>
+        <w:sectPr>
+          <w:headerReference w:type="default" r:id="rId10"/>
+          <w:pgSz w:w="12240" w:h="15840"/>
+          <w:pgMar w:top="1440" w:right="1440" w:bottom="1440" w:left="1440" w:header="720" w:footer="720" w:gutter="0"/>
+          <w:pgNumType w:start="1"/>
+          <w:cols w:space="720"/>
+          <w:docGrid w:linePitch="360"/>
+        </w:sectPr>
+      </w:pPr>
+    </w:p>
+    <w:p>
+      <w:pPr>
+        <w:rPr>
+          <w:u w:val="single"/>
+        </w:rPr>
+      </w:pPr>
+      <w:r>
+        <w:rPr>
+          <w:u w:val="single"/>
+        </w:rPr>
+        <w:lastRenderedPageBreak/>
+        <w:t>Preview Questions</w:t>
+      </w:r>
+    </w:p>
+    <w:p>
+      <w:pPr>
+        <w:pStyle w:val="ListParagraph"/>
+        <w:numPr>
+          <w:ilvl w:val="0"/>
+          <w:numId w:val="14"/>
+        </w:numPr>
+      </w:pPr>
+      <w:r>
+        <w:t>What are the important ethical principles?</w:t>
+      </w:r>
+    </w:p>
+    <w:p>
+      <w:pPr>
+        <w:pStyle w:val="ListParagraph"/>
+        <w:numPr>
+          <w:ilvl w:val="0"/>
+          <w:numId w:val="14"/>
+        </w:numPr>
+      </w:pPr>
+      <w:r>
+        <w:t>What’s the purpose of the Institutional Review Board?</w:t>
+      </w:r>
+    </w:p>
+    <w:p>
+      <w:pPr>
+        <w:pStyle w:val="ListParagraph"/>
+        <w:numPr>
+          <w:ilvl w:val="0"/>
+          <w:numId w:val="14"/>
+        </w:numPr>
+      </w:pPr>
+      <w:r>
+        <w:t>How do you structure a social research proposal?</w:t>
+      </w:r>
+    </w:p>
+    <w:p/>
+    <w:p>
+      <w:pPr>
+        <w:rPr>
+          <w:u w:val="single"/>
+        </w:rPr>
+      </w:pPr>
+      <w:r>
+        <w:rPr>
+          <w:u w:val="single"/>
+        </w:rPr>
+        <w:t>Reading Summary</w:t>
+      </w:r>
+    </w:p>
+    <w:p>
+      <w:r>
+        <w:t>Historical Background</w:t>
+      </w:r>
+    </w:p>
+    <w:p>
+      <w:pPr>
+        <w:pStyle w:val="ListParagraph"/>
+        <w:numPr>
+          <w:ilvl w:val="0"/>
+          <w:numId w:val="15"/>
+        </w:numPr>
+      </w:pPr>
+      <w:r>
+        <w:t>Guidelines for practicing ethical science can be traced as far back as 5 BC.</w:t>
+      </w:r>
+    </w:p>
+    <w:p>
+      <w:pPr>
+        <w:pStyle w:val="ListParagraph"/>
+        <w:numPr>
+          <w:ilvl w:val="0"/>
+          <w:numId w:val="15"/>
+        </w:numPr>
+      </w:pPr>
+      <w:r>
+        <w:t>Having an ethics code is not sufficient to ensure ethical practice.</w:t>
+      </w:r>
+    </w:p>
+    <w:p>
+      <w:pPr>
+        <w:pStyle w:val="ListParagraph"/>
+        <w:numPr>
+          <w:ilvl w:val="1"/>
+          <w:numId w:val="15"/>
+        </w:numPr>
+      </w:pPr>
+      <w:r>
+        <w:t>Nuremberg War Crimes Trials exposed unethical research practices of Nazi Germany.</w:t>
+      </w:r>
+    </w:p>
+    <w:p>
+      <w:pPr>
+        <w:pStyle w:val="ListParagraph"/>
+        <w:numPr>
+          <w:ilvl w:val="1"/>
+          <w:numId w:val="15"/>
+        </w:numPr>
+      </w:pPr>
+      <w:r>
+        <w:t>Tuskegee Study of Untreated Syphilis in the Negro Male began in the 1930s. It used unethical practices and did not stop until the study was exposed in 1972.</w:t>
+      </w:r>
+    </w:p>
+    <w:p>
+      <w:pPr>
+        <w:pStyle w:val="ListParagraph"/>
+        <w:numPr>
+          <w:ilvl w:val="0"/>
+          <w:numId w:val="15"/>
+        </w:numPr>
+      </w:pPr>
+      <w:r>
+        <w:t>The report issued in 1979 by the National Commission for the Protection of Human Subjects of Biomedical and Behavioral Research (commonly referred to as the Belmont Report) established three basic ethical principles for protecting human subjects:</w:t>
+      </w:r>
+    </w:p>
+    <w:p>
+      <w:pPr>
+        <w:pStyle w:val="ListParagraph"/>
+        <w:numPr>
+          <w:ilvl w:val="1"/>
+          <w:numId w:val="15"/>
+        </w:numPr>
+      </w:pPr>
+      <w:r>
+        <w:t>Each person is treated as an autonomous agent and those with diminished autonomy are to be protected (i.e., Respect)</w:t>
+      </w:r>
+    </w:p>
+    <w:p>
+      <w:pPr>
+        <w:pStyle w:val="ListParagraph"/>
+        <w:numPr>
+          <w:ilvl w:val="1"/>
+          <w:numId w:val="15"/>
+        </w:numPr>
+      </w:pPr>
+      <w:r>
+        <w:t>Research studies must minimize possible harms and maximize benefits (i.e., Beneficence).</w:t>
+      </w:r>
+    </w:p>
+    <w:p>
+      <w:pPr>
+        <w:pStyle w:val="ListParagraph"/>
+        <w:numPr>
+          <w:ilvl w:val="1"/>
+          <w:numId w:val="15"/>
+        </w:numPr>
+      </w:pPr>
+      <w:r>
+        <w:t>The benefits and risks of a research study must be distributed fairly (i.e., Justice).</w:t>
+      </w:r>
+    </w:p>
+    <w:p>
+      <w:pPr>
+        <w:pStyle w:val="ListParagraph"/>
+        <w:numPr>
+          <w:ilvl w:val="0"/>
+          <w:numId w:val="15"/>
+        </w:numPr>
+      </w:pPr>
+      <w:r>
+        <w:t>The Federal Policy for the Protection of Human Subjects adopted in 1991 translated the ethical principles established by the Belmont Report into specific regulations.</w:t>
+      </w:r>
+    </w:p>
+    <w:p/>
+    <w:p>
+      <w:r>
+        <w:t>Ethical Principles</w:t>
+      </w:r>
+    </w:p>
+    <w:p>
+      <w:pPr>
+        <w:pStyle w:val="ListParagraph"/>
+        <w:numPr>
+          <w:ilvl w:val="0"/>
+          <w:numId w:val="16"/>
+        </w:numPr>
+      </w:pPr>
+      <w:r>
+        <w:t>A code of ethics is a set of guidelines issues by a professional association that helps practitioners within a field comply with federal policy and law</w:t>
+      </w:r>
+      <w:r>
+        <w:t xml:space="preserve"> and the standards of the specific field.</w:t>
+      </w:r>
+    </w:p>
+    <w:p>
+      <w:pPr>
+        <w:pStyle w:val="ListParagraph"/>
+        <w:numPr>
+          <w:ilvl w:val="0"/>
+          <w:numId w:val="16"/>
+        </w:numPr>
+      </w:pPr>
+      <w:r>
+        <w:t>It is unethical to submit human subjects to research whose only objective is to support pre-existing prejudices without any intention of modifying our opinions based on the results of the research.</w:t>
+      </w:r>
+    </w:p>
+    <w:p>
+      <w:pPr>
+        <w:pStyle w:val="ListParagraph"/>
+        <w:numPr>
+          <w:ilvl w:val="0"/>
+          <w:numId w:val="16"/>
+        </w:numPr>
+      </w:pPr>
+      <w:r>
+        <w:t>Researchers must be open in disclosing methods.</w:t>
+      </w:r>
+    </w:p>
+    <w:p>
+      <w:pPr>
+        <w:pStyle w:val="ListParagraph"/>
+        <w:numPr>
+          <w:ilvl w:val="0"/>
+          <w:numId w:val="16"/>
+        </w:numPr>
+      </w:pPr>
+      <w:r>
+        <w:t>Researcher must be honest in presenting their findings.</w:t>
+      </w:r>
+    </w:p>
+    <w:p>
+      <w:pPr>
+        <w:pStyle w:val="ListParagraph"/>
+        <w:numPr>
+          <w:ilvl w:val="0"/>
+          <w:numId w:val="16"/>
+        </w:numPr>
+      </w:pPr>
+      <w:r>
+        <w:t>A conflict of interest exists when a researcher has a significant financial stake in the design and outcome of his or her own research.</w:t>
+      </w:r>
+    </w:p>
+    <w:p>
+      <w:pPr>
+        <w:pStyle w:val="ListParagraph"/>
+        <w:numPr>
+          <w:ilvl w:val="0"/>
+          <w:numId w:val="16"/>
+        </w:numPr>
+      </w:pPr>
+      <w:r>
+        <w:t>Guidelines for protecting research participants</w:t>
+      </w:r>
+    </w:p>
+    <w:p>
+      <w:pPr>
+        <w:pStyle w:val="ListParagraph"/>
+        <w:numPr>
+          <w:ilvl w:val="1"/>
+          <w:numId w:val="16"/>
+        </w:numPr>
+      </w:pPr>
+      <w:r>
+        <w:t>Cause no harm to subjects</w:t>
+      </w:r>
+    </w:p>
+    <w:p>
+      <w:pPr>
+        <w:pStyle w:val="ListParagraph"/>
+        <w:numPr>
+          <w:ilvl w:val="1"/>
+          <w:numId w:val="16"/>
+        </w:numPr>
+      </w:pPr>
+      <w:r>
+        <w:t>Participation must be voluntary (i.e., participants must give informed consent)</w:t>
+      </w:r>
+    </w:p>
+    <w:p>
+      <w:pPr>
+        <w:pStyle w:val="ListParagraph"/>
+        <w:numPr>
+          <w:ilvl w:val="1"/>
+          <w:numId w:val="16"/>
+        </w:numPr>
+      </w:pPr>
+      <w:r>
+        <w:t>Researchers must avoid deception, except in very special circumstances</w:t>
+      </w:r>
+    </w:p>
+    <w:p>
+      <w:pPr>
+        <w:pStyle w:val="ListParagraph"/>
+        <w:numPr>
+          <w:ilvl w:val="1"/>
+          <w:numId w:val="16"/>
+        </w:numPr>
+      </w:pPr>
+      <w:r>
+        <w:t>Researchers must maintain the anonymity and confidentiality of research participants unless participants voluntarily and explicitly waive them.</w:t>
+      </w:r>
+    </w:p>
+    <w:p>
+      <w:pPr>
+        <w:pStyle w:val="ListParagraph"/>
+        <w:numPr>
+          <w:ilvl w:val="1"/>
+          <w:numId w:val="16"/>
+        </w:numPr>
+      </w:pPr>
+      <w:r>
+        <w:t>The benefits of a research project must outweigh any foreseeable risks</w:t>
+      </w:r>
+    </w:p>
+    <w:p>
+      <w:pPr>
+        <w:pStyle w:val="ListParagraph"/>
+        <w:numPr>
+          <w:ilvl w:val="0"/>
+          <w:numId w:val="16"/>
+        </w:numPr>
+      </w:pPr>
+      <w:r>
+        <w:t>A research debriefing is when a researcher informs subjects after an experiment about the experiment’s purpose and methods and evaluates the subjects’ personal reactions to the experiment.</w:t>
+      </w:r>
+    </w:p>
+    <w:p>
+      <w:pPr>
+        <w:pStyle w:val="ListParagraph"/>
+        <w:numPr>
+          <w:ilvl w:val="0"/>
+          <w:numId w:val="16"/>
+        </w:numPr>
+      </w:pPr>
+      <w:r>
+        <w:lastRenderedPageBreak/>
+        <w:t>The National Institutes of Health issue certificates of confidentiality to researchers to ensure their right to protect information obtained about high-risk populations or behaviors (except child abuse or neglect) from legal subpoenas.</w:t>
+      </w:r>
+    </w:p>
+    <w:p/>
+    <w:p>
+      <w:r>
+        <w:t>The Institutional Review Board</w:t>
+      </w:r>
+    </w:p>
+    <w:p>
+      <w:pPr>
+        <w:pStyle w:val="ListParagraph"/>
+        <w:numPr>
+          <w:ilvl w:val="0"/>
+          <w:numId w:val="17"/>
+        </w:numPr>
+      </w:pPr>
+      <w:r>
+        <w:t>Federal regulations require every institution that seeks federal funding for biomedical or behavioral research on human subjects to have an institutional review board (IRB).</w:t>
+      </w:r>
+    </w:p>
+    <w:p>
+      <w:pPr>
+        <w:pStyle w:val="ListParagraph"/>
+        <w:numPr>
+          <w:ilvl w:val="0"/>
+          <w:numId w:val="17"/>
+        </w:numPr>
+      </w:pPr>
+      <w:r>
+        <w:t>An IRB reviews research proposals involving human subjects, including data about living individuals, to ensure that the research is conducted ethically.</w:t>
+      </w:r>
+    </w:p>
+    <w:p>
+      <w:pPr>
+        <w:pStyle w:val="ListParagraph"/>
+        <w:numPr>
+          <w:ilvl w:val="0"/>
+          <w:numId w:val="17"/>
+        </w:numPr>
+      </w:pPr>
+      <w:r>
+        <w:t>IRB powers:</w:t>
+      </w:r>
+    </w:p>
+    <w:p>
+      <w:pPr>
+        <w:pStyle w:val="ListParagraph"/>
+        <w:numPr>
+          <w:ilvl w:val="1"/>
+          <w:numId w:val="17"/>
+        </w:numPr>
+      </w:pPr>
+      <w:r>
+        <w:t>Require changes in a research protocol</w:t>
+      </w:r>
+    </w:p>
+    <w:p>
+      <w:pPr>
+        <w:pStyle w:val="ListParagraph"/>
+        <w:numPr>
+          <w:ilvl w:val="1"/>
+          <w:numId w:val="17"/>
+        </w:numPr>
+      </w:pPr>
+      <w:r>
+        <w:t>Refuse to approve a research protocol</w:t>
+      </w:r>
+    </w:p>
+    <w:p>
+      <w:pPr>
+        <w:pStyle w:val="ListParagraph"/>
+        <w:numPr>
+          <w:ilvl w:val="0"/>
+          <w:numId w:val="17"/>
+        </w:numPr>
+      </w:pPr>
+      <w:r>
+        <w:t>IRBs must have at least five (5) members</w:t>
+      </w:r>
+    </w:p>
+    <w:p>
+      <w:pPr>
+        <w:pStyle w:val="ListParagraph"/>
+        <w:numPr>
+          <w:ilvl w:val="1"/>
+          <w:numId w:val="17"/>
+        </w:numPr>
+      </w:pPr>
+      <w:r>
+        <w:t>At least one (1) nonscientist</w:t>
+      </w:r>
+    </w:p>
+    <w:p>
+      <w:pPr>
+        <w:pStyle w:val="ListParagraph"/>
+        <w:numPr>
+          <w:ilvl w:val="1"/>
+          <w:numId w:val="17"/>
+        </w:numPr>
+      </w:pPr>
+      <w:r>
+        <w:t>At least one (1) from outside the institution</w:t>
+      </w:r>
+    </w:p>
+    <w:p>
+      <w:pPr>
+        <w:pStyle w:val="ListParagraph"/>
+        <w:numPr>
+          <w:ilvl w:val="1"/>
+          <w:numId w:val="17"/>
+        </w:numPr>
+      </w:pPr>
+      <w:r>
+        <w:t>Must be comprised of members with diverse sexes, backgrounds, and professions</w:t>
+      </w:r>
+    </w:p>
+    <w:p>
+      <w:pPr>
+        <w:pStyle w:val="ListParagraph"/>
+        <w:numPr>
+          <w:ilvl w:val="1"/>
+          <w:numId w:val="17"/>
+        </w:numPr>
+      </w:pPr>
+      <w:r>
+        <w:t>At least one (1) member having experience with and knowledge about the vulnerable populations being studied in the research proposals being reviewed</w:t>
+      </w:r>
+    </w:p>
+    <w:p>
+      <w:pPr>
+        <w:pStyle w:val="ListParagraph"/>
+        <w:numPr>
+          <w:ilvl w:val="0"/>
+          <w:numId w:val="17"/>
+        </w:numPr>
+      </w:pPr>
+      <w:r>
+        <w:t>Must submit research proposal to IRB if it is studying identifiable living people.</w:t>
+      </w:r>
+    </w:p>
+    <w:p>
+      <w:pPr>
+        <w:pStyle w:val="ListParagraph"/>
+        <w:numPr>
+          <w:ilvl w:val="0"/>
+          <w:numId w:val="17"/>
+        </w:numPr>
+      </w:pPr>
+      <w:r>
+        <w:t>Research exempt from full  IRB review</w:t>
+      </w:r>
+    </w:p>
+    <w:p>
+      <w:pPr>
+        <w:pStyle w:val="ListParagraph"/>
+        <w:numPr>
+          <w:ilvl w:val="1"/>
+          <w:numId w:val="17"/>
+        </w:numPr>
+      </w:pPr>
+      <w:r>
+        <w:t>Research about educational procedures in an educational setting</w:t>
+      </w:r>
+    </w:p>
+    <w:p>
+      <w:pPr>
+        <w:pStyle w:val="ListParagraph"/>
+        <w:numPr>
+          <w:ilvl w:val="1"/>
+          <w:numId w:val="17"/>
+        </w:numPr>
+      </w:pPr>
+      <w:r>
+        <w:t>Surveys that do not collect information that could be harmful to respondents if disclosed</w:t>
+      </w:r>
+    </w:p>
+    <w:p>
+      <w:pPr>
+        <w:pStyle w:val="ListParagraph"/>
+        <w:numPr>
+          <w:ilvl w:val="1"/>
+          <w:numId w:val="17"/>
+        </w:numPr>
+      </w:pPr>
+      <w:r>
+        <w:t>An analysis of existing records that are not individually identifiable</w:t>
+      </w:r>
+    </w:p>
+    <w:p>
+      <w:pPr>
+        <w:pStyle w:val="ListParagraph"/>
+        <w:numPr>
+          <w:ilvl w:val="0"/>
+          <w:numId w:val="17"/>
+        </w:numPr>
+      </w:pPr>
+      <w:r>
+        <w:t>Research that qualifies for expedited IRB review</w:t>
+      </w:r>
+    </w:p>
+    <w:p>
+      <w:pPr>
+        <w:pStyle w:val="ListParagraph"/>
+        <w:numPr>
+          <w:ilvl w:val="1"/>
+          <w:numId w:val="17"/>
+        </w:numPr>
+      </w:pPr>
+      <w:r>
+        <w:t>Collection of biological samples</w:t>
+      </w:r>
+    </w:p>
+    <w:p>
+      <w:pPr>
+        <w:pStyle w:val="ListParagraph"/>
+        <w:numPr>
+          <w:ilvl w:val="1"/>
+          <w:numId w:val="17"/>
+        </w:numPr>
+      </w:pPr>
+      <w:r>
+        <w:t>Noninvasive c</w:t>
+      </w:r>
+      <w:r>
+        <w:t xml:space="preserve">ollection of </w:t>
+      </w:r>
+      <w:r>
+        <w:t>medical data</w:t>
+      </w:r>
+    </w:p>
+    <w:p>
+      <w:pPr>
+        <w:pStyle w:val="ListParagraph"/>
+        <w:numPr>
+          <w:ilvl w:val="1"/>
+          <w:numId w:val="17"/>
+        </w:numPr>
+      </w:pPr>
+      <w:r>
+        <w:t>Collection of data from voice, video, digital, or image recordings made for research purposes</w:t>
+      </w:r>
+    </w:p>
+    <w:p>
+      <w:pPr>
+        <w:pStyle w:val="ListParagraph"/>
+        <w:numPr>
+          <w:ilvl w:val="1"/>
+          <w:numId w:val="17"/>
+        </w:numPr>
+      </w:pPr>
+      <w:r>
+        <w:t>Research on individual or group perceptions, cognition, motivation, identity, language, communication, cultural beliefs and practices, and social behavior</w:t>
+      </w:r>
+    </w:p>
+    <w:p>
+      <w:pPr>
+        <w:pStyle w:val="ListParagraph"/>
+        <w:numPr>
+          <w:ilvl w:val="1"/>
+          <w:numId w:val="17"/>
+        </w:numPr>
+      </w:pPr>
+      <w:r>
+        <w:t>Research that employs surveys, interviews, oral histories, focus groups, program evaluation, human factors evaluation, or quality assurance methodologies</w:t>
+      </w:r>
+    </w:p>
+    <w:p/>
+    <w:p>
+      <w:r>
+        <w:t>Social Research Proposals</w:t>
+      </w:r>
+    </w:p>
+    <w:p>
+      <w:pPr>
+        <w:pStyle w:val="ListParagraph"/>
+        <w:numPr>
+          <w:ilvl w:val="0"/>
+          <w:numId w:val="18"/>
+        </w:numPr>
+      </w:pPr>
+      <w:r>
+        <w:t>Generally have five (5) sections</w:t>
+      </w:r>
+    </w:p>
+    <w:p>
+      <w:pPr>
+        <w:pStyle w:val="ListParagraph"/>
+        <w:numPr>
+          <w:ilvl w:val="1"/>
+          <w:numId w:val="18"/>
+        </w:numPr>
+      </w:pPr>
+      <w:r>
+        <w:t>Introductory statement of the research problem</w:t>
+      </w:r>
+    </w:p>
+    <w:p>
+      <w:pPr>
+        <w:pStyle w:val="ListParagraph"/>
+        <w:numPr>
+          <w:ilvl w:val="1"/>
+          <w:numId w:val="18"/>
+        </w:numPr>
+      </w:pPr>
+      <w:r>
+        <w:t>Literature review</w:t>
+      </w:r>
+    </w:p>
+    <w:p>
+      <w:pPr>
+        <w:pStyle w:val="ListParagraph"/>
+        <w:numPr>
+          <w:ilvl w:val="1"/>
+          <w:numId w:val="18"/>
+        </w:numPr>
+      </w:pPr>
+      <w:r>
+        <w:t>Methodological plan</w:t>
+      </w:r>
+    </w:p>
+    <w:p>
+      <w:pPr>
+        <w:pStyle w:val="ListParagraph"/>
+        <w:numPr>
+          <w:ilvl w:val="1"/>
+          <w:numId w:val="18"/>
+        </w:numPr>
+      </w:pPr>
+      <w:r>
+        <w:t>Ethics statement that identifies human subjects issues</w:t>
+      </w:r>
+    </w:p>
+    <w:p>
+      <w:pPr>
+        <w:pStyle w:val="ListParagraph"/>
+        <w:numPr>
+          <w:ilvl w:val="1"/>
+          <w:numId w:val="18"/>
+        </w:numPr>
+      </w:pPr>
+      <w:r>
+        <w:t>Statement of limitations</w:t>
+      </w:r>
+    </w:p>
+    <w:p>
+      <w:pPr>
+        <w:pStyle w:val="ListParagraph"/>
+        <w:numPr>
+          <w:ilvl w:val="1"/>
+          <w:numId w:val="18"/>
+        </w:numPr>
+      </w:pPr>
+      <w:r>
+        <w:t>Budget</w:t>
+      </w:r>
+    </w:p>
+    <w:p>
+      <w:pPr>
+        <w:pStyle w:val="ListParagraph"/>
+        <w:numPr>
+          <w:ilvl w:val="1"/>
+          <w:numId w:val="18"/>
+        </w:numPr>
+      </w:pPr>
+      <w:r>
+        <w:t>Project timeline</w:t>
+      </w:r>
+    </w:p>
+    <w:p>
+      <w:pPr>
+        <w:pStyle w:val="ListParagraph"/>
+        <w:numPr>
+          <w:ilvl w:val="0"/>
+          <w:numId w:val="18"/>
+        </w:numPr>
+      </w:pPr>
+      <w:r>
+        <w:t>See Exhibit 3.10 on pp. 90-91</w:t>
+      </w:r>
+    </w:p>
+    <w:p>
       <w:bookmarkStart w:id="0" w:name="_GoBack"/>
       <w:bookmarkEnd w:id="0"/>
     </w:p>
     <w:sectPr>
-      <w:headerReference w:type="default" r:id="rId9"/>
+      <w:headerReference w:type="default" r:id="rId11"/>
       <w:pgSz w:w="12240" w:h="15840"/>
       <w:pgMar w:top="1440" w:right="1440" w:bottom="1440" w:left="1440" w:header="720" w:footer="720" w:gutter="0"/>
       <w:pgNumType w:start="1"/>
@@ -2639,6 +3369,113 @@
 </w:hdr>
 </file>
 
+<file path=word/header3.xml><?xml version="1.0" encoding="utf-8"?>
+<w:hdr xmlns:wpc="http://schemas.microsoft.com/office/word/2010/wordprocessingCanvas" xmlns:mc="http://schemas.openxmlformats.org/markup-compatibility/2006" xmlns:o="urn:schemas-microsoft-com:office:office" xmlns:r="http://schemas.openxmlformats.org/officeDocument/2006/relationships" xmlns:m="http://schemas.openxmlformats.org/officeDocument/2006/math" xmlns:v="urn:schemas-microsoft-com:vml" xmlns:wp14="http://schemas.microsoft.com/office/word/2010/wordprocessingDrawing" xmlns:wp="http://schemas.openxmlformats.org/drawingml/2006/wordprocessingDrawing" xmlns:w10="urn:schemas-microsoft-com:office:word" xmlns:w="http://schemas.openxmlformats.org/wordprocessingml/2006/main" xmlns:w14="http://schemas.microsoft.com/office/word/2010/wordml" xmlns:wpg="http://schemas.microsoft.com/office/word/2010/wordprocessingGroup" xmlns:wpi="http://schemas.microsoft.com/office/word/2010/wordprocessingInk" xmlns:wne="http://schemas.microsoft.com/office/word/2006/wordml" xmlns:wps="http://schemas.microsoft.com/office/word/2010/wordprocessingShape" mc:Ignorable="w14 wp14">
+  <w:p>
+    <w:pPr>
+      <w:pStyle w:val="Header"/>
+    </w:pPr>
+    <w:proofErr w:type="spellStart"/>
+    <w:r>
+      <w:t>Schutt</w:t>
+    </w:r>
+    <w:proofErr w:type="spellEnd"/>
+    <w:r>
+      <w:t>, R.K. (2015). Investigating the social world: the process and practice of research. 8th edition. Thousand Oaks, California: Sage.</w:t>
+    </w:r>
+  </w:p>
+  <w:p>
+    <w:pPr>
+      <w:pStyle w:val="Header"/>
+    </w:pPr>
+  </w:p>
+  <w:p>
+    <w:pPr>
+      <w:pStyle w:val="Header"/>
+      <w:rPr>
+        <w:b/>
+      </w:rPr>
+    </w:pPr>
+    <w:r>
+      <w:t xml:space="preserve">Chapter 3: Research Ethics and Research Proposals| Page </w:t>
+    </w:r>
+    <w:r>
+      <w:rPr>
+        <w:b/>
+      </w:rPr>
+      <w:fldChar w:fldCharType="begin"/>
+    </w:r>
+    <w:r>
+      <w:rPr>
+        <w:b/>
+      </w:rPr>
+      <w:instrText xml:space="preserve"> PAGE  \* Arabic  \* MERGEFORMAT </w:instrText>
+    </w:r>
+    <w:r>
+      <w:rPr>
+        <w:b/>
+      </w:rPr>
+      <w:fldChar w:fldCharType="separate"/>
+    </w:r>
+    <w:r>
+      <w:rPr>
+        <w:b/>
+        <w:noProof/>
+      </w:rPr>
+      <w:t>2</w:t>
+    </w:r>
+    <w:r>
+      <w:rPr>
+        <w:b/>
+      </w:rPr>
+      <w:fldChar w:fldCharType="end"/>
+    </w:r>
+    <w:r>
+      <w:t xml:space="preserve"> of </w:t>
+    </w:r>
+    <w:r>
+      <w:rPr>
+        <w:b/>
+      </w:rPr>
+      <w:fldChar w:fldCharType="begin"/>
+    </w:r>
+    <w:r>
+      <w:rPr>
+        <w:b/>
+      </w:rPr>
+      <w:instrText xml:space="preserve"> SECTIONPAGES   \* MERGEFORMAT </w:instrText>
+    </w:r>
+    <w:r>
+      <w:rPr>
+        <w:b/>
+      </w:rPr>
+      <w:fldChar w:fldCharType="separate"/>
+    </w:r>
+    <w:r>
+      <w:rPr>
+        <w:b/>
+        <w:noProof/>
+      </w:rPr>
+      <w:t>2</w:t>
+    </w:r>
+    <w:r>
+      <w:rPr>
+        <w:b/>
+      </w:rPr>
+      <w:fldChar w:fldCharType="end"/>
+    </w:r>
+  </w:p>
+  <w:p>
+    <w:pPr>
+      <w:pStyle w:val="Header"/>
+    </w:pPr>
+    <w:r>
+      <w:t xml:space="preserve"> </w:t>
+    </w:r>
+  </w:p>
+</w:hdr>
+</file>
+
 <file path=word/numbering.xml><?xml version="1.0" encoding="utf-8"?>
 <w:numbering xmlns:wpc="http://schemas.microsoft.com/office/word/2010/wordprocessingCanvas" xmlns:mc="http://schemas.openxmlformats.org/markup-compatibility/2006" xmlns:o="urn:schemas-microsoft-com:office:office" xmlns:r="http://schemas.openxmlformats.org/officeDocument/2006/relationships" xmlns:m="http://schemas.openxmlformats.org/officeDocument/2006/math" xmlns:v="urn:schemas-microsoft-com:vml" xmlns:wp14="http://schemas.microsoft.com/office/word/2010/wordprocessingDrawing" xmlns:wp="http://schemas.openxmlformats.org/drawingml/2006/wordprocessingDrawing" xmlns:w10="urn:schemas-microsoft-com:office:word" xmlns:w="http://schemas.openxmlformats.org/wordprocessingml/2006/main" xmlns:w14="http://schemas.microsoft.com/office/word/2010/wordml" xmlns:wpg="http://schemas.microsoft.com/office/word/2010/wordprocessingGroup" xmlns:wpi="http://schemas.microsoft.com/office/word/2010/wordprocessingInk" xmlns:wne="http://schemas.microsoft.com/office/word/2006/wordml" xmlns:wps="http://schemas.microsoft.com/office/word/2010/wordprocessingShape" mc:Ignorable="w14 wp14">
   <w:abstractNum w:abstractNumId="0">
@@ -2868,6 +3705,205 @@
     </w:lvl>
   </w:abstractNum>
   <w:abstractNum w:abstractNumId="2">
+    <w:nsid w:val="04892D3E"/>
+    <w:multiLevelType w:val="hybridMultilevel"/>
+    <w:tmpl w:val="D77AEF2A"/>
+    <w:lvl w:ilvl="0" w:tplc="0409000F">
+      <w:start w:val="1"/>
+      <w:numFmt w:val="decimal"/>
+      <w:lvlText w:val="%1."/>
+      <w:lvlJc w:val="left"/>
+      <w:pPr>
+        <w:ind w:left="720" w:hanging="360"/>
+      </w:pPr>
+    </w:lvl>
+    <w:lvl w:ilvl="1" w:tplc="04090019" w:tentative="1">
+      <w:start w:val="1"/>
+      <w:numFmt w:val="lowerLetter"/>
+      <w:lvlText w:val="%2."/>
+      <w:lvlJc w:val="left"/>
+      <w:pPr>
+        <w:ind w:left="1440" w:hanging="360"/>
+      </w:pPr>
+    </w:lvl>
+    <w:lvl w:ilvl="2" w:tplc="0409001B" w:tentative="1">
+      <w:start w:val="1"/>
+      <w:numFmt w:val="lowerRoman"/>
+      <w:lvlText w:val="%3."/>
+      <w:lvlJc w:val="right"/>
+      <w:pPr>
+        <w:ind w:left="2160" w:hanging="180"/>
+      </w:pPr>
+    </w:lvl>
+    <w:lvl w:ilvl="3" w:tplc="0409000F" w:tentative="1">
+      <w:start w:val="1"/>
+      <w:numFmt w:val="decimal"/>
+      <w:lvlText w:val="%4."/>
+      <w:lvlJc w:val="left"/>
+      <w:pPr>
+        <w:ind w:left="2880" w:hanging="360"/>
+      </w:pPr>
+    </w:lvl>
+    <w:lvl w:ilvl="4" w:tplc="04090019" w:tentative="1">
+      <w:start w:val="1"/>
+      <w:numFmt w:val="lowerLetter"/>
+      <w:lvlText w:val="%5."/>
+      <w:lvlJc w:val="left"/>
+      <w:pPr>
+        <w:ind w:left="3600" w:hanging="360"/>
+      </w:pPr>
+    </w:lvl>
+    <w:lvl w:ilvl="5" w:tplc="0409001B" w:tentative="1">
+      <w:start w:val="1"/>
+      <w:numFmt w:val="lowerRoman"/>
+      <w:lvlText w:val="%6."/>
+      <w:lvlJc w:val="right"/>
+      <w:pPr>
+        <w:ind w:left="4320" w:hanging="180"/>
+      </w:pPr>
+    </w:lvl>
+    <w:lvl w:ilvl="6" w:tplc="0409000F" w:tentative="1">
+      <w:start w:val="1"/>
+      <w:numFmt w:val="decimal"/>
+      <w:lvlText w:val="%7."/>
+      <w:lvlJc w:val="left"/>
+      <w:pPr>
+        <w:ind w:left="5040" w:hanging="360"/>
+      </w:pPr>
+    </w:lvl>
+    <w:lvl w:ilvl="7" w:tplc="04090019" w:tentative="1">
+      <w:start w:val="1"/>
+      <w:numFmt w:val="lowerLetter"/>
+      <w:lvlText w:val="%8."/>
+      <w:lvlJc w:val="left"/>
+      <w:pPr>
+        <w:ind w:left="5760" w:hanging="360"/>
+      </w:pPr>
+    </w:lvl>
+    <w:lvl w:ilvl="8" w:tplc="0409001B" w:tentative="1">
+      <w:start w:val="1"/>
+      <w:numFmt w:val="lowerRoman"/>
+      <w:lvlText w:val="%9."/>
+      <w:lvlJc w:val="right"/>
+      <w:pPr>
+        <w:ind w:left="6480" w:hanging="180"/>
+      </w:pPr>
+    </w:lvl>
+  </w:abstractNum>
+  <w:abstractNum w:abstractNumId="3">
+    <w:nsid w:val="05CC12D0"/>
+    <w:multiLevelType w:val="hybridMultilevel"/>
+    <w:tmpl w:val="BAD032F4"/>
+    <w:lvl w:ilvl="0" w:tplc="04090001">
+      <w:start w:val="1"/>
+      <w:numFmt w:val="bullet"/>
+      <w:lvlText w:val=""/>
+      <w:lvlJc w:val="left"/>
+      <w:pPr>
+        <w:ind w:left="720" w:hanging="360"/>
+      </w:pPr>
+      <w:rPr>
+        <w:rFonts w:ascii="Symbol" w:hAnsi="Symbol" w:hint="default"/>
+      </w:rPr>
+    </w:lvl>
+    <w:lvl w:ilvl="1" w:tplc="04090003">
+      <w:start w:val="1"/>
+      <w:numFmt w:val="bullet"/>
+      <w:lvlText w:val="o"/>
+      <w:lvlJc w:val="left"/>
+      <w:pPr>
+        <w:ind w:left="1440" w:hanging="360"/>
+      </w:pPr>
+      <w:rPr>
+        <w:rFonts w:ascii="Courier New" w:hAnsi="Courier New" w:cs="Courier New" w:hint="default"/>
+      </w:rPr>
+    </w:lvl>
+    <w:lvl w:ilvl="2" w:tplc="04090005" w:tentative="1">
+      <w:start w:val="1"/>
+      <w:numFmt w:val="bullet"/>
+      <w:lvlText w:val=""/>
+      <w:lvlJc w:val="left"/>
+      <w:pPr>
+        <w:ind w:left="2160" w:hanging="360"/>
+      </w:pPr>
+      <w:rPr>
+        <w:rFonts w:ascii="Wingdings" w:hAnsi="Wingdings" w:hint="default"/>
+      </w:rPr>
+    </w:lvl>
+    <w:lvl w:ilvl="3" w:tplc="04090001" w:tentative="1">
+      <w:start w:val="1"/>
+      <w:numFmt w:val="bullet"/>
+      <w:lvlText w:val=""/>
+      <w:lvlJc w:val="left"/>
+      <w:pPr>
+        <w:ind w:left="2880" w:hanging="360"/>
+      </w:pPr>
+      <w:rPr>
+        <w:rFonts w:ascii="Symbol" w:hAnsi="Symbol" w:hint="default"/>
+      </w:rPr>
+    </w:lvl>
+    <w:lvl w:ilvl="4" w:tplc="04090003" w:tentative="1">
+      <w:start w:val="1"/>
+      <w:numFmt w:val="bullet"/>
+      <w:lvlText w:val="o"/>
+      <w:lvlJc w:val="left"/>
+      <w:pPr>
+        <w:ind w:left="3600" w:hanging="360"/>
+      </w:pPr>
+      <w:rPr>
+        <w:rFonts w:ascii="Courier New" w:hAnsi="Courier New" w:cs="Courier New" w:hint="default"/>
+      </w:rPr>
+    </w:lvl>
+    <w:lvl w:ilvl="5" w:tplc="04090005" w:tentative="1">
+      <w:start w:val="1"/>
+      <w:numFmt w:val="bullet"/>
+      <w:lvlText w:val=""/>
+      <w:lvlJc w:val="left"/>
+      <w:pPr>
+        <w:ind w:left="4320" w:hanging="360"/>
+      </w:pPr>
+      <w:rPr>
+        <w:rFonts w:ascii="Wingdings" w:hAnsi="Wingdings" w:hint="default"/>
+      </w:rPr>
+    </w:lvl>
+    <w:lvl w:ilvl="6" w:tplc="04090001" w:tentative="1">
+      <w:start w:val="1"/>
+      <w:numFmt w:val="bullet"/>
+      <w:lvlText w:val=""/>
+      <w:lvlJc w:val="left"/>
+      <w:pPr>
+        <w:ind w:left="5040" w:hanging="360"/>
+      </w:pPr>
+      <w:rPr>
+        <w:rFonts w:ascii="Symbol" w:hAnsi="Symbol" w:hint="default"/>
+      </w:rPr>
+    </w:lvl>
+    <w:lvl w:ilvl="7" w:tplc="04090003" w:tentative="1">
+      <w:start w:val="1"/>
+      <w:numFmt w:val="bullet"/>
+      <w:lvlText w:val="o"/>
+      <w:lvlJc w:val="left"/>
+      <w:pPr>
+        <w:ind w:left="5760" w:hanging="360"/>
+      </w:pPr>
+      <w:rPr>
+        <w:rFonts w:ascii="Courier New" w:hAnsi="Courier New" w:cs="Courier New" w:hint="default"/>
+      </w:rPr>
+    </w:lvl>
+    <w:lvl w:ilvl="8" w:tplc="04090005" w:tentative="1">
+      <w:start w:val="1"/>
+      <w:numFmt w:val="bullet"/>
+      <w:lvlText w:val=""/>
+      <w:lvlJc w:val="left"/>
+      <w:pPr>
+        <w:ind w:left="6480" w:hanging="360"/>
+      </w:pPr>
+      <w:rPr>
+        <w:rFonts w:ascii="Wingdings" w:hAnsi="Wingdings" w:hint="default"/>
+      </w:rPr>
+    </w:lvl>
+  </w:abstractNum>
+  <w:abstractNum w:abstractNumId="4">
     <w:nsid w:val="16A43F30"/>
     <w:multiLevelType w:val="hybridMultilevel"/>
     <w:tmpl w:val="8C622C28"/>
@@ -2953,7 +3989,7 @@
       </w:pPr>
     </w:lvl>
   </w:abstractNum>
-  <w:abstractNum w:abstractNumId="3">
+  <w:abstractNum w:abstractNumId="5">
     <w:nsid w:val="1917450A"/>
     <w:multiLevelType w:val="hybridMultilevel"/>
     <w:tmpl w:val="9168EC8A"/>
@@ -3066,7 +4102,7 @@
       </w:rPr>
     </w:lvl>
   </w:abstractNum>
-  <w:abstractNum w:abstractNumId="4">
+  <w:abstractNum w:abstractNumId="6">
     <w:nsid w:val="22D32646"/>
     <w:multiLevelType w:val="hybridMultilevel"/>
     <w:tmpl w:val="136A4DF4"/>
@@ -3179,7 +4215,7 @@
       </w:rPr>
     </w:lvl>
   </w:abstractNum>
-  <w:abstractNum w:abstractNumId="5">
+  <w:abstractNum w:abstractNumId="7">
     <w:nsid w:val="24FD4341"/>
     <w:multiLevelType w:val="hybridMultilevel"/>
     <w:tmpl w:val="CE900A9C"/>
@@ -3292,7 +4328,7 @@
       </w:rPr>
     </w:lvl>
   </w:abstractNum>
-  <w:abstractNum w:abstractNumId="6">
+  <w:abstractNum w:abstractNumId="8">
     <w:nsid w:val="28EB7DCA"/>
     <w:multiLevelType w:val="hybridMultilevel"/>
     <w:tmpl w:val="0C1042B4"/>
@@ -3405,7 +4441,7 @@
       </w:rPr>
     </w:lvl>
   </w:abstractNum>
-  <w:abstractNum w:abstractNumId="7">
+  <w:abstractNum w:abstractNumId="9">
     <w:nsid w:val="3EB1480B"/>
     <w:multiLevelType w:val="hybridMultilevel"/>
     <w:tmpl w:val="2AE4DD44"/>
@@ -3491,7 +4527,7 @@
       </w:pPr>
     </w:lvl>
   </w:abstractNum>
-  <w:abstractNum w:abstractNumId="8">
+  <w:abstractNum w:abstractNumId="10">
     <w:nsid w:val="3F4B5270"/>
     <w:multiLevelType w:val="hybridMultilevel"/>
     <w:tmpl w:val="D69A751E"/>
@@ -3604,7 +4640,7 @@
       </w:rPr>
     </w:lvl>
   </w:abstractNum>
-  <w:abstractNum w:abstractNumId="9">
+  <w:abstractNum w:abstractNumId="11">
     <w:nsid w:val="40054FC9"/>
     <w:multiLevelType w:val="hybridMultilevel"/>
     <w:tmpl w:val="508C6884"/>
@@ -3717,7 +4753,120 @@
       </w:rPr>
     </w:lvl>
   </w:abstractNum>
-  <w:abstractNum w:abstractNumId="10">
+  <w:abstractNum w:abstractNumId="12">
+    <w:nsid w:val="4FE42B6B"/>
+    <w:multiLevelType w:val="hybridMultilevel"/>
+    <w:tmpl w:val="A07AFB56"/>
+    <w:lvl w:ilvl="0" w:tplc="04090001">
+      <w:start w:val="1"/>
+      <w:numFmt w:val="bullet"/>
+      <w:lvlText w:val=""/>
+      <w:lvlJc w:val="left"/>
+      <w:pPr>
+        <w:ind w:left="720" w:hanging="360"/>
+      </w:pPr>
+      <w:rPr>
+        <w:rFonts w:ascii="Symbol" w:hAnsi="Symbol" w:hint="default"/>
+      </w:rPr>
+    </w:lvl>
+    <w:lvl w:ilvl="1" w:tplc="04090003">
+      <w:start w:val="1"/>
+      <w:numFmt w:val="bullet"/>
+      <w:lvlText w:val="o"/>
+      <w:lvlJc w:val="left"/>
+      <w:pPr>
+        <w:ind w:left="1440" w:hanging="360"/>
+      </w:pPr>
+      <w:rPr>
+        <w:rFonts w:ascii="Courier New" w:hAnsi="Courier New" w:cs="Courier New" w:hint="default"/>
+      </w:rPr>
+    </w:lvl>
+    <w:lvl w:ilvl="2" w:tplc="04090005" w:tentative="1">
+      <w:start w:val="1"/>
+      <w:numFmt w:val="bullet"/>
+      <w:lvlText w:val=""/>
+      <w:lvlJc w:val="left"/>
+      <w:pPr>
+        <w:ind w:left="2160" w:hanging="360"/>
+      </w:pPr>
+      <w:rPr>
+        <w:rFonts w:ascii="Wingdings" w:hAnsi="Wingdings" w:hint="default"/>
+      </w:rPr>
+    </w:lvl>
+    <w:lvl w:ilvl="3" w:tplc="04090001" w:tentative="1">
+      <w:start w:val="1"/>
+      <w:numFmt w:val="bullet"/>
+      <w:lvlText w:val=""/>
+      <w:lvlJc w:val="left"/>
+      <w:pPr>
+        <w:ind w:left="2880" w:hanging="360"/>
+      </w:pPr>
+      <w:rPr>
+        <w:rFonts w:ascii="Symbol" w:hAnsi="Symbol" w:hint="default"/>
+      </w:rPr>
+    </w:lvl>
+    <w:lvl w:ilvl="4" w:tplc="04090003" w:tentative="1">
+      <w:start w:val="1"/>
+      <w:numFmt w:val="bullet"/>
+      <w:lvlText w:val="o"/>
+      <w:lvlJc w:val="left"/>
+      <w:pPr>
+        <w:ind w:left="3600" w:hanging="360"/>
+      </w:pPr>
+      <w:rPr>
+        <w:rFonts w:ascii="Courier New" w:hAnsi="Courier New" w:cs="Courier New" w:hint="default"/>
+      </w:rPr>
+    </w:lvl>
+    <w:lvl w:ilvl="5" w:tplc="04090005" w:tentative="1">
+      <w:start w:val="1"/>
+      <w:numFmt w:val="bullet"/>
+      <w:lvlText w:val=""/>
+      <w:lvlJc w:val="left"/>
+      <w:pPr>
+        <w:ind w:left="4320" w:hanging="360"/>
+      </w:pPr>
+      <w:rPr>
+        <w:rFonts w:ascii="Wingdings" w:hAnsi="Wingdings" w:hint="default"/>
+      </w:rPr>
+    </w:lvl>
+    <w:lvl w:ilvl="6" w:tplc="04090001" w:tentative="1">
+      <w:start w:val="1"/>
+      <w:numFmt w:val="bullet"/>
+      <w:lvlText w:val=""/>
+      <w:lvlJc w:val="left"/>
+      <w:pPr>
+        <w:ind w:left="5040" w:hanging="360"/>
+      </w:pPr>
+      <w:rPr>
+        <w:rFonts w:ascii="Symbol" w:hAnsi="Symbol" w:hint="default"/>
+      </w:rPr>
+    </w:lvl>
+    <w:lvl w:ilvl="7" w:tplc="04090003" w:tentative="1">
+      <w:start w:val="1"/>
+      <w:numFmt w:val="bullet"/>
+      <w:lvlText w:val="o"/>
+      <w:lvlJc w:val="left"/>
+      <w:pPr>
+        <w:ind w:left="5760" w:hanging="360"/>
+      </w:pPr>
+      <w:rPr>
+        <w:rFonts w:ascii="Courier New" w:hAnsi="Courier New" w:cs="Courier New" w:hint="default"/>
+      </w:rPr>
+    </w:lvl>
+    <w:lvl w:ilvl="8" w:tplc="04090005" w:tentative="1">
+      <w:start w:val="1"/>
+      <w:numFmt w:val="bullet"/>
+      <w:lvlText w:val=""/>
+      <w:lvlJc w:val="left"/>
+      <w:pPr>
+        <w:ind w:left="6480" w:hanging="360"/>
+      </w:pPr>
+      <w:rPr>
+        <w:rFonts w:ascii="Wingdings" w:hAnsi="Wingdings" w:hint="default"/>
+      </w:rPr>
+    </w:lvl>
+  </w:abstractNum>
+  <w:abstractNum w:abstractNumId="13">
     <w:nsid w:val="59C7601F"/>
     <w:multiLevelType w:val="hybridMultilevel"/>
     <w:tmpl w:val="939AF2EE"/>
@@ -3830,7 +4979,120 @@
       </w:rPr>
     </w:lvl>
   </w:abstractNum>
-  <w:abstractNum w:abstractNumId="11">
+  <w:abstractNum w:abstractNumId="14">
+    <w:nsid w:val="625355F2"/>
+    <w:multiLevelType w:val="hybridMultilevel"/>
+    <w:tmpl w:val="DFB001B0"/>
+    <w:lvl w:ilvl="0" w:tplc="04090001">
+      <w:start w:val="1"/>
+      <w:numFmt w:val="bullet"/>
+      <w:lvlText w:val=""/>
+      <w:lvlJc w:val="left"/>
+      <w:pPr>
+        <w:ind w:left="720" w:hanging="360"/>
+      </w:pPr>
+      <w:rPr>
+        <w:rFonts w:ascii="Symbol" w:hAnsi="Symbol" w:hint="default"/>
+      </w:rPr>
+    </w:lvl>
+    <w:lvl w:ilvl="1" w:tplc="04090003">
+      <w:start w:val="1"/>
+      <w:numFmt w:val="bullet"/>
+      <w:lvlText w:val="o"/>
+      <w:lvlJc w:val="left"/>
+      <w:pPr>
+        <w:ind w:left="1440" w:hanging="360"/>
+      </w:pPr>
+      <w:rPr>
+        <w:rFonts w:ascii="Courier New" w:hAnsi="Courier New" w:cs="Courier New" w:hint="default"/>
+      </w:rPr>
+    </w:lvl>
+    <w:lvl w:ilvl="2" w:tplc="04090005" w:tentative="1">
+      <w:start w:val="1"/>
+      <w:numFmt w:val="bullet"/>
+      <w:lvlText w:val=""/>
+      <w:lvlJc w:val="left"/>
+      <w:pPr>
+        <w:ind w:left="2160" w:hanging="360"/>
+      </w:pPr>
+      <w:rPr>
+        <w:rFonts w:ascii="Wingdings" w:hAnsi="Wingdings" w:hint="default"/>
+      </w:rPr>
+    </w:lvl>
+    <w:lvl w:ilvl="3" w:tplc="04090001" w:tentative="1">
+      <w:start w:val="1"/>
+      <w:numFmt w:val="bullet"/>
+      <w:lvlText w:val=""/>
+      <w:lvlJc w:val="left"/>
+      <w:pPr>
+        <w:ind w:left="2880" w:hanging="360"/>
+      </w:pPr>
+      <w:rPr>
+        <w:rFonts w:ascii="Symbol" w:hAnsi="Symbol" w:hint="default"/>
+      </w:rPr>
+    </w:lvl>
+    <w:lvl w:ilvl="4" w:tplc="04090003" w:tentative="1">
+      <w:start w:val="1"/>
+      <w:numFmt w:val="bullet"/>
+      <w:lvlText w:val="o"/>
+      <w:lvlJc w:val="left"/>
+      <w:pPr>
+        <w:ind w:left="3600" w:hanging="360"/>
+      </w:pPr>
+      <w:rPr>
+        <w:rFonts w:ascii="Courier New" w:hAnsi="Courier New" w:cs="Courier New" w:hint="default"/>
+      </w:rPr>
+    </w:lvl>
+    <w:lvl w:ilvl="5" w:tplc="04090005" w:tentative="1">
+      <w:start w:val="1"/>
+      <w:numFmt w:val="bullet"/>
+      <w:lvlText w:val=""/>
+      <w:lvlJc w:val="left"/>
+      <w:pPr>
+        <w:ind w:left="4320" w:hanging="360"/>
+      </w:pPr>
+      <w:rPr>
+        <w:rFonts w:ascii="Wingdings" w:hAnsi="Wingdings" w:hint="default"/>
+      </w:rPr>
+    </w:lvl>
+    <w:lvl w:ilvl="6" w:tplc="04090001" w:tentative="1">
+      <w:start w:val="1"/>
+      <w:numFmt w:val="bullet"/>
+      <w:lvlText w:val=""/>
+      <w:lvlJc w:val="left"/>
+      <w:pPr>
+        <w:ind w:left="5040" w:hanging="360"/>
+      </w:pPr>
+      <w:rPr>
+        <w:rFonts w:ascii="Symbol" w:hAnsi="Symbol" w:hint="default"/>
+      </w:rPr>
+    </w:lvl>
+    <w:lvl w:ilvl="7" w:tplc="04090003" w:tentative="1">
+      <w:start w:val="1"/>
+      <w:numFmt w:val="bullet"/>
+      <w:lvlText w:val="o"/>
+      <w:lvlJc w:val="left"/>
+      <w:pPr>
+        <w:ind w:left="5760" w:hanging="360"/>
+      </w:pPr>
+      <w:rPr>
+        <w:rFonts w:ascii="Courier New" w:hAnsi="Courier New" w:cs="Courier New" w:hint="default"/>
+      </w:rPr>
+    </w:lvl>
+    <w:lvl w:ilvl="8" w:tplc="04090005" w:tentative="1">
+      <w:start w:val="1"/>
+      <w:numFmt w:val="bullet"/>
+      <w:lvlText w:val=""/>
+      <w:lvlJc w:val="left"/>
+      <w:pPr>
+        <w:ind w:left="6480" w:hanging="360"/>
+      </w:pPr>
+      <w:rPr>
+        <w:rFonts w:ascii="Wingdings" w:hAnsi="Wingdings" w:hint="default"/>
+      </w:rPr>
+    </w:lvl>
+  </w:abstractNum>
+  <w:abstractNum w:abstractNumId="15">
     <w:nsid w:val="65A54AB4"/>
     <w:multiLevelType w:val="hybridMultilevel"/>
     <w:tmpl w:val="609CBA0A"/>
@@ -3943,7 +5205,7 @@
       </w:rPr>
     </w:lvl>
   </w:abstractNum>
-  <w:abstractNum w:abstractNumId="12">
+  <w:abstractNum w:abstractNumId="16">
     <w:nsid w:val="6D65192F"/>
     <w:multiLevelType w:val="hybridMultilevel"/>
     <w:tmpl w:val="C478AAAC"/>
@@ -4056,44 +5318,172 @@
       </w:rPr>
     </w:lvl>
   </w:abstractNum>
+  <w:abstractNum w:abstractNumId="17">
+    <w:nsid w:val="6DE41C90"/>
+    <w:multiLevelType w:val="hybridMultilevel"/>
+    <w:tmpl w:val="F2542FDA"/>
+    <w:lvl w:ilvl="0" w:tplc="04090001">
+      <w:start w:val="1"/>
+      <w:numFmt w:val="bullet"/>
+      <w:lvlText w:val=""/>
+      <w:lvlJc w:val="left"/>
+      <w:pPr>
+        <w:ind w:left="720" w:hanging="360"/>
+      </w:pPr>
+      <w:rPr>
+        <w:rFonts w:ascii="Symbol" w:hAnsi="Symbol" w:hint="default"/>
+      </w:rPr>
+    </w:lvl>
+    <w:lvl w:ilvl="1" w:tplc="04090003">
+      <w:start w:val="1"/>
+      <w:numFmt w:val="bullet"/>
+      <w:lvlText w:val="o"/>
+      <w:lvlJc w:val="left"/>
+      <w:pPr>
+        <w:ind w:left="1440" w:hanging="360"/>
+      </w:pPr>
+      <w:rPr>
+        <w:rFonts w:ascii="Courier New" w:hAnsi="Courier New" w:cs="Courier New" w:hint="default"/>
+      </w:rPr>
+    </w:lvl>
+    <w:lvl w:ilvl="2" w:tplc="04090005" w:tentative="1">
+      <w:start w:val="1"/>
+      <w:numFmt w:val="bullet"/>
+      <w:lvlText w:val=""/>
+      <w:lvlJc w:val="left"/>
+      <w:pPr>
+        <w:ind w:left="2160" w:hanging="360"/>
+      </w:pPr>
+      <w:rPr>
+        <w:rFonts w:ascii="Wingdings" w:hAnsi="Wingdings" w:hint="default"/>
+      </w:rPr>
+    </w:lvl>
+    <w:lvl w:ilvl="3" w:tplc="04090001" w:tentative="1">
+      <w:start w:val="1"/>
+      <w:numFmt w:val="bullet"/>
+      <w:lvlText w:val=""/>
+      <w:lvlJc w:val="left"/>
+      <w:pPr>
+        <w:ind w:left="2880" w:hanging="360"/>
+      </w:pPr>
+      <w:rPr>
+        <w:rFonts w:ascii="Symbol" w:hAnsi="Symbol" w:hint="default"/>
+      </w:rPr>
+    </w:lvl>
+    <w:lvl w:ilvl="4" w:tplc="04090003" w:tentative="1">
+      <w:start w:val="1"/>
+      <w:numFmt w:val="bullet"/>
+      <w:lvlText w:val="o"/>
+      <w:lvlJc w:val="left"/>
+      <w:pPr>
+        <w:ind w:left="3600" w:hanging="360"/>
+      </w:pPr>
+      <w:rPr>
+        <w:rFonts w:ascii="Courier New" w:hAnsi="Courier New" w:cs="Courier New" w:hint="default"/>
+      </w:rPr>
+    </w:lvl>
+    <w:lvl w:ilvl="5" w:tplc="04090005" w:tentative="1">
+      <w:start w:val="1"/>
+      <w:numFmt w:val="bullet"/>
+      <w:lvlText w:val=""/>
+      <w:lvlJc w:val="left"/>
+      <w:pPr>
+        <w:ind w:left="4320" w:hanging="360"/>
+      </w:pPr>
+      <w:rPr>
+        <w:rFonts w:ascii="Wingdings" w:hAnsi="Wingdings" w:hint="default"/>
+      </w:rPr>
+    </w:lvl>
+    <w:lvl w:ilvl="6" w:tplc="04090001" w:tentative="1">
+      <w:start w:val="1"/>
+      <w:numFmt w:val="bullet"/>
+      <w:lvlText w:val=""/>
+      <w:lvlJc w:val="left"/>
+      <w:pPr>
+        <w:ind w:left="5040" w:hanging="360"/>
+      </w:pPr>
+      <w:rPr>
+        <w:rFonts w:ascii="Symbol" w:hAnsi="Symbol" w:hint="default"/>
+      </w:rPr>
+    </w:lvl>
+    <w:lvl w:ilvl="7" w:tplc="04090003" w:tentative="1">
+      <w:start w:val="1"/>
+      <w:numFmt w:val="bullet"/>
+      <w:lvlText w:val="o"/>
+      <w:lvlJc w:val="left"/>
+      <w:pPr>
+        <w:ind w:left="5760" w:hanging="360"/>
+      </w:pPr>
+      <w:rPr>
+        <w:rFonts w:ascii="Courier New" w:hAnsi="Courier New" w:cs="Courier New" w:hint="default"/>
+      </w:rPr>
+    </w:lvl>
+    <w:lvl w:ilvl="8" w:tplc="04090005" w:tentative="1">
+      <w:start w:val="1"/>
+      <w:numFmt w:val="bullet"/>
+      <w:lvlText w:val=""/>
+      <w:lvlJc w:val="left"/>
+      <w:pPr>
+        <w:ind w:left="6480" w:hanging="360"/>
+      </w:pPr>
+      <w:rPr>
+        <w:rFonts w:ascii="Wingdings" w:hAnsi="Wingdings" w:hint="default"/>
+      </w:rPr>
+    </w:lvl>
+  </w:abstractNum>
   <w:num w:numId="1">
-    <w:abstractNumId w:val="2"/>
+    <w:abstractNumId w:val="4"/>
   </w:num>
   <w:num w:numId="2">
-    <w:abstractNumId w:val="9"/>
+    <w:abstractNumId w:val="11"/>
   </w:num>
   <w:num w:numId="3">
     <w:abstractNumId w:val="0"/>
   </w:num>
   <w:num w:numId="4">
-    <w:abstractNumId w:val="11"/>
+    <w:abstractNumId w:val="15"/>
   </w:num>
   <w:num w:numId="5">
+    <w:abstractNumId w:val="8"/>
+  </w:num>
+  <w:num w:numId="6">
+    <w:abstractNumId w:val="7"/>
+  </w:num>
+  <w:num w:numId="7">
+    <w:abstractNumId w:val="9"/>
+  </w:num>
+  <w:num w:numId="8">
+    <w:abstractNumId w:val="16"/>
+  </w:num>
+  <w:num w:numId="9">
     <w:abstractNumId w:val="6"/>
   </w:num>
-  <w:num w:numId="6">
+  <w:num w:numId="10">
     <w:abstractNumId w:val="5"/>
   </w:num>
-  <w:num w:numId="7">
-    <w:abstractNumId w:val="7"/>
-  </w:num>
-  <w:num w:numId="8">
-    <w:abstractNumId w:val="12"/>
-  </w:num>
-  <w:num w:numId="9">
-    <w:abstractNumId w:val="4"/>
-  </w:num>
-  <w:num w:numId="10">
-    <w:abstractNumId w:val="3"/>
-  </w:num>
   <w:num w:numId="11">
-    <w:abstractNumId w:val="10"/>
+    <w:abstractNumId w:val="13"/>
   </w:num>
   <w:num w:numId="12">
-    <w:abstractNumId w:val="8"/>
+    <w:abstractNumId w:val="10"/>
   </w:num>
   <w:num w:numId="13">
     <w:abstractNumId w:val="1"/>
+  </w:num>
+  <w:num w:numId="14">
+    <w:abstractNumId w:val="2"/>
+  </w:num>
+  <w:num w:numId="15">
+    <w:abstractNumId w:val="14"/>
+  </w:num>
+  <w:num w:numId="16">
+    <w:abstractNumId w:val="3"/>
+  </w:num>
+  <w:num w:numId="17">
+    <w:abstractNumId w:val="12"/>
+  </w:num>
+  <w:num w:numId="18">
+    <w:abstractNumId w:val="17"/>
   </w:num>
 </w:numbering>
 </file>
@@ -4859,4 +6249,16 @@
   <a:objectDefaults/>
   <a:extraClrSchemeLst/>
 </a:theme>
+</file>
+
+<file path=customXml/item1.xml><?xml version="1.0" encoding="utf-8"?>
+<b:Sources xmlns:b="http://schemas.openxmlformats.org/officeDocument/2006/bibliography" xmlns="http://schemas.openxmlformats.org/officeDocument/2006/bibliography" SelectedStyle="\MLASeventhEditionOfficeOnline.xsl" StyleName="MLA Seventh Edition"/>
+</file>
+
+<file path=customXml/itemProps1.xml><?xml version="1.0" encoding="utf-8"?>
+<ds:datastoreItem xmlns:ds="http://schemas.openxmlformats.org/officeDocument/2006/customXml" ds:itemID="{09D50368-7B46-44B5-8BA3-A26F63F7D29B}">
+  <ds:schemaRefs>
+    <ds:schemaRef ds:uri="http://schemas.openxmlformats.org/officeDocument/2006/bibliography"/>
+  </ds:schemaRefs>
+</ds:datastoreItem>
 </file>
</xml_diff>

<commit_message>
Began notes on Schutt (2015) chapter 4
</commit_message>
<xml_diff>
--- a/Readings/Schutt_2015_Investigating-the-social-world_v00.docx
+++ b/Readings/Schutt_2015_Investigating-the-social-world_v00.docx
@@ -631,12 +631,7 @@
       </w:r>
       <w:proofErr w:type="gramEnd"/>
       <w:r>
-        <w:t xml:space="preserve"> research as kind of Descriptive research?  Are Prediction and Control just two kinds of Evaluation research?</w:t>
-      </w:r>
-      <w:bookmarkStart w:id="0" w:name="_GoBack"/>
-      <w:bookmarkEnd w:id="0"/>
-      <w:r>
-        <w:t xml:space="preserve"> </w:t>
+        <w:t xml:space="preserve"> research as kind of Descriptive research?  Are Prediction and Control just two kinds of Evaluation research? </w:t>
       </w:r>
     </w:p>
     <w:p/>
@@ -3150,9 +3145,1407 @@
         <w:t>See Exhibit 3.10 on pp. 90-91</w:t>
       </w:r>
     </w:p>
+    <w:p>
+      <w:pPr>
+        <w:sectPr>
+          <w:headerReference w:type="default" r:id="rId11"/>
+          <w:pgSz w:w="12240" w:h="15840"/>
+          <w:pgMar w:top="1440" w:right="1440" w:bottom="1440" w:left="1440" w:header="720" w:footer="720" w:gutter="0"/>
+          <w:pgNumType w:start="1"/>
+          <w:cols w:space="720"/>
+          <w:docGrid w:linePitch="360"/>
+        </w:sectPr>
+      </w:pPr>
+    </w:p>
+    <w:p>
+      <w:pPr>
+        <w:rPr>
+          <w:u w:val="single"/>
+        </w:rPr>
+      </w:pPr>
+      <w:r>
+        <w:rPr>
+          <w:u w:val="single"/>
+        </w:rPr>
+        <w:lastRenderedPageBreak/>
+        <w:t>Preview Questions</w:t>
+      </w:r>
+    </w:p>
+    <w:p>
+      <w:pPr>
+        <w:pStyle w:val="ListParagraph"/>
+        <w:numPr>
+          <w:ilvl w:val="0"/>
+          <w:numId w:val="20"/>
+        </w:numPr>
+      </w:pPr>
+      <w:r>
+        <w:t>What is conceptualization in social science research?</w:t>
+      </w:r>
+    </w:p>
+    <w:p>
+      <w:pPr>
+        <w:pStyle w:val="ListParagraph"/>
+        <w:numPr>
+          <w:ilvl w:val="0"/>
+          <w:numId w:val="20"/>
+        </w:numPr>
+      </w:pPr>
+      <w:r>
+        <w:t>What is the difference between concepts and indicators?</w:t>
+      </w:r>
+    </w:p>
+    <w:p>
+      <w:pPr>
+        <w:pStyle w:val="ListParagraph"/>
+        <w:numPr>
+          <w:ilvl w:val="0"/>
+          <w:numId w:val="20"/>
+        </w:numPr>
+      </w:pPr>
+      <w:r>
+        <w:t>What is the relationship between observations and concepts?</w:t>
+      </w:r>
+    </w:p>
+    <w:p>
+      <w:pPr>
+        <w:pStyle w:val="ListParagraph"/>
+        <w:numPr>
+          <w:ilvl w:val="0"/>
+          <w:numId w:val="20"/>
+        </w:numPr>
+      </w:pPr>
+      <w:r>
+        <w:t>What is measurement?</w:t>
+      </w:r>
+    </w:p>
+    <w:p>
+      <w:pPr>
+        <w:pStyle w:val="ListParagraph"/>
+        <w:numPr>
+          <w:ilvl w:val="0"/>
+          <w:numId w:val="20"/>
+        </w:numPr>
+      </w:pPr>
+      <w:r>
+        <w:t>What are the levels of measurement?</w:t>
+      </w:r>
+    </w:p>
+    <w:p>
+      <w:pPr>
+        <w:pStyle w:val="ListParagraph"/>
+        <w:numPr>
+          <w:ilvl w:val="0"/>
+          <w:numId w:val="20"/>
+        </w:numPr>
+      </w:pPr>
+      <w:r>
+        <w:t>How do you evaluate measures?</w:t>
+      </w:r>
+    </w:p>
+    <w:p/>
+    <w:p>
+      <w:pPr>
+        <w:rPr>
+          <w:u w:val="single"/>
+        </w:rPr>
+      </w:pPr>
+      <w:r>
+        <w:rPr>
+          <w:u w:val="single"/>
+        </w:rPr>
+        <w:t>Reading Summary</w:t>
+      </w:r>
+    </w:p>
+    <w:p>
+      <w:r>
+        <w:t>Evaluating prior research and designing new research</w:t>
+      </w:r>
+    </w:p>
+    <w:p>
+      <w:pPr>
+        <w:pStyle w:val="ListParagraph"/>
+        <w:numPr>
+          <w:ilvl w:val="0"/>
+          <w:numId w:val="25"/>
+        </w:numPr>
+      </w:pPr>
+      <w:r>
+        <w:t>Two key questions:</w:t>
+      </w:r>
+    </w:p>
+    <w:p>
+      <w:pPr>
+        <w:pStyle w:val="ListParagraph"/>
+        <w:numPr>
+          <w:ilvl w:val="1"/>
+          <w:numId w:val="25"/>
+        </w:numPr>
+      </w:pPr>
+      <w:r>
+        <w:t>What is meant by whatever term is used for the social phenomenon under investigation (i.e., conceptualization)?</w:t>
+      </w:r>
+    </w:p>
+    <w:p>
+      <w:pPr>
+        <w:pStyle w:val="ListParagraph"/>
+        <w:numPr>
+          <w:ilvl w:val="1"/>
+          <w:numId w:val="25"/>
+        </w:numPr>
+      </w:pPr>
+      <w:r>
+        <w:t>How was the social phenomenon measured (i.e., operationalization)?</w:t>
+      </w:r>
+    </w:p>
+    <w:p>
+      <w:pPr>
+        <w:pStyle w:val="ListParagraph"/>
+        <w:numPr>
+          <w:ilvl w:val="0"/>
+          <w:numId w:val="25"/>
+        </w:numPr>
+      </w:pPr>
+      <w:r>
+        <w:t>Valid measures of a study’s key concepts are a requisite for valid conclusions.</w:t>
+      </w:r>
+    </w:p>
+    <w:p/>
+    <w:p>
+      <w:r>
+        <w:t>Concepts</w:t>
+      </w:r>
+    </w:p>
+    <w:p>
+      <w:pPr>
+        <w:pStyle w:val="ListParagraph"/>
+        <w:numPr>
+          <w:ilvl w:val="0"/>
+          <w:numId w:val="26"/>
+        </w:numPr>
+      </w:pPr>
+      <w:r>
+        <w:t>A concept is a mental image that summarizes a set of similar observations, feelings, or ideas.</w:t>
+      </w:r>
+    </w:p>
+    <w:p>
+      <w:pPr>
+        <w:pStyle w:val="ListParagraph"/>
+        <w:numPr>
+          <w:ilvl w:val="1"/>
+          <w:numId w:val="26"/>
+        </w:numPr>
+      </w:pPr>
+      <w:r>
+        <w:t>A mental construct of an idea meant to distinguish it from other similar ideas that have important differences that make them distinct for the purposes of analysis.</w:t>
+      </w:r>
+    </w:p>
+    <w:p>
+      <w:pPr>
+        <w:pStyle w:val="ListParagraph"/>
+        <w:numPr>
+          <w:ilvl w:val="0"/>
+          <w:numId w:val="26"/>
+        </w:numPr>
+      </w:pPr>
+      <w:r>
+        <w:t>You must define concepts.</w:t>
+      </w:r>
+    </w:p>
+    <w:p>
+      <w:pPr>
+        <w:pStyle w:val="ListParagraph"/>
+        <w:numPr>
+          <w:ilvl w:val="1"/>
+          <w:numId w:val="26"/>
+        </w:numPr>
+      </w:pPr>
+      <w:r>
+        <w:t>The meaning of concepts may be an issue of debate.</w:t>
+      </w:r>
+    </w:p>
+    <w:p>
+      <w:pPr>
+        <w:pStyle w:val="ListParagraph"/>
+        <w:numPr>
+          <w:ilvl w:val="1"/>
+          <w:numId w:val="26"/>
+        </w:numPr>
+      </w:pPr>
+      <w:r>
+        <w:t xml:space="preserve">The meaning of concepts may change over time. </w:t>
+      </w:r>
+    </w:p>
+    <w:p>
+      <w:pPr>
+        <w:pStyle w:val="ListParagraph"/>
+        <w:numPr>
+          <w:ilvl w:val="0"/>
+          <w:numId w:val="26"/>
+        </w:numPr>
+      </w:pPr>
+      <w:r>
+        <w:t>Conceptualization is the process of specifying what we mean by a term.</w:t>
+      </w:r>
+    </w:p>
+    <w:p>
+      <w:pPr>
+        <w:pStyle w:val="ListParagraph"/>
+        <w:numPr>
+          <w:ilvl w:val="0"/>
+          <w:numId w:val="26"/>
+        </w:numPr>
+      </w:pPr>
+      <w:r>
+        <w:t>When conceptualization one must use social theory and review prior research to determine an appropriate definition.</w:t>
+      </w:r>
+    </w:p>
+    <w:p>
+      <w:pPr>
+        <w:pStyle w:val="ListParagraph"/>
+        <w:numPr>
+          <w:ilvl w:val="0"/>
+          <w:numId w:val="26"/>
+        </w:numPr>
+      </w:pPr>
+      <w:r>
+        <w:t>The definition of any one concept depends on a shared understanding of the other terms used in the definition of the concept.</w:t>
+      </w:r>
+    </w:p>
+    <w:p/>
+    <w:p>
+      <w:r>
+        <w:t>From Concepts to Indicators</w:t>
+      </w:r>
+    </w:p>
+    <w:p>
+      <w:pPr>
+        <w:pStyle w:val="ListParagraph"/>
+        <w:numPr>
+          <w:ilvl w:val="0"/>
+          <w:numId w:val="27"/>
+        </w:numPr>
+      </w:pPr>
+      <w:r>
+        <w:t>Operationalization is the process of specifying measures that will indicate the real world presence and quant</w:t>
+      </w:r>
+      <w:r>
+        <w:t>ities</w:t>
+      </w:r>
+      <w:r>
+        <w:t xml:space="preserve"> of concepts.</w:t>
+      </w:r>
+    </w:p>
+    <w:p>
+      <w:pPr>
+        <w:pStyle w:val="ListParagraph"/>
+        <w:numPr>
+          <w:ilvl w:val="1"/>
+          <w:numId w:val="27"/>
+        </w:numPr>
+      </w:pPr>
+      <w:r>
+        <w:t>Critical for positivist and post-positivist philosophies about research.</w:t>
+      </w:r>
+    </w:p>
+    <w:p>
+      <w:pPr>
+        <w:pStyle w:val="ListParagraph"/>
+        <w:numPr>
+          <w:ilvl w:val="1"/>
+          <w:numId w:val="27"/>
+        </w:numPr>
+      </w:pPr>
+      <w:r>
+        <w:t>Generally a deductive approach used in quantitative research.</w:t>
+      </w:r>
+    </w:p>
+    <w:p>
+      <w:pPr>
+        <w:pStyle w:val="ListParagraph"/>
+        <w:numPr>
+          <w:ilvl w:val="0"/>
+          <w:numId w:val="27"/>
+        </w:numPr>
+      </w:pPr>
+      <w:r>
+        <w:t>The process of determining how to measure a concept often helps better understand the meaning of the concept.</w:t>
+      </w:r>
+    </w:p>
+    <w:p>
+      <w:pPr>
+        <w:pStyle w:val="ListParagraph"/>
+        <w:numPr>
+          <w:ilvl w:val="0"/>
+          <w:numId w:val="27"/>
+        </w:numPr>
+      </w:pPr>
+      <w:r>
+        <w:t>Abstract and Concrete Concepts</w:t>
+      </w:r>
+    </w:p>
+    <w:p>
+      <w:pPr>
+        <w:pStyle w:val="ListParagraph"/>
+        <w:numPr>
+          <w:ilvl w:val="1"/>
+          <w:numId w:val="27"/>
+        </w:numPr>
+      </w:pPr>
+      <w:r>
+        <w:t>Concepts can vary in their level of abstraction.</w:t>
+      </w:r>
+    </w:p>
+    <w:p>
+      <w:pPr>
+        <w:pStyle w:val="ListParagraph"/>
+        <w:numPr>
+          <w:ilvl w:val="1"/>
+          <w:numId w:val="27"/>
+        </w:numPr>
+      </w:pPr>
+      <w:r>
+        <w:t>Highly abstract concepts may have multiple definitions.</w:t>
+      </w:r>
+    </w:p>
+    <w:p>
+      <w:pPr>
+        <w:pStyle w:val="ListParagraph"/>
+        <w:numPr>
+          <w:ilvl w:val="0"/>
+          <w:numId w:val="27"/>
+        </w:numPr>
+      </w:pPr>
+      <w:r>
+        <w:t>A variable is some specific aspect of a concept that varies.</w:t>
+      </w:r>
+    </w:p>
+    <w:p>
+      <w:pPr>
+        <w:pStyle w:val="ListParagraph"/>
+        <w:numPr>
+          <w:ilvl w:val="1"/>
+          <w:numId w:val="27"/>
+        </w:numPr>
+      </w:pPr>
+      <w:r>
+        <w:t>Sometimes used interchangeably with the term “indicator”.</w:t>
+      </w:r>
+    </w:p>
+    <w:p>
+      <w:pPr>
+        <w:pStyle w:val="ListParagraph"/>
+        <w:numPr>
+          <w:ilvl w:val="0"/>
+          <w:numId w:val="27"/>
+        </w:numPr>
+      </w:pPr>
+      <w:r>
+        <w:t>A constant is a characteristic that does not change.</w:t>
+      </w:r>
+    </w:p>
+    <w:p/>
+    <w:p>
+      <w:r>
+        <w:t>From Observations to Concepts</w:t>
+      </w:r>
+    </w:p>
+    <w:p>
+      <w:pPr>
+        <w:pStyle w:val="ListParagraph"/>
+        <w:numPr>
+          <w:ilvl w:val="0"/>
+          <w:numId w:val="28"/>
+        </w:numPr>
+      </w:pPr>
+      <w:r>
+        <w:t>Qualitative research often uses an inductive approach to conceptualization.</w:t>
+      </w:r>
+    </w:p>
+    <w:p>
+      <w:pPr>
+        <w:pStyle w:val="ListParagraph"/>
+        <w:numPr>
+          <w:ilvl w:val="1"/>
+          <w:numId w:val="28"/>
+        </w:numPr>
+      </w:pPr>
+      <w:r>
+        <w:lastRenderedPageBreak/>
+        <w:t>Concepts are NOT determined in advance.</w:t>
+      </w:r>
+    </w:p>
+    <w:p>
+      <w:pPr>
+        <w:pStyle w:val="ListParagraph"/>
+        <w:numPr>
+          <w:ilvl w:val="1"/>
+          <w:numId w:val="28"/>
+        </w:numPr>
+      </w:pPr>
+      <w:r>
+        <w:t>Observations are first recorded and reviewed to determine the concepts.</w:t>
+      </w:r>
+    </w:p>
+    <w:p>
+      <w:pPr>
+        <w:pStyle w:val="ListParagraph"/>
+        <w:numPr>
+          <w:ilvl w:val="1"/>
+          <w:numId w:val="28"/>
+        </w:numPr>
+      </w:pPr>
+      <w:r>
+        <w:t>Sharp boundaries between developing measures, collecting data using those measures, and evaluating the measures often do NOT exist in qualitative research.</w:t>
+      </w:r>
+    </w:p>
+    <w:p>
+      <w:pPr>
+        <w:pStyle w:val="ListParagraph"/>
+        <w:numPr>
+          <w:ilvl w:val="2"/>
+          <w:numId w:val="28"/>
+        </w:numPr>
+      </w:pPr>
+      <w:r>
+        <w:t>The process is often iterative.</w:t>
+      </w:r>
+    </w:p>
+    <w:p>
+      <w:pPr>
+        <w:pStyle w:val="ListParagraph"/>
+        <w:numPr>
+          <w:ilvl w:val="0"/>
+          <w:numId w:val="28"/>
+        </w:numPr>
+      </w:pPr>
+      <w:r>
+        <w:t>Qualitative research may be used to explore the meaning of a concept.</w:t>
+      </w:r>
+    </w:p>
+    <w:p/>
+    <w:p>
+      <w:r>
+        <w:t>Measurement</w:t>
+      </w:r>
+    </w:p>
+    <w:p>
+      <w:pPr>
+        <w:pStyle w:val="ListParagraph"/>
+        <w:numPr>
+          <w:ilvl w:val="0"/>
+          <w:numId w:val="29"/>
+        </w:numPr>
+      </w:pPr>
+      <w:r>
+        <w:t>Measurement is the process of linking abstract concepts with indicators of their presence and quantity.</w:t>
+      </w:r>
+    </w:p>
+    <w:p>
+      <w:pPr>
+        <w:pStyle w:val="ListParagraph"/>
+        <w:numPr>
+          <w:ilvl w:val="0"/>
+          <w:numId w:val="29"/>
+        </w:numPr>
+      </w:pPr>
+      <w:r>
+        <w:t>Measurement validity is achieved when the indicators actually capture the concept they are intended to capture.</w:t>
+      </w:r>
+    </w:p>
+    <w:p>
+      <w:pPr>
+        <w:pStyle w:val="ListParagraph"/>
+        <w:numPr>
+          <w:ilvl w:val="0"/>
+          <w:numId w:val="29"/>
+        </w:numPr>
+      </w:pPr>
+      <w:r>
+        <w:t>Constructing Questions</w:t>
+      </w:r>
+    </w:p>
+    <w:p>
+      <w:pPr>
+        <w:pStyle w:val="ListParagraph"/>
+        <w:numPr>
+          <w:ilvl w:val="1"/>
+          <w:numId w:val="29"/>
+        </w:numPr>
+      </w:pPr>
+      <w:r>
+        <w:t>Most concepts about individuals can be defined in such a way that measurement with one or more questions is possible.</w:t>
+      </w:r>
+    </w:p>
+    <w:p>
+      <w:pPr>
+        <w:pStyle w:val="ListParagraph"/>
+        <w:numPr>
+          <w:ilvl w:val="2"/>
+          <w:numId w:val="29"/>
+        </w:numPr>
+      </w:pPr>
+      <w:r>
+        <w:t>Useful for survey research, social experiments, and qualitative research</w:t>
+      </w:r>
+      <w:r>
+        <w:t>.</w:t>
+      </w:r>
+    </w:p>
+    <w:p>
+      <w:pPr>
+        <w:pStyle w:val="ListParagraph"/>
+        <w:numPr>
+          <w:ilvl w:val="2"/>
+          <w:numId w:val="29"/>
+        </w:numPr>
+      </w:pPr>
+      <w:r>
+        <w:t>Can be misleading because memories and perceptions of events are fallible.</w:t>
+      </w:r>
+    </w:p>
+    <w:p>
+      <w:pPr>
+        <w:pStyle w:val="ListParagraph"/>
+        <w:numPr>
+          <w:ilvl w:val="2"/>
+          <w:numId w:val="29"/>
+        </w:numPr>
+      </w:pPr>
+      <w:r>
+        <w:t>Questions must be tested and revised</w:t>
+      </w:r>
+    </w:p>
+    <w:p>
+      <w:pPr>
+        <w:pStyle w:val="ListParagraph"/>
+        <w:numPr>
+          <w:ilvl w:val="1"/>
+          <w:numId w:val="29"/>
+        </w:numPr>
+      </w:pPr>
+      <w:r>
+        <w:t>Closed-ended questions have fixed-choice preformatted response options.</w:t>
+      </w:r>
+    </w:p>
+    <w:p>
+      <w:pPr>
+        <w:pStyle w:val="ListParagraph"/>
+        <w:numPr>
+          <w:ilvl w:val="2"/>
+          <w:numId w:val="29"/>
+        </w:numPr>
+      </w:pPr>
+      <w:r>
+        <w:t>Respondent more likely to answer the question the researcher wants answered.</w:t>
+      </w:r>
+    </w:p>
+    <w:p>
+      <w:pPr>
+        <w:pStyle w:val="ListParagraph"/>
+        <w:numPr>
+          <w:ilvl w:val="2"/>
+          <w:numId w:val="29"/>
+        </w:numPr>
+      </w:pPr>
+      <w:r>
+        <w:t>Potential to obscure results if the response options do not cover the full range of possible responses that respondents would consider.</w:t>
+      </w:r>
+    </w:p>
+    <w:p>
+      <w:pPr>
+        <w:pStyle w:val="ListParagraph"/>
+        <w:numPr>
+          <w:ilvl w:val="2"/>
+          <w:numId w:val="29"/>
+        </w:numPr>
+      </w:pPr>
+      <w:r>
+        <w:t>Response choices should be mutually exclusive and exhaustive.</w:t>
+      </w:r>
+    </w:p>
+    <w:p>
+      <w:pPr>
+        <w:pStyle w:val="ListParagraph"/>
+        <w:numPr>
+          <w:ilvl w:val="1"/>
+          <w:numId w:val="29"/>
+        </w:numPr>
+      </w:pPr>
+      <w:r>
+        <w:t>Open-ended questions do not have explicit response choices.</w:t>
+      </w:r>
+    </w:p>
+    <w:p>
+      <w:pPr>
+        <w:pStyle w:val="ListParagraph"/>
+        <w:numPr>
+          <w:ilvl w:val="2"/>
+          <w:numId w:val="29"/>
+        </w:numPr>
+      </w:pPr>
+      <w:r>
+        <w:t>Useful when the range of potential responses can’t be anticipated.</w:t>
+      </w:r>
+    </w:p>
+    <w:p>
+      <w:pPr>
+        <w:pStyle w:val="ListParagraph"/>
+        <w:numPr>
+          <w:ilvl w:val="0"/>
+          <w:numId w:val="29"/>
+        </w:numPr>
+      </w:pPr>
+      <w:r>
+        <w:t>Making Observations</w:t>
+      </w:r>
+    </w:p>
+    <w:p>
+      <w:pPr>
+        <w:pStyle w:val="ListParagraph"/>
+        <w:numPr>
+          <w:ilvl w:val="1"/>
+          <w:numId w:val="29"/>
+        </w:numPr>
+      </w:pPr>
+      <w:r>
+        <w:t>Uses</w:t>
+      </w:r>
+    </w:p>
+    <w:p>
+      <w:pPr>
+        <w:pStyle w:val="ListParagraph"/>
+        <w:numPr>
+          <w:ilvl w:val="2"/>
+          <w:numId w:val="29"/>
+        </w:numPr>
+      </w:pPr>
+      <w:r>
+        <w:t>Primary form of measurement</w:t>
+      </w:r>
+    </w:p>
+    <w:p>
+      <w:pPr>
+        <w:pStyle w:val="ListParagraph"/>
+        <w:numPr>
+          <w:ilvl w:val="2"/>
+          <w:numId w:val="29"/>
+        </w:numPr>
+      </w:pPr>
+      <w:r>
+        <w:t>Supplement measures obtained through questioning</w:t>
+      </w:r>
+    </w:p>
+    <w:p>
+      <w:pPr>
+        <w:pStyle w:val="ListParagraph"/>
+        <w:numPr>
+          <w:ilvl w:val="1"/>
+          <w:numId w:val="29"/>
+        </w:numPr>
+      </w:pPr>
+      <w:r>
+        <w:t>Direct observation is the method of choice for measuring behavior in a natural setting.</w:t>
+      </w:r>
+    </w:p>
+    <w:p>
+      <w:pPr>
+        <w:pStyle w:val="ListParagraph"/>
+        <w:numPr>
+          <w:ilvl w:val="1"/>
+          <w:numId w:val="29"/>
+        </w:numPr>
+      </w:pPr>
+      <w:r>
+        <w:t>Observations can be distorted because observers filter what they see through their own senses and perspectives.</w:t>
+      </w:r>
+    </w:p>
+    <w:p>
+      <w:pPr>
+        <w:pStyle w:val="ListParagraph"/>
+        <w:numPr>
+          <w:ilvl w:val="1"/>
+          <w:numId w:val="29"/>
+        </w:numPr>
+      </w:pPr>
+      <w:r>
+        <w:t>Presence of observer may cause study subjects to change their behavior.</w:t>
+      </w:r>
+    </w:p>
+    <w:p>
+      <w:pPr>
+        <w:pStyle w:val="ListParagraph"/>
+        <w:numPr>
+          <w:ilvl w:val="0"/>
+          <w:numId w:val="29"/>
+        </w:numPr>
+      </w:pPr>
+      <w:r>
+        <w:t>Collecting Unobtrusive Measures</w:t>
+      </w:r>
+    </w:p>
+    <w:p>
+      <w:pPr>
+        <w:pStyle w:val="ListParagraph"/>
+        <w:numPr>
+          <w:ilvl w:val="1"/>
+          <w:numId w:val="29"/>
+        </w:numPr>
+      </w:pPr>
+      <w:r>
+        <w:t>Data that is collected without the knowledge or participation of the study subjects who generated the data.</w:t>
+      </w:r>
+    </w:p>
+    <w:p>
+      <w:pPr>
+        <w:pStyle w:val="ListParagraph"/>
+        <w:numPr>
+          <w:ilvl w:val="2"/>
+          <w:numId w:val="29"/>
+        </w:numPr>
+      </w:pPr>
+      <w:r>
+        <w:t>Physical trace evidence</w:t>
+      </w:r>
+    </w:p>
+    <w:p>
+      <w:pPr>
+        <w:pStyle w:val="ListParagraph"/>
+        <w:numPr>
+          <w:ilvl w:val="2"/>
+          <w:numId w:val="29"/>
+        </w:numPr>
+      </w:pPr>
+      <w:r>
+        <w:t>Archives (i.e., available data)</w:t>
+      </w:r>
+    </w:p>
+    <w:p>
+      <w:pPr>
+        <w:pStyle w:val="ListParagraph"/>
+        <w:numPr>
+          <w:ilvl w:val="2"/>
+          <w:numId w:val="29"/>
+        </w:numPr>
+      </w:pPr>
+      <w:r>
+        <w:t>Simple observations (e.g., direct observation without the subject’s knowledge)</w:t>
+      </w:r>
+    </w:p>
+    <w:p>
+      <w:pPr>
+        <w:pStyle w:val="ListParagraph"/>
+        <w:numPr>
+          <w:ilvl w:val="2"/>
+          <w:numId w:val="29"/>
+        </w:numPr>
+      </w:pPr>
+      <w:r>
+        <w:t>Contrived observations (e.g., hidden camera)</w:t>
+      </w:r>
+    </w:p>
+    <w:p>
+      <w:pPr>
+        <w:pStyle w:val="ListParagraph"/>
+        <w:numPr>
+          <w:ilvl w:val="0"/>
+          <w:numId w:val="29"/>
+        </w:numPr>
+      </w:pPr>
+      <w:r>
+        <w:t>Using Available Data</w:t>
+      </w:r>
+    </w:p>
+    <w:p>
+      <w:pPr>
+        <w:pStyle w:val="ListParagraph"/>
+        <w:numPr>
+          <w:ilvl w:val="1"/>
+          <w:numId w:val="29"/>
+        </w:numPr>
+      </w:pPr>
+      <w:r>
+        <w:t>Must consider their appropriateness for one’s concept of interest.</w:t>
+      </w:r>
+    </w:p>
+    <w:p>
+      <w:pPr>
+        <w:pStyle w:val="ListParagraph"/>
+        <w:numPr>
+          <w:ilvl w:val="1"/>
+          <w:numId w:val="29"/>
+        </w:numPr>
+      </w:pPr>
+      <w:r>
+        <w:t>Cannot assume that available data is accurate.</w:t>
+      </w:r>
+    </w:p>
+    <w:p>
+      <w:pPr>
+        <w:pStyle w:val="ListParagraph"/>
+        <w:numPr>
+          <w:ilvl w:val="1"/>
+          <w:numId w:val="29"/>
+        </w:numPr>
+      </w:pPr>
+      <w:r>
+        <w:t>Exercise caution when using data collected by local governments.</w:t>
+      </w:r>
+    </w:p>
+    <w:p>
+      <w:pPr>
+        <w:pStyle w:val="ListParagraph"/>
+        <w:numPr>
+          <w:ilvl w:val="0"/>
+          <w:numId w:val="29"/>
+        </w:numPr>
+      </w:pPr>
+      <w:r>
+        <w:t>Unobtrusive measures can be created from various media</w:t>
+      </w:r>
+      <w:r>
+        <w:t xml:space="preserve"> (e.g., content analysis)</w:t>
+      </w:r>
+    </w:p>
+    <w:p>
+      <w:pPr>
+        <w:pStyle w:val="ListParagraph"/>
+        <w:numPr>
+          <w:ilvl w:val="1"/>
+          <w:numId w:val="29"/>
+        </w:numPr>
+      </w:pPr>
+      <w:r>
+        <w:lastRenderedPageBreak/>
+        <w:t>Newspaper archives</w:t>
+      </w:r>
+    </w:p>
+    <w:p>
+      <w:pPr>
+        <w:pStyle w:val="ListParagraph"/>
+        <w:numPr>
+          <w:ilvl w:val="1"/>
+          <w:numId w:val="29"/>
+        </w:numPr>
+      </w:pPr>
+      <w:r>
+        <w:t>Magazine articles</w:t>
+      </w:r>
+    </w:p>
+    <w:p>
+      <w:pPr>
+        <w:pStyle w:val="ListParagraph"/>
+        <w:numPr>
+          <w:ilvl w:val="1"/>
+          <w:numId w:val="29"/>
+        </w:numPr>
+      </w:pPr>
+      <w:r>
+        <w:t>TV or radio talk shows</w:t>
+      </w:r>
+    </w:p>
+    <w:p>
+      <w:pPr>
+        <w:pStyle w:val="ListParagraph"/>
+        <w:numPr>
+          <w:ilvl w:val="1"/>
+          <w:numId w:val="29"/>
+        </w:numPr>
+      </w:pPr>
+      <w:r>
+        <w:t>Legal opinions</w:t>
+      </w:r>
+    </w:p>
+    <w:p>
+      <w:pPr>
+        <w:pStyle w:val="ListParagraph"/>
+        <w:numPr>
+          <w:ilvl w:val="1"/>
+          <w:numId w:val="29"/>
+        </w:numPr>
+      </w:pPr>
+      <w:r>
+        <w:t>Historical documents</w:t>
+      </w:r>
+    </w:p>
+    <w:p>
+      <w:pPr>
+        <w:pStyle w:val="ListParagraph"/>
+        <w:numPr>
+          <w:ilvl w:val="1"/>
+          <w:numId w:val="29"/>
+        </w:numPr>
+      </w:pPr>
+      <w:r>
+        <w:t>Personal letters</w:t>
+      </w:r>
+    </w:p>
+    <w:p>
+      <w:pPr>
+        <w:pStyle w:val="ListParagraph"/>
+        <w:numPr>
+          <w:ilvl w:val="1"/>
+          <w:numId w:val="29"/>
+        </w:numPr>
+      </w:pPr>
+      <w:r>
+        <w:t>Email messages</w:t>
+      </w:r>
+    </w:p>
+    <w:p>
+      <w:pPr>
+        <w:pStyle w:val="ListParagraph"/>
+        <w:numPr>
+          <w:ilvl w:val="0"/>
+          <w:numId w:val="29"/>
+        </w:numPr>
+      </w:pPr>
+      <w:r>
+        <w:t>Social scientists are increasingly using photographs as indicators of peoples’ orientations in other times and places or as clues to the perspectives of the photographers themselves.</w:t>
+      </w:r>
+    </w:p>
+    <w:p>
+      <w:pPr>
+        <w:pStyle w:val="ListParagraph"/>
+        <w:numPr>
+          <w:ilvl w:val="0"/>
+          <w:numId w:val="29"/>
+        </w:numPr>
+      </w:pPr>
+      <w:r>
+        <w:t>Combining Measurement Operations</w:t>
+      </w:r>
+    </w:p>
+    <w:p>
+      <w:pPr>
+        <w:pStyle w:val="ListParagraph"/>
+        <w:numPr>
+          <w:ilvl w:val="1"/>
+          <w:numId w:val="29"/>
+        </w:numPr>
+      </w:pPr>
+      <w:r>
+        <w:t>Always consider to possibility of measurement error when only one type of operationalization has been used.</w:t>
+      </w:r>
+    </w:p>
+    <w:p>
+      <w:pPr>
+        <w:pStyle w:val="ListParagraph"/>
+        <w:numPr>
+          <w:ilvl w:val="1"/>
+          <w:numId w:val="29"/>
+        </w:numPr>
+      </w:pPr>
+      <w:r>
+        <w:t>Using two or more different measures of the same variable (i.e., triangulation) can strengthen measurements significantly.</w:t>
+      </w:r>
+    </w:p>
+    <w:p>
+      <w:pPr>
+        <w:pStyle w:val="ListParagraph"/>
+        <w:numPr>
+          <w:ilvl w:val="1"/>
+          <w:numId w:val="29"/>
+        </w:numPr>
+      </w:pPr>
+      <w:r>
+        <w:t>Divergence of different measures may indicate:</w:t>
+      </w:r>
+    </w:p>
+    <w:p>
+      <w:pPr>
+        <w:pStyle w:val="ListParagraph"/>
+        <w:numPr>
+          <w:ilvl w:val="2"/>
+          <w:numId w:val="29"/>
+        </w:numPr>
+      </w:pPr>
+      <w:r>
+        <w:t>M</w:t>
+      </w:r>
+      <w:r>
+        <w:t>easurement error</w:t>
+      </w:r>
+    </w:p>
+    <w:p>
+      <w:pPr>
+        <w:pStyle w:val="ListParagraph"/>
+        <w:numPr>
+          <w:ilvl w:val="2"/>
+          <w:numId w:val="29"/>
+        </w:numPr>
+      </w:pPr>
+      <w:r>
+        <w:t>O</w:t>
+      </w:r>
+      <w:r>
+        <w:t>perationalization of different concepts</w:t>
+      </w:r>
+    </w:p>
+    <w:p/>
+    <w:p>
+      <w:r>
+        <w:t>Levels of Measurement</w:t>
+      </w:r>
+    </w:p>
+    <w:p>
+      <w:pPr>
+        <w:pStyle w:val="ListParagraph"/>
+        <w:numPr>
+          <w:ilvl w:val="0"/>
+          <w:numId w:val="30"/>
+        </w:numPr>
+      </w:pPr>
+      <w:r>
+        <w:t>Level of measurement is the mathematical precision with which the values of an indicator can be expressed.</w:t>
+      </w:r>
+    </w:p>
+    <w:p>
+      <w:pPr>
+        <w:pStyle w:val="ListParagraph"/>
+        <w:numPr>
+          <w:ilvl w:val="0"/>
+          <w:numId w:val="30"/>
+        </w:numPr>
+      </w:pPr>
+      <w:r>
+        <w:t>Four levels of measurement</w:t>
+      </w:r>
+      <w:r>
+        <w:t xml:space="preserve"> (from low to high)</w:t>
+      </w:r>
+    </w:p>
+    <w:p>
+      <w:pPr>
+        <w:pStyle w:val="ListParagraph"/>
+        <w:numPr>
+          <w:ilvl w:val="1"/>
+          <w:numId w:val="30"/>
+        </w:numPr>
+      </w:pPr>
+      <w:r>
+        <w:t>Nominal – indicates kind or quality but not amount</w:t>
+      </w:r>
+    </w:p>
+    <w:p>
+      <w:pPr>
+        <w:pStyle w:val="ListParagraph"/>
+        <w:numPr>
+          <w:ilvl w:val="1"/>
+          <w:numId w:val="30"/>
+        </w:numPr>
+      </w:pPr>
+      <w:r>
+        <w:t>Ordinal – indicates order of indicator in greater than or less than amounts</w:t>
+      </w:r>
+    </w:p>
+    <w:p>
+      <w:pPr>
+        <w:pStyle w:val="ListParagraph"/>
+        <w:numPr>
+          <w:ilvl w:val="2"/>
+          <w:numId w:val="30"/>
+        </w:numPr>
+      </w:pPr>
+      <w:r>
+        <w:t>Index is a sum or average of responses to a set of questions about a concept</w:t>
+      </w:r>
+    </w:p>
+    <w:p>
+      <w:pPr>
+        <w:pStyle w:val="ListParagraph"/>
+        <w:numPr>
+          <w:ilvl w:val="1"/>
+          <w:numId w:val="30"/>
+        </w:numPr>
+      </w:pPr>
+      <w:r>
+        <w:t>Interval – indicates fixed measurement units of amount but no absolute or fixed zero point (i.e., zero does NOT indicate the absence of the concept)</w:t>
+      </w:r>
+    </w:p>
+    <w:p>
+      <w:pPr>
+        <w:pStyle w:val="ListParagraph"/>
+        <w:numPr>
+          <w:ilvl w:val="1"/>
+          <w:numId w:val="30"/>
+        </w:numPr>
+      </w:pPr>
+      <w:r>
+        <w:t>Ratio – indicates fixed measurement units of amount and has an absolute or fixed zero point indicating the absence of the concept being measured.</w:t>
+      </w:r>
+    </w:p>
+    <w:p>
+      <w:pPr>
+        <w:pStyle w:val="ListParagraph"/>
+        <w:numPr>
+          <w:ilvl w:val="0"/>
+          <w:numId w:val="30"/>
+        </w:numPr>
+      </w:pPr>
+      <w:r>
+        <w:t>Nominal and Ordinal are discrete measures.</w:t>
+      </w:r>
+    </w:p>
+    <w:p>
+      <w:pPr>
+        <w:pStyle w:val="ListParagraph"/>
+        <w:numPr>
+          <w:ilvl w:val="1"/>
+          <w:numId w:val="30"/>
+        </w:numPr>
+      </w:pPr>
+      <w:r>
+        <w:t>For any two sequential measurements there is no other measurement that exists between them.</w:t>
+      </w:r>
+    </w:p>
+    <w:p>
+      <w:pPr>
+        <w:pStyle w:val="ListParagraph"/>
+        <w:numPr>
+          <w:ilvl w:val="0"/>
+          <w:numId w:val="30"/>
+        </w:numPr>
+      </w:pPr>
+      <w:r>
+        <w:t>Interval and Ratio are continuous measures with values representing points on a continuum</w:t>
+      </w:r>
+    </w:p>
+    <w:p>
+      <w:pPr>
+        <w:pStyle w:val="ListParagraph"/>
+        <w:numPr>
+          <w:ilvl w:val="1"/>
+          <w:numId w:val="30"/>
+        </w:numPr>
+      </w:pPr>
+      <w:r>
+        <w:t xml:space="preserve">For any two sequential measurements there could be another measurement between them. </w:t>
+      </w:r>
+    </w:p>
+    <w:p>
+      <w:pPr>
+        <w:pStyle w:val="ListParagraph"/>
+        <w:numPr>
+          <w:ilvl w:val="0"/>
+          <w:numId w:val="30"/>
+        </w:numPr>
+      </w:pPr>
+      <w:r>
+        <w:t>Dichotomy is a variable or indicator that has only two possible values.</w:t>
+      </w:r>
+    </w:p>
+    <w:p>
+      <w:pPr>
+        <w:pStyle w:val="ListParagraph"/>
+        <w:numPr>
+          <w:ilvl w:val="0"/>
+          <w:numId w:val="30"/>
+        </w:numPr>
+      </w:pPr>
+      <w:r>
+        <w:t>The level of measurement is NOT inherent in the variable itself; depends on operationalization of the concept.</w:t>
+      </w:r>
+    </w:p>
+    <w:p>
+      <w:pPr>
+        <w:pStyle w:val="ListParagraph"/>
+        <w:numPr>
+          <w:ilvl w:val="0"/>
+          <w:numId w:val="30"/>
+        </w:numPr>
+      </w:pPr>
+      <w:r>
+        <w:t>It’s recommended to measure variables at the highest level of measurement possible.</w:t>
+      </w:r>
+    </w:p>
+    <w:p>
+      <w:pPr>
+        <w:pStyle w:val="ListParagraph"/>
+        <w:numPr>
+          <w:ilvl w:val="1"/>
+          <w:numId w:val="30"/>
+        </w:numPr>
+      </w:pPr>
+      <w:r>
+        <w:t>Higher levels of measurement contain all the information of the lower levels of measurement but not vice versa.</w:t>
+      </w:r>
+    </w:p>
+    <w:p/>
+    <w:p>
+      <w:r>
+        <w:t>Evaluating Measures</w:t>
+      </w:r>
+    </w:p>
+    <w:p>
+      <w:pPr>
+        <w:pStyle w:val="ListParagraph"/>
+        <w:numPr>
+          <w:ilvl w:val="0"/>
+          <w:numId w:val="31"/>
+        </w:numPr>
+      </w:pPr>
+      <w:bookmarkStart w:id="0" w:name="_GoBack"/>
+      <w:bookmarkEnd w:id="0"/>
+    </w:p>
+    <w:p/>
+    <w:p>
+      <w:pPr>
+        <w:sectPr>
+          <w:headerReference w:type="default" r:id="rId12"/>
+          <w:pgSz w:w="12240" w:h="15840"/>
+          <w:pgMar w:top="1440" w:right="1440" w:bottom="1440" w:left="1440" w:header="720" w:footer="720" w:gutter="0"/>
+          <w:pgNumType w:start="1"/>
+          <w:cols w:space="720"/>
+          <w:docGrid w:linePitch="360"/>
+        </w:sectPr>
+      </w:pPr>
+    </w:p>
+    <w:p>
+      <w:pPr>
+        <w:rPr>
+          <w:u w:val="single"/>
+        </w:rPr>
+      </w:pPr>
+      <w:r>
+        <w:rPr>
+          <w:u w:val="single"/>
+        </w:rPr>
+        <w:lastRenderedPageBreak/>
+        <w:t>Preview Questions</w:t>
+      </w:r>
+    </w:p>
+    <w:p>
+      <w:pPr>
+        <w:pStyle w:val="ListParagraph"/>
+        <w:numPr>
+          <w:ilvl w:val="0"/>
+          <w:numId w:val="22"/>
+        </w:numPr>
+      </w:pPr>
+      <w:r>
+        <w:t>TBD</w:t>
+      </w:r>
+    </w:p>
+    <w:p>
+      <w:pPr>
+        <w:pStyle w:val="ListParagraph"/>
+        <w:numPr>
+          <w:ilvl w:val="0"/>
+          <w:numId w:val="22"/>
+        </w:numPr>
+      </w:pPr>
+      <w:r>
+        <w:t>TBD</w:t>
+      </w:r>
+    </w:p>
+    <w:p>
+      <w:pPr>
+        <w:pStyle w:val="ListParagraph"/>
+        <w:numPr>
+          <w:ilvl w:val="0"/>
+          <w:numId w:val="22"/>
+        </w:numPr>
+      </w:pPr>
+      <w:r>
+        <w:t>TBD</w:t>
+      </w:r>
+    </w:p>
+    <w:p/>
+    <w:p>
+      <w:pPr>
+        <w:rPr>
+          <w:u w:val="single"/>
+        </w:rPr>
+      </w:pPr>
+      <w:r>
+        <w:rPr>
+          <w:u w:val="single"/>
+        </w:rPr>
+        <w:t>Reading Summary</w:t>
+      </w:r>
+    </w:p>
+    <w:p/>
+    <w:p>
+      <w:pPr>
+        <w:sectPr>
+          <w:headerReference w:type="default" r:id="rId13"/>
+          <w:pgSz w:w="12240" w:h="15840"/>
+          <w:pgMar w:top="1440" w:right="1440" w:bottom="1440" w:left="1440" w:header="720" w:footer="720" w:gutter="0"/>
+          <w:pgNumType w:start="1"/>
+          <w:cols w:space="720"/>
+          <w:docGrid w:linePitch="360"/>
+        </w:sectPr>
+      </w:pPr>
+    </w:p>
+    <w:p>
+      <w:pPr>
+        <w:rPr>
+          <w:u w:val="single"/>
+        </w:rPr>
+      </w:pPr>
+      <w:r>
+        <w:rPr>
+          <w:u w:val="single"/>
+        </w:rPr>
+        <w:lastRenderedPageBreak/>
+        <w:t>Preview Questions</w:t>
+      </w:r>
+    </w:p>
+    <w:p>
+      <w:pPr>
+        <w:pStyle w:val="ListParagraph"/>
+        <w:numPr>
+          <w:ilvl w:val="0"/>
+          <w:numId w:val="24"/>
+        </w:numPr>
+      </w:pPr>
+      <w:r>
+        <w:t>TBD</w:t>
+      </w:r>
+    </w:p>
+    <w:p>
+      <w:pPr>
+        <w:pStyle w:val="ListParagraph"/>
+        <w:numPr>
+          <w:ilvl w:val="0"/>
+          <w:numId w:val="24"/>
+        </w:numPr>
+      </w:pPr>
+      <w:r>
+        <w:t>TBD</w:t>
+      </w:r>
+    </w:p>
+    <w:p>
+      <w:pPr>
+        <w:pStyle w:val="ListParagraph"/>
+        <w:numPr>
+          <w:ilvl w:val="0"/>
+          <w:numId w:val="24"/>
+        </w:numPr>
+      </w:pPr>
+      <w:r>
+        <w:t>TBD</w:t>
+      </w:r>
+    </w:p>
+    <w:p/>
+    <w:p>
+      <w:pPr>
+        <w:rPr>
+          <w:u w:val="single"/>
+        </w:rPr>
+      </w:pPr>
+      <w:r>
+        <w:rPr>
+          <w:u w:val="single"/>
+        </w:rPr>
+        <w:t>Reading Summary</w:t>
+      </w:r>
+    </w:p>
+    <w:p/>
     <w:p/>
     <w:sectPr>
-      <w:headerReference w:type="default" r:id="rId11"/>
+      <w:headerReference w:type="default" r:id="rId14"/>
       <w:pgSz w:w="12240" w:h="15840"/>
       <w:pgMar w:top="1440" w:right="1440" w:bottom="1440" w:left="1440" w:header="720" w:footer="720" w:gutter="0"/>
       <w:pgNumType w:start="1"/>
@@ -3254,7 +4647,7 @@
         <w:b/>
         <w:noProof/>
       </w:rPr>
-      <w:t>2</w:t>
+      <w:t>3</w:t>
     </w:r>
     <w:r>
       <w:rPr>
@@ -3522,6 +4915,327 @@
 </w:hdr>
 </file>
 
+<file path=word/header4.xml><?xml version="1.0" encoding="utf-8"?>
+<w:hdr xmlns:wpc="http://schemas.microsoft.com/office/word/2010/wordprocessingCanvas" xmlns:mc="http://schemas.openxmlformats.org/markup-compatibility/2006" xmlns:o="urn:schemas-microsoft-com:office:office" xmlns:r="http://schemas.openxmlformats.org/officeDocument/2006/relationships" xmlns:m="http://schemas.openxmlformats.org/officeDocument/2006/math" xmlns:v="urn:schemas-microsoft-com:vml" xmlns:wp14="http://schemas.microsoft.com/office/word/2010/wordprocessingDrawing" xmlns:wp="http://schemas.openxmlformats.org/drawingml/2006/wordprocessingDrawing" xmlns:w10="urn:schemas-microsoft-com:office:word" xmlns:w="http://schemas.openxmlformats.org/wordprocessingml/2006/main" xmlns:w14="http://schemas.microsoft.com/office/word/2010/wordml" xmlns:wpg="http://schemas.microsoft.com/office/word/2010/wordprocessingGroup" xmlns:wpi="http://schemas.microsoft.com/office/word/2010/wordprocessingInk" xmlns:wne="http://schemas.microsoft.com/office/word/2006/wordml" xmlns:wps="http://schemas.microsoft.com/office/word/2010/wordprocessingShape" mc:Ignorable="w14 wp14">
+  <w:p>
+    <w:pPr>
+      <w:pStyle w:val="Header"/>
+    </w:pPr>
+    <w:proofErr w:type="spellStart"/>
+    <w:r>
+      <w:t>Schutt</w:t>
+    </w:r>
+    <w:proofErr w:type="spellEnd"/>
+    <w:r>
+      <w:t>, R.K. (2015). Investigating the social world: the process and practice of research. 8th edition. Thousand Oaks, California: Sage.</w:t>
+    </w:r>
+  </w:p>
+  <w:p>
+    <w:pPr>
+      <w:pStyle w:val="Header"/>
+    </w:pPr>
+  </w:p>
+  <w:p>
+    <w:pPr>
+      <w:pStyle w:val="Header"/>
+      <w:rPr>
+        <w:b/>
+      </w:rPr>
+    </w:pPr>
+    <w:r>
+      <w:t xml:space="preserve">Chapter 4: Conceptualization and Measurement| Page </w:t>
+    </w:r>
+    <w:r>
+      <w:rPr>
+        <w:b/>
+      </w:rPr>
+      <w:fldChar w:fldCharType="begin"/>
+    </w:r>
+    <w:r>
+      <w:rPr>
+        <w:b/>
+      </w:rPr>
+      <w:instrText xml:space="preserve"> PAGE  \* Arabic  \* MERGEFORMAT </w:instrText>
+    </w:r>
+    <w:r>
+      <w:rPr>
+        <w:b/>
+      </w:rPr>
+      <w:fldChar w:fldCharType="separate"/>
+    </w:r>
+    <w:r>
+      <w:rPr>
+        <w:b/>
+        <w:noProof/>
+      </w:rPr>
+      <w:t>3</w:t>
+    </w:r>
+    <w:r>
+      <w:rPr>
+        <w:b/>
+      </w:rPr>
+      <w:fldChar w:fldCharType="end"/>
+    </w:r>
+    <w:r>
+      <w:t xml:space="preserve"> of </w:t>
+    </w:r>
+    <w:r>
+      <w:rPr>
+        <w:b/>
+      </w:rPr>
+      <w:fldChar w:fldCharType="begin"/>
+    </w:r>
+    <w:r>
+      <w:rPr>
+        <w:b/>
+      </w:rPr>
+      <w:instrText xml:space="preserve"> SECTIONPAGES   \* MERGEFORMAT </w:instrText>
+    </w:r>
+    <w:r>
+      <w:rPr>
+        <w:b/>
+      </w:rPr>
+      <w:fldChar w:fldCharType="separate"/>
+    </w:r>
+    <w:r>
+      <w:rPr>
+        <w:b/>
+        <w:noProof/>
+      </w:rPr>
+      <w:t>3</w:t>
+    </w:r>
+    <w:r>
+      <w:rPr>
+        <w:b/>
+      </w:rPr>
+      <w:fldChar w:fldCharType="end"/>
+    </w:r>
+  </w:p>
+  <w:p>
+    <w:pPr>
+      <w:pStyle w:val="Header"/>
+    </w:pPr>
+    <w:r>
+      <w:t xml:space="preserve"> </w:t>
+    </w:r>
+  </w:p>
+</w:hdr>
+</file>
+
+<file path=word/header5.xml><?xml version="1.0" encoding="utf-8"?>
+<w:hdr xmlns:wpc="http://schemas.microsoft.com/office/word/2010/wordprocessingCanvas" xmlns:mc="http://schemas.openxmlformats.org/markup-compatibility/2006" xmlns:o="urn:schemas-microsoft-com:office:office" xmlns:r="http://schemas.openxmlformats.org/officeDocument/2006/relationships" xmlns:m="http://schemas.openxmlformats.org/officeDocument/2006/math" xmlns:v="urn:schemas-microsoft-com:vml" xmlns:wp14="http://schemas.microsoft.com/office/word/2010/wordprocessingDrawing" xmlns:wp="http://schemas.openxmlformats.org/drawingml/2006/wordprocessingDrawing" xmlns:w10="urn:schemas-microsoft-com:office:word" xmlns:w="http://schemas.openxmlformats.org/wordprocessingml/2006/main" xmlns:w14="http://schemas.microsoft.com/office/word/2010/wordml" xmlns:wpg="http://schemas.microsoft.com/office/word/2010/wordprocessingGroup" xmlns:wpi="http://schemas.microsoft.com/office/word/2010/wordprocessingInk" xmlns:wne="http://schemas.microsoft.com/office/word/2006/wordml" xmlns:wps="http://schemas.microsoft.com/office/word/2010/wordprocessingShape" mc:Ignorable="w14 wp14">
+  <w:p>
+    <w:pPr>
+      <w:pStyle w:val="Header"/>
+    </w:pPr>
+    <w:proofErr w:type="spellStart"/>
+    <w:r>
+      <w:t>Schutt</w:t>
+    </w:r>
+    <w:proofErr w:type="spellEnd"/>
+    <w:r>
+      <w:t>, R.K. (2015). Investigating the social world: the process and practice of research. 8th edition. Thousand Oaks, California: Sage.</w:t>
+    </w:r>
+  </w:p>
+  <w:p>
+    <w:pPr>
+      <w:pStyle w:val="Header"/>
+    </w:pPr>
+  </w:p>
+  <w:p>
+    <w:pPr>
+      <w:pStyle w:val="Header"/>
+      <w:rPr>
+        <w:b/>
+      </w:rPr>
+    </w:pPr>
+    <w:r>
+      <w:t xml:space="preserve">Chapter 13: Historical and Comparative Research and Content Analysis| Page </w:t>
+    </w:r>
+    <w:r>
+      <w:rPr>
+        <w:b/>
+      </w:rPr>
+      <w:fldChar w:fldCharType="begin"/>
+    </w:r>
+    <w:r>
+      <w:rPr>
+        <w:b/>
+      </w:rPr>
+      <w:instrText xml:space="preserve"> PAGE  \* Arabic  \* MERGEFORMAT </w:instrText>
+    </w:r>
+    <w:r>
+      <w:rPr>
+        <w:b/>
+      </w:rPr>
+      <w:fldChar w:fldCharType="separate"/>
+    </w:r>
+    <w:r>
+      <w:rPr>
+        <w:b/>
+        <w:noProof/>
+      </w:rPr>
+      <w:t>1</w:t>
+    </w:r>
+    <w:r>
+      <w:rPr>
+        <w:b/>
+      </w:rPr>
+      <w:fldChar w:fldCharType="end"/>
+    </w:r>
+    <w:r>
+      <w:t xml:space="preserve"> of </w:t>
+    </w:r>
+    <w:r>
+      <w:rPr>
+        <w:b/>
+      </w:rPr>
+      <w:fldChar w:fldCharType="begin"/>
+    </w:r>
+    <w:r>
+      <w:rPr>
+        <w:b/>
+      </w:rPr>
+      <w:instrText xml:space="preserve"> SECTIONPAGES   \* MERGEFORMAT </w:instrText>
+    </w:r>
+    <w:r>
+      <w:rPr>
+        <w:b/>
+      </w:rPr>
+      <w:fldChar w:fldCharType="separate"/>
+    </w:r>
+    <w:r>
+      <w:rPr>
+        <w:b/>
+        <w:noProof/>
+      </w:rPr>
+      <w:t>1</w:t>
+    </w:r>
+    <w:r>
+      <w:rPr>
+        <w:b/>
+      </w:rPr>
+      <w:fldChar w:fldCharType="end"/>
+    </w:r>
+  </w:p>
+  <w:p>
+    <w:pPr>
+      <w:pStyle w:val="Header"/>
+    </w:pPr>
+    <w:r>
+      <w:t xml:space="preserve"> </w:t>
+    </w:r>
+  </w:p>
+</w:hdr>
+</file>
+
+<file path=word/header6.xml><?xml version="1.0" encoding="utf-8"?>
+<w:hdr xmlns:wpc="http://schemas.microsoft.com/office/word/2010/wordprocessingCanvas" xmlns:mc="http://schemas.openxmlformats.org/markup-compatibility/2006" xmlns:o="urn:schemas-microsoft-com:office:office" xmlns:r="http://schemas.openxmlformats.org/officeDocument/2006/relationships" xmlns:m="http://schemas.openxmlformats.org/officeDocument/2006/math" xmlns:v="urn:schemas-microsoft-com:vml" xmlns:wp14="http://schemas.microsoft.com/office/word/2010/wordprocessingDrawing" xmlns:wp="http://schemas.openxmlformats.org/drawingml/2006/wordprocessingDrawing" xmlns:w10="urn:schemas-microsoft-com:office:word" xmlns:w="http://schemas.openxmlformats.org/wordprocessingml/2006/main" xmlns:w14="http://schemas.microsoft.com/office/word/2010/wordml" xmlns:wpg="http://schemas.microsoft.com/office/word/2010/wordprocessingGroup" xmlns:wpi="http://schemas.microsoft.com/office/word/2010/wordprocessingInk" xmlns:wne="http://schemas.microsoft.com/office/word/2006/wordml" xmlns:wps="http://schemas.microsoft.com/office/word/2010/wordprocessingShape" mc:Ignorable="w14 wp14">
+  <w:p>
+    <w:pPr>
+      <w:pStyle w:val="Header"/>
+    </w:pPr>
+    <w:proofErr w:type="spellStart"/>
+    <w:r>
+      <w:t>Schutt</w:t>
+    </w:r>
+    <w:proofErr w:type="spellEnd"/>
+    <w:r>
+      <w:t>, R.K. (2015). Investigating the social world: the process and practice of research. 8th edition. Thousand Oaks, California: Sage.</w:t>
+    </w:r>
+  </w:p>
+  <w:p>
+    <w:pPr>
+      <w:pStyle w:val="Header"/>
+    </w:pPr>
+  </w:p>
+  <w:p>
+    <w:pPr>
+      <w:pStyle w:val="Header"/>
+      <w:rPr>
+        <w:b/>
+      </w:rPr>
+    </w:pPr>
+    <w:r>
+      <w:t xml:space="preserve">Chapter 14: Secondary Data Analysis and Big Data| Page </w:t>
+    </w:r>
+    <w:r>
+      <w:rPr>
+        <w:b/>
+      </w:rPr>
+      <w:fldChar w:fldCharType="begin"/>
+    </w:r>
+    <w:r>
+      <w:rPr>
+        <w:b/>
+      </w:rPr>
+      <w:instrText xml:space="preserve"> PAGE  \* Arabic  \* MERGEFORMAT </w:instrText>
+    </w:r>
+    <w:r>
+      <w:rPr>
+        <w:b/>
+      </w:rPr>
+      <w:fldChar w:fldCharType="separate"/>
+    </w:r>
+    <w:r>
+      <w:rPr>
+        <w:b/>
+        <w:noProof/>
+      </w:rPr>
+      <w:t>1</w:t>
+    </w:r>
+    <w:r>
+      <w:rPr>
+        <w:b/>
+      </w:rPr>
+      <w:fldChar w:fldCharType="end"/>
+    </w:r>
+    <w:r>
+      <w:t xml:space="preserve"> of </w:t>
+    </w:r>
+    <w:r>
+      <w:rPr>
+        <w:b/>
+      </w:rPr>
+      <w:fldChar w:fldCharType="begin"/>
+    </w:r>
+    <w:r>
+      <w:rPr>
+        <w:b/>
+      </w:rPr>
+      <w:instrText xml:space="preserve"> SECTIONPAGES   \* MERGEFORMAT </w:instrText>
+    </w:r>
+    <w:r>
+      <w:rPr>
+        <w:b/>
+      </w:rPr>
+      <w:fldChar w:fldCharType="separate"/>
+    </w:r>
+    <w:r>
+      <w:rPr>
+        <w:b/>
+        <w:noProof/>
+      </w:rPr>
+      <w:t>1</w:t>
+    </w:r>
+    <w:r>
+      <w:rPr>
+        <w:b/>
+      </w:rPr>
+      <w:fldChar w:fldCharType="end"/>
+    </w:r>
+  </w:p>
+  <w:p>
+    <w:pPr>
+      <w:pStyle w:val="Header"/>
+    </w:pPr>
+    <w:r>
+      <w:t xml:space="preserve"> </w:t>
+    </w:r>
+  </w:p>
+</w:hdr>
+</file>
+
 <file path=word/numbering.xml><?xml version="1.0" encoding="utf-8"?>
 <w:numbering xmlns:wpc="http://schemas.microsoft.com/office/word/2010/wordprocessingCanvas" xmlns:mc="http://schemas.openxmlformats.org/markup-compatibility/2006" xmlns:o="urn:schemas-microsoft-com:office:office" xmlns:r="http://schemas.openxmlformats.org/officeDocument/2006/relationships" xmlns:m="http://schemas.openxmlformats.org/officeDocument/2006/math" xmlns:v="urn:schemas-microsoft-com:vml" xmlns:wp14="http://schemas.microsoft.com/office/word/2010/wordprocessingDrawing" xmlns:wp="http://schemas.openxmlformats.org/drawingml/2006/wordprocessingDrawing" xmlns:w10="urn:schemas-microsoft-com:office:word" xmlns:w="http://schemas.openxmlformats.org/wordprocessingml/2006/main" xmlns:w14="http://schemas.microsoft.com/office/word/2010/wordml" xmlns:wpg="http://schemas.microsoft.com/office/word/2010/wordprocessingGroup" xmlns:wpi="http://schemas.microsoft.com/office/word/2010/wordprocessingInk" xmlns:wne="http://schemas.microsoft.com/office/word/2006/wordml" xmlns:wps="http://schemas.microsoft.com/office/word/2010/wordprocessingShape" mc:Ignorable="w14 wp14">
   <w:abstractNum w:abstractNumId="0">
@@ -3950,6 +5664,119 @@
     </w:lvl>
   </w:abstractNum>
   <w:abstractNum w:abstractNumId="4">
+    <w:nsid w:val="09EA0CD4"/>
+    <w:multiLevelType w:val="hybridMultilevel"/>
+    <w:tmpl w:val="CA106AC6"/>
+    <w:lvl w:ilvl="0" w:tplc="04090001">
+      <w:start w:val="1"/>
+      <w:numFmt w:val="bullet"/>
+      <w:lvlText w:val=""/>
+      <w:lvlJc w:val="left"/>
+      <w:pPr>
+        <w:ind w:left="720" w:hanging="360"/>
+      </w:pPr>
+      <w:rPr>
+        <w:rFonts w:ascii="Symbol" w:hAnsi="Symbol" w:hint="default"/>
+      </w:rPr>
+    </w:lvl>
+    <w:lvl w:ilvl="1" w:tplc="04090003">
+      <w:start w:val="1"/>
+      <w:numFmt w:val="bullet"/>
+      <w:lvlText w:val="o"/>
+      <w:lvlJc w:val="left"/>
+      <w:pPr>
+        <w:ind w:left="1440" w:hanging="360"/>
+      </w:pPr>
+      <w:rPr>
+        <w:rFonts w:ascii="Courier New" w:hAnsi="Courier New" w:cs="Courier New" w:hint="default"/>
+      </w:rPr>
+    </w:lvl>
+    <w:lvl w:ilvl="2" w:tplc="04090005" w:tentative="1">
+      <w:start w:val="1"/>
+      <w:numFmt w:val="bullet"/>
+      <w:lvlText w:val=""/>
+      <w:lvlJc w:val="left"/>
+      <w:pPr>
+        <w:ind w:left="2160" w:hanging="360"/>
+      </w:pPr>
+      <w:rPr>
+        <w:rFonts w:ascii="Wingdings" w:hAnsi="Wingdings" w:hint="default"/>
+      </w:rPr>
+    </w:lvl>
+    <w:lvl w:ilvl="3" w:tplc="04090001" w:tentative="1">
+      <w:start w:val="1"/>
+      <w:numFmt w:val="bullet"/>
+      <w:lvlText w:val=""/>
+      <w:lvlJc w:val="left"/>
+      <w:pPr>
+        <w:ind w:left="2880" w:hanging="360"/>
+      </w:pPr>
+      <w:rPr>
+        <w:rFonts w:ascii="Symbol" w:hAnsi="Symbol" w:hint="default"/>
+      </w:rPr>
+    </w:lvl>
+    <w:lvl w:ilvl="4" w:tplc="04090003" w:tentative="1">
+      <w:start w:val="1"/>
+      <w:numFmt w:val="bullet"/>
+      <w:lvlText w:val="o"/>
+      <w:lvlJc w:val="left"/>
+      <w:pPr>
+        <w:ind w:left="3600" w:hanging="360"/>
+      </w:pPr>
+      <w:rPr>
+        <w:rFonts w:ascii="Courier New" w:hAnsi="Courier New" w:cs="Courier New" w:hint="default"/>
+      </w:rPr>
+    </w:lvl>
+    <w:lvl w:ilvl="5" w:tplc="04090005" w:tentative="1">
+      <w:start w:val="1"/>
+      <w:numFmt w:val="bullet"/>
+      <w:lvlText w:val=""/>
+      <w:lvlJc w:val="left"/>
+      <w:pPr>
+        <w:ind w:left="4320" w:hanging="360"/>
+      </w:pPr>
+      <w:rPr>
+        <w:rFonts w:ascii="Wingdings" w:hAnsi="Wingdings" w:hint="default"/>
+      </w:rPr>
+    </w:lvl>
+    <w:lvl w:ilvl="6" w:tplc="04090001" w:tentative="1">
+      <w:start w:val="1"/>
+      <w:numFmt w:val="bullet"/>
+      <w:lvlText w:val=""/>
+      <w:lvlJc w:val="left"/>
+      <w:pPr>
+        <w:ind w:left="5040" w:hanging="360"/>
+      </w:pPr>
+      <w:rPr>
+        <w:rFonts w:ascii="Symbol" w:hAnsi="Symbol" w:hint="default"/>
+      </w:rPr>
+    </w:lvl>
+    <w:lvl w:ilvl="7" w:tplc="04090003" w:tentative="1">
+      <w:start w:val="1"/>
+      <w:numFmt w:val="bullet"/>
+      <w:lvlText w:val="o"/>
+      <w:lvlJc w:val="left"/>
+      <w:pPr>
+        <w:ind w:left="5760" w:hanging="360"/>
+      </w:pPr>
+      <w:rPr>
+        <w:rFonts w:ascii="Courier New" w:hAnsi="Courier New" w:cs="Courier New" w:hint="default"/>
+      </w:rPr>
+    </w:lvl>
+    <w:lvl w:ilvl="8" w:tplc="04090005" w:tentative="1">
+      <w:start w:val="1"/>
+      <w:numFmt w:val="bullet"/>
+      <w:lvlText w:val=""/>
+      <w:lvlJc w:val="left"/>
+      <w:pPr>
+        <w:ind w:left="6480" w:hanging="360"/>
+      </w:pPr>
+      <w:rPr>
+        <w:rFonts w:ascii="Wingdings" w:hAnsi="Wingdings" w:hint="default"/>
+      </w:rPr>
+    </w:lvl>
+  </w:abstractNum>
+  <w:abstractNum w:abstractNumId="5">
     <w:nsid w:val="16A43F30"/>
     <w:multiLevelType w:val="hybridMultilevel"/>
     <w:tmpl w:val="8C622C28"/>
@@ -4035,7 +5862,120 @@
       </w:pPr>
     </w:lvl>
   </w:abstractNum>
-  <w:abstractNum w:abstractNumId="5">
+  <w:abstractNum w:abstractNumId="6">
+    <w:nsid w:val="17763037"/>
+    <w:multiLevelType w:val="hybridMultilevel"/>
+    <w:tmpl w:val="BAAAAB08"/>
+    <w:lvl w:ilvl="0" w:tplc="04090001">
+      <w:start w:val="1"/>
+      <w:numFmt w:val="bullet"/>
+      <w:lvlText w:val=""/>
+      <w:lvlJc w:val="left"/>
+      <w:pPr>
+        <w:ind w:left="720" w:hanging="360"/>
+      </w:pPr>
+      <w:rPr>
+        <w:rFonts w:ascii="Symbol" w:hAnsi="Symbol" w:hint="default"/>
+      </w:rPr>
+    </w:lvl>
+    <w:lvl w:ilvl="1" w:tplc="04090003" w:tentative="1">
+      <w:start w:val="1"/>
+      <w:numFmt w:val="bullet"/>
+      <w:lvlText w:val="o"/>
+      <w:lvlJc w:val="left"/>
+      <w:pPr>
+        <w:ind w:left="1440" w:hanging="360"/>
+      </w:pPr>
+      <w:rPr>
+        <w:rFonts w:ascii="Courier New" w:hAnsi="Courier New" w:cs="Courier New" w:hint="default"/>
+      </w:rPr>
+    </w:lvl>
+    <w:lvl w:ilvl="2" w:tplc="04090005" w:tentative="1">
+      <w:start w:val="1"/>
+      <w:numFmt w:val="bullet"/>
+      <w:lvlText w:val=""/>
+      <w:lvlJc w:val="left"/>
+      <w:pPr>
+        <w:ind w:left="2160" w:hanging="360"/>
+      </w:pPr>
+      <w:rPr>
+        <w:rFonts w:ascii="Wingdings" w:hAnsi="Wingdings" w:hint="default"/>
+      </w:rPr>
+    </w:lvl>
+    <w:lvl w:ilvl="3" w:tplc="04090001" w:tentative="1">
+      <w:start w:val="1"/>
+      <w:numFmt w:val="bullet"/>
+      <w:lvlText w:val=""/>
+      <w:lvlJc w:val="left"/>
+      <w:pPr>
+        <w:ind w:left="2880" w:hanging="360"/>
+      </w:pPr>
+      <w:rPr>
+        <w:rFonts w:ascii="Symbol" w:hAnsi="Symbol" w:hint="default"/>
+      </w:rPr>
+    </w:lvl>
+    <w:lvl w:ilvl="4" w:tplc="04090003" w:tentative="1">
+      <w:start w:val="1"/>
+      <w:numFmt w:val="bullet"/>
+      <w:lvlText w:val="o"/>
+      <w:lvlJc w:val="left"/>
+      <w:pPr>
+        <w:ind w:left="3600" w:hanging="360"/>
+      </w:pPr>
+      <w:rPr>
+        <w:rFonts w:ascii="Courier New" w:hAnsi="Courier New" w:cs="Courier New" w:hint="default"/>
+      </w:rPr>
+    </w:lvl>
+    <w:lvl w:ilvl="5" w:tplc="04090005" w:tentative="1">
+      <w:start w:val="1"/>
+      <w:numFmt w:val="bullet"/>
+      <w:lvlText w:val=""/>
+      <w:lvlJc w:val="left"/>
+      <w:pPr>
+        <w:ind w:left="4320" w:hanging="360"/>
+      </w:pPr>
+      <w:rPr>
+        <w:rFonts w:ascii="Wingdings" w:hAnsi="Wingdings" w:hint="default"/>
+      </w:rPr>
+    </w:lvl>
+    <w:lvl w:ilvl="6" w:tplc="04090001" w:tentative="1">
+      <w:start w:val="1"/>
+      <w:numFmt w:val="bullet"/>
+      <w:lvlText w:val=""/>
+      <w:lvlJc w:val="left"/>
+      <w:pPr>
+        <w:ind w:left="5040" w:hanging="360"/>
+      </w:pPr>
+      <w:rPr>
+        <w:rFonts w:ascii="Symbol" w:hAnsi="Symbol" w:hint="default"/>
+      </w:rPr>
+    </w:lvl>
+    <w:lvl w:ilvl="7" w:tplc="04090003" w:tentative="1">
+      <w:start w:val="1"/>
+      <w:numFmt w:val="bullet"/>
+      <w:lvlText w:val="o"/>
+      <w:lvlJc w:val="left"/>
+      <w:pPr>
+        <w:ind w:left="5760" w:hanging="360"/>
+      </w:pPr>
+      <w:rPr>
+        <w:rFonts w:ascii="Courier New" w:hAnsi="Courier New" w:cs="Courier New" w:hint="default"/>
+      </w:rPr>
+    </w:lvl>
+    <w:lvl w:ilvl="8" w:tplc="04090005" w:tentative="1">
+      <w:start w:val="1"/>
+      <w:numFmt w:val="bullet"/>
+      <w:lvlText w:val=""/>
+      <w:lvlJc w:val="left"/>
+      <w:pPr>
+        <w:ind w:left="6480" w:hanging="360"/>
+      </w:pPr>
+      <w:rPr>
+        <w:rFonts w:ascii="Wingdings" w:hAnsi="Wingdings" w:hint="default"/>
+      </w:rPr>
+    </w:lvl>
+  </w:abstractNum>
+  <w:abstractNum w:abstractNumId="7">
     <w:nsid w:val="1917450A"/>
     <w:multiLevelType w:val="hybridMultilevel"/>
     <w:tmpl w:val="9168EC8A"/>
@@ -4148,7 +6088,7 @@
       </w:rPr>
     </w:lvl>
   </w:abstractNum>
-  <w:abstractNum w:abstractNumId="6">
+  <w:abstractNum w:abstractNumId="8">
     <w:nsid w:val="22D32646"/>
     <w:multiLevelType w:val="hybridMultilevel"/>
     <w:tmpl w:val="136A4DF4"/>
@@ -4261,7 +6201,7 @@
       </w:rPr>
     </w:lvl>
   </w:abstractNum>
-  <w:abstractNum w:abstractNumId="7">
+  <w:abstractNum w:abstractNumId="9">
     <w:nsid w:val="24FD4341"/>
     <w:multiLevelType w:val="hybridMultilevel"/>
     <w:tmpl w:val="CE900A9C"/>
@@ -4374,7 +6314,7 @@
       </w:rPr>
     </w:lvl>
   </w:abstractNum>
-  <w:abstractNum w:abstractNumId="8">
+  <w:abstractNum w:abstractNumId="10">
     <w:nsid w:val="28EB7DCA"/>
     <w:multiLevelType w:val="hybridMultilevel"/>
     <w:tmpl w:val="0C1042B4"/>
@@ -4487,7 +6427,319 @@
       </w:rPr>
     </w:lvl>
   </w:abstractNum>
-  <w:abstractNum w:abstractNumId="9">
+  <w:abstractNum w:abstractNumId="11">
+    <w:nsid w:val="2AD454FA"/>
+    <w:multiLevelType w:val="hybridMultilevel"/>
+    <w:tmpl w:val="848432CA"/>
+    <w:lvl w:ilvl="0" w:tplc="04090001">
+      <w:start w:val="1"/>
+      <w:numFmt w:val="bullet"/>
+      <w:lvlText w:val=""/>
+      <w:lvlJc w:val="left"/>
+      <w:pPr>
+        <w:ind w:left="720" w:hanging="360"/>
+      </w:pPr>
+      <w:rPr>
+        <w:rFonts w:ascii="Symbol" w:hAnsi="Symbol" w:hint="default"/>
+      </w:rPr>
+    </w:lvl>
+    <w:lvl w:ilvl="1" w:tplc="04090003">
+      <w:start w:val="1"/>
+      <w:numFmt w:val="bullet"/>
+      <w:lvlText w:val="o"/>
+      <w:lvlJc w:val="left"/>
+      <w:pPr>
+        <w:ind w:left="1440" w:hanging="360"/>
+      </w:pPr>
+      <w:rPr>
+        <w:rFonts w:ascii="Courier New" w:hAnsi="Courier New" w:cs="Courier New" w:hint="default"/>
+      </w:rPr>
+    </w:lvl>
+    <w:lvl w:ilvl="2" w:tplc="04090005">
+      <w:start w:val="1"/>
+      <w:numFmt w:val="bullet"/>
+      <w:lvlText w:val=""/>
+      <w:lvlJc w:val="left"/>
+      <w:pPr>
+        <w:ind w:left="2160" w:hanging="360"/>
+      </w:pPr>
+      <w:rPr>
+        <w:rFonts w:ascii="Wingdings" w:hAnsi="Wingdings" w:hint="default"/>
+      </w:rPr>
+    </w:lvl>
+    <w:lvl w:ilvl="3" w:tplc="04090001" w:tentative="1">
+      <w:start w:val="1"/>
+      <w:numFmt w:val="bullet"/>
+      <w:lvlText w:val=""/>
+      <w:lvlJc w:val="left"/>
+      <w:pPr>
+        <w:ind w:left="2880" w:hanging="360"/>
+      </w:pPr>
+      <w:rPr>
+        <w:rFonts w:ascii="Symbol" w:hAnsi="Symbol" w:hint="default"/>
+      </w:rPr>
+    </w:lvl>
+    <w:lvl w:ilvl="4" w:tplc="04090003" w:tentative="1">
+      <w:start w:val="1"/>
+      <w:numFmt w:val="bullet"/>
+      <w:lvlText w:val="o"/>
+      <w:lvlJc w:val="left"/>
+      <w:pPr>
+        <w:ind w:left="3600" w:hanging="360"/>
+      </w:pPr>
+      <w:rPr>
+        <w:rFonts w:ascii="Courier New" w:hAnsi="Courier New" w:cs="Courier New" w:hint="default"/>
+      </w:rPr>
+    </w:lvl>
+    <w:lvl w:ilvl="5" w:tplc="04090005" w:tentative="1">
+      <w:start w:val="1"/>
+      <w:numFmt w:val="bullet"/>
+      <w:lvlText w:val=""/>
+      <w:lvlJc w:val="left"/>
+      <w:pPr>
+        <w:ind w:left="4320" w:hanging="360"/>
+      </w:pPr>
+      <w:rPr>
+        <w:rFonts w:ascii="Wingdings" w:hAnsi="Wingdings" w:hint="default"/>
+      </w:rPr>
+    </w:lvl>
+    <w:lvl w:ilvl="6" w:tplc="04090001" w:tentative="1">
+      <w:start w:val="1"/>
+      <w:numFmt w:val="bullet"/>
+      <w:lvlText w:val=""/>
+      <w:lvlJc w:val="left"/>
+      <w:pPr>
+        <w:ind w:left="5040" w:hanging="360"/>
+      </w:pPr>
+      <w:rPr>
+        <w:rFonts w:ascii="Symbol" w:hAnsi="Symbol" w:hint="default"/>
+      </w:rPr>
+    </w:lvl>
+    <w:lvl w:ilvl="7" w:tplc="04090003" w:tentative="1">
+      <w:start w:val="1"/>
+      <w:numFmt w:val="bullet"/>
+      <w:lvlText w:val="o"/>
+      <w:lvlJc w:val="left"/>
+      <w:pPr>
+        <w:ind w:left="5760" w:hanging="360"/>
+      </w:pPr>
+      <w:rPr>
+        <w:rFonts w:ascii="Courier New" w:hAnsi="Courier New" w:cs="Courier New" w:hint="default"/>
+      </w:rPr>
+    </w:lvl>
+    <w:lvl w:ilvl="8" w:tplc="04090005" w:tentative="1">
+      <w:start w:val="1"/>
+      <w:numFmt w:val="bullet"/>
+      <w:lvlText w:val=""/>
+      <w:lvlJc w:val="left"/>
+      <w:pPr>
+        <w:ind w:left="6480" w:hanging="360"/>
+      </w:pPr>
+      <w:rPr>
+        <w:rFonts w:ascii="Wingdings" w:hAnsi="Wingdings" w:hint="default"/>
+      </w:rPr>
+    </w:lvl>
+  </w:abstractNum>
+  <w:abstractNum w:abstractNumId="12">
+    <w:nsid w:val="3A201D20"/>
+    <w:multiLevelType w:val="hybridMultilevel"/>
+    <w:tmpl w:val="0416018A"/>
+    <w:lvl w:ilvl="0" w:tplc="04090001">
+      <w:start w:val="1"/>
+      <w:numFmt w:val="bullet"/>
+      <w:lvlText w:val=""/>
+      <w:lvlJc w:val="left"/>
+      <w:pPr>
+        <w:ind w:left="720" w:hanging="360"/>
+      </w:pPr>
+      <w:rPr>
+        <w:rFonts w:ascii="Symbol" w:hAnsi="Symbol" w:hint="default"/>
+      </w:rPr>
+    </w:lvl>
+    <w:lvl w:ilvl="1" w:tplc="04090003">
+      <w:start w:val="1"/>
+      <w:numFmt w:val="bullet"/>
+      <w:lvlText w:val="o"/>
+      <w:lvlJc w:val="left"/>
+      <w:pPr>
+        <w:ind w:left="1440" w:hanging="360"/>
+      </w:pPr>
+      <w:rPr>
+        <w:rFonts w:ascii="Courier New" w:hAnsi="Courier New" w:cs="Courier New" w:hint="default"/>
+      </w:rPr>
+    </w:lvl>
+    <w:lvl w:ilvl="2" w:tplc="04090005" w:tentative="1">
+      <w:start w:val="1"/>
+      <w:numFmt w:val="bullet"/>
+      <w:lvlText w:val=""/>
+      <w:lvlJc w:val="left"/>
+      <w:pPr>
+        <w:ind w:left="2160" w:hanging="360"/>
+      </w:pPr>
+      <w:rPr>
+        <w:rFonts w:ascii="Wingdings" w:hAnsi="Wingdings" w:hint="default"/>
+      </w:rPr>
+    </w:lvl>
+    <w:lvl w:ilvl="3" w:tplc="04090001" w:tentative="1">
+      <w:start w:val="1"/>
+      <w:numFmt w:val="bullet"/>
+      <w:lvlText w:val=""/>
+      <w:lvlJc w:val="left"/>
+      <w:pPr>
+        <w:ind w:left="2880" w:hanging="360"/>
+      </w:pPr>
+      <w:rPr>
+        <w:rFonts w:ascii="Symbol" w:hAnsi="Symbol" w:hint="default"/>
+      </w:rPr>
+    </w:lvl>
+    <w:lvl w:ilvl="4" w:tplc="04090003" w:tentative="1">
+      <w:start w:val="1"/>
+      <w:numFmt w:val="bullet"/>
+      <w:lvlText w:val="o"/>
+      <w:lvlJc w:val="left"/>
+      <w:pPr>
+        <w:ind w:left="3600" w:hanging="360"/>
+      </w:pPr>
+      <w:rPr>
+        <w:rFonts w:ascii="Courier New" w:hAnsi="Courier New" w:cs="Courier New" w:hint="default"/>
+      </w:rPr>
+    </w:lvl>
+    <w:lvl w:ilvl="5" w:tplc="04090005" w:tentative="1">
+      <w:start w:val="1"/>
+      <w:numFmt w:val="bullet"/>
+      <w:lvlText w:val=""/>
+      <w:lvlJc w:val="left"/>
+      <w:pPr>
+        <w:ind w:left="4320" w:hanging="360"/>
+      </w:pPr>
+      <w:rPr>
+        <w:rFonts w:ascii="Wingdings" w:hAnsi="Wingdings" w:hint="default"/>
+      </w:rPr>
+    </w:lvl>
+    <w:lvl w:ilvl="6" w:tplc="04090001" w:tentative="1">
+      <w:start w:val="1"/>
+      <w:numFmt w:val="bullet"/>
+      <w:lvlText w:val=""/>
+      <w:lvlJc w:val="left"/>
+      <w:pPr>
+        <w:ind w:left="5040" w:hanging="360"/>
+      </w:pPr>
+      <w:rPr>
+        <w:rFonts w:ascii="Symbol" w:hAnsi="Symbol" w:hint="default"/>
+      </w:rPr>
+    </w:lvl>
+    <w:lvl w:ilvl="7" w:tplc="04090003" w:tentative="1">
+      <w:start w:val="1"/>
+      <w:numFmt w:val="bullet"/>
+      <w:lvlText w:val="o"/>
+      <w:lvlJc w:val="left"/>
+      <w:pPr>
+        <w:ind w:left="5760" w:hanging="360"/>
+      </w:pPr>
+      <w:rPr>
+        <w:rFonts w:ascii="Courier New" w:hAnsi="Courier New" w:cs="Courier New" w:hint="default"/>
+      </w:rPr>
+    </w:lvl>
+    <w:lvl w:ilvl="8" w:tplc="04090005" w:tentative="1">
+      <w:start w:val="1"/>
+      <w:numFmt w:val="bullet"/>
+      <w:lvlText w:val=""/>
+      <w:lvlJc w:val="left"/>
+      <w:pPr>
+        <w:ind w:left="6480" w:hanging="360"/>
+      </w:pPr>
+      <w:rPr>
+        <w:rFonts w:ascii="Wingdings" w:hAnsi="Wingdings" w:hint="default"/>
+      </w:rPr>
+    </w:lvl>
+  </w:abstractNum>
+  <w:abstractNum w:abstractNumId="13">
+    <w:nsid w:val="3D7874C8"/>
+    <w:multiLevelType w:val="hybridMultilevel"/>
+    <w:tmpl w:val="0402264E"/>
+    <w:lvl w:ilvl="0" w:tplc="0409000F">
+      <w:start w:val="1"/>
+      <w:numFmt w:val="decimal"/>
+      <w:lvlText w:val="%1."/>
+      <w:lvlJc w:val="left"/>
+      <w:pPr>
+        <w:ind w:left="720" w:hanging="360"/>
+      </w:pPr>
+    </w:lvl>
+    <w:lvl w:ilvl="1" w:tplc="04090019" w:tentative="1">
+      <w:start w:val="1"/>
+      <w:numFmt w:val="lowerLetter"/>
+      <w:lvlText w:val="%2."/>
+      <w:lvlJc w:val="left"/>
+      <w:pPr>
+        <w:ind w:left="1440" w:hanging="360"/>
+      </w:pPr>
+    </w:lvl>
+    <w:lvl w:ilvl="2" w:tplc="0409001B" w:tentative="1">
+      <w:start w:val="1"/>
+      <w:numFmt w:val="lowerRoman"/>
+      <w:lvlText w:val="%3."/>
+      <w:lvlJc w:val="right"/>
+      <w:pPr>
+        <w:ind w:left="2160" w:hanging="180"/>
+      </w:pPr>
+    </w:lvl>
+    <w:lvl w:ilvl="3" w:tplc="0409000F" w:tentative="1">
+      <w:start w:val="1"/>
+      <w:numFmt w:val="decimal"/>
+      <w:lvlText w:val="%4."/>
+      <w:lvlJc w:val="left"/>
+      <w:pPr>
+        <w:ind w:left="2880" w:hanging="360"/>
+      </w:pPr>
+    </w:lvl>
+    <w:lvl w:ilvl="4" w:tplc="04090019" w:tentative="1">
+      <w:start w:val="1"/>
+      <w:numFmt w:val="lowerLetter"/>
+      <w:lvlText w:val="%5."/>
+      <w:lvlJc w:val="left"/>
+      <w:pPr>
+        <w:ind w:left="3600" w:hanging="360"/>
+      </w:pPr>
+    </w:lvl>
+    <w:lvl w:ilvl="5" w:tplc="0409001B" w:tentative="1">
+      <w:start w:val="1"/>
+      <w:numFmt w:val="lowerRoman"/>
+      <w:lvlText w:val="%6."/>
+      <w:lvlJc w:val="right"/>
+      <w:pPr>
+        <w:ind w:left="4320" w:hanging="180"/>
+      </w:pPr>
+    </w:lvl>
+    <w:lvl w:ilvl="6" w:tplc="0409000F" w:tentative="1">
+      <w:start w:val="1"/>
+      <w:numFmt w:val="decimal"/>
+      <w:lvlText w:val="%7."/>
+      <w:lvlJc w:val="left"/>
+      <w:pPr>
+        <w:ind w:left="5040" w:hanging="360"/>
+      </w:pPr>
+    </w:lvl>
+    <w:lvl w:ilvl="7" w:tplc="04090019" w:tentative="1">
+      <w:start w:val="1"/>
+      <w:numFmt w:val="lowerLetter"/>
+      <w:lvlText w:val="%8."/>
+      <w:lvlJc w:val="left"/>
+      <w:pPr>
+        <w:ind w:left="5760" w:hanging="360"/>
+      </w:pPr>
+    </w:lvl>
+    <w:lvl w:ilvl="8" w:tplc="0409001B" w:tentative="1">
+      <w:start w:val="1"/>
+      <w:numFmt w:val="lowerRoman"/>
+      <w:lvlText w:val="%9."/>
+      <w:lvlJc w:val="right"/>
+      <w:pPr>
+        <w:ind w:left="6480" w:hanging="180"/>
+      </w:pPr>
+    </w:lvl>
+  </w:abstractNum>
+  <w:abstractNum w:abstractNumId="14">
     <w:nsid w:val="3EB1480B"/>
     <w:multiLevelType w:val="hybridMultilevel"/>
     <w:tmpl w:val="2AE4DD44"/>
@@ -4573,7 +6825,7 @@
       </w:pPr>
     </w:lvl>
   </w:abstractNum>
-  <w:abstractNum w:abstractNumId="10">
+  <w:abstractNum w:abstractNumId="15">
     <w:nsid w:val="3F4B5270"/>
     <w:multiLevelType w:val="hybridMultilevel"/>
     <w:tmpl w:val="D69A751E"/>
@@ -4686,7 +6938,7 @@
       </w:rPr>
     </w:lvl>
   </w:abstractNum>
-  <w:abstractNum w:abstractNumId="11">
+  <w:abstractNum w:abstractNumId="16">
     <w:nsid w:val="40054FC9"/>
     <w:multiLevelType w:val="hybridMultilevel"/>
     <w:tmpl w:val="508C6884"/>
@@ -4799,7 +7051,93 @@
       </w:rPr>
     </w:lvl>
   </w:abstractNum>
-  <w:abstractNum w:abstractNumId="12">
+  <w:abstractNum w:abstractNumId="17">
+    <w:nsid w:val="4C366FC7"/>
+    <w:multiLevelType w:val="hybridMultilevel"/>
+    <w:tmpl w:val="0402264E"/>
+    <w:lvl w:ilvl="0" w:tplc="0409000F">
+      <w:start w:val="1"/>
+      <w:numFmt w:val="decimal"/>
+      <w:lvlText w:val="%1."/>
+      <w:lvlJc w:val="left"/>
+      <w:pPr>
+        <w:ind w:left="720" w:hanging="360"/>
+      </w:pPr>
+    </w:lvl>
+    <w:lvl w:ilvl="1" w:tplc="04090019" w:tentative="1">
+      <w:start w:val="1"/>
+      <w:numFmt w:val="lowerLetter"/>
+      <w:lvlText w:val="%2."/>
+      <w:lvlJc w:val="left"/>
+      <w:pPr>
+        <w:ind w:left="1440" w:hanging="360"/>
+      </w:pPr>
+    </w:lvl>
+    <w:lvl w:ilvl="2" w:tplc="0409001B" w:tentative="1">
+      <w:start w:val="1"/>
+      <w:numFmt w:val="lowerRoman"/>
+      <w:lvlText w:val="%3."/>
+      <w:lvlJc w:val="right"/>
+      <w:pPr>
+        <w:ind w:left="2160" w:hanging="180"/>
+      </w:pPr>
+    </w:lvl>
+    <w:lvl w:ilvl="3" w:tplc="0409000F" w:tentative="1">
+      <w:start w:val="1"/>
+      <w:numFmt w:val="decimal"/>
+      <w:lvlText w:val="%4."/>
+      <w:lvlJc w:val="left"/>
+      <w:pPr>
+        <w:ind w:left="2880" w:hanging="360"/>
+      </w:pPr>
+    </w:lvl>
+    <w:lvl w:ilvl="4" w:tplc="04090019" w:tentative="1">
+      <w:start w:val="1"/>
+      <w:numFmt w:val="lowerLetter"/>
+      <w:lvlText w:val="%5."/>
+      <w:lvlJc w:val="left"/>
+      <w:pPr>
+        <w:ind w:left="3600" w:hanging="360"/>
+      </w:pPr>
+    </w:lvl>
+    <w:lvl w:ilvl="5" w:tplc="0409001B" w:tentative="1">
+      <w:start w:val="1"/>
+      <w:numFmt w:val="lowerRoman"/>
+      <w:lvlText w:val="%6."/>
+      <w:lvlJc w:val="right"/>
+      <w:pPr>
+        <w:ind w:left="4320" w:hanging="180"/>
+      </w:pPr>
+    </w:lvl>
+    <w:lvl w:ilvl="6" w:tplc="0409000F" w:tentative="1">
+      <w:start w:val="1"/>
+      <w:numFmt w:val="decimal"/>
+      <w:lvlText w:val="%7."/>
+      <w:lvlJc w:val="left"/>
+      <w:pPr>
+        <w:ind w:left="5040" w:hanging="360"/>
+      </w:pPr>
+    </w:lvl>
+    <w:lvl w:ilvl="7" w:tplc="04090019" w:tentative="1">
+      <w:start w:val="1"/>
+      <w:numFmt w:val="lowerLetter"/>
+      <w:lvlText w:val="%8."/>
+      <w:lvlJc w:val="left"/>
+      <w:pPr>
+        <w:ind w:left="5760" w:hanging="360"/>
+      </w:pPr>
+    </w:lvl>
+    <w:lvl w:ilvl="8" w:tplc="0409001B" w:tentative="1">
+      <w:start w:val="1"/>
+      <w:numFmt w:val="lowerRoman"/>
+      <w:lvlText w:val="%9."/>
+      <w:lvlJc w:val="right"/>
+      <w:pPr>
+        <w:ind w:left="6480" w:hanging="180"/>
+      </w:pPr>
+    </w:lvl>
+  </w:abstractNum>
+  <w:abstractNum w:abstractNumId="18">
     <w:nsid w:val="4FE42B6B"/>
     <w:multiLevelType w:val="hybridMultilevel"/>
     <w:tmpl w:val="A07AFB56"/>
@@ -4912,7 +7250,179 @@
       </w:rPr>
     </w:lvl>
   </w:abstractNum>
-  <w:abstractNum w:abstractNumId="13">
+  <w:abstractNum w:abstractNumId="19">
+    <w:nsid w:val="50F750B2"/>
+    <w:multiLevelType w:val="hybridMultilevel"/>
+    <w:tmpl w:val="0402264E"/>
+    <w:lvl w:ilvl="0" w:tplc="0409000F">
+      <w:start w:val="1"/>
+      <w:numFmt w:val="decimal"/>
+      <w:lvlText w:val="%1."/>
+      <w:lvlJc w:val="left"/>
+      <w:pPr>
+        <w:ind w:left="720" w:hanging="360"/>
+      </w:pPr>
+    </w:lvl>
+    <w:lvl w:ilvl="1" w:tplc="04090019" w:tentative="1">
+      <w:start w:val="1"/>
+      <w:numFmt w:val="lowerLetter"/>
+      <w:lvlText w:val="%2."/>
+      <w:lvlJc w:val="left"/>
+      <w:pPr>
+        <w:ind w:left="1440" w:hanging="360"/>
+      </w:pPr>
+    </w:lvl>
+    <w:lvl w:ilvl="2" w:tplc="0409001B" w:tentative="1">
+      <w:start w:val="1"/>
+      <w:numFmt w:val="lowerRoman"/>
+      <w:lvlText w:val="%3."/>
+      <w:lvlJc w:val="right"/>
+      <w:pPr>
+        <w:ind w:left="2160" w:hanging="180"/>
+      </w:pPr>
+    </w:lvl>
+    <w:lvl w:ilvl="3" w:tplc="0409000F" w:tentative="1">
+      <w:start w:val="1"/>
+      <w:numFmt w:val="decimal"/>
+      <w:lvlText w:val="%4."/>
+      <w:lvlJc w:val="left"/>
+      <w:pPr>
+        <w:ind w:left="2880" w:hanging="360"/>
+      </w:pPr>
+    </w:lvl>
+    <w:lvl w:ilvl="4" w:tplc="04090019" w:tentative="1">
+      <w:start w:val="1"/>
+      <w:numFmt w:val="lowerLetter"/>
+      <w:lvlText w:val="%5."/>
+      <w:lvlJc w:val="left"/>
+      <w:pPr>
+        <w:ind w:left="3600" w:hanging="360"/>
+      </w:pPr>
+    </w:lvl>
+    <w:lvl w:ilvl="5" w:tplc="0409001B" w:tentative="1">
+      <w:start w:val="1"/>
+      <w:numFmt w:val="lowerRoman"/>
+      <w:lvlText w:val="%6."/>
+      <w:lvlJc w:val="right"/>
+      <w:pPr>
+        <w:ind w:left="4320" w:hanging="180"/>
+      </w:pPr>
+    </w:lvl>
+    <w:lvl w:ilvl="6" w:tplc="0409000F" w:tentative="1">
+      <w:start w:val="1"/>
+      <w:numFmt w:val="decimal"/>
+      <w:lvlText w:val="%7."/>
+      <w:lvlJc w:val="left"/>
+      <w:pPr>
+        <w:ind w:left="5040" w:hanging="360"/>
+      </w:pPr>
+    </w:lvl>
+    <w:lvl w:ilvl="7" w:tplc="04090019" w:tentative="1">
+      <w:start w:val="1"/>
+      <w:numFmt w:val="lowerLetter"/>
+      <w:lvlText w:val="%8."/>
+      <w:lvlJc w:val="left"/>
+      <w:pPr>
+        <w:ind w:left="5760" w:hanging="360"/>
+      </w:pPr>
+    </w:lvl>
+    <w:lvl w:ilvl="8" w:tplc="0409001B" w:tentative="1">
+      <w:start w:val="1"/>
+      <w:numFmt w:val="lowerRoman"/>
+      <w:lvlText w:val="%9."/>
+      <w:lvlJc w:val="right"/>
+      <w:pPr>
+        <w:ind w:left="6480" w:hanging="180"/>
+      </w:pPr>
+    </w:lvl>
+  </w:abstractNum>
+  <w:abstractNum w:abstractNumId="20">
+    <w:nsid w:val="587D6AC3"/>
+    <w:multiLevelType w:val="hybridMultilevel"/>
+    <w:tmpl w:val="1AB85A1A"/>
+    <w:lvl w:ilvl="0" w:tplc="0409000F">
+      <w:start w:val="1"/>
+      <w:numFmt w:val="decimal"/>
+      <w:lvlText w:val="%1."/>
+      <w:lvlJc w:val="left"/>
+      <w:pPr>
+        <w:ind w:left="720" w:hanging="360"/>
+      </w:pPr>
+    </w:lvl>
+    <w:lvl w:ilvl="1" w:tplc="04090019" w:tentative="1">
+      <w:start w:val="1"/>
+      <w:numFmt w:val="lowerLetter"/>
+      <w:lvlText w:val="%2."/>
+      <w:lvlJc w:val="left"/>
+      <w:pPr>
+        <w:ind w:left="1440" w:hanging="360"/>
+      </w:pPr>
+    </w:lvl>
+    <w:lvl w:ilvl="2" w:tplc="0409001B" w:tentative="1">
+      <w:start w:val="1"/>
+      <w:numFmt w:val="lowerRoman"/>
+      <w:lvlText w:val="%3."/>
+      <w:lvlJc w:val="right"/>
+      <w:pPr>
+        <w:ind w:left="2160" w:hanging="180"/>
+      </w:pPr>
+    </w:lvl>
+    <w:lvl w:ilvl="3" w:tplc="0409000F" w:tentative="1">
+      <w:start w:val="1"/>
+      <w:numFmt w:val="decimal"/>
+      <w:lvlText w:val="%4."/>
+      <w:lvlJc w:val="left"/>
+      <w:pPr>
+        <w:ind w:left="2880" w:hanging="360"/>
+      </w:pPr>
+    </w:lvl>
+    <w:lvl w:ilvl="4" w:tplc="04090019" w:tentative="1">
+      <w:start w:val="1"/>
+      <w:numFmt w:val="lowerLetter"/>
+      <w:lvlText w:val="%5."/>
+      <w:lvlJc w:val="left"/>
+      <w:pPr>
+        <w:ind w:left="3600" w:hanging="360"/>
+      </w:pPr>
+    </w:lvl>
+    <w:lvl w:ilvl="5" w:tplc="0409001B" w:tentative="1">
+      <w:start w:val="1"/>
+      <w:numFmt w:val="lowerRoman"/>
+      <w:lvlText w:val="%6."/>
+      <w:lvlJc w:val="right"/>
+      <w:pPr>
+        <w:ind w:left="4320" w:hanging="180"/>
+      </w:pPr>
+    </w:lvl>
+    <w:lvl w:ilvl="6" w:tplc="0409000F" w:tentative="1">
+      <w:start w:val="1"/>
+      <w:numFmt w:val="decimal"/>
+      <w:lvlText w:val="%7."/>
+      <w:lvlJc w:val="left"/>
+      <w:pPr>
+        <w:ind w:left="5040" w:hanging="360"/>
+      </w:pPr>
+    </w:lvl>
+    <w:lvl w:ilvl="7" w:tplc="04090019" w:tentative="1">
+      <w:start w:val="1"/>
+      <w:numFmt w:val="lowerLetter"/>
+      <w:lvlText w:val="%8."/>
+      <w:lvlJc w:val="left"/>
+      <w:pPr>
+        <w:ind w:left="5760" w:hanging="360"/>
+      </w:pPr>
+    </w:lvl>
+    <w:lvl w:ilvl="8" w:tplc="0409001B" w:tentative="1">
+      <w:start w:val="1"/>
+      <w:numFmt w:val="lowerRoman"/>
+      <w:lvlText w:val="%9."/>
+      <w:lvlJc w:val="right"/>
+      <w:pPr>
+        <w:ind w:left="6480" w:hanging="180"/>
+      </w:pPr>
+    </w:lvl>
+  </w:abstractNum>
+  <w:abstractNum w:abstractNumId="21">
     <w:nsid w:val="59C7601F"/>
     <w:multiLevelType w:val="hybridMultilevel"/>
     <w:tmpl w:val="939AF2EE"/>
@@ -5025,7 +7535,120 @@
       </w:rPr>
     </w:lvl>
   </w:abstractNum>
-  <w:abstractNum w:abstractNumId="14">
+  <w:abstractNum w:abstractNumId="22">
+    <w:nsid w:val="5F01785B"/>
+    <w:multiLevelType w:val="hybridMultilevel"/>
+    <w:tmpl w:val="2A1AA80E"/>
+    <w:lvl w:ilvl="0" w:tplc="04090001">
+      <w:start w:val="1"/>
+      <w:numFmt w:val="bullet"/>
+      <w:lvlText w:val=""/>
+      <w:lvlJc w:val="left"/>
+      <w:pPr>
+        <w:ind w:left="720" w:hanging="360"/>
+      </w:pPr>
+      <w:rPr>
+        <w:rFonts w:ascii="Symbol" w:hAnsi="Symbol" w:hint="default"/>
+      </w:rPr>
+    </w:lvl>
+    <w:lvl w:ilvl="1" w:tplc="04090003">
+      <w:start w:val="1"/>
+      <w:numFmt w:val="bullet"/>
+      <w:lvlText w:val="o"/>
+      <w:lvlJc w:val="left"/>
+      <w:pPr>
+        <w:ind w:left="1440" w:hanging="360"/>
+      </w:pPr>
+      <w:rPr>
+        <w:rFonts w:ascii="Courier New" w:hAnsi="Courier New" w:cs="Courier New" w:hint="default"/>
+      </w:rPr>
+    </w:lvl>
+    <w:lvl w:ilvl="2" w:tplc="04090005">
+      <w:start w:val="1"/>
+      <w:numFmt w:val="bullet"/>
+      <w:lvlText w:val=""/>
+      <w:lvlJc w:val="left"/>
+      <w:pPr>
+        <w:ind w:left="2160" w:hanging="360"/>
+      </w:pPr>
+      <w:rPr>
+        <w:rFonts w:ascii="Wingdings" w:hAnsi="Wingdings" w:hint="default"/>
+      </w:rPr>
+    </w:lvl>
+    <w:lvl w:ilvl="3" w:tplc="04090001" w:tentative="1">
+      <w:start w:val="1"/>
+      <w:numFmt w:val="bullet"/>
+      <w:lvlText w:val=""/>
+      <w:lvlJc w:val="left"/>
+      <w:pPr>
+        <w:ind w:left="2880" w:hanging="360"/>
+      </w:pPr>
+      <w:rPr>
+        <w:rFonts w:ascii="Symbol" w:hAnsi="Symbol" w:hint="default"/>
+      </w:rPr>
+    </w:lvl>
+    <w:lvl w:ilvl="4" w:tplc="04090003" w:tentative="1">
+      <w:start w:val="1"/>
+      <w:numFmt w:val="bullet"/>
+      <w:lvlText w:val="o"/>
+      <w:lvlJc w:val="left"/>
+      <w:pPr>
+        <w:ind w:left="3600" w:hanging="360"/>
+      </w:pPr>
+      <w:rPr>
+        <w:rFonts w:ascii="Courier New" w:hAnsi="Courier New" w:cs="Courier New" w:hint="default"/>
+      </w:rPr>
+    </w:lvl>
+    <w:lvl w:ilvl="5" w:tplc="04090005" w:tentative="1">
+      <w:start w:val="1"/>
+      <w:numFmt w:val="bullet"/>
+      <w:lvlText w:val=""/>
+      <w:lvlJc w:val="left"/>
+      <w:pPr>
+        <w:ind w:left="4320" w:hanging="360"/>
+      </w:pPr>
+      <w:rPr>
+        <w:rFonts w:ascii="Wingdings" w:hAnsi="Wingdings" w:hint="default"/>
+      </w:rPr>
+    </w:lvl>
+    <w:lvl w:ilvl="6" w:tplc="04090001" w:tentative="1">
+      <w:start w:val="1"/>
+      <w:numFmt w:val="bullet"/>
+      <w:lvlText w:val=""/>
+      <w:lvlJc w:val="left"/>
+      <w:pPr>
+        <w:ind w:left="5040" w:hanging="360"/>
+      </w:pPr>
+      <w:rPr>
+        <w:rFonts w:ascii="Symbol" w:hAnsi="Symbol" w:hint="default"/>
+      </w:rPr>
+    </w:lvl>
+    <w:lvl w:ilvl="7" w:tplc="04090003" w:tentative="1">
+      <w:start w:val="1"/>
+      <w:numFmt w:val="bullet"/>
+      <w:lvlText w:val="o"/>
+      <w:lvlJc w:val="left"/>
+      <w:pPr>
+        <w:ind w:left="5760" w:hanging="360"/>
+      </w:pPr>
+      <w:rPr>
+        <w:rFonts w:ascii="Courier New" w:hAnsi="Courier New" w:cs="Courier New" w:hint="default"/>
+      </w:rPr>
+    </w:lvl>
+    <w:lvl w:ilvl="8" w:tplc="04090005" w:tentative="1">
+      <w:start w:val="1"/>
+      <w:numFmt w:val="bullet"/>
+      <w:lvlText w:val=""/>
+      <w:lvlJc w:val="left"/>
+      <w:pPr>
+        <w:ind w:left="6480" w:hanging="360"/>
+      </w:pPr>
+      <w:rPr>
+        <w:rFonts w:ascii="Wingdings" w:hAnsi="Wingdings" w:hint="default"/>
+      </w:rPr>
+    </w:lvl>
+  </w:abstractNum>
+  <w:abstractNum w:abstractNumId="23">
     <w:nsid w:val="625355F2"/>
     <w:multiLevelType w:val="hybridMultilevel"/>
     <w:tmpl w:val="DFB001B0"/>
@@ -5138,7 +7761,120 @@
       </w:rPr>
     </w:lvl>
   </w:abstractNum>
-  <w:abstractNum w:abstractNumId="15">
+  <w:abstractNum w:abstractNumId="24">
+    <w:nsid w:val="63B850DB"/>
+    <w:multiLevelType w:val="hybridMultilevel"/>
+    <w:tmpl w:val="57FEFE7C"/>
+    <w:lvl w:ilvl="0" w:tplc="04090001">
+      <w:start w:val="1"/>
+      <w:numFmt w:val="bullet"/>
+      <w:lvlText w:val=""/>
+      <w:lvlJc w:val="left"/>
+      <w:pPr>
+        <w:ind w:left="720" w:hanging="360"/>
+      </w:pPr>
+      <w:rPr>
+        <w:rFonts w:ascii="Symbol" w:hAnsi="Symbol" w:hint="default"/>
+      </w:rPr>
+    </w:lvl>
+    <w:lvl w:ilvl="1" w:tplc="04090003">
+      <w:start w:val="1"/>
+      <w:numFmt w:val="bullet"/>
+      <w:lvlText w:val="o"/>
+      <w:lvlJc w:val="left"/>
+      <w:pPr>
+        <w:ind w:left="1440" w:hanging="360"/>
+      </w:pPr>
+      <w:rPr>
+        <w:rFonts w:ascii="Courier New" w:hAnsi="Courier New" w:cs="Courier New" w:hint="default"/>
+      </w:rPr>
+    </w:lvl>
+    <w:lvl w:ilvl="2" w:tplc="04090005" w:tentative="1">
+      <w:start w:val="1"/>
+      <w:numFmt w:val="bullet"/>
+      <w:lvlText w:val=""/>
+      <w:lvlJc w:val="left"/>
+      <w:pPr>
+        <w:ind w:left="2160" w:hanging="360"/>
+      </w:pPr>
+      <w:rPr>
+        <w:rFonts w:ascii="Wingdings" w:hAnsi="Wingdings" w:hint="default"/>
+      </w:rPr>
+    </w:lvl>
+    <w:lvl w:ilvl="3" w:tplc="04090001" w:tentative="1">
+      <w:start w:val="1"/>
+      <w:numFmt w:val="bullet"/>
+      <w:lvlText w:val=""/>
+      <w:lvlJc w:val="left"/>
+      <w:pPr>
+        <w:ind w:left="2880" w:hanging="360"/>
+      </w:pPr>
+      <w:rPr>
+        <w:rFonts w:ascii="Symbol" w:hAnsi="Symbol" w:hint="default"/>
+      </w:rPr>
+    </w:lvl>
+    <w:lvl w:ilvl="4" w:tplc="04090003" w:tentative="1">
+      <w:start w:val="1"/>
+      <w:numFmt w:val="bullet"/>
+      <w:lvlText w:val="o"/>
+      <w:lvlJc w:val="left"/>
+      <w:pPr>
+        <w:ind w:left="3600" w:hanging="360"/>
+      </w:pPr>
+      <w:rPr>
+        <w:rFonts w:ascii="Courier New" w:hAnsi="Courier New" w:cs="Courier New" w:hint="default"/>
+      </w:rPr>
+    </w:lvl>
+    <w:lvl w:ilvl="5" w:tplc="04090005" w:tentative="1">
+      <w:start w:val="1"/>
+      <w:numFmt w:val="bullet"/>
+      <w:lvlText w:val=""/>
+      <w:lvlJc w:val="left"/>
+      <w:pPr>
+        <w:ind w:left="4320" w:hanging="360"/>
+      </w:pPr>
+      <w:rPr>
+        <w:rFonts w:ascii="Wingdings" w:hAnsi="Wingdings" w:hint="default"/>
+      </w:rPr>
+    </w:lvl>
+    <w:lvl w:ilvl="6" w:tplc="04090001" w:tentative="1">
+      <w:start w:val="1"/>
+      <w:numFmt w:val="bullet"/>
+      <w:lvlText w:val=""/>
+      <w:lvlJc w:val="left"/>
+      <w:pPr>
+        <w:ind w:left="5040" w:hanging="360"/>
+      </w:pPr>
+      <w:rPr>
+        <w:rFonts w:ascii="Symbol" w:hAnsi="Symbol" w:hint="default"/>
+      </w:rPr>
+    </w:lvl>
+    <w:lvl w:ilvl="7" w:tplc="04090003" w:tentative="1">
+      <w:start w:val="1"/>
+      <w:numFmt w:val="bullet"/>
+      <w:lvlText w:val="o"/>
+      <w:lvlJc w:val="left"/>
+      <w:pPr>
+        <w:ind w:left="5760" w:hanging="360"/>
+      </w:pPr>
+      <w:rPr>
+        <w:rFonts w:ascii="Courier New" w:hAnsi="Courier New" w:cs="Courier New" w:hint="default"/>
+      </w:rPr>
+    </w:lvl>
+    <w:lvl w:ilvl="8" w:tplc="04090005" w:tentative="1">
+      <w:start w:val="1"/>
+      <w:numFmt w:val="bullet"/>
+      <w:lvlText w:val=""/>
+      <w:lvlJc w:val="left"/>
+      <w:pPr>
+        <w:ind w:left="6480" w:hanging="360"/>
+      </w:pPr>
+      <w:rPr>
+        <w:rFonts w:ascii="Wingdings" w:hAnsi="Wingdings" w:hint="default"/>
+      </w:rPr>
+    </w:lvl>
+  </w:abstractNum>
+  <w:abstractNum w:abstractNumId="25">
     <w:nsid w:val="65A54AB4"/>
     <w:multiLevelType w:val="hybridMultilevel"/>
     <w:tmpl w:val="609CBA0A"/>
@@ -5251,7 +7987,93 @@
       </w:rPr>
     </w:lvl>
   </w:abstractNum>
-  <w:abstractNum w:abstractNumId="16">
+  <w:abstractNum w:abstractNumId="26">
+    <w:nsid w:val="65F70BC9"/>
+    <w:multiLevelType w:val="hybridMultilevel"/>
+    <w:tmpl w:val="0402264E"/>
+    <w:lvl w:ilvl="0" w:tplc="0409000F">
+      <w:start w:val="1"/>
+      <w:numFmt w:val="decimal"/>
+      <w:lvlText w:val="%1."/>
+      <w:lvlJc w:val="left"/>
+      <w:pPr>
+        <w:ind w:left="720" w:hanging="360"/>
+      </w:pPr>
+    </w:lvl>
+    <w:lvl w:ilvl="1" w:tplc="04090019" w:tentative="1">
+      <w:start w:val="1"/>
+      <w:numFmt w:val="lowerLetter"/>
+      <w:lvlText w:val="%2."/>
+      <w:lvlJc w:val="left"/>
+      <w:pPr>
+        <w:ind w:left="1440" w:hanging="360"/>
+      </w:pPr>
+    </w:lvl>
+    <w:lvl w:ilvl="2" w:tplc="0409001B" w:tentative="1">
+      <w:start w:val="1"/>
+      <w:numFmt w:val="lowerRoman"/>
+      <w:lvlText w:val="%3."/>
+      <w:lvlJc w:val="right"/>
+      <w:pPr>
+        <w:ind w:left="2160" w:hanging="180"/>
+      </w:pPr>
+    </w:lvl>
+    <w:lvl w:ilvl="3" w:tplc="0409000F" w:tentative="1">
+      <w:start w:val="1"/>
+      <w:numFmt w:val="decimal"/>
+      <w:lvlText w:val="%4."/>
+      <w:lvlJc w:val="left"/>
+      <w:pPr>
+        <w:ind w:left="2880" w:hanging="360"/>
+      </w:pPr>
+    </w:lvl>
+    <w:lvl w:ilvl="4" w:tplc="04090019" w:tentative="1">
+      <w:start w:val="1"/>
+      <w:numFmt w:val="lowerLetter"/>
+      <w:lvlText w:val="%5."/>
+      <w:lvlJc w:val="left"/>
+      <w:pPr>
+        <w:ind w:left="3600" w:hanging="360"/>
+      </w:pPr>
+    </w:lvl>
+    <w:lvl w:ilvl="5" w:tplc="0409001B" w:tentative="1">
+      <w:start w:val="1"/>
+      <w:numFmt w:val="lowerRoman"/>
+      <w:lvlText w:val="%6."/>
+      <w:lvlJc w:val="right"/>
+      <w:pPr>
+        <w:ind w:left="4320" w:hanging="180"/>
+      </w:pPr>
+    </w:lvl>
+    <w:lvl w:ilvl="6" w:tplc="0409000F" w:tentative="1">
+      <w:start w:val="1"/>
+      <w:numFmt w:val="decimal"/>
+      <w:lvlText w:val="%7."/>
+      <w:lvlJc w:val="left"/>
+      <w:pPr>
+        <w:ind w:left="5040" w:hanging="360"/>
+      </w:pPr>
+    </w:lvl>
+    <w:lvl w:ilvl="7" w:tplc="04090019" w:tentative="1">
+      <w:start w:val="1"/>
+      <w:numFmt w:val="lowerLetter"/>
+      <w:lvlText w:val="%8."/>
+      <w:lvlJc w:val="left"/>
+      <w:pPr>
+        <w:ind w:left="5760" w:hanging="360"/>
+      </w:pPr>
+    </w:lvl>
+    <w:lvl w:ilvl="8" w:tplc="0409001B" w:tentative="1">
+      <w:start w:val="1"/>
+      <w:numFmt w:val="lowerRoman"/>
+      <w:lvlText w:val="%9."/>
+      <w:lvlJc w:val="right"/>
+      <w:pPr>
+        <w:ind w:left="6480" w:hanging="180"/>
+      </w:pPr>
+    </w:lvl>
+  </w:abstractNum>
+  <w:abstractNum w:abstractNumId="27">
     <w:nsid w:val="6D65192F"/>
     <w:multiLevelType w:val="hybridMultilevel"/>
     <w:tmpl w:val="C478AAAC"/>
@@ -5364,7 +8186,7 @@
       </w:rPr>
     </w:lvl>
   </w:abstractNum>
-  <w:abstractNum w:abstractNumId="17">
+  <w:abstractNum w:abstractNumId="28">
     <w:nsid w:val="6DE41C90"/>
     <w:multiLevelType w:val="hybridMultilevel"/>
     <w:tmpl w:val="F2542FDA"/>
@@ -5477,41 +8299,240 @@
       </w:rPr>
     </w:lvl>
   </w:abstractNum>
+  <w:abstractNum w:abstractNumId="29">
+    <w:nsid w:val="718D7D5F"/>
+    <w:multiLevelType w:val="hybridMultilevel"/>
+    <w:tmpl w:val="0402264E"/>
+    <w:lvl w:ilvl="0" w:tplc="0409000F">
+      <w:start w:val="1"/>
+      <w:numFmt w:val="decimal"/>
+      <w:lvlText w:val="%1."/>
+      <w:lvlJc w:val="left"/>
+      <w:pPr>
+        <w:ind w:left="720" w:hanging="360"/>
+      </w:pPr>
+    </w:lvl>
+    <w:lvl w:ilvl="1" w:tplc="04090019" w:tentative="1">
+      <w:start w:val="1"/>
+      <w:numFmt w:val="lowerLetter"/>
+      <w:lvlText w:val="%2."/>
+      <w:lvlJc w:val="left"/>
+      <w:pPr>
+        <w:ind w:left="1440" w:hanging="360"/>
+      </w:pPr>
+    </w:lvl>
+    <w:lvl w:ilvl="2" w:tplc="0409001B" w:tentative="1">
+      <w:start w:val="1"/>
+      <w:numFmt w:val="lowerRoman"/>
+      <w:lvlText w:val="%3."/>
+      <w:lvlJc w:val="right"/>
+      <w:pPr>
+        <w:ind w:left="2160" w:hanging="180"/>
+      </w:pPr>
+    </w:lvl>
+    <w:lvl w:ilvl="3" w:tplc="0409000F" w:tentative="1">
+      <w:start w:val="1"/>
+      <w:numFmt w:val="decimal"/>
+      <w:lvlText w:val="%4."/>
+      <w:lvlJc w:val="left"/>
+      <w:pPr>
+        <w:ind w:left="2880" w:hanging="360"/>
+      </w:pPr>
+    </w:lvl>
+    <w:lvl w:ilvl="4" w:tplc="04090019" w:tentative="1">
+      <w:start w:val="1"/>
+      <w:numFmt w:val="lowerLetter"/>
+      <w:lvlText w:val="%5."/>
+      <w:lvlJc w:val="left"/>
+      <w:pPr>
+        <w:ind w:left="3600" w:hanging="360"/>
+      </w:pPr>
+    </w:lvl>
+    <w:lvl w:ilvl="5" w:tplc="0409001B" w:tentative="1">
+      <w:start w:val="1"/>
+      <w:numFmt w:val="lowerRoman"/>
+      <w:lvlText w:val="%6."/>
+      <w:lvlJc w:val="right"/>
+      <w:pPr>
+        <w:ind w:left="4320" w:hanging="180"/>
+      </w:pPr>
+    </w:lvl>
+    <w:lvl w:ilvl="6" w:tplc="0409000F" w:tentative="1">
+      <w:start w:val="1"/>
+      <w:numFmt w:val="decimal"/>
+      <w:lvlText w:val="%7."/>
+      <w:lvlJc w:val="left"/>
+      <w:pPr>
+        <w:ind w:left="5040" w:hanging="360"/>
+      </w:pPr>
+    </w:lvl>
+    <w:lvl w:ilvl="7" w:tplc="04090019" w:tentative="1">
+      <w:start w:val="1"/>
+      <w:numFmt w:val="lowerLetter"/>
+      <w:lvlText w:val="%8."/>
+      <w:lvlJc w:val="left"/>
+      <w:pPr>
+        <w:ind w:left="5760" w:hanging="360"/>
+      </w:pPr>
+    </w:lvl>
+    <w:lvl w:ilvl="8" w:tplc="0409001B" w:tentative="1">
+      <w:start w:val="1"/>
+      <w:numFmt w:val="lowerRoman"/>
+      <w:lvlText w:val="%9."/>
+      <w:lvlJc w:val="right"/>
+      <w:pPr>
+        <w:ind w:left="6480" w:hanging="180"/>
+      </w:pPr>
+    </w:lvl>
+  </w:abstractNum>
+  <w:abstractNum w:abstractNumId="30">
+    <w:nsid w:val="72784329"/>
+    <w:multiLevelType w:val="hybridMultilevel"/>
+    <w:tmpl w:val="9EC690EC"/>
+    <w:lvl w:ilvl="0" w:tplc="04090001">
+      <w:start w:val="1"/>
+      <w:numFmt w:val="bullet"/>
+      <w:lvlText w:val=""/>
+      <w:lvlJc w:val="left"/>
+      <w:pPr>
+        <w:ind w:left="720" w:hanging="360"/>
+      </w:pPr>
+      <w:rPr>
+        <w:rFonts w:ascii="Symbol" w:hAnsi="Symbol" w:hint="default"/>
+      </w:rPr>
+    </w:lvl>
+    <w:lvl w:ilvl="1" w:tplc="04090003">
+      <w:start w:val="1"/>
+      <w:numFmt w:val="bullet"/>
+      <w:lvlText w:val="o"/>
+      <w:lvlJc w:val="left"/>
+      <w:pPr>
+        <w:ind w:left="1440" w:hanging="360"/>
+      </w:pPr>
+      <w:rPr>
+        <w:rFonts w:ascii="Courier New" w:hAnsi="Courier New" w:cs="Courier New" w:hint="default"/>
+      </w:rPr>
+    </w:lvl>
+    <w:lvl w:ilvl="2" w:tplc="04090005">
+      <w:start w:val="1"/>
+      <w:numFmt w:val="bullet"/>
+      <w:lvlText w:val=""/>
+      <w:lvlJc w:val="left"/>
+      <w:pPr>
+        <w:ind w:left="2160" w:hanging="360"/>
+      </w:pPr>
+      <w:rPr>
+        <w:rFonts w:ascii="Wingdings" w:hAnsi="Wingdings" w:hint="default"/>
+      </w:rPr>
+    </w:lvl>
+    <w:lvl w:ilvl="3" w:tplc="04090001" w:tentative="1">
+      <w:start w:val="1"/>
+      <w:numFmt w:val="bullet"/>
+      <w:lvlText w:val=""/>
+      <w:lvlJc w:val="left"/>
+      <w:pPr>
+        <w:ind w:left="2880" w:hanging="360"/>
+      </w:pPr>
+      <w:rPr>
+        <w:rFonts w:ascii="Symbol" w:hAnsi="Symbol" w:hint="default"/>
+      </w:rPr>
+    </w:lvl>
+    <w:lvl w:ilvl="4" w:tplc="04090003" w:tentative="1">
+      <w:start w:val="1"/>
+      <w:numFmt w:val="bullet"/>
+      <w:lvlText w:val="o"/>
+      <w:lvlJc w:val="left"/>
+      <w:pPr>
+        <w:ind w:left="3600" w:hanging="360"/>
+      </w:pPr>
+      <w:rPr>
+        <w:rFonts w:ascii="Courier New" w:hAnsi="Courier New" w:cs="Courier New" w:hint="default"/>
+      </w:rPr>
+    </w:lvl>
+    <w:lvl w:ilvl="5" w:tplc="04090005" w:tentative="1">
+      <w:start w:val="1"/>
+      <w:numFmt w:val="bullet"/>
+      <w:lvlText w:val=""/>
+      <w:lvlJc w:val="left"/>
+      <w:pPr>
+        <w:ind w:left="4320" w:hanging="360"/>
+      </w:pPr>
+      <w:rPr>
+        <w:rFonts w:ascii="Wingdings" w:hAnsi="Wingdings" w:hint="default"/>
+      </w:rPr>
+    </w:lvl>
+    <w:lvl w:ilvl="6" w:tplc="04090001" w:tentative="1">
+      <w:start w:val="1"/>
+      <w:numFmt w:val="bullet"/>
+      <w:lvlText w:val=""/>
+      <w:lvlJc w:val="left"/>
+      <w:pPr>
+        <w:ind w:left="5040" w:hanging="360"/>
+      </w:pPr>
+      <w:rPr>
+        <w:rFonts w:ascii="Symbol" w:hAnsi="Symbol" w:hint="default"/>
+      </w:rPr>
+    </w:lvl>
+    <w:lvl w:ilvl="7" w:tplc="04090003" w:tentative="1">
+      <w:start w:val="1"/>
+      <w:numFmt w:val="bullet"/>
+      <w:lvlText w:val="o"/>
+      <w:lvlJc w:val="left"/>
+      <w:pPr>
+        <w:ind w:left="5760" w:hanging="360"/>
+      </w:pPr>
+      <w:rPr>
+        <w:rFonts w:ascii="Courier New" w:hAnsi="Courier New" w:cs="Courier New" w:hint="default"/>
+      </w:rPr>
+    </w:lvl>
+    <w:lvl w:ilvl="8" w:tplc="04090005" w:tentative="1">
+      <w:start w:val="1"/>
+      <w:numFmt w:val="bullet"/>
+      <w:lvlText w:val=""/>
+      <w:lvlJc w:val="left"/>
+      <w:pPr>
+        <w:ind w:left="6480" w:hanging="360"/>
+      </w:pPr>
+      <w:rPr>
+        <w:rFonts w:ascii="Wingdings" w:hAnsi="Wingdings" w:hint="default"/>
+      </w:rPr>
+    </w:lvl>
+  </w:abstractNum>
   <w:num w:numId="1">
-    <w:abstractNumId w:val="4"/>
+    <w:abstractNumId w:val="5"/>
   </w:num>
   <w:num w:numId="2">
-    <w:abstractNumId w:val="11"/>
+    <w:abstractNumId w:val="16"/>
   </w:num>
   <w:num w:numId="3">
     <w:abstractNumId w:val="0"/>
   </w:num>
   <w:num w:numId="4">
-    <w:abstractNumId w:val="15"/>
+    <w:abstractNumId w:val="25"/>
   </w:num>
   <w:num w:numId="5">
+    <w:abstractNumId w:val="10"/>
+  </w:num>
+  <w:num w:numId="6">
+    <w:abstractNumId w:val="9"/>
+  </w:num>
+  <w:num w:numId="7">
+    <w:abstractNumId w:val="14"/>
+  </w:num>
+  <w:num w:numId="8">
+    <w:abstractNumId w:val="27"/>
+  </w:num>
+  <w:num w:numId="9">
     <w:abstractNumId w:val="8"/>
   </w:num>
-  <w:num w:numId="6">
+  <w:num w:numId="10">
     <w:abstractNumId w:val="7"/>
   </w:num>
-  <w:num w:numId="7">
-    <w:abstractNumId w:val="9"/>
-  </w:num>
-  <w:num w:numId="8">
-    <w:abstractNumId w:val="16"/>
-  </w:num>
-  <w:num w:numId="9">
-    <w:abstractNumId w:val="6"/>
-  </w:num>
-  <w:num w:numId="10">
-    <w:abstractNumId w:val="5"/>
-  </w:num>
   <w:num w:numId="11">
-    <w:abstractNumId w:val="13"/>
+    <w:abstractNumId w:val="21"/>
   </w:num>
   <w:num w:numId="12">
-    <w:abstractNumId w:val="10"/>
+    <w:abstractNumId w:val="15"/>
   </w:num>
   <w:num w:numId="13">
     <w:abstractNumId w:val="1"/>
@@ -5520,16 +8541,55 @@
     <w:abstractNumId w:val="2"/>
   </w:num>
   <w:num w:numId="15">
-    <w:abstractNumId w:val="14"/>
+    <w:abstractNumId w:val="23"/>
   </w:num>
   <w:num w:numId="16">
     <w:abstractNumId w:val="3"/>
   </w:num>
   <w:num w:numId="17">
+    <w:abstractNumId w:val="18"/>
+  </w:num>
+  <w:num w:numId="18">
+    <w:abstractNumId w:val="28"/>
+  </w:num>
+  <w:num w:numId="19">
+    <w:abstractNumId w:val="20"/>
+  </w:num>
+  <w:num w:numId="20">
+    <w:abstractNumId w:val="19"/>
+  </w:num>
+  <w:num w:numId="21">
+    <w:abstractNumId w:val="26"/>
+  </w:num>
+  <w:num w:numId="22">
+    <w:abstractNumId w:val="13"/>
+  </w:num>
+  <w:num w:numId="23">
+    <w:abstractNumId w:val="29"/>
+  </w:num>
+  <w:num w:numId="24">
+    <w:abstractNumId w:val="17"/>
+  </w:num>
+  <w:num w:numId="25">
+    <w:abstractNumId w:val="24"/>
+  </w:num>
+  <w:num w:numId="26">
     <w:abstractNumId w:val="12"/>
   </w:num>
-  <w:num w:numId="18">
-    <w:abstractNumId w:val="17"/>
+  <w:num w:numId="27">
+    <w:abstractNumId w:val="4"/>
+  </w:num>
+  <w:num w:numId="28">
+    <w:abstractNumId w:val="30"/>
+  </w:num>
+  <w:num w:numId="29">
+    <w:abstractNumId w:val="11"/>
+  </w:num>
+  <w:num w:numId="30">
+    <w:abstractNumId w:val="22"/>
+  </w:num>
+  <w:num w:numId="31">
+    <w:abstractNumId w:val="6"/>
   </w:num>
 </w:numbering>
 </file>
@@ -6302,7 +9362,7 @@
 </file>
 
 <file path=customXml/itemProps1.xml><?xml version="1.0" encoding="utf-8"?>
-<ds:datastoreItem xmlns:ds="http://schemas.openxmlformats.org/officeDocument/2006/customXml" ds:itemID="{8A13E245-D673-443C-9D20-8D6D7E494042}">
+<ds:datastoreItem xmlns:ds="http://schemas.openxmlformats.org/officeDocument/2006/customXml" ds:itemID="{8C87D157-70DB-42DF-A4BD-213C13D90FA8}">
   <ds:schemaRefs>
     <ds:schemaRef ds:uri="http://schemas.openxmlformats.org/officeDocument/2006/bibliography"/>
   </ds:schemaRefs>

</xml_diff>

<commit_message>
Finished notes on Schutt (2015) chapter 4
</commit_message>
<xml_diff>
--- a/Readings/Schutt_2015_Investigating-the-social-world_v00.docx
+++ b/Readings/Schutt_2015_Investigating-the-social-world_v00.docx
@@ -4385,6 +4385,537 @@
           <w:numId w:val="31"/>
         </w:numPr>
       </w:pPr>
+      <w:r>
+        <w:t>Validity is when the indicators used to measure concepts actually do so.</w:t>
+      </w:r>
+    </w:p>
+    <w:p>
+      <w:pPr>
+        <w:pStyle w:val="ListParagraph"/>
+        <w:numPr>
+          <w:ilvl w:val="0"/>
+          <w:numId w:val="31"/>
+        </w:numPr>
+      </w:pPr>
+      <w:r>
+        <w:t>Must empirically evaluate the validity of measures.</w:t>
+      </w:r>
+    </w:p>
+    <w:p>
+      <w:pPr>
+        <w:pStyle w:val="ListParagraph"/>
+        <w:numPr>
+          <w:ilvl w:val="0"/>
+          <w:numId w:val="31"/>
+        </w:numPr>
+      </w:pPr>
+      <w:r>
+        <w:lastRenderedPageBreak/>
+        <w:t>Sources of measurement error</w:t>
+      </w:r>
+    </w:p>
+    <w:p>
+      <w:pPr>
+        <w:pStyle w:val="ListParagraph"/>
+        <w:numPr>
+          <w:ilvl w:val="1"/>
+          <w:numId w:val="31"/>
+        </w:numPr>
+      </w:pPr>
+      <w:r>
+        <w:t>Random (idiosyncratic) errors are errors that are unlikely to be repeated in exactly the same way.</w:t>
+      </w:r>
+    </w:p>
+    <w:p>
+      <w:pPr>
+        <w:pStyle w:val="ListParagraph"/>
+        <w:numPr>
+          <w:ilvl w:val="2"/>
+          <w:numId w:val="31"/>
+        </w:numPr>
+      </w:pPr>
+      <w:r>
+        <w:t>Should not bias the measure in any particular direction.</w:t>
+      </w:r>
+    </w:p>
+    <w:p>
+      <w:pPr>
+        <w:pStyle w:val="ListParagraph"/>
+        <w:numPr>
+          <w:ilvl w:val="1"/>
+          <w:numId w:val="31"/>
+        </w:numPr>
+      </w:pPr>
+      <w:r>
+        <w:t>Systematic errors are errors are errors that are repeated in exactly the same way.</w:t>
+      </w:r>
+    </w:p>
+    <w:p>
+      <w:pPr>
+        <w:pStyle w:val="ListParagraph"/>
+        <w:numPr>
+          <w:ilvl w:val="2"/>
+          <w:numId w:val="31"/>
+        </w:numPr>
+      </w:pPr>
+      <w:r>
+        <w:t>Biases the measure in one direction or another.</w:t>
+      </w:r>
+    </w:p>
+    <w:p>
+      <w:pPr>
+        <w:pStyle w:val="ListParagraph"/>
+        <w:numPr>
+          <w:ilvl w:val="2"/>
+          <w:numId w:val="31"/>
+        </w:numPr>
+      </w:pPr>
+      <w:r>
+        <w:t>Unbalanced response choices have a different number of positive and negative responses on a fixed-choice survey question.</w:t>
+      </w:r>
+    </w:p>
+    <w:p>
+      <w:pPr>
+        <w:pStyle w:val="ListParagraph"/>
+        <w:numPr>
+          <w:ilvl w:val="0"/>
+          <w:numId w:val="31"/>
+        </w:numPr>
+      </w:pPr>
+      <w:r>
+        <w:t>Measurement validity has four components</w:t>
+      </w:r>
+    </w:p>
+    <w:p>
+      <w:pPr>
+        <w:pStyle w:val="ListParagraph"/>
+        <w:numPr>
+          <w:ilvl w:val="1"/>
+          <w:numId w:val="31"/>
+        </w:numPr>
+      </w:pPr>
+      <w:r>
+        <w:t>Face validity is when items used to measure a concept are appropriate on their face.</w:t>
+      </w:r>
+    </w:p>
+    <w:p>
+      <w:pPr>
+        <w:pStyle w:val="ListParagraph"/>
+        <w:numPr>
+          <w:ilvl w:val="1"/>
+          <w:numId w:val="31"/>
+        </w:numPr>
+      </w:pPr>
+      <w:r>
+        <w:t>Content validity is when the full range of a concept’s meaning is covered by the measure.</w:t>
+      </w:r>
+    </w:p>
+    <w:p>
+      <w:pPr>
+        <w:pStyle w:val="ListParagraph"/>
+        <w:numPr>
+          <w:ilvl w:val="1"/>
+          <w:numId w:val="31"/>
+        </w:numPr>
+      </w:pPr>
+      <w:r>
+        <w:t>Criterion validity is when the values on one measure of a phenomenon can be accurately compared with those of an already validate measure of the same phenomenon.</w:t>
+      </w:r>
+    </w:p>
+    <w:p>
+      <w:pPr>
+        <w:pStyle w:val="ListParagraph"/>
+        <w:numPr>
+          <w:ilvl w:val="2"/>
+          <w:numId w:val="31"/>
+        </w:numPr>
+      </w:pPr>
+      <w:r>
+        <w:t>Concurrent validity is when values on one measure of a phenomenon are closely related to values on a validated measure of the same phenomenon taken at the same time.</w:t>
+      </w:r>
+    </w:p>
+    <w:p>
+      <w:pPr>
+        <w:pStyle w:val="ListParagraph"/>
+        <w:numPr>
+          <w:ilvl w:val="2"/>
+          <w:numId w:val="31"/>
+        </w:numPr>
+      </w:pPr>
+      <w:r>
+        <w:t>Predictive validity is values on one measure of a phenomenon accurately predict values on a validated measure of the same phenomenon taken in the future.</w:t>
+      </w:r>
+    </w:p>
+    <w:p>
+      <w:pPr>
+        <w:pStyle w:val="ListParagraph"/>
+        <w:numPr>
+          <w:ilvl w:val="1"/>
+          <w:numId w:val="31"/>
+        </w:numPr>
+      </w:pPr>
+      <w:r>
+        <w:t>Construct validity is when a measure</w:t>
+      </w:r>
+      <w:r>
+        <w:t xml:space="preserve"> of a concept is related to other measures as specified in a theory.</w:t>
+      </w:r>
+    </w:p>
+    <w:p>
+      <w:pPr>
+        <w:pStyle w:val="ListParagraph"/>
+        <w:numPr>
+          <w:ilvl w:val="2"/>
+          <w:numId w:val="31"/>
+        </w:numPr>
+      </w:pPr>
+      <w:r>
+        <w:t>Convergent validity is when one measure of a concept is associated with different types of measures of the same concept.</w:t>
+      </w:r>
+    </w:p>
+    <w:p>
+      <w:pPr>
+        <w:pStyle w:val="ListParagraph"/>
+        <w:numPr>
+          <w:ilvl w:val="2"/>
+          <w:numId w:val="31"/>
+        </w:numPr>
+      </w:pPr>
+      <w:r>
+        <w:t>Discriminant validity is when one measure of a concept is more strongly related to its comparison measure than to measures of other concepts.</w:t>
+      </w:r>
+    </w:p>
+    <w:p>
+      <w:pPr>
+        <w:pStyle w:val="ListParagraph"/>
+        <w:numPr>
+          <w:ilvl w:val="0"/>
+          <w:numId w:val="31"/>
+        </w:numPr>
+      </w:pPr>
+      <w:r>
+        <w:t>Measurement Reliability</w:t>
+      </w:r>
+    </w:p>
+    <w:p>
+      <w:pPr>
+        <w:pStyle w:val="ListParagraph"/>
+        <w:numPr>
+          <w:ilvl w:val="1"/>
+          <w:numId w:val="31"/>
+        </w:numPr>
+      </w:pPr>
+      <w:r>
+        <w:t>Measurement reliability is when a measurement procedure yields consistent values when the phenomenon being measured is not changing.</w:t>
+      </w:r>
+    </w:p>
+    <w:p>
+      <w:pPr>
+        <w:pStyle w:val="ListParagraph"/>
+        <w:numPr>
+          <w:ilvl w:val="1"/>
+          <w:numId w:val="31"/>
+        </w:numPr>
+      </w:pPr>
+      <w:r>
+        <w:t>Multiple times reliability</w:t>
+      </w:r>
+    </w:p>
+    <w:p>
+      <w:pPr>
+        <w:pStyle w:val="ListParagraph"/>
+        <w:numPr>
+          <w:ilvl w:val="2"/>
+          <w:numId w:val="31"/>
+        </w:numPr>
+      </w:pPr>
+      <w:r>
+        <w:t xml:space="preserve">Test-retest reliability is when a measurement procedure </w:t>
+      </w:r>
+      <w:r>
+        <w:t xml:space="preserve">executed by the subjects themselves </w:t>
+      </w:r>
+      <w:r>
+        <w:t>yields consistent values over time when the phenomenon being measure</w:t>
+      </w:r>
+      <w:r>
+        <w:t>d</w:t>
+      </w:r>
+      <w:r>
+        <w:t xml:space="preserve"> is not changing.</w:t>
+      </w:r>
+    </w:p>
+    <w:p>
+      <w:pPr>
+        <w:pStyle w:val="ListParagraph"/>
+        <w:numPr>
+          <w:ilvl w:val="2"/>
+          <w:numId w:val="31"/>
+        </w:numPr>
+      </w:pPr>
+      <w:r>
+        <w:t>Intra-observer reliability is when a measurement procedure performed by</w:t>
+      </w:r>
+      <w:r>
+        <w:t xml:space="preserve"> an observer</w:t>
+      </w:r>
+      <w:r>
+        <w:t xml:space="preserve"> </w:t>
+      </w:r>
+      <w:r>
+        <w:t>yields consistent values over two or more points in time when the phenomenon being measured is not changing.</w:t>
+      </w:r>
+    </w:p>
+    <w:p>
+      <w:pPr>
+        <w:pStyle w:val="ListParagraph"/>
+        <w:numPr>
+          <w:ilvl w:val="2"/>
+          <w:numId w:val="31"/>
+        </w:numPr>
+      </w:pPr>
+      <w:r>
+        <w:t>Alternate-forms reliability is when a measurement procedure executed by the subjects themselves where slightly different versions of questions about the same concept yield consistent values.</w:t>
+      </w:r>
+    </w:p>
+    <w:p>
+      <w:pPr>
+        <w:pStyle w:val="ListParagraph"/>
+        <w:numPr>
+          <w:ilvl w:val="1"/>
+          <w:numId w:val="31"/>
+        </w:numPr>
+      </w:pPr>
+      <w:r>
+        <w:t>Multiple indicators reliability must be considered when researchers use multiple items to measure a single concept</w:t>
+      </w:r>
+    </w:p>
+    <w:p>
+      <w:pPr>
+        <w:pStyle w:val="ListParagraph"/>
+        <w:numPr>
+          <w:ilvl w:val="2"/>
+          <w:numId w:val="31"/>
+        </w:numPr>
+      </w:pPr>
+      <w:r>
+        <w:t>Inter-item reliability (internal consistency) is when multiple items used to measure a single concept correlate among each other.</w:t>
+      </w:r>
+    </w:p>
+    <w:p>
+      <w:pPr>
+        <w:pStyle w:val="ListParagraph"/>
+        <w:numPr>
+          <w:ilvl w:val="2"/>
+          <w:numId w:val="31"/>
+        </w:numPr>
+      </w:pPr>
+      <w:r>
+        <w:t>Cronbach’s alpha is a statistic used to gauge inter-item reliability.</w:t>
+      </w:r>
+    </w:p>
+    <w:p>
+      <w:pPr>
+        <w:pStyle w:val="ListParagraph"/>
+        <w:numPr>
+          <w:ilvl w:val="2"/>
+          <w:numId w:val="31"/>
+        </w:numPr>
+      </w:pPr>
+      <w:r>
+        <w:lastRenderedPageBreak/>
+        <w:t>Split-half reliability is when responses to the same question by two randomly selected haves of a sample population are about the same.</w:t>
+      </w:r>
+    </w:p>
+    <w:p>
+      <w:pPr>
+        <w:pStyle w:val="ListParagraph"/>
+        <w:numPr>
+          <w:ilvl w:val="1"/>
+          <w:numId w:val="31"/>
+        </w:numPr>
+      </w:pPr>
+      <w:r>
+        <w:t xml:space="preserve">Multiple </w:t>
+      </w:r>
+      <w:proofErr w:type="gramStart"/>
+      <w:r>
+        <w:t>observers</w:t>
+      </w:r>
+      <w:proofErr w:type="gramEnd"/>
+      <w:r>
+        <w:t xml:space="preserve"> reliability must be considered when researchers use multiple observers to measure the same subject.</w:t>
+      </w:r>
+    </w:p>
+    <w:p>
+      <w:pPr>
+        <w:pStyle w:val="ListParagraph"/>
+        <w:numPr>
+          <w:ilvl w:val="2"/>
+          <w:numId w:val="31"/>
+        </w:numPr>
+      </w:pPr>
+      <w:r>
+        <w:t>Inter-observer reliability is when different observers rating the same subject obtain similar measurements.</w:t>
+      </w:r>
+    </w:p>
+    <w:p>
+      <w:pPr>
+        <w:pStyle w:val="ListParagraph"/>
+        <w:numPr>
+          <w:ilvl w:val="2"/>
+          <w:numId w:val="31"/>
+        </w:numPr>
+      </w:pPr>
+      <w:r>
+        <w:t>Inter-coder reliability is when different coders enter the same codes when recording the same data.</w:t>
+      </w:r>
+    </w:p>
+    <w:p>
+      <w:pPr>
+        <w:pStyle w:val="ListParagraph"/>
+        <w:numPr>
+          <w:ilvl w:val="0"/>
+          <w:numId w:val="31"/>
+        </w:numPr>
+      </w:pPr>
+      <w:r>
+        <w:t>Ways to Improve Reliability and Validity</w:t>
+      </w:r>
+    </w:p>
+    <w:p>
+      <w:pPr>
+        <w:pStyle w:val="ListParagraph"/>
+        <w:numPr>
+          <w:ilvl w:val="1"/>
+          <w:numId w:val="31"/>
+        </w:numPr>
+      </w:pPr>
+      <w:r>
+        <w:t>No measure is without some error.</w:t>
+      </w:r>
+    </w:p>
+    <w:p>
+      <w:pPr>
+        <w:pStyle w:val="ListParagraph"/>
+        <w:numPr>
+          <w:ilvl w:val="1"/>
+          <w:numId w:val="31"/>
+        </w:numPr>
+      </w:pPr>
+      <w:r>
+        <w:t>A reliable measure is not necessarily a valid measure.</w:t>
+      </w:r>
+    </w:p>
+    <w:p>
+      <w:pPr>
+        <w:pStyle w:val="ListParagraph"/>
+        <w:numPr>
+          <w:ilvl w:val="1"/>
+          <w:numId w:val="31"/>
+        </w:numPr>
+      </w:pPr>
+      <w:r>
+        <w:t>Reliability and validity of measures must be tested after the fact (i.e., after the data is obtained).</w:t>
+      </w:r>
+    </w:p>
+    <w:p>
+      <w:pPr>
+        <w:pStyle w:val="ListParagraph"/>
+        <w:numPr>
+          <w:ilvl w:val="1"/>
+          <w:numId w:val="31"/>
+        </w:numPr>
+      </w:pPr>
+      <w:r>
+        <w:t>Provide careful training to interviewers or observers.</w:t>
+      </w:r>
+    </w:p>
+    <w:p>
+      <w:pPr>
+        <w:pStyle w:val="ListParagraph"/>
+        <w:numPr>
+          <w:ilvl w:val="1"/>
+          <w:numId w:val="31"/>
+        </w:numPr>
+      </w:pPr>
+      <w:r>
+        <w:t>Improving the reliability and validity of measures in a study that already been conducted may be possible if multiple measures were used.</w:t>
+      </w:r>
+    </w:p>
+    <w:p>
+      <w:pPr>
+        <w:pStyle w:val="ListParagraph"/>
+        <w:numPr>
+          <w:ilvl w:val="1"/>
+          <w:numId w:val="31"/>
+        </w:numPr>
+      </w:pPr>
+      <w:r>
+        <w:t>Engage potential respondents in group discussions about the questions to be included in the survey.</w:t>
+      </w:r>
+    </w:p>
+    <w:p>
+      <w:pPr>
+        <w:pStyle w:val="ListParagraph"/>
+        <w:numPr>
+          <w:ilvl w:val="1"/>
+          <w:numId w:val="31"/>
+        </w:numPr>
+      </w:pPr>
+      <w:r>
+        <w:t>Conduct cognitive interviews in which subjects answer test questions then participate in an interview about their understanding of the questions and what their answers meant.</w:t>
+      </w:r>
+    </w:p>
+    <w:p>
+      <w:pPr>
+        <w:pStyle w:val="ListParagraph"/>
+        <w:numPr>
+          <w:ilvl w:val="1"/>
+          <w:numId w:val="31"/>
+        </w:numPr>
+      </w:pPr>
+      <w:r>
+        <w:t>Audiotape test interviews during the pretest phase of a survey.</w:t>
+      </w:r>
+    </w:p>
+    <w:p>
+      <w:pPr>
+        <w:pStyle w:val="ListParagraph"/>
+        <w:numPr>
+          <w:ilvl w:val="1"/>
+          <w:numId w:val="31"/>
+        </w:numPr>
+      </w:pPr>
+      <w:r>
+        <w:t>Don’t trust the findings of a research report:</w:t>
+      </w:r>
+    </w:p>
+    <w:p>
+      <w:pPr>
+        <w:pStyle w:val="ListParagraph"/>
+        <w:numPr>
+          <w:ilvl w:val="2"/>
+          <w:numId w:val="31"/>
+        </w:numPr>
+      </w:pPr>
+      <w:r>
+        <w:t>If you can’t determine how key concepts were operationalized</w:t>
+      </w:r>
+    </w:p>
+    <w:p>
+      <w:pPr>
+        <w:pStyle w:val="ListParagraph"/>
+        <w:numPr>
+          <w:ilvl w:val="2"/>
+          <w:numId w:val="31"/>
+        </w:numPr>
+      </w:pPr>
+      <w:r>
+        <w:t>If there is no indication of the results of the test used to establish reliability and validity of key measures</w:t>
+      </w:r>
+    </w:p>
+    <w:p>
       <w:bookmarkStart w:id="0" w:name="_GoBack"/>
       <w:bookmarkEnd w:id="0"/>
     </w:p>
@@ -4968,7 +5499,7 @@
         <w:b/>
         <w:noProof/>
       </w:rPr>
-      <w:t>3</w:t>
+      <w:t>5</w:t>
     </w:r>
     <w:r>
       <w:rPr>
@@ -5002,7 +5533,7 @@
         <w:b/>
         <w:noProof/>
       </w:rPr>
-      <w:t>3</w:t>
+      <w:t>5</w:t>
     </w:r>
     <w:r>
       <w:rPr>
@@ -5878,7 +6409,7 @@
         <w:rFonts w:ascii="Symbol" w:hAnsi="Symbol" w:hint="default"/>
       </w:rPr>
     </w:lvl>
-    <w:lvl w:ilvl="1" w:tplc="04090003" w:tentative="1">
+    <w:lvl w:ilvl="1" w:tplc="04090003">
       <w:start w:val="1"/>
       <w:numFmt w:val="bullet"/>
       <w:lvlText w:val="o"/>
@@ -5890,7 +6421,7 @@
         <w:rFonts w:ascii="Courier New" w:hAnsi="Courier New" w:cs="Courier New" w:hint="default"/>
       </w:rPr>
     </w:lvl>
-    <w:lvl w:ilvl="2" w:tplc="04090005" w:tentative="1">
+    <w:lvl w:ilvl="2" w:tplc="04090005">
       <w:start w:val="1"/>
       <w:numFmt w:val="bullet"/>
       <w:lvlText w:val=""/>
@@ -9362,7 +9893,7 @@
 </file>
 
 <file path=customXml/itemProps1.xml><?xml version="1.0" encoding="utf-8"?>
-<ds:datastoreItem xmlns:ds="http://schemas.openxmlformats.org/officeDocument/2006/customXml" ds:itemID="{8C87D157-70DB-42DF-A4BD-213C13D90FA8}">
+<ds:datastoreItem xmlns:ds="http://schemas.openxmlformats.org/officeDocument/2006/customXml" ds:itemID="{E709C283-CCAB-445B-865A-552CCBF60A2F}">
   <ds:schemaRefs>
     <ds:schemaRef ds:uri="http://schemas.openxmlformats.org/officeDocument/2006/bibliography"/>
   </ds:schemaRefs>

</xml_diff>

<commit_message>
Began notes on Schutt (2015) chapter 13
</commit_message>
<xml_diff>
--- a/Readings/Schutt_2015_Investigating-the-social-world_v00.docx
+++ b/Readings/Schutt_2015_Investigating-the-social-world_v00.docx
@@ -4915,10 +4915,7 @@
         <w:t>If there is no indication of the results of the test used to establish reliability and validity of key measures</w:t>
       </w:r>
     </w:p>
-    <w:p>
-      <w:bookmarkStart w:id="0" w:name="_GoBack"/>
-      <w:bookmarkEnd w:id="0"/>
-    </w:p>
+    <w:p/>
     <w:p/>
     <w:p>
       <w:pPr>
@@ -4955,7 +4952,7 @@
         </w:numPr>
       </w:pPr>
       <w:r>
-        <w:t>TBD</w:t>
+        <w:t>What is historical and comparative research?</w:t>
       </w:r>
     </w:p>
     <w:p>
@@ -4967,7 +4964,7 @@
         </w:numPr>
       </w:pPr>
       <w:r>
-        <w:t>TBD</w:t>
+        <w:t>What are the methods used in historical research?</w:t>
       </w:r>
     </w:p>
     <w:p>
@@ -4979,7 +4976,43 @@
         </w:numPr>
       </w:pPr>
       <w:r>
-        <w:t>TBD</w:t>
+        <w:t>What are the methods used in comparative research?</w:t>
+      </w:r>
+    </w:p>
+    <w:p>
+      <w:pPr>
+        <w:pStyle w:val="ListParagraph"/>
+        <w:numPr>
+          <w:ilvl w:val="0"/>
+          <w:numId w:val="22"/>
+        </w:numPr>
+      </w:pPr>
+      <w:r>
+        <w:t>How do you conduct a demographic analysis?</w:t>
+      </w:r>
+    </w:p>
+    <w:p>
+      <w:pPr>
+        <w:pStyle w:val="ListParagraph"/>
+        <w:numPr>
+          <w:ilvl w:val="0"/>
+          <w:numId w:val="22"/>
+        </w:numPr>
+      </w:pPr>
+      <w:r>
+        <w:t>How do you conduct content analysis?</w:t>
+      </w:r>
+    </w:p>
+    <w:p>
+      <w:pPr>
+        <w:pStyle w:val="ListParagraph"/>
+        <w:numPr>
+          <w:ilvl w:val="0"/>
+          <w:numId w:val="22"/>
+        </w:numPr>
+      </w:pPr>
+      <w:r>
+        <w:t>What are the ethical issues regarding historical and comparative research and content analysis?</w:t>
       </w:r>
     </w:p>
     <w:p/>
@@ -4995,6 +5028,622 @@
         </w:rPr>
         <w:t>Reading Summary</w:t>
       </w:r>
+    </w:p>
+    <w:p>
+      <w:r>
+        <w:t>Value of Historical and Comparative Research Methods</w:t>
+      </w:r>
+    </w:p>
+    <w:p>
+      <w:pPr>
+        <w:pStyle w:val="ListParagraph"/>
+        <w:numPr>
+          <w:ilvl w:val="0"/>
+          <w:numId w:val="32"/>
+        </w:numPr>
+      </w:pPr>
+      <w:r>
+        <w:t>Historical and comparative research and content analysis provide ways to investigate topics that cannot be studies with experiments, participant observations, or surveys.</w:t>
+      </w:r>
+    </w:p>
+    <w:p>
+      <w:pPr>
+        <w:pStyle w:val="ListParagraph"/>
+        <w:numPr>
+          <w:ilvl w:val="0"/>
+          <w:numId w:val="32"/>
+        </w:numPr>
+      </w:pPr>
+      <w:r>
+        <w:t>Unique challenges because they used data from records about the past</w:t>
+      </w:r>
+    </w:p>
+    <w:p>
+      <w:pPr>
+        <w:pStyle w:val="ListParagraph"/>
+        <w:numPr>
+          <w:ilvl w:val="0"/>
+          <w:numId w:val="32"/>
+        </w:numPr>
+      </w:pPr>
+      <w:r>
+        <w:t>Content analysis is a method for systematically analyzing and making infer</w:t>
+      </w:r>
+      <w:r>
+        <w:t>ences from recorded human communications.</w:t>
+      </w:r>
+    </w:p>
+    <w:p>
+      <w:pPr>
+        <w:pStyle w:val="ListParagraph"/>
+        <w:numPr>
+          <w:ilvl w:val="1"/>
+          <w:numId w:val="32"/>
+        </w:numPr>
+      </w:pPr>
+      <w:r>
+        <w:t>Books</w:t>
+      </w:r>
+    </w:p>
+    <w:p>
+      <w:pPr>
+        <w:pStyle w:val="ListParagraph"/>
+        <w:numPr>
+          <w:ilvl w:val="1"/>
+          <w:numId w:val="32"/>
+        </w:numPr>
+      </w:pPr>
+      <w:r>
+        <w:t>Articles</w:t>
+      </w:r>
+    </w:p>
+    <w:p>
+      <w:pPr>
+        <w:pStyle w:val="ListParagraph"/>
+        <w:numPr>
+          <w:ilvl w:val="1"/>
+          <w:numId w:val="32"/>
+        </w:numPr>
+      </w:pPr>
+      <w:r>
+        <w:t>Poems</w:t>
+      </w:r>
+    </w:p>
+    <w:p>
+      <w:pPr>
+        <w:pStyle w:val="ListParagraph"/>
+        <w:numPr>
+          <w:ilvl w:val="1"/>
+          <w:numId w:val="32"/>
+        </w:numPr>
+      </w:pPr>
+      <w:r>
+        <w:t>Constitutions</w:t>
+      </w:r>
+    </w:p>
+    <w:p>
+      <w:pPr>
+        <w:pStyle w:val="ListParagraph"/>
+        <w:numPr>
+          <w:ilvl w:val="1"/>
+          <w:numId w:val="32"/>
+        </w:numPr>
+      </w:pPr>
+      <w:r>
+        <w:t>Speeches</w:t>
+      </w:r>
+    </w:p>
+    <w:p>
+      <w:pPr>
+        <w:pStyle w:val="ListParagraph"/>
+        <w:numPr>
+          <w:ilvl w:val="1"/>
+          <w:numId w:val="32"/>
+        </w:numPr>
+      </w:pPr>
+      <w:r>
+        <w:t>Songs</w:t>
+      </w:r>
+    </w:p>
+    <w:p/>
+    <w:p>
+      <w:r>
+        <w:t>Overview of Historical and Comparative Research Methods</w:t>
+      </w:r>
+    </w:p>
+    <w:p>
+      <w:pPr>
+        <w:pStyle w:val="ListParagraph"/>
+        <w:numPr>
+          <w:ilvl w:val="0"/>
+          <w:numId w:val="33"/>
+        </w:numPr>
+      </w:pPr>
+      <w:r>
+        <w:t>Essentially about making comparisons to other times and places.</w:t>
+      </w:r>
+    </w:p>
+    <w:p>
+      <w:pPr>
+        <w:pStyle w:val="ListParagraph"/>
+        <w:numPr>
+          <w:ilvl w:val="0"/>
+          <w:numId w:val="33"/>
+        </w:numPr>
+      </w:pPr>
+      <w:r>
+        <w:t>Can involve combinations of other research methods.</w:t>
+      </w:r>
+    </w:p>
+    <w:p>
+      <w:pPr>
+        <w:pStyle w:val="ListParagraph"/>
+        <w:numPr>
+          <w:ilvl w:val="0"/>
+          <w:numId w:val="33"/>
+        </w:numPr>
+      </w:pPr>
+      <w:r>
+        <w:t>Four basic types</w:t>
+      </w:r>
+    </w:p>
+    <w:p>
+      <w:pPr>
+        <w:pStyle w:val="ListParagraph"/>
+        <w:numPr>
+          <w:ilvl w:val="1"/>
+          <w:numId w:val="33"/>
+        </w:numPr>
+      </w:pPr>
+      <w:r>
+        <w:t>Historical events research</w:t>
+      </w:r>
+    </w:p>
+    <w:p>
+      <w:pPr>
+        <w:pStyle w:val="ListParagraph"/>
+        <w:numPr>
+          <w:ilvl w:val="1"/>
+          <w:numId w:val="33"/>
+        </w:numPr>
+      </w:pPr>
+      <w:r>
+        <w:t>Historical process research</w:t>
+      </w:r>
+    </w:p>
+    <w:p>
+      <w:pPr>
+        <w:pStyle w:val="ListParagraph"/>
+        <w:numPr>
+          <w:ilvl w:val="1"/>
+          <w:numId w:val="33"/>
+        </w:numPr>
+      </w:pPr>
+      <w:r>
+        <w:t>Cross-sectional comparative research</w:t>
+      </w:r>
+    </w:p>
+    <w:p>
+      <w:pPr>
+        <w:pStyle w:val="ListParagraph"/>
+        <w:numPr>
+          <w:ilvl w:val="1"/>
+          <w:numId w:val="33"/>
+        </w:numPr>
+      </w:pPr>
+      <w:r>
+        <w:t>Comparative historical research</w:t>
+      </w:r>
+    </w:p>
+    <w:p>
+      <w:pPr>
+        <w:pStyle w:val="ListParagraph"/>
+        <w:numPr>
+          <w:ilvl w:val="0"/>
+          <w:numId w:val="33"/>
+        </w:numPr>
+      </w:pPr>
+      <w:r>
+        <w:t>Historical events research studies social events during a time period in the past.</w:t>
+      </w:r>
+    </w:p>
+    <w:p>
+      <w:pPr>
+        <w:pStyle w:val="ListParagraph"/>
+        <w:numPr>
+          <w:ilvl w:val="0"/>
+          <w:numId w:val="33"/>
+        </w:numPr>
+      </w:pPr>
+      <w:r>
+        <w:t>Historical process research studies historical processes over a long period of time.</w:t>
+      </w:r>
+    </w:p>
+    <w:p>
+      <w:pPr>
+        <w:pStyle w:val="ListParagraph"/>
+        <w:numPr>
+          <w:ilvl w:val="0"/>
+          <w:numId w:val="33"/>
+        </w:numPr>
+      </w:pPr>
+      <w:r>
+        <w:t>Cross-sectional comparative research compares data from one time period between two or more nations or geographic regions.</w:t>
+      </w:r>
+    </w:p>
+    <w:p>
+      <w:pPr>
+        <w:pStyle w:val="ListParagraph"/>
+        <w:numPr>
+          <w:ilvl w:val="0"/>
+          <w:numId w:val="33"/>
+        </w:numPr>
+      </w:pPr>
+      <w:r>
+        <w:t xml:space="preserve">Comparative historical research compares data from more than one time period in more than one nation or geographic regions. </w:t>
+      </w:r>
+    </w:p>
+    <w:p/>
+    <w:p>
+      <w:r>
+        <w:t>Historical Social Science Methods</w:t>
+      </w:r>
+    </w:p>
+    <w:p>
+      <w:pPr>
+        <w:pStyle w:val="ListParagraph"/>
+        <w:numPr>
+          <w:ilvl w:val="0"/>
+          <w:numId w:val="34"/>
+        </w:numPr>
+      </w:pPr>
+      <w:r>
+        <w:t>Generally qualitative in nature.</w:t>
+      </w:r>
+    </w:p>
+    <w:p>
+      <w:pPr>
+        <w:pStyle w:val="ListParagraph"/>
+        <w:numPr>
+          <w:ilvl w:val="1"/>
+          <w:numId w:val="34"/>
+        </w:numPr>
+      </w:pPr>
+      <w:r>
+        <w:t>Tend to be inductive.</w:t>
+      </w:r>
+    </w:p>
+    <w:p>
+      <w:pPr>
+        <w:pStyle w:val="ListParagraph"/>
+        <w:numPr>
+          <w:ilvl w:val="0"/>
+          <w:numId w:val="34"/>
+        </w:numPr>
+      </w:pPr>
+      <w:r>
+        <w:t>Case-oriented because it focuses on the nation or geographic area as a whole.</w:t>
+      </w:r>
+    </w:p>
+    <w:p>
+      <w:pPr>
+        <w:pStyle w:val="ListParagraph"/>
+        <w:numPr>
+          <w:ilvl w:val="0"/>
+          <w:numId w:val="34"/>
+        </w:numPr>
+      </w:pPr>
+      <w:r>
+        <w:t>Holistic because it is concerned with the context in which events occurred and the interrelations between events and processes.</w:t>
+      </w:r>
+    </w:p>
+    <w:p>
+      <w:pPr>
+        <w:pStyle w:val="ListParagraph"/>
+        <w:numPr>
+          <w:ilvl w:val="0"/>
+          <w:numId w:val="34"/>
+        </w:numPr>
+      </w:pPr>
+      <w:proofErr w:type="spellStart"/>
+      <w:r>
+        <w:t>Conjunctural</w:t>
+      </w:r>
+      <w:proofErr w:type="spellEnd"/>
+      <w:r>
+        <w:t xml:space="preserve"> because it considers the complex combinations in which causal influence operate.</w:t>
+      </w:r>
+    </w:p>
+    <w:p>
+      <w:pPr>
+        <w:pStyle w:val="ListParagraph"/>
+        <w:numPr>
+          <w:ilvl w:val="0"/>
+          <w:numId w:val="34"/>
+        </w:numPr>
+      </w:pPr>
+      <w:r>
+        <w:t>Temporal because it focuses on related events over time.</w:t>
+      </w:r>
+    </w:p>
+    <w:p>
+      <w:pPr>
+        <w:pStyle w:val="ListParagraph"/>
+        <w:numPr>
+          <w:ilvl w:val="0"/>
+          <w:numId w:val="34"/>
+        </w:numPr>
+      </w:pPr>
+      <w:r>
+        <w:lastRenderedPageBreak/>
+        <w:t>Uses narrative explanation in which the research tells a story involving specific actors and other events occurring at the same time.</w:t>
+      </w:r>
+    </w:p>
+    <w:p>
+      <w:pPr>
+        <w:pStyle w:val="ListParagraph"/>
+        <w:numPr>
+          <w:ilvl w:val="0"/>
+          <w:numId w:val="34"/>
+        </w:numPr>
+      </w:pPr>
+      <w:r>
+        <w:t>Challenges of historical social science research methods:</w:t>
+      </w:r>
+    </w:p>
+    <w:p>
+      <w:pPr>
+        <w:pStyle w:val="ListParagraph"/>
+        <w:numPr>
+          <w:ilvl w:val="1"/>
+          <w:numId w:val="34"/>
+        </w:numPr>
+      </w:pPr>
+      <w:r>
+        <w:t>Documents may have been lost or damaged.</w:t>
+      </w:r>
+    </w:p>
+    <w:p>
+      <w:pPr>
+        <w:pStyle w:val="ListParagraph"/>
+        <w:numPr>
+          <w:ilvl w:val="1"/>
+          <w:numId w:val="34"/>
+        </w:numPr>
+      </w:pPr>
+      <w:r>
+        <w:t xml:space="preserve">Available evidence may be incomplete </w:t>
+      </w:r>
+      <w:r>
+        <w:t>or biased towards newsworthy figures and events.</w:t>
+      </w:r>
+    </w:p>
+    <w:p>
+      <w:pPr>
+        <w:pStyle w:val="ListParagraph"/>
+        <w:numPr>
+          <w:ilvl w:val="1"/>
+          <w:numId w:val="34"/>
+        </w:numPr>
+      </w:pPr>
+      <w:r>
+        <w:t>Written records biased towards those who were prone to writing.</w:t>
+      </w:r>
+    </w:p>
+    <w:p>
+      <w:pPr>
+        <w:pStyle w:val="ListParagraph"/>
+        <w:numPr>
+          <w:ilvl w:val="1"/>
+          <w:numId w:val="34"/>
+        </w:numPr>
+      </w:pPr>
+      <w:r>
+        <w:t>Feelings of individuals may be difficult, if not impossible, to reconstruct.</w:t>
+      </w:r>
+    </w:p>
+    <w:p>
+      <w:pPr>
+        <w:pStyle w:val="ListParagraph"/>
+        <w:numPr>
+          <w:ilvl w:val="0"/>
+          <w:numId w:val="34"/>
+        </w:numPr>
+      </w:pPr>
+      <w:r>
+        <w:t>Historical events research</w:t>
+      </w:r>
+    </w:p>
+    <w:p>
+      <w:pPr>
+        <w:pStyle w:val="ListParagraph"/>
+        <w:numPr>
+          <w:ilvl w:val="1"/>
+          <w:numId w:val="34"/>
+        </w:numPr>
+      </w:pPr>
+      <w:r>
+        <w:t>Cross-sectional rather than longitudinal</w:t>
+      </w:r>
+    </w:p>
+    <w:p>
+      <w:pPr>
+        <w:pStyle w:val="ListParagraph"/>
+        <w:numPr>
+          <w:ilvl w:val="1"/>
+          <w:numId w:val="34"/>
+        </w:numPr>
+      </w:pPr>
+      <w:r>
+        <w:t>Two basic methods</w:t>
+      </w:r>
+    </w:p>
+    <w:p>
+      <w:pPr>
+        <w:pStyle w:val="ListParagraph"/>
+        <w:numPr>
+          <w:ilvl w:val="2"/>
+          <w:numId w:val="34"/>
+        </w:numPr>
+      </w:pPr>
+      <w:r>
+        <w:t>Event-structure analysis</w:t>
+      </w:r>
+    </w:p>
+    <w:p>
+      <w:pPr>
+        <w:pStyle w:val="ListParagraph"/>
+        <w:numPr>
+          <w:ilvl w:val="2"/>
+          <w:numId w:val="34"/>
+        </w:numPr>
+      </w:pPr>
+      <w:r>
+        <w:t>Oral history</w:t>
+      </w:r>
+    </w:p>
+    <w:p>
+      <w:pPr>
+        <w:pStyle w:val="ListParagraph"/>
+        <w:numPr>
+          <w:ilvl w:val="1"/>
+          <w:numId w:val="34"/>
+        </w:numPr>
+      </w:pPr>
+      <w:r>
+        <w:t>Event-structure analysis is a method of a developing an idiographic causal explanation by preparing a causal diagram showing the structure of actions underlying some chronology of events.</w:t>
+      </w:r>
+    </w:p>
+    <w:p>
+      <w:pPr>
+        <w:pStyle w:val="ListParagraph"/>
+        <w:numPr>
+          <w:ilvl w:val="2"/>
+          <w:numId w:val="34"/>
+        </w:numPr>
+      </w:pPr>
+      <w:r>
+        <w:t>Classify historical information into discrete events</w:t>
+      </w:r>
+    </w:p>
+    <w:p>
+      <w:pPr>
+        <w:pStyle w:val="ListParagraph"/>
+        <w:numPr>
+          <w:ilvl w:val="2"/>
+          <w:numId w:val="34"/>
+        </w:numPr>
+      </w:pPr>
+      <w:r>
+        <w:t>Order events into temporal sequence</w:t>
+      </w:r>
+    </w:p>
+    <w:p>
+      <w:pPr>
+        <w:pStyle w:val="ListParagraph"/>
+        <w:numPr>
+          <w:ilvl w:val="2"/>
+          <w:numId w:val="34"/>
+        </w:numPr>
+      </w:pPr>
+      <w:r>
+        <w:t>Identify prior steps that are prerequisites for subsequent events</w:t>
+      </w:r>
+    </w:p>
+    <w:p>
+      <w:pPr>
+        <w:pStyle w:val="ListParagraph"/>
+        <w:numPr>
+          <w:ilvl w:val="2"/>
+          <w:numId w:val="34"/>
+        </w:numPr>
+      </w:pPr>
+      <w:r>
+        <w:t>Represent connections between events in a diagram</w:t>
+      </w:r>
+    </w:p>
+    <w:p>
+      <w:pPr>
+        <w:pStyle w:val="ListParagraph"/>
+        <w:numPr>
+          <w:ilvl w:val="2"/>
+          <w:numId w:val="34"/>
+        </w:numPr>
+      </w:pPr>
+      <w:r>
+        <w:t>Eliminate connections unnecessary to explain the focal event</w:t>
+      </w:r>
+    </w:p>
+    <w:p>
+      <w:pPr>
+        <w:pStyle w:val="ListParagraph"/>
+        <w:numPr>
+          <w:ilvl w:val="1"/>
+          <w:numId w:val="34"/>
+        </w:numPr>
+      </w:pPr>
+      <w:r>
+        <w:t>Oral histories comprise data collected from extensive interviews with participants in past events.</w:t>
+      </w:r>
+    </w:p>
+    <w:p>
+      <w:pPr>
+        <w:pStyle w:val="ListParagraph"/>
+        <w:numPr>
+          <w:ilvl w:val="2"/>
+          <w:numId w:val="34"/>
+        </w:numPr>
+      </w:pPr>
+      <w:r>
+        <w:t>Can produce a written record that researchers can analyze at a later point in time.</w:t>
+      </w:r>
+    </w:p>
+    <w:p>
+      <w:pPr>
+        <w:pStyle w:val="ListParagraph"/>
+        <w:numPr>
+          <w:ilvl w:val="2"/>
+          <w:numId w:val="34"/>
+        </w:numPr>
+      </w:pPr>
+      <w:r>
+        <w:t>Stories can be no more reliable than the memories that are recalled; memories are subject to modification over time.</w:t>
+      </w:r>
+    </w:p>
+    <w:p>
+      <w:pPr>
+        <w:pStyle w:val="ListParagraph"/>
+        <w:numPr>
+          <w:ilvl w:val="2"/>
+          <w:numId w:val="34"/>
+        </w:numPr>
+      </w:pPr>
+      <w:r>
+        <w:t>Should use corroborating data from documents or other sources when possible</w:t>
+      </w:r>
+    </w:p>
+    <w:p>
+      <w:pPr>
+        <w:pStyle w:val="ListParagraph"/>
+        <w:numPr>
+          <w:ilvl w:val="0"/>
+          <w:numId w:val="34"/>
+        </w:numPr>
+      </w:pPr>
+      <w:r>
+        <w:t>Historical process research</w:t>
+      </w:r>
+    </w:p>
+    <w:p>
+      <w:pPr>
+        <w:pStyle w:val="ListParagraph"/>
+        <w:numPr>
+          <w:ilvl w:val="1"/>
+          <w:numId w:val="34"/>
+        </w:numPr>
+      </w:pPr>
+      <w:bookmarkStart w:id="0" w:name="_GoBack"/>
+      <w:bookmarkEnd w:id="0"/>
     </w:p>
     <w:p/>
     <w:p>
@@ -5606,7 +6255,7 @@
         <w:b/>
         <w:noProof/>
       </w:rPr>
-      <w:t>1</w:t>
+      <w:t>2</w:t>
     </w:r>
     <w:r>
       <w:rPr>
@@ -5640,7 +6289,7 @@
         <w:b/>
         <w:noProof/>
       </w:rPr>
-      <w:t>1</w:t>
+      <w:t>2</w:t>
     </w:r>
     <w:r>
       <w:rPr>
@@ -6846,6 +7495,119 @@
     </w:lvl>
   </w:abstractNum>
   <w:abstractNum w:abstractNumId="10">
+    <w:nsid w:val="28C011F7"/>
+    <w:multiLevelType w:val="hybridMultilevel"/>
+    <w:tmpl w:val="DC52CDE2"/>
+    <w:lvl w:ilvl="0" w:tplc="04090001">
+      <w:start w:val="1"/>
+      <w:numFmt w:val="bullet"/>
+      <w:lvlText w:val=""/>
+      <w:lvlJc w:val="left"/>
+      <w:pPr>
+        <w:ind w:left="720" w:hanging="360"/>
+      </w:pPr>
+      <w:rPr>
+        <w:rFonts w:ascii="Symbol" w:hAnsi="Symbol" w:hint="default"/>
+      </w:rPr>
+    </w:lvl>
+    <w:lvl w:ilvl="1" w:tplc="04090003">
+      <w:start w:val="1"/>
+      <w:numFmt w:val="bullet"/>
+      <w:lvlText w:val="o"/>
+      <w:lvlJc w:val="left"/>
+      <w:pPr>
+        <w:ind w:left="1440" w:hanging="360"/>
+      </w:pPr>
+      <w:rPr>
+        <w:rFonts w:ascii="Courier New" w:hAnsi="Courier New" w:cs="Courier New" w:hint="default"/>
+      </w:rPr>
+    </w:lvl>
+    <w:lvl w:ilvl="2" w:tplc="04090005" w:tentative="1">
+      <w:start w:val="1"/>
+      <w:numFmt w:val="bullet"/>
+      <w:lvlText w:val=""/>
+      <w:lvlJc w:val="left"/>
+      <w:pPr>
+        <w:ind w:left="2160" w:hanging="360"/>
+      </w:pPr>
+      <w:rPr>
+        <w:rFonts w:ascii="Wingdings" w:hAnsi="Wingdings" w:hint="default"/>
+      </w:rPr>
+    </w:lvl>
+    <w:lvl w:ilvl="3" w:tplc="04090001" w:tentative="1">
+      <w:start w:val="1"/>
+      <w:numFmt w:val="bullet"/>
+      <w:lvlText w:val=""/>
+      <w:lvlJc w:val="left"/>
+      <w:pPr>
+        <w:ind w:left="2880" w:hanging="360"/>
+      </w:pPr>
+      <w:rPr>
+        <w:rFonts w:ascii="Symbol" w:hAnsi="Symbol" w:hint="default"/>
+      </w:rPr>
+    </w:lvl>
+    <w:lvl w:ilvl="4" w:tplc="04090003" w:tentative="1">
+      <w:start w:val="1"/>
+      <w:numFmt w:val="bullet"/>
+      <w:lvlText w:val="o"/>
+      <w:lvlJc w:val="left"/>
+      <w:pPr>
+        <w:ind w:left="3600" w:hanging="360"/>
+      </w:pPr>
+      <w:rPr>
+        <w:rFonts w:ascii="Courier New" w:hAnsi="Courier New" w:cs="Courier New" w:hint="default"/>
+      </w:rPr>
+    </w:lvl>
+    <w:lvl w:ilvl="5" w:tplc="04090005" w:tentative="1">
+      <w:start w:val="1"/>
+      <w:numFmt w:val="bullet"/>
+      <w:lvlText w:val=""/>
+      <w:lvlJc w:val="left"/>
+      <w:pPr>
+        <w:ind w:left="4320" w:hanging="360"/>
+      </w:pPr>
+      <w:rPr>
+        <w:rFonts w:ascii="Wingdings" w:hAnsi="Wingdings" w:hint="default"/>
+      </w:rPr>
+    </w:lvl>
+    <w:lvl w:ilvl="6" w:tplc="04090001" w:tentative="1">
+      <w:start w:val="1"/>
+      <w:numFmt w:val="bullet"/>
+      <w:lvlText w:val=""/>
+      <w:lvlJc w:val="left"/>
+      <w:pPr>
+        <w:ind w:left="5040" w:hanging="360"/>
+      </w:pPr>
+      <w:rPr>
+        <w:rFonts w:ascii="Symbol" w:hAnsi="Symbol" w:hint="default"/>
+      </w:rPr>
+    </w:lvl>
+    <w:lvl w:ilvl="7" w:tplc="04090003" w:tentative="1">
+      <w:start w:val="1"/>
+      <w:numFmt w:val="bullet"/>
+      <w:lvlText w:val="o"/>
+      <w:lvlJc w:val="left"/>
+      <w:pPr>
+        <w:ind w:left="5760" w:hanging="360"/>
+      </w:pPr>
+      <w:rPr>
+        <w:rFonts w:ascii="Courier New" w:hAnsi="Courier New" w:cs="Courier New" w:hint="default"/>
+      </w:rPr>
+    </w:lvl>
+    <w:lvl w:ilvl="8" w:tplc="04090005" w:tentative="1">
+      <w:start w:val="1"/>
+      <w:numFmt w:val="bullet"/>
+      <w:lvlText w:val=""/>
+      <w:lvlJc w:val="left"/>
+      <w:pPr>
+        <w:ind w:left="6480" w:hanging="360"/>
+      </w:pPr>
+      <w:rPr>
+        <w:rFonts w:ascii="Wingdings" w:hAnsi="Wingdings" w:hint="default"/>
+      </w:rPr>
+    </w:lvl>
+  </w:abstractNum>
+  <w:abstractNum w:abstractNumId="11">
     <w:nsid w:val="28EB7DCA"/>
     <w:multiLevelType w:val="hybridMultilevel"/>
     <w:tmpl w:val="0C1042B4"/>
@@ -6958,7 +7720,7 @@
       </w:rPr>
     </w:lvl>
   </w:abstractNum>
-  <w:abstractNum w:abstractNumId="11">
+  <w:abstractNum w:abstractNumId="12">
     <w:nsid w:val="2AD454FA"/>
     <w:multiLevelType w:val="hybridMultilevel"/>
     <w:tmpl w:val="848432CA"/>
@@ -7071,7 +7833,7 @@
       </w:rPr>
     </w:lvl>
   </w:abstractNum>
-  <w:abstractNum w:abstractNumId="12">
+  <w:abstractNum w:abstractNumId="13">
     <w:nsid w:val="3A201D20"/>
     <w:multiLevelType w:val="hybridMultilevel"/>
     <w:tmpl w:val="0416018A"/>
@@ -7184,7 +7946,7 @@
       </w:rPr>
     </w:lvl>
   </w:abstractNum>
-  <w:abstractNum w:abstractNumId="13">
+  <w:abstractNum w:abstractNumId="14">
     <w:nsid w:val="3D7874C8"/>
     <w:multiLevelType w:val="hybridMultilevel"/>
     <w:tmpl w:val="0402264E"/>
@@ -7270,7 +8032,7 @@
       </w:pPr>
     </w:lvl>
   </w:abstractNum>
-  <w:abstractNum w:abstractNumId="14">
+  <w:abstractNum w:abstractNumId="15">
     <w:nsid w:val="3EB1480B"/>
     <w:multiLevelType w:val="hybridMultilevel"/>
     <w:tmpl w:val="2AE4DD44"/>
@@ -7356,7 +8118,7 @@
       </w:pPr>
     </w:lvl>
   </w:abstractNum>
-  <w:abstractNum w:abstractNumId="15">
+  <w:abstractNum w:abstractNumId="16">
     <w:nsid w:val="3F4B5270"/>
     <w:multiLevelType w:val="hybridMultilevel"/>
     <w:tmpl w:val="D69A751E"/>
@@ -7469,7 +8231,7 @@
       </w:rPr>
     </w:lvl>
   </w:abstractNum>
-  <w:abstractNum w:abstractNumId="16">
+  <w:abstractNum w:abstractNumId="17">
     <w:nsid w:val="40054FC9"/>
     <w:multiLevelType w:val="hybridMultilevel"/>
     <w:tmpl w:val="508C6884"/>
@@ -7582,7 +8344,7 @@
       </w:rPr>
     </w:lvl>
   </w:abstractNum>
-  <w:abstractNum w:abstractNumId="17">
+  <w:abstractNum w:abstractNumId="18">
     <w:nsid w:val="4C366FC7"/>
     <w:multiLevelType w:val="hybridMultilevel"/>
     <w:tmpl w:val="0402264E"/>
@@ -7668,7 +8430,7 @@
       </w:pPr>
     </w:lvl>
   </w:abstractNum>
-  <w:abstractNum w:abstractNumId="18">
+  <w:abstractNum w:abstractNumId="19">
     <w:nsid w:val="4FE42B6B"/>
     <w:multiLevelType w:val="hybridMultilevel"/>
     <w:tmpl w:val="A07AFB56"/>
@@ -7781,7 +8543,7 @@
       </w:rPr>
     </w:lvl>
   </w:abstractNum>
-  <w:abstractNum w:abstractNumId="19">
+  <w:abstractNum w:abstractNumId="20">
     <w:nsid w:val="50F750B2"/>
     <w:multiLevelType w:val="hybridMultilevel"/>
     <w:tmpl w:val="0402264E"/>
@@ -7867,7 +8629,7 @@
       </w:pPr>
     </w:lvl>
   </w:abstractNum>
-  <w:abstractNum w:abstractNumId="20">
+  <w:abstractNum w:abstractNumId="21">
     <w:nsid w:val="587D6AC3"/>
     <w:multiLevelType w:val="hybridMultilevel"/>
     <w:tmpl w:val="1AB85A1A"/>
@@ -7953,7 +8715,120 @@
       </w:pPr>
     </w:lvl>
   </w:abstractNum>
-  <w:abstractNum w:abstractNumId="21">
+  <w:abstractNum w:abstractNumId="22">
+    <w:nsid w:val="58935881"/>
+    <w:multiLevelType w:val="hybridMultilevel"/>
+    <w:tmpl w:val="1FECEEDA"/>
+    <w:lvl w:ilvl="0" w:tplc="04090001">
+      <w:start w:val="1"/>
+      <w:numFmt w:val="bullet"/>
+      <w:lvlText w:val=""/>
+      <w:lvlJc w:val="left"/>
+      <w:pPr>
+        <w:ind w:left="720" w:hanging="360"/>
+      </w:pPr>
+      <w:rPr>
+        <w:rFonts w:ascii="Symbol" w:hAnsi="Symbol" w:hint="default"/>
+      </w:rPr>
+    </w:lvl>
+    <w:lvl w:ilvl="1" w:tplc="04090003">
+      <w:start w:val="1"/>
+      <w:numFmt w:val="bullet"/>
+      <w:lvlText w:val="o"/>
+      <w:lvlJc w:val="left"/>
+      <w:pPr>
+        <w:ind w:left="1440" w:hanging="360"/>
+      </w:pPr>
+      <w:rPr>
+        <w:rFonts w:ascii="Courier New" w:hAnsi="Courier New" w:cs="Courier New" w:hint="default"/>
+      </w:rPr>
+    </w:lvl>
+    <w:lvl w:ilvl="2" w:tplc="04090005" w:tentative="1">
+      <w:start w:val="1"/>
+      <w:numFmt w:val="bullet"/>
+      <w:lvlText w:val=""/>
+      <w:lvlJc w:val="left"/>
+      <w:pPr>
+        <w:ind w:left="2160" w:hanging="360"/>
+      </w:pPr>
+      <w:rPr>
+        <w:rFonts w:ascii="Wingdings" w:hAnsi="Wingdings" w:hint="default"/>
+      </w:rPr>
+    </w:lvl>
+    <w:lvl w:ilvl="3" w:tplc="04090001" w:tentative="1">
+      <w:start w:val="1"/>
+      <w:numFmt w:val="bullet"/>
+      <w:lvlText w:val=""/>
+      <w:lvlJc w:val="left"/>
+      <w:pPr>
+        <w:ind w:left="2880" w:hanging="360"/>
+      </w:pPr>
+      <w:rPr>
+        <w:rFonts w:ascii="Symbol" w:hAnsi="Symbol" w:hint="default"/>
+      </w:rPr>
+    </w:lvl>
+    <w:lvl w:ilvl="4" w:tplc="04090003" w:tentative="1">
+      <w:start w:val="1"/>
+      <w:numFmt w:val="bullet"/>
+      <w:lvlText w:val="o"/>
+      <w:lvlJc w:val="left"/>
+      <w:pPr>
+        <w:ind w:left="3600" w:hanging="360"/>
+      </w:pPr>
+      <w:rPr>
+        <w:rFonts w:ascii="Courier New" w:hAnsi="Courier New" w:cs="Courier New" w:hint="default"/>
+      </w:rPr>
+    </w:lvl>
+    <w:lvl w:ilvl="5" w:tplc="04090005" w:tentative="1">
+      <w:start w:val="1"/>
+      <w:numFmt w:val="bullet"/>
+      <w:lvlText w:val=""/>
+      <w:lvlJc w:val="left"/>
+      <w:pPr>
+        <w:ind w:left="4320" w:hanging="360"/>
+      </w:pPr>
+      <w:rPr>
+        <w:rFonts w:ascii="Wingdings" w:hAnsi="Wingdings" w:hint="default"/>
+      </w:rPr>
+    </w:lvl>
+    <w:lvl w:ilvl="6" w:tplc="04090001" w:tentative="1">
+      <w:start w:val="1"/>
+      <w:numFmt w:val="bullet"/>
+      <w:lvlText w:val=""/>
+      <w:lvlJc w:val="left"/>
+      <w:pPr>
+        <w:ind w:left="5040" w:hanging="360"/>
+      </w:pPr>
+      <w:rPr>
+        <w:rFonts w:ascii="Symbol" w:hAnsi="Symbol" w:hint="default"/>
+      </w:rPr>
+    </w:lvl>
+    <w:lvl w:ilvl="7" w:tplc="04090003" w:tentative="1">
+      <w:start w:val="1"/>
+      <w:numFmt w:val="bullet"/>
+      <w:lvlText w:val="o"/>
+      <w:lvlJc w:val="left"/>
+      <w:pPr>
+        <w:ind w:left="5760" w:hanging="360"/>
+      </w:pPr>
+      <w:rPr>
+        <w:rFonts w:ascii="Courier New" w:hAnsi="Courier New" w:cs="Courier New" w:hint="default"/>
+      </w:rPr>
+    </w:lvl>
+    <w:lvl w:ilvl="8" w:tplc="04090005" w:tentative="1">
+      <w:start w:val="1"/>
+      <w:numFmt w:val="bullet"/>
+      <w:lvlText w:val=""/>
+      <w:lvlJc w:val="left"/>
+      <w:pPr>
+        <w:ind w:left="6480" w:hanging="360"/>
+      </w:pPr>
+      <w:rPr>
+        <w:rFonts w:ascii="Wingdings" w:hAnsi="Wingdings" w:hint="default"/>
+      </w:rPr>
+    </w:lvl>
+  </w:abstractNum>
+  <w:abstractNum w:abstractNumId="23">
     <w:nsid w:val="59C7601F"/>
     <w:multiLevelType w:val="hybridMultilevel"/>
     <w:tmpl w:val="939AF2EE"/>
@@ -8066,7 +8941,7 @@
       </w:rPr>
     </w:lvl>
   </w:abstractNum>
-  <w:abstractNum w:abstractNumId="22">
+  <w:abstractNum w:abstractNumId="24">
     <w:nsid w:val="5F01785B"/>
     <w:multiLevelType w:val="hybridMultilevel"/>
     <w:tmpl w:val="2A1AA80E"/>
@@ -8179,7 +9054,7 @@
       </w:rPr>
     </w:lvl>
   </w:abstractNum>
-  <w:abstractNum w:abstractNumId="23">
+  <w:abstractNum w:abstractNumId="25">
     <w:nsid w:val="625355F2"/>
     <w:multiLevelType w:val="hybridMultilevel"/>
     <w:tmpl w:val="DFB001B0"/>
@@ -8292,7 +9167,7 @@
       </w:rPr>
     </w:lvl>
   </w:abstractNum>
-  <w:abstractNum w:abstractNumId="24">
+  <w:abstractNum w:abstractNumId="26">
     <w:nsid w:val="63B850DB"/>
     <w:multiLevelType w:val="hybridMultilevel"/>
     <w:tmpl w:val="57FEFE7C"/>
@@ -8405,7 +9280,120 @@
       </w:rPr>
     </w:lvl>
   </w:abstractNum>
-  <w:abstractNum w:abstractNumId="25">
+  <w:abstractNum w:abstractNumId="27">
+    <w:nsid w:val="649D22FF"/>
+    <w:multiLevelType w:val="hybridMultilevel"/>
+    <w:tmpl w:val="B64E446E"/>
+    <w:lvl w:ilvl="0" w:tplc="04090001">
+      <w:start w:val="1"/>
+      <w:numFmt w:val="bullet"/>
+      <w:lvlText w:val=""/>
+      <w:lvlJc w:val="left"/>
+      <w:pPr>
+        <w:ind w:left="720" w:hanging="360"/>
+      </w:pPr>
+      <w:rPr>
+        <w:rFonts w:ascii="Symbol" w:hAnsi="Symbol" w:hint="default"/>
+      </w:rPr>
+    </w:lvl>
+    <w:lvl w:ilvl="1" w:tplc="04090003">
+      <w:start w:val="1"/>
+      <w:numFmt w:val="bullet"/>
+      <w:lvlText w:val="o"/>
+      <w:lvlJc w:val="left"/>
+      <w:pPr>
+        <w:ind w:left="1440" w:hanging="360"/>
+      </w:pPr>
+      <w:rPr>
+        <w:rFonts w:ascii="Courier New" w:hAnsi="Courier New" w:cs="Courier New" w:hint="default"/>
+      </w:rPr>
+    </w:lvl>
+    <w:lvl w:ilvl="2" w:tplc="04090005">
+      <w:start w:val="1"/>
+      <w:numFmt w:val="bullet"/>
+      <w:lvlText w:val=""/>
+      <w:lvlJc w:val="left"/>
+      <w:pPr>
+        <w:ind w:left="2160" w:hanging="360"/>
+      </w:pPr>
+      <w:rPr>
+        <w:rFonts w:ascii="Wingdings" w:hAnsi="Wingdings" w:hint="default"/>
+      </w:rPr>
+    </w:lvl>
+    <w:lvl w:ilvl="3" w:tplc="04090001" w:tentative="1">
+      <w:start w:val="1"/>
+      <w:numFmt w:val="bullet"/>
+      <w:lvlText w:val=""/>
+      <w:lvlJc w:val="left"/>
+      <w:pPr>
+        <w:ind w:left="2880" w:hanging="360"/>
+      </w:pPr>
+      <w:rPr>
+        <w:rFonts w:ascii="Symbol" w:hAnsi="Symbol" w:hint="default"/>
+      </w:rPr>
+    </w:lvl>
+    <w:lvl w:ilvl="4" w:tplc="04090003" w:tentative="1">
+      <w:start w:val="1"/>
+      <w:numFmt w:val="bullet"/>
+      <w:lvlText w:val="o"/>
+      <w:lvlJc w:val="left"/>
+      <w:pPr>
+        <w:ind w:left="3600" w:hanging="360"/>
+      </w:pPr>
+      <w:rPr>
+        <w:rFonts w:ascii="Courier New" w:hAnsi="Courier New" w:cs="Courier New" w:hint="default"/>
+      </w:rPr>
+    </w:lvl>
+    <w:lvl w:ilvl="5" w:tplc="04090005" w:tentative="1">
+      <w:start w:val="1"/>
+      <w:numFmt w:val="bullet"/>
+      <w:lvlText w:val=""/>
+      <w:lvlJc w:val="left"/>
+      <w:pPr>
+        <w:ind w:left="4320" w:hanging="360"/>
+      </w:pPr>
+      <w:rPr>
+        <w:rFonts w:ascii="Wingdings" w:hAnsi="Wingdings" w:hint="default"/>
+      </w:rPr>
+    </w:lvl>
+    <w:lvl w:ilvl="6" w:tplc="04090001" w:tentative="1">
+      <w:start w:val="1"/>
+      <w:numFmt w:val="bullet"/>
+      <w:lvlText w:val=""/>
+      <w:lvlJc w:val="left"/>
+      <w:pPr>
+        <w:ind w:left="5040" w:hanging="360"/>
+      </w:pPr>
+      <w:rPr>
+        <w:rFonts w:ascii="Symbol" w:hAnsi="Symbol" w:hint="default"/>
+      </w:rPr>
+    </w:lvl>
+    <w:lvl w:ilvl="7" w:tplc="04090003" w:tentative="1">
+      <w:start w:val="1"/>
+      <w:numFmt w:val="bullet"/>
+      <w:lvlText w:val="o"/>
+      <w:lvlJc w:val="left"/>
+      <w:pPr>
+        <w:ind w:left="5760" w:hanging="360"/>
+      </w:pPr>
+      <w:rPr>
+        <w:rFonts w:ascii="Courier New" w:hAnsi="Courier New" w:cs="Courier New" w:hint="default"/>
+      </w:rPr>
+    </w:lvl>
+    <w:lvl w:ilvl="8" w:tplc="04090005" w:tentative="1">
+      <w:start w:val="1"/>
+      <w:numFmt w:val="bullet"/>
+      <w:lvlText w:val=""/>
+      <w:lvlJc w:val="left"/>
+      <w:pPr>
+        <w:ind w:left="6480" w:hanging="360"/>
+      </w:pPr>
+      <w:rPr>
+        <w:rFonts w:ascii="Wingdings" w:hAnsi="Wingdings" w:hint="default"/>
+      </w:rPr>
+    </w:lvl>
+  </w:abstractNum>
+  <w:abstractNum w:abstractNumId="28">
     <w:nsid w:val="65A54AB4"/>
     <w:multiLevelType w:val="hybridMultilevel"/>
     <w:tmpl w:val="609CBA0A"/>
@@ -8518,7 +9506,7 @@
       </w:rPr>
     </w:lvl>
   </w:abstractNum>
-  <w:abstractNum w:abstractNumId="26">
+  <w:abstractNum w:abstractNumId="29">
     <w:nsid w:val="65F70BC9"/>
     <w:multiLevelType w:val="hybridMultilevel"/>
     <w:tmpl w:val="0402264E"/>
@@ -8604,7 +9592,7 @@
       </w:pPr>
     </w:lvl>
   </w:abstractNum>
-  <w:abstractNum w:abstractNumId="27">
+  <w:abstractNum w:abstractNumId="30">
     <w:nsid w:val="6D65192F"/>
     <w:multiLevelType w:val="hybridMultilevel"/>
     <w:tmpl w:val="C478AAAC"/>
@@ -8717,7 +9705,7 @@
       </w:rPr>
     </w:lvl>
   </w:abstractNum>
-  <w:abstractNum w:abstractNumId="28">
+  <w:abstractNum w:abstractNumId="31">
     <w:nsid w:val="6DE41C90"/>
     <w:multiLevelType w:val="hybridMultilevel"/>
     <w:tmpl w:val="F2542FDA"/>
@@ -8830,7 +9818,7 @@
       </w:rPr>
     </w:lvl>
   </w:abstractNum>
-  <w:abstractNum w:abstractNumId="29">
+  <w:abstractNum w:abstractNumId="32">
     <w:nsid w:val="718D7D5F"/>
     <w:multiLevelType w:val="hybridMultilevel"/>
     <w:tmpl w:val="0402264E"/>
@@ -8916,7 +9904,7 @@
       </w:pPr>
     </w:lvl>
   </w:abstractNum>
-  <w:abstractNum w:abstractNumId="30">
+  <w:abstractNum w:abstractNumId="33">
     <w:nsid w:val="72784329"/>
     <w:multiLevelType w:val="hybridMultilevel"/>
     <w:tmpl w:val="9EC690EC"/>
@@ -9033,25 +10021,25 @@
     <w:abstractNumId w:val="5"/>
   </w:num>
   <w:num w:numId="2">
-    <w:abstractNumId w:val="16"/>
+    <w:abstractNumId w:val="17"/>
   </w:num>
   <w:num w:numId="3">
     <w:abstractNumId w:val="0"/>
   </w:num>
   <w:num w:numId="4">
-    <w:abstractNumId w:val="25"/>
+    <w:abstractNumId w:val="28"/>
   </w:num>
   <w:num w:numId="5">
-    <w:abstractNumId w:val="10"/>
+    <w:abstractNumId w:val="11"/>
   </w:num>
   <w:num w:numId="6">
     <w:abstractNumId w:val="9"/>
   </w:num>
   <w:num w:numId="7">
-    <w:abstractNumId w:val="14"/>
+    <w:abstractNumId w:val="15"/>
   </w:num>
   <w:num w:numId="8">
-    <w:abstractNumId w:val="27"/>
+    <w:abstractNumId w:val="30"/>
   </w:num>
   <w:num w:numId="9">
     <w:abstractNumId w:val="8"/>
@@ -9060,10 +10048,10 @@
     <w:abstractNumId w:val="7"/>
   </w:num>
   <w:num w:numId="11">
-    <w:abstractNumId w:val="21"/>
+    <w:abstractNumId w:val="23"/>
   </w:num>
   <w:num w:numId="12">
-    <w:abstractNumId w:val="15"/>
+    <w:abstractNumId w:val="16"/>
   </w:num>
   <w:num w:numId="13">
     <w:abstractNumId w:val="1"/>
@@ -9072,55 +10060,64 @@
     <w:abstractNumId w:val="2"/>
   </w:num>
   <w:num w:numId="15">
-    <w:abstractNumId w:val="23"/>
+    <w:abstractNumId w:val="25"/>
   </w:num>
   <w:num w:numId="16">
     <w:abstractNumId w:val="3"/>
   </w:num>
   <w:num w:numId="17">
+    <w:abstractNumId w:val="19"/>
+  </w:num>
+  <w:num w:numId="18">
+    <w:abstractNumId w:val="31"/>
+  </w:num>
+  <w:num w:numId="19">
+    <w:abstractNumId w:val="21"/>
+  </w:num>
+  <w:num w:numId="20">
+    <w:abstractNumId w:val="20"/>
+  </w:num>
+  <w:num w:numId="21">
+    <w:abstractNumId w:val="29"/>
+  </w:num>
+  <w:num w:numId="22">
+    <w:abstractNumId w:val="14"/>
+  </w:num>
+  <w:num w:numId="23">
+    <w:abstractNumId w:val="32"/>
+  </w:num>
+  <w:num w:numId="24">
     <w:abstractNumId w:val="18"/>
   </w:num>
-  <w:num w:numId="18">
-    <w:abstractNumId w:val="28"/>
-  </w:num>
-  <w:num w:numId="19">
-    <w:abstractNumId w:val="20"/>
-  </w:num>
-  <w:num w:numId="20">
-    <w:abstractNumId w:val="19"/>
-  </w:num>
-  <w:num w:numId="21">
+  <w:num w:numId="25">
     <w:abstractNumId w:val="26"/>
   </w:num>
-  <w:num w:numId="22">
+  <w:num w:numId="26">
     <w:abstractNumId w:val="13"/>
-  </w:num>
-  <w:num w:numId="23">
-    <w:abstractNumId w:val="29"/>
-  </w:num>
-  <w:num w:numId="24">
-    <w:abstractNumId w:val="17"/>
-  </w:num>
-  <w:num w:numId="25">
-    <w:abstractNumId w:val="24"/>
-  </w:num>
-  <w:num w:numId="26">
-    <w:abstractNumId w:val="12"/>
   </w:num>
   <w:num w:numId="27">
     <w:abstractNumId w:val="4"/>
   </w:num>
   <w:num w:numId="28">
-    <w:abstractNumId w:val="30"/>
+    <w:abstractNumId w:val="33"/>
   </w:num>
   <w:num w:numId="29">
-    <w:abstractNumId w:val="11"/>
+    <w:abstractNumId w:val="12"/>
   </w:num>
   <w:num w:numId="30">
-    <w:abstractNumId w:val="22"/>
+    <w:abstractNumId w:val="24"/>
   </w:num>
   <w:num w:numId="31">
     <w:abstractNumId w:val="6"/>
+  </w:num>
+  <w:num w:numId="32">
+    <w:abstractNumId w:val="10"/>
+  </w:num>
+  <w:num w:numId="33">
+    <w:abstractNumId w:val="22"/>
+  </w:num>
+  <w:num w:numId="34">
+    <w:abstractNumId w:val="27"/>
   </w:num>
 </w:numbering>
 </file>
@@ -9893,7 +10890,7 @@
 </file>
 
 <file path=customXml/itemProps1.xml><?xml version="1.0" encoding="utf-8"?>
-<ds:datastoreItem xmlns:ds="http://schemas.openxmlformats.org/officeDocument/2006/customXml" ds:itemID="{E709C283-CCAB-445B-865A-552CCBF60A2F}">
+<ds:datastoreItem xmlns:ds="http://schemas.openxmlformats.org/officeDocument/2006/customXml" ds:itemID="{C41A051B-9822-4494-ABC0-A5B6A6FD8953}">
   <ds:schemaRefs>
     <ds:schemaRef ds:uri="http://schemas.openxmlformats.org/officeDocument/2006/bibliography"/>
   </ds:schemaRefs>

</xml_diff>

<commit_message>
Completed notes on Schutt (2015) chapter 13
</commit_message>
<xml_diff>
--- a/Readings/Schutt_2015_Investigating-the-social-world_v00.docx
+++ b/Readings/Schutt_2015_Investigating-the-social-world_v00.docx
@@ -723,13 +723,14 @@
           <w:numId w:val="5"/>
         </w:numPr>
       </w:pPr>
-      <w:proofErr w:type="spellStart"/>
-      <w:r>
-        <w:t>Intersubject</w:t>
-      </w:r>
-      <w:proofErr w:type="spellEnd"/>
-      <w:r>
-        <w:t xml:space="preserve"> agreement is an alternative goal to certainty about an objective reality that emphasizes consensus among scientists about the nature of reality because a community of scientists is more likely to be correct about a topic than any individual scientist.</w:t>
+      <w:r>
+        <w:t>Inter</w:t>
+      </w:r>
+      <w:r>
+        <w:t>-</w:t>
+      </w:r>
+      <w:r>
+        <w:t>subject agreement is an alternative goal to certainty about an objective reality that emphasizes consensus among scientists about the nature of reality because a community of scientists is more likely to be correct about a topic than any individual scientist.</w:t>
       </w:r>
     </w:p>
     <w:p>
@@ -5642,8 +5643,1331 @@
           <w:numId w:val="34"/>
         </w:numPr>
       </w:pPr>
-      <w:bookmarkStart w:id="0" w:name="_GoBack"/>
-      <w:bookmarkEnd w:id="0"/>
+      <w:r>
+        <w:t>Focuses on a series of related events that occur over a longer period of time.</w:t>
+      </w:r>
+    </w:p>
+    <w:p>
+      <w:pPr>
+        <w:pStyle w:val="ListParagraph"/>
+        <w:numPr>
+          <w:ilvl w:val="1"/>
+          <w:numId w:val="34"/>
+        </w:numPr>
+      </w:pPr>
+      <w:r>
+        <w:t>Longitudinal approach allows for more complete understanding of historical developments.</w:t>
+      </w:r>
+    </w:p>
+    <w:p>
+      <w:pPr>
+        <w:pStyle w:val="ListParagraph"/>
+        <w:numPr>
+          <w:ilvl w:val="1"/>
+          <w:numId w:val="34"/>
+        </w:numPr>
+      </w:pPr>
+      <w:r>
+        <w:t>Can use both qualitative and quantitative methods.</w:t>
+      </w:r>
+    </w:p>
+    <w:p>
+      <w:pPr>
+        <w:pStyle w:val="ListParagraph"/>
+        <w:numPr>
+          <w:ilvl w:val="2"/>
+          <w:numId w:val="34"/>
+        </w:numPr>
+      </w:pPr>
+      <w:r>
+        <w:t>Units of analysis are nations or large entities</w:t>
+      </w:r>
+    </w:p>
+    <w:p>
+      <w:pPr>
+        <w:pStyle w:val="ListParagraph"/>
+        <w:numPr>
+          <w:ilvl w:val="1"/>
+          <w:numId w:val="34"/>
+        </w:numPr>
+      </w:pPr>
+      <w:r>
+        <w:t>Common measurement problem is lack of data from historical periods.</w:t>
+      </w:r>
+    </w:p>
+    <w:p>
+      <w:pPr>
+        <w:pStyle w:val="ListParagraph"/>
+        <w:numPr>
+          <w:ilvl w:val="2"/>
+          <w:numId w:val="34"/>
+        </w:numPr>
+      </w:pPr>
+      <w:r>
+        <w:t>Alterna</w:t>
+      </w:r>
+      <w:r>
+        <w:t xml:space="preserve">tive sources and estimates can </w:t>
+      </w:r>
+      <w:r>
+        <w:t>sometimes fill the gaps.</w:t>
+      </w:r>
+    </w:p>
+    <w:p/>
+    <w:p>
+      <w:r>
+        <w:t>Comparative Social Science Methods</w:t>
+      </w:r>
+    </w:p>
+    <w:p>
+      <w:pPr>
+        <w:pStyle w:val="ListParagraph"/>
+        <w:numPr>
+          <w:ilvl w:val="0"/>
+          <w:numId w:val="35"/>
+        </w:numPr>
+      </w:pPr>
+      <w:r>
+        <w:t>Cross-sectional comparative research</w:t>
+      </w:r>
+    </w:p>
+    <w:p>
+      <w:pPr>
+        <w:pStyle w:val="ListParagraph"/>
+        <w:numPr>
+          <w:ilvl w:val="1"/>
+          <w:numId w:val="35"/>
+        </w:numPr>
+      </w:pPr>
+      <w:r>
+        <w:t>Comparisons between nations during one time period.</w:t>
+      </w:r>
+    </w:p>
+    <w:p>
+      <w:pPr>
+        <w:pStyle w:val="ListParagraph"/>
+        <w:numPr>
+          <w:ilvl w:val="1"/>
+          <w:numId w:val="35"/>
+        </w:numPr>
+      </w:pPr>
+      <w:r>
+        <w:t>Useful for identifying universal factors that explain social phenomena and unique factors rooted in specific times and places.</w:t>
+      </w:r>
+    </w:p>
+    <w:p>
+      <w:pPr>
+        <w:pStyle w:val="ListParagraph"/>
+        <w:numPr>
+          <w:ilvl w:val="1"/>
+          <w:numId w:val="35"/>
+        </w:numPr>
+      </w:pPr>
+      <w:r>
+        <w:t>Variable-oriented research focuses on variables representing particular aspects of cases and examines the relationships among the variables across sets of cases.</w:t>
+      </w:r>
+    </w:p>
+    <w:p>
+      <w:pPr>
+        <w:pStyle w:val="ListParagraph"/>
+        <w:numPr>
+          <w:ilvl w:val="1"/>
+          <w:numId w:val="35"/>
+        </w:numPr>
+      </w:pPr>
+      <w:r>
+        <w:t>Focused on discovering general laws of social phenomena (i.e., nomothetic).</w:t>
+      </w:r>
+    </w:p>
+    <w:p>
+      <w:pPr>
+        <w:pStyle w:val="ListParagraph"/>
+        <w:numPr>
+          <w:ilvl w:val="1"/>
+          <w:numId w:val="35"/>
+        </w:numPr>
+      </w:pPr>
+      <w:r>
+        <w:lastRenderedPageBreak/>
+        <w:t>Approach is normally deductive and tests explicit hypotheses about the relationships between variables.</w:t>
+      </w:r>
+    </w:p>
+    <w:p>
+      <w:pPr>
+        <w:pStyle w:val="ListParagraph"/>
+        <w:numPr>
+          <w:ilvl w:val="1"/>
+          <w:numId w:val="35"/>
+        </w:numPr>
+      </w:pPr>
+      <w:r>
+        <w:t>Challenges include:</w:t>
+      </w:r>
+    </w:p>
+    <w:p>
+      <w:pPr>
+        <w:pStyle w:val="ListParagraph"/>
+        <w:numPr>
+          <w:ilvl w:val="2"/>
+          <w:numId w:val="35"/>
+        </w:numPr>
+      </w:pPr>
+      <w:r>
+        <w:t xml:space="preserve">Meaning of concepts and operational definitions </w:t>
+      </w:r>
+      <w:proofErr w:type="spellStart"/>
+      <w:r>
+        <w:t>ov</w:t>
+      </w:r>
+      <w:proofErr w:type="spellEnd"/>
+      <w:r>
+        <w:t xml:space="preserve"> variables may differ between nations or regions.</w:t>
+      </w:r>
+    </w:p>
+    <w:p>
+      <w:pPr>
+        <w:pStyle w:val="ListParagraph"/>
+        <w:numPr>
+          <w:ilvl w:val="0"/>
+          <w:numId w:val="35"/>
+        </w:numPr>
+      </w:pPr>
+      <w:r>
+        <w:t>Comparative historical research</w:t>
+      </w:r>
+    </w:p>
+    <w:p>
+      <w:pPr>
+        <w:pStyle w:val="ListParagraph"/>
+        <w:numPr>
+          <w:ilvl w:val="1"/>
+          <w:numId w:val="35"/>
+        </w:numPr>
+      </w:pPr>
+      <w:r>
+        <w:t>Useful for:</w:t>
+      </w:r>
+    </w:p>
+    <w:p>
+      <w:pPr>
+        <w:pStyle w:val="ListParagraph"/>
+        <w:numPr>
+          <w:ilvl w:val="2"/>
+          <w:numId w:val="35"/>
+        </w:numPr>
+      </w:pPr>
+      <w:r>
+        <w:t>Highlighting the particular features of cases</w:t>
+      </w:r>
+    </w:p>
+    <w:p>
+      <w:pPr>
+        <w:pStyle w:val="ListParagraph"/>
+        <w:numPr>
+          <w:ilvl w:val="2"/>
+          <w:numId w:val="35"/>
+        </w:numPr>
+      </w:pPr>
+      <w:r>
+        <w:t>Identifying general historical patterns across nations</w:t>
+      </w:r>
+    </w:p>
+    <w:p>
+      <w:pPr>
+        <w:pStyle w:val="ListParagraph"/>
+        <w:numPr>
+          <w:ilvl w:val="2"/>
+          <w:numId w:val="35"/>
+        </w:numPr>
+      </w:pPr>
+      <w:r>
+        <w:t>Identifying causal processes at work within nations</w:t>
+      </w:r>
+    </w:p>
+    <w:p>
+      <w:pPr>
+        <w:pStyle w:val="ListParagraph"/>
+        <w:numPr>
+          <w:ilvl w:val="1"/>
+          <w:numId w:val="35"/>
+        </w:numPr>
+      </w:pPr>
+      <w:r>
+        <w:t>In historically conditional theory the applicability of general theoretical propositions is linked to particular historical circumstances.</w:t>
+      </w:r>
+    </w:p>
+    <w:p>
+      <w:pPr>
+        <w:pStyle w:val="ListParagraph"/>
+        <w:numPr>
+          <w:ilvl w:val="1"/>
+          <w:numId w:val="35"/>
+        </w:numPr>
+      </w:pPr>
+      <w:r>
+        <w:t>Focuses on sequences of events rather than a single event</w:t>
+      </w:r>
+    </w:p>
+    <w:p>
+      <w:pPr>
+        <w:pStyle w:val="ListParagraph"/>
+        <w:numPr>
+          <w:ilvl w:val="2"/>
+          <w:numId w:val="35"/>
+        </w:numPr>
+      </w:pPr>
+      <w:r>
+        <w:t>Quantitative or qualitative</w:t>
+      </w:r>
+    </w:p>
+    <w:p>
+      <w:pPr>
+        <w:pStyle w:val="ListParagraph"/>
+        <w:numPr>
+          <w:ilvl w:val="1"/>
+          <w:numId w:val="35"/>
+        </w:numPr>
+      </w:pPr>
+      <w:r>
+        <w:t>Stages for systematic, comparative historical study:</w:t>
+      </w:r>
+    </w:p>
+    <w:p>
+      <w:pPr>
+        <w:pStyle w:val="ListParagraph"/>
+        <w:numPr>
+          <w:ilvl w:val="2"/>
+          <w:numId w:val="35"/>
+        </w:numPr>
+      </w:pPr>
+      <w:r>
+        <w:t>Specify a theoretical framework</w:t>
+      </w:r>
+    </w:p>
+    <w:p>
+      <w:pPr>
+        <w:pStyle w:val="ListParagraph"/>
+        <w:numPr>
+          <w:ilvl w:val="2"/>
+          <w:numId w:val="35"/>
+        </w:numPr>
+      </w:pPr>
+      <w:r>
+        <w:t>Identify concepts or events that should be examined to explain a phenomenon</w:t>
+      </w:r>
+    </w:p>
+    <w:p>
+      <w:pPr>
+        <w:pStyle w:val="ListParagraph"/>
+        <w:numPr>
+          <w:ilvl w:val="2"/>
+          <w:numId w:val="35"/>
+        </w:numPr>
+      </w:pPr>
+      <w:r>
+        <w:t>Select cases that vary in terms of the key concepts and events</w:t>
+      </w:r>
+    </w:p>
+    <w:p>
+      <w:pPr>
+        <w:pStyle w:val="ListParagraph"/>
+        <w:numPr>
+          <w:ilvl w:val="2"/>
+          <w:numId w:val="35"/>
+        </w:numPr>
+      </w:pPr>
+      <w:r>
+        <w:t>Identify similarities and differences between cases in terms of key concepts, events, and the outcome to be explained.</w:t>
+      </w:r>
+    </w:p>
+    <w:p>
+      <w:pPr>
+        <w:pStyle w:val="ListParagraph"/>
+        <w:numPr>
+          <w:ilvl w:val="2"/>
+          <w:numId w:val="35"/>
+        </w:numPr>
+      </w:pPr>
+      <w:r>
+        <w:t>Propose a causal explanation for the historical outcome.</w:t>
+      </w:r>
+    </w:p>
+    <w:p>
+      <w:pPr>
+        <w:pStyle w:val="ListParagraph"/>
+        <w:numPr>
+          <w:ilvl w:val="3"/>
+          <w:numId w:val="35"/>
+        </w:numPr>
+      </w:pPr>
+      <w:r>
+        <w:t>Take into consideration the possibility complex inter-relations</w:t>
+      </w:r>
+    </w:p>
+    <w:p>
+      <w:pPr>
+        <w:pStyle w:val="ListParagraph"/>
+        <w:numPr>
+          <w:ilvl w:val="1"/>
+          <w:numId w:val="35"/>
+        </w:numPr>
+      </w:pPr>
+      <w:r>
+        <w:t>Comparative case study designs</w:t>
+      </w:r>
+    </w:p>
+    <w:p>
+      <w:pPr>
+        <w:pStyle w:val="ListParagraph"/>
+        <w:numPr>
+          <w:ilvl w:val="2"/>
+          <w:numId w:val="35"/>
+        </w:numPr>
+      </w:pPr>
+      <w:r>
+        <w:t xml:space="preserve">Method of agreement </w:t>
+      </w:r>
+      <w:r>
+        <w:t xml:space="preserve">(most different case studies method) </w:t>
+      </w:r>
+      <w:r>
+        <w:t>establishes causal relations by identifying the values of cases that agree on an outcome variable and also agree on the value of the variable hypothesized to have a causal effect although they differ on other variables.</w:t>
+      </w:r>
+    </w:p>
+    <w:p>
+      <w:pPr>
+        <w:pStyle w:val="ListParagraph"/>
+        <w:numPr>
+          <w:ilvl w:val="2"/>
+          <w:numId w:val="35"/>
+        </w:numPr>
+      </w:pPr>
+      <w:r>
+        <w:t>Method of difference (most similar case studies method) establishes causal relations by identifying the values of cases that differ on the value of the variable hypothesized to have a causal effect although they agree on other variables.</w:t>
+      </w:r>
+    </w:p>
+    <w:p>
+      <w:pPr>
+        <w:pStyle w:val="ListParagraph"/>
+        <w:numPr>
+          <w:ilvl w:val="1"/>
+          <w:numId w:val="35"/>
+        </w:numPr>
+      </w:pPr>
+      <w:r>
+        <w:t>Cautions for comparative analysis</w:t>
+      </w:r>
+    </w:p>
+    <w:p>
+      <w:pPr>
+        <w:pStyle w:val="ListParagraph"/>
+        <w:numPr>
+          <w:ilvl w:val="2"/>
+          <w:numId w:val="35"/>
+        </w:numPr>
+      </w:pPr>
+      <w:r>
+        <w:t>Relying on a small number of cases for comparisons introduces uncertainty into the conclusions.</w:t>
+      </w:r>
+    </w:p>
+    <w:p>
+      <w:pPr>
+        <w:pStyle w:val="ListParagraph"/>
+        <w:numPr>
+          <w:ilvl w:val="3"/>
+          <w:numId w:val="35"/>
+        </w:numPr>
+      </w:pPr>
+      <w:r>
+        <w:t>COMMENT: How many cases are sufficient for comparative analyses?</w:t>
+      </w:r>
+    </w:p>
+    <w:p>
+      <w:pPr>
+        <w:pStyle w:val="ListParagraph"/>
+        <w:numPr>
+          <w:ilvl w:val="2"/>
+          <w:numId w:val="35"/>
+        </w:numPr>
+      </w:pPr>
+      <w:r>
+        <w:t>Values of continuous variables are often dichotomized, which introduces imprecision.</w:t>
+      </w:r>
+    </w:p>
+    <w:p>
+      <w:pPr>
+        <w:pStyle w:val="ListParagraph"/>
+        <w:numPr>
+          <w:ilvl w:val="2"/>
+          <w:numId w:val="35"/>
+        </w:numPr>
+      </w:pPr>
+      <w:r>
+        <w:t>National boundaries don’t always correspond to key cultural differences.</w:t>
+      </w:r>
+    </w:p>
+    <w:p/>
+    <w:p>
+      <w:r>
+        <w:t>Demographic Analysis</w:t>
+      </w:r>
+    </w:p>
+    <w:p>
+      <w:pPr>
+        <w:pStyle w:val="ListParagraph"/>
+        <w:numPr>
+          <w:ilvl w:val="0"/>
+          <w:numId w:val="36"/>
+        </w:numPr>
+      </w:pPr>
+      <w:r>
+        <w:t>Social processes are often influenced by changes in the makeup of the population being studied.</w:t>
+      </w:r>
+    </w:p>
+    <w:p>
+      <w:pPr>
+        <w:pStyle w:val="ListParagraph"/>
+        <w:numPr>
+          <w:ilvl w:val="0"/>
+          <w:numId w:val="36"/>
+        </w:numPr>
+      </w:pPr>
+      <w:r>
+        <w:t>Demography is the study of the size, composition, and spatial distribution of human populations and how these features change over time.</w:t>
+      </w:r>
+    </w:p>
+    <w:p>
+      <w:pPr>
+        <w:pStyle w:val="ListParagraph"/>
+        <w:numPr>
+          <w:ilvl w:val="0"/>
+          <w:numId w:val="36"/>
+        </w:numPr>
+      </w:pPr>
+      <w:r>
+        <w:t>Five processes of population change</w:t>
+      </w:r>
+    </w:p>
+    <w:p>
+      <w:pPr>
+        <w:pStyle w:val="ListParagraph"/>
+        <w:numPr>
+          <w:ilvl w:val="1"/>
+          <w:numId w:val="36"/>
+        </w:numPr>
+      </w:pPr>
+      <w:r>
+        <w:t>Fertility</w:t>
+      </w:r>
+    </w:p>
+    <w:p>
+      <w:pPr>
+        <w:pStyle w:val="ListParagraph"/>
+        <w:numPr>
+          <w:ilvl w:val="1"/>
+          <w:numId w:val="36"/>
+        </w:numPr>
+      </w:pPr>
+      <w:r>
+        <w:lastRenderedPageBreak/>
+        <w:t>Mortality</w:t>
+      </w:r>
+    </w:p>
+    <w:p>
+      <w:pPr>
+        <w:pStyle w:val="ListParagraph"/>
+        <w:numPr>
+          <w:ilvl w:val="1"/>
+          <w:numId w:val="36"/>
+        </w:numPr>
+      </w:pPr>
+      <w:r>
+        <w:t>Marriage</w:t>
+      </w:r>
+    </w:p>
+    <w:p>
+      <w:pPr>
+        <w:pStyle w:val="ListParagraph"/>
+        <w:numPr>
+          <w:ilvl w:val="1"/>
+          <w:numId w:val="36"/>
+        </w:numPr>
+      </w:pPr>
+      <w:r>
+        <w:t>Migration</w:t>
+      </w:r>
+    </w:p>
+    <w:p>
+      <w:pPr>
+        <w:pStyle w:val="ListParagraph"/>
+        <w:numPr>
+          <w:ilvl w:val="1"/>
+          <w:numId w:val="36"/>
+        </w:numPr>
+      </w:pPr>
+      <w:r>
+        <w:t>Social mobility</w:t>
+      </w:r>
+    </w:p>
+    <w:p>
+      <w:pPr>
+        <w:pStyle w:val="ListParagraph"/>
+        <w:numPr>
+          <w:ilvl w:val="0"/>
+          <w:numId w:val="36"/>
+        </w:numPr>
+      </w:pPr>
+      <w:r>
+        <w:t>Key concepts for understanding and using demographic methods</w:t>
+      </w:r>
+    </w:p>
+    <w:p>
+      <w:pPr>
+        <w:pStyle w:val="ListParagraph"/>
+        <w:numPr>
+          <w:ilvl w:val="1"/>
+          <w:numId w:val="36"/>
+        </w:numPr>
+      </w:pPr>
+      <w:r>
+        <w:t>Population change</w:t>
+      </w:r>
+    </w:p>
+    <w:p>
+      <w:pPr>
+        <w:pStyle w:val="ListParagraph"/>
+        <w:numPr>
+          <w:ilvl w:val="2"/>
+          <w:numId w:val="36"/>
+        </w:numPr>
+      </w:pPr>
+      <w:r>
+        <w:t>Absolute population change is the difference between total size of population for two periods</w:t>
+      </w:r>
+    </w:p>
+    <w:p>
+      <w:pPr>
+        <w:pStyle w:val="ListParagraph"/>
+        <w:numPr>
+          <w:ilvl w:val="2"/>
+          <w:numId w:val="36"/>
+        </w:numPr>
+      </w:pPr>
+      <w:proofErr w:type="spellStart"/>
+      <w:r>
+        <w:t>Intercensal</w:t>
+      </w:r>
+      <w:proofErr w:type="spellEnd"/>
+      <w:r>
+        <w:t xml:space="preserve"> percent change is the absolute population change divided by the total size of population in the earlier period</w:t>
+      </w:r>
+    </w:p>
+    <w:p>
+      <w:pPr>
+        <w:pStyle w:val="ListParagraph"/>
+        <w:numPr>
+          <w:ilvl w:val="1"/>
+          <w:numId w:val="36"/>
+        </w:numPr>
+      </w:pPr>
+      <w:r>
+        <w:t>Standardization of population numbers entails adjusting demographic numbers for an event for the size of the population at risk for the event</w:t>
+      </w:r>
+    </w:p>
+    <w:p>
+      <w:pPr>
+        <w:pStyle w:val="ListParagraph"/>
+        <w:numPr>
+          <w:ilvl w:val="1"/>
+          <w:numId w:val="36"/>
+        </w:numPr>
+      </w:pPr>
+      <w:r>
+        <w:t>Demographic bookkeeping equation is used to identify the four components of population growth during a time interval</w:t>
+      </w:r>
+      <w:r>
+        <w:br/>
+        <w:t>P</w:t>
+      </w:r>
+      <w:r>
+        <w:t>opulation</w:t>
+      </w:r>
+      <w:r>
+        <w:rPr>
+          <w:vertAlign w:val="subscript"/>
+        </w:rPr>
+        <w:t>2</w:t>
+      </w:r>
+      <w:r>
+        <w:t xml:space="preserve"> = P</w:t>
+      </w:r>
+      <w:r>
+        <w:t>opulation</w:t>
+      </w:r>
+      <w:r>
+        <w:rPr>
+          <w:vertAlign w:val="subscript"/>
+        </w:rPr>
+        <w:t>1</w:t>
+      </w:r>
+      <w:r>
+        <w:t xml:space="preserve"> + (Births – Deaths) + (</w:t>
+      </w:r>
+      <w:proofErr w:type="spellStart"/>
+      <w:r>
+        <w:t>Migration</w:t>
+      </w:r>
+      <w:r>
+        <w:rPr>
+          <w:vertAlign w:val="subscript"/>
+        </w:rPr>
+        <w:t>in</w:t>
+      </w:r>
+      <w:proofErr w:type="spellEnd"/>
+      <w:r>
+        <w:t xml:space="preserve"> – </w:t>
+      </w:r>
+      <w:proofErr w:type="spellStart"/>
+      <w:r>
+        <w:t>Migration</w:t>
+      </w:r>
+      <w:r>
+        <w:rPr>
+          <w:vertAlign w:val="subscript"/>
+        </w:rPr>
+        <w:t>out</w:t>
+      </w:r>
+      <w:proofErr w:type="spellEnd"/>
+      <w:r>
+        <w:t>)</w:t>
+      </w:r>
+    </w:p>
+    <w:p>
+      <w:pPr>
+        <w:pStyle w:val="ListParagraph"/>
+        <w:numPr>
+          <w:ilvl w:val="1"/>
+          <w:numId w:val="36"/>
+        </w:numPr>
+      </w:pPr>
+      <w:r>
+        <w:t>Population composition</w:t>
+      </w:r>
+      <w:r>
+        <w:t xml:space="preserve"> is the description of a population in terms of basic characteristics (e.g., age, race, sex, marital status, etc.)</w:t>
+      </w:r>
+    </w:p>
+    <w:p/>
+    <w:p>
+      <w:r>
+        <w:t>Content Analysis</w:t>
+      </w:r>
+    </w:p>
+    <w:p>
+      <w:pPr>
+        <w:pStyle w:val="ListParagraph"/>
+        <w:numPr>
+          <w:ilvl w:val="0"/>
+          <w:numId w:val="37"/>
+        </w:numPr>
+      </w:pPr>
+      <w:r>
+        <w:t>The systematic, objective, quantitative analysis of message characteristics.</w:t>
+      </w:r>
+    </w:p>
+    <w:p>
+      <w:pPr>
+        <w:pStyle w:val="ListParagraph"/>
+        <w:numPr>
+          <w:ilvl w:val="0"/>
+          <w:numId w:val="37"/>
+        </w:numPr>
+      </w:pPr>
+      <w:r>
+        <w:t>Useful for the study of popular culture and issues concerning human communication.</w:t>
+      </w:r>
+    </w:p>
+    <w:p>
+      <w:pPr>
+        <w:pStyle w:val="ListParagraph"/>
+        <w:numPr>
+          <w:ilvl w:val="0"/>
+          <w:numId w:val="37"/>
+        </w:numPr>
+      </w:pPr>
+      <w:r>
+        <w:t>Can be used with all forms of communication (e.g., visual images, audio, etc.)</w:t>
+      </w:r>
+    </w:p>
+    <w:p>
+      <w:pPr>
+        <w:pStyle w:val="ListParagraph"/>
+        <w:numPr>
+          <w:ilvl w:val="0"/>
+          <w:numId w:val="37"/>
+        </w:numPr>
+      </w:pPr>
+      <w:r>
+        <w:t>The goal is to develop inferences from human communication in any form.</w:t>
+      </w:r>
+    </w:p>
+    <w:p>
+      <w:pPr>
+        <w:pStyle w:val="ListParagraph"/>
+        <w:numPr>
+          <w:ilvl w:val="0"/>
+          <w:numId w:val="37"/>
+        </w:numPr>
+      </w:pPr>
+      <w:r>
+        <w:t>Involves coding and categorizing text.</w:t>
+      </w:r>
+    </w:p>
+    <w:p>
+      <w:pPr>
+        <w:pStyle w:val="ListParagraph"/>
+        <w:numPr>
+          <w:ilvl w:val="0"/>
+          <w:numId w:val="37"/>
+        </w:numPr>
+      </w:pPr>
+      <w:r>
+        <w:t>Process is comparable to quantitative survey research.</w:t>
+      </w:r>
+    </w:p>
+    <w:p>
+      <w:pPr>
+        <w:pStyle w:val="ListParagraph"/>
+        <w:numPr>
+          <w:ilvl w:val="1"/>
+          <w:numId w:val="37"/>
+        </w:numPr>
+      </w:pPr>
+      <w:r>
+        <w:t>Select theory and rationale</w:t>
+      </w:r>
+    </w:p>
+    <w:p>
+      <w:pPr>
+        <w:pStyle w:val="ListParagraph"/>
+        <w:numPr>
+          <w:ilvl w:val="1"/>
+          <w:numId w:val="37"/>
+        </w:numPr>
+      </w:pPr>
+      <w:r>
+        <w:t>Develop conceptualizations</w:t>
+      </w:r>
+    </w:p>
+    <w:p>
+      <w:pPr>
+        <w:pStyle w:val="ListParagraph"/>
+        <w:numPr>
+          <w:ilvl w:val="1"/>
+          <w:numId w:val="37"/>
+        </w:numPr>
+      </w:pPr>
+      <w:r>
+        <w:t xml:space="preserve">Develop </w:t>
+      </w:r>
+      <w:proofErr w:type="spellStart"/>
+      <w:r>
+        <w:t>operationalizations</w:t>
+      </w:r>
+      <w:proofErr w:type="spellEnd"/>
+      <w:r>
+        <w:t xml:space="preserve"> (i.e., measures)</w:t>
+      </w:r>
+    </w:p>
+    <w:p>
+      <w:pPr>
+        <w:pStyle w:val="ListParagraph"/>
+        <w:numPr>
+          <w:ilvl w:val="1"/>
+          <w:numId w:val="37"/>
+        </w:numPr>
+      </w:pPr>
+      <w:r>
+        <w:t>Determine data coding protocols</w:t>
+      </w:r>
+    </w:p>
+    <w:p>
+      <w:pPr>
+        <w:pStyle w:val="ListParagraph"/>
+        <w:numPr>
+          <w:ilvl w:val="2"/>
+          <w:numId w:val="37"/>
+        </w:numPr>
+      </w:pPr>
+      <w:r>
+        <w:t>Human coding</w:t>
+      </w:r>
+    </w:p>
+    <w:p>
+      <w:pPr>
+        <w:pStyle w:val="ListParagraph"/>
+        <w:numPr>
+          <w:ilvl w:val="3"/>
+          <w:numId w:val="37"/>
+        </w:numPr>
+      </w:pPr>
+      <w:r>
+        <w:t>Code book</w:t>
+      </w:r>
+    </w:p>
+    <w:p>
+      <w:pPr>
+        <w:pStyle w:val="ListParagraph"/>
+        <w:numPr>
+          <w:ilvl w:val="3"/>
+          <w:numId w:val="37"/>
+        </w:numPr>
+      </w:pPr>
+      <w:r>
+        <w:t>Coding form</w:t>
+      </w:r>
+    </w:p>
+    <w:p>
+      <w:pPr>
+        <w:pStyle w:val="ListParagraph"/>
+        <w:numPr>
+          <w:ilvl w:val="2"/>
+          <w:numId w:val="37"/>
+        </w:numPr>
+      </w:pPr>
+      <w:r>
+        <w:t>Computer coding</w:t>
+      </w:r>
+    </w:p>
+    <w:p>
+      <w:pPr>
+        <w:pStyle w:val="ListParagraph"/>
+        <w:numPr>
+          <w:ilvl w:val="3"/>
+          <w:numId w:val="37"/>
+        </w:numPr>
+      </w:pPr>
+      <w:r>
+        <w:t>Dictionaries</w:t>
+      </w:r>
+    </w:p>
+    <w:p>
+      <w:pPr>
+        <w:pStyle w:val="ListParagraph"/>
+        <w:numPr>
+          <w:ilvl w:val="3"/>
+          <w:numId w:val="37"/>
+        </w:numPr>
+      </w:pPr>
+      <w:r>
+        <w:t>Methods of applying dictionaries</w:t>
+      </w:r>
+    </w:p>
+    <w:p>
+      <w:pPr>
+        <w:pStyle w:val="ListParagraph"/>
+        <w:numPr>
+          <w:ilvl w:val="1"/>
+          <w:numId w:val="37"/>
+        </w:numPr>
+      </w:pPr>
+      <w:r>
+        <w:t>Obtain data sample</w:t>
+      </w:r>
+    </w:p>
+    <w:p>
+      <w:pPr>
+        <w:pStyle w:val="ListParagraph"/>
+        <w:numPr>
+          <w:ilvl w:val="1"/>
+          <w:numId w:val="37"/>
+        </w:numPr>
+      </w:pPr>
+      <w:r>
+        <w:t>Train human coders and pilot reliability</w:t>
+      </w:r>
+    </w:p>
+    <w:p>
+      <w:pPr>
+        <w:pStyle w:val="ListParagraph"/>
+        <w:numPr>
+          <w:ilvl w:val="2"/>
+          <w:numId w:val="37"/>
+        </w:numPr>
+      </w:pPr>
+      <w:r>
+        <w:t>Revise coding protocols</w:t>
+      </w:r>
+    </w:p>
+    <w:p>
+      <w:pPr>
+        <w:pStyle w:val="ListParagraph"/>
+        <w:numPr>
+          <w:ilvl w:val="1"/>
+          <w:numId w:val="37"/>
+        </w:numPr>
+      </w:pPr>
+      <w:r>
+        <w:t>Code data</w:t>
+      </w:r>
+    </w:p>
+    <w:p>
+      <w:pPr>
+        <w:pStyle w:val="ListParagraph"/>
+        <w:numPr>
+          <w:ilvl w:val="1"/>
+          <w:numId w:val="37"/>
+        </w:numPr>
+      </w:pPr>
+      <w:r>
+        <w:t>Determine final reliability, if using human coding</w:t>
+      </w:r>
+    </w:p>
+    <w:p>
+      <w:pPr>
+        <w:pStyle w:val="ListParagraph"/>
+        <w:numPr>
+          <w:ilvl w:val="1"/>
+          <w:numId w:val="37"/>
+        </w:numPr>
+      </w:pPr>
+      <w:r>
+        <w:t>Tabulate and report findings</w:t>
+      </w:r>
+    </w:p>
+    <w:p>
+      <w:pPr>
+        <w:pStyle w:val="ListParagraph"/>
+        <w:numPr>
+          <w:ilvl w:val="0"/>
+          <w:numId w:val="37"/>
+        </w:numPr>
+      </w:pPr>
+      <w:r>
+        <w:t>Identify a population of documents or other textual sources</w:t>
+      </w:r>
+    </w:p>
+    <w:p>
+      <w:pPr>
+        <w:pStyle w:val="ListParagraph"/>
+        <w:numPr>
+          <w:ilvl w:val="1"/>
+          <w:numId w:val="37"/>
+        </w:numPr>
+      </w:pPr>
+      <w:r>
+        <w:t>Comprehensive archives are useful sources</w:t>
+      </w:r>
+    </w:p>
+    <w:p>
+      <w:pPr>
+        <w:pStyle w:val="ListParagraph"/>
+        <w:numPr>
+          <w:ilvl w:val="0"/>
+          <w:numId w:val="37"/>
+        </w:numPr>
+      </w:pPr>
+      <w:r>
+        <w:t>Determine the units of analysis</w:t>
+      </w:r>
+    </w:p>
+    <w:p>
+      <w:pPr>
+        <w:pStyle w:val="ListParagraph"/>
+        <w:numPr>
+          <w:ilvl w:val="1"/>
+          <w:numId w:val="37"/>
+        </w:numPr>
+      </w:pPr>
+      <w:r>
+        <w:t>Newspaper articles</w:t>
+      </w:r>
+    </w:p>
+    <w:p>
+      <w:pPr>
+        <w:pStyle w:val="ListParagraph"/>
+        <w:numPr>
+          <w:ilvl w:val="1"/>
+          <w:numId w:val="37"/>
+        </w:numPr>
+      </w:pPr>
+      <w:r>
+        <w:lastRenderedPageBreak/>
+        <w:t>Whole newspapers</w:t>
+      </w:r>
+    </w:p>
+    <w:p>
+      <w:pPr>
+        <w:pStyle w:val="ListParagraph"/>
+        <w:numPr>
+          <w:ilvl w:val="1"/>
+          <w:numId w:val="37"/>
+        </w:numPr>
+      </w:pPr>
+      <w:r>
+        <w:t>Speeches</w:t>
+      </w:r>
+    </w:p>
+    <w:p>
+      <w:pPr>
+        <w:pStyle w:val="ListParagraph"/>
+        <w:numPr>
+          <w:ilvl w:val="1"/>
+          <w:numId w:val="37"/>
+        </w:numPr>
+      </w:pPr>
+      <w:r>
+        <w:t>Political conventions</w:t>
+      </w:r>
+    </w:p>
+    <w:p>
+      <w:pPr>
+        <w:pStyle w:val="ListParagraph"/>
+        <w:numPr>
+          <w:ilvl w:val="1"/>
+          <w:numId w:val="37"/>
+        </w:numPr>
+      </w:pPr>
+      <w:r>
+        <w:t>Words</w:t>
+      </w:r>
+    </w:p>
+    <w:p>
+      <w:pPr>
+        <w:pStyle w:val="ListParagraph"/>
+        <w:numPr>
+          <w:ilvl w:val="1"/>
+          <w:numId w:val="37"/>
+        </w:numPr>
+      </w:pPr>
+      <w:r>
+        <w:t>Interactions</w:t>
+      </w:r>
+    </w:p>
+    <w:p>
+      <w:pPr>
+        <w:pStyle w:val="ListParagraph"/>
+        <w:numPr>
+          <w:ilvl w:val="1"/>
+          <w:numId w:val="37"/>
+        </w:numPr>
+      </w:pPr>
+      <w:r>
+        <w:t>Time periods, etc.</w:t>
+      </w:r>
+    </w:p>
+    <w:p>
+      <w:pPr>
+        <w:pStyle w:val="ListParagraph"/>
+        <w:numPr>
+          <w:ilvl w:val="0"/>
+          <w:numId w:val="37"/>
+        </w:numPr>
+      </w:pPr>
+      <w:r>
+        <w:t>Select a sample of units from the population</w:t>
+      </w:r>
+    </w:p>
+    <w:p>
+      <w:pPr>
+        <w:pStyle w:val="ListParagraph"/>
+        <w:numPr>
+          <w:ilvl w:val="1"/>
+          <w:numId w:val="37"/>
+        </w:numPr>
+      </w:pPr>
+      <w:r>
+        <w:t>Random sample of documents</w:t>
+      </w:r>
+    </w:p>
+    <w:p>
+      <w:pPr>
+        <w:pStyle w:val="ListParagraph"/>
+        <w:numPr>
+          <w:ilvl w:val="1"/>
+          <w:numId w:val="37"/>
+        </w:numPr>
+      </w:pPr>
+      <w:r>
+        <w:t>Stratified sample</w:t>
+      </w:r>
+    </w:p>
+    <w:p>
+      <w:pPr>
+        <w:pStyle w:val="ListParagraph"/>
+        <w:numPr>
+          <w:ilvl w:val="1"/>
+          <w:numId w:val="37"/>
+        </w:numPr>
+      </w:pPr>
+      <w:r>
+        <w:t>Nonrandom sampling methods are used when the entire population of interest cannot be determined.</w:t>
+      </w:r>
+    </w:p>
+    <w:p>
+      <w:pPr>
+        <w:pStyle w:val="ListParagraph"/>
+        <w:numPr>
+          <w:ilvl w:val="0"/>
+          <w:numId w:val="37"/>
+        </w:numPr>
+      </w:pPr>
+      <w:r>
+        <w:t>Design coding procedures for the variables to be measured</w:t>
+      </w:r>
+    </w:p>
+    <w:p>
+      <w:pPr>
+        <w:pStyle w:val="ListParagraph"/>
+        <w:numPr>
+          <w:ilvl w:val="1"/>
+          <w:numId w:val="37"/>
+        </w:numPr>
+      </w:pPr>
+      <w:r>
+        <w:t>S</w:t>
+      </w:r>
+      <w:r>
+        <w:t>pecial problems for coding in content analysis</w:t>
+      </w:r>
+    </w:p>
+    <w:p>
+      <w:pPr>
+        <w:pStyle w:val="ListParagraph"/>
+        <w:numPr>
+          <w:ilvl w:val="2"/>
+          <w:numId w:val="37"/>
+        </w:numPr>
+      </w:pPr>
+      <w:r>
+        <w:t xml:space="preserve">Homographs are words that have different meanings in different contexts (e.g., mine) </w:t>
+      </w:r>
+    </w:p>
+    <w:p>
+      <w:pPr>
+        <w:pStyle w:val="ListParagraph"/>
+        <w:numPr>
+          <w:ilvl w:val="2"/>
+          <w:numId w:val="37"/>
+        </w:numPr>
+      </w:pPr>
+      <w:r>
+        <w:t>Idioms</w:t>
+      </w:r>
+    </w:p>
+    <w:p>
+      <w:pPr>
+        <w:pStyle w:val="ListParagraph"/>
+        <w:numPr>
+          <w:ilvl w:val="1"/>
+          <w:numId w:val="37"/>
+        </w:numPr>
+      </w:pPr>
+      <w:r>
+        <w:t>Must assess reliability by comparing the coding of different coders for the same case.</w:t>
+      </w:r>
+    </w:p>
+    <w:p>
+      <w:pPr>
+        <w:pStyle w:val="ListParagraph"/>
+        <w:numPr>
+          <w:ilvl w:val="1"/>
+          <w:numId w:val="37"/>
+        </w:numPr>
+      </w:pPr>
+      <w:r>
+        <w:t>Asses validity using construct validity</w:t>
+      </w:r>
+    </w:p>
+    <w:p>
+      <w:pPr>
+        <w:pStyle w:val="ListParagraph"/>
+        <w:numPr>
+          <w:ilvl w:val="0"/>
+          <w:numId w:val="37"/>
+        </w:numPr>
+      </w:pPr>
+      <w:r>
+        <w:t>Develop appropriate statistical analyses</w:t>
+      </w:r>
+    </w:p>
+    <w:p/>
+    <w:p>
+      <w:r>
+        <w:t>Ethical Issues in Historical and Comparative Research and Content Analysis</w:t>
+      </w:r>
+    </w:p>
+    <w:p>
+      <w:pPr>
+        <w:pStyle w:val="ListParagraph"/>
+        <w:numPr>
+          <w:ilvl w:val="0"/>
+          <w:numId w:val="38"/>
+        </w:numPr>
+      </w:pPr>
+      <w:r>
+        <w:t>Generally does NOT create the potential for harm to human subjects</w:t>
+      </w:r>
+    </w:p>
+    <w:p>
+      <w:pPr>
+        <w:pStyle w:val="ListParagraph"/>
+        <w:numPr>
+          <w:ilvl w:val="0"/>
+          <w:numId w:val="38"/>
+        </w:numPr>
+      </w:pPr>
+      <w:r>
+        <w:t>Must try to avoid embarrassing or otherwise harming named individuals or their descendants by disclosing sensitive information.</w:t>
+      </w:r>
+    </w:p>
+    <w:p>
+      <w:pPr>
+        <w:pStyle w:val="ListParagraph"/>
+        <w:numPr>
+          <w:ilvl w:val="0"/>
+          <w:numId w:val="38"/>
+        </w:numPr>
+      </w:pPr>
+      <w:r>
+        <w:t>Potential for inadvertently harming subjects when data is collected in other countries with different local norms, values, and routines (e.g., cross-cultural research)</w:t>
+      </w:r>
+    </w:p>
+    <w:p>
+      <w:pPr>
+        <w:pStyle w:val="ListParagraph"/>
+        <w:numPr>
+          <w:ilvl w:val="1"/>
+          <w:numId w:val="38"/>
+        </w:numPr>
+      </w:pPr>
+      <w:r>
+        <w:t>Cross-cultural researchers have an obligation to understand the culture and norms of the societies they are studying before beginning the research.</w:t>
+      </w:r>
+    </w:p>
+    <w:p>
+      <w:pPr>
+        <w:pStyle w:val="ListParagraph"/>
+        <w:numPr>
+          <w:ilvl w:val="1"/>
+          <w:numId w:val="38"/>
+        </w:numPr>
+      </w:pPr>
+      <w:r>
+        <w:t>Local advisory groups can help mitigate this risk.</w:t>
+      </w:r>
+    </w:p>
+    <w:p>
+      <w:pPr>
+        <w:pStyle w:val="ListParagraph"/>
+        <w:numPr>
+          <w:ilvl w:val="1"/>
+          <w:numId w:val="38"/>
+        </w:numPr>
+      </w:pPr>
+      <w:r>
+        <w:t>Collaborating with local researchers who are members of the society being studied is helpful.</w:t>
+      </w:r>
     </w:p>
     <w:p/>
     <w:p>
@@ -5657,6 +6981,8 @@
           <w:docGrid w:linePitch="360"/>
         </w:sectPr>
       </w:pPr>
+      <w:bookmarkStart w:id="0" w:name="_GoBack"/>
+      <w:bookmarkEnd w:id="0"/>
     </w:p>
     <w:p>
       <w:pPr>
@@ -6255,7 +7581,7 @@
         <w:b/>
         <w:noProof/>
       </w:rPr>
-      <w:t>2</w:t>
+      <w:t>5</w:t>
     </w:r>
     <w:r>
       <w:rPr>
@@ -6289,7 +7615,7 @@
         <w:b/>
         <w:noProof/>
       </w:rPr>
-      <w:t>2</w:t>
+      <w:t>5</w:t>
     </w:r>
     <w:r>
       <w:rPr>
@@ -6957,6 +8283,119 @@
     </w:lvl>
   </w:abstractNum>
   <w:abstractNum w:abstractNumId="5">
+    <w:nsid w:val="15DD03FC"/>
+    <w:multiLevelType w:val="hybridMultilevel"/>
+    <w:tmpl w:val="141A8FEA"/>
+    <w:lvl w:ilvl="0" w:tplc="04090001">
+      <w:start w:val="1"/>
+      <w:numFmt w:val="bullet"/>
+      <w:lvlText w:val=""/>
+      <w:lvlJc w:val="left"/>
+      <w:pPr>
+        <w:ind w:left="720" w:hanging="360"/>
+      </w:pPr>
+      <w:rPr>
+        <w:rFonts w:ascii="Symbol" w:hAnsi="Symbol" w:hint="default"/>
+      </w:rPr>
+    </w:lvl>
+    <w:lvl w:ilvl="1" w:tplc="04090003">
+      <w:start w:val="1"/>
+      <w:numFmt w:val="bullet"/>
+      <w:lvlText w:val="o"/>
+      <w:lvlJc w:val="left"/>
+      <w:pPr>
+        <w:ind w:left="1440" w:hanging="360"/>
+      </w:pPr>
+      <w:rPr>
+        <w:rFonts w:ascii="Courier New" w:hAnsi="Courier New" w:cs="Courier New" w:hint="default"/>
+      </w:rPr>
+    </w:lvl>
+    <w:lvl w:ilvl="2" w:tplc="04090005">
+      <w:start w:val="1"/>
+      <w:numFmt w:val="bullet"/>
+      <w:lvlText w:val=""/>
+      <w:lvlJc w:val="left"/>
+      <w:pPr>
+        <w:ind w:left="2160" w:hanging="360"/>
+      </w:pPr>
+      <w:rPr>
+        <w:rFonts w:ascii="Wingdings" w:hAnsi="Wingdings" w:hint="default"/>
+      </w:rPr>
+    </w:lvl>
+    <w:lvl w:ilvl="3" w:tplc="04090001">
+      <w:start w:val="1"/>
+      <w:numFmt w:val="bullet"/>
+      <w:lvlText w:val=""/>
+      <w:lvlJc w:val="left"/>
+      <w:pPr>
+        <w:ind w:left="2880" w:hanging="360"/>
+      </w:pPr>
+      <w:rPr>
+        <w:rFonts w:ascii="Symbol" w:hAnsi="Symbol" w:hint="default"/>
+      </w:rPr>
+    </w:lvl>
+    <w:lvl w:ilvl="4" w:tplc="04090003" w:tentative="1">
+      <w:start w:val="1"/>
+      <w:numFmt w:val="bullet"/>
+      <w:lvlText w:val="o"/>
+      <w:lvlJc w:val="left"/>
+      <w:pPr>
+        <w:ind w:left="3600" w:hanging="360"/>
+      </w:pPr>
+      <w:rPr>
+        <w:rFonts w:ascii="Courier New" w:hAnsi="Courier New" w:cs="Courier New" w:hint="default"/>
+      </w:rPr>
+    </w:lvl>
+    <w:lvl w:ilvl="5" w:tplc="04090005" w:tentative="1">
+      <w:start w:val="1"/>
+      <w:numFmt w:val="bullet"/>
+      <w:lvlText w:val=""/>
+      <w:lvlJc w:val="left"/>
+      <w:pPr>
+        <w:ind w:left="4320" w:hanging="360"/>
+      </w:pPr>
+      <w:rPr>
+        <w:rFonts w:ascii="Wingdings" w:hAnsi="Wingdings" w:hint="default"/>
+      </w:rPr>
+    </w:lvl>
+    <w:lvl w:ilvl="6" w:tplc="04090001" w:tentative="1">
+      <w:start w:val="1"/>
+      <w:numFmt w:val="bullet"/>
+      <w:lvlText w:val=""/>
+      <w:lvlJc w:val="left"/>
+      <w:pPr>
+        <w:ind w:left="5040" w:hanging="360"/>
+      </w:pPr>
+      <w:rPr>
+        <w:rFonts w:ascii="Symbol" w:hAnsi="Symbol" w:hint="default"/>
+      </w:rPr>
+    </w:lvl>
+    <w:lvl w:ilvl="7" w:tplc="04090003" w:tentative="1">
+      <w:start w:val="1"/>
+      <w:numFmt w:val="bullet"/>
+      <w:lvlText w:val="o"/>
+      <w:lvlJc w:val="left"/>
+      <w:pPr>
+        <w:ind w:left="5760" w:hanging="360"/>
+      </w:pPr>
+      <w:rPr>
+        <w:rFonts w:ascii="Courier New" w:hAnsi="Courier New" w:cs="Courier New" w:hint="default"/>
+      </w:rPr>
+    </w:lvl>
+    <w:lvl w:ilvl="8" w:tplc="04090005" w:tentative="1">
+      <w:start w:val="1"/>
+      <w:numFmt w:val="bullet"/>
+      <w:lvlText w:val=""/>
+      <w:lvlJc w:val="left"/>
+      <w:pPr>
+        <w:ind w:left="6480" w:hanging="360"/>
+      </w:pPr>
+      <w:rPr>
+        <w:rFonts w:ascii="Wingdings" w:hAnsi="Wingdings" w:hint="default"/>
+      </w:rPr>
+    </w:lvl>
+  </w:abstractNum>
+  <w:abstractNum w:abstractNumId="6">
     <w:nsid w:val="16A43F30"/>
     <w:multiLevelType w:val="hybridMultilevel"/>
     <w:tmpl w:val="8C622C28"/>
@@ -7042,7 +8481,7 @@
       </w:pPr>
     </w:lvl>
   </w:abstractNum>
-  <w:abstractNum w:abstractNumId="6">
+  <w:abstractNum w:abstractNumId="7">
     <w:nsid w:val="17763037"/>
     <w:multiLevelType w:val="hybridMultilevel"/>
     <w:tmpl w:val="BAAAAB08"/>
@@ -7155,7 +8594,7 @@
       </w:rPr>
     </w:lvl>
   </w:abstractNum>
-  <w:abstractNum w:abstractNumId="7">
+  <w:abstractNum w:abstractNumId="8">
     <w:nsid w:val="1917450A"/>
     <w:multiLevelType w:val="hybridMultilevel"/>
     <w:tmpl w:val="9168EC8A"/>
@@ -7268,7 +8707,7 @@
       </w:rPr>
     </w:lvl>
   </w:abstractNum>
-  <w:abstractNum w:abstractNumId="8">
+  <w:abstractNum w:abstractNumId="9">
     <w:nsid w:val="22D32646"/>
     <w:multiLevelType w:val="hybridMultilevel"/>
     <w:tmpl w:val="136A4DF4"/>
@@ -7381,7 +8820,7 @@
       </w:rPr>
     </w:lvl>
   </w:abstractNum>
-  <w:abstractNum w:abstractNumId="9">
+  <w:abstractNum w:abstractNumId="10">
     <w:nsid w:val="24FD4341"/>
     <w:multiLevelType w:val="hybridMultilevel"/>
     <w:tmpl w:val="CE900A9C"/>
@@ -7494,7 +8933,7 @@
       </w:rPr>
     </w:lvl>
   </w:abstractNum>
-  <w:abstractNum w:abstractNumId="10">
+  <w:abstractNum w:abstractNumId="11">
     <w:nsid w:val="28C011F7"/>
     <w:multiLevelType w:val="hybridMultilevel"/>
     <w:tmpl w:val="DC52CDE2"/>
@@ -7607,7 +9046,7 @@
       </w:rPr>
     </w:lvl>
   </w:abstractNum>
-  <w:abstractNum w:abstractNumId="11">
+  <w:abstractNum w:abstractNumId="12">
     <w:nsid w:val="28EB7DCA"/>
     <w:multiLevelType w:val="hybridMultilevel"/>
     <w:tmpl w:val="0C1042B4"/>
@@ -7720,7 +9159,7 @@
       </w:rPr>
     </w:lvl>
   </w:abstractNum>
-  <w:abstractNum w:abstractNumId="12">
+  <w:abstractNum w:abstractNumId="13">
     <w:nsid w:val="2AD454FA"/>
     <w:multiLevelType w:val="hybridMultilevel"/>
     <w:tmpl w:val="848432CA"/>
@@ -7833,7 +9272,7 @@
       </w:rPr>
     </w:lvl>
   </w:abstractNum>
-  <w:abstractNum w:abstractNumId="13">
+  <w:abstractNum w:abstractNumId="14">
     <w:nsid w:val="3A201D20"/>
     <w:multiLevelType w:val="hybridMultilevel"/>
     <w:tmpl w:val="0416018A"/>
@@ -7946,7 +9385,120 @@
       </w:rPr>
     </w:lvl>
   </w:abstractNum>
-  <w:abstractNum w:abstractNumId="14">
+  <w:abstractNum w:abstractNumId="15">
+    <w:nsid w:val="3B434142"/>
+    <w:multiLevelType w:val="hybridMultilevel"/>
+    <w:tmpl w:val="846CC1DE"/>
+    <w:lvl w:ilvl="0" w:tplc="04090001">
+      <w:start w:val="1"/>
+      <w:numFmt w:val="bullet"/>
+      <w:lvlText w:val=""/>
+      <w:lvlJc w:val="left"/>
+      <w:pPr>
+        <w:ind w:left="720" w:hanging="360"/>
+      </w:pPr>
+      <w:rPr>
+        <w:rFonts w:ascii="Symbol" w:hAnsi="Symbol" w:hint="default"/>
+      </w:rPr>
+    </w:lvl>
+    <w:lvl w:ilvl="1" w:tplc="04090003">
+      <w:start w:val="1"/>
+      <w:numFmt w:val="bullet"/>
+      <w:lvlText w:val="o"/>
+      <w:lvlJc w:val="left"/>
+      <w:pPr>
+        <w:ind w:left="1440" w:hanging="360"/>
+      </w:pPr>
+      <w:rPr>
+        <w:rFonts w:ascii="Courier New" w:hAnsi="Courier New" w:cs="Courier New" w:hint="default"/>
+      </w:rPr>
+    </w:lvl>
+    <w:lvl w:ilvl="2" w:tplc="04090005">
+      <w:start w:val="1"/>
+      <w:numFmt w:val="bullet"/>
+      <w:lvlText w:val=""/>
+      <w:lvlJc w:val="left"/>
+      <w:pPr>
+        <w:ind w:left="2160" w:hanging="360"/>
+      </w:pPr>
+      <w:rPr>
+        <w:rFonts w:ascii="Wingdings" w:hAnsi="Wingdings" w:hint="default"/>
+      </w:rPr>
+    </w:lvl>
+    <w:lvl w:ilvl="3" w:tplc="04090001" w:tentative="1">
+      <w:start w:val="1"/>
+      <w:numFmt w:val="bullet"/>
+      <w:lvlText w:val=""/>
+      <w:lvlJc w:val="left"/>
+      <w:pPr>
+        <w:ind w:left="2880" w:hanging="360"/>
+      </w:pPr>
+      <w:rPr>
+        <w:rFonts w:ascii="Symbol" w:hAnsi="Symbol" w:hint="default"/>
+      </w:rPr>
+    </w:lvl>
+    <w:lvl w:ilvl="4" w:tplc="04090003" w:tentative="1">
+      <w:start w:val="1"/>
+      <w:numFmt w:val="bullet"/>
+      <w:lvlText w:val="o"/>
+      <w:lvlJc w:val="left"/>
+      <w:pPr>
+        <w:ind w:left="3600" w:hanging="360"/>
+      </w:pPr>
+      <w:rPr>
+        <w:rFonts w:ascii="Courier New" w:hAnsi="Courier New" w:cs="Courier New" w:hint="default"/>
+      </w:rPr>
+    </w:lvl>
+    <w:lvl w:ilvl="5" w:tplc="04090005" w:tentative="1">
+      <w:start w:val="1"/>
+      <w:numFmt w:val="bullet"/>
+      <w:lvlText w:val=""/>
+      <w:lvlJc w:val="left"/>
+      <w:pPr>
+        <w:ind w:left="4320" w:hanging="360"/>
+      </w:pPr>
+      <w:rPr>
+        <w:rFonts w:ascii="Wingdings" w:hAnsi="Wingdings" w:hint="default"/>
+      </w:rPr>
+    </w:lvl>
+    <w:lvl w:ilvl="6" w:tplc="04090001" w:tentative="1">
+      <w:start w:val="1"/>
+      <w:numFmt w:val="bullet"/>
+      <w:lvlText w:val=""/>
+      <w:lvlJc w:val="left"/>
+      <w:pPr>
+        <w:ind w:left="5040" w:hanging="360"/>
+      </w:pPr>
+      <w:rPr>
+        <w:rFonts w:ascii="Symbol" w:hAnsi="Symbol" w:hint="default"/>
+      </w:rPr>
+    </w:lvl>
+    <w:lvl w:ilvl="7" w:tplc="04090003" w:tentative="1">
+      <w:start w:val="1"/>
+      <w:numFmt w:val="bullet"/>
+      <w:lvlText w:val="o"/>
+      <w:lvlJc w:val="left"/>
+      <w:pPr>
+        <w:ind w:left="5760" w:hanging="360"/>
+      </w:pPr>
+      <w:rPr>
+        <w:rFonts w:ascii="Courier New" w:hAnsi="Courier New" w:cs="Courier New" w:hint="default"/>
+      </w:rPr>
+    </w:lvl>
+    <w:lvl w:ilvl="8" w:tplc="04090005" w:tentative="1">
+      <w:start w:val="1"/>
+      <w:numFmt w:val="bullet"/>
+      <w:lvlText w:val=""/>
+      <w:lvlJc w:val="left"/>
+      <w:pPr>
+        <w:ind w:left="6480" w:hanging="360"/>
+      </w:pPr>
+      <w:rPr>
+        <w:rFonts w:ascii="Wingdings" w:hAnsi="Wingdings" w:hint="default"/>
+      </w:rPr>
+    </w:lvl>
+  </w:abstractNum>
+  <w:abstractNum w:abstractNumId="16">
     <w:nsid w:val="3D7874C8"/>
     <w:multiLevelType w:val="hybridMultilevel"/>
     <w:tmpl w:val="0402264E"/>
@@ -8032,7 +9584,7 @@
       </w:pPr>
     </w:lvl>
   </w:abstractNum>
-  <w:abstractNum w:abstractNumId="15">
+  <w:abstractNum w:abstractNumId="17">
     <w:nsid w:val="3EB1480B"/>
     <w:multiLevelType w:val="hybridMultilevel"/>
     <w:tmpl w:val="2AE4DD44"/>
@@ -8118,7 +9670,7 @@
       </w:pPr>
     </w:lvl>
   </w:abstractNum>
-  <w:abstractNum w:abstractNumId="16">
+  <w:abstractNum w:abstractNumId="18">
     <w:nsid w:val="3F4B5270"/>
     <w:multiLevelType w:val="hybridMultilevel"/>
     <w:tmpl w:val="D69A751E"/>
@@ -8231,7 +9783,7 @@
       </w:rPr>
     </w:lvl>
   </w:abstractNum>
-  <w:abstractNum w:abstractNumId="17">
+  <w:abstractNum w:abstractNumId="19">
     <w:nsid w:val="40054FC9"/>
     <w:multiLevelType w:val="hybridMultilevel"/>
     <w:tmpl w:val="508C6884"/>
@@ -8344,7 +9896,120 @@
       </w:rPr>
     </w:lvl>
   </w:abstractNum>
-  <w:abstractNum w:abstractNumId="18">
+  <w:abstractNum w:abstractNumId="20">
+    <w:nsid w:val="460E5596"/>
+    <w:multiLevelType w:val="hybridMultilevel"/>
+    <w:tmpl w:val="2206A35C"/>
+    <w:lvl w:ilvl="0" w:tplc="04090001">
+      <w:start w:val="1"/>
+      <w:numFmt w:val="bullet"/>
+      <w:lvlText w:val=""/>
+      <w:lvlJc w:val="left"/>
+      <w:pPr>
+        <w:ind w:left="720" w:hanging="360"/>
+      </w:pPr>
+      <w:rPr>
+        <w:rFonts w:ascii="Symbol" w:hAnsi="Symbol" w:hint="default"/>
+      </w:rPr>
+    </w:lvl>
+    <w:lvl w:ilvl="1" w:tplc="04090003">
+      <w:start w:val="1"/>
+      <w:numFmt w:val="bullet"/>
+      <w:lvlText w:val="o"/>
+      <w:lvlJc w:val="left"/>
+      <w:pPr>
+        <w:ind w:left="1440" w:hanging="360"/>
+      </w:pPr>
+      <w:rPr>
+        <w:rFonts w:ascii="Courier New" w:hAnsi="Courier New" w:cs="Courier New" w:hint="default"/>
+      </w:rPr>
+    </w:lvl>
+    <w:lvl w:ilvl="2" w:tplc="04090005">
+      <w:start w:val="1"/>
+      <w:numFmt w:val="bullet"/>
+      <w:lvlText w:val=""/>
+      <w:lvlJc w:val="left"/>
+      <w:pPr>
+        <w:ind w:left="2160" w:hanging="360"/>
+      </w:pPr>
+      <w:rPr>
+        <w:rFonts w:ascii="Wingdings" w:hAnsi="Wingdings" w:hint="default"/>
+      </w:rPr>
+    </w:lvl>
+    <w:lvl w:ilvl="3" w:tplc="04090001">
+      <w:start w:val="1"/>
+      <w:numFmt w:val="bullet"/>
+      <w:lvlText w:val=""/>
+      <w:lvlJc w:val="left"/>
+      <w:pPr>
+        <w:ind w:left="2880" w:hanging="360"/>
+      </w:pPr>
+      <w:rPr>
+        <w:rFonts w:ascii="Symbol" w:hAnsi="Symbol" w:hint="default"/>
+      </w:rPr>
+    </w:lvl>
+    <w:lvl w:ilvl="4" w:tplc="04090003" w:tentative="1">
+      <w:start w:val="1"/>
+      <w:numFmt w:val="bullet"/>
+      <w:lvlText w:val="o"/>
+      <w:lvlJc w:val="left"/>
+      <w:pPr>
+        <w:ind w:left="3600" w:hanging="360"/>
+      </w:pPr>
+      <w:rPr>
+        <w:rFonts w:ascii="Courier New" w:hAnsi="Courier New" w:cs="Courier New" w:hint="default"/>
+      </w:rPr>
+    </w:lvl>
+    <w:lvl w:ilvl="5" w:tplc="04090005" w:tentative="1">
+      <w:start w:val="1"/>
+      <w:numFmt w:val="bullet"/>
+      <w:lvlText w:val=""/>
+      <w:lvlJc w:val="left"/>
+      <w:pPr>
+        <w:ind w:left="4320" w:hanging="360"/>
+      </w:pPr>
+      <w:rPr>
+        <w:rFonts w:ascii="Wingdings" w:hAnsi="Wingdings" w:hint="default"/>
+      </w:rPr>
+    </w:lvl>
+    <w:lvl w:ilvl="6" w:tplc="04090001" w:tentative="1">
+      <w:start w:val="1"/>
+      <w:numFmt w:val="bullet"/>
+      <w:lvlText w:val=""/>
+      <w:lvlJc w:val="left"/>
+      <w:pPr>
+        <w:ind w:left="5040" w:hanging="360"/>
+      </w:pPr>
+      <w:rPr>
+        <w:rFonts w:ascii="Symbol" w:hAnsi="Symbol" w:hint="default"/>
+      </w:rPr>
+    </w:lvl>
+    <w:lvl w:ilvl="7" w:tplc="04090003" w:tentative="1">
+      <w:start w:val="1"/>
+      <w:numFmt w:val="bullet"/>
+      <w:lvlText w:val="o"/>
+      <w:lvlJc w:val="left"/>
+      <w:pPr>
+        <w:ind w:left="5760" w:hanging="360"/>
+      </w:pPr>
+      <w:rPr>
+        <w:rFonts w:ascii="Courier New" w:hAnsi="Courier New" w:cs="Courier New" w:hint="default"/>
+      </w:rPr>
+    </w:lvl>
+    <w:lvl w:ilvl="8" w:tplc="04090005" w:tentative="1">
+      <w:start w:val="1"/>
+      <w:numFmt w:val="bullet"/>
+      <w:lvlText w:val=""/>
+      <w:lvlJc w:val="left"/>
+      <w:pPr>
+        <w:ind w:left="6480" w:hanging="360"/>
+      </w:pPr>
+      <w:rPr>
+        <w:rFonts w:ascii="Wingdings" w:hAnsi="Wingdings" w:hint="default"/>
+      </w:rPr>
+    </w:lvl>
+  </w:abstractNum>
+  <w:abstractNum w:abstractNumId="21">
     <w:nsid w:val="4C366FC7"/>
     <w:multiLevelType w:val="hybridMultilevel"/>
     <w:tmpl w:val="0402264E"/>
@@ -8430,7 +10095,7 @@
       </w:pPr>
     </w:lvl>
   </w:abstractNum>
-  <w:abstractNum w:abstractNumId="19">
+  <w:abstractNum w:abstractNumId="22">
     <w:nsid w:val="4FE42B6B"/>
     <w:multiLevelType w:val="hybridMultilevel"/>
     <w:tmpl w:val="A07AFB56"/>
@@ -8543,7 +10208,7 @@
       </w:rPr>
     </w:lvl>
   </w:abstractNum>
-  <w:abstractNum w:abstractNumId="20">
+  <w:abstractNum w:abstractNumId="23">
     <w:nsid w:val="50F750B2"/>
     <w:multiLevelType w:val="hybridMultilevel"/>
     <w:tmpl w:val="0402264E"/>
@@ -8629,7 +10294,7 @@
       </w:pPr>
     </w:lvl>
   </w:abstractNum>
-  <w:abstractNum w:abstractNumId="21">
+  <w:abstractNum w:abstractNumId="24">
     <w:nsid w:val="587D6AC3"/>
     <w:multiLevelType w:val="hybridMultilevel"/>
     <w:tmpl w:val="1AB85A1A"/>
@@ -8715,7 +10380,7 @@
       </w:pPr>
     </w:lvl>
   </w:abstractNum>
-  <w:abstractNum w:abstractNumId="22">
+  <w:abstractNum w:abstractNumId="25">
     <w:nsid w:val="58935881"/>
     <w:multiLevelType w:val="hybridMultilevel"/>
     <w:tmpl w:val="1FECEEDA"/>
@@ -8828,7 +10493,7 @@
       </w:rPr>
     </w:lvl>
   </w:abstractNum>
-  <w:abstractNum w:abstractNumId="23">
+  <w:abstractNum w:abstractNumId="26">
     <w:nsid w:val="59C7601F"/>
     <w:multiLevelType w:val="hybridMultilevel"/>
     <w:tmpl w:val="939AF2EE"/>
@@ -8941,7 +10606,120 @@
       </w:rPr>
     </w:lvl>
   </w:abstractNum>
-  <w:abstractNum w:abstractNumId="24">
+  <w:abstractNum w:abstractNumId="27">
+    <w:nsid w:val="5DED180C"/>
+    <w:multiLevelType w:val="hybridMultilevel"/>
+    <w:tmpl w:val="5AFABAF6"/>
+    <w:lvl w:ilvl="0" w:tplc="04090001">
+      <w:start w:val="1"/>
+      <w:numFmt w:val="bullet"/>
+      <w:lvlText w:val=""/>
+      <w:lvlJc w:val="left"/>
+      <w:pPr>
+        <w:ind w:left="720" w:hanging="360"/>
+      </w:pPr>
+      <w:rPr>
+        <w:rFonts w:ascii="Symbol" w:hAnsi="Symbol" w:hint="default"/>
+      </w:rPr>
+    </w:lvl>
+    <w:lvl w:ilvl="1" w:tplc="04090003">
+      <w:start w:val="1"/>
+      <w:numFmt w:val="bullet"/>
+      <w:lvlText w:val="o"/>
+      <w:lvlJc w:val="left"/>
+      <w:pPr>
+        <w:ind w:left="1440" w:hanging="360"/>
+      </w:pPr>
+      <w:rPr>
+        <w:rFonts w:ascii="Courier New" w:hAnsi="Courier New" w:cs="Courier New" w:hint="default"/>
+      </w:rPr>
+    </w:lvl>
+    <w:lvl w:ilvl="2" w:tplc="04090005" w:tentative="1">
+      <w:start w:val="1"/>
+      <w:numFmt w:val="bullet"/>
+      <w:lvlText w:val=""/>
+      <w:lvlJc w:val="left"/>
+      <w:pPr>
+        <w:ind w:left="2160" w:hanging="360"/>
+      </w:pPr>
+      <w:rPr>
+        <w:rFonts w:ascii="Wingdings" w:hAnsi="Wingdings" w:hint="default"/>
+      </w:rPr>
+    </w:lvl>
+    <w:lvl w:ilvl="3" w:tplc="04090001" w:tentative="1">
+      <w:start w:val="1"/>
+      <w:numFmt w:val="bullet"/>
+      <w:lvlText w:val=""/>
+      <w:lvlJc w:val="left"/>
+      <w:pPr>
+        <w:ind w:left="2880" w:hanging="360"/>
+      </w:pPr>
+      <w:rPr>
+        <w:rFonts w:ascii="Symbol" w:hAnsi="Symbol" w:hint="default"/>
+      </w:rPr>
+    </w:lvl>
+    <w:lvl w:ilvl="4" w:tplc="04090003" w:tentative="1">
+      <w:start w:val="1"/>
+      <w:numFmt w:val="bullet"/>
+      <w:lvlText w:val="o"/>
+      <w:lvlJc w:val="left"/>
+      <w:pPr>
+        <w:ind w:left="3600" w:hanging="360"/>
+      </w:pPr>
+      <w:rPr>
+        <w:rFonts w:ascii="Courier New" w:hAnsi="Courier New" w:cs="Courier New" w:hint="default"/>
+      </w:rPr>
+    </w:lvl>
+    <w:lvl w:ilvl="5" w:tplc="04090005" w:tentative="1">
+      <w:start w:val="1"/>
+      <w:numFmt w:val="bullet"/>
+      <w:lvlText w:val=""/>
+      <w:lvlJc w:val="left"/>
+      <w:pPr>
+        <w:ind w:left="4320" w:hanging="360"/>
+      </w:pPr>
+      <w:rPr>
+        <w:rFonts w:ascii="Wingdings" w:hAnsi="Wingdings" w:hint="default"/>
+      </w:rPr>
+    </w:lvl>
+    <w:lvl w:ilvl="6" w:tplc="04090001" w:tentative="1">
+      <w:start w:val="1"/>
+      <w:numFmt w:val="bullet"/>
+      <w:lvlText w:val=""/>
+      <w:lvlJc w:val="left"/>
+      <w:pPr>
+        <w:ind w:left="5040" w:hanging="360"/>
+      </w:pPr>
+      <w:rPr>
+        <w:rFonts w:ascii="Symbol" w:hAnsi="Symbol" w:hint="default"/>
+      </w:rPr>
+    </w:lvl>
+    <w:lvl w:ilvl="7" w:tplc="04090003" w:tentative="1">
+      <w:start w:val="1"/>
+      <w:numFmt w:val="bullet"/>
+      <w:lvlText w:val="o"/>
+      <w:lvlJc w:val="left"/>
+      <w:pPr>
+        <w:ind w:left="5760" w:hanging="360"/>
+      </w:pPr>
+      <w:rPr>
+        <w:rFonts w:ascii="Courier New" w:hAnsi="Courier New" w:cs="Courier New" w:hint="default"/>
+      </w:rPr>
+    </w:lvl>
+    <w:lvl w:ilvl="8" w:tplc="04090005" w:tentative="1">
+      <w:start w:val="1"/>
+      <w:numFmt w:val="bullet"/>
+      <w:lvlText w:val=""/>
+      <w:lvlJc w:val="left"/>
+      <w:pPr>
+        <w:ind w:left="6480" w:hanging="360"/>
+      </w:pPr>
+      <w:rPr>
+        <w:rFonts w:ascii="Wingdings" w:hAnsi="Wingdings" w:hint="default"/>
+      </w:rPr>
+    </w:lvl>
+  </w:abstractNum>
+  <w:abstractNum w:abstractNumId="28">
     <w:nsid w:val="5F01785B"/>
     <w:multiLevelType w:val="hybridMultilevel"/>
     <w:tmpl w:val="2A1AA80E"/>
@@ -9054,7 +10832,7 @@
       </w:rPr>
     </w:lvl>
   </w:abstractNum>
-  <w:abstractNum w:abstractNumId="25">
+  <w:abstractNum w:abstractNumId="29">
     <w:nsid w:val="625355F2"/>
     <w:multiLevelType w:val="hybridMultilevel"/>
     <w:tmpl w:val="DFB001B0"/>
@@ -9167,7 +10945,7 @@
       </w:rPr>
     </w:lvl>
   </w:abstractNum>
-  <w:abstractNum w:abstractNumId="26">
+  <w:abstractNum w:abstractNumId="30">
     <w:nsid w:val="63B850DB"/>
     <w:multiLevelType w:val="hybridMultilevel"/>
     <w:tmpl w:val="57FEFE7C"/>
@@ -9280,7 +11058,7 @@
       </w:rPr>
     </w:lvl>
   </w:abstractNum>
-  <w:abstractNum w:abstractNumId="27">
+  <w:abstractNum w:abstractNumId="31">
     <w:nsid w:val="649D22FF"/>
     <w:multiLevelType w:val="hybridMultilevel"/>
     <w:tmpl w:val="B64E446E"/>
@@ -9393,7 +11171,7 @@
       </w:rPr>
     </w:lvl>
   </w:abstractNum>
-  <w:abstractNum w:abstractNumId="28">
+  <w:abstractNum w:abstractNumId="32">
     <w:nsid w:val="65A54AB4"/>
     <w:multiLevelType w:val="hybridMultilevel"/>
     <w:tmpl w:val="609CBA0A"/>
@@ -9506,7 +11284,7 @@
       </w:rPr>
     </w:lvl>
   </w:abstractNum>
-  <w:abstractNum w:abstractNumId="29">
+  <w:abstractNum w:abstractNumId="33">
     <w:nsid w:val="65F70BC9"/>
     <w:multiLevelType w:val="hybridMultilevel"/>
     <w:tmpl w:val="0402264E"/>
@@ -9592,7 +11370,7 @@
       </w:pPr>
     </w:lvl>
   </w:abstractNum>
-  <w:abstractNum w:abstractNumId="30">
+  <w:abstractNum w:abstractNumId="34">
     <w:nsid w:val="6D65192F"/>
     <w:multiLevelType w:val="hybridMultilevel"/>
     <w:tmpl w:val="C478AAAC"/>
@@ -9705,7 +11483,7 @@
       </w:rPr>
     </w:lvl>
   </w:abstractNum>
-  <w:abstractNum w:abstractNumId="31">
+  <w:abstractNum w:abstractNumId="35">
     <w:nsid w:val="6DE41C90"/>
     <w:multiLevelType w:val="hybridMultilevel"/>
     <w:tmpl w:val="F2542FDA"/>
@@ -9818,7 +11596,7 @@
       </w:rPr>
     </w:lvl>
   </w:abstractNum>
-  <w:abstractNum w:abstractNumId="32">
+  <w:abstractNum w:abstractNumId="36">
     <w:nsid w:val="718D7D5F"/>
     <w:multiLevelType w:val="hybridMultilevel"/>
     <w:tmpl w:val="0402264E"/>
@@ -9904,7 +11682,7 @@
       </w:pPr>
     </w:lvl>
   </w:abstractNum>
-  <w:abstractNum w:abstractNumId="33">
+  <w:abstractNum w:abstractNumId="37">
     <w:nsid w:val="72784329"/>
     <w:multiLevelType w:val="hybridMultilevel"/>
     <w:tmpl w:val="9EC690EC"/>
@@ -10018,40 +11796,40 @@
     </w:lvl>
   </w:abstractNum>
   <w:num w:numId="1">
-    <w:abstractNumId w:val="5"/>
+    <w:abstractNumId w:val="6"/>
   </w:num>
   <w:num w:numId="2">
-    <w:abstractNumId w:val="17"/>
+    <w:abstractNumId w:val="19"/>
   </w:num>
   <w:num w:numId="3">
     <w:abstractNumId w:val="0"/>
   </w:num>
   <w:num w:numId="4">
-    <w:abstractNumId w:val="28"/>
+    <w:abstractNumId w:val="32"/>
   </w:num>
   <w:num w:numId="5">
-    <w:abstractNumId w:val="11"/>
+    <w:abstractNumId w:val="12"/>
   </w:num>
   <w:num w:numId="6">
+    <w:abstractNumId w:val="10"/>
+  </w:num>
+  <w:num w:numId="7">
+    <w:abstractNumId w:val="17"/>
+  </w:num>
+  <w:num w:numId="8">
+    <w:abstractNumId w:val="34"/>
+  </w:num>
+  <w:num w:numId="9">
     <w:abstractNumId w:val="9"/>
   </w:num>
-  <w:num w:numId="7">
-    <w:abstractNumId w:val="15"/>
-  </w:num>
-  <w:num w:numId="8">
-    <w:abstractNumId w:val="30"/>
-  </w:num>
-  <w:num w:numId="9">
+  <w:num w:numId="10">
     <w:abstractNumId w:val="8"/>
   </w:num>
-  <w:num w:numId="10">
-    <w:abstractNumId w:val="7"/>
-  </w:num>
   <w:num w:numId="11">
-    <w:abstractNumId w:val="23"/>
+    <w:abstractNumId w:val="26"/>
   </w:num>
   <w:num w:numId="12">
-    <w:abstractNumId w:val="16"/>
+    <w:abstractNumId w:val="18"/>
   </w:num>
   <w:num w:numId="13">
     <w:abstractNumId w:val="1"/>
@@ -10060,63 +11838,75 @@
     <w:abstractNumId w:val="2"/>
   </w:num>
   <w:num w:numId="15">
-    <w:abstractNumId w:val="25"/>
+    <w:abstractNumId w:val="29"/>
   </w:num>
   <w:num w:numId="16">
     <w:abstractNumId w:val="3"/>
   </w:num>
   <w:num w:numId="17">
-    <w:abstractNumId w:val="19"/>
+    <w:abstractNumId w:val="22"/>
   </w:num>
   <w:num w:numId="18">
-    <w:abstractNumId w:val="31"/>
+    <w:abstractNumId w:val="35"/>
   </w:num>
   <w:num w:numId="19">
+    <w:abstractNumId w:val="24"/>
+  </w:num>
+  <w:num w:numId="20">
+    <w:abstractNumId w:val="23"/>
+  </w:num>
+  <w:num w:numId="21">
+    <w:abstractNumId w:val="33"/>
+  </w:num>
+  <w:num w:numId="22">
+    <w:abstractNumId w:val="16"/>
+  </w:num>
+  <w:num w:numId="23">
+    <w:abstractNumId w:val="36"/>
+  </w:num>
+  <w:num w:numId="24">
     <w:abstractNumId w:val="21"/>
   </w:num>
-  <w:num w:numId="20">
-    <w:abstractNumId w:val="20"/>
-  </w:num>
-  <w:num w:numId="21">
-    <w:abstractNumId w:val="29"/>
-  </w:num>
-  <w:num w:numId="22">
-    <w:abstractNumId w:val="14"/>
-  </w:num>
-  <w:num w:numId="23">
-    <w:abstractNumId w:val="32"/>
-  </w:num>
-  <w:num w:numId="24">
-    <w:abstractNumId w:val="18"/>
-  </w:num>
   <w:num w:numId="25">
-    <w:abstractNumId w:val="26"/>
+    <w:abstractNumId w:val="30"/>
   </w:num>
   <w:num w:numId="26">
-    <w:abstractNumId w:val="13"/>
+    <w:abstractNumId w:val="14"/>
   </w:num>
   <w:num w:numId="27">
     <w:abstractNumId w:val="4"/>
   </w:num>
   <w:num w:numId="28">
-    <w:abstractNumId w:val="33"/>
+    <w:abstractNumId w:val="37"/>
   </w:num>
   <w:num w:numId="29">
-    <w:abstractNumId w:val="12"/>
+    <w:abstractNumId w:val="13"/>
   </w:num>
   <w:num w:numId="30">
-    <w:abstractNumId w:val="24"/>
+    <w:abstractNumId w:val="28"/>
   </w:num>
   <w:num w:numId="31">
-    <w:abstractNumId w:val="6"/>
+    <w:abstractNumId w:val="7"/>
   </w:num>
   <w:num w:numId="32">
-    <w:abstractNumId w:val="10"/>
+    <w:abstractNumId w:val="11"/>
   </w:num>
   <w:num w:numId="33">
-    <w:abstractNumId w:val="22"/>
+    <w:abstractNumId w:val="25"/>
   </w:num>
   <w:num w:numId="34">
+    <w:abstractNumId w:val="31"/>
+  </w:num>
+  <w:num w:numId="35">
+    <w:abstractNumId w:val="20"/>
+  </w:num>
+  <w:num w:numId="36">
+    <w:abstractNumId w:val="15"/>
+  </w:num>
+  <w:num w:numId="37">
+    <w:abstractNumId w:val="5"/>
+  </w:num>
+  <w:num w:numId="38">
     <w:abstractNumId w:val="27"/>
   </w:num>
 </w:numbering>
@@ -10890,7 +12680,7 @@
 </file>
 
 <file path=customXml/itemProps1.xml><?xml version="1.0" encoding="utf-8"?>
-<ds:datastoreItem xmlns:ds="http://schemas.openxmlformats.org/officeDocument/2006/customXml" ds:itemID="{C41A051B-9822-4494-ABC0-A5B6A6FD8953}">
+<ds:datastoreItem xmlns:ds="http://schemas.openxmlformats.org/officeDocument/2006/customXml" ds:itemID="{B42BA102-3696-4A71-AAEB-EA822CDB428D}">
   <ds:schemaRefs>
     <ds:schemaRef ds:uri="http://schemas.openxmlformats.org/officeDocument/2006/bibliography"/>
   </ds:schemaRefs>

</xml_diff>

<commit_message>
Began notes on Schutt (2015) chapter 14
</commit_message>
<xml_diff>
--- a/Readings/Schutt_2015_Investigating-the-social-world_v00.docx
+++ b/Readings/Schutt_2015_Investigating-the-social-world_v00.docx
@@ -599,39 +599,7 @@
         </w:numPr>
       </w:pPr>
       <w:r>
-        <w:t xml:space="preserve">COMMENT: Why does Dr. </w:t>
-      </w:r>
-      <w:proofErr w:type="spellStart"/>
-      <w:r>
-        <w:t>Tomazic</w:t>
-      </w:r>
-      <w:proofErr w:type="spellEnd"/>
-      <w:r>
-        <w:t xml:space="preserve"> categorize research as Describe, Explain, Predict, </w:t>
-      </w:r>
-      <w:proofErr w:type="gramStart"/>
-      <w:r>
-        <w:t>Control</w:t>
-      </w:r>
-      <w:proofErr w:type="gramEnd"/>
-      <w:r>
-        <w:t xml:space="preserve">?  Does Dr. </w:t>
-      </w:r>
-      <w:proofErr w:type="spellStart"/>
-      <w:r>
-        <w:t>Tomazic</w:t>
-      </w:r>
-      <w:proofErr w:type="spellEnd"/>
-      <w:r>
-        <w:t xml:space="preserve"> consider </w:t>
-      </w:r>
-      <w:proofErr w:type="gramStart"/>
-      <w:r>
-        <w:t>Exploratory</w:t>
-      </w:r>
-      <w:proofErr w:type="gramEnd"/>
-      <w:r>
-        <w:t xml:space="preserve"> research as kind of Descriptive research?  Are Prediction and Control just two kinds of Evaluation research? </w:t>
+        <w:t xml:space="preserve">COMMENT: Why does Dr. Tomazic categorize research as Describe, Explain, Predict, Control?  Does Dr. Tomazic consider Exploratory research as kind of Descriptive research?  Are Prediction and Control just two kinds of Evaluation research? </w:t>
       </w:r>
     </w:p>
     <w:p/>
@@ -742,15 +710,7 @@
         </w:numPr>
       </w:pPr>
       <w:r>
-        <w:t xml:space="preserve">COMMENT: I disagree with this rationale.  The </w:t>
-      </w:r>
-      <w:proofErr w:type="gramStart"/>
-      <w:r>
-        <w:t>community of scientist once believe</w:t>
-      </w:r>
-      <w:proofErr w:type="gramEnd"/>
-      <w:r>
-        <w:t xml:space="preserve"> that the sun circled the earth and that people of African descent were intellectually inferior to people of European descent.</w:t>
+        <w:t>COMMENT: I disagree with this rationale.  The community of scientist once believe that the sun circled the earth and that people of African descent were intellectually inferior to people of European descent.</w:t>
       </w:r>
     </w:p>
     <w:p>
@@ -791,14 +751,9 @@
           <w:numId w:val="5"/>
         </w:numPr>
       </w:pPr>
-      <w:proofErr w:type="spellStart"/>
       <w:r>
         <w:lastRenderedPageBreak/>
-        <w:t>Interpretivism</w:t>
-      </w:r>
-      <w:proofErr w:type="spellEnd"/>
-      <w:r>
-        <w:t xml:space="preserve"> is</w:t>
+        <w:t>Interpretivism is</w:t>
       </w:r>
       <w:r>
         <w:t xml:space="preserve"> a philosophy related to Constructivism that emphasizes the importance of understanding the subjective meaning that subjects ascribe to reality but not concerning oneself with whether or not reality is objective or constructed.</w:t>
@@ -1815,11 +1770,9 @@
           <w:numId w:val="11"/>
         </w:numPr>
       </w:pPr>
-      <w:proofErr w:type="spellStart"/>
       <w:r>
         <w:t>SocINDEX</w:t>
       </w:r>
-      <w:proofErr w:type="spellEnd"/>
     </w:p>
     <w:p>
       <w:pPr>
@@ -4737,15 +4690,7 @@
         </w:numPr>
       </w:pPr>
       <w:r>
-        <w:t xml:space="preserve">Multiple </w:t>
-      </w:r>
-      <w:proofErr w:type="gramStart"/>
-      <w:r>
-        <w:t>observers</w:t>
-      </w:r>
-      <w:proofErr w:type="gramEnd"/>
-      <w:r>
-        <w:t xml:space="preserve"> reliability must be considered when researchers use multiple observers to measure the same subject.</w:t>
+        <w:t>Multiple observers reliability must be considered when researchers use multiple observers to measure the same subject.</w:t>
       </w:r>
     </w:p>
     <w:p>
@@ -5370,14 +5315,9 @@
           <w:numId w:val="34"/>
         </w:numPr>
       </w:pPr>
-      <w:proofErr w:type="spellStart"/>
       <w:r>
         <w:lastRenderedPageBreak/>
-        <w:t>Conjunctural</w:t>
-      </w:r>
-      <w:proofErr w:type="spellEnd"/>
-      <w:r>
-        <w:t xml:space="preserve"> because it considers the complex combinations in which causal influence operate.</w:t>
+        <w:t>Conjunctural because it considers the complex combinations in which causal influence operate.</w:t>
       </w:r>
     </w:p>
     <w:p>
@@ -6305,13 +6245,8 @@
           <w:numId w:val="36"/>
         </w:numPr>
       </w:pPr>
-      <w:proofErr w:type="spellStart"/>
-      <w:r>
-        <w:t>Intercensal</w:t>
-      </w:r>
-      <w:proofErr w:type="spellEnd"/>
-      <w:r>
-        <w:t xml:space="preserve"> percent change is the absolute population change divided by the total size of population in the earlier period</w:t>
+      <w:r>
+        <w:t>Intercensal percent change is the absolute population change divided by the total size of population in the earlier period</w:t>
       </w:r>
     </w:p>
     <w:p>
@@ -6363,11 +6298,7 @@
         <w:t>1</w:t>
       </w:r>
       <w:r>
-        <w:t xml:space="preserve"> + (Births – Deaths) + (</w:t>
-      </w:r>
-      <w:proofErr w:type="spellStart"/>
-      <w:r>
-        <w:t>Migration</w:t>
+        <w:t xml:space="preserve"> + (Births – Deaths) + (Migration</w:t>
       </w:r>
       <w:r>
         <w:rPr>
@@ -6375,13 +6306,8 @@
         </w:rPr>
         <w:t>in</w:t>
       </w:r>
-      <w:proofErr w:type="spellEnd"/>
-      <w:r>
-        <w:t xml:space="preserve"> – </w:t>
-      </w:r>
-      <w:proofErr w:type="spellStart"/>
-      <w:r>
-        <w:t>Migration</w:t>
+      <w:r>
+        <w:t xml:space="preserve"> – Migration</w:t>
       </w:r>
       <w:r>
         <w:rPr>
@@ -6389,7 +6315,6 @@
         </w:rPr>
         <w:t>out</w:t>
       </w:r>
-      <w:proofErr w:type="spellEnd"/>
       <w:r>
         <w:t>)</w:t>
       </w:r>
@@ -6520,15 +6445,7 @@
         </w:numPr>
       </w:pPr>
       <w:r>
-        <w:t xml:space="preserve">Develop </w:t>
-      </w:r>
-      <w:proofErr w:type="spellStart"/>
-      <w:r>
-        <w:t>operationalizations</w:t>
-      </w:r>
-      <w:proofErr w:type="spellEnd"/>
-      <w:r>
-        <w:t xml:space="preserve"> (i.e., measures)</w:t>
+        <w:t>Develop operationalizations (i.e., measures)</w:t>
       </w:r>
     </w:p>
     <w:p>
@@ -7054,10 +6971,8 @@
         </w:numPr>
       </w:pPr>
       <w:r>
-        <w:t>TBD</w:t>
-      </w:r>
-      <w:bookmarkStart w:id="0" w:name="_GoBack"/>
-      <w:bookmarkEnd w:id="0"/>
+        <w:t>What are secondary data sources?</w:t>
+      </w:r>
     </w:p>
     <w:p>
       <w:pPr>
@@ -7068,7 +6983,7 @@
         </w:numPr>
       </w:pPr>
       <w:r>
-        <w:t>TBD</w:t>
+        <w:t>What kind of data is available from the U.S. Census Bureau?</w:t>
       </w:r>
     </w:p>
     <w:p>
@@ -7080,7 +6995,115 @@
         </w:numPr>
       </w:pPr>
       <w:r>
-        <w:t>TBD</w:t>
+        <w:t>What kind of data is available from the Bureau of Labor Statistics?</w:t>
+      </w:r>
+    </w:p>
+    <w:p>
+      <w:pPr>
+        <w:pStyle w:val="ListParagraph"/>
+        <w:numPr>
+          <w:ilvl w:val="0"/>
+          <w:numId w:val="24"/>
+        </w:numPr>
+      </w:pPr>
+      <w:r>
+        <w:t>What other government sources of data exist?</w:t>
+      </w:r>
+    </w:p>
+    <w:p>
+      <w:pPr>
+        <w:pStyle w:val="ListParagraph"/>
+        <w:numPr>
+          <w:ilvl w:val="0"/>
+          <w:numId w:val="24"/>
+        </w:numPr>
+      </w:pPr>
+      <w:r>
+        <w:t>What are public use microdata series?</w:t>
+      </w:r>
+    </w:p>
+    <w:p>
+      <w:pPr>
+        <w:pStyle w:val="ListParagraph"/>
+        <w:numPr>
+          <w:ilvl w:val="0"/>
+          <w:numId w:val="24"/>
+        </w:numPr>
+      </w:pPr>
+      <w:r>
+        <w:t>What are independent investigator data sources?</w:t>
+      </w:r>
+    </w:p>
+    <w:p>
+      <w:pPr>
+        <w:pStyle w:val="ListParagraph"/>
+        <w:numPr>
+          <w:ilvl w:val="0"/>
+          <w:numId w:val="24"/>
+        </w:numPr>
+      </w:pPr>
+      <w:r>
+        <w:t>What is the Inter-University Consortium for Political and Social Research (ICPSR)?</w:t>
+      </w:r>
+    </w:p>
+    <w:p>
+      <w:pPr>
+        <w:pStyle w:val="ListParagraph"/>
+        <w:numPr>
+          <w:ilvl w:val="0"/>
+          <w:numId w:val="24"/>
+        </w:numPr>
+      </w:pPr>
+      <w:r>
+        <w:t>What is the Institute for Quantitative Social Science?</w:t>
+      </w:r>
+    </w:p>
+    <w:p>
+      <w:pPr>
+        <w:pStyle w:val="ListParagraph"/>
+        <w:numPr>
+          <w:ilvl w:val="0"/>
+          <w:numId w:val="24"/>
+        </w:numPr>
+      </w:pPr>
+      <w:r>
+        <w:t>What international data sources exist?</w:t>
+      </w:r>
+    </w:p>
+    <w:p>
+      <w:pPr>
+        <w:pStyle w:val="ListParagraph"/>
+        <w:numPr>
+          <w:ilvl w:val="0"/>
+          <w:numId w:val="24"/>
+        </w:numPr>
+      </w:pPr>
+      <w:r>
+        <w:t>What qualitative data sources exist?</w:t>
+      </w:r>
+    </w:p>
+    <w:p>
+      <w:pPr>
+        <w:pStyle w:val="ListParagraph"/>
+        <w:numPr>
+          <w:ilvl w:val="0"/>
+          <w:numId w:val="24"/>
+        </w:numPr>
+      </w:pPr>
+      <w:r>
+        <w:t>What are the primary challenges when analyzing secondary data and big data?</w:t>
+      </w:r>
+    </w:p>
+    <w:p>
+      <w:pPr>
+        <w:pStyle w:val="ListParagraph"/>
+        <w:numPr>
+          <w:ilvl w:val="0"/>
+          <w:numId w:val="24"/>
+        </w:numPr>
+      </w:pPr>
+      <w:r>
+        <w:t>What are the primary ethical issues when analyzing secondary data and big data?</w:t>
       </w:r>
     </w:p>
     <w:p/>
@@ -7097,10 +7120,1232 @@
         <w:t>Reading Summary</w:t>
       </w:r>
     </w:p>
+    <w:p>
+      <w:r>
+        <w:t>Defining Secondary Data Analysis</w:t>
+      </w:r>
+    </w:p>
+    <w:p>
+      <w:pPr>
+        <w:pStyle w:val="ListParagraph"/>
+        <w:numPr>
+          <w:ilvl w:val="0"/>
+          <w:numId w:val="39"/>
+        </w:numPr>
+      </w:pPr>
+      <w:r>
+        <w:t>Secondary data analysis is a method of using pre-existing data either:</w:t>
+      </w:r>
+    </w:p>
+    <w:p>
+      <w:pPr>
+        <w:pStyle w:val="ListParagraph"/>
+        <w:numPr>
+          <w:ilvl w:val="1"/>
+          <w:numId w:val="39"/>
+        </w:numPr>
+      </w:pPr>
+      <w:r>
+        <w:t>in a different way than it was originally used, or</w:t>
+      </w:r>
+    </w:p>
+    <w:p>
+      <w:pPr>
+        <w:pStyle w:val="ListParagraph"/>
+        <w:numPr>
+          <w:ilvl w:val="1"/>
+          <w:numId w:val="39"/>
+        </w:numPr>
+      </w:pPr>
+      <w:r>
+        <w:t>to answer a different research question than intended by those who collected the data.</w:t>
+      </w:r>
+    </w:p>
+    <w:p>
+      <w:pPr>
+        <w:pStyle w:val="ListParagraph"/>
+        <w:numPr>
+          <w:ilvl w:val="0"/>
+          <w:numId w:val="39"/>
+        </w:numPr>
+      </w:pPr>
+      <w:r>
+        <w:t>Secondary data are previously collected data used in a new analysis.</w:t>
+      </w:r>
+    </w:p>
+    <w:p>
+      <w:pPr>
+        <w:pStyle w:val="ListParagraph"/>
+        <w:numPr>
+          <w:ilvl w:val="0"/>
+          <w:numId w:val="39"/>
+        </w:numPr>
+      </w:pPr>
+      <w:r>
+        <w:t>Benefits of using secondary data:</w:t>
+      </w:r>
+    </w:p>
+    <w:p>
+      <w:pPr>
+        <w:pStyle w:val="ListParagraph"/>
+        <w:numPr>
+          <w:ilvl w:val="1"/>
+          <w:numId w:val="39"/>
+        </w:numPr>
+      </w:pPr>
+      <w:r>
+        <w:t>Data is available on a wide range of topics.</w:t>
+      </w:r>
+    </w:p>
+    <w:p>
+      <w:pPr>
+        <w:pStyle w:val="ListParagraph"/>
+        <w:numPr>
+          <w:ilvl w:val="1"/>
+          <w:numId w:val="39"/>
+        </w:numPr>
+      </w:pPr>
+      <w:r>
+        <w:t>A researcher may not have the time or resources to obtain comparable data for a new investigation.</w:t>
+      </w:r>
+    </w:p>
+    <w:p>
+      <w:pPr>
+        <w:pStyle w:val="ListParagraph"/>
+        <w:numPr>
+          <w:ilvl w:val="1"/>
+          <w:numId w:val="39"/>
+        </w:numPr>
+      </w:pPr>
+      <w:r>
+        <w:t>Much of the groundwork involved in creating and testing measures using the data has already been done.</w:t>
+      </w:r>
+    </w:p>
+    <w:p>
+      <w:pPr>
+        <w:pStyle w:val="ListParagraph"/>
+        <w:numPr>
+          <w:ilvl w:val="1"/>
+          <w:numId w:val="39"/>
+        </w:numPr>
+      </w:pPr>
+      <w:r>
+        <w:t>Data can be used to investigate research questions not previously considered by the primary researchers who collected the data.</w:t>
+      </w:r>
+    </w:p>
     <w:p/>
+    <w:p>
+      <w:r>
+        <w:t>Secondary Data Sources</w:t>
+      </w:r>
+    </w:p>
+    <w:p>
+      <w:pPr>
+        <w:pStyle w:val="ListParagraph"/>
+        <w:numPr>
+          <w:ilvl w:val="0"/>
+          <w:numId w:val="40"/>
+        </w:numPr>
+      </w:pPr>
+      <w:r>
+        <w:t>Thousands of large-scale data sets are available</w:t>
+      </w:r>
+    </w:p>
+    <w:p>
+      <w:pPr>
+        <w:pStyle w:val="ListParagraph"/>
+        <w:numPr>
+          <w:ilvl w:val="0"/>
+          <w:numId w:val="40"/>
+        </w:numPr>
+      </w:pPr>
+      <w:r>
+        <w:t>Range of sources</w:t>
+      </w:r>
+    </w:p>
+    <w:p>
+      <w:pPr>
+        <w:pStyle w:val="ListParagraph"/>
+        <w:numPr>
+          <w:ilvl w:val="1"/>
+          <w:numId w:val="40"/>
+        </w:numPr>
+      </w:pPr>
+      <w:r>
+        <w:t>Governmental units</w:t>
+      </w:r>
+    </w:p>
+    <w:p>
+      <w:pPr>
+        <w:pStyle w:val="ListParagraph"/>
+        <w:numPr>
+          <w:ilvl w:val="1"/>
+          <w:numId w:val="40"/>
+        </w:numPr>
+      </w:pPr>
+      <w:r>
+        <w:t>Private organizations that compile data for administrative purposes</w:t>
+      </w:r>
+    </w:p>
+    <w:p>
+      <w:pPr>
+        <w:pStyle w:val="ListParagraph"/>
+        <w:numPr>
+          <w:ilvl w:val="1"/>
+          <w:numId w:val="40"/>
+        </w:numPr>
+      </w:pPr>
+      <w:r>
+        <w:t>Social science researchers that make their data available to others</w:t>
+      </w:r>
+    </w:p>
+    <w:p>
+      <w:pPr>
+        <w:pStyle w:val="ListParagraph"/>
+        <w:numPr>
+          <w:ilvl w:val="0"/>
+          <w:numId w:val="40"/>
+        </w:numPr>
+      </w:pPr>
+      <w:r>
+        <w:t>ICPSR is an academic consortium that archives data sets from major surveys and other social science research and makes them available to others.</w:t>
+      </w:r>
+    </w:p>
+    <w:p>
+      <w:pPr>
+        <w:pStyle w:val="ListParagraph"/>
+        <w:numPr>
+          <w:ilvl w:val="1"/>
+          <w:numId w:val="40"/>
+        </w:numPr>
+      </w:pPr>
+      <w:r>
+        <w:t>Includes many census reports</w:t>
+      </w:r>
+    </w:p>
+    <w:p>
+      <w:pPr>
+        <w:pStyle w:val="ListParagraph"/>
+        <w:numPr>
+          <w:ilvl w:val="0"/>
+          <w:numId w:val="40"/>
+        </w:numPr>
+      </w:pPr>
+      <w:r>
+        <w:t>Sample data archives</w:t>
+      </w:r>
+    </w:p>
+    <w:p>
+      <w:pPr>
+        <w:pStyle w:val="ListParagraph"/>
+        <w:numPr>
+          <w:ilvl w:val="1"/>
+          <w:numId w:val="40"/>
+        </w:numPr>
+      </w:pPr>
+      <w:r>
+        <w:t>Survey Documentation and Analysis (SDA) archive maintained by the University of California at Berkley</w:t>
+      </w:r>
+    </w:p>
+    <w:p>
+      <w:pPr>
+        <w:pStyle w:val="ListParagraph"/>
+        <w:numPr>
+          <w:ilvl w:val="1"/>
+          <w:numId w:val="40"/>
+        </w:numPr>
+      </w:pPr>
+      <w:r>
+        <w:t>National Archive of Criminal Justice Data available through ICPSR</w:t>
+      </w:r>
+    </w:p>
+    <w:p>
+      <w:pPr>
+        <w:pStyle w:val="ListParagraph"/>
+        <w:numPr>
+          <w:ilvl w:val="1"/>
+          <w:numId w:val="40"/>
+        </w:numPr>
+      </w:pPr>
+      <w:r>
+        <w:t xml:space="preserve">U.S. federal government agencies accessible through </w:t>
+      </w:r>
+      <w:hyperlink r:id="rId14" w:history="1">
+        <w:r>
+          <w:rPr>
+            <w:rStyle w:val="Hyperlink"/>
+          </w:rPr>
+          <w:t>www.fedstats.gov</w:t>
+        </w:r>
+      </w:hyperlink>
+    </w:p>
+    <w:p>
+      <w:pPr>
+        <w:pStyle w:val="ListParagraph"/>
+        <w:numPr>
+          <w:ilvl w:val="0"/>
+          <w:numId w:val="40"/>
+        </w:numPr>
+      </w:pPr>
+      <w:r>
+        <w:t>U.S. Census Bureau</w:t>
+      </w:r>
+      <w:r>
+        <w:t xml:space="preserve"> (</w:t>
+      </w:r>
+      <w:hyperlink r:id="rId15" w:history="1">
+        <w:r>
+          <w:rPr>
+            <w:rStyle w:val="Hyperlink"/>
+          </w:rPr>
+          <w:t>www.census.gov</w:t>
+        </w:r>
+      </w:hyperlink>
+      <w:r>
+        <w:t xml:space="preserve">) </w:t>
+      </w:r>
+    </w:p>
+    <w:p>
+      <w:pPr>
+        <w:pStyle w:val="ListParagraph"/>
+        <w:numPr>
+          <w:ilvl w:val="1"/>
+          <w:numId w:val="40"/>
+        </w:numPr>
+      </w:pPr>
+      <w:r>
+        <w:t>Decennial census since 1790</w:t>
+      </w:r>
+    </w:p>
+    <w:p>
+      <w:pPr>
+        <w:pStyle w:val="ListParagraph"/>
+        <w:numPr>
+          <w:ilvl w:val="2"/>
+          <w:numId w:val="40"/>
+        </w:numPr>
+      </w:pPr>
+      <w:r>
+        <w:lastRenderedPageBreak/>
+        <w:t>Census of Housing since 1940</w:t>
+      </w:r>
+    </w:p>
+    <w:p>
+      <w:pPr>
+        <w:pStyle w:val="ListParagraph"/>
+        <w:numPr>
+          <w:ilvl w:val="1"/>
+          <w:numId w:val="40"/>
+        </w:numPr>
+      </w:pPr>
+      <w:r>
+        <w:t>Collects data on agriculture, manufacturers, construction and other businesses, foreign countries, foreign trade</w:t>
+      </w:r>
+    </w:p>
+    <w:p>
+      <w:pPr>
+        <w:pStyle w:val="ListParagraph"/>
+        <w:numPr>
+          <w:ilvl w:val="1"/>
+          <w:numId w:val="40"/>
+        </w:numPr>
+      </w:pPr>
+      <w:r>
+        <w:t>Long form census is only administered to a sample of the households</w:t>
+      </w:r>
+    </w:p>
+    <w:p>
+      <w:pPr>
+        <w:pStyle w:val="ListParagraph"/>
+        <w:numPr>
+          <w:ilvl w:val="1"/>
+          <w:numId w:val="40"/>
+        </w:numPr>
+      </w:pPr>
+      <w:r>
+        <w:t>Participation in the census is mandated by law</w:t>
+      </w:r>
+    </w:p>
+    <w:p>
+      <w:pPr>
+        <w:pStyle w:val="ListParagraph"/>
+        <w:numPr>
+          <w:ilvl w:val="1"/>
+          <w:numId w:val="40"/>
+        </w:numPr>
+      </w:pPr>
+      <w:r>
+        <w:t>Confidentiality of information is maintained for 72 years after collection</w:t>
+      </w:r>
+    </w:p>
+    <w:p>
+      <w:pPr>
+        <w:pStyle w:val="ListParagraph"/>
+        <w:numPr>
+          <w:ilvl w:val="1"/>
+          <w:numId w:val="40"/>
+        </w:numPr>
+      </w:pPr>
+      <w:r>
+        <w:t>States also maintain census bureaus</w:t>
+      </w:r>
+    </w:p>
+    <w:p>
+      <w:pPr>
+        <w:pStyle w:val="ListParagraph"/>
+        <w:numPr>
+          <w:ilvl w:val="0"/>
+          <w:numId w:val="40"/>
+        </w:numPr>
+      </w:pPr>
+      <w:r>
+        <w:t>Integrated Public Use Microdata Series (IPUMS)</w:t>
+      </w:r>
+    </w:p>
+    <w:p>
+      <w:pPr>
+        <w:pStyle w:val="ListParagraph"/>
+        <w:numPr>
+          <w:ilvl w:val="1"/>
+          <w:numId w:val="40"/>
+        </w:numPr>
+      </w:pPr>
+      <w:r>
+        <w:t>Maintained by the Minnesota Population Center (MPC) at the University of Minnesota</w:t>
+      </w:r>
+    </w:p>
+    <w:p>
+      <w:pPr>
+        <w:pStyle w:val="ListParagraph"/>
+        <w:numPr>
+          <w:ilvl w:val="1"/>
+          <w:numId w:val="40"/>
+        </w:numPr>
+      </w:pPr>
+      <w:r>
+        <w:t>Individual-level samples from U.S. Census data from 1850 to 2000</w:t>
+      </w:r>
+    </w:p>
+    <w:p>
+      <w:pPr>
+        <w:pStyle w:val="ListParagraph"/>
+        <w:numPr>
+          <w:ilvl w:val="1"/>
+          <w:numId w:val="40"/>
+        </w:numPr>
+      </w:pPr>
+      <w:r>
+        <w:t>Historical census files from several other countries</w:t>
+      </w:r>
+    </w:p>
+    <w:p>
+      <w:pPr>
+        <w:pStyle w:val="ListParagraph"/>
+        <w:numPr>
+          <w:ilvl w:val="0"/>
+          <w:numId w:val="40"/>
+        </w:numPr>
+      </w:pPr>
+      <w:r>
+        <w:t>Bureau of Labor Statistics (BLS)</w:t>
+      </w:r>
+    </w:p>
+    <w:p>
+      <w:pPr>
+        <w:pStyle w:val="ListParagraph"/>
+        <w:numPr>
+          <w:ilvl w:val="1"/>
+          <w:numId w:val="40"/>
+        </w:numPr>
+      </w:pPr>
+      <w:r>
+        <w:t>Agency in the U.S. Department of Labor</w:t>
+      </w:r>
+    </w:p>
+    <w:p>
+      <w:pPr>
+        <w:pStyle w:val="ListParagraph"/>
+        <w:numPr>
+          <w:ilvl w:val="1"/>
+          <w:numId w:val="40"/>
+        </w:numPr>
+      </w:pPr>
+      <w:r>
+        <w:t>Data on employment, earnings, prices, living conditions, industrial relations, productivity and technology, and occupational safety and health</w:t>
+      </w:r>
+    </w:p>
+    <w:p>
+      <w:pPr>
+        <w:pStyle w:val="ListParagraph"/>
+        <w:numPr>
+          <w:ilvl w:val="1"/>
+          <w:numId w:val="40"/>
+        </w:numPr>
+      </w:pPr>
+      <w:r>
+        <w:t>Monthly employment and unemployment classified by age, sex, race, and other characteristics</w:t>
+      </w:r>
+    </w:p>
+    <w:p>
+      <w:pPr>
+        <w:pStyle w:val="ListParagraph"/>
+        <w:numPr>
+          <w:ilvl w:val="0"/>
+          <w:numId w:val="40"/>
+        </w:numPr>
+      </w:pPr>
+      <w:r>
+        <w:t>Other U.S. Government Sources</w:t>
+      </w:r>
+    </w:p>
+    <w:p>
+      <w:pPr>
+        <w:pStyle w:val="ListParagraph"/>
+        <w:numPr>
+          <w:ilvl w:val="1"/>
+          <w:numId w:val="40"/>
+        </w:numPr>
+      </w:pPr>
+      <w:r>
+        <w:t>National Technical information Service (NTIS) is an agency in the U.S. Department of Commerce</w:t>
+      </w:r>
+    </w:p>
+    <w:p>
+      <w:pPr>
+        <w:pStyle w:val="ListParagraph"/>
+        <w:numPr>
+          <w:ilvl w:val="2"/>
+          <w:numId w:val="40"/>
+        </w:numPr>
+      </w:pPr>
+      <w:r>
+        <w:t>Federal Computer Products Center collects and catalogs</w:t>
+      </w:r>
+      <w:r>
+        <w:t xml:space="preserve"> many data sets and reports</w:t>
+      </w:r>
+    </w:p>
+    <w:p>
+      <w:pPr>
+        <w:pStyle w:val="ListParagraph"/>
+        <w:numPr>
+          <w:ilvl w:val="2"/>
+          <w:numId w:val="40"/>
+        </w:numPr>
+      </w:pPr>
+      <w:hyperlink r:id="rId16" w:history="1">
+        <w:r>
+          <w:rPr>
+            <w:rStyle w:val="Hyperlink"/>
+          </w:rPr>
+          <w:t>www.ntis.gov</w:t>
+        </w:r>
+      </w:hyperlink>
+    </w:p>
+    <w:p>
+      <w:pPr>
+        <w:pStyle w:val="ListParagraph"/>
+        <w:numPr>
+          <w:ilvl w:val="0"/>
+          <w:numId w:val="40"/>
+        </w:numPr>
+      </w:pPr>
+      <w:r>
+        <w:t>Independent Investigator Data Sources</w:t>
+      </w:r>
+    </w:p>
+    <w:p>
+      <w:pPr>
+        <w:pStyle w:val="ListParagraph"/>
+        <w:numPr>
+          <w:ilvl w:val="1"/>
+          <w:numId w:val="40"/>
+        </w:numPr>
+      </w:pPr>
+      <w:r>
+        <w:t xml:space="preserve">Add Health Study </w:t>
+      </w:r>
+    </w:p>
+    <w:p>
+      <w:pPr>
+        <w:pStyle w:val="ListParagraph"/>
+        <w:numPr>
+          <w:ilvl w:val="2"/>
+          <w:numId w:val="40"/>
+        </w:numPr>
+      </w:pPr>
+      <w:hyperlink r:id="rId17" w:history="1">
+        <w:r>
+          <w:rPr>
+            <w:rStyle w:val="Hyperlink"/>
+          </w:rPr>
+          <w:t>www.cpc.unc.edu/projects/addhealth</w:t>
+        </w:r>
+      </w:hyperlink>
+      <w:r>
+        <w:t xml:space="preserve"> </w:t>
+      </w:r>
+    </w:p>
+    <w:p>
+      <w:pPr>
+        <w:pStyle w:val="ListParagraph"/>
+        <w:numPr>
+          <w:ilvl w:val="2"/>
+          <w:numId w:val="40"/>
+        </w:numPr>
+      </w:pPr>
+      <w:r>
+        <w:t>Maintained by the University of North Carolina</w:t>
+      </w:r>
+    </w:p>
+    <w:p>
+      <w:pPr>
+        <w:pStyle w:val="ListParagraph"/>
+        <w:numPr>
+          <w:ilvl w:val="2"/>
+          <w:numId w:val="40"/>
+        </w:numPr>
+      </w:pPr>
+      <w:r>
+        <w:t>Funded by the National Institute of Child Health and Human Development along with 23 other agencies and foundations</w:t>
+      </w:r>
+    </w:p>
+    <w:p>
+      <w:pPr>
+        <w:pStyle w:val="ListParagraph"/>
+        <w:numPr>
+          <w:ilvl w:val="1"/>
+          <w:numId w:val="40"/>
+        </w:numPr>
+      </w:pPr>
+      <w:r>
+        <w:t>Health and Retirement Study</w:t>
+      </w:r>
+    </w:p>
+    <w:p>
+      <w:pPr>
+        <w:pStyle w:val="ListParagraph"/>
+        <w:numPr>
+          <w:ilvl w:val="2"/>
+          <w:numId w:val="40"/>
+        </w:numPr>
+      </w:pPr>
+      <w:hyperlink r:id="rId18" w:history="1">
+        <w:r>
+          <w:rPr>
+            <w:rStyle w:val="Hyperlink"/>
+          </w:rPr>
+          <w:t>http://hrsonline.sr.umich.edu</w:t>
+        </w:r>
+      </w:hyperlink>
+      <w:r>
+        <w:t xml:space="preserve">  </w:t>
+      </w:r>
+    </w:p>
+    <w:p>
+      <w:pPr>
+        <w:pStyle w:val="ListParagraph"/>
+        <w:numPr>
+          <w:ilvl w:val="2"/>
+          <w:numId w:val="40"/>
+        </w:numPr>
+      </w:pPr>
+      <w:r>
+        <w:t>Overseen by the University of Michigan</w:t>
+      </w:r>
+    </w:p>
+    <w:p>
+      <w:pPr>
+        <w:pStyle w:val="ListParagraph"/>
+        <w:numPr>
+          <w:ilvl w:val="2"/>
+          <w:numId w:val="40"/>
+        </w:numPr>
+      </w:pPr>
+      <w:r>
+        <w:t>Initially funded by the National Institute on Aging</w:t>
+      </w:r>
+    </w:p>
+    <w:p>
+      <w:pPr>
+        <w:pStyle w:val="ListParagraph"/>
+        <w:numPr>
+          <w:ilvl w:val="2"/>
+          <w:numId w:val="40"/>
+        </w:numPr>
+      </w:pPr>
+      <w:r>
+        <w:t>Biennial interviews of Americans over the age of 50</w:t>
+      </w:r>
+    </w:p>
+    <w:p>
+      <w:pPr>
+        <w:pStyle w:val="ListParagraph"/>
+        <w:numPr>
+          <w:ilvl w:val="1"/>
+          <w:numId w:val="40"/>
+        </w:numPr>
+      </w:pPr>
+      <w:r>
+        <w:t>National Survey of Families and Households</w:t>
+      </w:r>
+    </w:p>
+    <w:p>
+      <w:pPr>
+        <w:pStyle w:val="ListParagraph"/>
+        <w:numPr>
+          <w:ilvl w:val="2"/>
+          <w:numId w:val="40"/>
+        </w:numPr>
+      </w:pPr>
+      <w:hyperlink r:id="rId19" w:history="1">
+        <w:r>
+          <w:rPr>
+            <w:rStyle w:val="Hyperlink"/>
+          </w:rPr>
+          <w:t>www.ssc.wisc.edu/nsfh/</w:t>
+        </w:r>
+      </w:hyperlink>
+    </w:p>
+    <w:p>
+      <w:pPr>
+        <w:pStyle w:val="ListParagraph"/>
+        <w:numPr>
+          <w:ilvl w:val="2"/>
+          <w:numId w:val="40"/>
+        </w:numPr>
+      </w:pPr>
+      <w:r>
+        <w:t>Interviews of more than 10,000 households from 1987 to 2002</w:t>
+      </w:r>
+    </w:p>
+    <w:p>
+      <w:pPr>
+        <w:pStyle w:val="ListParagraph"/>
+        <w:numPr>
+          <w:ilvl w:val="1"/>
+          <w:numId w:val="40"/>
+        </w:numPr>
+      </w:pPr>
+      <w:r>
+        <w:t>Detroit Area Studies</w:t>
+      </w:r>
+    </w:p>
+    <w:p>
+      <w:pPr>
+        <w:pStyle w:val="ListParagraph"/>
+        <w:numPr>
+          <w:ilvl w:val="2"/>
+          <w:numId w:val="40"/>
+        </w:numPr>
+      </w:pPr>
+      <w:r>
+        <w:t>Available via ICPSR</w:t>
+      </w:r>
+    </w:p>
+    <w:p>
+      <w:pPr>
+        <w:pStyle w:val="ListParagraph"/>
+        <w:numPr>
+          <w:ilvl w:val="2"/>
+          <w:numId w:val="40"/>
+        </w:numPr>
+      </w:pPr>
+      <w:r>
+        <w:t>Annual surveys between 1951 and 2004</w:t>
+      </w:r>
+    </w:p>
+    <w:p>
+      <w:pPr>
+        <w:pStyle w:val="ListParagraph"/>
+        <w:numPr>
+          <w:ilvl w:val="0"/>
+          <w:numId w:val="40"/>
+        </w:numPr>
+      </w:pPr>
+      <w:r>
+        <w:t>ICPSR</w:t>
+      </w:r>
+    </w:p>
+    <w:p>
+      <w:pPr>
+        <w:pStyle w:val="ListParagraph"/>
+        <w:numPr>
+          <w:ilvl w:val="1"/>
+          <w:numId w:val="40"/>
+        </w:numPr>
+      </w:pPr>
+      <w:hyperlink r:id="rId20" w:history="1">
+        <w:r>
+          <w:rPr>
+            <w:rStyle w:val="Hyperlink"/>
+          </w:rPr>
+          <w:t>www.icpsr.umich.edu</w:t>
+        </w:r>
+      </w:hyperlink>
+      <w:r>
+        <w:tab/>
+      </w:r>
+    </w:p>
+    <w:p>
+      <w:pPr>
+        <w:pStyle w:val="ListParagraph"/>
+        <w:numPr>
+          <w:ilvl w:val="1"/>
+          <w:numId w:val="40"/>
+        </w:numPr>
+      </w:pPr>
+      <w:r>
+        <w:t>Maintained by the University of Michigan</w:t>
+      </w:r>
+    </w:p>
+    <w:p>
+      <w:pPr>
+        <w:pStyle w:val="ListParagraph"/>
+        <w:numPr>
+          <w:ilvl w:val="1"/>
+          <w:numId w:val="40"/>
+        </w:numPr>
+      </w:pPr>
+      <w:r>
+        <w:t>Includes more than 640 colleges, universities, and institutions throughout the world</w:t>
+      </w:r>
+    </w:p>
+    <w:p>
+      <w:pPr>
+        <w:pStyle w:val="ListParagraph"/>
+        <w:numPr>
+          <w:ilvl w:val="1"/>
+          <w:numId w:val="40"/>
+        </w:numPr>
+      </w:pPr>
+      <w:r>
+        <w:lastRenderedPageBreak/>
+        <w:t>Individuals from non-member institutions can download only a limited portion of available data sets, mostly from government sources.</w:t>
+      </w:r>
+    </w:p>
+    <w:p>
+      <w:pPr>
+        <w:pStyle w:val="ListParagraph"/>
+        <w:numPr>
+          <w:ilvl w:val="1"/>
+          <w:numId w:val="40"/>
+        </w:numPr>
+      </w:pPr>
+      <w:r>
+        <w:t>Can search entire database for specific variables</w:t>
+      </w:r>
+    </w:p>
+    <w:p>
+      <w:pPr>
+        <w:pStyle w:val="ListParagraph"/>
+        <w:numPr>
+          <w:ilvl w:val="1"/>
+          <w:numId w:val="40"/>
+        </w:numPr>
+      </w:pPr>
+      <w:r>
+        <w:t>Also catalogs reports and publications containing analyses that used ICPSR data sets since 1962</w:t>
+      </w:r>
+    </w:p>
+    <w:p>
+      <w:pPr>
+        <w:pStyle w:val="ListParagraph"/>
+        <w:numPr>
+          <w:ilvl w:val="0"/>
+          <w:numId w:val="40"/>
+        </w:numPr>
+      </w:pPr>
+      <w:r>
+        <w:t>Institute for Quantitative Social Science</w:t>
+      </w:r>
+    </w:p>
+    <w:p>
+      <w:pPr>
+        <w:pStyle w:val="ListParagraph"/>
+        <w:numPr>
+          <w:ilvl w:val="1"/>
+          <w:numId w:val="40"/>
+        </w:numPr>
+      </w:pPr>
+      <w:r>
+        <w:t>Can search by title, abstract, keywords, etc.</w:t>
+      </w:r>
+    </w:p>
+    <w:p>
+      <w:pPr>
+        <w:pStyle w:val="ListParagraph"/>
+        <w:numPr>
+          <w:ilvl w:val="1"/>
+          <w:numId w:val="40"/>
+        </w:numPr>
+      </w:pPr>
+      <w:r>
+        <w:t>Must submit an application for access</w:t>
+      </w:r>
+    </w:p>
+    <w:p>
+      <w:pPr>
+        <w:pStyle w:val="ListParagraph"/>
+        <w:numPr>
+          <w:ilvl w:val="0"/>
+          <w:numId w:val="40"/>
+        </w:numPr>
+      </w:pPr>
+      <w:r>
+        <w:t>International Data Sources</w:t>
+      </w:r>
+    </w:p>
+    <w:p>
+      <w:pPr>
+        <w:pStyle w:val="ListParagraph"/>
+        <w:numPr>
+          <w:ilvl w:val="1"/>
+          <w:numId w:val="40"/>
+        </w:numPr>
+      </w:pPr>
+      <w:r>
+        <w:t>Social Security Administration reports on characteristics of social security throughout the world.</w:t>
+      </w:r>
+    </w:p>
+    <w:p>
+      <w:pPr>
+        <w:pStyle w:val="ListParagraph"/>
+        <w:numPr>
+          <w:ilvl w:val="1"/>
+          <w:numId w:val="40"/>
+        </w:numPr>
+      </w:pPr>
+      <w:r>
+        <w:t>World Handbook of Political and Social Indicators</w:t>
+      </w:r>
+    </w:p>
+    <w:p>
+      <w:pPr>
+        <w:pStyle w:val="ListParagraph"/>
+        <w:numPr>
+          <w:ilvl w:val="1"/>
+          <w:numId w:val="40"/>
+        </w:numPr>
+      </w:pPr>
+      <w:r>
+        <w:t>Eurobarometer Survey Series administered by The European Commission</w:t>
+      </w:r>
+    </w:p>
+    <w:p>
+      <w:pPr>
+        <w:pStyle w:val="ListParagraph"/>
+        <w:numPr>
+          <w:ilvl w:val="1"/>
+          <w:numId w:val="40"/>
+        </w:numPr>
+      </w:pPr>
+      <w:r>
+        <w:t>World Income Inequality Database maintained by the United Nations University</w:t>
+      </w:r>
+    </w:p>
+    <w:p>
+      <w:pPr>
+        <w:pStyle w:val="ListParagraph"/>
+        <w:numPr>
+          <w:ilvl w:val="1"/>
+          <w:numId w:val="40"/>
+        </w:numPr>
+      </w:pPr>
+      <w:r>
+        <w:t>Council of European Social Science Data Archives</w:t>
+      </w:r>
+    </w:p>
+    <w:p>
+      <w:pPr>
+        <w:pStyle w:val="ListParagraph"/>
+        <w:numPr>
+          <w:ilvl w:val="1"/>
+          <w:numId w:val="40"/>
+        </w:numPr>
+      </w:pPr>
+      <w:r>
+        <w:t>International Federation of Data Organizations</w:t>
+      </w:r>
+    </w:p>
+    <w:p>
+      <w:pPr>
+        <w:pStyle w:val="ListParagraph"/>
+        <w:numPr>
+          <w:ilvl w:val="0"/>
+          <w:numId w:val="40"/>
+        </w:numPr>
+      </w:pPr>
+      <w:r>
+        <w:t>Qualitative Data Sources</w:t>
+      </w:r>
+    </w:p>
+    <w:p>
+      <w:pPr>
+        <w:pStyle w:val="ListParagraph"/>
+        <w:numPr>
+          <w:ilvl w:val="1"/>
+          <w:numId w:val="40"/>
+        </w:numPr>
+      </w:pPr>
+      <w:r>
+        <w:t>Fewer qualitative data sets are available for secondary analysis</w:t>
+      </w:r>
+    </w:p>
+    <w:p>
+      <w:pPr>
+        <w:pStyle w:val="ListParagraph"/>
+        <w:numPr>
+          <w:ilvl w:val="1"/>
+          <w:numId w:val="40"/>
+        </w:numPr>
+      </w:pPr>
+      <w:r>
+        <w:t>European countries at the forefront</w:t>
+      </w:r>
+    </w:p>
+    <w:p>
+      <w:pPr>
+        <w:pStyle w:val="ListParagraph"/>
+        <w:numPr>
+          <w:ilvl w:val="1"/>
+          <w:numId w:val="40"/>
+        </w:numPr>
+      </w:pPr>
+      <w:r>
+        <w:t>Qualitative Data Archiving Resource Center at the University of Essex</w:t>
+      </w:r>
+    </w:p>
+    <w:p>
+      <w:pPr>
+        <w:pStyle w:val="ListParagraph"/>
+        <w:numPr>
+          <w:ilvl w:val="1"/>
+          <w:numId w:val="40"/>
+        </w:numPr>
+      </w:pPr>
+      <w:r>
+        <w:t>UK Data Service QualiBank</w:t>
+      </w:r>
+    </w:p>
+    <w:p>
+      <w:pPr>
+        <w:pStyle w:val="ListParagraph"/>
+        <w:numPr>
+          <w:ilvl w:val="2"/>
+          <w:numId w:val="40"/>
+        </w:numPr>
+      </w:pPr>
+      <w:r>
+        <w:t>Access is restricted</w:t>
+      </w:r>
+    </w:p>
+    <w:p>
+      <w:pPr>
+        <w:pStyle w:val="ListParagraph"/>
+        <w:numPr>
+          <w:ilvl w:val="1"/>
+          <w:numId w:val="40"/>
+        </w:numPr>
+      </w:pPr>
+      <w:r>
+        <w:t>Human Relations Area Files (HRAF) at Yale University</w:t>
+      </w:r>
+    </w:p>
+    <w:p>
+      <w:pPr>
+        <w:pStyle w:val="ListParagraph"/>
+        <w:numPr>
+          <w:ilvl w:val="2"/>
+          <w:numId w:val="40"/>
+        </w:numPr>
+      </w:pPr>
+      <w:r>
+        <w:t>Anthropological reports</w:t>
+      </w:r>
+    </w:p>
+    <w:p>
+      <w:pPr>
+        <w:pStyle w:val="ListParagraph"/>
+        <w:numPr>
+          <w:ilvl w:val="1"/>
+          <w:numId w:val="40"/>
+        </w:numPr>
+      </w:pPr>
+      <w:r>
+        <w:t>Center for the Study of Lives at the University of Southern Maine</w:t>
+      </w:r>
+    </w:p>
+    <w:p/>
+    <w:p>
+      <w:r>
+        <w:t>Challenges for Secondary Data Analyses</w:t>
+      </w:r>
+    </w:p>
+    <w:p>
+      <w:pPr>
+        <w:pStyle w:val="ListParagraph"/>
+        <w:numPr>
+          <w:ilvl w:val="0"/>
+          <w:numId w:val="41"/>
+        </w:numPr>
+      </w:pPr>
+      <w:r>
+        <w:t>Advantages of secondary data analysis</w:t>
+      </w:r>
+    </w:p>
+    <w:p>
+      <w:pPr>
+        <w:pStyle w:val="ListParagraph"/>
+        <w:numPr>
+          <w:ilvl w:val="1"/>
+          <w:numId w:val="41"/>
+        </w:numPr>
+      </w:pPr>
+      <w:r>
+        <w:t>Allows analyses of social phenomena in settings inaccessible to researchers</w:t>
+      </w:r>
+    </w:p>
+    <w:p>
+      <w:pPr>
+        <w:pStyle w:val="ListParagraph"/>
+        <w:numPr>
+          <w:ilvl w:val="1"/>
+          <w:numId w:val="41"/>
+        </w:numPr>
+      </w:pPr>
+      <w:r>
+        <w:t>Saves time and money</w:t>
+      </w:r>
+    </w:p>
+    <w:p>
+      <w:pPr>
+        <w:pStyle w:val="ListParagraph"/>
+        <w:numPr>
+          <w:ilvl w:val="1"/>
+          <w:numId w:val="41"/>
+        </w:numPr>
+      </w:pPr>
+      <w:r>
+        <w:t>Allows researcher to avoid data collection problems</w:t>
+      </w:r>
+    </w:p>
+    <w:p>
+      <w:pPr>
+        <w:pStyle w:val="ListParagraph"/>
+        <w:numPr>
+          <w:ilvl w:val="1"/>
+          <w:numId w:val="41"/>
+        </w:numPr>
+      </w:pPr>
+      <w:r>
+        <w:t>Facilitates comparison with other samples</w:t>
+      </w:r>
+    </w:p>
+    <w:p>
+      <w:pPr>
+        <w:pStyle w:val="ListParagraph"/>
+        <w:numPr>
+          <w:ilvl w:val="0"/>
+          <w:numId w:val="41"/>
+        </w:numPr>
+      </w:pPr>
+      <w:r>
+        <w:t>Challenges</w:t>
+      </w:r>
+    </w:p>
+    <w:p>
+      <w:pPr>
+        <w:pStyle w:val="ListParagraph"/>
+        <w:numPr>
+          <w:ilvl w:val="1"/>
+          <w:numId w:val="41"/>
+        </w:numPr>
+      </w:pPr>
+      <w:r>
+        <w:t>Limitations of methods used to collect the data</w:t>
+      </w:r>
+    </w:p>
+    <w:p>
+      <w:pPr>
+        <w:pStyle w:val="ListParagraph"/>
+        <w:numPr>
+          <w:ilvl w:val="1"/>
+          <w:numId w:val="41"/>
+        </w:numPr>
+      </w:pPr>
+      <w:r>
+        <w:t>Insufficient correspondence between data set measures and research questions</w:t>
+      </w:r>
+    </w:p>
+    <w:p>
+      <w:pPr>
+        <w:pStyle w:val="ListParagraph"/>
+        <w:numPr>
+          <w:ilvl w:val="1"/>
+          <w:numId w:val="41"/>
+        </w:numPr>
+      </w:pPr>
+      <w:r>
+        <w:t>Does not lend itself to iterative refinement</w:t>
+      </w:r>
+    </w:p>
+    <w:p>
+      <w:pPr>
+        <w:pStyle w:val="ListParagraph"/>
+        <w:numPr>
+          <w:ilvl w:val="1"/>
+          <w:numId w:val="41"/>
+        </w:numPr>
+      </w:pPr>
+      <w:r>
+        <w:t>Trade-off between ease of research process and the specific hypotheses that the researcher can test</w:t>
+      </w:r>
+    </w:p>
+    <w:p>
+      <w:pPr>
+        <w:pStyle w:val="ListParagraph"/>
+        <w:numPr>
+          <w:ilvl w:val="1"/>
+          <w:numId w:val="41"/>
+        </w:numPr>
+      </w:pPr>
+      <w:r>
+        <w:t>Data quality is always a concern</w:t>
+      </w:r>
+    </w:p>
+    <w:p>
+      <w:pPr>
+        <w:pStyle w:val="ListParagraph"/>
+        <w:numPr>
+          <w:ilvl w:val="1"/>
+          <w:numId w:val="41"/>
+        </w:numPr>
+      </w:pPr>
+      <w:r>
+        <w:t>Data collected by street-level bureaucrats who are government officials that serve clients but have a high degree of discretion.</w:t>
+      </w:r>
+    </w:p>
+    <w:p>
+      <w:pPr>
+        <w:pStyle w:val="ListParagraph"/>
+        <w:numPr>
+          <w:ilvl w:val="1"/>
+          <w:numId w:val="41"/>
+        </w:numPr>
+      </w:pPr>
+      <w:r>
+        <w:t>Lack of intimate familiarity with the context in which the data were collected</w:t>
+      </w:r>
+      <w:bookmarkStart w:id="0" w:name="_GoBack"/>
+      <w:bookmarkEnd w:id="0"/>
+      <w:r>
+        <w:t xml:space="preserve"> </w:t>
+      </w:r>
+    </w:p>
     <w:p/>
     <w:sectPr>
-      <w:headerReference w:type="default" r:id="rId14"/>
+      <w:headerReference w:type="default" r:id="rId21"/>
       <w:pgSz w:w="12240" w:h="15840"/>
       <w:pgMar w:top="1440" w:right="1440" w:bottom="1440" w:left="1440" w:header="720" w:footer="720" w:gutter="0"/>
       <w:pgNumType w:start="1"/>
@@ -7155,13 +8400,8 @@
     <w:pPr>
       <w:pStyle w:val="Header"/>
     </w:pPr>
-    <w:proofErr w:type="spellStart"/>
     <w:r>
-      <w:t>Schutt</w:t>
-    </w:r>
-    <w:proofErr w:type="spellEnd"/>
-    <w:r>
-      <w:t>, R.K. (2015). Investigating the social world: the process and practice of research. 8th edition. Thousand Oaks, California: Sage.</w:t>
+      <w:t>Schutt, R.K. (2015). Investigating the social world: the process and practice of research. 8th edition. Thousand Oaks, California: Sage.</w:t>
     </w:r>
   </w:p>
   <w:p>
@@ -7262,13 +8502,8 @@
     <w:pPr>
       <w:pStyle w:val="Header"/>
     </w:pPr>
-    <w:proofErr w:type="spellStart"/>
     <w:r>
-      <w:t>Schutt</w:t>
-    </w:r>
-    <w:proofErr w:type="spellEnd"/>
-    <w:r>
-      <w:t>, R.K. (2015). Investigating the social world: the process and practice of research. 8th edition. Thousand Oaks, California: Sage.</w:t>
+      <w:t>Schutt, R.K. (2015). Investigating the social world: the process and practice of research. 8th edition. Thousand Oaks, California: Sage.</w:t>
     </w:r>
   </w:p>
   <w:p>
@@ -7369,13 +8604,8 @@
     <w:pPr>
       <w:pStyle w:val="Header"/>
     </w:pPr>
-    <w:proofErr w:type="spellStart"/>
     <w:r>
-      <w:t>Schutt</w:t>
-    </w:r>
-    <w:proofErr w:type="spellEnd"/>
-    <w:r>
-      <w:t>, R.K. (2015). Investigating the social world: the process and practice of research. 8th edition. Thousand Oaks, California: Sage.</w:t>
+      <w:t>Schutt, R.K. (2015). Investigating the social world: the process and practice of research. 8th edition. Thousand Oaks, California: Sage.</w:t>
     </w:r>
   </w:p>
   <w:p>
@@ -7476,13 +8706,8 @@
     <w:pPr>
       <w:pStyle w:val="Header"/>
     </w:pPr>
-    <w:proofErr w:type="spellStart"/>
     <w:r>
-      <w:t>Schutt</w:t>
-    </w:r>
-    <w:proofErr w:type="spellEnd"/>
-    <w:r>
-      <w:t>, R.K. (2015). Investigating the social world: the process and practice of research. 8th edition. Thousand Oaks, California: Sage.</w:t>
+      <w:t>Schutt, R.K. (2015). Investigating the social world: the process and practice of research. 8th edition. Thousand Oaks, California: Sage.</w:t>
     </w:r>
   </w:p>
   <w:p>
@@ -7583,13 +8808,8 @@
     <w:pPr>
       <w:pStyle w:val="Header"/>
     </w:pPr>
-    <w:proofErr w:type="spellStart"/>
     <w:r>
-      <w:t>Schutt</w:t>
-    </w:r>
-    <w:proofErr w:type="spellEnd"/>
-    <w:r>
-      <w:t>, R.K. (2015). Investigating the social world: the process and practice of research. 8th edition. Thousand Oaks, California: Sage.</w:t>
+      <w:t>Schutt, R.K. (2015). Investigating the social world: the process and practice of research. 8th edition. Thousand Oaks, California: Sage.</w:t>
     </w:r>
   </w:p>
   <w:p>
@@ -7630,7 +8850,7 @@
         <w:b/>
         <w:noProof/>
       </w:rPr>
-      <w:t>4</w:t>
+      <w:t>5</w:t>
     </w:r>
     <w:r>
       <w:rPr>
@@ -7690,13 +8910,8 @@
     <w:pPr>
       <w:pStyle w:val="Header"/>
     </w:pPr>
-    <w:proofErr w:type="spellStart"/>
     <w:r>
-      <w:t>Schutt</w:t>
-    </w:r>
-    <w:proofErr w:type="spellEnd"/>
-    <w:r>
-      <w:t>, R.K. (2015). Investigating the social world: the process and practice of research. 8th edition. Thousand Oaks, California: Sage.</w:t>
+      <w:t>Schutt, R.K. (2015). Investigating the social world: the process and practice of research. 8th edition. Thousand Oaks, California: Sage.</w:t>
     </w:r>
   </w:p>
   <w:p>
@@ -7737,7 +8952,7 @@
         <w:b/>
         <w:noProof/>
       </w:rPr>
-      <w:t>1</w:t>
+      <w:t>3</w:t>
     </w:r>
     <w:r>
       <w:rPr>
@@ -7771,7 +8986,7 @@
         <w:b/>
         <w:noProof/>
       </w:rPr>
-      <w:t>1</w:t>
+      <w:t>3</w:t>
     </w:r>
     <w:r>
       <w:rPr>
@@ -8757,6 +9972,119 @@
     </w:lvl>
   </w:abstractNum>
   <w:abstractNum w:abstractNumId="9">
+    <w:nsid w:val="1B401E18"/>
+    <w:multiLevelType w:val="hybridMultilevel"/>
+    <w:tmpl w:val="69D802D0"/>
+    <w:lvl w:ilvl="0" w:tplc="04090001">
+      <w:start w:val="1"/>
+      <w:numFmt w:val="bullet"/>
+      <w:lvlText w:val=""/>
+      <w:lvlJc w:val="left"/>
+      <w:pPr>
+        <w:ind w:left="720" w:hanging="360"/>
+      </w:pPr>
+      <w:rPr>
+        <w:rFonts w:ascii="Symbol" w:hAnsi="Symbol" w:hint="default"/>
+      </w:rPr>
+    </w:lvl>
+    <w:lvl w:ilvl="1" w:tplc="04090003">
+      <w:start w:val="1"/>
+      <w:numFmt w:val="bullet"/>
+      <w:lvlText w:val="o"/>
+      <w:lvlJc w:val="left"/>
+      <w:pPr>
+        <w:ind w:left="1440" w:hanging="360"/>
+      </w:pPr>
+      <w:rPr>
+        <w:rFonts w:ascii="Courier New" w:hAnsi="Courier New" w:cs="Courier New" w:hint="default"/>
+      </w:rPr>
+    </w:lvl>
+    <w:lvl w:ilvl="2" w:tplc="04090005" w:tentative="1">
+      <w:start w:val="1"/>
+      <w:numFmt w:val="bullet"/>
+      <w:lvlText w:val=""/>
+      <w:lvlJc w:val="left"/>
+      <w:pPr>
+        <w:ind w:left="2160" w:hanging="360"/>
+      </w:pPr>
+      <w:rPr>
+        <w:rFonts w:ascii="Wingdings" w:hAnsi="Wingdings" w:hint="default"/>
+      </w:rPr>
+    </w:lvl>
+    <w:lvl w:ilvl="3" w:tplc="04090001" w:tentative="1">
+      <w:start w:val="1"/>
+      <w:numFmt w:val="bullet"/>
+      <w:lvlText w:val=""/>
+      <w:lvlJc w:val="left"/>
+      <w:pPr>
+        <w:ind w:left="2880" w:hanging="360"/>
+      </w:pPr>
+      <w:rPr>
+        <w:rFonts w:ascii="Symbol" w:hAnsi="Symbol" w:hint="default"/>
+      </w:rPr>
+    </w:lvl>
+    <w:lvl w:ilvl="4" w:tplc="04090003" w:tentative="1">
+      <w:start w:val="1"/>
+      <w:numFmt w:val="bullet"/>
+      <w:lvlText w:val="o"/>
+      <w:lvlJc w:val="left"/>
+      <w:pPr>
+        <w:ind w:left="3600" w:hanging="360"/>
+      </w:pPr>
+      <w:rPr>
+        <w:rFonts w:ascii="Courier New" w:hAnsi="Courier New" w:cs="Courier New" w:hint="default"/>
+      </w:rPr>
+    </w:lvl>
+    <w:lvl w:ilvl="5" w:tplc="04090005" w:tentative="1">
+      <w:start w:val="1"/>
+      <w:numFmt w:val="bullet"/>
+      <w:lvlText w:val=""/>
+      <w:lvlJc w:val="left"/>
+      <w:pPr>
+        <w:ind w:left="4320" w:hanging="360"/>
+      </w:pPr>
+      <w:rPr>
+        <w:rFonts w:ascii="Wingdings" w:hAnsi="Wingdings" w:hint="default"/>
+      </w:rPr>
+    </w:lvl>
+    <w:lvl w:ilvl="6" w:tplc="04090001" w:tentative="1">
+      <w:start w:val="1"/>
+      <w:numFmt w:val="bullet"/>
+      <w:lvlText w:val=""/>
+      <w:lvlJc w:val="left"/>
+      <w:pPr>
+        <w:ind w:left="5040" w:hanging="360"/>
+      </w:pPr>
+      <w:rPr>
+        <w:rFonts w:ascii="Symbol" w:hAnsi="Symbol" w:hint="default"/>
+      </w:rPr>
+    </w:lvl>
+    <w:lvl w:ilvl="7" w:tplc="04090003" w:tentative="1">
+      <w:start w:val="1"/>
+      <w:numFmt w:val="bullet"/>
+      <w:lvlText w:val="o"/>
+      <w:lvlJc w:val="left"/>
+      <w:pPr>
+        <w:ind w:left="5760" w:hanging="360"/>
+      </w:pPr>
+      <w:rPr>
+        <w:rFonts w:ascii="Courier New" w:hAnsi="Courier New" w:cs="Courier New" w:hint="default"/>
+      </w:rPr>
+    </w:lvl>
+    <w:lvl w:ilvl="8" w:tplc="04090005" w:tentative="1">
+      <w:start w:val="1"/>
+      <w:numFmt w:val="bullet"/>
+      <w:lvlText w:val=""/>
+      <w:lvlJc w:val="left"/>
+      <w:pPr>
+        <w:ind w:left="6480" w:hanging="360"/>
+      </w:pPr>
+      <w:rPr>
+        <w:rFonts w:ascii="Wingdings" w:hAnsi="Wingdings" w:hint="default"/>
+      </w:rPr>
+    </w:lvl>
+  </w:abstractNum>
+  <w:abstractNum w:abstractNumId="10">
     <w:nsid w:val="22D32646"/>
     <w:multiLevelType w:val="hybridMultilevel"/>
     <w:tmpl w:val="136A4DF4"/>
@@ -8869,7 +10197,7 @@
       </w:rPr>
     </w:lvl>
   </w:abstractNum>
-  <w:abstractNum w:abstractNumId="10">
+  <w:abstractNum w:abstractNumId="11">
     <w:nsid w:val="24FD4341"/>
     <w:multiLevelType w:val="hybridMultilevel"/>
     <w:tmpl w:val="CE900A9C"/>
@@ -8982,7 +10310,7 @@
       </w:rPr>
     </w:lvl>
   </w:abstractNum>
-  <w:abstractNum w:abstractNumId="11">
+  <w:abstractNum w:abstractNumId="12">
     <w:nsid w:val="28C011F7"/>
     <w:multiLevelType w:val="hybridMultilevel"/>
     <w:tmpl w:val="DC52CDE2"/>
@@ -9095,7 +10423,7 @@
       </w:rPr>
     </w:lvl>
   </w:abstractNum>
-  <w:abstractNum w:abstractNumId="12">
+  <w:abstractNum w:abstractNumId="13">
     <w:nsid w:val="28EB7DCA"/>
     <w:multiLevelType w:val="hybridMultilevel"/>
     <w:tmpl w:val="0C1042B4"/>
@@ -9208,7 +10536,7 @@
       </w:rPr>
     </w:lvl>
   </w:abstractNum>
-  <w:abstractNum w:abstractNumId="13">
+  <w:abstractNum w:abstractNumId="14">
     <w:nsid w:val="2AD454FA"/>
     <w:multiLevelType w:val="hybridMultilevel"/>
     <w:tmpl w:val="848432CA"/>
@@ -9321,7 +10649,7 @@
       </w:rPr>
     </w:lvl>
   </w:abstractNum>
-  <w:abstractNum w:abstractNumId="14">
+  <w:abstractNum w:abstractNumId="15">
     <w:nsid w:val="3A201D20"/>
     <w:multiLevelType w:val="hybridMultilevel"/>
     <w:tmpl w:val="0416018A"/>
@@ -9434,7 +10762,7 @@
       </w:rPr>
     </w:lvl>
   </w:abstractNum>
-  <w:abstractNum w:abstractNumId="15">
+  <w:abstractNum w:abstractNumId="16">
     <w:nsid w:val="3B434142"/>
     <w:multiLevelType w:val="hybridMultilevel"/>
     <w:tmpl w:val="846CC1DE"/>
@@ -9547,7 +10875,7 @@
       </w:rPr>
     </w:lvl>
   </w:abstractNum>
-  <w:abstractNum w:abstractNumId="16">
+  <w:abstractNum w:abstractNumId="17">
     <w:nsid w:val="3D7874C8"/>
     <w:multiLevelType w:val="hybridMultilevel"/>
     <w:tmpl w:val="0402264E"/>
@@ -9633,7 +10961,7 @@
       </w:pPr>
     </w:lvl>
   </w:abstractNum>
-  <w:abstractNum w:abstractNumId="17">
+  <w:abstractNum w:abstractNumId="18">
     <w:nsid w:val="3EB1480B"/>
     <w:multiLevelType w:val="hybridMultilevel"/>
     <w:tmpl w:val="2AE4DD44"/>
@@ -9719,7 +11047,7 @@
       </w:pPr>
     </w:lvl>
   </w:abstractNum>
-  <w:abstractNum w:abstractNumId="18">
+  <w:abstractNum w:abstractNumId="19">
     <w:nsid w:val="3F4B5270"/>
     <w:multiLevelType w:val="hybridMultilevel"/>
     <w:tmpl w:val="D69A751E"/>
@@ -9832,7 +11160,7 @@
       </w:rPr>
     </w:lvl>
   </w:abstractNum>
-  <w:abstractNum w:abstractNumId="19">
+  <w:abstractNum w:abstractNumId="20">
     <w:nsid w:val="40054FC9"/>
     <w:multiLevelType w:val="hybridMultilevel"/>
     <w:tmpl w:val="508C6884"/>
@@ -9945,7 +11273,7 @@
       </w:rPr>
     </w:lvl>
   </w:abstractNum>
-  <w:abstractNum w:abstractNumId="20">
+  <w:abstractNum w:abstractNumId="21">
     <w:nsid w:val="460E5596"/>
     <w:multiLevelType w:val="hybridMultilevel"/>
     <w:tmpl w:val="2206A35C"/>
@@ -10058,7 +11386,7 @@
       </w:rPr>
     </w:lvl>
   </w:abstractNum>
-  <w:abstractNum w:abstractNumId="21">
+  <w:abstractNum w:abstractNumId="22">
     <w:nsid w:val="4C366FC7"/>
     <w:multiLevelType w:val="hybridMultilevel"/>
     <w:tmpl w:val="0402264E"/>
@@ -10144,7 +11472,7 @@
       </w:pPr>
     </w:lvl>
   </w:abstractNum>
-  <w:abstractNum w:abstractNumId="22">
+  <w:abstractNum w:abstractNumId="23">
     <w:nsid w:val="4FE42B6B"/>
     <w:multiLevelType w:val="hybridMultilevel"/>
     <w:tmpl w:val="A07AFB56"/>
@@ -10257,7 +11585,7 @@
       </w:rPr>
     </w:lvl>
   </w:abstractNum>
-  <w:abstractNum w:abstractNumId="23">
+  <w:abstractNum w:abstractNumId="24">
     <w:nsid w:val="50F750B2"/>
     <w:multiLevelType w:val="hybridMultilevel"/>
     <w:tmpl w:val="0402264E"/>
@@ -10343,7 +11671,7 @@
       </w:pPr>
     </w:lvl>
   </w:abstractNum>
-  <w:abstractNum w:abstractNumId="24">
+  <w:abstractNum w:abstractNumId="25">
     <w:nsid w:val="587D6AC3"/>
     <w:multiLevelType w:val="hybridMultilevel"/>
     <w:tmpl w:val="1AB85A1A"/>
@@ -10429,7 +11757,7 @@
       </w:pPr>
     </w:lvl>
   </w:abstractNum>
-  <w:abstractNum w:abstractNumId="25">
+  <w:abstractNum w:abstractNumId="26">
     <w:nsid w:val="58935881"/>
     <w:multiLevelType w:val="hybridMultilevel"/>
     <w:tmpl w:val="1FECEEDA"/>
@@ -10542,7 +11870,7 @@
       </w:rPr>
     </w:lvl>
   </w:abstractNum>
-  <w:abstractNum w:abstractNumId="26">
+  <w:abstractNum w:abstractNumId="27">
     <w:nsid w:val="59C7601F"/>
     <w:multiLevelType w:val="hybridMultilevel"/>
     <w:tmpl w:val="939AF2EE"/>
@@ -10655,7 +11983,7 @@
       </w:rPr>
     </w:lvl>
   </w:abstractNum>
-  <w:abstractNum w:abstractNumId="27">
+  <w:abstractNum w:abstractNumId="28">
     <w:nsid w:val="5DED180C"/>
     <w:multiLevelType w:val="hybridMultilevel"/>
     <w:tmpl w:val="5AFABAF6"/>
@@ -10768,7 +12096,7 @@
       </w:rPr>
     </w:lvl>
   </w:abstractNum>
-  <w:abstractNum w:abstractNumId="28">
+  <w:abstractNum w:abstractNumId="29">
     <w:nsid w:val="5F01785B"/>
     <w:multiLevelType w:val="hybridMultilevel"/>
     <w:tmpl w:val="2A1AA80E"/>
@@ -10881,7 +12209,7 @@
       </w:rPr>
     </w:lvl>
   </w:abstractNum>
-  <w:abstractNum w:abstractNumId="29">
+  <w:abstractNum w:abstractNumId="30">
     <w:nsid w:val="625355F2"/>
     <w:multiLevelType w:val="hybridMultilevel"/>
     <w:tmpl w:val="DFB001B0"/>
@@ -10994,7 +12322,7 @@
       </w:rPr>
     </w:lvl>
   </w:abstractNum>
-  <w:abstractNum w:abstractNumId="30">
+  <w:abstractNum w:abstractNumId="31">
     <w:nsid w:val="63B850DB"/>
     <w:multiLevelType w:val="hybridMultilevel"/>
     <w:tmpl w:val="57FEFE7C"/>
@@ -11107,7 +12435,7 @@
       </w:rPr>
     </w:lvl>
   </w:abstractNum>
-  <w:abstractNum w:abstractNumId="31">
+  <w:abstractNum w:abstractNumId="32">
     <w:nsid w:val="649D22FF"/>
     <w:multiLevelType w:val="hybridMultilevel"/>
     <w:tmpl w:val="B64E446E"/>
@@ -11220,7 +12548,7 @@
       </w:rPr>
     </w:lvl>
   </w:abstractNum>
-  <w:abstractNum w:abstractNumId="32">
+  <w:abstractNum w:abstractNumId="33">
     <w:nsid w:val="65A54AB4"/>
     <w:multiLevelType w:val="hybridMultilevel"/>
     <w:tmpl w:val="609CBA0A"/>
@@ -11333,7 +12661,7 @@
       </w:rPr>
     </w:lvl>
   </w:abstractNum>
-  <w:abstractNum w:abstractNumId="33">
+  <w:abstractNum w:abstractNumId="34">
     <w:nsid w:val="65F70BC9"/>
     <w:multiLevelType w:val="hybridMultilevel"/>
     <w:tmpl w:val="0402264E"/>
@@ -11419,7 +12747,120 @@
       </w:pPr>
     </w:lvl>
   </w:abstractNum>
-  <w:abstractNum w:abstractNumId="34">
+  <w:abstractNum w:abstractNumId="35">
+    <w:nsid w:val="66761133"/>
+    <w:multiLevelType w:val="hybridMultilevel"/>
+    <w:tmpl w:val="12C8DAFC"/>
+    <w:lvl w:ilvl="0" w:tplc="04090001">
+      <w:start w:val="1"/>
+      <w:numFmt w:val="bullet"/>
+      <w:lvlText w:val=""/>
+      <w:lvlJc w:val="left"/>
+      <w:pPr>
+        <w:ind w:left="720" w:hanging="360"/>
+      </w:pPr>
+      <w:rPr>
+        <w:rFonts w:ascii="Symbol" w:hAnsi="Symbol" w:hint="default"/>
+      </w:rPr>
+    </w:lvl>
+    <w:lvl w:ilvl="1" w:tplc="04090003">
+      <w:start w:val="1"/>
+      <w:numFmt w:val="bullet"/>
+      <w:lvlText w:val="o"/>
+      <w:lvlJc w:val="left"/>
+      <w:pPr>
+        <w:ind w:left="1440" w:hanging="360"/>
+      </w:pPr>
+      <w:rPr>
+        <w:rFonts w:ascii="Courier New" w:hAnsi="Courier New" w:cs="Courier New" w:hint="default"/>
+      </w:rPr>
+    </w:lvl>
+    <w:lvl w:ilvl="2" w:tplc="04090005" w:tentative="1">
+      <w:start w:val="1"/>
+      <w:numFmt w:val="bullet"/>
+      <w:lvlText w:val=""/>
+      <w:lvlJc w:val="left"/>
+      <w:pPr>
+        <w:ind w:left="2160" w:hanging="360"/>
+      </w:pPr>
+      <w:rPr>
+        <w:rFonts w:ascii="Wingdings" w:hAnsi="Wingdings" w:hint="default"/>
+      </w:rPr>
+    </w:lvl>
+    <w:lvl w:ilvl="3" w:tplc="04090001" w:tentative="1">
+      <w:start w:val="1"/>
+      <w:numFmt w:val="bullet"/>
+      <w:lvlText w:val=""/>
+      <w:lvlJc w:val="left"/>
+      <w:pPr>
+        <w:ind w:left="2880" w:hanging="360"/>
+      </w:pPr>
+      <w:rPr>
+        <w:rFonts w:ascii="Symbol" w:hAnsi="Symbol" w:hint="default"/>
+      </w:rPr>
+    </w:lvl>
+    <w:lvl w:ilvl="4" w:tplc="04090003" w:tentative="1">
+      <w:start w:val="1"/>
+      <w:numFmt w:val="bullet"/>
+      <w:lvlText w:val="o"/>
+      <w:lvlJc w:val="left"/>
+      <w:pPr>
+        <w:ind w:left="3600" w:hanging="360"/>
+      </w:pPr>
+      <w:rPr>
+        <w:rFonts w:ascii="Courier New" w:hAnsi="Courier New" w:cs="Courier New" w:hint="default"/>
+      </w:rPr>
+    </w:lvl>
+    <w:lvl w:ilvl="5" w:tplc="04090005" w:tentative="1">
+      <w:start w:val="1"/>
+      <w:numFmt w:val="bullet"/>
+      <w:lvlText w:val=""/>
+      <w:lvlJc w:val="left"/>
+      <w:pPr>
+        <w:ind w:left="4320" w:hanging="360"/>
+      </w:pPr>
+      <w:rPr>
+        <w:rFonts w:ascii="Wingdings" w:hAnsi="Wingdings" w:hint="default"/>
+      </w:rPr>
+    </w:lvl>
+    <w:lvl w:ilvl="6" w:tplc="04090001" w:tentative="1">
+      <w:start w:val="1"/>
+      <w:numFmt w:val="bullet"/>
+      <w:lvlText w:val=""/>
+      <w:lvlJc w:val="left"/>
+      <w:pPr>
+        <w:ind w:left="5040" w:hanging="360"/>
+      </w:pPr>
+      <w:rPr>
+        <w:rFonts w:ascii="Symbol" w:hAnsi="Symbol" w:hint="default"/>
+      </w:rPr>
+    </w:lvl>
+    <w:lvl w:ilvl="7" w:tplc="04090003" w:tentative="1">
+      <w:start w:val="1"/>
+      <w:numFmt w:val="bullet"/>
+      <w:lvlText w:val="o"/>
+      <w:lvlJc w:val="left"/>
+      <w:pPr>
+        <w:ind w:left="5760" w:hanging="360"/>
+      </w:pPr>
+      <w:rPr>
+        <w:rFonts w:ascii="Courier New" w:hAnsi="Courier New" w:cs="Courier New" w:hint="default"/>
+      </w:rPr>
+    </w:lvl>
+    <w:lvl w:ilvl="8" w:tplc="04090005" w:tentative="1">
+      <w:start w:val="1"/>
+      <w:numFmt w:val="bullet"/>
+      <w:lvlText w:val=""/>
+      <w:lvlJc w:val="left"/>
+      <w:pPr>
+        <w:ind w:left="6480" w:hanging="360"/>
+      </w:pPr>
+      <w:rPr>
+        <w:rFonts w:ascii="Wingdings" w:hAnsi="Wingdings" w:hint="default"/>
+      </w:rPr>
+    </w:lvl>
+  </w:abstractNum>
+  <w:abstractNum w:abstractNumId="36">
     <w:nsid w:val="6D65192F"/>
     <w:multiLevelType w:val="hybridMultilevel"/>
     <w:tmpl w:val="C478AAAC"/>
@@ -11532,7 +12973,7 @@
       </w:rPr>
     </w:lvl>
   </w:abstractNum>
-  <w:abstractNum w:abstractNumId="35">
+  <w:abstractNum w:abstractNumId="37">
     <w:nsid w:val="6DE41C90"/>
     <w:multiLevelType w:val="hybridMultilevel"/>
     <w:tmpl w:val="F2542FDA"/>
@@ -11645,7 +13086,120 @@
       </w:rPr>
     </w:lvl>
   </w:abstractNum>
-  <w:abstractNum w:abstractNumId="36">
+  <w:abstractNum w:abstractNumId="38">
+    <w:nsid w:val="6FA670AC"/>
+    <w:multiLevelType w:val="hybridMultilevel"/>
+    <w:tmpl w:val="B3402122"/>
+    <w:lvl w:ilvl="0" w:tplc="04090001">
+      <w:start w:val="1"/>
+      <w:numFmt w:val="bullet"/>
+      <w:lvlText w:val=""/>
+      <w:lvlJc w:val="left"/>
+      <w:pPr>
+        <w:ind w:left="720" w:hanging="360"/>
+      </w:pPr>
+      <w:rPr>
+        <w:rFonts w:ascii="Symbol" w:hAnsi="Symbol" w:hint="default"/>
+      </w:rPr>
+    </w:lvl>
+    <w:lvl w:ilvl="1" w:tplc="04090003">
+      <w:start w:val="1"/>
+      <w:numFmt w:val="bullet"/>
+      <w:lvlText w:val="o"/>
+      <w:lvlJc w:val="left"/>
+      <w:pPr>
+        <w:ind w:left="1440" w:hanging="360"/>
+      </w:pPr>
+      <w:rPr>
+        <w:rFonts w:ascii="Courier New" w:hAnsi="Courier New" w:cs="Courier New" w:hint="default"/>
+      </w:rPr>
+    </w:lvl>
+    <w:lvl w:ilvl="2" w:tplc="04090005">
+      <w:start w:val="1"/>
+      <w:numFmt w:val="bullet"/>
+      <w:lvlText w:val=""/>
+      <w:lvlJc w:val="left"/>
+      <w:pPr>
+        <w:ind w:left="2160" w:hanging="360"/>
+      </w:pPr>
+      <w:rPr>
+        <w:rFonts w:ascii="Wingdings" w:hAnsi="Wingdings" w:hint="default"/>
+      </w:rPr>
+    </w:lvl>
+    <w:lvl w:ilvl="3" w:tplc="04090001">
+      <w:start w:val="1"/>
+      <w:numFmt w:val="bullet"/>
+      <w:lvlText w:val=""/>
+      <w:lvlJc w:val="left"/>
+      <w:pPr>
+        <w:ind w:left="2880" w:hanging="360"/>
+      </w:pPr>
+      <w:rPr>
+        <w:rFonts w:ascii="Symbol" w:hAnsi="Symbol" w:hint="default"/>
+      </w:rPr>
+    </w:lvl>
+    <w:lvl w:ilvl="4" w:tplc="04090003" w:tentative="1">
+      <w:start w:val="1"/>
+      <w:numFmt w:val="bullet"/>
+      <w:lvlText w:val="o"/>
+      <w:lvlJc w:val="left"/>
+      <w:pPr>
+        <w:ind w:left="3600" w:hanging="360"/>
+      </w:pPr>
+      <w:rPr>
+        <w:rFonts w:ascii="Courier New" w:hAnsi="Courier New" w:cs="Courier New" w:hint="default"/>
+      </w:rPr>
+    </w:lvl>
+    <w:lvl w:ilvl="5" w:tplc="04090005" w:tentative="1">
+      <w:start w:val="1"/>
+      <w:numFmt w:val="bullet"/>
+      <w:lvlText w:val=""/>
+      <w:lvlJc w:val="left"/>
+      <w:pPr>
+        <w:ind w:left="4320" w:hanging="360"/>
+      </w:pPr>
+      <w:rPr>
+        <w:rFonts w:ascii="Wingdings" w:hAnsi="Wingdings" w:hint="default"/>
+      </w:rPr>
+    </w:lvl>
+    <w:lvl w:ilvl="6" w:tplc="04090001" w:tentative="1">
+      <w:start w:val="1"/>
+      <w:numFmt w:val="bullet"/>
+      <w:lvlText w:val=""/>
+      <w:lvlJc w:val="left"/>
+      <w:pPr>
+        <w:ind w:left="5040" w:hanging="360"/>
+      </w:pPr>
+      <w:rPr>
+        <w:rFonts w:ascii="Symbol" w:hAnsi="Symbol" w:hint="default"/>
+      </w:rPr>
+    </w:lvl>
+    <w:lvl w:ilvl="7" w:tplc="04090003" w:tentative="1">
+      <w:start w:val="1"/>
+      <w:numFmt w:val="bullet"/>
+      <w:lvlText w:val="o"/>
+      <w:lvlJc w:val="left"/>
+      <w:pPr>
+        <w:ind w:left="5760" w:hanging="360"/>
+      </w:pPr>
+      <w:rPr>
+        <w:rFonts w:ascii="Courier New" w:hAnsi="Courier New" w:cs="Courier New" w:hint="default"/>
+      </w:rPr>
+    </w:lvl>
+    <w:lvl w:ilvl="8" w:tplc="04090005" w:tentative="1">
+      <w:start w:val="1"/>
+      <w:numFmt w:val="bullet"/>
+      <w:lvlText w:val=""/>
+      <w:lvlJc w:val="left"/>
+      <w:pPr>
+        <w:ind w:left="6480" w:hanging="360"/>
+      </w:pPr>
+      <w:rPr>
+        <w:rFonts w:ascii="Wingdings" w:hAnsi="Wingdings" w:hint="default"/>
+      </w:rPr>
+    </w:lvl>
+  </w:abstractNum>
+  <w:abstractNum w:abstractNumId="39">
     <w:nsid w:val="718D7D5F"/>
     <w:multiLevelType w:val="hybridMultilevel"/>
     <w:tmpl w:val="0402264E"/>
@@ -11731,7 +13285,7 @@
       </w:pPr>
     </w:lvl>
   </w:abstractNum>
-  <w:abstractNum w:abstractNumId="37">
+  <w:abstractNum w:abstractNumId="40">
     <w:nsid w:val="72784329"/>
     <w:multiLevelType w:val="hybridMultilevel"/>
     <w:tmpl w:val="9EC690EC"/>
@@ -11848,37 +13402,37 @@
     <w:abstractNumId w:val="6"/>
   </w:num>
   <w:num w:numId="2">
-    <w:abstractNumId w:val="19"/>
+    <w:abstractNumId w:val="20"/>
   </w:num>
   <w:num w:numId="3">
     <w:abstractNumId w:val="0"/>
   </w:num>
   <w:num w:numId="4">
-    <w:abstractNumId w:val="32"/>
+    <w:abstractNumId w:val="33"/>
   </w:num>
   <w:num w:numId="5">
-    <w:abstractNumId w:val="12"/>
+    <w:abstractNumId w:val="13"/>
   </w:num>
   <w:num w:numId="6">
-    <w:abstractNumId w:val="10"/>
+    <w:abstractNumId w:val="11"/>
   </w:num>
   <w:num w:numId="7">
-    <w:abstractNumId w:val="17"/>
+    <w:abstractNumId w:val="18"/>
   </w:num>
   <w:num w:numId="8">
-    <w:abstractNumId w:val="34"/>
+    <w:abstractNumId w:val="36"/>
   </w:num>
   <w:num w:numId="9">
-    <w:abstractNumId w:val="9"/>
+    <w:abstractNumId w:val="10"/>
   </w:num>
   <w:num w:numId="10">
     <w:abstractNumId w:val="8"/>
   </w:num>
   <w:num w:numId="11">
-    <w:abstractNumId w:val="26"/>
+    <w:abstractNumId w:val="27"/>
   </w:num>
   <w:num w:numId="12">
-    <w:abstractNumId w:val="18"/>
+    <w:abstractNumId w:val="19"/>
   </w:num>
   <w:num w:numId="13">
     <w:abstractNumId w:val="1"/>
@@ -11887,76 +13441,85 @@
     <w:abstractNumId w:val="2"/>
   </w:num>
   <w:num w:numId="15">
-    <w:abstractNumId w:val="29"/>
+    <w:abstractNumId w:val="30"/>
   </w:num>
   <w:num w:numId="16">
     <w:abstractNumId w:val="3"/>
   </w:num>
   <w:num w:numId="17">
+    <w:abstractNumId w:val="23"/>
+  </w:num>
+  <w:num w:numId="18">
+    <w:abstractNumId w:val="37"/>
+  </w:num>
+  <w:num w:numId="19">
+    <w:abstractNumId w:val="25"/>
+  </w:num>
+  <w:num w:numId="20">
+    <w:abstractNumId w:val="24"/>
+  </w:num>
+  <w:num w:numId="21">
+    <w:abstractNumId w:val="34"/>
+  </w:num>
+  <w:num w:numId="22">
+    <w:abstractNumId w:val="17"/>
+  </w:num>
+  <w:num w:numId="23">
+    <w:abstractNumId w:val="39"/>
+  </w:num>
+  <w:num w:numId="24">
     <w:abstractNumId w:val="22"/>
   </w:num>
-  <w:num w:numId="18">
-    <w:abstractNumId w:val="35"/>
-  </w:num>
-  <w:num w:numId="19">
-    <w:abstractNumId w:val="24"/>
-  </w:num>
-  <w:num w:numId="20">
-    <w:abstractNumId w:val="23"/>
-  </w:num>
-  <w:num w:numId="21">
-    <w:abstractNumId w:val="33"/>
-  </w:num>
-  <w:num w:numId="22">
-    <w:abstractNumId w:val="16"/>
-  </w:num>
-  <w:num w:numId="23">
-    <w:abstractNumId w:val="36"/>
-  </w:num>
-  <w:num w:numId="24">
-    <w:abstractNumId w:val="21"/>
-  </w:num>
   <w:num w:numId="25">
-    <w:abstractNumId w:val="30"/>
+    <w:abstractNumId w:val="31"/>
   </w:num>
   <w:num w:numId="26">
-    <w:abstractNumId w:val="14"/>
+    <w:abstractNumId w:val="15"/>
   </w:num>
   <w:num w:numId="27">
     <w:abstractNumId w:val="4"/>
   </w:num>
   <w:num w:numId="28">
-    <w:abstractNumId w:val="37"/>
+    <w:abstractNumId w:val="40"/>
   </w:num>
   <w:num w:numId="29">
-    <w:abstractNumId w:val="13"/>
+    <w:abstractNumId w:val="14"/>
   </w:num>
   <w:num w:numId="30">
-    <w:abstractNumId w:val="28"/>
+    <w:abstractNumId w:val="29"/>
   </w:num>
   <w:num w:numId="31">
     <w:abstractNumId w:val="7"/>
   </w:num>
   <w:num w:numId="32">
-    <w:abstractNumId w:val="11"/>
+    <w:abstractNumId w:val="12"/>
   </w:num>
   <w:num w:numId="33">
-    <w:abstractNumId w:val="25"/>
+    <w:abstractNumId w:val="26"/>
   </w:num>
   <w:num w:numId="34">
-    <w:abstractNumId w:val="31"/>
+    <w:abstractNumId w:val="32"/>
   </w:num>
   <w:num w:numId="35">
-    <w:abstractNumId w:val="20"/>
+    <w:abstractNumId w:val="21"/>
   </w:num>
   <w:num w:numId="36">
-    <w:abstractNumId w:val="15"/>
+    <w:abstractNumId w:val="16"/>
   </w:num>
   <w:num w:numId="37">
     <w:abstractNumId w:val="5"/>
   </w:num>
   <w:num w:numId="38">
-    <w:abstractNumId w:val="27"/>
+    <w:abstractNumId w:val="28"/>
+  </w:num>
+  <w:num w:numId="39">
+    <w:abstractNumId w:val="9"/>
+  </w:num>
+  <w:num w:numId="40">
+    <w:abstractNumId w:val="38"/>
+  </w:num>
+  <w:num w:numId="41">
+    <w:abstractNumId w:val="35"/>
   </w:num>
 </w:numbering>
 </file>
@@ -12197,6 +13760,17 @@
       <w:contextualSpacing/>
     </w:pPr>
   </w:style>
+  <w:style w:type="character" w:styleId="Hyperlink">
+    <w:name w:val="Hyperlink"/>
+    <w:basedOn w:val="DefaultParagraphFont"/>
+    <w:uiPriority w:val="99"/>
+    <w:unhideWhenUsed/>
+    <w:rsid w:val="00840F5E"/>
+    <w:rPr>
+      <w:color w:val="0000FF" w:themeColor="hyperlink"/>
+      <w:u w:val="single"/>
+    </w:rPr>
+  </w:style>
 </w:styles>
 </file>
 
@@ -12435,6 +14009,17 @@
       <w:ind w:left="720"/>
       <w:contextualSpacing/>
     </w:pPr>
+  </w:style>
+  <w:style w:type="character" w:styleId="Hyperlink">
+    <w:name w:val="Hyperlink"/>
+    <w:basedOn w:val="DefaultParagraphFont"/>
+    <w:uiPriority w:val="99"/>
+    <w:unhideWhenUsed/>
+    <w:rsid w:val="00840F5E"/>
+    <w:rPr>
+      <w:color w:val="0000FF" w:themeColor="hyperlink"/>
+      <w:u w:val="single"/>
+    </w:rPr>
   </w:style>
 </w:styles>
 </file>
@@ -12729,7 +14314,7 @@
 </file>
 
 <file path=customXml/itemProps1.xml><?xml version="1.0" encoding="utf-8"?>
-<ds:datastoreItem xmlns:ds="http://schemas.openxmlformats.org/officeDocument/2006/customXml" ds:itemID="{4301D669-04ED-4C2C-BCB2-9576A6F315A8}">
+<ds:datastoreItem xmlns:ds="http://schemas.openxmlformats.org/officeDocument/2006/customXml" ds:itemID="{79D53690-C8D8-4A82-90BE-66BC09E1AEC1}">
   <ds:schemaRefs>
     <ds:schemaRef ds:uri="http://schemas.openxmlformats.org/officeDocument/2006/bibliography"/>
   </ds:schemaRefs>

</xml_diff>

<commit_message>
Finished notes on Schutt (2015) chapter 14
</commit_message>
<xml_diff>
--- a/Readings/Schutt_2015_Investigating-the-social-world_v00.docx
+++ b/Readings/Schutt_2015_Investigating-the-social-world_v00.docx
@@ -599,7 +599,39 @@
         </w:numPr>
       </w:pPr>
       <w:r>
-        <w:t xml:space="preserve">COMMENT: Why does Dr. Tomazic categorize research as Describe, Explain, Predict, Control?  Does Dr. Tomazic consider Exploratory research as kind of Descriptive research?  Are Prediction and Control just two kinds of Evaluation research? </w:t>
+        <w:t xml:space="preserve">COMMENT: Why does Dr. </w:t>
+      </w:r>
+      <w:proofErr w:type="spellStart"/>
+      <w:r>
+        <w:t>Tomazic</w:t>
+      </w:r>
+      <w:proofErr w:type="spellEnd"/>
+      <w:r>
+        <w:t xml:space="preserve"> categorize research as Describe, Explain, Predict, </w:t>
+      </w:r>
+      <w:proofErr w:type="gramStart"/>
+      <w:r>
+        <w:t>Control</w:t>
+      </w:r>
+      <w:proofErr w:type="gramEnd"/>
+      <w:r>
+        <w:t xml:space="preserve">?  Does Dr. </w:t>
+      </w:r>
+      <w:proofErr w:type="spellStart"/>
+      <w:r>
+        <w:t>Tomazic</w:t>
+      </w:r>
+      <w:proofErr w:type="spellEnd"/>
+      <w:r>
+        <w:t xml:space="preserve"> consider </w:t>
+      </w:r>
+      <w:proofErr w:type="gramStart"/>
+      <w:r>
+        <w:t>Exploratory</w:t>
+      </w:r>
+      <w:proofErr w:type="gramEnd"/>
+      <w:r>
+        <w:t xml:space="preserve"> research as kind of Descriptive research?  Are Prediction and Control just two kinds of Evaluation research? </w:t>
       </w:r>
     </w:p>
     <w:p/>
@@ -710,7 +742,15 @@
         </w:numPr>
       </w:pPr>
       <w:r>
-        <w:t>COMMENT: I disagree with this rationale.  The community of scientist once believe that the sun circled the earth and that people of African descent were intellectually inferior to people of European descent.</w:t>
+        <w:t xml:space="preserve">COMMENT: I disagree with this rationale.  The </w:t>
+      </w:r>
+      <w:proofErr w:type="gramStart"/>
+      <w:r>
+        <w:t>community of scientist once believe</w:t>
+      </w:r>
+      <w:proofErr w:type="gramEnd"/>
+      <w:r>
+        <w:t xml:space="preserve"> that the sun circled the earth and that people of African descent were intellectually inferior to people of European descent.</w:t>
       </w:r>
     </w:p>
     <w:p>
@@ -751,9 +791,14 @@
           <w:numId w:val="5"/>
         </w:numPr>
       </w:pPr>
+      <w:proofErr w:type="spellStart"/>
       <w:r>
         <w:lastRenderedPageBreak/>
-        <w:t>Interpretivism is</w:t>
+        <w:t>Interpretivism</w:t>
+      </w:r>
+      <w:proofErr w:type="spellEnd"/>
+      <w:r>
+        <w:t xml:space="preserve"> is</w:t>
       </w:r>
       <w:r>
         <w:t xml:space="preserve"> a philosophy related to Constructivism that emphasizes the importance of understanding the subjective meaning that subjects ascribe to reality but not concerning oneself with whether or not reality is objective or constructed.</w:t>
@@ -1770,9 +1815,11 @@
           <w:numId w:val="11"/>
         </w:numPr>
       </w:pPr>
+      <w:proofErr w:type="spellStart"/>
       <w:r>
         <w:t>SocINDEX</w:t>
       </w:r>
+      <w:proofErr w:type="spellEnd"/>
     </w:p>
     <w:p>
       <w:pPr>
@@ -4690,7 +4737,15 @@
         </w:numPr>
       </w:pPr>
       <w:r>
-        <w:t>Multiple observers reliability must be considered when researchers use multiple observers to measure the same subject.</w:t>
+        <w:t xml:space="preserve">Multiple </w:t>
+      </w:r>
+      <w:proofErr w:type="gramStart"/>
+      <w:r>
+        <w:t>observers</w:t>
+      </w:r>
+      <w:proofErr w:type="gramEnd"/>
+      <w:r>
+        <w:t xml:space="preserve"> reliability must be considered when researchers use multiple observers to measure the same subject.</w:t>
       </w:r>
     </w:p>
     <w:p>
@@ -5315,9 +5370,14 @@
           <w:numId w:val="34"/>
         </w:numPr>
       </w:pPr>
+      <w:proofErr w:type="spellStart"/>
       <w:r>
         <w:lastRenderedPageBreak/>
-        <w:t>Conjunctural because it considers the complex combinations in which causal influence operate.</w:t>
+        <w:t>Conjunctural</w:t>
+      </w:r>
+      <w:proofErr w:type="spellEnd"/>
+      <w:r>
+        <w:t xml:space="preserve"> because it considers the complex combinations in which causal influence operate.</w:t>
       </w:r>
     </w:p>
     <w:p>
@@ -6245,8 +6305,13 @@
           <w:numId w:val="36"/>
         </w:numPr>
       </w:pPr>
-      <w:r>
-        <w:t>Intercensal percent change is the absolute population change divided by the total size of population in the earlier period</w:t>
+      <w:proofErr w:type="spellStart"/>
+      <w:r>
+        <w:t>Intercensal</w:t>
+      </w:r>
+      <w:proofErr w:type="spellEnd"/>
+      <w:r>
+        <w:t xml:space="preserve"> percent change is the absolute population change divided by the total size of population in the earlier period</w:t>
       </w:r>
     </w:p>
     <w:p>
@@ -6298,7 +6363,11 @@
         <w:t>1</w:t>
       </w:r>
       <w:r>
-        <w:t xml:space="preserve"> + (Births – Deaths) + (Migration</w:t>
+        <w:t xml:space="preserve"> + (Births – Deaths) + (</w:t>
+      </w:r>
+      <w:proofErr w:type="spellStart"/>
+      <w:r>
+        <w:t>Migration</w:t>
       </w:r>
       <w:r>
         <w:rPr>
@@ -6306,8 +6375,13 @@
         </w:rPr>
         <w:t>in</w:t>
       </w:r>
-      <w:r>
-        <w:t xml:space="preserve"> – Migration</w:t>
+      <w:proofErr w:type="spellEnd"/>
+      <w:r>
+        <w:t xml:space="preserve"> – </w:t>
+      </w:r>
+      <w:proofErr w:type="spellStart"/>
+      <w:r>
+        <w:t>Migration</w:t>
       </w:r>
       <w:r>
         <w:rPr>
@@ -6315,6 +6389,7 @@
         </w:rPr>
         <w:t>out</w:t>
       </w:r>
+      <w:proofErr w:type="spellEnd"/>
       <w:r>
         <w:t>)</w:t>
       </w:r>
@@ -6445,7 +6520,15 @@
         </w:numPr>
       </w:pPr>
       <w:r>
-        <w:t>Develop operationalizations (i.e., measures)</w:t>
+        <w:t xml:space="preserve">Develop </w:t>
+      </w:r>
+      <w:proofErr w:type="spellStart"/>
+      <w:r>
+        <w:t>operationalizations</w:t>
+      </w:r>
+      <w:proofErr w:type="spellEnd"/>
+      <w:r>
+        <w:t xml:space="preserve"> (i.e., measures)</w:t>
       </w:r>
     </w:p>
     <w:p>
@@ -7157,8 +7240,13 @@
           <w:numId w:val="39"/>
         </w:numPr>
       </w:pPr>
-      <w:r>
-        <w:t>to answer a different research question than intended by those who collected the data.</w:t>
+      <w:proofErr w:type="gramStart"/>
+      <w:r>
+        <w:t>to</w:t>
+      </w:r>
+      <w:proofErr w:type="gramEnd"/>
+      <w:r>
+        <w:t xml:space="preserve"> answer a different research question than intended by those who collected the data.</w:t>
       </w:r>
     </w:p>
     <w:p>
@@ -8125,8 +8213,13 @@
         </w:numPr>
       </w:pPr>
       <w:r>
-        <w:t>UK Data Service QualiBank</w:t>
-      </w:r>
+        <w:t xml:space="preserve">UK Data Service </w:t>
+      </w:r>
+      <w:proofErr w:type="spellStart"/>
+      <w:r>
+        <w:t>QualiBank</w:t>
+      </w:r>
+      <w:proofErr w:type="spellEnd"/>
     </w:p>
     <w:p>
       <w:pPr>
@@ -8337,11 +8430,286 @@
       <w:r>
         <w:t>Lack of intimate familiarity with the context in which the data were collected</w:t>
       </w:r>
+    </w:p>
+    <w:p>
+      <w:pPr>
+        <w:pStyle w:val="ListParagraph"/>
+        <w:numPr>
+          <w:ilvl w:val="1"/>
+          <w:numId w:val="41"/>
+        </w:numPr>
+      </w:pPr>
+      <w:r>
+        <w:t>When deciding whether to develop an analysis of secondary data, consider the following:</w:t>
+      </w:r>
+    </w:p>
+    <w:p>
+      <w:pPr>
+        <w:pStyle w:val="ListParagraph"/>
+        <w:numPr>
+          <w:ilvl w:val="2"/>
+          <w:numId w:val="41"/>
+        </w:numPr>
+      </w:pPr>
+      <w:r>
+        <w:lastRenderedPageBreak/>
+        <w:t>Were the goals of the researchers collecting the data similar to the goals for your research project?</w:t>
+      </w:r>
+    </w:p>
+    <w:p>
+      <w:pPr>
+        <w:pStyle w:val="ListParagraph"/>
+        <w:numPr>
+          <w:ilvl w:val="2"/>
+          <w:numId w:val="41"/>
+        </w:numPr>
+      </w:pPr>
+      <w:r>
+        <w:t>What data were collected and were there any changes to procedures during the period of investigation?</w:t>
+      </w:r>
+    </w:p>
+    <w:p>
+      <w:pPr>
+        <w:pStyle w:val="ListParagraph"/>
+        <w:numPr>
+          <w:ilvl w:val="2"/>
+          <w:numId w:val="41"/>
+        </w:numPr>
+      </w:pPr>
+      <w:r>
+        <w:t>When was the data collected?</w:t>
+      </w:r>
+    </w:p>
+    <w:p>
+      <w:pPr>
+        <w:pStyle w:val="ListParagraph"/>
+        <w:numPr>
+          <w:ilvl w:val="2"/>
+          <w:numId w:val="41"/>
+        </w:numPr>
+      </w:pPr>
+      <w:r>
+        <w:t>What methods did the researchers use to collect the data?</w:t>
+      </w:r>
+    </w:p>
+    <w:p>
+      <w:pPr>
+        <w:pStyle w:val="ListParagraph"/>
+        <w:numPr>
+          <w:ilvl w:val="3"/>
+          <w:numId w:val="41"/>
+        </w:numPr>
+      </w:pPr>
+      <w:r>
+        <w:t>Chart process</w:t>
+      </w:r>
+    </w:p>
+    <w:p>
+      <w:pPr>
+        <w:pStyle w:val="ListParagraph"/>
+        <w:numPr>
+          <w:ilvl w:val="3"/>
+          <w:numId w:val="41"/>
+        </w:numPr>
+      </w:pPr>
+      <w:r>
+        <w:t>Identify personnel involved</w:t>
+      </w:r>
+    </w:p>
+    <w:p>
+      <w:pPr>
+        <w:pStyle w:val="ListParagraph"/>
+        <w:numPr>
+          <w:ilvl w:val="3"/>
+          <w:numId w:val="41"/>
+        </w:numPr>
+      </w:pPr>
+      <w:r>
+        <w:t>Obtain copies of forms</w:t>
+      </w:r>
+    </w:p>
+    <w:p>
+      <w:pPr>
+        <w:pStyle w:val="ListParagraph"/>
+        <w:numPr>
+          <w:ilvl w:val="2"/>
+          <w:numId w:val="41"/>
+        </w:numPr>
+      </w:pPr>
+      <w:r>
+        <w:t>How is the data organized?</w:t>
+      </w:r>
+    </w:p>
+    <w:p>
+      <w:pPr>
+        <w:pStyle w:val="ListParagraph"/>
+        <w:numPr>
+          <w:ilvl w:val="2"/>
+          <w:numId w:val="41"/>
+        </w:numPr>
+      </w:pPr>
+      <w:r>
+        <w:t>How are missing data indicated and what documentation is available?</w:t>
+      </w:r>
+    </w:p>
+    <w:p/>
+    <w:p>
+      <w:r>
+        <w:t>Big Data</w:t>
+      </w:r>
+    </w:p>
+    <w:p>
+      <w:pPr>
+        <w:pStyle w:val="ListParagraph"/>
+        <w:numPr>
+          <w:ilvl w:val="0"/>
+          <w:numId w:val="42"/>
+        </w:numPr>
+      </w:pPr>
+      <w:r>
+        <w:t>There is no specific definition for what constitutes “Big Data.”</w:t>
+      </w:r>
+    </w:p>
+    <w:p>
+      <w:pPr>
+        <w:pStyle w:val="ListParagraph"/>
+        <w:numPr>
+          <w:ilvl w:val="1"/>
+          <w:numId w:val="42"/>
+        </w:numPr>
+      </w:pPr>
+      <w:r>
+        <w:t>e.g., data collected at a rate of at least 10 million observations per hour</w:t>
+      </w:r>
+    </w:p>
+    <w:p>
+      <w:pPr>
+        <w:pStyle w:val="ListParagraph"/>
+        <w:numPr>
+          <w:ilvl w:val="0"/>
+          <w:numId w:val="42"/>
+        </w:numPr>
+      </w:pPr>
+      <w:proofErr w:type="spellStart"/>
+      <w:r>
+        <w:t>Ngrams</w:t>
+      </w:r>
+      <w:proofErr w:type="spellEnd"/>
+      <w:r>
+        <w:t xml:space="preserve"> is a Google site the produces frequency graphs from Google’s database of all words printed in roughly one-third of the world’s books.</w:t>
+      </w:r>
+    </w:p>
+    <w:p>
+      <w:pPr>
+        <w:pStyle w:val="ListParagraph"/>
+        <w:numPr>
+          <w:ilvl w:val="0"/>
+          <w:numId w:val="42"/>
+        </w:numPr>
+      </w:pPr>
+      <w:r>
+        <w:t>Big data can still have problems in measurement or sampling.</w:t>
+      </w:r>
+    </w:p>
+    <w:p>
+      <w:pPr>
+        <w:pStyle w:val="ListParagraph"/>
+        <w:numPr>
+          <w:ilvl w:val="0"/>
+          <w:numId w:val="42"/>
+        </w:numPr>
+      </w:pPr>
+      <w:r>
+        <w:t>Big data enables the forgoing of sampling populations in favor analyzing the entire population.</w:t>
+      </w:r>
+    </w:p>
+    <w:p/>
+    <w:p>
+      <w:r>
+        <w:t>Ethical Issues in Secondary Data Analysis and Big Data</w:t>
+      </w:r>
+    </w:p>
+    <w:p>
+      <w:pPr>
+        <w:pStyle w:val="ListParagraph"/>
+        <w:numPr>
+          <w:ilvl w:val="0"/>
+          <w:numId w:val="44"/>
+        </w:numPr>
+      </w:pPr>
+      <w:r>
+        <w:t>Key ethical obligation is to cite the original principal investigators as well as the data source.</w:t>
+      </w:r>
+    </w:p>
+    <w:p>
+      <w:pPr>
+        <w:pStyle w:val="ListParagraph"/>
+        <w:numPr>
+          <w:ilvl w:val="0"/>
+          <w:numId w:val="44"/>
+        </w:numPr>
+      </w:pPr>
+      <w:r>
+        <w:t>Subject confidentiality is still a concern when analyzing original records.</w:t>
+      </w:r>
+    </w:p>
+    <w:p>
+      <w:pPr>
+        <w:pStyle w:val="ListParagraph"/>
+        <w:numPr>
+          <w:ilvl w:val="1"/>
+          <w:numId w:val="44"/>
+        </w:numPr>
+      </w:pPr>
+      <w:r>
+        <w:t>Determine what procedures were used to preserve subject confidentiality when using archived data.</w:t>
+      </w:r>
+    </w:p>
+    <w:p>
+      <w:pPr>
+        <w:pStyle w:val="ListParagraph"/>
+        <w:numPr>
+          <w:ilvl w:val="0"/>
+          <w:numId w:val="44"/>
+        </w:numPr>
+      </w:pPr>
+      <w:r>
+        <w:t>IRB must decide whether review and approval is necessary for secondary data analysis.</w:t>
+      </w:r>
+    </w:p>
+    <w:p>
+      <w:pPr>
+        <w:pStyle w:val="ListParagraph"/>
+        <w:numPr>
+          <w:ilvl w:val="0"/>
+          <w:numId w:val="44"/>
+        </w:numPr>
+      </w:pPr>
+      <w:r>
+        <w:t>Data quality is a concern</w:t>
+      </w:r>
+    </w:p>
+    <w:p>
+      <w:pPr>
+        <w:pStyle w:val="ListParagraph"/>
+        <w:numPr>
+          <w:ilvl w:val="0"/>
+          <w:numId w:val="44"/>
+        </w:numPr>
+      </w:pPr>
+      <w:r>
+        <w:t>With Big Data, the normal procedures for making data anonymous may no longer guarantee anonymity.</w:t>
+      </w:r>
+    </w:p>
+    <w:p/>
+    <w:p>
       <w:bookmarkStart w:id="0" w:name="_GoBack"/>
       <w:bookmarkEnd w:id="0"/>
-      <w:r>
-        <w:t xml:space="preserve"> </w:t>
-      </w:r>
+    </w:p>
+    <w:p>
+      <w:pPr>
+        <w:ind w:left="105"/>
+      </w:pPr>
     </w:p>
     <w:p/>
     <w:sectPr>
@@ -8400,8 +8768,13 @@
     <w:pPr>
       <w:pStyle w:val="Header"/>
     </w:pPr>
+    <w:proofErr w:type="spellStart"/>
     <w:r>
-      <w:t>Schutt, R.K. (2015). Investigating the social world: the process and practice of research. 8th edition. Thousand Oaks, California: Sage.</w:t>
+      <w:t>Schutt</w:t>
+    </w:r>
+    <w:proofErr w:type="spellEnd"/>
+    <w:r>
+      <w:t>, R.K. (2015). Investigating the social world: the process and practice of research. 8th edition. Thousand Oaks, California: Sage.</w:t>
     </w:r>
   </w:p>
   <w:p>
@@ -8502,8 +8875,13 @@
     <w:pPr>
       <w:pStyle w:val="Header"/>
     </w:pPr>
+    <w:proofErr w:type="spellStart"/>
     <w:r>
-      <w:t>Schutt, R.K. (2015). Investigating the social world: the process and practice of research. 8th edition. Thousand Oaks, California: Sage.</w:t>
+      <w:t>Schutt</w:t>
+    </w:r>
+    <w:proofErr w:type="spellEnd"/>
+    <w:r>
+      <w:t>, R.K. (2015). Investigating the social world: the process and practice of research. 8th edition. Thousand Oaks, California: Sage.</w:t>
     </w:r>
   </w:p>
   <w:p>
@@ -8604,8 +8982,13 @@
     <w:pPr>
       <w:pStyle w:val="Header"/>
     </w:pPr>
+    <w:proofErr w:type="spellStart"/>
     <w:r>
-      <w:t>Schutt, R.K. (2015). Investigating the social world: the process and practice of research. 8th edition. Thousand Oaks, California: Sage.</w:t>
+      <w:t>Schutt</w:t>
+    </w:r>
+    <w:proofErr w:type="spellEnd"/>
+    <w:r>
+      <w:t>, R.K. (2015). Investigating the social world: the process and practice of research. 8th edition. Thousand Oaks, California: Sage.</w:t>
     </w:r>
   </w:p>
   <w:p>
@@ -8706,8 +9089,13 @@
     <w:pPr>
       <w:pStyle w:val="Header"/>
     </w:pPr>
+    <w:proofErr w:type="spellStart"/>
     <w:r>
-      <w:t>Schutt, R.K. (2015). Investigating the social world: the process and practice of research. 8th edition. Thousand Oaks, California: Sage.</w:t>
+      <w:t>Schutt</w:t>
+    </w:r>
+    <w:proofErr w:type="spellEnd"/>
+    <w:r>
+      <w:t>, R.K. (2015). Investigating the social world: the process and practice of research. 8th edition. Thousand Oaks, California: Sage.</w:t>
     </w:r>
   </w:p>
   <w:p>
@@ -8808,8 +9196,13 @@
     <w:pPr>
       <w:pStyle w:val="Header"/>
     </w:pPr>
+    <w:proofErr w:type="spellStart"/>
     <w:r>
-      <w:t>Schutt, R.K. (2015). Investigating the social world: the process and practice of research. 8th edition. Thousand Oaks, California: Sage.</w:t>
+      <w:t>Schutt</w:t>
+    </w:r>
+    <w:proofErr w:type="spellEnd"/>
+    <w:r>
+      <w:t>, R.K. (2015). Investigating the social world: the process and practice of research. 8th edition. Thousand Oaks, California: Sage.</w:t>
     </w:r>
   </w:p>
   <w:p>
@@ -8910,8 +9303,13 @@
     <w:pPr>
       <w:pStyle w:val="Header"/>
     </w:pPr>
+    <w:proofErr w:type="spellStart"/>
     <w:r>
-      <w:t>Schutt, R.K. (2015). Investigating the social world: the process and practice of research. 8th edition. Thousand Oaks, California: Sage.</w:t>
+      <w:t>Schutt</w:t>
+    </w:r>
+    <w:proofErr w:type="spellEnd"/>
+    <w:r>
+      <w:t>, R.K. (2015). Investigating the social world: the process and practice of research. 8th edition. Thousand Oaks, California: Sage.</w:t>
     </w:r>
   </w:p>
   <w:p>
@@ -8952,7 +9350,7 @@
         <w:b/>
         <w:noProof/>
       </w:rPr>
-      <w:t>3</w:t>
+      <w:t>4</w:t>
     </w:r>
     <w:r>
       <w:rPr>
@@ -8986,7 +9384,7 @@
         <w:b/>
         <w:noProof/>
       </w:rPr>
-      <w:t>3</w:t>
+      <w:t>4</w:t>
     </w:r>
     <w:r>
       <w:rPr>
@@ -9859,6 +10257,119 @@
     </w:lvl>
   </w:abstractNum>
   <w:abstractNum w:abstractNumId="8">
+    <w:nsid w:val="18A17D4B"/>
+    <w:multiLevelType w:val="hybridMultilevel"/>
+    <w:tmpl w:val="18FA7B84"/>
+    <w:lvl w:ilvl="0" w:tplc="04090001">
+      <w:start w:val="1"/>
+      <w:numFmt w:val="bullet"/>
+      <w:lvlText w:val=""/>
+      <w:lvlJc w:val="left"/>
+      <w:pPr>
+        <w:ind w:left="825" w:hanging="360"/>
+      </w:pPr>
+      <w:rPr>
+        <w:rFonts w:ascii="Symbol" w:hAnsi="Symbol" w:hint="default"/>
+      </w:rPr>
+    </w:lvl>
+    <w:lvl w:ilvl="1" w:tplc="04090003" w:tentative="1">
+      <w:start w:val="1"/>
+      <w:numFmt w:val="bullet"/>
+      <w:lvlText w:val="o"/>
+      <w:lvlJc w:val="left"/>
+      <w:pPr>
+        <w:ind w:left="1545" w:hanging="360"/>
+      </w:pPr>
+      <w:rPr>
+        <w:rFonts w:ascii="Courier New" w:hAnsi="Courier New" w:cs="Courier New" w:hint="default"/>
+      </w:rPr>
+    </w:lvl>
+    <w:lvl w:ilvl="2" w:tplc="04090005" w:tentative="1">
+      <w:start w:val="1"/>
+      <w:numFmt w:val="bullet"/>
+      <w:lvlText w:val=""/>
+      <w:lvlJc w:val="left"/>
+      <w:pPr>
+        <w:ind w:left="2265" w:hanging="360"/>
+      </w:pPr>
+      <w:rPr>
+        <w:rFonts w:ascii="Wingdings" w:hAnsi="Wingdings" w:hint="default"/>
+      </w:rPr>
+    </w:lvl>
+    <w:lvl w:ilvl="3" w:tplc="04090001" w:tentative="1">
+      <w:start w:val="1"/>
+      <w:numFmt w:val="bullet"/>
+      <w:lvlText w:val=""/>
+      <w:lvlJc w:val="left"/>
+      <w:pPr>
+        <w:ind w:left="2985" w:hanging="360"/>
+      </w:pPr>
+      <w:rPr>
+        <w:rFonts w:ascii="Symbol" w:hAnsi="Symbol" w:hint="default"/>
+      </w:rPr>
+    </w:lvl>
+    <w:lvl w:ilvl="4" w:tplc="04090003" w:tentative="1">
+      <w:start w:val="1"/>
+      <w:numFmt w:val="bullet"/>
+      <w:lvlText w:val="o"/>
+      <w:lvlJc w:val="left"/>
+      <w:pPr>
+        <w:ind w:left="3705" w:hanging="360"/>
+      </w:pPr>
+      <w:rPr>
+        <w:rFonts w:ascii="Courier New" w:hAnsi="Courier New" w:cs="Courier New" w:hint="default"/>
+      </w:rPr>
+    </w:lvl>
+    <w:lvl w:ilvl="5" w:tplc="04090005" w:tentative="1">
+      <w:start w:val="1"/>
+      <w:numFmt w:val="bullet"/>
+      <w:lvlText w:val=""/>
+      <w:lvlJc w:val="left"/>
+      <w:pPr>
+        <w:ind w:left="4425" w:hanging="360"/>
+      </w:pPr>
+      <w:rPr>
+        <w:rFonts w:ascii="Wingdings" w:hAnsi="Wingdings" w:hint="default"/>
+      </w:rPr>
+    </w:lvl>
+    <w:lvl w:ilvl="6" w:tplc="04090001" w:tentative="1">
+      <w:start w:val="1"/>
+      <w:numFmt w:val="bullet"/>
+      <w:lvlText w:val=""/>
+      <w:lvlJc w:val="left"/>
+      <w:pPr>
+        <w:ind w:left="5145" w:hanging="360"/>
+      </w:pPr>
+      <w:rPr>
+        <w:rFonts w:ascii="Symbol" w:hAnsi="Symbol" w:hint="default"/>
+      </w:rPr>
+    </w:lvl>
+    <w:lvl w:ilvl="7" w:tplc="04090003" w:tentative="1">
+      <w:start w:val="1"/>
+      <w:numFmt w:val="bullet"/>
+      <w:lvlText w:val="o"/>
+      <w:lvlJc w:val="left"/>
+      <w:pPr>
+        <w:ind w:left="5865" w:hanging="360"/>
+      </w:pPr>
+      <w:rPr>
+        <w:rFonts w:ascii="Courier New" w:hAnsi="Courier New" w:cs="Courier New" w:hint="default"/>
+      </w:rPr>
+    </w:lvl>
+    <w:lvl w:ilvl="8" w:tplc="04090005" w:tentative="1">
+      <w:start w:val="1"/>
+      <w:numFmt w:val="bullet"/>
+      <w:lvlText w:val=""/>
+      <w:lvlJc w:val="left"/>
+      <w:pPr>
+        <w:ind w:left="6585" w:hanging="360"/>
+      </w:pPr>
+      <w:rPr>
+        <w:rFonts w:ascii="Wingdings" w:hAnsi="Wingdings" w:hint="default"/>
+      </w:rPr>
+    </w:lvl>
+  </w:abstractNum>
+  <w:abstractNum w:abstractNumId="9">
     <w:nsid w:val="1917450A"/>
     <w:multiLevelType w:val="hybridMultilevel"/>
     <w:tmpl w:val="9168EC8A"/>
@@ -9971,7 +10482,120 @@
       </w:rPr>
     </w:lvl>
   </w:abstractNum>
-  <w:abstractNum w:abstractNumId="9">
+  <w:abstractNum w:abstractNumId="10">
+    <w:nsid w:val="1A2D7839"/>
+    <w:multiLevelType w:val="hybridMultilevel"/>
+    <w:tmpl w:val="CE1EF148"/>
+    <w:lvl w:ilvl="0" w:tplc="04090001">
+      <w:start w:val="1"/>
+      <w:numFmt w:val="bullet"/>
+      <w:lvlText w:val=""/>
+      <w:lvlJc w:val="left"/>
+      <w:pPr>
+        <w:ind w:left="720" w:hanging="360"/>
+      </w:pPr>
+      <w:rPr>
+        <w:rFonts w:ascii="Symbol" w:hAnsi="Symbol" w:hint="default"/>
+      </w:rPr>
+    </w:lvl>
+    <w:lvl w:ilvl="1" w:tplc="04090003">
+      <w:start w:val="1"/>
+      <w:numFmt w:val="bullet"/>
+      <w:lvlText w:val="o"/>
+      <w:lvlJc w:val="left"/>
+      <w:pPr>
+        <w:ind w:left="1440" w:hanging="360"/>
+      </w:pPr>
+      <w:rPr>
+        <w:rFonts w:ascii="Courier New" w:hAnsi="Courier New" w:cs="Courier New" w:hint="default"/>
+      </w:rPr>
+    </w:lvl>
+    <w:lvl w:ilvl="2" w:tplc="04090005" w:tentative="1">
+      <w:start w:val="1"/>
+      <w:numFmt w:val="bullet"/>
+      <w:lvlText w:val=""/>
+      <w:lvlJc w:val="left"/>
+      <w:pPr>
+        <w:ind w:left="2160" w:hanging="360"/>
+      </w:pPr>
+      <w:rPr>
+        <w:rFonts w:ascii="Wingdings" w:hAnsi="Wingdings" w:hint="default"/>
+      </w:rPr>
+    </w:lvl>
+    <w:lvl w:ilvl="3" w:tplc="04090001" w:tentative="1">
+      <w:start w:val="1"/>
+      <w:numFmt w:val="bullet"/>
+      <w:lvlText w:val=""/>
+      <w:lvlJc w:val="left"/>
+      <w:pPr>
+        <w:ind w:left="2880" w:hanging="360"/>
+      </w:pPr>
+      <w:rPr>
+        <w:rFonts w:ascii="Symbol" w:hAnsi="Symbol" w:hint="default"/>
+      </w:rPr>
+    </w:lvl>
+    <w:lvl w:ilvl="4" w:tplc="04090003" w:tentative="1">
+      <w:start w:val="1"/>
+      <w:numFmt w:val="bullet"/>
+      <w:lvlText w:val="o"/>
+      <w:lvlJc w:val="left"/>
+      <w:pPr>
+        <w:ind w:left="3600" w:hanging="360"/>
+      </w:pPr>
+      <w:rPr>
+        <w:rFonts w:ascii="Courier New" w:hAnsi="Courier New" w:cs="Courier New" w:hint="default"/>
+      </w:rPr>
+    </w:lvl>
+    <w:lvl w:ilvl="5" w:tplc="04090005" w:tentative="1">
+      <w:start w:val="1"/>
+      <w:numFmt w:val="bullet"/>
+      <w:lvlText w:val=""/>
+      <w:lvlJc w:val="left"/>
+      <w:pPr>
+        <w:ind w:left="4320" w:hanging="360"/>
+      </w:pPr>
+      <w:rPr>
+        <w:rFonts w:ascii="Wingdings" w:hAnsi="Wingdings" w:hint="default"/>
+      </w:rPr>
+    </w:lvl>
+    <w:lvl w:ilvl="6" w:tplc="04090001" w:tentative="1">
+      <w:start w:val="1"/>
+      <w:numFmt w:val="bullet"/>
+      <w:lvlText w:val=""/>
+      <w:lvlJc w:val="left"/>
+      <w:pPr>
+        <w:ind w:left="5040" w:hanging="360"/>
+      </w:pPr>
+      <w:rPr>
+        <w:rFonts w:ascii="Symbol" w:hAnsi="Symbol" w:hint="default"/>
+      </w:rPr>
+    </w:lvl>
+    <w:lvl w:ilvl="7" w:tplc="04090003" w:tentative="1">
+      <w:start w:val="1"/>
+      <w:numFmt w:val="bullet"/>
+      <w:lvlText w:val="o"/>
+      <w:lvlJc w:val="left"/>
+      <w:pPr>
+        <w:ind w:left="5760" w:hanging="360"/>
+      </w:pPr>
+      <w:rPr>
+        <w:rFonts w:ascii="Courier New" w:hAnsi="Courier New" w:cs="Courier New" w:hint="default"/>
+      </w:rPr>
+    </w:lvl>
+    <w:lvl w:ilvl="8" w:tplc="04090005" w:tentative="1">
+      <w:start w:val="1"/>
+      <w:numFmt w:val="bullet"/>
+      <w:lvlText w:val=""/>
+      <w:lvlJc w:val="left"/>
+      <w:pPr>
+        <w:ind w:left="6480" w:hanging="360"/>
+      </w:pPr>
+      <w:rPr>
+        <w:rFonts w:ascii="Wingdings" w:hAnsi="Wingdings" w:hint="default"/>
+      </w:rPr>
+    </w:lvl>
+  </w:abstractNum>
+  <w:abstractNum w:abstractNumId="11">
     <w:nsid w:val="1B401E18"/>
     <w:multiLevelType w:val="hybridMultilevel"/>
     <w:tmpl w:val="69D802D0"/>
@@ -10084,7 +10708,7 @@
       </w:rPr>
     </w:lvl>
   </w:abstractNum>
-  <w:abstractNum w:abstractNumId="10">
+  <w:abstractNum w:abstractNumId="12">
     <w:nsid w:val="22D32646"/>
     <w:multiLevelType w:val="hybridMultilevel"/>
     <w:tmpl w:val="136A4DF4"/>
@@ -10197,7 +10821,7 @@
       </w:rPr>
     </w:lvl>
   </w:abstractNum>
-  <w:abstractNum w:abstractNumId="11">
+  <w:abstractNum w:abstractNumId="13">
     <w:nsid w:val="24FD4341"/>
     <w:multiLevelType w:val="hybridMultilevel"/>
     <w:tmpl w:val="CE900A9C"/>
@@ -10310,7 +10934,7 @@
       </w:rPr>
     </w:lvl>
   </w:abstractNum>
-  <w:abstractNum w:abstractNumId="12">
+  <w:abstractNum w:abstractNumId="14">
     <w:nsid w:val="28C011F7"/>
     <w:multiLevelType w:val="hybridMultilevel"/>
     <w:tmpl w:val="DC52CDE2"/>
@@ -10423,7 +11047,7 @@
       </w:rPr>
     </w:lvl>
   </w:abstractNum>
-  <w:abstractNum w:abstractNumId="13">
+  <w:abstractNum w:abstractNumId="15">
     <w:nsid w:val="28EB7DCA"/>
     <w:multiLevelType w:val="hybridMultilevel"/>
     <w:tmpl w:val="0C1042B4"/>
@@ -10536,7 +11160,7 @@
       </w:rPr>
     </w:lvl>
   </w:abstractNum>
-  <w:abstractNum w:abstractNumId="14">
+  <w:abstractNum w:abstractNumId="16">
     <w:nsid w:val="2AD454FA"/>
     <w:multiLevelType w:val="hybridMultilevel"/>
     <w:tmpl w:val="848432CA"/>
@@ -10649,7 +11273,7 @@
       </w:rPr>
     </w:lvl>
   </w:abstractNum>
-  <w:abstractNum w:abstractNumId="15">
+  <w:abstractNum w:abstractNumId="17">
     <w:nsid w:val="3A201D20"/>
     <w:multiLevelType w:val="hybridMultilevel"/>
     <w:tmpl w:val="0416018A"/>
@@ -10762,7 +11386,7 @@
       </w:rPr>
     </w:lvl>
   </w:abstractNum>
-  <w:abstractNum w:abstractNumId="16">
+  <w:abstractNum w:abstractNumId="18">
     <w:nsid w:val="3B434142"/>
     <w:multiLevelType w:val="hybridMultilevel"/>
     <w:tmpl w:val="846CC1DE"/>
@@ -10875,7 +11499,7 @@
       </w:rPr>
     </w:lvl>
   </w:abstractNum>
-  <w:abstractNum w:abstractNumId="17">
+  <w:abstractNum w:abstractNumId="19">
     <w:nsid w:val="3D7874C8"/>
     <w:multiLevelType w:val="hybridMultilevel"/>
     <w:tmpl w:val="0402264E"/>
@@ -10961,7 +11585,120 @@
       </w:pPr>
     </w:lvl>
   </w:abstractNum>
-  <w:abstractNum w:abstractNumId="18">
+  <w:abstractNum w:abstractNumId="20">
+    <w:nsid w:val="3E446BCE"/>
+    <w:multiLevelType w:val="hybridMultilevel"/>
+    <w:tmpl w:val="3F10D6E0"/>
+    <w:lvl w:ilvl="0" w:tplc="04090001">
+      <w:start w:val="1"/>
+      <w:numFmt w:val="bullet"/>
+      <w:lvlText w:val=""/>
+      <w:lvlJc w:val="left"/>
+      <w:pPr>
+        <w:ind w:left="720" w:hanging="360"/>
+      </w:pPr>
+      <w:rPr>
+        <w:rFonts w:ascii="Symbol" w:hAnsi="Symbol" w:hint="default"/>
+      </w:rPr>
+    </w:lvl>
+    <w:lvl w:ilvl="1" w:tplc="04090003">
+      <w:start w:val="1"/>
+      <w:numFmt w:val="bullet"/>
+      <w:lvlText w:val="o"/>
+      <w:lvlJc w:val="left"/>
+      <w:pPr>
+        <w:ind w:left="1440" w:hanging="360"/>
+      </w:pPr>
+      <w:rPr>
+        <w:rFonts w:ascii="Courier New" w:hAnsi="Courier New" w:cs="Courier New" w:hint="default"/>
+      </w:rPr>
+    </w:lvl>
+    <w:lvl w:ilvl="2" w:tplc="04090005" w:tentative="1">
+      <w:start w:val="1"/>
+      <w:numFmt w:val="bullet"/>
+      <w:lvlText w:val=""/>
+      <w:lvlJc w:val="left"/>
+      <w:pPr>
+        <w:ind w:left="2160" w:hanging="360"/>
+      </w:pPr>
+      <w:rPr>
+        <w:rFonts w:ascii="Wingdings" w:hAnsi="Wingdings" w:hint="default"/>
+      </w:rPr>
+    </w:lvl>
+    <w:lvl w:ilvl="3" w:tplc="04090001" w:tentative="1">
+      <w:start w:val="1"/>
+      <w:numFmt w:val="bullet"/>
+      <w:lvlText w:val=""/>
+      <w:lvlJc w:val="left"/>
+      <w:pPr>
+        <w:ind w:left="2880" w:hanging="360"/>
+      </w:pPr>
+      <w:rPr>
+        <w:rFonts w:ascii="Symbol" w:hAnsi="Symbol" w:hint="default"/>
+      </w:rPr>
+    </w:lvl>
+    <w:lvl w:ilvl="4" w:tplc="04090003" w:tentative="1">
+      <w:start w:val="1"/>
+      <w:numFmt w:val="bullet"/>
+      <w:lvlText w:val="o"/>
+      <w:lvlJc w:val="left"/>
+      <w:pPr>
+        <w:ind w:left="3600" w:hanging="360"/>
+      </w:pPr>
+      <w:rPr>
+        <w:rFonts w:ascii="Courier New" w:hAnsi="Courier New" w:cs="Courier New" w:hint="default"/>
+      </w:rPr>
+    </w:lvl>
+    <w:lvl w:ilvl="5" w:tplc="04090005" w:tentative="1">
+      <w:start w:val="1"/>
+      <w:numFmt w:val="bullet"/>
+      <w:lvlText w:val=""/>
+      <w:lvlJc w:val="left"/>
+      <w:pPr>
+        <w:ind w:left="4320" w:hanging="360"/>
+      </w:pPr>
+      <w:rPr>
+        <w:rFonts w:ascii="Wingdings" w:hAnsi="Wingdings" w:hint="default"/>
+      </w:rPr>
+    </w:lvl>
+    <w:lvl w:ilvl="6" w:tplc="04090001" w:tentative="1">
+      <w:start w:val="1"/>
+      <w:numFmt w:val="bullet"/>
+      <w:lvlText w:val=""/>
+      <w:lvlJc w:val="left"/>
+      <w:pPr>
+        <w:ind w:left="5040" w:hanging="360"/>
+      </w:pPr>
+      <w:rPr>
+        <w:rFonts w:ascii="Symbol" w:hAnsi="Symbol" w:hint="default"/>
+      </w:rPr>
+    </w:lvl>
+    <w:lvl w:ilvl="7" w:tplc="04090003" w:tentative="1">
+      <w:start w:val="1"/>
+      <w:numFmt w:val="bullet"/>
+      <w:lvlText w:val="o"/>
+      <w:lvlJc w:val="left"/>
+      <w:pPr>
+        <w:ind w:left="5760" w:hanging="360"/>
+      </w:pPr>
+      <w:rPr>
+        <w:rFonts w:ascii="Courier New" w:hAnsi="Courier New" w:cs="Courier New" w:hint="default"/>
+      </w:rPr>
+    </w:lvl>
+    <w:lvl w:ilvl="8" w:tplc="04090005" w:tentative="1">
+      <w:start w:val="1"/>
+      <w:numFmt w:val="bullet"/>
+      <w:lvlText w:val=""/>
+      <w:lvlJc w:val="left"/>
+      <w:pPr>
+        <w:ind w:left="6480" w:hanging="360"/>
+      </w:pPr>
+      <w:rPr>
+        <w:rFonts w:ascii="Wingdings" w:hAnsi="Wingdings" w:hint="default"/>
+      </w:rPr>
+    </w:lvl>
+  </w:abstractNum>
+  <w:abstractNum w:abstractNumId="21">
     <w:nsid w:val="3EB1480B"/>
     <w:multiLevelType w:val="hybridMultilevel"/>
     <w:tmpl w:val="2AE4DD44"/>
@@ -11047,7 +11784,7 @@
       </w:pPr>
     </w:lvl>
   </w:abstractNum>
-  <w:abstractNum w:abstractNumId="19">
+  <w:abstractNum w:abstractNumId="22">
     <w:nsid w:val="3F4B5270"/>
     <w:multiLevelType w:val="hybridMultilevel"/>
     <w:tmpl w:val="D69A751E"/>
@@ -11160,7 +11897,7 @@
       </w:rPr>
     </w:lvl>
   </w:abstractNum>
-  <w:abstractNum w:abstractNumId="20">
+  <w:abstractNum w:abstractNumId="23">
     <w:nsid w:val="40054FC9"/>
     <w:multiLevelType w:val="hybridMultilevel"/>
     <w:tmpl w:val="508C6884"/>
@@ -11273,7 +12010,7 @@
       </w:rPr>
     </w:lvl>
   </w:abstractNum>
-  <w:abstractNum w:abstractNumId="21">
+  <w:abstractNum w:abstractNumId="24">
     <w:nsid w:val="460E5596"/>
     <w:multiLevelType w:val="hybridMultilevel"/>
     <w:tmpl w:val="2206A35C"/>
@@ -11386,7 +12123,7 @@
       </w:rPr>
     </w:lvl>
   </w:abstractNum>
-  <w:abstractNum w:abstractNumId="22">
+  <w:abstractNum w:abstractNumId="25">
     <w:nsid w:val="4C366FC7"/>
     <w:multiLevelType w:val="hybridMultilevel"/>
     <w:tmpl w:val="0402264E"/>
@@ -11472,7 +12209,7 @@
       </w:pPr>
     </w:lvl>
   </w:abstractNum>
-  <w:abstractNum w:abstractNumId="23">
+  <w:abstractNum w:abstractNumId="26">
     <w:nsid w:val="4FE42B6B"/>
     <w:multiLevelType w:val="hybridMultilevel"/>
     <w:tmpl w:val="A07AFB56"/>
@@ -11585,7 +12322,7 @@
       </w:rPr>
     </w:lvl>
   </w:abstractNum>
-  <w:abstractNum w:abstractNumId="24">
+  <w:abstractNum w:abstractNumId="27">
     <w:nsid w:val="50F750B2"/>
     <w:multiLevelType w:val="hybridMultilevel"/>
     <w:tmpl w:val="0402264E"/>
@@ -11671,7 +12408,7 @@
       </w:pPr>
     </w:lvl>
   </w:abstractNum>
-  <w:abstractNum w:abstractNumId="25">
+  <w:abstractNum w:abstractNumId="28">
     <w:nsid w:val="587D6AC3"/>
     <w:multiLevelType w:val="hybridMultilevel"/>
     <w:tmpl w:val="1AB85A1A"/>
@@ -11757,7 +12494,7 @@
       </w:pPr>
     </w:lvl>
   </w:abstractNum>
-  <w:abstractNum w:abstractNumId="26">
+  <w:abstractNum w:abstractNumId="29">
     <w:nsid w:val="58935881"/>
     <w:multiLevelType w:val="hybridMultilevel"/>
     <w:tmpl w:val="1FECEEDA"/>
@@ -11870,7 +12607,7 @@
       </w:rPr>
     </w:lvl>
   </w:abstractNum>
-  <w:abstractNum w:abstractNumId="27">
+  <w:abstractNum w:abstractNumId="30">
     <w:nsid w:val="59C7601F"/>
     <w:multiLevelType w:val="hybridMultilevel"/>
     <w:tmpl w:val="939AF2EE"/>
@@ -11983,7 +12720,7 @@
       </w:rPr>
     </w:lvl>
   </w:abstractNum>
-  <w:abstractNum w:abstractNumId="28">
+  <w:abstractNum w:abstractNumId="31">
     <w:nsid w:val="5DED180C"/>
     <w:multiLevelType w:val="hybridMultilevel"/>
     <w:tmpl w:val="5AFABAF6"/>
@@ -12096,7 +12833,7 @@
       </w:rPr>
     </w:lvl>
   </w:abstractNum>
-  <w:abstractNum w:abstractNumId="29">
+  <w:abstractNum w:abstractNumId="32">
     <w:nsid w:val="5F01785B"/>
     <w:multiLevelType w:val="hybridMultilevel"/>
     <w:tmpl w:val="2A1AA80E"/>
@@ -12209,7 +12946,7 @@
       </w:rPr>
     </w:lvl>
   </w:abstractNum>
-  <w:abstractNum w:abstractNumId="30">
+  <w:abstractNum w:abstractNumId="33">
     <w:nsid w:val="625355F2"/>
     <w:multiLevelType w:val="hybridMultilevel"/>
     <w:tmpl w:val="DFB001B0"/>
@@ -12322,7 +13059,7 @@
       </w:rPr>
     </w:lvl>
   </w:abstractNum>
-  <w:abstractNum w:abstractNumId="31">
+  <w:abstractNum w:abstractNumId="34">
     <w:nsid w:val="63B850DB"/>
     <w:multiLevelType w:val="hybridMultilevel"/>
     <w:tmpl w:val="57FEFE7C"/>
@@ -12435,7 +13172,7 @@
       </w:rPr>
     </w:lvl>
   </w:abstractNum>
-  <w:abstractNum w:abstractNumId="32">
+  <w:abstractNum w:abstractNumId="35">
     <w:nsid w:val="649D22FF"/>
     <w:multiLevelType w:val="hybridMultilevel"/>
     <w:tmpl w:val="B64E446E"/>
@@ -12548,7 +13285,7 @@
       </w:rPr>
     </w:lvl>
   </w:abstractNum>
-  <w:abstractNum w:abstractNumId="33">
+  <w:abstractNum w:abstractNumId="36">
     <w:nsid w:val="65A54AB4"/>
     <w:multiLevelType w:val="hybridMultilevel"/>
     <w:tmpl w:val="609CBA0A"/>
@@ -12661,7 +13398,7 @@
       </w:rPr>
     </w:lvl>
   </w:abstractNum>
-  <w:abstractNum w:abstractNumId="34">
+  <w:abstractNum w:abstractNumId="37">
     <w:nsid w:val="65F70BC9"/>
     <w:multiLevelType w:val="hybridMultilevel"/>
     <w:tmpl w:val="0402264E"/>
@@ -12747,7 +13484,7 @@
       </w:pPr>
     </w:lvl>
   </w:abstractNum>
-  <w:abstractNum w:abstractNumId="35">
+  <w:abstractNum w:abstractNumId="38">
     <w:nsid w:val="66761133"/>
     <w:multiLevelType w:val="hybridMultilevel"/>
     <w:tmpl w:val="12C8DAFC"/>
@@ -12775,7 +13512,7 @@
         <w:rFonts w:ascii="Courier New" w:hAnsi="Courier New" w:cs="Courier New" w:hint="default"/>
       </w:rPr>
     </w:lvl>
-    <w:lvl w:ilvl="2" w:tplc="04090005" w:tentative="1">
+    <w:lvl w:ilvl="2" w:tplc="04090005">
       <w:start w:val="1"/>
       <w:numFmt w:val="bullet"/>
       <w:lvlText w:val=""/>
@@ -12787,7 +13524,7 @@
         <w:rFonts w:ascii="Wingdings" w:hAnsi="Wingdings" w:hint="default"/>
       </w:rPr>
     </w:lvl>
-    <w:lvl w:ilvl="3" w:tplc="04090001" w:tentative="1">
+    <w:lvl w:ilvl="3" w:tplc="04090001">
       <w:start w:val="1"/>
       <w:numFmt w:val="bullet"/>
       <w:lvlText w:val=""/>
@@ -12860,7 +13597,7 @@
       </w:rPr>
     </w:lvl>
   </w:abstractNum>
-  <w:abstractNum w:abstractNumId="36">
+  <w:abstractNum w:abstractNumId="39">
     <w:nsid w:val="6D65192F"/>
     <w:multiLevelType w:val="hybridMultilevel"/>
     <w:tmpl w:val="C478AAAC"/>
@@ -12973,7 +13710,7 @@
       </w:rPr>
     </w:lvl>
   </w:abstractNum>
-  <w:abstractNum w:abstractNumId="37">
+  <w:abstractNum w:abstractNumId="40">
     <w:nsid w:val="6DE41C90"/>
     <w:multiLevelType w:val="hybridMultilevel"/>
     <w:tmpl w:val="F2542FDA"/>
@@ -13086,7 +13823,7 @@
       </w:rPr>
     </w:lvl>
   </w:abstractNum>
-  <w:abstractNum w:abstractNumId="38">
+  <w:abstractNum w:abstractNumId="41">
     <w:nsid w:val="6FA670AC"/>
     <w:multiLevelType w:val="hybridMultilevel"/>
     <w:tmpl w:val="B3402122"/>
@@ -13199,7 +13936,7 @@
       </w:rPr>
     </w:lvl>
   </w:abstractNum>
-  <w:abstractNum w:abstractNumId="39">
+  <w:abstractNum w:abstractNumId="42">
     <w:nsid w:val="718D7D5F"/>
     <w:multiLevelType w:val="hybridMultilevel"/>
     <w:tmpl w:val="0402264E"/>
@@ -13285,7 +14022,7 @@
       </w:pPr>
     </w:lvl>
   </w:abstractNum>
-  <w:abstractNum w:abstractNumId="40">
+  <w:abstractNum w:abstractNumId="43">
     <w:nsid w:val="72784329"/>
     <w:multiLevelType w:val="hybridMultilevel"/>
     <w:tmpl w:val="9EC690EC"/>
@@ -13402,37 +14139,37 @@
     <w:abstractNumId w:val="6"/>
   </w:num>
   <w:num w:numId="2">
-    <w:abstractNumId w:val="20"/>
+    <w:abstractNumId w:val="23"/>
   </w:num>
   <w:num w:numId="3">
     <w:abstractNumId w:val="0"/>
   </w:num>
   <w:num w:numId="4">
-    <w:abstractNumId w:val="33"/>
+    <w:abstractNumId w:val="36"/>
   </w:num>
   <w:num w:numId="5">
+    <w:abstractNumId w:val="15"/>
+  </w:num>
+  <w:num w:numId="6">
     <w:abstractNumId w:val="13"/>
   </w:num>
-  <w:num w:numId="6">
-    <w:abstractNumId w:val="11"/>
-  </w:num>
   <w:num w:numId="7">
-    <w:abstractNumId w:val="18"/>
+    <w:abstractNumId w:val="21"/>
   </w:num>
   <w:num w:numId="8">
-    <w:abstractNumId w:val="36"/>
+    <w:abstractNumId w:val="39"/>
   </w:num>
   <w:num w:numId="9">
-    <w:abstractNumId w:val="10"/>
+    <w:abstractNumId w:val="12"/>
   </w:num>
   <w:num w:numId="10">
-    <w:abstractNumId w:val="8"/>
+    <w:abstractNumId w:val="9"/>
   </w:num>
   <w:num w:numId="11">
-    <w:abstractNumId w:val="27"/>
+    <w:abstractNumId w:val="30"/>
   </w:num>
   <w:num w:numId="12">
-    <w:abstractNumId w:val="19"/>
+    <w:abstractNumId w:val="22"/>
   </w:num>
   <w:num w:numId="13">
     <w:abstractNumId w:val="1"/>
@@ -13441,85 +14178,94 @@
     <w:abstractNumId w:val="2"/>
   </w:num>
   <w:num w:numId="15">
-    <w:abstractNumId w:val="30"/>
+    <w:abstractNumId w:val="33"/>
   </w:num>
   <w:num w:numId="16">
     <w:abstractNumId w:val="3"/>
   </w:num>
   <w:num w:numId="17">
-    <w:abstractNumId w:val="23"/>
+    <w:abstractNumId w:val="26"/>
   </w:num>
   <w:num w:numId="18">
+    <w:abstractNumId w:val="40"/>
+  </w:num>
+  <w:num w:numId="19">
+    <w:abstractNumId w:val="28"/>
+  </w:num>
+  <w:num w:numId="20">
+    <w:abstractNumId w:val="27"/>
+  </w:num>
+  <w:num w:numId="21">
     <w:abstractNumId w:val="37"/>
   </w:num>
-  <w:num w:numId="19">
+  <w:num w:numId="22">
+    <w:abstractNumId w:val="19"/>
+  </w:num>
+  <w:num w:numId="23">
+    <w:abstractNumId w:val="42"/>
+  </w:num>
+  <w:num w:numId="24">
     <w:abstractNumId w:val="25"/>
   </w:num>
-  <w:num w:numId="20">
-    <w:abstractNumId w:val="24"/>
-  </w:num>
-  <w:num w:numId="21">
+  <w:num w:numId="25">
     <w:abstractNumId w:val="34"/>
   </w:num>
-  <w:num w:numId="22">
+  <w:num w:numId="26">
     <w:abstractNumId w:val="17"/>
-  </w:num>
-  <w:num w:numId="23">
-    <w:abstractNumId w:val="39"/>
-  </w:num>
-  <w:num w:numId="24">
-    <w:abstractNumId w:val="22"/>
-  </w:num>
-  <w:num w:numId="25">
-    <w:abstractNumId w:val="31"/>
-  </w:num>
-  <w:num w:numId="26">
-    <w:abstractNumId w:val="15"/>
   </w:num>
   <w:num w:numId="27">
     <w:abstractNumId w:val="4"/>
   </w:num>
   <w:num w:numId="28">
-    <w:abstractNumId w:val="40"/>
+    <w:abstractNumId w:val="43"/>
   </w:num>
   <w:num w:numId="29">
-    <w:abstractNumId w:val="14"/>
+    <w:abstractNumId w:val="16"/>
   </w:num>
   <w:num w:numId="30">
-    <w:abstractNumId w:val="29"/>
+    <w:abstractNumId w:val="32"/>
   </w:num>
   <w:num w:numId="31">
     <w:abstractNumId w:val="7"/>
   </w:num>
   <w:num w:numId="32">
-    <w:abstractNumId w:val="12"/>
+    <w:abstractNumId w:val="14"/>
   </w:num>
   <w:num w:numId="33">
-    <w:abstractNumId w:val="26"/>
+    <w:abstractNumId w:val="29"/>
   </w:num>
   <w:num w:numId="34">
-    <w:abstractNumId w:val="32"/>
+    <w:abstractNumId w:val="35"/>
   </w:num>
   <w:num w:numId="35">
-    <w:abstractNumId w:val="21"/>
+    <w:abstractNumId w:val="24"/>
   </w:num>
   <w:num w:numId="36">
-    <w:abstractNumId w:val="16"/>
+    <w:abstractNumId w:val="18"/>
   </w:num>
   <w:num w:numId="37">
     <w:abstractNumId w:val="5"/>
   </w:num>
   <w:num w:numId="38">
-    <w:abstractNumId w:val="28"/>
+    <w:abstractNumId w:val="31"/>
   </w:num>
   <w:num w:numId="39">
-    <w:abstractNumId w:val="9"/>
+    <w:abstractNumId w:val="11"/>
   </w:num>
   <w:num w:numId="40">
+    <w:abstractNumId w:val="41"/>
+  </w:num>
+  <w:num w:numId="41">
     <w:abstractNumId w:val="38"/>
   </w:num>
-  <w:num w:numId="41">
-    <w:abstractNumId w:val="35"/>
+  <w:num w:numId="42">
+    <w:abstractNumId w:val="10"/>
+  </w:num>
+  <w:num w:numId="43">
+    <w:abstractNumId w:val="8"/>
+  </w:num>
+  <w:num w:numId="44">
+    <w:abstractNumId w:val="20"/>
   </w:num>
 </w:numbering>
 </file>
@@ -14314,7 +15060,7 @@
 </file>
 
 <file path=customXml/itemProps1.xml><?xml version="1.0" encoding="utf-8"?>
-<ds:datastoreItem xmlns:ds="http://schemas.openxmlformats.org/officeDocument/2006/customXml" ds:itemID="{79D53690-C8D8-4A82-90BE-66BC09E1AEC1}">
+<ds:datastoreItem xmlns:ds="http://schemas.openxmlformats.org/officeDocument/2006/customXml" ds:itemID="{49391AD3-B8B4-4F8B-98F2-B139B204F97D}">
   <ds:schemaRefs>
     <ds:schemaRef ds:uri="http://schemas.openxmlformats.org/officeDocument/2006/bibliography"/>
   </ds:schemaRefs>

</xml_diff>

<commit_message>
Began notes on Schutt (2015) chapter 6
</commit_message>
<xml_diff>
--- a/Readings/Schutt_2015_Investigating-the-social-world_v00.docx
+++ b/Readings/Schutt_2015_Investigating-the-social-world_v00.docx
@@ -5329,13 +5329,7 @@
       </w:pPr>
       <w:r>
         <w:lastRenderedPageBreak/>
-        <w:t>I</w:t>
-      </w:r>
-      <w:r>
-        <w:t>n many situations</w:t>
-      </w:r>
-      <w:r>
-        <w:t>, there is no way to know for sure if the elements are identical.</w:t>
+        <w:t>In many situations, there is no way to know for sure if the elements are identical.</w:t>
       </w:r>
     </w:p>
     <w:p>
@@ -5371,13 +5365,7 @@
         </w:numPr>
       </w:pPr>
       <w:r>
-        <w:t xml:space="preserve">A representative sample is a sample that accurately reflects the </w:t>
-      </w:r>
-      <w:r>
-        <w:t>distribution of characteristics</w:t>
-      </w:r>
-      <w:r>
-        <w:t xml:space="preserve"> of the population from which it was selected in all respects that are relevant to the study.</w:t>
+        <w:t>A representative sample is a sample that accurately reflects the distribution of characteristics of the population from which it was selected in all respects that are relevant to the study.</w:t>
       </w:r>
     </w:p>
     <w:p/>
@@ -5660,10 +5648,7 @@
       </w:pPr>
       <w:r>
         <w:lastRenderedPageBreak/>
-        <w:t>Systematic random sampling is a variant of simple random sampling</w:t>
-      </w:r>
-      <w:r>
-        <w:t xml:space="preserve"> in which the first element is select randomly and then every nth element is selected (i.e., sampling interval)</w:t>
+        <w:t>Systematic random sampling is a variant of simple random sampling in which the first element is select randomly and then every nth element is selected (i.e., sampling interval)</w:t>
       </w:r>
     </w:p>
     <w:p>
@@ -6589,6 +6574,193 @@
         <w:numPr>
           <w:ilvl w:val="0"/>
           <w:numId w:val="54"/>
+        </w:numPr>
+      </w:pPr>
+      <w:r>
+        <w:t>What are units of analysis?</w:t>
+      </w:r>
+    </w:p>
+    <w:p>
+      <w:pPr>
+        <w:pStyle w:val="ListParagraph"/>
+        <w:numPr>
+          <w:ilvl w:val="0"/>
+          <w:numId w:val="54"/>
+        </w:numPr>
+      </w:pPr>
+      <w:r>
+        <w:t>What is the ecological fallacy?</w:t>
+      </w:r>
+    </w:p>
+    <w:p>
+      <w:pPr>
+        <w:pStyle w:val="ListParagraph"/>
+        <w:numPr>
+          <w:ilvl w:val="0"/>
+          <w:numId w:val="54"/>
+        </w:numPr>
+      </w:pPr>
+      <w:r>
+        <w:t>What is reductionism?</w:t>
+      </w:r>
+    </w:p>
+    <w:p>
+      <w:pPr>
+        <w:pStyle w:val="ListParagraph"/>
+        <w:numPr>
+          <w:ilvl w:val="0"/>
+          <w:numId w:val="54"/>
+        </w:numPr>
+      </w:pPr>
+      <w:r>
+        <w:t>What is the difference between cross-sectional and longitudinal designs?</w:t>
+      </w:r>
+    </w:p>
+    <w:p>
+      <w:pPr>
+        <w:pStyle w:val="ListParagraph"/>
+        <w:numPr>
+          <w:ilvl w:val="0"/>
+          <w:numId w:val="54"/>
+        </w:numPr>
+      </w:pPr>
+      <w:r>
+        <w:t>What is the difference between quantitative and qualitative causal explanations?</w:t>
+      </w:r>
+    </w:p>
+    <w:p>
+      <w:pPr>
+        <w:pStyle w:val="ListParagraph"/>
+        <w:numPr>
+          <w:ilvl w:val="0"/>
+          <w:numId w:val="54"/>
+        </w:numPr>
+      </w:pPr>
+      <w:r>
+        <w:t>What are nomothetic causal explanations?</w:t>
+      </w:r>
+    </w:p>
+    <w:p/>
+    <w:p>
+      <w:pPr>
+        <w:rPr>
+          <w:u w:val="single"/>
+        </w:rPr>
+      </w:pPr>
+      <w:r>
+        <w:rPr>
+          <w:u w:val="single"/>
+        </w:rPr>
+        <w:t>Reading Summary</w:t>
+      </w:r>
+    </w:p>
+    <w:p>
+      <w:r>
+        <w:t>Research Design Alternatives</w:t>
+      </w:r>
+    </w:p>
+    <w:p>
+      <w:pPr>
+        <w:pStyle w:val="ListParagraph"/>
+        <w:numPr>
+          <w:ilvl w:val="0"/>
+          <w:numId w:val="55"/>
+        </w:numPr>
+      </w:pPr>
+      <w:r>
+        <w:t>Units of analysis are the level on which a research question is focused.</w:t>
+      </w:r>
+    </w:p>
+    <w:p>
+      <w:pPr>
+        <w:pStyle w:val="ListParagraph"/>
+        <w:numPr>
+          <w:ilvl w:val="1"/>
+          <w:numId w:val="55"/>
+        </w:numPr>
+      </w:pPr>
+      <w:r>
+        <w:t>e.g., individual, groups, towns, nations</w:t>
+      </w:r>
+    </w:p>
+    <w:p>
+      <w:pPr>
+        <w:pStyle w:val="ListParagraph"/>
+        <w:numPr>
+          <w:ilvl w:val="1"/>
+          <w:numId w:val="55"/>
+        </w:numPr>
+      </w:pPr>
+      <w:r>
+        <w:t>In most sociological and psychological studies the units of analysis are individuals.</w:t>
+      </w:r>
+    </w:p>
+    <w:p>
+      <w:pPr>
+        <w:pStyle w:val="ListParagraph"/>
+        <w:numPr>
+          <w:ilvl w:val="1"/>
+          <w:numId w:val="55"/>
+        </w:numPr>
+      </w:pPr>
+      <w:r>
+        <w:t>Must know the units of analysis to correctly interpret statistics.</w:t>
+      </w:r>
+    </w:p>
+    <w:p>
+      <w:pPr>
+        <w:pStyle w:val="ListParagraph"/>
+        <w:numPr>
+          <w:ilvl w:val="0"/>
+          <w:numId w:val="55"/>
+        </w:numPr>
+      </w:pPr>
+      <w:r>
+        <w:t>Units of observation are the cases from which measures are actually obtained in a sample.</w:t>
+      </w:r>
+    </w:p>
+    <w:p>
+      <w:pPr>
+        <w:pStyle w:val="ListParagraph"/>
+        <w:numPr>
+          <w:ilvl w:val="1"/>
+          <w:numId w:val="55"/>
+        </w:numPr>
+      </w:pPr>
+      <w:r>
+        <w:t>Units of observation can be aggregated into units of analysis</w:t>
+      </w:r>
+    </w:p>
+    <w:p>
+      <w:pPr>
+        <w:pStyle w:val="ListParagraph"/>
+        <w:numPr>
+          <w:ilvl w:val="1"/>
+          <w:numId w:val="55"/>
+        </w:numPr>
+      </w:pPr>
+      <w:r>
+        <w:t>Units of observation and units of analysis are the same in most studies</w:t>
+      </w:r>
+    </w:p>
+    <w:p>
+      <w:pPr>
+        <w:pStyle w:val="ListParagraph"/>
+        <w:numPr>
+          <w:ilvl w:val="0"/>
+          <w:numId w:val="55"/>
+        </w:numPr>
+      </w:pPr>
+      <w:r>
+        <w:t>The ecological fallacy and reductionism</w:t>
+      </w:r>
+    </w:p>
+    <w:p>
+      <w:pPr>
+        <w:pStyle w:val="ListParagraph"/>
+        <w:numPr>
+          <w:ilvl w:val="1"/>
+          <w:numId w:val="55"/>
         </w:numPr>
       </w:pPr>
       <w:bookmarkStart w:id="0" w:name="_GoBack"/>
@@ -14859,6 +15031,119 @@
     </w:lvl>
   </w:abstractNum>
   <w:abstractNum w:abstractNumId="33">
+    <w:nsid w:val="4FB46A04"/>
+    <w:multiLevelType w:val="hybridMultilevel"/>
+    <w:tmpl w:val="C888AA7A"/>
+    <w:lvl w:ilvl="0" w:tplc="04090001">
+      <w:start w:val="1"/>
+      <w:numFmt w:val="bullet"/>
+      <w:lvlText w:val=""/>
+      <w:lvlJc w:val="left"/>
+      <w:pPr>
+        <w:ind w:left="720" w:hanging="360"/>
+      </w:pPr>
+      <w:rPr>
+        <w:rFonts w:ascii="Symbol" w:hAnsi="Symbol" w:hint="default"/>
+      </w:rPr>
+    </w:lvl>
+    <w:lvl w:ilvl="1" w:tplc="04090003">
+      <w:start w:val="1"/>
+      <w:numFmt w:val="bullet"/>
+      <w:lvlText w:val="o"/>
+      <w:lvlJc w:val="left"/>
+      <w:pPr>
+        <w:ind w:left="1440" w:hanging="360"/>
+      </w:pPr>
+      <w:rPr>
+        <w:rFonts w:ascii="Courier New" w:hAnsi="Courier New" w:cs="Courier New" w:hint="default"/>
+      </w:rPr>
+    </w:lvl>
+    <w:lvl w:ilvl="2" w:tplc="04090005" w:tentative="1">
+      <w:start w:val="1"/>
+      <w:numFmt w:val="bullet"/>
+      <w:lvlText w:val=""/>
+      <w:lvlJc w:val="left"/>
+      <w:pPr>
+        <w:ind w:left="2160" w:hanging="360"/>
+      </w:pPr>
+      <w:rPr>
+        <w:rFonts w:ascii="Wingdings" w:hAnsi="Wingdings" w:hint="default"/>
+      </w:rPr>
+    </w:lvl>
+    <w:lvl w:ilvl="3" w:tplc="04090001" w:tentative="1">
+      <w:start w:val="1"/>
+      <w:numFmt w:val="bullet"/>
+      <w:lvlText w:val=""/>
+      <w:lvlJc w:val="left"/>
+      <w:pPr>
+        <w:ind w:left="2880" w:hanging="360"/>
+      </w:pPr>
+      <w:rPr>
+        <w:rFonts w:ascii="Symbol" w:hAnsi="Symbol" w:hint="default"/>
+      </w:rPr>
+    </w:lvl>
+    <w:lvl w:ilvl="4" w:tplc="04090003" w:tentative="1">
+      <w:start w:val="1"/>
+      <w:numFmt w:val="bullet"/>
+      <w:lvlText w:val="o"/>
+      <w:lvlJc w:val="left"/>
+      <w:pPr>
+        <w:ind w:left="3600" w:hanging="360"/>
+      </w:pPr>
+      <w:rPr>
+        <w:rFonts w:ascii="Courier New" w:hAnsi="Courier New" w:cs="Courier New" w:hint="default"/>
+      </w:rPr>
+    </w:lvl>
+    <w:lvl w:ilvl="5" w:tplc="04090005" w:tentative="1">
+      <w:start w:val="1"/>
+      <w:numFmt w:val="bullet"/>
+      <w:lvlText w:val=""/>
+      <w:lvlJc w:val="left"/>
+      <w:pPr>
+        <w:ind w:left="4320" w:hanging="360"/>
+      </w:pPr>
+      <w:rPr>
+        <w:rFonts w:ascii="Wingdings" w:hAnsi="Wingdings" w:hint="default"/>
+      </w:rPr>
+    </w:lvl>
+    <w:lvl w:ilvl="6" w:tplc="04090001" w:tentative="1">
+      <w:start w:val="1"/>
+      <w:numFmt w:val="bullet"/>
+      <w:lvlText w:val=""/>
+      <w:lvlJc w:val="left"/>
+      <w:pPr>
+        <w:ind w:left="5040" w:hanging="360"/>
+      </w:pPr>
+      <w:rPr>
+        <w:rFonts w:ascii="Symbol" w:hAnsi="Symbol" w:hint="default"/>
+      </w:rPr>
+    </w:lvl>
+    <w:lvl w:ilvl="7" w:tplc="04090003" w:tentative="1">
+      <w:start w:val="1"/>
+      <w:numFmt w:val="bullet"/>
+      <w:lvlText w:val="o"/>
+      <w:lvlJc w:val="left"/>
+      <w:pPr>
+        <w:ind w:left="5760" w:hanging="360"/>
+      </w:pPr>
+      <w:rPr>
+        <w:rFonts w:ascii="Courier New" w:hAnsi="Courier New" w:cs="Courier New" w:hint="default"/>
+      </w:rPr>
+    </w:lvl>
+    <w:lvl w:ilvl="8" w:tplc="04090005" w:tentative="1">
+      <w:start w:val="1"/>
+      <w:numFmt w:val="bullet"/>
+      <w:lvlText w:val=""/>
+      <w:lvlJc w:val="left"/>
+      <w:pPr>
+        <w:ind w:left="6480" w:hanging="360"/>
+      </w:pPr>
+      <w:rPr>
+        <w:rFonts w:ascii="Wingdings" w:hAnsi="Wingdings" w:hint="default"/>
+      </w:rPr>
+    </w:lvl>
+  </w:abstractNum>
+  <w:abstractNum w:abstractNumId="34">
     <w:nsid w:val="4FE42B6B"/>
     <w:multiLevelType w:val="hybridMultilevel"/>
     <w:tmpl w:val="A07AFB56"/>
@@ -14971,7 +15256,7 @@
       </w:rPr>
     </w:lvl>
   </w:abstractNum>
-  <w:abstractNum w:abstractNumId="34">
+  <w:abstractNum w:abstractNumId="35">
     <w:nsid w:val="50F750B2"/>
     <w:multiLevelType w:val="hybridMultilevel"/>
     <w:tmpl w:val="0402264E"/>
@@ -15057,7 +15342,7 @@
       </w:pPr>
     </w:lvl>
   </w:abstractNum>
-  <w:abstractNum w:abstractNumId="35">
+  <w:abstractNum w:abstractNumId="36">
     <w:nsid w:val="51ED29A8"/>
     <w:multiLevelType w:val="hybridMultilevel"/>
     <w:tmpl w:val="BB8A502E"/>
@@ -15170,7 +15455,7 @@
       </w:rPr>
     </w:lvl>
   </w:abstractNum>
-  <w:abstractNum w:abstractNumId="36">
+  <w:abstractNum w:abstractNumId="37">
     <w:nsid w:val="563D1E73"/>
     <w:multiLevelType w:val="hybridMultilevel"/>
     <w:tmpl w:val="D4E01D4E"/>
@@ -15283,7 +15568,7 @@
       </w:rPr>
     </w:lvl>
   </w:abstractNum>
-  <w:abstractNum w:abstractNumId="37">
+  <w:abstractNum w:abstractNumId="38">
     <w:nsid w:val="571450CA"/>
     <w:multiLevelType w:val="hybridMultilevel"/>
     <w:tmpl w:val="160C4C84"/>
@@ -15396,7 +15681,7 @@
       </w:rPr>
     </w:lvl>
   </w:abstractNum>
-  <w:abstractNum w:abstractNumId="38">
+  <w:abstractNum w:abstractNumId="39">
     <w:nsid w:val="57AE6D47"/>
     <w:multiLevelType w:val="hybridMultilevel"/>
     <w:tmpl w:val="153880A4"/>
@@ -15509,7 +15794,7 @@
       </w:rPr>
     </w:lvl>
   </w:abstractNum>
-  <w:abstractNum w:abstractNumId="39">
+  <w:abstractNum w:abstractNumId="40">
     <w:nsid w:val="58935881"/>
     <w:multiLevelType w:val="hybridMultilevel"/>
     <w:tmpl w:val="1FECEEDA"/>
@@ -15622,7 +15907,7 @@
       </w:rPr>
     </w:lvl>
   </w:abstractNum>
-  <w:abstractNum w:abstractNumId="40">
+  <w:abstractNum w:abstractNumId="41">
     <w:nsid w:val="59C7601F"/>
     <w:multiLevelType w:val="hybridMultilevel"/>
     <w:tmpl w:val="939AF2EE"/>
@@ -15735,7 +16020,7 @@
       </w:rPr>
     </w:lvl>
   </w:abstractNum>
-  <w:abstractNum w:abstractNumId="41">
+  <w:abstractNum w:abstractNumId="42">
     <w:nsid w:val="5B0A5EF3"/>
     <w:multiLevelType w:val="hybridMultilevel"/>
     <w:tmpl w:val="B4A2637E"/>
@@ -15848,7 +16133,7 @@
       </w:rPr>
     </w:lvl>
   </w:abstractNum>
-  <w:abstractNum w:abstractNumId="42">
+  <w:abstractNum w:abstractNumId="43">
     <w:nsid w:val="5DED180C"/>
     <w:multiLevelType w:val="hybridMultilevel"/>
     <w:tmpl w:val="5AFABAF6"/>
@@ -15961,7 +16246,7 @@
       </w:rPr>
     </w:lvl>
   </w:abstractNum>
-  <w:abstractNum w:abstractNumId="43">
+  <w:abstractNum w:abstractNumId="44">
     <w:nsid w:val="5F01785B"/>
     <w:multiLevelType w:val="hybridMultilevel"/>
     <w:tmpl w:val="2A1AA80E"/>
@@ -16074,7 +16359,7 @@
       </w:rPr>
     </w:lvl>
   </w:abstractNum>
-  <w:abstractNum w:abstractNumId="44">
+  <w:abstractNum w:abstractNumId="45">
     <w:nsid w:val="625355F2"/>
     <w:multiLevelType w:val="hybridMultilevel"/>
     <w:tmpl w:val="DFB001B0"/>
@@ -16187,7 +16472,7 @@
       </w:rPr>
     </w:lvl>
   </w:abstractNum>
-  <w:abstractNum w:abstractNumId="45">
+  <w:abstractNum w:abstractNumId="46">
     <w:nsid w:val="63B850DB"/>
     <w:multiLevelType w:val="hybridMultilevel"/>
     <w:tmpl w:val="57FEFE7C"/>
@@ -16300,7 +16585,7 @@
       </w:rPr>
     </w:lvl>
   </w:abstractNum>
-  <w:abstractNum w:abstractNumId="46">
+  <w:abstractNum w:abstractNumId="47">
     <w:nsid w:val="649D22FF"/>
     <w:multiLevelType w:val="hybridMultilevel"/>
     <w:tmpl w:val="B64E446E"/>
@@ -16413,7 +16698,7 @@
       </w:rPr>
     </w:lvl>
   </w:abstractNum>
-  <w:abstractNum w:abstractNumId="47">
+  <w:abstractNum w:abstractNumId="48">
     <w:nsid w:val="65A54AB4"/>
     <w:multiLevelType w:val="hybridMultilevel"/>
     <w:tmpl w:val="609CBA0A"/>
@@ -16526,7 +16811,7 @@
       </w:rPr>
     </w:lvl>
   </w:abstractNum>
-  <w:abstractNum w:abstractNumId="48">
+  <w:abstractNum w:abstractNumId="49">
     <w:nsid w:val="66761133"/>
     <w:multiLevelType w:val="hybridMultilevel"/>
     <w:tmpl w:val="12C8DAFC"/>
@@ -16639,7 +16924,7 @@
       </w:rPr>
     </w:lvl>
   </w:abstractNum>
-  <w:abstractNum w:abstractNumId="49">
+  <w:abstractNum w:abstractNumId="50">
     <w:nsid w:val="6D65192F"/>
     <w:multiLevelType w:val="hybridMultilevel"/>
     <w:tmpl w:val="C478AAAC"/>
@@ -16752,7 +17037,7 @@
       </w:rPr>
     </w:lvl>
   </w:abstractNum>
-  <w:abstractNum w:abstractNumId="50">
+  <w:abstractNum w:abstractNumId="51">
     <w:nsid w:val="6DE41C90"/>
     <w:multiLevelType w:val="hybridMultilevel"/>
     <w:tmpl w:val="F2542FDA"/>
@@ -16865,7 +17150,7 @@
       </w:rPr>
     </w:lvl>
   </w:abstractNum>
-  <w:abstractNum w:abstractNumId="51">
+  <w:abstractNum w:abstractNumId="52">
     <w:nsid w:val="6FA670AC"/>
     <w:multiLevelType w:val="hybridMultilevel"/>
     <w:tmpl w:val="B3402122"/>
@@ -16978,7 +17263,7 @@
       </w:rPr>
     </w:lvl>
   </w:abstractNum>
-  <w:abstractNum w:abstractNumId="52">
+  <w:abstractNum w:abstractNumId="53">
     <w:nsid w:val="6FC520BF"/>
     <w:multiLevelType w:val="hybridMultilevel"/>
     <w:tmpl w:val="FDBCAF24"/>
@@ -17091,7 +17376,7 @@
       </w:rPr>
     </w:lvl>
   </w:abstractNum>
-  <w:abstractNum w:abstractNumId="53">
+  <w:abstractNum w:abstractNumId="54">
     <w:nsid w:val="72784329"/>
     <w:multiLevelType w:val="hybridMultilevel"/>
     <w:tmpl w:val="9EC690EC"/>
@@ -17214,7 +17499,7 @@
     <w:abstractNumId w:val="0"/>
   </w:num>
   <w:num w:numId="4">
-    <w:abstractNumId w:val="47"/>
+    <w:abstractNumId w:val="48"/>
   </w:num>
   <w:num w:numId="5">
     <w:abstractNumId w:val="18"/>
@@ -17226,7 +17511,7 @@
     <w:abstractNumId w:val="25"/>
   </w:num>
   <w:num w:numId="8">
-    <w:abstractNumId w:val="49"/>
+    <w:abstractNumId w:val="50"/>
   </w:num>
   <w:num w:numId="9">
     <w:abstractNumId w:val="14"/>
@@ -17235,7 +17520,7 @@
     <w:abstractNumId w:val="8"/>
   </w:num>
   <w:num w:numId="11">
-    <w:abstractNumId w:val="40"/>
+    <w:abstractNumId w:val="41"/>
   </w:num>
   <w:num w:numId="12">
     <w:abstractNumId w:val="26"/>
@@ -17247,19 +17532,19 @@
     <w:abstractNumId w:val="2"/>
   </w:num>
   <w:num w:numId="15">
-    <w:abstractNumId w:val="44"/>
+    <w:abstractNumId w:val="45"/>
   </w:num>
   <w:num w:numId="16">
     <w:abstractNumId w:val="3"/>
   </w:num>
   <w:num w:numId="17">
-    <w:abstractNumId w:val="33"/>
+    <w:abstractNumId w:val="34"/>
   </w:num>
   <w:num w:numId="18">
-    <w:abstractNumId w:val="50"/>
+    <w:abstractNumId w:val="51"/>
   </w:num>
   <w:num w:numId="19">
-    <w:abstractNumId w:val="34"/>
+    <w:abstractNumId w:val="35"/>
   </w:num>
   <w:num w:numId="20">
     <w:abstractNumId w:val="23"/>
@@ -17268,7 +17553,7 @@
     <w:abstractNumId w:val="32"/>
   </w:num>
   <w:num w:numId="22">
-    <w:abstractNumId w:val="45"/>
+    <w:abstractNumId w:val="46"/>
   </w:num>
   <w:num w:numId="23">
     <w:abstractNumId w:val="21"/>
@@ -17277,13 +17562,13 @@
     <w:abstractNumId w:val="4"/>
   </w:num>
   <w:num w:numId="25">
-    <w:abstractNumId w:val="53"/>
+    <w:abstractNumId w:val="54"/>
   </w:num>
   <w:num w:numId="26">
     <w:abstractNumId w:val="19"/>
   </w:num>
   <w:num w:numId="27">
-    <w:abstractNumId w:val="43"/>
+    <w:abstractNumId w:val="44"/>
   </w:num>
   <w:num w:numId="28">
     <w:abstractNumId w:val="7"/>
@@ -17292,10 +17577,10 @@
     <w:abstractNumId w:val="17"/>
   </w:num>
   <w:num w:numId="30">
-    <w:abstractNumId w:val="39"/>
+    <w:abstractNumId w:val="40"/>
   </w:num>
   <w:num w:numId="31">
-    <w:abstractNumId w:val="46"/>
+    <w:abstractNumId w:val="47"/>
   </w:num>
   <w:num w:numId="32">
     <w:abstractNumId w:val="30"/>
@@ -17307,16 +17592,16 @@
     <w:abstractNumId w:val="5"/>
   </w:num>
   <w:num w:numId="35">
-    <w:abstractNumId w:val="42"/>
+    <w:abstractNumId w:val="43"/>
   </w:num>
   <w:num w:numId="36">
     <w:abstractNumId w:val="11"/>
   </w:num>
   <w:num w:numId="37">
-    <w:abstractNumId w:val="51"/>
+    <w:abstractNumId w:val="52"/>
   </w:num>
   <w:num w:numId="38">
-    <w:abstractNumId w:val="48"/>
+    <w:abstractNumId w:val="49"/>
   </w:num>
   <w:num w:numId="39">
     <w:abstractNumId w:val="9"/>
@@ -17334,13 +17619,13 @@
     <w:abstractNumId w:val="16"/>
   </w:num>
   <w:num w:numId="44">
-    <w:abstractNumId w:val="52"/>
+    <w:abstractNumId w:val="53"/>
   </w:num>
   <w:num w:numId="45">
-    <w:abstractNumId w:val="37"/>
+    <w:abstractNumId w:val="38"/>
   </w:num>
   <w:num w:numId="46">
-    <w:abstractNumId w:val="38"/>
+    <w:abstractNumId w:val="39"/>
   </w:num>
   <w:num w:numId="47">
     <w:abstractNumId w:val="10"/>
@@ -17352,19 +17637,22 @@
     <w:abstractNumId w:val="13"/>
   </w:num>
   <w:num w:numId="50">
-    <w:abstractNumId w:val="41"/>
+    <w:abstractNumId w:val="42"/>
   </w:num>
   <w:num w:numId="51">
     <w:abstractNumId w:val="12"/>
   </w:num>
   <w:num w:numId="52">
-    <w:abstractNumId w:val="35"/>
+    <w:abstractNumId w:val="36"/>
   </w:num>
   <w:num w:numId="53">
-    <w:abstractNumId w:val="36"/>
+    <w:abstractNumId w:val="37"/>
   </w:num>
   <w:num w:numId="54">
     <w:abstractNumId w:val="27"/>
+  </w:num>
+  <w:num w:numId="55">
+    <w:abstractNumId w:val="33"/>
   </w:num>
   <w:numIdMacAtCleanup w:val="47"/>
 </w:numbering>
@@ -18160,7 +18448,7 @@
 </file>
 
 <file path=customXml/itemProps1.xml><?xml version="1.0" encoding="utf-8"?>
-<ds:datastoreItem xmlns:ds="http://schemas.openxmlformats.org/officeDocument/2006/customXml" ds:itemID="{7E9DB02B-2535-431B-8864-6256A27EE224}">
+<ds:datastoreItem xmlns:ds="http://schemas.openxmlformats.org/officeDocument/2006/customXml" ds:itemID="{4679AD90-1A37-4EBE-A934-44AF67232F46}">
   <ds:schemaRefs>
     <ds:schemaRef ds:uri="http://schemas.openxmlformats.org/officeDocument/2006/bibliography"/>
   </ds:schemaRefs>

</xml_diff>

<commit_message>
Additons to notes on Schutt (2015) chapter 6
</commit_message>
<xml_diff>
--- a/Readings/Schutt_2015_Investigating-the-social-world_v00.docx
+++ b/Readings/Schutt_2015_Investigating-the-social-world_v00.docx
@@ -6761,6 +6761,468 @@
         <w:numPr>
           <w:ilvl w:val="1"/>
           <w:numId w:val="55"/>
+        </w:numPr>
+      </w:pPr>
+      <w:r>
+        <w:t>The ecological fallacy is an error in reasoning in which incorrect conclusions about individual-level phenomenon are drawn from data about group-level phenomenon.</w:t>
+      </w:r>
+    </w:p>
+    <w:p>
+      <w:pPr>
+        <w:pStyle w:val="ListParagraph"/>
+        <w:numPr>
+          <w:ilvl w:val="1"/>
+          <w:numId w:val="55"/>
+        </w:numPr>
+      </w:pPr>
+      <w:r>
+        <w:t>The reductionist fallacy (also the individualistic fallacy) is an error in reasoning in which incorrect conclusions about group-level phenomenon are drawn from data about individual-level phenomenon.</w:t>
+      </w:r>
+    </w:p>
+    <w:p>
+      <w:pPr>
+        <w:pStyle w:val="ListParagraph"/>
+        <w:numPr>
+          <w:ilvl w:val="1"/>
+          <w:numId w:val="55"/>
+        </w:numPr>
+      </w:pPr>
+      <w:r>
+        <w:t>Emergence is the appearance of phenomena at the group level that cannot be explained by the characteristics of individuals within the group.</w:t>
+      </w:r>
+    </w:p>
+    <w:p>
+      <w:pPr>
+        <w:pStyle w:val="ListParagraph"/>
+        <w:numPr>
+          <w:ilvl w:val="2"/>
+          <w:numId w:val="55"/>
+        </w:numPr>
+      </w:pPr>
+      <w:r>
+        <w:t>i.e., more than the sum of the parts</w:t>
+      </w:r>
+    </w:p>
+    <w:p>
+      <w:pPr>
+        <w:pStyle w:val="ListParagraph"/>
+        <w:numPr>
+          <w:ilvl w:val="0"/>
+          <w:numId w:val="55"/>
+        </w:numPr>
+      </w:pPr>
+      <w:r>
+        <w:t>Cross-sectional and longitudinal designs</w:t>
+      </w:r>
+    </w:p>
+    <w:p>
+      <w:pPr>
+        <w:pStyle w:val="ListParagraph"/>
+        <w:numPr>
+          <w:ilvl w:val="1"/>
+          <w:numId w:val="55"/>
+        </w:numPr>
+      </w:pPr>
+      <w:r>
+        <w:t>A cross-sectional research design is a study in which data are collected at only one point in time.</w:t>
+      </w:r>
+    </w:p>
+    <w:p>
+      <w:pPr>
+        <w:pStyle w:val="ListParagraph"/>
+        <w:numPr>
+          <w:ilvl w:val="1"/>
+          <w:numId w:val="55"/>
+        </w:numPr>
+      </w:pPr>
+      <w:r>
+        <w:t>A longitudinal research design is a study in which data are collected at more than one point in time.</w:t>
+      </w:r>
+    </w:p>
+    <w:p>
+      <w:pPr>
+        <w:pStyle w:val="ListParagraph"/>
+        <w:numPr>
+          <w:ilvl w:val="1"/>
+          <w:numId w:val="55"/>
+        </w:numPr>
+      </w:pPr>
+      <w:r>
+        <w:t>Time order is a criterion for establishing a causal relationship between two variables</w:t>
+      </w:r>
+      <w:r>
+        <w:t xml:space="preserve"> in which the presumed cause must occur before the presumed effect.</w:t>
+      </w:r>
+    </w:p>
+    <w:p>
+      <w:pPr>
+        <w:pStyle w:val="ListParagraph"/>
+        <w:numPr>
+          <w:ilvl w:val="2"/>
+          <w:numId w:val="55"/>
+        </w:numPr>
+      </w:pPr>
+      <w:r>
+        <w:t>Often a problem with cross-sectional research designs.</w:t>
+      </w:r>
+    </w:p>
+    <w:p>
+      <w:pPr>
+        <w:pStyle w:val="ListParagraph"/>
+        <w:numPr>
+          <w:ilvl w:val="1"/>
+          <w:numId w:val="55"/>
+        </w:numPr>
+      </w:pPr>
+      <w:r>
+        <w:t>Circumstances amendable to drawing conclusions about time-order on the basis of cross-sectional data:</w:t>
+      </w:r>
+    </w:p>
+    <w:p>
+      <w:pPr>
+        <w:pStyle w:val="ListParagraph"/>
+        <w:numPr>
+          <w:ilvl w:val="2"/>
+          <w:numId w:val="55"/>
+        </w:numPr>
+      </w:pPr>
+      <w:r>
+        <w:t>The independent variable is fixed at some point before the variation in the dependent variable (e.g., sex and race are fixed at birth).</w:t>
+      </w:r>
+    </w:p>
+    <w:p>
+      <w:pPr>
+        <w:pStyle w:val="ListParagraph"/>
+        <w:numPr>
+          <w:ilvl w:val="2"/>
+          <w:numId w:val="55"/>
+        </w:numPr>
+      </w:pPr>
+      <w:r>
+        <w:t>Respondents can provide reliable accounts of events at some earlier point in time (i.e., retrospective data).</w:t>
+      </w:r>
+    </w:p>
+    <w:p>
+      <w:pPr>
+        <w:pStyle w:val="ListParagraph"/>
+        <w:numPr>
+          <w:ilvl w:val="2"/>
+          <w:numId w:val="55"/>
+        </w:numPr>
+      </w:pPr>
+      <w:r>
+        <w:t>Measures are based on records containing information on cases in earlier periods (i.e., archival data).</w:t>
+      </w:r>
+    </w:p>
+    <w:p>
+      <w:pPr>
+        <w:pStyle w:val="ListParagraph"/>
+        <w:numPr>
+          <w:ilvl w:val="2"/>
+          <w:numId w:val="55"/>
+        </w:numPr>
+      </w:pPr>
+      <w:r>
+        <w:t>We know that the value of the dependent variable was similar for all cases before the treatment.</w:t>
+      </w:r>
+    </w:p>
+    <w:p>
+      <w:pPr>
+        <w:pStyle w:val="ListParagraph"/>
+        <w:numPr>
+          <w:ilvl w:val="1"/>
+          <w:numId w:val="55"/>
+        </w:numPr>
+      </w:pPr>
+      <w:r>
+        <w:lastRenderedPageBreak/>
+        <w:t>Longitudinal research designs can have sample members that are rotated or completely replaced.</w:t>
+      </w:r>
+    </w:p>
+    <w:p>
+      <w:pPr>
+        <w:pStyle w:val="ListParagraph"/>
+        <w:numPr>
+          <w:ilvl w:val="1"/>
+          <w:numId w:val="55"/>
+        </w:numPr>
+      </w:pPr>
+      <w:r>
+        <w:t>Many research questions are more appropriately investigated through longitudinal research designs but researchers are often unwilling to delay completion of a study to collect longitudinal data.</w:t>
+      </w:r>
+    </w:p>
+    <w:p>
+      <w:pPr>
+        <w:pStyle w:val="ListParagraph"/>
+        <w:numPr>
+          <w:ilvl w:val="1"/>
+          <w:numId w:val="55"/>
+        </w:numPr>
+      </w:pPr>
+      <w:r>
+        <w:t xml:space="preserve">Repeated cross-sectional design (also trend study) is a type of longitudinal research design in which data are collected at two or more points in time from different samples of the same population. </w:t>
+      </w:r>
+    </w:p>
+    <w:p>
+      <w:pPr>
+        <w:pStyle w:val="ListParagraph"/>
+        <w:numPr>
+          <w:ilvl w:val="2"/>
+          <w:numId w:val="55"/>
+        </w:numPr>
+      </w:pPr>
+      <w:r>
+        <w:t>Appropriate when the goal is to determine whether a population has changed over time.</w:t>
+      </w:r>
+    </w:p>
+    <w:p>
+      <w:pPr>
+        <w:pStyle w:val="ListParagraph"/>
+        <w:numPr>
+          <w:ilvl w:val="1"/>
+          <w:numId w:val="55"/>
+        </w:numPr>
+      </w:pPr>
+      <w:r>
+        <w:t>Fixed-sample panel design (also panel study) is a type of longitudinal research design in which data are collected from the same sample elements (i.e., panel) at two or more points in time.</w:t>
+      </w:r>
+    </w:p>
+    <w:p>
+      <w:pPr>
+        <w:pStyle w:val="ListParagraph"/>
+        <w:numPr>
+          <w:ilvl w:val="2"/>
+          <w:numId w:val="55"/>
+        </w:numPr>
+      </w:pPr>
+      <w:r>
+        <w:t>Appropriate for testing causal hypotheses.</w:t>
+      </w:r>
+    </w:p>
+    <w:p>
+      <w:pPr>
+        <w:pStyle w:val="ListParagraph"/>
+        <w:numPr>
+          <w:ilvl w:val="2"/>
+          <w:numId w:val="55"/>
+        </w:numPr>
+      </w:pPr>
+      <w:r>
+        <w:t>Two major difficulties</w:t>
+      </w:r>
+    </w:p>
+    <w:p>
+      <w:pPr>
+        <w:pStyle w:val="ListParagraph"/>
+        <w:numPr>
+          <w:ilvl w:val="3"/>
+          <w:numId w:val="55"/>
+        </w:numPr>
+      </w:pPr>
+      <w:r>
+        <w:t>Expense and attrition</w:t>
+      </w:r>
+    </w:p>
+    <w:p>
+      <w:pPr>
+        <w:pStyle w:val="ListParagraph"/>
+        <w:numPr>
+          <w:ilvl w:val="3"/>
+          <w:numId w:val="55"/>
+        </w:numPr>
+      </w:pPr>
+      <w:r>
+        <w:t>Subject fatigue – subject dropping out or giving thoughtless answers</w:t>
+      </w:r>
+    </w:p>
+    <w:p>
+      <w:pPr>
+        <w:pStyle w:val="ListParagraph"/>
+        <w:numPr>
+          <w:ilvl w:val="1"/>
+          <w:numId w:val="55"/>
+        </w:numPr>
+      </w:pPr>
+      <w:r>
+        <w:t>Event-based research design (also called a cohort study) is a type of longitudinal study in which data are collected at two or more points in time from subjects in a cohort.</w:t>
+      </w:r>
+    </w:p>
+    <w:p>
+      <w:pPr>
+        <w:pStyle w:val="ListParagraph"/>
+        <w:numPr>
+          <w:ilvl w:val="2"/>
+          <w:numId w:val="55"/>
+        </w:numPr>
+      </w:pPr>
+      <w:r>
+        <w:t>A cohort is a group of subjects with common starting points.</w:t>
+      </w:r>
+    </w:p>
+    <w:p>
+      <w:pPr>
+        <w:pStyle w:val="ListParagraph"/>
+        <w:numPr>
+          <w:ilvl w:val="3"/>
+          <w:numId w:val="55"/>
+        </w:numPr>
+      </w:pPr>
+      <w:r>
+        <w:t>e.g., birth cohorts, seniority cohorts, school cohorts</w:t>
+      </w:r>
+    </w:p>
+    <w:p>
+      <w:pPr>
+        <w:pStyle w:val="ListParagraph"/>
+        <w:numPr>
+          <w:ilvl w:val="2"/>
+          <w:numId w:val="55"/>
+        </w:numPr>
+      </w:pPr>
+      <w:r>
+        <w:t>Can be repeated cross-sectional design or fixed-sample panel design</w:t>
+      </w:r>
+    </w:p>
+    <w:p/>
+    <w:p>
+      <w:r>
+        <w:t>Quantitative or Qualitative Cause Explanations</w:t>
+      </w:r>
+    </w:p>
+    <w:p>
+      <w:pPr>
+        <w:pStyle w:val="ListParagraph"/>
+        <w:numPr>
+          <w:ilvl w:val="0"/>
+          <w:numId w:val="56"/>
+        </w:numPr>
+      </w:pPr>
+      <w:r>
+        <w:t xml:space="preserve">Nomothetic causal explanations identify common influences on a number of cases </w:t>
+      </w:r>
+    </w:p>
+    <w:p>
+      <w:pPr>
+        <w:pStyle w:val="ListParagraph"/>
+        <w:numPr>
+          <w:ilvl w:val="1"/>
+          <w:numId w:val="56"/>
+        </w:numPr>
+      </w:pPr>
+      <w:proofErr w:type="spellStart"/>
+      <w:r>
+        <w:rPr>
+          <w:i/>
+        </w:rPr>
+        <w:t>Ceterus</w:t>
+      </w:r>
+      <w:proofErr w:type="spellEnd"/>
+      <w:r>
+        <w:rPr>
+          <w:i/>
+        </w:rPr>
+        <w:t xml:space="preserve"> paribus</w:t>
+      </w:r>
+      <w:r>
+        <w:t xml:space="preserve"> is a Latin phrase meaning “other things being equal”.</w:t>
+      </w:r>
+    </w:p>
+    <w:p>
+      <w:pPr>
+        <w:pStyle w:val="ListParagraph"/>
+        <w:numPr>
+          <w:ilvl w:val="1"/>
+          <w:numId w:val="56"/>
+        </w:numPr>
+      </w:pPr>
+      <w:r>
+        <w:t>A counterfactual is the situation as it would have been in the absence of the variation in the independent variable.</w:t>
+      </w:r>
+    </w:p>
+    <w:p>
+      <w:pPr>
+        <w:pStyle w:val="ListParagraph"/>
+        <w:numPr>
+          <w:ilvl w:val="0"/>
+          <w:numId w:val="56"/>
+        </w:numPr>
+      </w:pPr>
+      <w:r>
+        <w:t>Ideographic causal explanations (also called individualistic or historicist explanations) identify the specific sequence of events that resulted in a particular outcome for a particular subject.</w:t>
+      </w:r>
+    </w:p>
+    <w:p>
+      <w:pPr>
+        <w:pStyle w:val="ListParagraph"/>
+        <w:numPr>
+          <w:ilvl w:val="1"/>
+          <w:numId w:val="56"/>
+        </w:numPr>
+      </w:pPr>
+      <w:r>
+        <w:t>Narrative reasoning</w:t>
+      </w:r>
+    </w:p>
+    <w:p>
+      <w:pPr>
+        <w:pStyle w:val="ListParagraph"/>
+        <w:numPr>
+          <w:ilvl w:val="1"/>
+          <w:numId w:val="56"/>
+        </w:numPr>
+      </w:pPr>
+      <w:r>
+        <w:t>Often concerned with context (holistic)</w:t>
+      </w:r>
+    </w:p>
+    <w:p>
+      <w:pPr>
+        <w:pStyle w:val="ListParagraph"/>
+        <w:numPr>
+          <w:ilvl w:val="1"/>
+          <w:numId w:val="56"/>
+        </w:numPr>
+      </w:pPr>
+      <w:r>
+        <w:t>Deterministic (i.e., focuses on what caused a particular event to occur)</w:t>
+      </w:r>
+    </w:p>
+    <w:p>
+      <w:pPr>
+        <w:pStyle w:val="ListParagraph"/>
+        <w:numPr>
+          <w:ilvl w:val="1"/>
+          <w:numId w:val="56"/>
+        </w:numPr>
+      </w:pPr>
+      <w:r>
+        <w:t>Can involve counterfactuals.</w:t>
+      </w:r>
+    </w:p>
+    <w:p>
+      <w:pPr>
+        <w:pStyle w:val="ListParagraph"/>
+        <w:numPr>
+          <w:ilvl w:val="1"/>
+          <w:numId w:val="56"/>
+        </w:numPr>
+      </w:pPr>
+      <w:r>
+        <w:t>Notion of a probabilistic relationship (i.e., average effect) does not really apply.</w:t>
+      </w:r>
+    </w:p>
+    <w:p/>
+    <w:p>
+      <w:r>
+        <w:t>Criteria and Cautions for Nomothetic and Causal Explanations</w:t>
+      </w:r>
+    </w:p>
+    <w:p>
+      <w:pPr>
+        <w:pStyle w:val="ListParagraph"/>
+        <w:numPr>
+          <w:ilvl w:val="0"/>
+          <w:numId w:val="57"/>
         </w:numPr>
       </w:pPr>
       <w:bookmarkStart w:id="0" w:name="_GoBack"/>
@@ -11220,7 +11682,7 @@
         <w:b/>
         <w:noProof/>
       </w:rPr>
-      <w:t>1</w:t>
+      <w:t>2</w:t>
     </w:r>
     <w:r>
       <w:rPr>
@@ -11254,7 +11716,7 @@
         <w:b/>
         <w:noProof/>
       </w:rPr>
-      <w:t>1</w:t>
+      <w:t>2</w:t>
     </w:r>
     <w:r>
       <w:rPr>
@@ -14633,6 +15095,119 @@
     </w:lvl>
   </w:abstractNum>
   <w:abstractNum w:abstractNumId="29">
+    <w:nsid w:val="420877C1"/>
+    <w:multiLevelType w:val="hybridMultilevel"/>
+    <w:tmpl w:val="F12A657E"/>
+    <w:lvl w:ilvl="0" w:tplc="04090001">
+      <w:start w:val="1"/>
+      <w:numFmt w:val="bullet"/>
+      <w:lvlText w:val=""/>
+      <w:lvlJc w:val="left"/>
+      <w:pPr>
+        <w:ind w:left="720" w:hanging="360"/>
+      </w:pPr>
+      <w:rPr>
+        <w:rFonts w:ascii="Symbol" w:hAnsi="Symbol" w:hint="default"/>
+      </w:rPr>
+    </w:lvl>
+    <w:lvl w:ilvl="1" w:tplc="04090003">
+      <w:start w:val="1"/>
+      <w:numFmt w:val="bullet"/>
+      <w:lvlText w:val="o"/>
+      <w:lvlJc w:val="left"/>
+      <w:pPr>
+        <w:ind w:left="1440" w:hanging="360"/>
+      </w:pPr>
+      <w:rPr>
+        <w:rFonts w:ascii="Courier New" w:hAnsi="Courier New" w:cs="Courier New" w:hint="default"/>
+      </w:rPr>
+    </w:lvl>
+    <w:lvl w:ilvl="2" w:tplc="04090005" w:tentative="1">
+      <w:start w:val="1"/>
+      <w:numFmt w:val="bullet"/>
+      <w:lvlText w:val=""/>
+      <w:lvlJc w:val="left"/>
+      <w:pPr>
+        <w:ind w:left="2160" w:hanging="360"/>
+      </w:pPr>
+      <w:rPr>
+        <w:rFonts w:ascii="Wingdings" w:hAnsi="Wingdings" w:hint="default"/>
+      </w:rPr>
+    </w:lvl>
+    <w:lvl w:ilvl="3" w:tplc="04090001" w:tentative="1">
+      <w:start w:val="1"/>
+      <w:numFmt w:val="bullet"/>
+      <w:lvlText w:val=""/>
+      <w:lvlJc w:val="left"/>
+      <w:pPr>
+        <w:ind w:left="2880" w:hanging="360"/>
+      </w:pPr>
+      <w:rPr>
+        <w:rFonts w:ascii="Symbol" w:hAnsi="Symbol" w:hint="default"/>
+      </w:rPr>
+    </w:lvl>
+    <w:lvl w:ilvl="4" w:tplc="04090003" w:tentative="1">
+      <w:start w:val="1"/>
+      <w:numFmt w:val="bullet"/>
+      <w:lvlText w:val="o"/>
+      <w:lvlJc w:val="left"/>
+      <w:pPr>
+        <w:ind w:left="3600" w:hanging="360"/>
+      </w:pPr>
+      <w:rPr>
+        <w:rFonts w:ascii="Courier New" w:hAnsi="Courier New" w:cs="Courier New" w:hint="default"/>
+      </w:rPr>
+    </w:lvl>
+    <w:lvl w:ilvl="5" w:tplc="04090005" w:tentative="1">
+      <w:start w:val="1"/>
+      <w:numFmt w:val="bullet"/>
+      <w:lvlText w:val=""/>
+      <w:lvlJc w:val="left"/>
+      <w:pPr>
+        <w:ind w:left="4320" w:hanging="360"/>
+      </w:pPr>
+      <w:rPr>
+        <w:rFonts w:ascii="Wingdings" w:hAnsi="Wingdings" w:hint="default"/>
+      </w:rPr>
+    </w:lvl>
+    <w:lvl w:ilvl="6" w:tplc="04090001" w:tentative="1">
+      <w:start w:val="1"/>
+      <w:numFmt w:val="bullet"/>
+      <w:lvlText w:val=""/>
+      <w:lvlJc w:val="left"/>
+      <w:pPr>
+        <w:ind w:left="5040" w:hanging="360"/>
+      </w:pPr>
+      <w:rPr>
+        <w:rFonts w:ascii="Symbol" w:hAnsi="Symbol" w:hint="default"/>
+      </w:rPr>
+    </w:lvl>
+    <w:lvl w:ilvl="7" w:tplc="04090003" w:tentative="1">
+      <w:start w:val="1"/>
+      <w:numFmt w:val="bullet"/>
+      <w:lvlText w:val="o"/>
+      <w:lvlJc w:val="left"/>
+      <w:pPr>
+        <w:ind w:left="5760" w:hanging="360"/>
+      </w:pPr>
+      <w:rPr>
+        <w:rFonts w:ascii="Courier New" w:hAnsi="Courier New" w:cs="Courier New" w:hint="default"/>
+      </w:rPr>
+    </w:lvl>
+    <w:lvl w:ilvl="8" w:tplc="04090005" w:tentative="1">
+      <w:start w:val="1"/>
+      <w:numFmt w:val="bullet"/>
+      <w:lvlText w:val=""/>
+      <w:lvlJc w:val="left"/>
+      <w:pPr>
+        <w:ind w:left="6480" w:hanging="360"/>
+      </w:pPr>
+      <w:rPr>
+        <w:rFonts w:ascii="Wingdings" w:hAnsi="Wingdings" w:hint="default"/>
+      </w:rPr>
+    </w:lvl>
+  </w:abstractNum>
+  <w:abstractNum w:abstractNumId="30">
     <w:nsid w:val="43641CC5"/>
     <w:multiLevelType w:val="hybridMultilevel"/>
     <w:tmpl w:val="C3726518"/>
@@ -14718,7 +15293,7 @@
       </w:pPr>
     </w:lvl>
   </w:abstractNum>
-  <w:abstractNum w:abstractNumId="30">
+  <w:abstractNum w:abstractNumId="31">
     <w:nsid w:val="460E5596"/>
     <w:multiLevelType w:val="hybridMultilevel"/>
     <w:tmpl w:val="2206A35C"/>
@@ -14831,7 +15406,7 @@
       </w:rPr>
     </w:lvl>
   </w:abstractNum>
-  <w:abstractNum w:abstractNumId="31">
+  <w:abstractNum w:abstractNumId="32">
     <w:nsid w:val="483C7740"/>
     <w:multiLevelType w:val="hybridMultilevel"/>
     <w:tmpl w:val="451A5ED0"/>
@@ -14944,7 +15519,120 @@
       </w:rPr>
     </w:lvl>
   </w:abstractNum>
-  <w:abstractNum w:abstractNumId="32">
+  <w:abstractNum w:abstractNumId="33">
+    <w:nsid w:val="49E106B2"/>
+    <w:multiLevelType w:val="hybridMultilevel"/>
+    <w:tmpl w:val="2EBEA616"/>
+    <w:lvl w:ilvl="0" w:tplc="04090001">
+      <w:start w:val="1"/>
+      <w:numFmt w:val="bullet"/>
+      <w:lvlText w:val=""/>
+      <w:lvlJc w:val="left"/>
+      <w:pPr>
+        <w:ind w:left="720" w:hanging="360"/>
+      </w:pPr>
+      <w:rPr>
+        <w:rFonts w:ascii="Symbol" w:hAnsi="Symbol" w:hint="default"/>
+      </w:rPr>
+    </w:lvl>
+    <w:lvl w:ilvl="1" w:tplc="04090003" w:tentative="1">
+      <w:start w:val="1"/>
+      <w:numFmt w:val="bullet"/>
+      <w:lvlText w:val="o"/>
+      <w:lvlJc w:val="left"/>
+      <w:pPr>
+        <w:ind w:left="1440" w:hanging="360"/>
+      </w:pPr>
+      <w:rPr>
+        <w:rFonts w:ascii="Courier New" w:hAnsi="Courier New" w:cs="Courier New" w:hint="default"/>
+      </w:rPr>
+    </w:lvl>
+    <w:lvl w:ilvl="2" w:tplc="04090005" w:tentative="1">
+      <w:start w:val="1"/>
+      <w:numFmt w:val="bullet"/>
+      <w:lvlText w:val=""/>
+      <w:lvlJc w:val="left"/>
+      <w:pPr>
+        <w:ind w:left="2160" w:hanging="360"/>
+      </w:pPr>
+      <w:rPr>
+        <w:rFonts w:ascii="Wingdings" w:hAnsi="Wingdings" w:hint="default"/>
+      </w:rPr>
+    </w:lvl>
+    <w:lvl w:ilvl="3" w:tplc="04090001" w:tentative="1">
+      <w:start w:val="1"/>
+      <w:numFmt w:val="bullet"/>
+      <w:lvlText w:val=""/>
+      <w:lvlJc w:val="left"/>
+      <w:pPr>
+        <w:ind w:left="2880" w:hanging="360"/>
+      </w:pPr>
+      <w:rPr>
+        <w:rFonts w:ascii="Symbol" w:hAnsi="Symbol" w:hint="default"/>
+      </w:rPr>
+    </w:lvl>
+    <w:lvl w:ilvl="4" w:tplc="04090003" w:tentative="1">
+      <w:start w:val="1"/>
+      <w:numFmt w:val="bullet"/>
+      <w:lvlText w:val="o"/>
+      <w:lvlJc w:val="left"/>
+      <w:pPr>
+        <w:ind w:left="3600" w:hanging="360"/>
+      </w:pPr>
+      <w:rPr>
+        <w:rFonts w:ascii="Courier New" w:hAnsi="Courier New" w:cs="Courier New" w:hint="default"/>
+      </w:rPr>
+    </w:lvl>
+    <w:lvl w:ilvl="5" w:tplc="04090005" w:tentative="1">
+      <w:start w:val="1"/>
+      <w:numFmt w:val="bullet"/>
+      <w:lvlText w:val=""/>
+      <w:lvlJc w:val="left"/>
+      <w:pPr>
+        <w:ind w:left="4320" w:hanging="360"/>
+      </w:pPr>
+      <w:rPr>
+        <w:rFonts w:ascii="Wingdings" w:hAnsi="Wingdings" w:hint="default"/>
+      </w:rPr>
+    </w:lvl>
+    <w:lvl w:ilvl="6" w:tplc="04090001" w:tentative="1">
+      <w:start w:val="1"/>
+      <w:numFmt w:val="bullet"/>
+      <w:lvlText w:val=""/>
+      <w:lvlJc w:val="left"/>
+      <w:pPr>
+        <w:ind w:left="5040" w:hanging="360"/>
+      </w:pPr>
+      <w:rPr>
+        <w:rFonts w:ascii="Symbol" w:hAnsi="Symbol" w:hint="default"/>
+      </w:rPr>
+    </w:lvl>
+    <w:lvl w:ilvl="7" w:tplc="04090003" w:tentative="1">
+      <w:start w:val="1"/>
+      <w:numFmt w:val="bullet"/>
+      <w:lvlText w:val="o"/>
+      <w:lvlJc w:val="left"/>
+      <w:pPr>
+        <w:ind w:left="5760" w:hanging="360"/>
+      </w:pPr>
+      <w:rPr>
+        <w:rFonts w:ascii="Courier New" w:hAnsi="Courier New" w:cs="Courier New" w:hint="default"/>
+      </w:rPr>
+    </w:lvl>
+    <w:lvl w:ilvl="8" w:tplc="04090005" w:tentative="1">
+      <w:start w:val="1"/>
+      <w:numFmt w:val="bullet"/>
+      <w:lvlText w:val=""/>
+      <w:lvlJc w:val="left"/>
+      <w:pPr>
+        <w:ind w:left="6480" w:hanging="360"/>
+      </w:pPr>
+      <w:rPr>
+        <w:rFonts w:ascii="Wingdings" w:hAnsi="Wingdings" w:hint="default"/>
+      </w:rPr>
+    </w:lvl>
+  </w:abstractNum>
+  <w:abstractNum w:abstractNumId="34">
     <w:nsid w:val="4C366FC7"/>
     <w:multiLevelType w:val="hybridMultilevel"/>
     <w:tmpl w:val="0402264E"/>
@@ -15030,7 +15718,7 @@
       </w:pPr>
     </w:lvl>
   </w:abstractNum>
-  <w:abstractNum w:abstractNumId="33">
+  <w:abstractNum w:abstractNumId="35">
     <w:nsid w:val="4FB46A04"/>
     <w:multiLevelType w:val="hybridMultilevel"/>
     <w:tmpl w:val="C888AA7A"/>
@@ -15058,7 +15746,7 @@
         <w:rFonts w:ascii="Courier New" w:hAnsi="Courier New" w:cs="Courier New" w:hint="default"/>
       </w:rPr>
     </w:lvl>
-    <w:lvl w:ilvl="2" w:tplc="04090005" w:tentative="1">
+    <w:lvl w:ilvl="2" w:tplc="04090005">
       <w:start w:val="1"/>
       <w:numFmt w:val="bullet"/>
       <w:lvlText w:val=""/>
@@ -15070,7 +15758,7 @@
         <w:rFonts w:ascii="Wingdings" w:hAnsi="Wingdings" w:hint="default"/>
       </w:rPr>
     </w:lvl>
-    <w:lvl w:ilvl="3" w:tplc="04090001" w:tentative="1">
+    <w:lvl w:ilvl="3" w:tplc="04090001">
       <w:start w:val="1"/>
       <w:numFmt w:val="bullet"/>
       <w:lvlText w:val=""/>
@@ -15143,7 +15831,7 @@
       </w:rPr>
     </w:lvl>
   </w:abstractNum>
-  <w:abstractNum w:abstractNumId="34">
+  <w:abstractNum w:abstractNumId="36">
     <w:nsid w:val="4FE42B6B"/>
     <w:multiLevelType w:val="hybridMultilevel"/>
     <w:tmpl w:val="A07AFB56"/>
@@ -15256,7 +15944,7 @@
       </w:rPr>
     </w:lvl>
   </w:abstractNum>
-  <w:abstractNum w:abstractNumId="35">
+  <w:abstractNum w:abstractNumId="37">
     <w:nsid w:val="50F750B2"/>
     <w:multiLevelType w:val="hybridMultilevel"/>
     <w:tmpl w:val="0402264E"/>
@@ -15342,7 +16030,7 @@
       </w:pPr>
     </w:lvl>
   </w:abstractNum>
-  <w:abstractNum w:abstractNumId="36">
+  <w:abstractNum w:abstractNumId="38">
     <w:nsid w:val="51ED29A8"/>
     <w:multiLevelType w:val="hybridMultilevel"/>
     <w:tmpl w:val="BB8A502E"/>
@@ -15455,7 +16143,7 @@
       </w:rPr>
     </w:lvl>
   </w:abstractNum>
-  <w:abstractNum w:abstractNumId="37">
+  <w:abstractNum w:abstractNumId="39">
     <w:nsid w:val="563D1E73"/>
     <w:multiLevelType w:val="hybridMultilevel"/>
     <w:tmpl w:val="D4E01D4E"/>
@@ -15568,7 +16256,7 @@
       </w:rPr>
     </w:lvl>
   </w:abstractNum>
-  <w:abstractNum w:abstractNumId="38">
+  <w:abstractNum w:abstractNumId="40">
     <w:nsid w:val="571450CA"/>
     <w:multiLevelType w:val="hybridMultilevel"/>
     <w:tmpl w:val="160C4C84"/>
@@ -15681,7 +16369,7 @@
       </w:rPr>
     </w:lvl>
   </w:abstractNum>
-  <w:abstractNum w:abstractNumId="39">
+  <w:abstractNum w:abstractNumId="41">
     <w:nsid w:val="57AE6D47"/>
     <w:multiLevelType w:val="hybridMultilevel"/>
     <w:tmpl w:val="153880A4"/>
@@ -15794,7 +16482,7 @@
       </w:rPr>
     </w:lvl>
   </w:abstractNum>
-  <w:abstractNum w:abstractNumId="40">
+  <w:abstractNum w:abstractNumId="42">
     <w:nsid w:val="58935881"/>
     <w:multiLevelType w:val="hybridMultilevel"/>
     <w:tmpl w:val="1FECEEDA"/>
@@ -15907,7 +16595,7 @@
       </w:rPr>
     </w:lvl>
   </w:abstractNum>
-  <w:abstractNum w:abstractNumId="41">
+  <w:abstractNum w:abstractNumId="43">
     <w:nsid w:val="59C7601F"/>
     <w:multiLevelType w:val="hybridMultilevel"/>
     <w:tmpl w:val="939AF2EE"/>
@@ -16020,7 +16708,7 @@
       </w:rPr>
     </w:lvl>
   </w:abstractNum>
-  <w:abstractNum w:abstractNumId="42">
+  <w:abstractNum w:abstractNumId="44">
     <w:nsid w:val="5B0A5EF3"/>
     <w:multiLevelType w:val="hybridMultilevel"/>
     <w:tmpl w:val="B4A2637E"/>
@@ -16133,7 +16821,7 @@
       </w:rPr>
     </w:lvl>
   </w:abstractNum>
-  <w:abstractNum w:abstractNumId="43">
+  <w:abstractNum w:abstractNumId="45">
     <w:nsid w:val="5DED180C"/>
     <w:multiLevelType w:val="hybridMultilevel"/>
     <w:tmpl w:val="5AFABAF6"/>
@@ -16246,7 +16934,7 @@
       </w:rPr>
     </w:lvl>
   </w:abstractNum>
-  <w:abstractNum w:abstractNumId="44">
+  <w:abstractNum w:abstractNumId="46">
     <w:nsid w:val="5F01785B"/>
     <w:multiLevelType w:val="hybridMultilevel"/>
     <w:tmpl w:val="2A1AA80E"/>
@@ -16359,7 +17047,7 @@
       </w:rPr>
     </w:lvl>
   </w:abstractNum>
-  <w:abstractNum w:abstractNumId="45">
+  <w:abstractNum w:abstractNumId="47">
     <w:nsid w:val="625355F2"/>
     <w:multiLevelType w:val="hybridMultilevel"/>
     <w:tmpl w:val="DFB001B0"/>
@@ -16472,7 +17160,7 @@
       </w:rPr>
     </w:lvl>
   </w:abstractNum>
-  <w:abstractNum w:abstractNumId="46">
+  <w:abstractNum w:abstractNumId="48">
     <w:nsid w:val="63B850DB"/>
     <w:multiLevelType w:val="hybridMultilevel"/>
     <w:tmpl w:val="57FEFE7C"/>
@@ -16585,7 +17273,7 @@
       </w:rPr>
     </w:lvl>
   </w:abstractNum>
-  <w:abstractNum w:abstractNumId="47">
+  <w:abstractNum w:abstractNumId="49">
     <w:nsid w:val="649D22FF"/>
     <w:multiLevelType w:val="hybridMultilevel"/>
     <w:tmpl w:val="B64E446E"/>
@@ -16698,7 +17386,7 @@
       </w:rPr>
     </w:lvl>
   </w:abstractNum>
-  <w:abstractNum w:abstractNumId="48">
+  <w:abstractNum w:abstractNumId="50">
     <w:nsid w:val="65A54AB4"/>
     <w:multiLevelType w:val="hybridMultilevel"/>
     <w:tmpl w:val="609CBA0A"/>
@@ -16811,7 +17499,7 @@
       </w:rPr>
     </w:lvl>
   </w:abstractNum>
-  <w:abstractNum w:abstractNumId="49">
+  <w:abstractNum w:abstractNumId="51">
     <w:nsid w:val="66761133"/>
     <w:multiLevelType w:val="hybridMultilevel"/>
     <w:tmpl w:val="12C8DAFC"/>
@@ -16924,7 +17612,7 @@
       </w:rPr>
     </w:lvl>
   </w:abstractNum>
-  <w:abstractNum w:abstractNumId="50">
+  <w:abstractNum w:abstractNumId="52">
     <w:nsid w:val="6D65192F"/>
     <w:multiLevelType w:val="hybridMultilevel"/>
     <w:tmpl w:val="C478AAAC"/>
@@ -17037,7 +17725,7 @@
       </w:rPr>
     </w:lvl>
   </w:abstractNum>
-  <w:abstractNum w:abstractNumId="51">
+  <w:abstractNum w:abstractNumId="53">
     <w:nsid w:val="6DE41C90"/>
     <w:multiLevelType w:val="hybridMultilevel"/>
     <w:tmpl w:val="F2542FDA"/>
@@ -17150,7 +17838,7 @@
       </w:rPr>
     </w:lvl>
   </w:abstractNum>
-  <w:abstractNum w:abstractNumId="52">
+  <w:abstractNum w:abstractNumId="54">
     <w:nsid w:val="6FA670AC"/>
     <w:multiLevelType w:val="hybridMultilevel"/>
     <w:tmpl w:val="B3402122"/>
@@ -17263,7 +17951,7 @@
       </w:rPr>
     </w:lvl>
   </w:abstractNum>
-  <w:abstractNum w:abstractNumId="53">
+  <w:abstractNum w:abstractNumId="55">
     <w:nsid w:val="6FC520BF"/>
     <w:multiLevelType w:val="hybridMultilevel"/>
     <w:tmpl w:val="FDBCAF24"/>
@@ -17376,7 +18064,7 @@
       </w:rPr>
     </w:lvl>
   </w:abstractNum>
-  <w:abstractNum w:abstractNumId="54">
+  <w:abstractNum w:abstractNumId="56">
     <w:nsid w:val="72784329"/>
     <w:multiLevelType w:val="hybridMultilevel"/>
     <w:tmpl w:val="9EC690EC"/>
@@ -17499,7 +18187,7 @@
     <w:abstractNumId w:val="0"/>
   </w:num>
   <w:num w:numId="4">
-    <w:abstractNumId w:val="48"/>
+    <w:abstractNumId w:val="50"/>
   </w:num>
   <w:num w:numId="5">
     <w:abstractNumId w:val="18"/>
@@ -17511,7 +18199,7 @@
     <w:abstractNumId w:val="25"/>
   </w:num>
   <w:num w:numId="8">
-    <w:abstractNumId w:val="50"/>
+    <w:abstractNumId w:val="52"/>
   </w:num>
   <w:num w:numId="9">
     <w:abstractNumId w:val="14"/>
@@ -17520,7 +18208,7 @@
     <w:abstractNumId w:val="8"/>
   </w:num>
   <w:num w:numId="11">
-    <w:abstractNumId w:val="41"/>
+    <w:abstractNumId w:val="43"/>
   </w:num>
   <w:num w:numId="12">
     <w:abstractNumId w:val="26"/>
@@ -17532,28 +18220,28 @@
     <w:abstractNumId w:val="2"/>
   </w:num>
   <w:num w:numId="15">
-    <w:abstractNumId w:val="45"/>
+    <w:abstractNumId w:val="47"/>
   </w:num>
   <w:num w:numId="16">
     <w:abstractNumId w:val="3"/>
   </w:num>
   <w:num w:numId="17">
-    <w:abstractNumId w:val="34"/>
+    <w:abstractNumId w:val="36"/>
   </w:num>
   <w:num w:numId="18">
-    <w:abstractNumId w:val="51"/>
+    <w:abstractNumId w:val="53"/>
   </w:num>
   <w:num w:numId="19">
-    <w:abstractNumId w:val="35"/>
+    <w:abstractNumId w:val="37"/>
   </w:num>
   <w:num w:numId="20">
     <w:abstractNumId w:val="23"/>
   </w:num>
   <w:num w:numId="21">
-    <w:abstractNumId w:val="32"/>
+    <w:abstractNumId w:val="34"/>
   </w:num>
   <w:num w:numId="22">
-    <w:abstractNumId w:val="46"/>
+    <w:abstractNumId w:val="48"/>
   </w:num>
   <w:num w:numId="23">
     <w:abstractNumId w:val="21"/>
@@ -17562,13 +18250,13 @@
     <w:abstractNumId w:val="4"/>
   </w:num>
   <w:num w:numId="25">
-    <w:abstractNumId w:val="54"/>
+    <w:abstractNumId w:val="56"/>
   </w:num>
   <w:num w:numId="26">
     <w:abstractNumId w:val="19"/>
   </w:num>
   <w:num w:numId="27">
-    <w:abstractNumId w:val="44"/>
+    <w:abstractNumId w:val="46"/>
   </w:num>
   <w:num w:numId="28">
     <w:abstractNumId w:val="7"/>
@@ -17577,13 +18265,13 @@
     <w:abstractNumId w:val="17"/>
   </w:num>
   <w:num w:numId="30">
-    <w:abstractNumId w:val="40"/>
+    <w:abstractNumId w:val="42"/>
   </w:num>
   <w:num w:numId="31">
-    <w:abstractNumId w:val="47"/>
+    <w:abstractNumId w:val="49"/>
   </w:num>
   <w:num w:numId="32">
-    <w:abstractNumId w:val="30"/>
+    <w:abstractNumId w:val="31"/>
   </w:num>
   <w:num w:numId="33">
     <w:abstractNumId w:val="22"/>
@@ -17592,16 +18280,16 @@
     <w:abstractNumId w:val="5"/>
   </w:num>
   <w:num w:numId="35">
-    <w:abstractNumId w:val="43"/>
+    <w:abstractNumId w:val="45"/>
   </w:num>
   <w:num w:numId="36">
     <w:abstractNumId w:val="11"/>
   </w:num>
   <w:num w:numId="37">
-    <w:abstractNumId w:val="52"/>
+    <w:abstractNumId w:val="54"/>
   </w:num>
   <w:num w:numId="38">
-    <w:abstractNumId w:val="49"/>
+    <w:abstractNumId w:val="51"/>
   </w:num>
   <w:num w:numId="39">
     <w:abstractNumId w:val="9"/>
@@ -17610,7 +18298,7 @@
     <w:abstractNumId w:val="24"/>
   </w:num>
   <w:num w:numId="41">
-    <w:abstractNumId w:val="29"/>
+    <w:abstractNumId w:val="30"/>
   </w:num>
   <w:num w:numId="42">
     <w:abstractNumId w:val="20"/>
@@ -17619,42 +18307,48 @@
     <w:abstractNumId w:val="16"/>
   </w:num>
   <w:num w:numId="44">
-    <w:abstractNumId w:val="53"/>
+    <w:abstractNumId w:val="55"/>
   </w:num>
   <w:num w:numId="45">
-    <w:abstractNumId w:val="38"/>
+    <w:abstractNumId w:val="40"/>
   </w:num>
   <w:num w:numId="46">
-    <w:abstractNumId w:val="39"/>
+    <w:abstractNumId w:val="41"/>
   </w:num>
   <w:num w:numId="47">
     <w:abstractNumId w:val="10"/>
   </w:num>
   <w:num w:numId="48">
-    <w:abstractNumId w:val="31"/>
+    <w:abstractNumId w:val="32"/>
   </w:num>
   <w:num w:numId="49">
     <w:abstractNumId w:val="13"/>
   </w:num>
   <w:num w:numId="50">
-    <w:abstractNumId w:val="42"/>
+    <w:abstractNumId w:val="44"/>
   </w:num>
   <w:num w:numId="51">
     <w:abstractNumId w:val="12"/>
   </w:num>
   <w:num w:numId="52">
-    <w:abstractNumId w:val="36"/>
+    <w:abstractNumId w:val="38"/>
   </w:num>
   <w:num w:numId="53">
-    <w:abstractNumId w:val="37"/>
+    <w:abstractNumId w:val="39"/>
   </w:num>
   <w:num w:numId="54">
     <w:abstractNumId w:val="27"/>
   </w:num>
   <w:num w:numId="55">
+    <w:abstractNumId w:val="35"/>
+  </w:num>
+  <w:num w:numId="56">
+    <w:abstractNumId w:val="29"/>
+  </w:num>
+  <w:num w:numId="57">
     <w:abstractNumId w:val="33"/>
   </w:num>
-  <w:numIdMacAtCleanup w:val="47"/>
+  <w:numIdMacAtCleanup w:val="57"/>
 </w:numbering>
 </file>
 
@@ -18448,7 +19142,7 @@
 </file>
 
 <file path=customXml/itemProps1.xml><?xml version="1.0" encoding="utf-8"?>
-<ds:datastoreItem xmlns:ds="http://schemas.openxmlformats.org/officeDocument/2006/customXml" ds:itemID="{4679AD90-1A37-4EBE-A934-44AF67232F46}">
+<ds:datastoreItem xmlns:ds="http://schemas.openxmlformats.org/officeDocument/2006/customXml" ds:itemID="{5BD33688-9BE7-4B38-98D5-1C4B9FD1C7FC}">
   <ds:schemaRefs>
     <ds:schemaRef ds:uri="http://schemas.openxmlformats.org/officeDocument/2006/bibliography"/>
   </ds:schemaRefs>

</xml_diff>

<commit_message>
Completed notes on Schutt (2015) chapter 6
</commit_message>
<xml_diff>
--- a/Readings/Schutt_2015_Investigating-the-social-world_v00.docx
+++ b/Readings/Schutt_2015_Investigating-the-social-world_v00.docx
@@ -7148,7 +7148,10 @@
         </w:numPr>
       </w:pPr>
       <w:r>
-        <w:t>Ideographic causal explanations (also called individualistic or historicist explanations) identify the specific sequence of events that resulted in a particular outcome for a particular subject.</w:t>
+        <w:t>Idi</w:t>
+      </w:r>
+      <w:r>
+        <w:t>ographic causal explanations (also called individualistic or historicist explanations) identify the specific sequence of events that resulted in a particular outcome for a particular subject.</w:t>
       </w:r>
     </w:p>
     <w:p>
@@ -7225,10 +7228,429 @@
           <w:numId w:val="57"/>
         </w:numPr>
       </w:pPr>
+      <w:r>
+        <w:t>Research design influences our ability to draw causal conclusions.</w:t>
+      </w:r>
+    </w:p>
+    <w:p>
+      <w:pPr>
+        <w:pStyle w:val="ListParagraph"/>
+        <w:numPr>
+          <w:ilvl w:val="0"/>
+          <w:numId w:val="57"/>
+        </w:numPr>
+      </w:pPr>
+      <w:r>
+        <w:t>Three criteria required to support nomothetic causal conclusions:</w:t>
+      </w:r>
+    </w:p>
+    <w:p>
+      <w:pPr>
+        <w:pStyle w:val="ListParagraph"/>
+        <w:numPr>
+          <w:ilvl w:val="1"/>
+          <w:numId w:val="57"/>
+        </w:numPr>
+      </w:pPr>
+      <w:r>
+        <w:t>Empirical association – variation in one variable is related to variation in another variable</w:t>
+      </w:r>
+    </w:p>
+    <w:p>
+      <w:pPr>
+        <w:pStyle w:val="ListParagraph"/>
+        <w:numPr>
+          <w:ilvl w:val="1"/>
+          <w:numId w:val="57"/>
+        </w:numPr>
+      </w:pPr>
+      <w:r>
+        <w:t>Appropriate time order – variation in the independent variable occurs before variation in the dependent variable</w:t>
+      </w:r>
+    </w:p>
+    <w:p>
+      <w:pPr>
+        <w:pStyle w:val="ListParagraph"/>
+        <w:numPr>
+          <w:ilvl w:val="1"/>
+          <w:numId w:val="57"/>
+        </w:numPr>
+      </w:pPr>
+      <w:r>
+        <w:t>Non</w:t>
+      </w:r>
+      <w:r>
+        <w:t>-</w:t>
+      </w:r>
+      <w:r>
+        <w:t>spuriousness</w:t>
+      </w:r>
+      <w:r>
+        <w:t xml:space="preserve"> – the relationship between two variables is not caused by a third variable.</w:t>
+      </w:r>
+    </w:p>
+    <w:p>
+      <w:pPr>
+        <w:pStyle w:val="ListParagraph"/>
+        <w:numPr>
+          <w:ilvl w:val="2"/>
+          <w:numId w:val="57"/>
+        </w:numPr>
+      </w:pPr>
+      <w:r>
+        <w:lastRenderedPageBreak/>
+        <w:t>Spurious relationships exist when the association between two variables is caused by a third variable.</w:t>
+      </w:r>
+    </w:p>
+    <w:p>
+      <w:pPr>
+        <w:pStyle w:val="ListParagraph"/>
+        <w:numPr>
+          <w:ilvl w:val="2"/>
+          <w:numId w:val="57"/>
+        </w:numPr>
+      </w:pPr>
+      <w:r>
+        <w:t xml:space="preserve">Extraneous variables are variables that influence both the independent and dependent variable. </w:t>
+      </w:r>
+    </w:p>
+    <w:p>
+      <w:pPr>
+        <w:pStyle w:val="ListParagraph"/>
+        <w:numPr>
+          <w:ilvl w:val="0"/>
+          <w:numId w:val="57"/>
+        </w:numPr>
+      </w:pPr>
+      <w:r>
+        <w:t>Two cautions are NOT necessary but help us better understand causal connections</w:t>
+      </w:r>
+    </w:p>
+    <w:p>
+      <w:pPr>
+        <w:pStyle w:val="ListParagraph"/>
+        <w:numPr>
+          <w:ilvl w:val="1"/>
+          <w:numId w:val="57"/>
+        </w:numPr>
+      </w:pPr>
+      <w:r>
+        <w:t>Causal mechanism – a discernable process that creates a causal connection between two variables</w:t>
+      </w:r>
+    </w:p>
+    <w:p>
+      <w:pPr>
+        <w:pStyle w:val="ListParagraph"/>
+        <w:numPr>
+          <w:ilvl w:val="2"/>
+          <w:numId w:val="57"/>
+        </w:numPr>
+      </w:pPr>
+      <w:r>
+        <w:t xml:space="preserve">Mediators (also called intervening variables) are variables </w:t>
+      </w:r>
+      <w:r>
+        <w:t xml:space="preserve">other than the independent and dependent variable that are </w:t>
+      </w:r>
+      <w:r>
+        <w:t>involved in a causal mechanism</w:t>
+      </w:r>
+    </w:p>
+    <w:p>
+      <w:pPr>
+        <w:pStyle w:val="ListParagraph"/>
+        <w:numPr>
+          <w:ilvl w:val="3"/>
+          <w:numId w:val="57"/>
+        </w:numPr>
+      </w:pPr>
+      <w:r>
+        <w:t xml:space="preserve">Explains </w:t>
+      </w:r>
+      <w:r>
+        <w:rPr>
+          <w:u w:val="single"/>
+        </w:rPr>
+        <w:t>how</w:t>
+      </w:r>
+      <w:r>
+        <w:t xml:space="preserve"> variation in the independent variable results in variation in the dependent variable</w:t>
+      </w:r>
+      <w:r>
+        <w:t xml:space="preserve"> </w:t>
+      </w:r>
+    </w:p>
+    <w:p>
+      <w:pPr>
+        <w:pStyle w:val="ListParagraph"/>
+        <w:numPr>
+          <w:ilvl w:val="3"/>
+          <w:numId w:val="57"/>
+        </w:numPr>
+      </w:pPr>
+      <w:r>
+        <w:t>Increases our confidence in the causal explanation</w:t>
+      </w:r>
+    </w:p>
+    <w:p>
+      <w:pPr>
+        <w:pStyle w:val="ListParagraph"/>
+        <w:numPr>
+          <w:ilvl w:val="1"/>
+          <w:numId w:val="57"/>
+        </w:numPr>
+      </w:pPr>
+      <w:r>
+        <w:t>Context in which a causal effect occurs</w:t>
+      </w:r>
+      <w:r>
+        <w:t xml:space="preserve"> – a set of circumstances or settings that alters a relationship between variables</w:t>
+      </w:r>
+    </w:p>
+    <w:p>
+      <w:pPr>
+        <w:pStyle w:val="ListParagraph"/>
+        <w:numPr>
+          <w:ilvl w:val="2"/>
+          <w:numId w:val="57"/>
+        </w:numPr>
+      </w:pPr>
+      <w:r>
+        <w:t>Contextual effects exist when context alters the relationship between variables.</w:t>
+      </w:r>
+    </w:p>
+    <w:p>
+      <w:pPr>
+        <w:pStyle w:val="ListParagraph"/>
+        <w:numPr>
+          <w:ilvl w:val="2"/>
+          <w:numId w:val="57"/>
+        </w:numPr>
+      </w:pPr>
+      <w:r>
+        <w:t>Moderators are variables that identify contexts that alter the relationship between other variables.</w:t>
+      </w:r>
+    </w:p>
+    <w:p>
+      <w:pPr>
+        <w:pStyle w:val="ListParagraph"/>
+        <w:numPr>
+          <w:ilvl w:val="0"/>
+          <w:numId w:val="57"/>
+        </w:numPr>
+      </w:pPr>
+      <w:r>
+        <w:t>Randomization is the random assignment of cases to the treatment condition in an experimental design.</w:t>
+      </w:r>
+    </w:p>
+    <w:p>
+      <w:pPr>
+        <w:pStyle w:val="ListParagraph"/>
+        <w:numPr>
+          <w:ilvl w:val="0"/>
+          <w:numId w:val="57"/>
+        </w:numPr>
+      </w:pPr>
+      <w:r>
+        <w:t xml:space="preserve">Statistical control is the holding constant of one variable so that the relationship between other variables can be assessed without the influence of variation in the variable being held constant. </w:t>
+      </w:r>
+    </w:p>
+    <w:p>
+      <w:pPr>
+        <w:pStyle w:val="ListParagraph"/>
+        <w:numPr>
+          <w:ilvl w:val="1"/>
+          <w:numId w:val="57"/>
+        </w:numPr>
+      </w:pPr>
+      <w:r>
+        <w:t>Useful in nonexperimental research designs</w:t>
+      </w:r>
+    </w:p>
+    <w:p/>
+    <w:p>
+      <w:r>
+        <w:t>Comparing Research Designs</w:t>
+      </w:r>
+    </w:p>
+    <w:p>
+      <w:pPr>
+        <w:pStyle w:val="ListParagraph"/>
+        <w:numPr>
+          <w:ilvl w:val="0"/>
+          <w:numId w:val="58"/>
+        </w:numPr>
+      </w:pPr>
+      <w:r>
+        <w:t>No one research design is superior to others across all factors that matter</w:t>
+      </w:r>
+    </w:p>
+    <w:p>
+      <w:pPr>
+        <w:pStyle w:val="ListParagraph"/>
+        <w:numPr>
+          <w:ilvl w:val="0"/>
+          <w:numId w:val="58"/>
+        </w:numPr>
+      </w:pPr>
+      <w:r>
+        <w:t>Experimental designs</w:t>
+      </w:r>
+    </w:p>
+    <w:p>
+      <w:pPr>
+        <w:pStyle w:val="ListParagraph"/>
+        <w:numPr>
+          <w:ilvl w:val="1"/>
+          <w:numId w:val="58"/>
+        </w:numPr>
+      </w:pPr>
+      <w:r>
+        <w:t>Strongest for testing nomothetic causal hypotheses</w:t>
+      </w:r>
+    </w:p>
+    <w:p>
+      <w:pPr>
+        <w:pStyle w:val="ListParagraph"/>
+        <w:numPr>
+          <w:ilvl w:val="1"/>
+          <w:numId w:val="58"/>
+        </w:numPr>
+      </w:pPr>
+      <w:r>
+        <w:t>Most appropriate for studying treatment effects</w:t>
+      </w:r>
+    </w:p>
+    <w:p>
+      <w:pPr>
+        <w:pStyle w:val="ListParagraph"/>
+        <w:numPr>
+          <w:ilvl w:val="1"/>
+          <w:numId w:val="58"/>
+        </w:numPr>
+      </w:pPr>
+      <w:r>
+        <w:t>High measurement validity</w:t>
+      </w:r>
+    </w:p>
+    <w:p>
+      <w:pPr>
+        <w:pStyle w:val="ListParagraph"/>
+        <w:numPr>
+          <w:ilvl w:val="1"/>
+          <w:numId w:val="58"/>
+        </w:numPr>
+      </w:pPr>
+      <w:r>
+        <w:t>Less</w:t>
+      </w:r>
+      <w:r>
+        <w:t>er</w:t>
+      </w:r>
+      <w:r>
+        <w:t xml:space="preserve"> generalizability</w:t>
+      </w:r>
+    </w:p>
+    <w:p>
+      <w:pPr>
+        <w:pStyle w:val="ListParagraph"/>
+        <w:numPr>
+          <w:ilvl w:val="0"/>
+          <w:numId w:val="58"/>
+        </w:numPr>
+      </w:pPr>
+      <w:r>
+        <w:t>Survey designs</w:t>
+      </w:r>
+    </w:p>
+    <w:p>
+      <w:pPr>
+        <w:pStyle w:val="ListParagraph"/>
+        <w:numPr>
+          <w:ilvl w:val="1"/>
+          <w:numId w:val="58"/>
+        </w:numPr>
+      </w:pPr>
+      <w:r>
+        <w:t>Good for testing nomothetic causal hypotheses</w:t>
+      </w:r>
+    </w:p>
+    <w:p>
+      <w:pPr>
+        <w:pStyle w:val="ListParagraph"/>
+        <w:numPr>
+          <w:ilvl w:val="1"/>
+          <w:numId w:val="58"/>
+        </w:numPr>
+      </w:pPr>
+      <w:r>
+        <w:t>High measurement validity</w:t>
+      </w:r>
+    </w:p>
+    <w:p>
+      <w:pPr>
+        <w:pStyle w:val="ListParagraph"/>
+        <w:numPr>
+          <w:ilvl w:val="1"/>
+          <w:numId w:val="58"/>
+        </w:numPr>
+      </w:pPr>
+      <w:r>
+        <w:t>Greater generalizability</w:t>
+      </w:r>
+    </w:p>
+    <w:p>
+      <w:pPr>
+        <w:pStyle w:val="ListParagraph"/>
+        <w:numPr>
+          <w:ilvl w:val="0"/>
+          <w:numId w:val="58"/>
+        </w:numPr>
+      </w:pPr>
+      <w:r>
+        <w:t>Qualitative designs (observational designs)</w:t>
+      </w:r>
+    </w:p>
+    <w:p>
+      <w:pPr>
+        <w:pStyle w:val="ListParagraph"/>
+        <w:numPr>
+          <w:ilvl w:val="1"/>
+          <w:numId w:val="58"/>
+        </w:numPr>
+      </w:pPr>
+      <w:r>
+        <w:t>Strongest for testing idiographic causal hypotheses</w:t>
+      </w:r>
+    </w:p>
+    <w:p>
+      <w:pPr>
+        <w:pStyle w:val="ListParagraph"/>
+        <w:numPr>
+          <w:ilvl w:val="1"/>
+          <w:numId w:val="58"/>
+        </w:numPr>
+      </w:pPr>
+      <w:r>
+        <w:t>Systematic evaluation of measurement validity is often not possible</w:t>
+      </w:r>
+    </w:p>
+    <w:p>
+      <w:pPr>
+        <w:pStyle w:val="ListParagraph"/>
+        <w:numPr>
+          <w:ilvl w:val="1"/>
+          <w:numId w:val="58"/>
+        </w:numPr>
+      </w:pPr>
+      <w:r>
+        <w:t>Lesser generalizability</w:t>
+      </w:r>
+    </w:p>
+    <w:p>
       <w:bookmarkStart w:id="0" w:name="_GoBack"/>
       <w:bookmarkEnd w:id="0"/>
     </w:p>
-    <w:p/>
     <w:p>
       <w:pPr>
         <w:sectPr>
@@ -11682,7 +12104,7 @@
         <w:b/>
         <w:noProof/>
       </w:rPr>
-      <w:t>2</w:t>
+      <w:t>3</w:t>
     </w:r>
     <w:r>
       <w:rPr>
@@ -11716,7 +12138,7 @@
         <w:b/>
         <w:noProof/>
       </w:rPr>
-      <w:t>2</w:t>
+      <w:t>3</w:t>
     </w:r>
     <w:r>
       <w:rPr>
@@ -11789,7 +12211,7 @@
         <w:b/>
         <w:noProof/>
       </w:rPr>
-      <w:t>5</w:t>
+      <w:t>1</w:t>
     </w:r>
     <w:r>
       <w:rPr>
@@ -15535,7 +15957,7 @@
         <w:rFonts w:ascii="Symbol" w:hAnsi="Symbol" w:hint="default"/>
       </w:rPr>
     </w:lvl>
-    <w:lvl w:ilvl="1" w:tplc="04090003" w:tentative="1">
+    <w:lvl w:ilvl="1" w:tplc="04090003">
       <w:start w:val="1"/>
       <w:numFmt w:val="bullet"/>
       <w:lvlText w:val="o"/>
@@ -15547,7 +15969,7 @@
         <w:rFonts w:ascii="Courier New" w:hAnsi="Courier New" w:cs="Courier New" w:hint="default"/>
       </w:rPr>
     </w:lvl>
-    <w:lvl w:ilvl="2" w:tplc="04090005" w:tentative="1">
+    <w:lvl w:ilvl="2" w:tplc="04090005">
       <w:start w:val="1"/>
       <w:numFmt w:val="bullet"/>
       <w:lvlText w:val=""/>
@@ -15559,7 +15981,7 @@
         <w:rFonts w:ascii="Wingdings" w:hAnsi="Wingdings" w:hint="default"/>
       </w:rPr>
     </w:lvl>
-    <w:lvl w:ilvl="3" w:tplc="04090001" w:tentative="1">
+    <w:lvl w:ilvl="3" w:tplc="04090001">
       <w:start w:val="1"/>
       <w:numFmt w:val="bullet"/>
       <w:lvlText w:val=""/>
@@ -17048,6 +17470,119 @@
     </w:lvl>
   </w:abstractNum>
   <w:abstractNum w:abstractNumId="47">
+    <w:nsid w:val="623D7CB1"/>
+    <w:multiLevelType w:val="hybridMultilevel"/>
+    <w:tmpl w:val="EB2CAB78"/>
+    <w:lvl w:ilvl="0" w:tplc="04090001">
+      <w:start w:val="1"/>
+      <w:numFmt w:val="bullet"/>
+      <w:lvlText w:val=""/>
+      <w:lvlJc w:val="left"/>
+      <w:pPr>
+        <w:ind w:left="720" w:hanging="360"/>
+      </w:pPr>
+      <w:rPr>
+        <w:rFonts w:ascii="Symbol" w:hAnsi="Symbol" w:hint="default"/>
+      </w:rPr>
+    </w:lvl>
+    <w:lvl w:ilvl="1" w:tplc="04090003">
+      <w:start w:val="1"/>
+      <w:numFmt w:val="bullet"/>
+      <w:lvlText w:val="o"/>
+      <w:lvlJc w:val="left"/>
+      <w:pPr>
+        <w:ind w:left="1440" w:hanging="360"/>
+      </w:pPr>
+      <w:rPr>
+        <w:rFonts w:ascii="Courier New" w:hAnsi="Courier New" w:cs="Courier New" w:hint="default"/>
+      </w:rPr>
+    </w:lvl>
+    <w:lvl w:ilvl="2" w:tplc="04090005" w:tentative="1">
+      <w:start w:val="1"/>
+      <w:numFmt w:val="bullet"/>
+      <w:lvlText w:val=""/>
+      <w:lvlJc w:val="left"/>
+      <w:pPr>
+        <w:ind w:left="2160" w:hanging="360"/>
+      </w:pPr>
+      <w:rPr>
+        <w:rFonts w:ascii="Wingdings" w:hAnsi="Wingdings" w:hint="default"/>
+      </w:rPr>
+    </w:lvl>
+    <w:lvl w:ilvl="3" w:tplc="04090001" w:tentative="1">
+      <w:start w:val="1"/>
+      <w:numFmt w:val="bullet"/>
+      <w:lvlText w:val=""/>
+      <w:lvlJc w:val="left"/>
+      <w:pPr>
+        <w:ind w:left="2880" w:hanging="360"/>
+      </w:pPr>
+      <w:rPr>
+        <w:rFonts w:ascii="Symbol" w:hAnsi="Symbol" w:hint="default"/>
+      </w:rPr>
+    </w:lvl>
+    <w:lvl w:ilvl="4" w:tplc="04090003" w:tentative="1">
+      <w:start w:val="1"/>
+      <w:numFmt w:val="bullet"/>
+      <w:lvlText w:val="o"/>
+      <w:lvlJc w:val="left"/>
+      <w:pPr>
+        <w:ind w:left="3600" w:hanging="360"/>
+      </w:pPr>
+      <w:rPr>
+        <w:rFonts w:ascii="Courier New" w:hAnsi="Courier New" w:cs="Courier New" w:hint="default"/>
+      </w:rPr>
+    </w:lvl>
+    <w:lvl w:ilvl="5" w:tplc="04090005" w:tentative="1">
+      <w:start w:val="1"/>
+      <w:numFmt w:val="bullet"/>
+      <w:lvlText w:val=""/>
+      <w:lvlJc w:val="left"/>
+      <w:pPr>
+        <w:ind w:left="4320" w:hanging="360"/>
+      </w:pPr>
+      <w:rPr>
+        <w:rFonts w:ascii="Wingdings" w:hAnsi="Wingdings" w:hint="default"/>
+      </w:rPr>
+    </w:lvl>
+    <w:lvl w:ilvl="6" w:tplc="04090001" w:tentative="1">
+      <w:start w:val="1"/>
+      <w:numFmt w:val="bullet"/>
+      <w:lvlText w:val=""/>
+      <w:lvlJc w:val="left"/>
+      <w:pPr>
+        <w:ind w:left="5040" w:hanging="360"/>
+      </w:pPr>
+      <w:rPr>
+        <w:rFonts w:ascii="Symbol" w:hAnsi="Symbol" w:hint="default"/>
+      </w:rPr>
+    </w:lvl>
+    <w:lvl w:ilvl="7" w:tplc="04090003" w:tentative="1">
+      <w:start w:val="1"/>
+      <w:numFmt w:val="bullet"/>
+      <w:lvlText w:val="o"/>
+      <w:lvlJc w:val="left"/>
+      <w:pPr>
+        <w:ind w:left="5760" w:hanging="360"/>
+      </w:pPr>
+      <w:rPr>
+        <w:rFonts w:ascii="Courier New" w:hAnsi="Courier New" w:cs="Courier New" w:hint="default"/>
+      </w:rPr>
+    </w:lvl>
+    <w:lvl w:ilvl="8" w:tplc="04090005" w:tentative="1">
+      <w:start w:val="1"/>
+      <w:numFmt w:val="bullet"/>
+      <w:lvlText w:val=""/>
+      <w:lvlJc w:val="left"/>
+      <w:pPr>
+        <w:ind w:left="6480" w:hanging="360"/>
+      </w:pPr>
+      <w:rPr>
+        <w:rFonts w:ascii="Wingdings" w:hAnsi="Wingdings" w:hint="default"/>
+      </w:rPr>
+    </w:lvl>
+  </w:abstractNum>
+  <w:abstractNum w:abstractNumId="48">
     <w:nsid w:val="625355F2"/>
     <w:multiLevelType w:val="hybridMultilevel"/>
     <w:tmpl w:val="DFB001B0"/>
@@ -17160,7 +17695,7 @@
       </w:rPr>
     </w:lvl>
   </w:abstractNum>
-  <w:abstractNum w:abstractNumId="48">
+  <w:abstractNum w:abstractNumId="49">
     <w:nsid w:val="63B850DB"/>
     <w:multiLevelType w:val="hybridMultilevel"/>
     <w:tmpl w:val="57FEFE7C"/>
@@ -17273,7 +17808,7 @@
       </w:rPr>
     </w:lvl>
   </w:abstractNum>
-  <w:abstractNum w:abstractNumId="49">
+  <w:abstractNum w:abstractNumId="50">
     <w:nsid w:val="649D22FF"/>
     <w:multiLevelType w:val="hybridMultilevel"/>
     <w:tmpl w:val="B64E446E"/>
@@ -17386,7 +17921,7 @@
       </w:rPr>
     </w:lvl>
   </w:abstractNum>
-  <w:abstractNum w:abstractNumId="50">
+  <w:abstractNum w:abstractNumId="51">
     <w:nsid w:val="65A54AB4"/>
     <w:multiLevelType w:val="hybridMultilevel"/>
     <w:tmpl w:val="609CBA0A"/>
@@ -17499,7 +18034,7 @@
       </w:rPr>
     </w:lvl>
   </w:abstractNum>
-  <w:abstractNum w:abstractNumId="51">
+  <w:abstractNum w:abstractNumId="52">
     <w:nsid w:val="66761133"/>
     <w:multiLevelType w:val="hybridMultilevel"/>
     <w:tmpl w:val="12C8DAFC"/>
@@ -17612,7 +18147,7 @@
       </w:rPr>
     </w:lvl>
   </w:abstractNum>
-  <w:abstractNum w:abstractNumId="52">
+  <w:abstractNum w:abstractNumId="53">
     <w:nsid w:val="6D65192F"/>
     <w:multiLevelType w:val="hybridMultilevel"/>
     <w:tmpl w:val="C478AAAC"/>
@@ -17725,7 +18260,7 @@
       </w:rPr>
     </w:lvl>
   </w:abstractNum>
-  <w:abstractNum w:abstractNumId="53">
+  <w:abstractNum w:abstractNumId="54">
     <w:nsid w:val="6DE41C90"/>
     <w:multiLevelType w:val="hybridMultilevel"/>
     <w:tmpl w:val="F2542FDA"/>
@@ -17838,7 +18373,7 @@
       </w:rPr>
     </w:lvl>
   </w:abstractNum>
-  <w:abstractNum w:abstractNumId="54">
+  <w:abstractNum w:abstractNumId="55">
     <w:nsid w:val="6FA670AC"/>
     <w:multiLevelType w:val="hybridMultilevel"/>
     <w:tmpl w:val="B3402122"/>
@@ -17951,7 +18486,7 @@
       </w:rPr>
     </w:lvl>
   </w:abstractNum>
-  <w:abstractNum w:abstractNumId="55">
+  <w:abstractNum w:abstractNumId="56">
     <w:nsid w:val="6FC520BF"/>
     <w:multiLevelType w:val="hybridMultilevel"/>
     <w:tmpl w:val="FDBCAF24"/>
@@ -18064,7 +18599,7 @@
       </w:rPr>
     </w:lvl>
   </w:abstractNum>
-  <w:abstractNum w:abstractNumId="56">
+  <w:abstractNum w:abstractNumId="57">
     <w:nsid w:val="72784329"/>
     <w:multiLevelType w:val="hybridMultilevel"/>
     <w:tmpl w:val="9EC690EC"/>
@@ -18187,7 +18722,7 @@
     <w:abstractNumId w:val="0"/>
   </w:num>
   <w:num w:numId="4">
-    <w:abstractNumId w:val="50"/>
+    <w:abstractNumId w:val="51"/>
   </w:num>
   <w:num w:numId="5">
     <w:abstractNumId w:val="18"/>
@@ -18199,7 +18734,7 @@
     <w:abstractNumId w:val="25"/>
   </w:num>
   <w:num w:numId="8">
-    <w:abstractNumId w:val="52"/>
+    <w:abstractNumId w:val="53"/>
   </w:num>
   <w:num w:numId="9">
     <w:abstractNumId w:val="14"/>
@@ -18220,7 +18755,7 @@
     <w:abstractNumId w:val="2"/>
   </w:num>
   <w:num w:numId="15">
-    <w:abstractNumId w:val="47"/>
+    <w:abstractNumId w:val="48"/>
   </w:num>
   <w:num w:numId="16">
     <w:abstractNumId w:val="3"/>
@@ -18229,7 +18764,7 @@
     <w:abstractNumId w:val="36"/>
   </w:num>
   <w:num w:numId="18">
-    <w:abstractNumId w:val="53"/>
+    <w:abstractNumId w:val="54"/>
   </w:num>
   <w:num w:numId="19">
     <w:abstractNumId w:val="37"/>
@@ -18241,7 +18776,7 @@
     <w:abstractNumId w:val="34"/>
   </w:num>
   <w:num w:numId="22">
-    <w:abstractNumId w:val="48"/>
+    <w:abstractNumId w:val="49"/>
   </w:num>
   <w:num w:numId="23">
     <w:abstractNumId w:val="21"/>
@@ -18250,7 +18785,7 @@
     <w:abstractNumId w:val="4"/>
   </w:num>
   <w:num w:numId="25">
-    <w:abstractNumId w:val="56"/>
+    <w:abstractNumId w:val="57"/>
   </w:num>
   <w:num w:numId="26">
     <w:abstractNumId w:val="19"/>
@@ -18268,7 +18803,7 @@
     <w:abstractNumId w:val="42"/>
   </w:num>
   <w:num w:numId="31">
-    <w:abstractNumId w:val="49"/>
+    <w:abstractNumId w:val="50"/>
   </w:num>
   <w:num w:numId="32">
     <w:abstractNumId w:val="31"/>
@@ -18286,10 +18821,10 @@
     <w:abstractNumId w:val="11"/>
   </w:num>
   <w:num w:numId="37">
-    <w:abstractNumId w:val="54"/>
+    <w:abstractNumId w:val="55"/>
   </w:num>
   <w:num w:numId="38">
-    <w:abstractNumId w:val="51"/>
+    <w:abstractNumId w:val="52"/>
   </w:num>
   <w:num w:numId="39">
     <w:abstractNumId w:val="9"/>
@@ -18307,7 +18842,7 @@
     <w:abstractNumId w:val="16"/>
   </w:num>
   <w:num w:numId="44">
-    <w:abstractNumId w:val="55"/>
+    <w:abstractNumId w:val="56"/>
   </w:num>
   <w:num w:numId="45">
     <w:abstractNumId w:val="40"/>
@@ -18347,6 +18882,9 @@
   </w:num>
   <w:num w:numId="57">
     <w:abstractNumId w:val="33"/>
+  </w:num>
+  <w:num w:numId="58">
+    <w:abstractNumId w:val="47"/>
   </w:num>
   <w:numIdMacAtCleanup w:val="57"/>
 </w:numbering>
@@ -19142,7 +19680,7 @@
 </file>
 
 <file path=customXml/itemProps1.xml><?xml version="1.0" encoding="utf-8"?>
-<ds:datastoreItem xmlns:ds="http://schemas.openxmlformats.org/officeDocument/2006/customXml" ds:itemID="{5BD33688-9BE7-4B38-98D5-1C4B9FD1C7FC}">
+<ds:datastoreItem xmlns:ds="http://schemas.openxmlformats.org/officeDocument/2006/customXml" ds:itemID="{7056BE76-C475-4D0A-840E-5336F0BC69E7}">
   <ds:schemaRefs>
     <ds:schemaRef ds:uri="http://schemas.openxmlformats.org/officeDocument/2006/bibliography"/>
   </ds:schemaRefs>

</xml_diff>

<commit_message>
Notes on Schutt (2015) chapter 9
</commit_message>
<xml_diff>
--- a/Readings/Schutt_2015_Investigating-the-social-world_v00.docx
+++ b/Readings/Schutt_2015_Investigating-the-social-world_v00.docx
@@ -9122,13 +9122,7 @@
         </w:numPr>
       </w:pPr>
       <w:r>
-        <w:t>Conduct behavior coding in which a researcher observes or reviews recordings of respondents</w:t>
-      </w:r>
-      <w:r>
-        <w:t xml:space="preserve"> completing the survey</w:t>
-      </w:r>
-      <w:r>
-        <w:t xml:space="preserve"> instrument and codes the number of times that difficulties occur with questions according to strict rules.</w:t>
+        <w:t>Conduct behavior coding in which a researcher observes or reviews recordings of respondents completing the survey instrument and codes the number of times that difficulties occur with questions according to strict rules.</w:t>
       </w:r>
     </w:p>
     <w:p>
@@ -10764,9 +10758,334 @@
           <w:numId w:val="77"/>
         </w:numPr>
       </w:pPr>
+      <w:r>
+        <w:t>What is statistics?</w:t>
+      </w:r>
+    </w:p>
+    <w:p>
+      <w:pPr>
+        <w:pStyle w:val="ListParagraph"/>
+        <w:numPr>
+          <w:ilvl w:val="0"/>
+          <w:numId w:val="77"/>
+        </w:numPr>
+      </w:pPr>
+      <w:r>
+        <w:t>What is involved in preparing data for analysis?</w:t>
+      </w:r>
+    </w:p>
+    <w:p>
+      <w:pPr>
+        <w:pStyle w:val="ListParagraph"/>
+        <w:numPr>
+          <w:ilvl w:val="0"/>
+          <w:numId w:val="77"/>
+        </w:numPr>
+      </w:pPr>
+      <w:r>
+        <w:t>What are the various ways for displaying univariate distributions?</w:t>
+      </w:r>
+    </w:p>
+    <w:p>
+      <w:pPr>
+        <w:pStyle w:val="ListParagraph"/>
+        <w:numPr>
+          <w:ilvl w:val="0"/>
+          <w:numId w:val="77"/>
+        </w:numPr>
+      </w:pPr>
+      <w:r>
+        <w:t>What are measures of central tendency?</w:t>
+      </w:r>
+    </w:p>
+    <w:p>
+      <w:pPr>
+        <w:pStyle w:val="ListParagraph"/>
+        <w:numPr>
+          <w:ilvl w:val="0"/>
+          <w:numId w:val="77"/>
+        </w:numPr>
+      </w:pPr>
+      <w:r>
+        <w:t>What are measures of variation?</w:t>
+      </w:r>
+    </w:p>
+    <w:p>
+      <w:pPr>
+        <w:pStyle w:val="ListParagraph"/>
+        <w:numPr>
+          <w:ilvl w:val="0"/>
+          <w:numId w:val="77"/>
+        </w:numPr>
+      </w:pPr>
+      <w:r>
+        <w:t>What does it mean to analyze data ethically?</w:t>
+      </w:r>
+    </w:p>
+    <w:p>
+      <w:pPr>
+        <w:pStyle w:val="ListParagraph"/>
+        <w:numPr>
+          <w:ilvl w:val="0"/>
+          <w:numId w:val="77"/>
+        </w:numPr>
+      </w:pPr>
+      <w:r>
+        <w:t>How do you avoid lying with statistics?</w:t>
+      </w:r>
+    </w:p>
+    <w:p>
+      <w:pPr>
+        <w:pStyle w:val="ListParagraph"/>
+        <w:numPr>
+          <w:ilvl w:val="0"/>
+          <w:numId w:val="77"/>
+        </w:numPr>
+      </w:pPr>
+      <w:r>
+        <w:t>How do you cross-tabulated variables?</w:t>
+      </w:r>
+    </w:p>
+    <w:p>
+      <w:pPr>
+        <w:pStyle w:val="ListParagraph"/>
+        <w:numPr>
+          <w:ilvl w:val="0"/>
+          <w:numId w:val="77"/>
+        </w:numPr>
+      </w:pPr>
+      <w:r>
+        <w:t>What is regression analysis?</w:t>
+      </w:r>
+    </w:p>
+    <w:p>
+      <w:pPr>
+        <w:pStyle w:val="ListParagraph"/>
+        <w:numPr>
+          <w:ilvl w:val="0"/>
+          <w:numId w:val="77"/>
+        </w:numPr>
+      </w:pPr>
+      <w:r>
+        <w:t>How do you avoid lying about relationships?</w:t>
+      </w:r>
+    </w:p>
+    <w:p/>
+    <w:p>
+      <w:pPr>
+        <w:rPr>
+          <w:u w:val="single"/>
+        </w:rPr>
+      </w:pPr>
+      <w:r>
+        <w:rPr>
+          <w:u w:val="single"/>
+        </w:rPr>
+        <w:t>Reading Summary</w:t>
+      </w:r>
+    </w:p>
+    <w:p>
+      <w:r>
+        <w:t>Introducing Statistics</w:t>
+      </w:r>
+    </w:p>
+    <w:p>
+      <w:pPr>
+        <w:pStyle w:val="ListParagraph"/>
+        <w:numPr>
+          <w:ilvl w:val="0"/>
+          <w:numId w:val="78"/>
+        </w:numPr>
+      </w:pPr>
+      <w:r>
+        <w:t>Uses of statistics</w:t>
+      </w:r>
+    </w:p>
+    <w:p>
+      <w:pPr>
+        <w:pStyle w:val="ListParagraph"/>
+        <w:numPr>
+          <w:ilvl w:val="1"/>
+          <w:numId w:val="78"/>
+        </w:numPr>
+      </w:pPr>
+      <w:r>
+        <w:t>Descriptive statistics are used to describe the distribution of and relationships between variables.</w:t>
+      </w:r>
+    </w:p>
+    <w:p>
+      <w:pPr>
+        <w:pStyle w:val="ListParagraph"/>
+        <w:numPr>
+          <w:ilvl w:val="2"/>
+          <w:numId w:val="78"/>
+        </w:numPr>
+      </w:pPr>
+      <w:r>
+        <w:t>Describe the results of measuring singe variables and evaluate multi-item scales</w:t>
+      </w:r>
+    </w:p>
+    <w:p>
+      <w:pPr>
+        <w:pStyle w:val="ListParagraph"/>
+        <w:numPr>
+          <w:ilvl w:val="2"/>
+          <w:numId w:val="78"/>
+        </w:numPr>
+      </w:pPr>
+      <w:r>
+        <w:t>Establishing causal validity and control for other variables</w:t>
+      </w:r>
+    </w:p>
+    <w:p>
+      <w:pPr>
+        <w:pStyle w:val="ListParagraph"/>
+        <w:numPr>
+          <w:ilvl w:val="1"/>
+          <w:numId w:val="78"/>
+        </w:numPr>
+      </w:pPr>
+      <w:r>
+        <w:t>Inferential statistics are used to estimate the degree of confidence that can be placed in generalization from a sample to the population from which the sample was taken.</w:t>
+      </w:r>
+    </w:p>
+    <w:p>
+      <w:pPr>
+        <w:pStyle w:val="ListParagraph"/>
+        <w:numPr>
+          <w:ilvl w:val="0"/>
+          <w:numId w:val="78"/>
+        </w:numPr>
+      </w:pPr>
+      <w:r>
+        <w:t>Use prior research and theory to develop a coherent plan for using statistics.</w:t>
+      </w:r>
+    </w:p>
+    <w:p>
+      <w:pPr>
+        <w:pStyle w:val="ListParagraph"/>
+        <w:numPr>
+          <w:ilvl w:val="0"/>
+          <w:numId w:val="78"/>
+        </w:numPr>
+      </w:pPr>
+      <w:r>
+        <w:t>Choice of statistics must be appropriate to the level of measurement of the data.</w:t>
+      </w:r>
+    </w:p>
+    <w:p/>
+    <w:p>
+      <w:r>
+        <w:t>Preparing Data for Analysis</w:t>
+      </w:r>
+    </w:p>
+    <w:p>
+      <w:pPr>
+        <w:pStyle w:val="ListParagraph"/>
+        <w:numPr>
+          <w:ilvl w:val="0"/>
+          <w:numId w:val="79"/>
+        </w:numPr>
+      </w:pPr>
+      <w:r>
+        <w:t>Data entry is the process of transferring data on a data collection instrument into a computer file, typically by typing.</w:t>
+      </w:r>
+    </w:p>
+    <w:p>
+      <w:pPr>
+        <w:pStyle w:val="ListParagraph"/>
+        <w:numPr>
+          <w:ilvl w:val="0"/>
+          <w:numId w:val="79"/>
+        </w:numPr>
+      </w:pPr>
+      <w:r>
+        <w:t>Coding is the process of assigning a unique numerical code to each response to survey questions.</w:t>
+      </w:r>
+    </w:p>
+    <w:p>
+      <w:pPr>
+        <w:pStyle w:val="ListParagraph"/>
+        <w:numPr>
+          <w:ilvl w:val="0"/>
+          <w:numId w:val="79"/>
+        </w:numPr>
+      </w:pPr>
+      <w:r>
+        <w:t>Coding should precede data entry.</w:t>
+      </w:r>
+    </w:p>
+    <w:p>
+      <w:pPr>
+        <w:pStyle w:val="ListParagraph"/>
+        <w:numPr>
+          <w:ilvl w:val="0"/>
+          <w:numId w:val="79"/>
+        </w:numPr>
+      </w:pPr>
+      <w:r>
+        <w:t>Precoding is accomplished by assigning a number to every response choice to a survey question and instructing respondents to indicate their response to a question by selecting a number.</w:t>
+      </w:r>
+    </w:p>
+    <w:p>
+      <w:pPr>
+        <w:pStyle w:val="ListParagraph"/>
+        <w:numPr>
+          <w:ilvl w:val="0"/>
+          <w:numId w:val="79"/>
+        </w:numPr>
+      </w:pPr>
+      <w:r>
+        <w:t>Data cleaning is the process of checking data for errors after the data have been entered into a computer file.</w:t>
+      </w:r>
+    </w:p>
+    <w:p>
+      <w:pPr>
+        <w:pStyle w:val="ListParagraph"/>
+        <w:numPr>
+          <w:ilvl w:val="1"/>
+          <w:numId w:val="79"/>
+        </w:numPr>
+      </w:pPr>
+      <w:r>
+        <w:t>Check for one and only one valid answer for each question</w:t>
+      </w:r>
+    </w:p>
+    <w:p>
+      <w:pPr>
+        <w:pStyle w:val="ListParagraph"/>
+        <w:numPr>
+          <w:ilvl w:val="1"/>
+          <w:numId w:val="79"/>
+        </w:numPr>
+      </w:pPr>
+      <w:r>
+        <w:t>Check for invalid answer codes</w:t>
+      </w:r>
+    </w:p>
+    <w:p>
+      <w:pPr>
+        <w:pStyle w:val="ListParagraph"/>
+        <w:numPr>
+          <w:ilvl w:val="1"/>
+          <w:numId w:val="79"/>
+        </w:numPr>
+      </w:pPr>
+      <w:r>
+        <w:t>Data definition programs identify the variables that are coded and attaches meaningful labels to the codes.</w:t>
+      </w:r>
+    </w:p>
+    <w:p/>
+    <w:p>
+      <w:r>
+        <w:t>Displaying Univariate Distributions</w:t>
+      </w:r>
+    </w:p>
+    <w:p>
       <w:bookmarkStart w:id="0" w:name="_GoBack"/>
       <w:bookmarkEnd w:id="0"/>
     </w:p>
+    <w:p/>
     <w:p>
       <w:pPr>
         <w:sectPr>
@@ -15721,6 +16040,119 @@
 <file path=word/numbering.xml><?xml version="1.0" encoding="utf-8"?>
 <w:numbering xmlns:wpc="http://schemas.microsoft.com/office/word/2010/wordprocessingCanvas" xmlns:mc="http://schemas.openxmlformats.org/markup-compatibility/2006" xmlns:o="urn:schemas-microsoft-com:office:office" xmlns:r="http://schemas.openxmlformats.org/officeDocument/2006/relationships" xmlns:m="http://schemas.openxmlformats.org/officeDocument/2006/math" xmlns:v="urn:schemas-microsoft-com:vml" xmlns:wp14="http://schemas.microsoft.com/office/word/2010/wordprocessingDrawing" xmlns:wp="http://schemas.openxmlformats.org/drawingml/2006/wordprocessingDrawing" xmlns:w10="urn:schemas-microsoft-com:office:word" xmlns:w="http://schemas.openxmlformats.org/wordprocessingml/2006/main" xmlns:w14="http://schemas.microsoft.com/office/word/2010/wordml" xmlns:wpg="http://schemas.microsoft.com/office/word/2010/wordprocessingGroup" xmlns:wpi="http://schemas.microsoft.com/office/word/2010/wordprocessingInk" xmlns:wne="http://schemas.microsoft.com/office/word/2006/wordml" xmlns:wps="http://schemas.microsoft.com/office/word/2010/wordprocessingShape" mc:Ignorable="w14 wp14">
   <w:abstractNum w:abstractNumId="0">
+    <w:nsid w:val="01206491"/>
+    <w:multiLevelType w:val="hybridMultilevel"/>
+    <w:tmpl w:val="B90EE992"/>
+    <w:lvl w:ilvl="0" w:tplc="04090001">
+      <w:start w:val="1"/>
+      <w:numFmt w:val="bullet"/>
+      <w:lvlText w:val=""/>
+      <w:lvlJc w:val="left"/>
+      <w:pPr>
+        <w:ind w:left="720" w:hanging="360"/>
+      </w:pPr>
+      <w:rPr>
+        <w:rFonts w:ascii="Symbol" w:hAnsi="Symbol" w:hint="default"/>
+      </w:rPr>
+    </w:lvl>
+    <w:lvl w:ilvl="1" w:tplc="04090003">
+      <w:start w:val="1"/>
+      <w:numFmt w:val="bullet"/>
+      <w:lvlText w:val="o"/>
+      <w:lvlJc w:val="left"/>
+      <w:pPr>
+        <w:ind w:left="1440" w:hanging="360"/>
+      </w:pPr>
+      <w:rPr>
+        <w:rFonts w:ascii="Courier New" w:hAnsi="Courier New" w:cs="Courier New" w:hint="default"/>
+      </w:rPr>
+    </w:lvl>
+    <w:lvl w:ilvl="2" w:tplc="04090005">
+      <w:start w:val="1"/>
+      <w:numFmt w:val="bullet"/>
+      <w:lvlText w:val=""/>
+      <w:lvlJc w:val="left"/>
+      <w:pPr>
+        <w:ind w:left="2160" w:hanging="360"/>
+      </w:pPr>
+      <w:rPr>
+        <w:rFonts w:ascii="Wingdings" w:hAnsi="Wingdings" w:hint="default"/>
+      </w:rPr>
+    </w:lvl>
+    <w:lvl w:ilvl="3" w:tplc="04090001" w:tentative="1">
+      <w:start w:val="1"/>
+      <w:numFmt w:val="bullet"/>
+      <w:lvlText w:val=""/>
+      <w:lvlJc w:val="left"/>
+      <w:pPr>
+        <w:ind w:left="2880" w:hanging="360"/>
+      </w:pPr>
+      <w:rPr>
+        <w:rFonts w:ascii="Symbol" w:hAnsi="Symbol" w:hint="default"/>
+      </w:rPr>
+    </w:lvl>
+    <w:lvl w:ilvl="4" w:tplc="04090003" w:tentative="1">
+      <w:start w:val="1"/>
+      <w:numFmt w:val="bullet"/>
+      <w:lvlText w:val="o"/>
+      <w:lvlJc w:val="left"/>
+      <w:pPr>
+        <w:ind w:left="3600" w:hanging="360"/>
+      </w:pPr>
+      <w:rPr>
+        <w:rFonts w:ascii="Courier New" w:hAnsi="Courier New" w:cs="Courier New" w:hint="default"/>
+      </w:rPr>
+    </w:lvl>
+    <w:lvl w:ilvl="5" w:tplc="04090005" w:tentative="1">
+      <w:start w:val="1"/>
+      <w:numFmt w:val="bullet"/>
+      <w:lvlText w:val=""/>
+      <w:lvlJc w:val="left"/>
+      <w:pPr>
+        <w:ind w:left="4320" w:hanging="360"/>
+      </w:pPr>
+      <w:rPr>
+        <w:rFonts w:ascii="Wingdings" w:hAnsi="Wingdings" w:hint="default"/>
+      </w:rPr>
+    </w:lvl>
+    <w:lvl w:ilvl="6" w:tplc="04090001" w:tentative="1">
+      <w:start w:val="1"/>
+      <w:numFmt w:val="bullet"/>
+      <w:lvlText w:val=""/>
+      <w:lvlJc w:val="left"/>
+      <w:pPr>
+        <w:ind w:left="5040" w:hanging="360"/>
+      </w:pPr>
+      <w:rPr>
+        <w:rFonts w:ascii="Symbol" w:hAnsi="Symbol" w:hint="default"/>
+      </w:rPr>
+    </w:lvl>
+    <w:lvl w:ilvl="7" w:tplc="04090003" w:tentative="1">
+      <w:start w:val="1"/>
+      <w:numFmt w:val="bullet"/>
+      <w:lvlText w:val="o"/>
+      <w:lvlJc w:val="left"/>
+      <w:pPr>
+        <w:ind w:left="5760" w:hanging="360"/>
+      </w:pPr>
+      <w:rPr>
+        <w:rFonts w:ascii="Courier New" w:hAnsi="Courier New" w:cs="Courier New" w:hint="default"/>
+      </w:rPr>
+    </w:lvl>
+    <w:lvl w:ilvl="8" w:tplc="04090005" w:tentative="1">
+      <w:start w:val="1"/>
+      <w:numFmt w:val="bullet"/>
+      <w:lvlText w:val=""/>
+      <w:lvlJc w:val="left"/>
+      <w:pPr>
+        <w:ind w:left="6480" w:hanging="360"/>
+      </w:pPr>
+      <w:rPr>
+        <w:rFonts w:ascii="Wingdings" w:hAnsi="Wingdings" w:hint="default"/>
+      </w:rPr>
+    </w:lvl>
+  </w:abstractNum>
+  <w:abstractNum w:abstractNumId="1">
     <w:nsid w:val="01500745"/>
     <w:multiLevelType w:val="hybridMultilevel"/>
     <w:tmpl w:val="496AF63E"/>
@@ -15833,7 +16265,7 @@
       </w:rPr>
     </w:lvl>
   </w:abstractNum>
-  <w:abstractNum w:abstractNumId="1">
+  <w:abstractNum w:abstractNumId="2">
     <w:nsid w:val="018735E9"/>
     <w:multiLevelType w:val="hybridMultilevel"/>
     <w:tmpl w:val="B28C1162"/>
@@ -15946,7 +16378,7 @@
       </w:rPr>
     </w:lvl>
   </w:abstractNum>
-  <w:abstractNum w:abstractNumId="2">
+  <w:abstractNum w:abstractNumId="3">
     <w:nsid w:val="04282A52"/>
     <w:multiLevelType w:val="hybridMultilevel"/>
     <w:tmpl w:val="81F4CD1E"/>
@@ -16059,7 +16491,7 @@
       </w:rPr>
     </w:lvl>
   </w:abstractNum>
-  <w:abstractNum w:abstractNumId="3">
+  <w:abstractNum w:abstractNumId="4">
     <w:nsid w:val="04892D3E"/>
     <w:multiLevelType w:val="hybridMultilevel"/>
     <w:tmpl w:val="D77AEF2A"/>
@@ -16145,7 +16577,7 @@
       </w:pPr>
     </w:lvl>
   </w:abstractNum>
-  <w:abstractNum w:abstractNumId="4">
+  <w:abstractNum w:abstractNumId="5">
     <w:nsid w:val="05CC12D0"/>
     <w:multiLevelType w:val="hybridMultilevel"/>
     <w:tmpl w:val="BAD032F4"/>
@@ -16258,7 +16690,7 @@
       </w:rPr>
     </w:lvl>
   </w:abstractNum>
-  <w:abstractNum w:abstractNumId="5">
+  <w:abstractNum w:abstractNumId="6">
     <w:nsid w:val="06C8574F"/>
     <w:multiLevelType w:val="hybridMultilevel"/>
     <w:tmpl w:val="5568CA80"/>
@@ -16371,7 +16803,7 @@
       </w:rPr>
     </w:lvl>
   </w:abstractNum>
-  <w:abstractNum w:abstractNumId="6">
+  <w:abstractNum w:abstractNumId="7">
     <w:nsid w:val="09007A21"/>
     <w:multiLevelType w:val="hybridMultilevel"/>
     <w:tmpl w:val="48845028"/>
@@ -16484,7 +16916,7 @@
       </w:rPr>
     </w:lvl>
   </w:abstractNum>
-  <w:abstractNum w:abstractNumId="7">
+  <w:abstractNum w:abstractNumId="8">
     <w:nsid w:val="09EA0CD4"/>
     <w:multiLevelType w:val="hybridMultilevel"/>
     <w:tmpl w:val="CA106AC6"/>
@@ -16597,7 +17029,7 @@
       </w:rPr>
     </w:lvl>
   </w:abstractNum>
-  <w:abstractNum w:abstractNumId="8">
+  <w:abstractNum w:abstractNumId="9">
     <w:nsid w:val="11616668"/>
     <w:multiLevelType w:val="hybridMultilevel"/>
     <w:tmpl w:val="D3EA5CB8"/>
@@ -16710,7 +17142,7 @@
       </w:rPr>
     </w:lvl>
   </w:abstractNum>
-  <w:abstractNum w:abstractNumId="9">
+  <w:abstractNum w:abstractNumId="10">
     <w:nsid w:val="15DD03FC"/>
     <w:multiLevelType w:val="hybridMultilevel"/>
     <w:tmpl w:val="141A8FEA"/>
@@ -16823,7 +17255,7 @@
       </w:rPr>
     </w:lvl>
   </w:abstractNum>
-  <w:abstractNum w:abstractNumId="10">
+  <w:abstractNum w:abstractNumId="11">
     <w:nsid w:val="16A43F30"/>
     <w:multiLevelType w:val="hybridMultilevel"/>
     <w:tmpl w:val="8C622C28"/>
@@ -16909,7 +17341,7 @@
       </w:pPr>
     </w:lvl>
   </w:abstractNum>
-  <w:abstractNum w:abstractNumId="11">
+  <w:abstractNum w:abstractNumId="12">
     <w:nsid w:val="17763037"/>
     <w:multiLevelType w:val="hybridMultilevel"/>
     <w:tmpl w:val="BAAAAB08"/>
@@ -17022,7 +17454,7 @@
       </w:rPr>
     </w:lvl>
   </w:abstractNum>
-  <w:abstractNum w:abstractNumId="12">
+  <w:abstractNum w:abstractNumId="13">
     <w:nsid w:val="1917450A"/>
     <w:multiLevelType w:val="hybridMultilevel"/>
     <w:tmpl w:val="9168EC8A"/>
@@ -17135,7 +17567,7 @@
       </w:rPr>
     </w:lvl>
   </w:abstractNum>
-  <w:abstractNum w:abstractNumId="13">
+  <w:abstractNum w:abstractNumId="14">
     <w:nsid w:val="1A2D7839"/>
     <w:multiLevelType w:val="hybridMultilevel"/>
     <w:tmpl w:val="CE1EF148"/>
@@ -17248,7 +17680,7 @@
       </w:rPr>
     </w:lvl>
   </w:abstractNum>
-  <w:abstractNum w:abstractNumId="14">
+  <w:abstractNum w:abstractNumId="15">
     <w:nsid w:val="1A461D19"/>
     <w:multiLevelType w:val="hybridMultilevel"/>
     <w:tmpl w:val="2378FF82"/>
@@ -17361,7 +17793,7 @@
       </w:rPr>
     </w:lvl>
   </w:abstractNum>
-  <w:abstractNum w:abstractNumId="15">
+  <w:abstractNum w:abstractNumId="16">
     <w:nsid w:val="1B401E18"/>
     <w:multiLevelType w:val="hybridMultilevel"/>
     <w:tmpl w:val="69D802D0"/>
@@ -17474,7 +17906,7 @@
       </w:rPr>
     </w:lvl>
   </w:abstractNum>
-  <w:abstractNum w:abstractNumId="16">
+  <w:abstractNum w:abstractNumId="17">
     <w:nsid w:val="1C6C2300"/>
     <w:multiLevelType w:val="hybridMultilevel"/>
     <w:tmpl w:val="037CFED0"/>
@@ -17587,7 +18019,7 @@
       </w:rPr>
     </w:lvl>
   </w:abstractNum>
-  <w:abstractNum w:abstractNumId="17">
+  <w:abstractNum w:abstractNumId="18">
     <w:nsid w:val="1CAB0D2C"/>
     <w:multiLevelType w:val="hybridMultilevel"/>
     <w:tmpl w:val="FD88D38E"/>
@@ -17700,7 +18132,7 @@
       </w:rPr>
     </w:lvl>
   </w:abstractNum>
-  <w:abstractNum w:abstractNumId="18">
+  <w:abstractNum w:abstractNumId="19">
     <w:nsid w:val="1D5D3523"/>
     <w:multiLevelType w:val="hybridMultilevel"/>
     <w:tmpl w:val="82241A90"/>
@@ -17786,7 +18218,7 @@
       </w:pPr>
     </w:lvl>
   </w:abstractNum>
-  <w:abstractNum w:abstractNumId="19">
+  <w:abstractNum w:abstractNumId="20">
     <w:nsid w:val="1DF16F07"/>
     <w:multiLevelType w:val="hybridMultilevel"/>
     <w:tmpl w:val="390E1FEE"/>
@@ -17899,7 +18331,7 @@
       </w:rPr>
     </w:lvl>
   </w:abstractNum>
-  <w:abstractNum w:abstractNumId="20">
+  <w:abstractNum w:abstractNumId="21">
     <w:nsid w:val="22D32646"/>
     <w:multiLevelType w:val="hybridMultilevel"/>
     <w:tmpl w:val="136A4DF4"/>
@@ -18012,7 +18444,7 @@
       </w:rPr>
     </w:lvl>
   </w:abstractNum>
-  <w:abstractNum w:abstractNumId="21">
+  <w:abstractNum w:abstractNumId="22">
     <w:nsid w:val="24FD4341"/>
     <w:multiLevelType w:val="hybridMultilevel"/>
     <w:tmpl w:val="CE900A9C"/>
@@ -18125,7 +18557,7 @@
       </w:rPr>
     </w:lvl>
   </w:abstractNum>
-  <w:abstractNum w:abstractNumId="22">
+  <w:abstractNum w:abstractNumId="23">
     <w:nsid w:val="26123E69"/>
     <w:multiLevelType w:val="hybridMultilevel"/>
     <w:tmpl w:val="FE965AD2"/>
@@ -18238,7 +18670,7 @@
       </w:rPr>
     </w:lvl>
   </w:abstractNum>
-  <w:abstractNum w:abstractNumId="23">
+  <w:abstractNum w:abstractNumId="24">
     <w:nsid w:val="28C011F7"/>
     <w:multiLevelType w:val="hybridMultilevel"/>
     <w:tmpl w:val="DC52CDE2"/>
@@ -18351,7 +18783,7 @@
       </w:rPr>
     </w:lvl>
   </w:abstractNum>
-  <w:abstractNum w:abstractNumId="24">
+  <w:abstractNum w:abstractNumId="25">
     <w:nsid w:val="28EB7DCA"/>
     <w:multiLevelType w:val="hybridMultilevel"/>
     <w:tmpl w:val="0C1042B4"/>
@@ -18464,7 +18896,7 @@
       </w:rPr>
     </w:lvl>
   </w:abstractNum>
-  <w:abstractNum w:abstractNumId="25">
+  <w:abstractNum w:abstractNumId="26">
     <w:nsid w:val="2AD454FA"/>
     <w:multiLevelType w:val="hybridMultilevel"/>
     <w:tmpl w:val="848432CA"/>
@@ -18577,7 +19009,7 @@
       </w:rPr>
     </w:lvl>
   </w:abstractNum>
-  <w:abstractNum w:abstractNumId="26">
+  <w:abstractNum w:abstractNumId="27">
     <w:nsid w:val="2DD20623"/>
     <w:multiLevelType w:val="hybridMultilevel"/>
     <w:tmpl w:val="16A03FE2"/>
@@ -18690,7 +19122,7 @@
       </w:rPr>
     </w:lvl>
   </w:abstractNum>
-  <w:abstractNum w:abstractNumId="27">
+  <w:abstractNum w:abstractNumId="28">
     <w:nsid w:val="2F580556"/>
     <w:multiLevelType w:val="hybridMultilevel"/>
     <w:tmpl w:val="CDF02ED2"/>
@@ -18803,7 +19235,7 @@
       </w:rPr>
     </w:lvl>
   </w:abstractNum>
-  <w:abstractNum w:abstractNumId="28">
+  <w:abstractNum w:abstractNumId="29">
     <w:nsid w:val="33FD32A0"/>
     <w:multiLevelType w:val="hybridMultilevel"/>
     <w:tmpl w:val="CA8CFC38"/>
@@ -18916,7 +19348,7 @@
       </w:rPr>
     </w:lvl>
   </w:abstractNum>
-  <w:abstractNum w:abstractNumId="29">
+  <w:abstractNum w:abstractNumId="30">
     <w:nsid w:val="3A201D20"/>
     <w:multiLevelType w:val="hybridMultilevel"/>
     <w:tmpl w:val="0416018A"/>
@@ -19029,7 +19461,7 @@
       </w:rPr>
     </w:lvl>
   </w:abstractNum>
-  <w:abstractNum w:abstractNumId="30">
+  <w:abstractNum w:abstractNumId="31">
     <w:nsid w:val="3B434142"/>
     <w:multiLevelType w:val="hybridMultilevel"/>
     <w:tmpl w:val="846CC1DE"/>
@@ -19142,7 +19574,7 @@
       </w:rPr>
     </w:lvl>
   </w:abstractNum>
-  <w:abstractNum w:abstractNumId="31">
+  <w:abstractNum w:abstractNumId="32">
     <w:nsid w:val="3D7874C8"/>
     <w:multiLevelType w:val="hybridMultilevel"/>
     <w:tmpl w:val="0402264E"/>
@@ -19228,7 +19660,7 @@
       </w:pPr>
     </w:lvl>
   </w:abstractNum>
-  <w:abstractNum w:abstractNumId="32">
+  <w:abstractNum w:abstractNumId="33">
     <w:nsid w:val="3E446BCE"/>
     <w:multiLevelType w:val="hybridMultilevel"/>
     <w:tmpl w:val="3F10D6E0"/>
@@ -19341,7 +19773,7 @@
       </w:rPr>
     </w:lvl>
   </w:abstractNum>
-  <w:abstractNum w:abstractNumId="33">
+  <w:abstractNum w:abstractNumId="34">
     <w:nsid w:val="3EB1480B"/>
     <w:multiLevelType w:val="hybridMultilevel"/>
     <w:tmpl w:val="2AE4DD44"/>
@@ -19427,7 +19859,7 @@
       </w:pPr>
     </w:lvl>
   </w:abstractNum>
-  <w:abstractNum w:abstractNumId="34">
+  <w:abstractNum w:abstractNumId="35">
     <w:nsid w:val="3F4B5270"/>
     <w:multiLevelType w:val="hybridMultilevel"/>
     <w:tmpl w:val="D69A751E"/>
@@ -19540,7 +19972,7 @@
       </w:rPr>
     </w:lvl>
   </w:abstractNum>
-  <w:abstractNum w:abstractNumId="35">
+  <w:abstractNum w:abstractNumId="36">
     <w:nsid w:val="3F682B5C"/>
     <w:multiLevelType w:val="hybridMultilevel"/>
     <w:tmpl w:val="66785FDA"/>
@@ -19626,7 +20058,7 @@
       </w:pPr>
     </w:lvl>
   </w:abstractNum>
-  <w:abstractNum w:abstractNumId="36">
+  <w:abstractNum w:abstractNumId="37">
     <w:nsid w:val="40054FC9"/>
     <w:multiLevelType w:val="hybridMultilevel"/>
     <w:tmpl w:val="508C6884"/>
@@ -19739,7 +20171,120 @@
       </w:rPr>
     </w:lvl>
   </w:abstractNum>
-  <w:abstractNum w:abstractNumId="37">
+  <w:abstractNum w:abstractNumId="38">
+    <w:nsid w:val="41300994"/>
+    <w:multiLevelType w:val="hybridMultilevel"/>
+    <w:tmpl w:val="4E8E105A"/>
+    <w:lvl w:ilvl="0" w:tplc="04090001">
+      <w:start w:val="1"/>
+      <w:numFmt w:val="bullet"/>
+      <w:lvlText w:val=""/>
+      <w:lvlJc w:val="left"/>
+      <w:pPr>
+        <w:ind w:left="720" w:hanging="360"/>
+      </w:pPr>
+      <w:rPr>
+        <w:rFonts w:ascii="Symbol" w:hAnsi="Symbol" w:hint="default"/>
+      </w:rPr>
+    </w:lvl>
+    <w:lvl w:ilvl="1" w:tplc="04090003">
+      <w:start w:val="1"/>
+      <w:numFmt w:val="bullet"/>
+      <w:lvlText w:val="o"/>
+      <w:lvlJc w:val="left"/>
+      <w:pPr>
+        <w:ind w:left="1440" w:hanging="360"/>
+      </w:pPr>
+      <w:rPr>
+        <w:rFonts w:ascii="Courier New" w:hAnsi="Courier New" w:cs="Courier New" w:hint="default"/>
+      </w:rPr>
+    </w:lvl>
+    <w:lvl w:ilvl="2" w:tplc="04090005" w:tentative="1">
+      <w:start w:val="1"/>
+      <w:numFmt w:val="bullet"/>
+      <w:lvlText w:val=""/>
+      <w:lvlJc w:val="left"/>
+      <w:pPr>
+        <w:ind w:left="2160" w:hanging="360"/>
+      </w:pPr>
+      <w:rPr>
+        <w:rFonts w:ascii="Wingdings" w:hAnsi="Wingdings" w:hint="default"/>
+      </w:rPr>
+    </w:lvl>
+    <w:lvl w:ilvl="3" w:tplc="04090001" w:tentative="1">
+      <w:start w:val="1"/>
+      <w:numFmt w:val="bullet"/>
+      <w:lvlText w:val=""/>
+      <w:lvlJc w:val="left"/>
+      <w:pPr>
+        <w:ind w:left="2880" w:hanging="360"/>
+      </w:pPr>
+      <w:rPr>
+        <w:rFonts w:ascii="Symbol" w:hAnsi="Symbol" w:hint="default"/>
+      </w:rPr>
+    </w:lvl>
+    <w:lvl w:ilvl="4" w:tplc="04090003" w:tentative="1">
+      <w:start w:val="1"/>
+      <w:numFmt w:val="bullet"/>
+      <w:lvlText w:val="o"/>
+      <w:lvlJc w:val="left"/>
+      <w:pPr>
+        <w:ind w:left="3600" w:hanging="360"/>
+      </w:pPr>
+      <w:rPr>
+        <w:rFonts w:ascii="Courier New" w:hAnsi="Courier New" w:cs="Courier New" w:hint="default"/>
+      </w:rPr>
+    </w:lvl>
+    <w:lvl w:ilvl="5" w:tplc="04090005" w:tentative="1">
+      <w:start w:val="1"/>
+      <w:numFmt w:val="bullet"/>
+      <w:lvlText w:val=""/>
+      <w:lvlJc w:val="left"/>
+      <w:pPr>
+        <w:ind w:left="4320" w:hanging="360"/>
+      </w:pPr>
+      <w:rPr>
+        <w:rFonts w:ascii="Wingdings" w:hAnsi="Wingdings" w:hint="default"/>
+      </w:rPr>
+    </w:lvl>
+    <w:lvl w:ilvl="6" w:tplc="04090001" w:tentative="1">
+      <w:start w:val="1"/>
+      <w:numFmt w:val="bullet"/>
+      <w:lvlText w:val=""/>
+      <w:lvlJc w:val="left"/>
+      <w:pPr>
+        <w:ind w:left="5040" w:hanging="360"/>
+      </w:pPr>
+      <w:rPr>
+        <w:rFonts w:ascii="Symbol" w:hAnsi="Symbol" w:hint="default"/>
+      </w:rPr>
+    </w:lvl>
+    <w:lvl w:ilvl="7" w:tplc="04090003" w:tentative="1">
+      <w:start w:val="1"/>
+      <w:numFmt w:val="bullet"/>
+      <w:lvlText w:val="o"/>
+      <w:lvlJc w:val="left"/>
+      <w:pPr>
+        <w:ind w:left="5760" w:hanging="360"/>
+      </w:pPr>
+      <w:rPr>
+        <w:rFonts w:ascii="Courier New" w:hAnsi="Courier New" w:cs="Courier New" w:hint="default"/>
+      </w:rPr>
+    </w:lvl>
+    <w:lvl w:ilvl="8" w:tplc="04090005" w:tentative="1">
+      <w:start w:val="1"/>
+      <w:numFmt w:val="bullet"/>
+      <w:lvlText w:val=""/>
+      <w:lvlJc w:val="left"/>
+      <w:pPr>
+        <w:ind w:left="6480" w:hanging="360"/>
+      </w:pPr>
+      <w:rPr>
+        <w:rFonts w:ascii="Wingdings" w:hAnsi="Wingdings" w:hint="default"/>
+      </w:rPr>
+    </w:lvl>
+  </w:abstractNum>
+  <w:abstractNum w:abstractNumId="39">
     <w:nsid w:val="420877C1"/>
     <w:multiLevelType w:val="hybridMultilevel"/>
     <w:tmpl w:val="F12A657E"/>
@@ -19852,7 +20397,7 @@
       </w:rPr>
     </w:lvl>
   </w:abstractNum>
-  <w:abstractNum w:abstractNumId="38">
+  <w:abstractNum w:abstractNumId="40">
     <w:nsid w:val="43641CC5"/>
     <w:multiLevelType w:val="hybridMultilevel"/>
     <w:tmpl w:val="C3726518"/>
@@ -19938,7 +20483,7 @@
       </w:pPr>
     </w:lvl>
   </w:abstractNum>
-  <w:abstractNum w:abstractNumId="39">
+  <w:abstractNum w:abstractNumId="41">
     <w:nsid w:val="43F72BF2"/>
     <w:multiLevelType w:val="hybridMultilevel"/>
     <w:tmpl w:val="56CAFFE4"/>
@@ -20024,7 +20569,7 @@
       </w:pPr>
     </w:lvl>
   </w:abstractNum>
-  <w:abstractNum w:abstractNumId="40">
+  <w:abstractNum w:abstractNumId="42">
     <w:nsid w:val="460E5596"/>
     <w:multiLevelType w:val="hybridMultilevel"/>
     <w:tmpl w:val="2206A35C"/>
@@ -20137,7 +20682,7 @@
       </w:rPr>
     </w:lvl>
   </w:abstractNum>
-  <w:abstractNum w:abstractNumId="41">
+  <w:abstractNum w:abstractNumId="43">
     <w:nsid w:val="483C7740"/>
     <w:multiLevelType w:val="hybridMultilevel"/>
     <w:tmpl w:val="451A5ED0"/>
@@ -20250,7 +20795,7 @@
       </w:rPr>
     </w:lvl>
   </w:abstractNum>
-  <w:abstractNum w:abstractNumId="42">
+  <w:abstractNum w:abstractNumId="44">
     <w:nsid w:val="49BA32F4"/>
     <w:multiLevelType w:val="hybridMultilevel"/>
     <w:tmpl w:val="F5288DC2"/>
@@ -20363,7 +20908,7 @@
       </w:rPr>
     </w:lvl>
   </w:abstractNum>
-  <w:abstractNum w:abstractNumId="43">
+  <w:abstractNum w:abstractNumId="45">
     <w:nsid w:val="49E106B2"/>
     <w:multiLevelType w:val="hybridMultilevel"/>
     <w:tmpl w:val="2EBEA616"/>
@@ -20476,7 +21021,7 @@
       </w:rPr>
     </w:lvl>
   </w:abstractNum>
-  <w:abstractNum w:abstractNumId="44">
+  <w:abstractNum w:abstractNumId="46">
     <w:nsid w:val="4C366FC7"/>
     <w:multiLevelType w:val="hybridMultilevel"/>
     <w:tmpl w:val="0402264E"/>
@@ -20562,7 +21107,7 @@
       </w:pPr>
     </w:lvl>
   </w:abstractNum>
-  <w:abstractNum w:abstractNumId="45">
+  <w:abstractNum w:abstractNumId="47">
     <w:nsid w:val="4E166C57"/>
     <w:multiLevelType w:val="hybridMultilevel"/>
     <w:tmpl w:val="24006A0E"/>
@@ -20675,7 +21220,7 @@
       </w:rPr>
     </w:lvl>
   </w:abstractNum>
-  <w:abstractNum w:abstractNumId="46">
+  <w:abstractNum w:abstractNumId="48">
     <w:nsid w:val="4FB46A04"/>
     <w:multiLevelType w:val="hybridMultilevel"/>
     <w:tmpl w:val="C888AA7A"/>
@@ -20788,7 +21333,7 @@
       </w:rPr>
     </w:lvl>
   </w:abstractNum>
-  <w:abstractNum w:abstractNumId="47">
+  <w:abstractNum w:abstractNumId="49">
     <w:nsid w:val="4FE42B6B"/>
     <w:multiLevelType w:val="hybridMultilevel"/>
     <w:tmpl w:val="A07AFB56"/>
@@ -20901,7 +21446,7 @@
       </w:rPr>
     </w:lvl>
   </w:abstractNum>
-  <w:abstractNum w:abstractNumId="48">
+  <w:abstractNum w:abstractNumId="50">
     <w:nsid w:val="50F750B2"/>
     <w:multiLevelType w:val="hybridMultilevel"/>
     <w:tmpl w:val="0402264E"/>
@@ -20987,7 +21532,7 @@
       </w:pPr>
     </w:lvl>
   </w:abstractNum>
-  <w:abstractNum w:abstractNumId="49">
+  <w:abstractNum w:abstractNumId="51">
     <w:nsid w:val="51ED29A8"/>
     <w:multiLevelType w:val="hybridMultilevel"/>
     <w:tmpl w:val="BB8A502E"/>
@@ -21100,7 +21645,7 @@
       </w:rPr>
     </w:lvl>
   </w:abstractNum>
-  <w:abstractNum w:abstractNumId="50">
+  <w:abstractNum w:abstractNumId="52">
     <w:nsid w:val="52251CDD"/>
     <w:multiLevelType w:val="hybridMultilevel"/>
     <w:tmpl w:val="07F0E0DA"/>
@@ -21213,7 +21758,7 @@
       </w:rPr>
     </w:lvl>
   </w:abstractNum>
-  <w:abstractNum w:abstractNumId="51">
+  <w:abstractNum w:abstractNumId="53">
     <w:nsid w:val="563D1E73"/>
     <w:multiLevelType w:val="hybridMultilevel"/>
     <w:tmpl w:val="D4E01D4E"/>
@@ -21326,7 +21871,7 @@
       </w:rPr>
     </w:lvl>
   </w:abstractNum>
-  <w:abstractNum w:abstractNumId="52">
+  <w:abstractNum w:abstractNumId="54">
     <w:nsid w:val="571450CA"/>
     <w:multiLevelType w:val="hybridMultilevel"/>
     <w:tmpl w:val="160C4C84"/>
@@ -21439,7 +21984,7 @@
       </w:rPr>
     </w:lvl>
   </w:abstractNum>
-  <w:abstractNum w:abstractNumId="53">
+  <w:abstractNum w:abstractNumId="55">
     <w:nsid w:val="57AE6D47"/>
     <w:multiLevelType w:val="hybridMultilevel"/>
     <w:tmpl w:val="153880A4"/>
@@ -21552,7 +22097,7 @@
       </w:rPr>
     </w:lvl>
   </w:abstractNum>
-  <w:abstractNum w:abstractNumId="54">
+  <w:abstractNum w:abstractNumId="56">
     <w:nsid w:val="58935881"/>
     <w:multiLevelType w:val="hybridMultilevel"/>
     <w:tmpl w:val="1FECEEDA"/>
@@ -21665,7 +22210,7 @@
       </w:rPr>
     </w:lvl>
   </w:abstractNum>
-  <w:abstractNum w:abstractNumId="55">
+  <w:abstractNum w:abstractNumId="57">
     <w:nsid w:val="59C7601F"/>
     <w:multiLevelType w:val="hybridMultilevel"/>
     <w:tmpl w:val="939AF2EE"/>
@@ -21778,7 +22323,7 @@
       </w:rPr>
     </w:lvl>
   </w:abstractNum>
-  <w:abstractNum w:abstractNumId="56">
+  <w:abstractNum w:abstractNumId="58">
     <w:nsid w:val="5B0A5EF3"/>
     <w:multiLevelType w:val="hybridMultilevel"/>
     <w:tmpl w:val="B4A2637E"/>
@@ -21891,7 +22436,7 @@
       </w:rPr>
     </w:lvl>
   </w:abstractNum>
-  <w:abstractNum w:abstractNumId="57">
+  <w:abstractNum w:abstractNumId="59">
     <w:nsid w:val="5DB36FB8"/>
     <w:multiLevelType w:val="hybridMultilevel"/>
     <w:tmpl w:val="8CAC0CDE"/>
@@ -22004,7 +22549,7 @@
       </w:rPr>
     </w:lvl>
   </w:abstractNum>
-  <w:abstractNum w:abstractNumId="58">
+  <w:abstractNum w:abstractNumId="60">
     <w:nsid w:val="5DED180C"/>
     <w:multiLevelType w:val="hybridMultilevel"/>
     <w:tmpl w:val="5AFABAF6"/>
@@ -22117,7 +22662,7 @@
       </w:rPr>
     </w:lvl>
   </w:abstractNum>
-  <w:abstractNum w:abstractNumId="59">
+  <w:abstractNum w:abstractNumId="61">
     <w:nsid w:val="5F01785B"/>
     <w:multiLevelType w:val="hybridMultilevel"/>
     <w:tmpl w:val="2A1AA80E"/>
@@ -22230,7 +22775,7 @@
       </w:rPr>
     </w:lvl>
   </w:abstractNum>
-  <w:abstractNum w:abstractNumId="60">
+  <w:abstractNum w:abstractNumId="62">
     <w:nsid w:val="619C7499"/>
     <w:multiLevelType w:val="hybridMultilevel"/>
     <w:tmpl w:val="BE58EB3E"/>
@@ -22343,7 +22888,7 @@
       </w:rPr>
     </w:lvl>
   </w:abstractNum>
-  <w:abstractNum w:abstractNumId="61">
+  <w:abstractNum w:abstractNumId="63">
     <w:nsid w:val="623D7CB1"/>
     <w:multiLevelType w:val="hybridMultilevel"/>
     <w:tmpl w:val="EB2CAB78"/>
@@ -22456,7 +23001,7 @@
       </w:rPr>
     </w:lvl>
   </w:abstractNum>
-  <w:abstractNum w:abstractNumId="62">
+  <w:abstractNum w:abstractNumId="64">
     <w:nsid w:val="625355F2"/>
     <w:multiLevelType w:val="hybridMultilevel"/>
     <w:tmpl w:val="DFB001B0"/>
@@ -22569,7 +23114,7 @@
       </w:rPr>
     </w:lvl>
   </w:abstractNum>
-  <w:abstractNum w:abstractNumId="63">
+  <w:abstractNum w:abstractNumId="65">
     <w:nsid w:val="633073C5"/>
     <w:multiLevelType w:val="hybridMultilevel"/>
     <w:tmpl w:val="475049B0"/>
@@ -22682,7 +23227,7 @@
       </w:rPr>
     </w:lvl>
   </w:abstractNum>
-  <w:abstractNum w:abstractNumId="64">
+  <w:abstractNum w:abstractNumId="66">
     <w:nsid w:val="63B850DB"/>
     <w:multiLevelType w:val="hybridMultilevel"/>
     <w:tmpl w:val="57FEFE7C"/>
@@ -22795,7 +23340,7 @@
       </w:rPr>
     </w:lvl>
   </w:abstractNum>
-  <w:abstractNum w:abstractNumId="65">
+  <w:abstractNum w:abstractNumId="67">
     <w:nsid w:val="649D22FF"/>
     <w:multiLevelType w:val="hybridMultilevel"/>
     <w:tmpl w:val="B64E446E"/>
@@ -22908,7 +23453,7 @@
       </w:rPr>
     </w:lvl>
   </w:abstractNum>
-  <w:abstractNum w:abstractNumId="66">
+  <w:abstractNum w:abstractNumId="68">
     <w:nsid w:val="65A54AB4"/>
     <w:multiLevelType w:val="hybridMultilevel"/>
     <w:tmpl w:val="609CBA0A"/>
@@ -23021,7 +23566,7 @@
       </w:rPr>
     </w:lvl>
   </w:abstractNum>
-  <w:abstractNum w:abstractNumId="67">
+  <w:abstractNum w:abstractNumId="69">
     <w:nsid w:val="66761133"/>
     <w:multiLevelType w:val="hybridMultilevel"/>
     <w:tmpl w:val="12C8DAFC"/>
@@ -23134,7 +23679,7 @@
       </w:rPr>
     </w:lvl>
   </w:abstractNum>
-  <w:abstractNum w:abstractNumId="68">
+  <w:abstractNum w:abstractNumId="70">
     <w:nsid w:val="6D65192F"/>
     <w:multiLevelType w:val="hybridMultilevel"/>
     <w:tmpl w:val="C478AAAC"/>
@@ -23247,7 +23792,7 @@
       </w:rPr>
     </w:lvl>
   </w:abstractNum>
-  <w:abstractNum w:abstractNumId="69">
+  <w:abstractNum w:abstractNumId="71">
     <w:nsid w:val="6DE41C90"/>
     <w:multiLevelType w:val="hybridMultilevel"/>
     <w:tmpl w:val="F2542FDA"/>
@@ -23360,7 +23905,7 @@
       </w:rPr>
     </w:lvl>
   </w:abstractNum>
-  <w:abstractNum w:abstractNumId="70">
+  <w:abstractNum w:abstractNumId="72">
     <w:nsid w:val="6F4862DA"/>
     <w:multiLevelType w:val="hybridMultilevel"/>
     <w:tmpl w:val="30220DE6"/>
@@ -23473,7 +24018,7 @@
       </w:rPr>
     </w:lvl>
   </w:abstractNum>
-  <w:abstractNum w:abstractNumId="71">
+  <w:abstractNum w:abstractNumId="73">
     <w:nsid w:val="6FA670AC"/>
     <w:multiLevelType w:val="hybridMultilevel"/>
     <w:tmpl w:val="B3402122"/>
@@ -23586,7 +24131,7 @@
       </w:rPr>
     </w:lvl>
   </w:abstractNum>
-  <w:abstractNum w:abstractNumId="72">
+  <w:abstractNum w:abstractNumId="74">
     <w:nsid w:val="6FC520BF"/>
     <w:multiLevelType w:val="hybridMultilevel"/>
     <w:tmpl w:val="FDBCAF24"/>
@@ -23699,7 +24244,7 @@
       </w:rPr>
     </w:lvl>
   </w:abstractNum>
-  <w:abstractNum w:abstractNumId="73">
+  <w:abstractNum w:abstractNumId="75">
     <w:nsid w:val="72784329"/>
     <w:multiLevelType w:val="hybridMultilevel"/>
     <w:tmpl w:val="9EC690EC"/>
@@ -23812,7 +24357,7 @@
       </w:rPr>
     </w:lvl>
   </w:abstractNum>
-  <w:abstractNum w:abstractNumId="74">
+  <w:abstractNum w:abstractNumId="76">
     <w:nsid w:val="72BB4614"/>
     <w:multiLevelType w:val="hybridMultilevel"/>
     <w:tmpl w:val="650E4B7C"/>
@@ -23925,7 +24470,7 @@
       </w:rPr>
     </w:lvl>
   </w:abstractNum>
-  <w:abstractNum w:abstractNumId="75">
+  <w:abstractNum w:abstractNumId="77">
     <w:nsid w:val="78187B35"/>
     <w:multiLevelType w:val="hybridMultilevel"/>
     <w:tmpl w:val="D980A51A"/>
@@ -24038,7 +24583,7 @@
       </w:rPr>
     </w:lvl>
   </w:abstractNum>
-  <w:abstractNum w:abstractNumId="76">
+  <w:abstractNum w:abstractNumId="78">
     <w:nsid w:val="7B9A0EE4"/>
     <w:multiLevelType w:val="hybridMultilevel"/>
     <w:tmpl w:val="0C9E8FB4"/>
@@ -24152,237 +24697,243 @@
     </w:lvl>
   </w:abstractNum>
   <w:num w:numId="1">
+    <w:abstractNumId w:val="11"/>
+  </w:num>
+  <w:num w:numId="2">
+    <w:abstractNumId w:val="37"/>
+  </w:num>
+  <w:num w:numId="3">
+    <w:abstractNumId w:val="1"/>
+  </w:num>
+  <w:num w:numId="4">
+    <w:abstractNumId w:val="68"/>
+  </w:num>
+  <w:num w:numId="5">
+    <w:abstractNumId w:val="25"/>
+  </w:num>
+  <w:num w:numId="6">
+    <w:abstractNumId w:val="22"/>
+  </w:num>
+  <w:num w:numId="7">
+    <w:abstractNumId w:val="34"/>
+  </w:num>
+  <w:num w:numId="8">
+    <w:abstractNumId w:val="70"/>
+  </w:num>
+  <w:num w:numId="9">
+    <w:abstractNumId w:val="21"/>
+  </w:num>
+  <w:num w:numId="10">
+    <w:abstractNumId w:val="13"/>
+  </w:num>
+  <w:num w:numId="11">
+    <w:abstractNumId w:val="57"/>
+  </w:num>
+  <w:num w:numId="12">
+    <w:abstractNumId w:val="35"/>
+  </w:num>
+  <w:num w:numId="13">
+    <w:abstractNumId w:val="2"/>
+  </w:num>
+  <w:num w:numId="14">
+    <w:abstractNumId w:val="4"/>
+  </w:num>
+  <w:num w:numId="15">
+    <w:abstractNumId w:val="64"/>
+  </w:num>
+  <w:num w:numId="16">
+    <w:abstractNumId w:val="5"/>
+  </w:num>
+  <w:num w:numId="17">
+    <w:abstractNumId w:val="49"/>
+  </w:num>
+  <w:num w:numId="18">
+    <w:abstractNumId w:val="71"/>
+  </w:num>
+  <w:num w:numId="19">
+    <w:abstractNumId w:val="50"/>
+  </w:num>
+  <w:num w:numId="20">
+    <w:abstractNumId w:val="32"/>
+  </w:num>
+  <w:num w:numId="21">
+    <w:abstractNumId w:val="46"/>
+  </w:num>
+  <w:num w:numId="22">
+    <w:abstractNumId w:val="66"/>
+  </w:num>
+  <w:num w:numId="23">
+    <w:abstractNumId w:val="30"/>
+  </w:num>
+  <w:num w:numId="24">
+    <w:abstractNumId w:val="8"/>
+  </w:num>
+  <w:num w:numId="25">
+    <w:abstractNumId w:val="75"/>
+  </w:num>
+  <w:num w:numId="26">
+    <w:abstractNumId w:val="26"/>
+  </w:num>
+  <w:num w:numId="27">
+    <w:abstractNumId w:val="61"/>
+  </w:num>
+  <w:num w:numId="28">
+    <w:abstractNumId w:val="12"/>
+  </w:num>
+  <w:num w:numId="29">
+    <w:abstractNumId w:val="24"/>
+  </w:num>
+  <w:num w:numId="30">
+    <w:abstractNumId w:val="56"/>
+  </w:num>
+  <w:num w:numId="31">
+    <w:abstractNumId w:val="67"/>
+  </w:num>
+  <w:num w:numId="32">
+    <w:abstractNumId w:val="42"/>
+  </w:num>
+  <w:num w:numId="33">
+    <w:abstractNumId w:val="31"/>
+  </w:num>
+  <w:num w:numId="34">
     <w:abstractNumId w:val="10"/>
   </w:num>
-  <w:num w:numId="2">
+  <w:num w:numId="35">
+    <w:abstractNumId w:val="60"/>
+  </w:num>
+  <w:num w:numId="36">
+    <w:abstractNumId w:val="16"/>
+  </w:num>
+  <w:num w:numId="37">
+    <w:abstractNumId w:val="73"/>
+  </w:num>
+  <w:num w:numId="38">
+    <w:abstractNumId w:val="69"/>
+  </w:num>
+  <w:num w:numId="39">
+    <w:abstractNumId w:val="14"/>
+  </w:num>
+  <w:num w:numId="40">
+    <w:abstractNumId w:val="33"/>
+  </w:num>
+  <w:num w:numId="41">
+    <w:abstractNumId w:val="40"/>
+  </w:num>
+  <w:num w:numId="42">
+    <w:abstractNumId w:val="27"/>
+  </w:num>
+  <w:num w:numId="43">
+    <w:abstractNumId w:val="23"/>
+  </w:num>
+  <w:num w:numId="44">
+    <w:abstractNumId w:val="74"/>
+  </w:num>
+  <w:num w:numId="45">
+    <w:abstractNumId w:val="54"/>
+  </w:num>
+  <w:num w:numId="46">
+    <w:abstractNumId w:val="55"/>
+  </w:num>
+  <w:num w:numId="47">
+    <w:abstractNumId w:val="15"/>
+  </w:num>
+  <w:num w:numId="48">
+    <w:abstractNumId w:val="43"/>
+  </w:num>
+  <w:num w:numId="49">
+    <w:abstractNumId w:val="18"/>
+  </w:num>
+  <w:num w:numId="50">
+    <w:abstractNumId w:val="58"/>
+  </w:num>
+  <w:num w:numId="51">
+    <w:abstractNumId w:val="17"/>
+  </w:num>
+  <w:num w:numId="52">
+    <w:abstractNumId w:val="51"/>
+  </w:num>
+  <w:num w:numId="53">
+    <w:abstractNumId w:val="53"/>
+  </w:num>
+  <w:num w:numId="54">
     <w:abstractNumId w:val="36"/>
   </w:num>
-  <w:num w:numId="3">
+  <w:num w:numId="55">
+    <w:abstractNumId w:val="48"/>
+  </w:num>
+  <w:num w:numId="56">
+    <w:abstractNumId w:val="39"/>
+  </w:num>
+  <w:num w:numId="57">
+    <w:abstractNumId w:val="45"/>
+  </w:num>
+  <w:num w:numId="58">
+    <w:abstractNumId w:val="63"/>
+  </w:num>
+  <w:num w:numId="59">
+    <w:abstractNumId w:val="19"/>
+  </w:num>
+  <w:num w:numId="60">
+    <w:abstractNumId w:val="20"/>
+  </w:num>
+  <w:num w:numId="61">
+    <w:abstractNumId w:val="52"/>
+  </w:num>
+  <w:num w:numId="62">
+    <w:abstractNumId w:val="29"/>
+  </w:num>
+  <w:num w:numId="63">
+    <w:abstractNumId w:val="6"/>
+  </w:num>
+  <w:num w:numId="64">
+    <w:abstractNumId w:val="76"/>
+  </w:num>
+  <w:num w:numId="65">
+    <w:abstractNumId w:val="59"/>
+  </w:num>
+  <w:num w:numId="66">
+    <w:abstractNumId w:val="47"/>
+  </w:num>
+  <w:num w:numId="67">
+    <w:abstractNumId w:val="28"/>
+  </w:num>
+  <w:num w:numId="68">
+    <w:abstractNumId w:val="7"/>
+  </w:num>
+  <w:num w:numId="69">
+    <w:abstractNumId w:val="62"/>
+  </w:num>
+  <w:num w:numId="70">
+    <w:abstractNumId w:val="72"/>
+  </w:num>
+  <w:num w:numId="71">
+    <w:abstractNumId w:val="65"/>
+  </w:num>
+  <w:num w:numId="72">
+    <w:abstractNumId w:val="9"/>
+  </w:num>
+  <w:num w:numId="73">
+    <w:abstractNumId w:val="3"/>
+  </w:num>
+  <w:num w:numId="74">
+    <w:abstractNumId w:val="78"/>
+  </w:num>
+  <w:num w:numId="75">
+    <w:abstractNumId w:val="77"/>
+  </w:num>
+  <w:num w:numId="76">
+    <w:abstractNumId w:val="44"/>
+  </w:num>
+  <w:num w:numId="77">
+    <w:abstractNumId w:val="41"/>
+  </w:num>
+  <w:num w:numId="78">
     <w:abstractNumId w:val="0"/>
   </w:num>
-  <w:num w:numId="4">
-    <w:abstractNumId w:val="66"/>
-  </w:num>
-  <w:num w:numId="5">
-    <w:abstractNumId w:val="24"/>
-  </w:num>
-  <w:num w:numId="6">
-    <w:abstractNumId w:val="21"/>
-  </w:num>
-  <w:num w:numId="7">
-    <w:abstractNumId w:val="33"/>
-  </w:num>
-  <w:num w:numId="8">
-    <w:abstractNumId w:val="68"/>
-  </w:num>
-  <w:num w:numId="9">
-    <w:abstractNumId w:val="20"/>
-  </w:num>
-  <w:num w:numId="10">
-    <w:abstractNumId w:val="12"/>
-  </w:num>
-  <w:num w:numId="11">
-    <w:abstractNumId w:val="55"/>
-  </w:num>
-  <w:num w:numId="12">
-    <w:abstractNumId w:val="34"/>
-  </w:num>
-  <w:num w:numId="13">
-    <w:abstractNumId w:val="1"/>
-  </w:num>
-  <w:num w:numId="14">
-    <w:abstractNumId w:val="3"/>
-  </w:num>
-  <w:num w:numId="15">
-    <w:abstractNumId w:val="62"/>
-  </w:num>
-  <w:num w:numId="16">
-    <w:abstractNumId w:val="4"/>
-  </w:num>
-  <w:num w:numId="17">
-    <w:abstractNumId w:val="47"/>
-  </w:num>
-  <w:num w:numId="18">
-    <w:abstractNumId w:val="69"/>
-  </w:num>
-  <w:num w:numId="19">
-    <w:abstractNumId w:val="48"/>
-  </w:num>
-  <w:num w:numId="20">
-    <w:abstractNumId w:val="31"/>
-  </w:num>
-  <w:num w:numId="21">
-    <w:abstractNumId w:val="44"/>
-  </w:num>
-  <w:num w:numId="22">
-    <w:abstractNumId w:val="64"/>
-  </w:num>
-  <w:num w:numId="23">
-    <w:abstractNumId w:val="29"/>
-  </w:num>
-  <w:num w:numId="24">
-    <w:abstractNumId w:val="7"/>
-  </w:num>
-  <w:num w:numId="25">
-    <w:abstractNumId w:val="73"/>
-  </w:num>
-  <w:num w:numId="26">
-    <w:abstractNumId w:val="25"/>
-  </w:num>
-  <w:num w:numId="27">
-    <w:abstractNumId w:val="59"/>
-  </w:num>
-  <w:num w:numId="28">
-    <w:abstractNumId w:val="11"/>
-  </w:num>
-  <w:num w:numId="29">
-    <w:abstractNumId w:val="23"/>
-  </w:num>
-  <w:num w:numId="30">
-    <w:abstractNumId w:val="54"/>
-  </w:num>
-  <w:num w:numId="31">
-    <w:abstractNumId w:val="65"/>
-  </w:num>
-  <w:num w:numId="32">
-    <w:abstractNumId w:val="40"/>
-  </w:num>
-  <w:num w:numId="33">
-    <w:abstractNumId w:val="30"/>
-  </w:num>
-  <w:num w:numId="34">
-    <w:abstractNumId w:val="9"/>
-  </w:num>
-  <w:num w:numId="35">
-    <w:abstractNumId w:val="58"/>
-  </w:num>
-  <w:num w:numId="36">
-    <w:abstractNumId w:val="15"/>
-  </w:num>
-  <w:num w:numId="37">
-    <w:abstractNumId w:val="71"/>
-  </w:num>
-  <w:num w:numId="38">
-    <w:abstractNumId w:val="67"/>
-  </w:num>
-  <w:num w:numId="39">
-    <w:abstractNumId w:val="13"/>
-  </w:num>
-  <w:num w:numId="40">
-    <w:abstractNumId w:val="32"/>
-  </w:num>
-  <w:num w:numId="41">
+  <w:num w:numId="79">
     <w:abstractNumId w:val="38"/>
   </w:num>
-  <w:num w:numId="42">
-    <w:abstractNumId w:val="26"/>
-  </w:num>
-  <w:num w:numId="43">
-    <w:abstractNumId w:val="22"/>
-  </w:num>
-  <w:num w:numId="44">
-    <w:abstractNumId w:val="72"/>
-  </w:num>
-  <w:num w:numId="45">
-    <w:abstractNumId w:val="52"/>
-  </w:num>
-  <w:num w:numId="46">
-    <w:abstractNumId w:val="53"/>
-  </w:num>
-  <w:num w:numId="47">
-    <w:abstractNumId w:val="14"/>
-  </w:num>
-  <w:num w:numId="48">
-    <w:abstractNumId w:val="41"/>
-  </w:num>
-  <w:num w:numId="49">
-    <w:abstractNumId w:val="17"/>
-  </w:num>
-  <w:num w:numId="50">
-    <w:abstractNumId w:val="56"/>
-  </w:num>
-  <w:num w:numId="51">
-    <w:abstractNumId w:val="16"/>
-  </w:num>
-  <w:num w:numId="52">
-    <w:abstractNumId w:val="49"/>
-  </w:num>
-  <w:num w:numId="53">
-    <w:abstractNumId w:val="51"/>
-  </w:num>
-  <w:num w:numId="54">
-    <w:abstractNumId w:val="35"/>
-  </w:num>
-  <w:num w:numId="55">
-    <w:abstractNumId w:val="46"/>
-  </w:num>
-  <w:num w:numId="56">
-    <w:abstractNumId w:val="37"/>
-  </w:num>
-  <w:num w:numId="57">
-    <w:abstractNumId w:val="43"/>
-  </w:num>
-  <w:num w:numId="58">
-    <w:abstractNumId w:val="61"/>
-  </w:num>
-  <w:num w:numId="59">
-    <w:abstractNumId w:val="18"/>
-  </w:num>
-  <w:num w:numId="60">
-    <w:abstractNumId w:val="19"/>
-  </w:num>
-  <w:num w:numId="61">
-    <w:abstractNumId w:val="50"/>
-  </w:num>
-  <w:num w:numId="62">
-    <w:abstractNumId w:val="28"/>
-  </w:num>
-  <w:num w:numId="63">
-    <w:abstractNumId w:val="5"/>
-  </w:num>
-  <w:num w:numId="64">
-    <w:abstractNumId w:val="74"/>
-  </w:num>
-  <w:num w:numId="65">
-    <w:abstractNumId w:val="57"/>
-  </w:num>
-  <w:num w:numId="66">
-    <w:abstractNumId w:val="45"/>
-  </w:num>
-  <w:num w:numId="67">
-    <w:abstractNumId w:val="27"/>
-  </w:num>
-  <w:num w:numId="68">
-    <w:abstractNumId w:val="6"/>
-  </w:num>
-  <w:num w:numId="69">
-    <w:abstractNumId w:val="60"/>
-  </w:num>
-  <w:num w:numId="70">
-    <w:abstractNumId w:val="70"/>
-  </w:num>
-  <w:num w:numId="71">
-    <w:abstractNumId w:val="63"/>
-  </w:num>
-  <w:num w:numId="72">
-    <w:abstractNumId w:val="8"/>
-  </w:num>
-  <w:num w:numId="73">
-    <w:abstractNumId w:val="2"/>
-  </w:num>
-  <w:num w:numId="74">
-    <w:abstractNumId w:val="76"/>
-  </w:num>
-  <w:num w:numId="75">
-    <w:abstractNumId w:val="75"/>
-  </w:num>
-  <w:num w:numId="76">
-    <w:abstractNumId w:val="42"/>
-  </w:num>
-  <w:num w:numId="77">
-    <w:abstractNumId w:val="39"/>
-  </w:num>
-  <w:numIdMacAtCleanup w:val="68"/>
+  <w:numIdMacAtCleanup w:val="79"/>
 </w:numbering>
 </file>
 
@@ -25176,7 +25727,7 @@
 </file>
 
 <file path=customXml/itemProps1.xml><?xml version="1.0" encoding="utf-8"?>
-<ds:datastoreItem xmlns:ds="http://schemas.openxmlformats.org/officeDocument/2006/customXml" ds:itemID="{5E7A6427-3564-4EE3-B242-960CA2D60457}">
+<ds:datastoreItem xmlns:ds="http://schemas.openxmlformats.org/officeDocument/2006/customXml" ds:itemID="{C538AC5B-0C66-4562-B2D0-4F84CC739FD4}">
   <ds:schemaRefs>
     <ds:schemaRef ds:uri="http://schemas.openxmlformats.org/officeDocument/2006/bibliography"/>
   </ds:schemaRefs>

</xml_diff>

<commit_message>
Additional notes on Schutt (2015) chapter 9
</commit_message>
<xml_diff>
--- a/Readings/Schutt_2015_Investigating-the-social-world_v00.docx
+++ b/Readings/Schutt_2015_Investigating-the-social-world_v00.docx
@@ -11082,8 +11082,771 @@
       </w:r>
     </w:p>
     <w:p>
-      <w:bookmarkStart w:id="0" w:name="_GoBack"/>
-      <w:bookmarkEnd w:id="0"/>
+      <w:pPr>
+        <w:pStyle w:val="ListParagraph"/>
+        <w:numPr>
+          <w:ilvl w:val="0"/>
+          <w:numId w:val="80"/>
+        </w:numPr>
+      </w:pPr>
+      <w:r>
+        <w:t>Displaying the variation in each variable of interest is the first step in data analysis.</w:t>
+      </w:r>
+    </w:p>
+    <w:p>
+      <w:pPr>
+        <w:pStyle w:val="ListParagraph"/>
+        <w:numPr>
+          <w:ilvl w:val="1"/>
+          <w:numId w:val="80"/>
+        </w:numPr>
+      </w:pPr>
+      <w:r>
+        <w:t>Central tendency – the value around which cases tend to center</w:t>
+      </w:r>
+    </w:p>
+    <w:p>
+      <w:pPr>
+        <w:pStyle w:val="ListParagraph"/>
+        <w:numPr>
+          <w:ilvl w:val="1"/>
+          <w:numId w:val="80"/>
+        </w:numPr>
+      </w:pPr>
+      <w:r>
+        <w:t>Variability – the extent to which cases are spread out or clustered together</w:t>
+      </w:r>
+    </w:p>
+    <w:p>
+      <w:pPr>
+        <w:pStyle w:val="ListParagraph"/>
+        <w:numPr>
+          <w:ilvl w:val="1"/>
+          <w:numId w:val="80"/>
+        </w:numPr>
+      </w:pPr>
+      <w:r>
+        <w:t>Skewness – the extent to which cases cluster more at one or the other end of the distribution.</w:t>
+      </w:r>
+    </w:p>
+    <w:p>
+      <w:pPr>
+        <w:pStyle w:val="ListParagraph"/>
+        <w:numPr>
+          <w:ilvl w:val="0"/>
+          <w:numId w:val="80"/>
+        </w:numPr>
+      </w:pPr>
+      <w:r>
+        <w:lastRenderedPageBreak/>
+        <w:t>Usually only appropriate for ordinal and interval level of measurement.</w:t>
+      </w:r>
+    </w:p>
+    <w:p>
+      <w:pPr>
+        <w:pStyle w:val="ListParagraph"/>
+        <w:numPr>
+          <w:ilvl w:val="0"/>
+          <w:numId w:val="80"/>
+        </w:numPr>
+      </w:pPr>
+      <w:r>
+        <w:t>Graphs</w:t>
+      </w:r>
+    </w:p>
+    <w:p>
+      <w:pPr>
+        <w:pStyle w:val="ListParagraph"/>
+        <w:numPr>
+          <w:ilvl w:val="1"/>
+          <w:numId w:val="80"/>
+        </w:numPr>
+      </w:pPr>
+      <w:r>
+        <w:t>Types</w:t>
+      </w:r>
+    </w:p>
+    <w:p>
+      <w:pPr>
+        <w:pStyle w:val="ListParagraph"/>
+        <w:numPr>
+          <w:ilvl w:val="2"/>
+          <w:numId w:val="80"/>
+        </w:numPr>
+      </w:pPr>
+      <w:r>
+        <w:t>Bar charts – distribution by categories</w:t>
+      </w:r>
+    </w:p>
+    <w:p>
+      <w:pPr>
+        <w:pStyle w:val="ListParagraph"/>
+        <w:numPr>
+          <w:ilvl w:val="2"/>
+          <w:numId w:val="80"/>
+        </w:numPr>
+      </w:pPr>
+      <w:r>
+        <w:t>Histograms – distributions along a continuum</w:t>
+      </w:r>
+    </w:p>
+    <w:p>
+      <w:pPr>
+        <w:pStyle w:val="ListParagraph"/>
+        <w:numPr>
+          <w:ilvl w:val="2"/>
+          <w:numId w:val="80"/>
+        </w:numPr>
+      </w:pPr>
+      <w:r>
+        <w:t>Frequency polygon – data points are connected by a continuous line</w:t>
+      </w:r>
+    </w:p>
+    <w:p>
+      <w:pPr>
+        <w:pStyle w:val="ListParagraph"/>
+        <w:numPr>
+          <w:ilvl w:val="1"/>
+          <w:numId w:val="80"/>
+        </w:numPr>
+      </w:pPr>
+      <w:r>
+        <w:t>Distortions</w:t>
+      </w:r>
+    </w:p>
+    <w:p>
+      <w:pPr>
+        <w:pStyle w:val="ListParagraph"/>
+        <w:numPr>
+          <w:ilvl w:val="2"/>
+          <w:numId w:val="80"/>
+        </w:numPr>
+      </w:pPr>
+      <w:r>
+        <w:t>Scale chosen for vertical axis</w:t>
+      </w:r>
+    </w:p>
+    <w:p>
+      <w:pPr>
+        <w:pStyle w:val="ListParagraph"/>
+        <w:numPr>
+          <w:ilvl w:val="2"/>
+          <w:numId w:val="80"/>
+        </w:numPr>
+      </w:pPr>
+      <w:r>
+        <w:t>Shortening or lengthening the vertical axis relative to the horizontal axis</w:t>
+      </w:r>
+    </w:p>
+    <w:p>
+      <w:pPr>
+        <w:pStyle w:val="ListParagraph"/>
+        <w:numPr>
+          <w:ilvl w:val="2"/>
+          <w:numId w:val="80"/>
+        </w:numPr>
+      </w:pPr>
+      <w:r>
+        <w:t>Bars of unequal width</w:t>
+      </w:r>
+    </w:p>
+    <w:p>
+      <w:pPr>
+        <w:pStyle w:val="ListParagraph"/>
+        <w:numPr>
+          <w:ilvl w:val="2"/>
+          <w:numId w:val="80"/>
+        </w:numPr>
+      </w:pPr>
+      <w:r>
+        <w:t>Chart junk</w:t>
+      </w:r>
+    </w:p>
+    <w:p>
+      <w:pPr>
+        <w:pStyle w:val="ListParagraph"/>
+        <w:numPr>
+          <w:ilvl w:val="0"/>
+          <w:numId w:val="80"/>
+        </w:numPr>
+      </w:pPr>
+      <w:r>
+        <w:t>Frequency Distributions</w:t>
+      </w:r>
+    </w:p>
+    <w:p>
+      <w:pPr>
+        <w:pStyle w:val="ListParagraph"/>
+        <w:numPr>
+          <w:ilvl w:val="1"/>
+          <w:numId w:val="80"/>
+        </w:numPr>
+      </w:pPr>
+      <w:r>
+        <w:t>A frequency distribution is a numerical display that shows the number of cases and percentage of cases corresponding to each value or group of values for a variable.</w:t>
+      </w:r>
+    </w:p>
+    <w:p>
+      <w:pPr>
+        <w:pStyle w:val="ListParagraph"/>
+        <w:numPr>
+          <w:ilvl w:val="1"/>
+          <w:numId w:val="80"/>
+        </w:numPr>
+      </w:pPr>
+      <w:r>
+        <w:t>Base number (N) is the total number of cases in a distribution.</w:t>
+      </w:r>
+    </w:p>
+    <w:p>
+      <w:pPr>
+        <w:pStyle w:val="ListParagraph"/>
+        <w:numPr>
+          <w:ilvl w:val="1"/>
+          <w:numId w:val="80"/>
+        </w:numPr>
+      </w:pPr>
+      <w:r>
+        <w:t>Reasons for grouping data</w:t>
+      </w:r>
+    </w:p>
+    <w:p>
+      <w:pPr>
+        <w:pStyle w:val="ListParagraph"/>
+        <w:numPr>
+          <w:ilvl w:val="2"/>
+          <w:numId w:val="80"/>
+        </w:numPr>
+      </w:pPr>
+      <w:r>
+        <w:t>More than 15 to 20 values (i.e., variables)</w:t>
+      </w:r>
+    </w:p>
+    <w:p>
+      <w:pPr>
+        <w:pStyle w:val="ListParagraph"/>
+        <w:numPr>
+          <w:ilvl w:val="2"/>
+          <w:numId w:val="80"/>
+        </w:numPr>
+      </w:pPr>
+      <w:r>
+        <w:t>Clarity of the distribution</w:t>
+      </w:r>
+    </w:p>
+    <w:p>
+      <w:pPr>
+        <w:pStyle w:val="ListParagraph"/>
+        <w:numPr>
+          <w:ilvl w:val="1"/>
+          <w:numId w:val="80"/>
+        </w:numPr>
+      </w:pPr>
+      <w:r>
+        <w:t>Don’t distort the distribution with your selection of groups or categories</w:t>
+      </w:r>
+    </w:p>
+    <w:p>
+      <w:pPr>
+        <w:pStyle w:val="ListParagraph"/>
+        <w:numPr>
+          <w:ilvl w:val="2"/>
+          <w:numId w:val="80"/>
+        </w:numPr>
+      </w:pPr>
+      <w:r>
+        <w:t>Categories should be logically defensible</w:t>
+      </w:r>
+    </w:p>
+    <w:p>
+      <w:pPr>
+        <w:pStyle w:val="ListParagraph"/>
+        <w:numPr>
+          <w:ilvl w:val="2"/>
+          <w:numId w:val="80"/>
+        </w:numPr>
+      </w:pPr>
+      <w:r>
+        <w:t>Categories should preserve the distribution’s shape</w:t>
+      </w:r>
+    </w:p>
+    <w:p>
+      <w:pPr>
+        <w:pStyle w:val="ListParagraph"/>
+        <w:numPr>
+          <w:ilvl w:val="2"/>
+          <w:numId w:val="80"/>
+        </w:numPr>
+      </w:pPr>
+      <w:r>
+        <w:t>Categories should be mutually exclusive and exhaustive</w:t>
+      </w:r>
+    </w:p>
+    <w:p>
+      <w:pPr>
+        <w:pStyle w:val="ListParagraph"/>
+        <w:numPr>
+          <w:ilvl w:val="1"/>
+          <w:numId w:val="80"/>
+        </w:numPr>
+      </w:pPr>
+      <w:r>
+        <w:t>A combined frequency display is a table that presents conceptually similar variables with the same response categories together.</w:t>
+      </w:r>
+    </w:p>
+    <w:p>
+      <w:pPr>
+        <w:pStyle w:val="ListParagraph"/>
+        <w:numPr>
+          <w:ilvl w:val="2"/>
+          <w:numId w:val="80"/>
+        </w:numPr>
+      </w:pPr>
+      <w:r>
+        <w:t>See Exhibit 9.13 on p. 320.</w:t>
+      </w:r>
+    </w:p>
+    <w:p>
+      <w:pPr>
+        <w:pStyle w:val="ListParagraph"/>
+        <w:numPr>
+          <w:ilvl w:val="1"/>
+          <w:numId w:val="80"/>
+        </w:numPr>
+      </w:pPr>
+      <w:r>
+        <w:t>A compressed frequency display is a table that presents cross-classification data without unnecessary percentages.</w:t>
+      </w:r>
+    </w:p>
+    <w:p>
+      <w:pPr>
+        <w:pStyle w:val="ListParagraph"/>
+        <w:numPr>
+          <w:ilvl w:val="2"/>
+          <w:numId w:val="80"/>
+        </w:numPr>
+      </w:pPr>
+      <w:r>
+        <w:t>See Exhibit 9.14 on p. 320.</w:t>
+      </w:r>
+    </w:p>
+    <w:p/>
+    <w:p>
+      <w:r>
+        <w:t>Summarizing Univariate Distributions</w:t>
+      </w:r>
+    </w:p>
+    <w:p>
+      <w:pPr>
+        <w:pStyle w:val="ListParagraph"/>
+        <w:numPr>
+          <w:ilvl w:val="0"/>
+          <w:numId w:val="81"/>
+        </w:numPr>
+      </w:pPr>
+      <w:r>
+        <w:t>Measures of Central Tendency</w:t>
+      </w:r>
+    </w:p>
+    <w:p>
+      <w:pPr>
+        <w:pStyle w:val="ListParagraph"/>
+        <w:numPr>
+          <w:ilvl w:val="1"/>
+          <w:numId w:val="81"/>
+        </w:numPr>
+      </w:pPr>
+      <w:r>
+        <w:t>Mode (also called the probably average) – most frequent variable is the most probable</w:t>
+      </w:r>
+    </w:p>
+    <w:p>
+      <w:pPr>
+        <w:pStyle w:val="ListParagraph"/>
+        <w:numPr>
+          <w:ilvl w:val="2"/>
+          <w:numId w:val="81"/>
+        </w:numPr>
+      </w:pPr>
+      <w:r>
+        <w:t>Unimodal distributions have only one value that is the most frequent.</w:t>
+      </w:r>
+    </w:p>
+    <w:p>
+      <w:pPr>
+        <w:pStyle w:val="ListParagraph"/>
+        <w:numPr>
+          <w:ilvl w:val="2"/>
+          <w:numId w:val="81"/>
+        </w:numPr>
+      </w:pPr>
+      <w:r>
+        <w:t>Bimodal distributions have two non-adjacent categories with about the same number of cases and both have more cases than any other category.</w:t>
+      </w:r>
+    </w:p>
+    <w:p>
+      <w:pPr>
+        <w:pStyle w:val="ListParagraph"/>
+        <w:numPr>
+          <w:ilvl w:val="2"/>
+          <w:numId w:val="81"/>
+        </w:numPr>
+      </w:pPr>
+      <w:r>
+        <w:t>Only measure of central tendency applicable to nominal data.</w:t>
+      </w:r>
+    </w:p>
+    <w:p>
+      <w:pPr>
+        <w:pStyle w:val="ListParagraph"/>
+        <w:numPr>
+          <w:ilvl w:val="1"/>
+          <w:numId w:val="81"/>
+        </w:numPr>
+      </w:pPr>
+      <w:r>
+        <w:t>Median is the point that divides the number of cases in half (i.e., position average, 50</w:t>
+      </w:r>
+      <w:r>
+        <w:rPr>
+          <w:vertAlign w:val="superscript"/>
+        </w:rPr>
+        <w:t>th</w:t>
+      </w:r>
+      <w:r>
+        <w:t xml:space="preserve"> percentile)</w:t>
+      </w:r>
+    </w:p>
+    <w:p>
+      <w:pPr>
+        <w:pStyle w:val="ListParagraph"/>
+        <w:numPr>
+          <w:ilvl w:val="2"/>
+          <w:numId w:val="81"/>
+        </w:numPr>
+      </w:pPr>
+      <w:r>
+        <w:t>Only requires ordering the case values (i.e., ordinal level of measurement)</w:t>
+      </w:r>
+    </w:p>
+    <w:p>
+      <w:pPr>
+        <w:pStyle w:val="ListParagraph"/>
+        <w:numPr>
+          <w:ilvl w:val="1"/>
+          <w:numId w:val="81"/>
+        </w:numPr>
+      </w:pPr>
+      <w:r>
+        <w:t>Mean is the arithmetic average (also called the weighted average).</w:t>
+      </w:r>
+    </w:p>
+    <w:p>
+      <w:pPr>
+        <w:pStyle w:val="ListParagraph"/>
+        <w:numPr>
+          <w:ilvl w:val="2"/>
+          <w:numId w:val="81"/>
+        </w:numPr>
+      </w:pPr>
+      <w:r>
+        <w:t>Requires interval level of measurement</w:t>
+      </w:r>
+    </w:p>
+    <w:p>
+      <w:pPr>
+        <w:pStyle w:val="ListParagraph"/>
+        <w:numPr>
+          <w:ilvl w:val="1"/>
+          <w:numId w:val="81"/>
+        </w:numPr>
+      </w:pPr>
+      <w:r>
+        <w:t>Deciding between median and mean</w:t>
+      </w:r>
+    </w:p>
+    <w:p>
+      <w:pPr>
+        <w:pStyle w:val="ListParagraph"/>
+        <w:numPr>
+          <w:ilvl w:val="2"/>
+          <w:numId w:val="81"/>
+        </w:numPr>
+      </w:pPr>
+      <w:r>
+        <w:t>Level of measurement for the variable</w:t>
+      </w:r>
+    </w:p>
+    <w:p>
+      <w:pPr>
+        <w:pStyle w:val="ListParagraph"/>
+        <w:numPr>
+          <w:ilvl w:val="2"/>
+          <w:numId w:val="81"/>
+        </w:numPr>
+      </w:pPr>
+      <w:r>
+        <w:t>Shape of the distribution for the variable</w:t>
+      </w:r>
+    </w:p>
+    <w:p>
+      <w:pPr>
+        <w:pStyle w:val="ListParagraph"/>
+        <w:numPr>
+          <w:ilvl w:val="3"/>
+          <w:numId w:val="81"/>
+        </w:numPr>
+      </w:pPr>
+      <w:r>
+        <w:t>Mean is affected by skewness of the distribution</w:t>
+      </w:r>
+    </w:p>
+    <w:p>
+      <w:pPr>
+        <w:pStyle w:val="ListParagraph"/>
+        <w:numPr>
+          <w:ilvl w:val="2"/>
+          <w:numId w:val="81"/>
+        </w:numPr>
+      </w:pPr>
+      <w:r>
+        <w:lastRenderedPageBreak/>
+        <w:t>Purpose of the statistical summary</w:t>
+      </w:r>
+    </w:p>
+    <w:p>
+      <w:pPr>
+        <w:pStyle w:val="ListParagraph"/>
+        <w:numPr>
+          <w:ilvl w:val="3"/>
+          <w:numId w:val="81"/>
+        </w:numPr>
+      </w:pPr>
+      <w:r>
+        <w:t xml:space="preserve">Median </w:t>
+      </w:r>
+      <w:r>
+        <w:t xml:space="preserve">is </w:t>
+      </w:r>
+      <w:r>
+        <w:t>appropriate for reporting the middle position</w:t>
+      </w:r>
+    </w:p>
+    <w:p>
+      <w:pPr>
+        <w:pStyle w:val="ListParagraph"/>
+        <w:numPr>
+          <w:ilvl w:val="3"/>
+          <w:numId w:val="81"/>
+        </w:numPr>
+      </w:pPr>
+      <w:r>
+        <w:t>Mean is appropriate for showing differences between groups</w:t>
+      </w:r>
+    </w:p>
+    <w:p>
+      <w:pPr>
+        <w:pStyle w:val="ListParagraph"/>
+        <w:numPr>
+          <w:ilvl w:val="0"/>
+          <w:numId w:val="81"/>
+        </w:numPr>
+      </w:pPr>
+      <w:r>
+        <w:t>Measures of Variation</w:t>
+      </w:r>
+    </w:p>
+    <w:p>
+      <w:pPr>
+        <w:pStyle w:val="ListParagraph"/>
+        <w:numPr>
+          <w:ilvl w:val="1"/>
+          <w:numId w:val="81"/>
+        </w:numPr>
+      </w:pPr>
+      <w:r>
+        <w:t>Range is the difference between the upper and lower limit of case values.</w:t>
+      </w:r>
+    </w:p>
+    <w:p>
+      <w:pPr>
+        <w:pStyle w:val="ListParagraph"/>
+        <w:numPr>
+          <w:ilvl w:val="1"/>
+          <w:numId w:val="81"/>
+        </w:numPr>
+      </w:pPr>
+      <w:r>
+        <w:t>Interquartile range is the difference between the end of the first quartile and the beginning of the third quartile (i.e., the second quartile).</w:t>
+      </w:r>
+    </w:p>
+    <w:p>
+      <w:pPr>
+        <w:pStyle w:val="ListParagraph"/>
+        <w:numPr>
+          <w:ilvl w:val="2"/>
+          <w:numId w:val="81"/>
+        </w:numPr>
+      </w:pPr>
+      <w:r>
+        <w:t>Quartiles are the points in the distribution corresponding to the first 25%, 50%, and 75% of cases.</w:t>
+      </w:r>
+    </w:p>
+    <w:p>
+      <w:pPr>
+        <w:pStyle w:val="ListParagraph"/>
+        <w:numPr>
+          <w:ilvl w:val="1"/>
+          <w:numId w:val="81"/>
+        </w:numPr>
+      </w:pPr>
+      <w:r>
+        <w:t>Variance is the average squared deviation of each case from the mean.</w:t>
+      </w:r>
+    </w:p>
+    <w:p>
+      <w:pPr>
+        <w:pStyle w:val="ListParagraph"/>
+        <w:numPr>
+          <w:ilvl w:val="1"/>
+          <w:numId w:val="81"/>
+        </w:numPr>
+      </w:pPr>
+      <w:r>
+        <w:t>Standard deviation is the square root of the variance (i.e., same units as the variable).</w:t>
+      </w:r>
+    </w:p>
+    <w:p>
+      <w:pPr>
+        <w:pStyle w:val="ListParagraph"/>
+        <w:numPr>
+          <w:ilvl w:val="1"/>
+          <w:numId w:val="81"/>
+        </w:numPr>
+      </w:pPr>
+      <w:r>
+        <w:t>Computing confidence interval around a mean:</w:t>
+      </w:r>
+    </w:p>
+    <w:p>
+      <w:pPr>
+        <w:pStyle w:val="ListParagraph"/>
+        <w:numPr>
+          <w:ilvl w:val="2"/>
+          <w:numId w:val="81"/>
+        </w:numPr>
+      </w:pPr>
+      <w:r>
+        <w:t>Calculate the standard error, which is the estimated value of the standard deviation</w:t>
+      </w:r>
+    </w:p>
+    <w:p>
+      <w:pPr>
+        <w:pStyle w:val="ListParagraph"/>
+        <w:numPr>
+          <w:ilvl w:val="2"/>
+          <w:numId w:val="81"/>
+        </w:numPr>
+      </w:pPr>
+      <w:r>
+        <w:t>Select a degree of confidence</w:t>
+      </w:r>
+    </w:p>
+    <w:p>
+      <w:pPr>
+        <w:pStyle w:val="ListParagraph"/>
+        <w:numPr>
+          <w:ilvl w:val="2"/>
+          <w:numId w:val="81"/>
+        </w:numPr>
+      </w:pPr>
+      <w:r>
+        <w:t xml:space="preserve">Multiply the value of the standard error by the value </w:t>
+      </w:r>
+      <w:r>
+        <w:t>for the confidence interval</w:t>
+      </w:r>
+    </w:p>
+    <w:p>
+      <w:pPr>
+        <w:pStyle w:val="ListParagraph"/>
+        <w:numPr>
+          <w:ilvl w:val="2"/>
+          <w:numId w:val="81"/>
+        </w:numPr>
+      </w:pPr>
+      <w:r>
+        <w:t>Add and subtract the calculated value from the sample mean</w:t>
+      </w:r>
+    </w:p>
+    <w:p/>
+    <w:p>
+      <w:r>
+        <w:t>How Not to Lie with Statistics</w:t>
+      </w:r>
+    </w:p>
+    <w:p>
+      <w:pPr>
+        <w:pStyle w:val="ListParagraph"/>
+        <w:numPr>
+          <w:ilvl w:val="0"/>
+          <w:numId w:val="82"/>
+        </w:numPr>
+      </w:pPr>
+      <w:r>
+        <w:t>Report findings honestly.</w:t>
+      </w:r>
+    </w:p>
+    <w:p>
+      <w:pPr>
+        <w:pStyle w:val="ListParagraph"/>
+        <w:numPr>
+          <w:ilvl w:val="0"/>
+          <w:numId w:val="82"/>
+        </w:numPr>
+      </w:pPr>
+      <w:r>
+        <w:t>Be open about the thinking that guided the decision to use a particular statistic.</w:t>
+      </w:r>
+    </w:p>
+    <w:p>
+      <w:pPr>
+        <w:pStyle w:val="ListParagraph"/>
+        <w:numPr>
+          <w:ilvl w:val="0"/>
+          <w:numId w:val="82"/>
+        </w:numPr>
+      </w:pPr>
+      <w:r>
+        <w:t>Include measures of variation with measures of central tendency.</w:t>
+      </w:r>
+    </w:p>
+    <w:p>
+      <w:pPr>
+        <w:pStyle w:val="ListParagraph"/>
+        <w:numPr>
+          <w:ilvl w:val="0"/>
+          <w:numId w:val="82"/>
+        </w:numPr>
+      </w:pPr>
+      <w:r>
+        <w:t>Inspect ungrouped data before deciding on grouping categories to avoid distorting the shape of the distribution.</w:t>
+      </w:r>
+    </w:p>
+    <w:p/>
+    <w:p>
+      <w:r>
+        <w:t>Cross-Tabulating Variables</w:t>
+      </w:r>
+    </w:p>
+    <w:p>
+      <w:pPr>
+        <w:pStyle w:val="ListParagraph"/>
+        <w:numPr>
+          <w:ilvl w:val="0"/>
+          <w:numId w:val="83"/>
+        </w:numPr>
+      </w:pPr>
     </w:p>
     <w:p/>
     <w:p>
@@ -11097,6 +11860,8 @@
           <w:docGrid w:linePitch="360"/>
         </w:sectPr>
       </w:pPr>
+      <w:bookmarkStart w:id="0" w:name="_GoBack"/>
+      <w:bookmarkEnd w:id="0"/>
     </w:p>
     <w:p>
       <w:pPr>
@@ -15876,7 +16641,7 @@
         <w:b/>
         <w:noProof/>
       </w:rPr>
-      <w:t>1</w:t>
+      <w:t>3</w:t>
     </w:r>
     <w:r>
       <w:rPr>
@@ -15910,7 +16675,7 @@
         <w:b/>
         <w:noProof/>
       </w:rPr>
-      <w:t>1</w:t>
+      <w:t>3</w:t>
     </w:r>
     <w:r>
       <w:rPr>
@@ -17342,6 +18107,119 @@
     </w:lvl>
   </w:abstractNum>
   <w:abstractNum w:abstractNumId="12">
+    <w:nsid w:val="17346DCA"/>
+    <w:multiLevelType w:val="hybridMultilevel"/>
+    <w:tmpl w:val="35BE1320"/>
+    <w:lvl w:ilvl="0" w:tplc="04090001">
+      <w:start w:val="1"/>
+      <w:numFmt w:val="bullet"/>
+      <w:lvlText w:val=""/>
+      <w:lvlJc w:val="left"/>
+      <w:pPr>
+        <w:ind w:left="720" w:hanging="360"/>
+      </w:pPr>
+      <w:rPr>
+        <w:rFonts w:ascii="Symbol" w:hAnsi="Symbol" w:hint="default"/>
+      </w:rPr>
+    </w:lvl>
+    <w:lvl w:ilvl="1" w:tplc="04090003">
+      <w:start w:val="1"/>
+      <w:numFmt w:val="bullet"/>
+      <w:lvlText w:val="o"/>
+      <w:lvlJc w:val="left"/>
+      <w:pPr>
+        <w:ind w:left="1440" w:hanging="360"/>
+      </w:pPr>
+      <w:rPr>
+        <w:rFonts w:ascii="Courier New" w:hAnsi="Courier New" w:cs="Courier New" w:hint="default"/>
+      </w:rPr>
+    </w:lvl>
+    <w:lvl w:ilvl="2" w:tplc="04090005">
+      <w:start w:val="1"/>
+      <w:numFmt w:val="bullet"/>
+      <w:lvlText w:val=""/>
+      <w:lvlJc w:val="left"/>
+      <w:pPr>
+        <w:ind w:left="2160" w:hanging="360"/>
+      </w:pPr>
+      <w:rPr>
+        <w:rFonts w:ascii="Wingdings" w:hAnsi="Wingdings" w:hint="default"/>
+      </w:rPr>
+    </w:lvl>
+    <w:lvl w:ilvl="3" w:tplc="04090001">
+      <w:start w:val="1"/>
+      <w:numFmt w:val="bullet"/>
+      <w:lvlText w:val=""/>
+      <w:lvlJc w:val="left"/>
+      <w:pPr>
+        <w:ind w:left="2880" w:hanging="360"/>
+      </w:pPr>
+      <w:rPr>
+        <w:rFonts w:ascii="Symbol" w:hAnsi="Symbol" w:hint="default"/>
+      </w:rPr>
+    </w:lvl>
+    <w:lvl w:ilvl="4" w:tplc="04090003" w:tentative="1">
+      <w:start w:val="1"/>
+      <w:numFmt w:val="bullet"/>
+      <w:lvlText w:val="o"/>
+      <w:lvlJc w:val="left"/>
+      <w:pPr>
+        <w:ind w:left="3600" w:hanging="360"/>
+      </w:pPr>
+      <w:rPr>
+        <w:rFonts w:ascii="Courier New" w:hAnsi="Courier New" w:cs="Courier New" w:hint="default"/>
+      </w:rPr>
+    </w:lvl>
+    <w:lvl w:ilvl="5" w:tplc="04090005" w:tentative="1">
+      <w:start w:val="1"/>
+      <w:numFmt w:val="bullet"/>
+      <w:lvlText w:val=""/>
+      <w:lvlJc w:val="left"/>
+      <w:pPr>
+        <w:ind w:left="4320" w:hanging="360"/>
+      </w:pPr>
+      <w:rPr>
+        <w:rFonts w:ascii="Wingdings" w:hAnsi="Wingdings" w:hint="default"/>
+      </w:rPr>
+    </w:lvl>
+    <w:lvl w:ilvl="6" w:tplc="04090001" w:tentative="1">
+      <w:start w:val="1"/>
+      <w:numFmt w:val="bullet"/>
+      <w:lvlText w:val=""/>
+      <w:lvlJc w:val="left"/>
+      <w:pPr>
+        <w:ind w:left="5040" w:hanging="360"/>
+      </w:pPr>
+      <w:rPr>
+        <w:rFonts w:ascii="Symbol" w:hAnsi="Symbol" w:hint="default"/>
+      </w:rPr>
+    </w:lvl>
+    <w:lvl w:ilvl="7" w:tplc="04090003" w:tentative="1">
+      <w:start w:val="1"/>
+      <w:numFmt w:val="bullet"/>
+      <w:lvlText w:val="o"/>
+      <w:lvlJc w:val="left"/>
+      <w:pPr>
+        <w:ind w:left="5760" w:hanging="360"/>
+      </w:pPr>
+      <w:rPr>
+        <w:rFonts w:ascii="Courier New" w:hAnsi="Courier New" w:cs="Courier New" w:hint="default"/>
+      </w:rPr>
+    </w:lvl>
+    <w:lvl w:ilvl="8" w:tplc="04090005" w:tentative="1">
+      <w:start w:val="1"/>
+      <w:numFmt w:val="bullet"/>
+      <w:lvlText w:val=""/>
+      <w:lvlJc w:val="left"/>
+      <w:pPr>
+        <w:ind w:left="6480" w:hanging="360"/>
+      </w:pPr>
+      <w:rPr>
+        <w:rFonts w:ascii="Wingdings" w:hAnsi="Wingdings" w:hint="default"/>
+      </w:rPr>
+    </w:lvl>
+  </w:abstractNum>
+  <w:abstractNum w:abstractNumId="13">
     <w:nsid w:val="17763037"/>
     <w:multiLevelType w:val="hybridMultilevel"/>
     <w:tmpl w:val="BAAAAB08"/>
@@ -17454,7 +18332,7 @@
       </w:rPr>
     </w:lvl>
   </w:abstractNum>
-  <w:abstractNum w:abstractNumId="13">
+  <w:abstractNum w:abstractNumId="14">
     <w:nsid w:val="1917450A"/>
     <w:multiLevelType w:val="hybridMultilevel"/>
     <w:tmpl w:val="9168EC8A"/>
@@ -17567,7 +18445,7 @@
       </w:rPr>
     </w:lvl>
   </w:abstractNum>
-  <w:abstractNum w:abstractNumId="14">
+  <w:abstractNum w:abstractNumId="15">
     <w:nsid w:val="1A2D7839"/>
     <w:multiLevelType w:val="hybridMultilevel"/>
     <w:tmpl w:val="CE1EF148"/>
@@ -17680,7 +18558,7 @@
       </w:rPr>
     </w:lvl>
   </w:abstractNum>
-  <w:abstractNum w:abstractNumId="15">
+  <w:abstractNum w:abstractNumId="16">
     <w:nsid w:val="1A461D19"/>
     <w:multiLevelType w:val="hybridMultilevel"/>
     <w:tmpl w:val="2378FF82"/>
@@ -17793,7 +18671,7 @@
       </w:rPr>
     </w:lvl>
   </w:abstractNum>
-  <w:abstractNum w:abstractNumId="16">
+  <w:abstractNum w:abstractNumId="17">
     <w:nsid w:val="1B401E18"/>
     <w:multiLevelType w:val="hybridMultilevel"/>
     <w:tmpl w:val="69D802D0"/>
@@ -17906,7 +18784,7 @@
       </w:rPr>
     </w:lvl>
   </w:abstractNum>
-  <w:abstractNum w:abstractNumId="17">
+  <w:abstractNum w:abstractNumId="18">
     <w:nsid w:val="1C6C2300"/>
     <w:multiLevelType w:val="hybridMultilevel"/>
     <w:tmpl w:val="037CFED0"/>
@@ -18019,7 +18897,7 @@
       </w:rPr>
     </w:lvl>
   </w:abstractNum>
-  <w:abstractNum w:abstractNumId="18">
+  <w:abstractNum w:abstractNumId="19">
     <w:nsid w:val="1CAB0D2C"/>
     <w:multiLevelType w:val="hybridMultilevel"/>
     <w:tmpl w:val="FD88D38E"/>
@@ -18132,7 +19010,7 @@
       </w:rPr>
     </w:lvl>
   </w:abstractNum>
-  <w:abstractNum w:abstractNumId="19">
+  <w:abstractNum w:abstractNumId="20">
     <w:nsid w:val="1D5D3523"/>
     <w:multiLevelType w:val="hybridMultilevel"/>
     <w:tmpl w:val="82241A90"/>
@@ -18218,7 +19096,7 @@
       </w:pPr>
     </w:lvl>
   </w:abstractNum>
-  <w:abstractNum w:abstractNumId="20">
+  <w:abstractNum w:abstractNumId="21">
     <w:nsid w:val="1DF16F07"/>
     <w:multiLevelType w:val="hybridMultilevel"/>
     <w:tmpl w:val="390E1FEE"/>
@@ -18331,7 +19209,7 @@
       </w:rPr>
     </w:lvl>
   </w:abstractNum>
-  <w:abstractNum w:abstractNumId="21">
+  <w:abstractNum w:abstractNumId="22">
     <w:nsid w:val="22D32646"/>
     <w:multiLevelType w:val="hybridMultilevel"/>
     <w:tmpl w:val="136A4DF4"/>
@@ -18444,7 +19322,7 @@
       </w:rPr>
     </w:lvl>
   </w:abstractNum>
-  <w:abstractNum w:abstractNumId="22">
+  <w:abstractNum w:abstractNumId="23">
     <w:nsid w:val="24FD4341"/>
     <w:multiLevelType w:val="hybridMultilevel"/>
     <w:tmpl w:val="CE900A9C"/>
@@ -18557,7 +19435,7 @@
       </w:rPr>
     </w:lvl>
   </w:abstractNum>
-  <w:abstractNum w:abstractNumId="23">
+  <w:abstractNum w:abstractNumId="24">
     <w:nsid w:val="26123E69"/>
     <w:multiLevelType w:val="hybridMultilevel"/>
     <w:tmpl w:val="FE965AD2"/>
@@ -18670,7 +19548,7 @@
       </w:rPr>
     </w:lvl>
   </w:abstractNum>
-  <w:abstractNum w:abstractNumId="24">
+  <w:abstractNum w:abstractNumId="25">
     <w:nsid w:val="28C011F7"/>
     <w:multiLevelType w:val="hybridMultilevel"/>
     <w:tmpl w:val="DC52CDE2"/>
@@ -18783,7 +19661,7 @@
       </w:rPr>
     </w:lvl>
   </w:abstractNum>
-  <w:abstractNum w:abstractNumId="25">
+  <w:abstractNum w:abstractNumId="26">
     <w:nsid w:val="28EB7DCA"/>
     <w:multiLevelType w:val="hybridMultilevel"/>
     <w:tmpl w:val="0C1042B4"/>
@@ -18896,7 +19774,7 @@
       </w:rPr>
     </w:lvl>
   </w:abstractNum>
-  <w:abstractNum w:abstractNumId="26">
+  <w:abstractNum w:abstractNumId="27">
     <w:nsid w:val="2AD454FA"/>
     <w:multiLevelType w:val="hybridMultilevel"/>
     <w:tmpl w:val="848432CA"/>
@@ -19009,7 +19887,7 @@
       </w:rPr>
     </w:lvl>
   </w:abstractNum>
-  <w:abstractNum w:abstractNumId="27">
+  <w:abstractNum w:abstractNumId="28">
     <w:nsid w:val="2DD20623"/>
     <w:multiLevelType w:val="hybridMultilevel"/>
     <w:tmpl w:val="16A03FE2"/>
@@ -19122,7 +20000,7 @@
       </w:rPr>
     </w:lvl>
   </w:abstractNum>
-  <w:abstractNum w:abstractNumId="28">
+  <w:abstractNum w:abstractNumId="29">
     <w:nsid w:val="2F580556"/>
     <w:multiLevelType w:val="hybridMultilevel"/>
     <w:tmpl w:val="CDF02ED2"/>
@@ -19235,7 +20113,7 @@
       </w:rPr>
     </w:lvl>
   </w:abstractNum>
-  <w:abstractNum w:abstractNumId="29">
+  <w:abstractNum w:abstractNumId="30">
     <w:nsid w:val="33FD32A0"/>
     <w:multiLevelType w:val="hybridMultilevel"/>
     <w:tmpl w:val="CA8CFC38"/>
@@ -19348,7 +20226,7 @@
       </w:rPr>
     </w:lvl>
   </w:abstractNum>
-  <w:abstractNum w:abstractNumId="30">
+  <w:abstractNum w:abstractNumId="31">
     <w:nsid w:val="3A201D20"/>
     <w:multiLevelType w:val="hybridMultilevel"/>
     <w:tmpl w:val="0416018A"/>
@@ -19461,7 +20339,7 @@
       </w:rPr>
     </w:lvl>
   </w:abstractNum>
-  <w:abstractNum w:abstractNumId="31">
+  <w:abstractNum w:abstractNumId="32">
     <w:nsid w:val="3B434142"/>
     <w:multiLevelType w:val="hybridMultilevel"/>
     <w:tmpl w:val="846CC1DE"/>
@@ -19574,7 +20452,7 @@
       </w:rPr>
     </w:lvl>
   </w:abstractNum>
-  <w:abstractNum w:abstractNumId="32">
+  <w:abstractNum w:abstractNumId="33">
     <w:nsid w:val="3D7874C8"/>
     <w:multiLevelType w:val="hybridMultilevel"/>
     <w:tmpl w:val="0402264E"/>
@@ -19660,7 +20538,7 @@
       </w:pPr>
     </w:lvl>
   </w:abstractNum>
-  <w:abstractNum w:abstractNumId="33">
+  <w:abstractNum w:abstractNumId="34">
     <w:nsid w:val="3E446BCE"/>
     <w:multiLevelType w:val="hybridMultilevel"/>
     <w:tmpl w:val="3F10D6E0"/>
@@ -19773,7 +20651,7 @@
       </w:rPr>
     </w:lvl>
   </w:abstractNum>
-  <w:abstractNum w:abstractNumId="34">
+  <w:abstractNum w:abstractNumId="35">
     <w:nsid w:val="3EB1480B"/>
     <w:multiLevelType w:val="hybridMultilevel"/>
     <w:tmpl w:val="2AE4DD44"/>
@@ -19859,7 +20737,7 @@
       </w:pPr>
     </w:lvl>
   </w:abstractNum>
-  <w:abstractNum w:abstractNumId="35">
+  <w:abstractNum w:abstractNumId="36">
     <w:nsid w:val="3F4B5270"/>
     <w:multiLevelType w:val="hybridMultilevel"/>
     <w:tmpl w:val="D69A751E"/>
@@ -19972,7 +20850,7 @@
       </w:rPr>
     </w:lvl>
   </w:abstractNum>
-  <w:abstractNum w:abstractNumId="36">
+  <w:abstractNum w:abstractNumId="37">
     <w:nsid w:val="3F682B5C"/>
     <w:multiLevelType w:val="hybridMultilevel"/>
     <w:tmpl w:val="66785FDA"/>
@@ -20058,7 +20936,7 @@
       </w:pPr>
     </w:lvl>
   </w:abstractNum>
-  <w:abstractNum w:abstractNumId="37">
+  <w:abstractNum w:abstractNumId="38">
     <w:nsid w:val="40054FC9"/>
     <w:multiLevelType w:val="hybridMultilevel"/>
     <w:tmpl w:val="508C6884"/>
@@ -20171,7 +21049,7 @@
       </w:rPr>
     </w:lvl>
   </w:abstractNum>
-  <w:abstractNum w:abstractNumId="38">
+  <w:abstractNum w:abstractNumId="39">
     <w:nsid w:val="41300994"/>
     <w:multiLevelType w:val="hybridMultilevel"/>
     <w:tmpl w:val="4E8E105A"/>
@@ -20284,7 +21162,7 @@
       </w:rPr>
     </w:lvl>
   </w:abstractNum>
-  <w:abstractNum w:abstractNumId="39">
+  <w:abstractNum w:abstractNumId="40">
     <w:nsid w:val="420877C1"/>
     <w:multiLevelType w:val="hybridMultilevel"/>
     <w:tmpl w:val="F12A657E"/>
@@ -20397,7 +21275,7 @@
       </w:rPr>
     </w:lvl>
   </w:abstractNum>
-  <w:abstractNum w:abstractNumId="40">
+  <w:abstractNum w:abstractNumId="41">
     <w:nsid w:val="43641CC5"/>
     <w:multiLevelType w:val="hybridMultilevel"/>
     <w:tmpl w:val="C3726518"/>
@@ -20483,7 +21361,7 @@
       </w:pPr>
     </w:lvl>
   </w:abstractNum>
-  <w:abstractNum w:abstractNumId="41">
+  <w:abstractNum w:abstractNumId="42">
     <w:nsid w:val="43F72BF2"/>
     <w:multiLevelType w:val="hybridMultilevel"/>
     <w:tmpl w:val="56CAFFE4"/>
@@ -20569,7 +21447,7 @@
       </w:pPr>
     </w:lvl>
   </w:abstractNum>
-  <w:abstractNum w:abstractNumId="42">
+  <w:abstractNum w:abstractNumId="43">
     <w:nsid w:val="460E5596"/>
     <w:multiLevelType w:val="hybridMultilevel"/>
     <w:tmpl w:val="2206A35C"/>
@@ -20682,7 +21560,7 @@
       </w:rPr>
     </w:lvl>
   </w:abstractNum>
-  <w:abstractNum w:abstractNumId="43">
+  <w:abstractNum w:abstractNumId="44">
     <w:nsid w:val="483C7740"/>
     <w:multiLevelType w:val="hybridMultilevel"/>
     <w:tmpl w:val="451A5ED0"/>
@@ -20795,7 +21673,7 @@
       </w:rPr>
     </w:lvl>
   </w:abstractNum>
-  <w:abstractNum w:abstractNumId="44">
+  <w:abstractNum w:abstractNumId="45">
     <w:nsid w:val="49BA32F4"/>
     <w:multiLevelType w:val="hybridMultilevel"/>
     <w:tmpl w:val="F5288DC2"/>
@@ -20908,7 +21786,7 @@
       </w:rPr>
     </w:lvl>
   </w:abstractNum>
-  <w:abstractNum w:abstractNumId="45">
+  <w:abstractNum w:abstractNumId="46">
     <w:nsid w:val="49E106B2"/>
     <w:multiLevelType w:val="hybridMultilevel"/>
     <w:tmpl w:val="2EBEA616"/>
@@ -21021,7 +21899,7 @@
       </w:rPr>
     </w:lvl>
   </w:abstractNum>
-  <w:abstractNum w:abstractNumId="46">
+  <w:abstractNum w:abstractNumId="47">
     <w:nsid w:val="4C366FC7"/>
     <w:multiLevelType w:val="hybridMultilevel"/>
     <w:tmpl w:val="0402264E"/>
@@ -21107,7 +21985,7 @@
       </w:pPr>
     </w:lvl>
   </w:abstractNum>
-  <w:abstractNum w:abstractNumId="47">
+  <w:abstractNum w:abstractNumId="48">
     <w:nsid w:val="4E166C57"/>
     <w:multiLevelType w:val="hybridMultilevel"/>
     <w:tmpl w:val="24006A0E"/>
@@ -21220,7 +22098,7 @@
       </w:rPr>
     </w:lvl>
   </w:abstractNum>
-  <w:abstractNum w:abstractNumId="48">
+  <w:abstractNum w:abstractNumId="49">
     <w:nsid w:val="4FB46A04"/>
     <w:multiLevelType w:val="hybridMultilevel"/>
     <w:tmpl w:val="C888AA7A"/>
@@ -21333,7 +22211,7 @@
       </w:rPr>
     </w:lvl>
   </w:abstractNum>
-  <w:abstractNum w:abstractNumId="49">
+  <w:abstractNum w:abstractNumId="50">
     <w:nsid w:val="4FE42B6B"/>
     <w:multiLevelType w:val="hybridMultilevel"/>
     <w:tmpl w:val="A07AFB56"/>
@@ -21446,7 +22324,7 @@
       </w:rPr>
     </w:lvl>
   </w:abstractNum>
-  <w:abstractNum w:abstractNumId="50">
+  <w:abstractNum w:abstractNumId="51">
     <w:nsid w:val="50F750B2"/>
     <w:multiLevelType w:val="hybridMultilevel"/>
     <w:tmpl w:val="0402264E"/>
@@ -21532,7 +22410,7 @@
       </w:pPr>
     </w:lvl>
   </w:abstractNum>
-  <w:abstractNum w:abstractNumId="51">
+  <w:abstractNum w:abstractNumId="52">
     <w:nsid w:val="51ED29A8"/>
     <w:multiLevelType w:val="hybridMultilevel"/>
     <w:tmpl w:val="BB8A502E"/>
@@ -21645,7 +22523,7 @@
       </w:rPr>
     </w:lvl>
   </w:abstractNum>
-  <w:abstractNum w:abstractNumId="52">
+  <w:abstractNum w:abstractNumId="53">
     <w:nsid w:val="52251CDD"/>
     <w:multiLevelType w:val="hybridMultilevel"/>
     <w:tmpl w:val="07F0E0DA"/>
@@ -21758,7 +22636,7 @@
       </w:rPr>
     </w:lvl>
   </w:abstractNum>
-  <w:abstractNum w:abstractNumId="53">
+  <w:abstractNum w:abstractNumId="54">
     <w:nsid w:val="563D1E73"/>
     <w:multiLevelType w:val="hybridMultilevel"/>
     <w:tmpl w:val="D4E01D4E"/>
@@ -21871,7 +22749,7 @@
       </w:rPr>
     </w:lvl>
   </w:abstractNum>
-  <w:abstractNum w:abstractNumId="54">
+  <w:abstractNum w:abstractNumId="55">
     <w:nsid w:val="571450CA"/>
     <w:multiLevelType w:val="hybridMultilevel"/>
     <w:tmpl w:val="160C4C84"/>
@@ -21984,7 +22862,7 @@
       </w:rPr>
     </w:lvl>
   </w:abstractNum>
-  <w:abstractNum w:abstractNumId="55">
+  <w:abstractNum w:abstractNumId="56">
     <w:nsid w:val="57AE6D47"/>
     <w:multiLevelType w:val="hybridMultilevel"/>
     <w:tmpl w:val="153880A4"/>
@@ -22097,7 +22975,7 @@
       </w:rPr>
     </w:lvl>
   </w:abstractNum>
-  <w:abstractNum w:abstractNumId="56">
+  <w:abstractNum w:abstractNumId="57">
     <w:nsid w:val="58935881"/>
     <w:multiLevelType w:val="hybridMultilevel"/>
     <w:tmpl w:val="1FECEEDA"/>
@@ -22210,7 +23088,7 @@
       </w:rPr>
     </w:lvl>
   </w:abstractNum>
-  <w:abstractNum w:abstractNumId="57">
+  <w:abstractNum w:abstractNumId="58">
     <w:nsid w:val="59C7601F"/>
     <w:multiLevelType w:val="hybridMultilevel"/>
     <w:tmpl w:val="939AF2EE"/>
@@ -22323,7 +23201,7 @@
       </w:rPr>
     </w:lvl>
   </w:abstractNum>
-  <w:abstractNum w:abstractNumId="58">
+  <w:abstractNum w:abstractNumId="59">
     <w:nsid w:val="5B0A5EF3"/>
     <w:multiLevelType w:val="hybridMultilevel"/>
     <w:tmpl w:val="B4A2637E"/>
@@ -22436,7 +23314,7 @@
       </w:rPr>
     </w:lvl>
   </w:abstractNum>
-  <w:abstractNum w:abstractNumId="59">
+  <w:abstractNum w:abstractNumId="60">
     <w:nsid w:val="5DB36FB8"/>
     <w:multiLevelType w:val="hybridMultilevel"/>
     <w:tmpl w:val="8CAC0CDE"/>
@@ -22549,7 +23427,7 @@
       </w:rPr>
     </w:lvl>
   </w:abstractNum>
-  <w:abstractNum w:abstractNumId="60">
+  <w:abstractNum w:abstractNumId="61">
     <w:nsid w:val="5DED180C"/>
     <w:multiLevelType w:val="hybridMultilevel"/>
     <w:tmpl w:val="5AFABAF6"/>
@@ -22662,7 +23540,120 @@
       </w:rPr>
     </w:lvl>
   </w:abstractNum>
-  <w:abstractNum w:abstractNumId="61">
+  <w:abstractNum w:abstractNumId="62">
+    <w:nsid w:val="5DFD0300"/>
+    <w:multiLevelType w:val="hybridMultilevel"/>
+    <w:tmpl w:val="A95A64FA"/>
+    <w:lvl w:ilvl="0" w:tplc="04090001">
+      <w:start w:val="1"/>
+      <w:numFmt w:val="bullet"/>
+      <w:lvlText w:val=""/>
+      <w:lvlJc w:val="left"/>
+      <w:pPr>
+        <w:ind w:left="720" w:hanging="360"/>
+      </w:pPr>
+      <w:rPr>
+        <w:rFonts w:ascii="Symbol" w:hAnsi="Symbol" w:hint="default"/>
+      </w:rPr>
+    </w:lvl>
+    <w:lvl w:ilvl="1" w:tplc="04090003">
+      <w:start w:val="1"/>
+      <w:numFmt w:val="bullet"/>
+      <w:lvlText w:val="o"/>
+      <w:lvlJc w:val="left"/>
+      <w:pPr>
+        <w:ind w:left="1440" w:hanging="360"/>
+      </w:pPr>
+      <w:rPr>
+        <w:rFonts w:ascii="Courier New" w:hAnsi="Courier New" w:cs="Courier New" w:hint="default"/>
+      </w:rPr>
+    </w:lvl>
+    <w:lvl w:ilvl="2" w:tplc="04090005">
+      <w:start w:val="1"/>
+      <w:numFmt w:val="bullet"/>
+      <w:lvlText w:val=""/>
+      <w:lvlJc w:val="left"/>
+      <w:pPr>
+        <w:ind w:left="2160" w:hanging="360"/>
+      </w:pPr>
+      <w:rPr>
+        <w:rFonts w:ascii="Wingdings" w:hAnsi="Wingdings" w:hint="default"/>
+      </w:rPr>
+    </w:lvl>
+    <w:lvl w:ilvl="3" w:tplc="04090001" w:tentative="1">
+      <w:start w:val="1"/>
+      <w:numFmt w:val="bullet"/>
+      <w:lvlText w:val=""/>
+      <w:lvlJc w:val="left"/>
+      <w:pPr>
+        <w:ind w:left="2880" w:hanging="360"/>
+      </w:pPr>
+      <w:rPr>
+        <w:rFonts w:ascii="Symbol" w:hAnsi="Symbol" w:hint="default"/>
+      </w:rPr>
+    </w:lvl>
+    <w:lvl w:ilvl="4" w:tplc="04090003" w:tentative="1">
+      <w:start w:val="1"/>
+      <w:numFmt w:val="bullet"/>
+      <w:lvlText w:val="o"/>
+      <w:lvlJc w:val="left"/>
+      <w:pPr>
+        <w:ind w:left="3600" w:hanging="360"/>
+      </w:pPr>
+      <w:rPr>
+        <w:rFonts w:ascii="Courier New" w:hAnsi="Courier New" w:cs="Courier New" w:hint="default"/>
+      </w:rPr>
+    </w:lvl>
+    <w:lvl w:ilvl="5" w:tplc="04090005" w:tentative="1">
+      <w:start w:val="1"/>
+      <w:numFmt w:val="bullet"/>
+      <w:lvlText w:val=""/>
+      <w:lvlJc w:val="left"/>
+      <w:pPr>
+        <w:ind w:left="4320" w:hanging="360"/>
+      </w:pPr>
+      <w:rPr>
+        <w:rFonts w:ascii="Wingdings" w:hAnsi="Wingdings" w:hint="default"/>
+      </w:rPr>
+    </w:lvl>
+    <w:lvl w:ilvl="6" w:tplc="04090001" w:tentative="1">
+      <w:start w:val="1"/>
+      <w:numFmt w:val="bullet"/>
+      <w:lvlText w:val=""/>
+      <w:lvlJc w:val="left"/>
+      <w:pPr>
+        <w:ind w:left="5040" w:hanging="360"/>
+      </w:pPr>
+      <w:rPr>
+        <w:rFonts w:ascii="Symbol" w:hAnsi="Symbol" w:hint="default"/>
+      </w:rPr>
+    </w:lvl>
+    <w:lvl w:ilvl="7" w:tplc="04090003" w:tentative="1">
+      <w:start w:val="1"/>
+      <w:numFmt w:val="bullet"/>
+      <w:lvlText w:val="o"/>
+      <w:lvlJc w:val="left"/>
+      <w:pPr>
+        <w:ind w:left="5760" w:hanging="360"/>
+      </w:pPr>
+      <w:rPr>
+        <w:rFonts w:ascii="Courier New" w:hAnsi="Courier New" w:cs="Courier New" w:hint="default"/>
+      </w:rPr>
+    </w:lvl>
+    <w:lvl w:ilvl="8" w:tplc="04090005" w:tentative="1">
+      <w:start w:val="1"/>
+      <w:numFmt w:val="bullet"/>
+      <w:lvlText w:val=""/>
+      <w:lvlJc w:val="left"/>
+      <w:pPr>
+        <w:ind w:left="6480" w:hanging="360"/>
+      </w:pPr>
+      <w:rPr>
+        <w:rFonts w:ascii="Wingdings" w:hAnsi="Wingdings" w:hint="default"/>
+      </w:rPr>
+    </w:lvl>
+  </w:abstractNum>
+  <w:abstractNum w:abstractNumId="63">
     <w:nsid w:val="5F01785B"/>
     <w:multiLevelType w:val="hybridMultilevel"/>
     <w:tmpl w:val="2A1AA80E"/>
@@ -22775,7 +23766,7 @@
       </w:rPr>
     </w:lvl>
   </w:abstractNum>
-  <w:abstractNum w:abstractNumId="62">
+  <w:abstractNum w:abstractNumId="64">
     <w:nsid w:val="619C7499"/>
     <w:multiLevelType w:val="hybridMultilevel"/>
     <w:tmpl w:val="BE58EB3E"/>
@@ -22888,7 +23879,7 @@
       </w:rPr>
     </w:lvl>
   </w:abstractNum>
-  <w:abstractNum w:abstractNumId="63">
+  <w:abstractNum w:abstractNumId="65">
     <w:nsid w:val="623D7CB1"/>
     <w:multiLevelType w:val="hybridMultilevel"/>
     <w:tmpl w:val="EB2CAB78"/>
@@ -23001,7 +23992,7 @@
       </w:rPr>
     </w:lvl>
   </w:abstractNum>
-  <w:abstractNum w:abstractNumId="64">
+  <w:abstractNum w:abstractNumId="66">
     <w:nsid w:val="625355F2"/>
     <w:multiLevelType w:val="hybridMultilevel"/>
     <w:tmpl w:val="DFB001B0"/>
@@ -23114,7 +24105,7 @@
       </w:rPr>
     </w:lvl>
   </w:abstractNum>
-  <w:abstractNum w:abstractNumId="65">
+  <w:abstractNum w:abstractNumId="67">
     <w:nsid w:val="633073C5"/>
     <w:multiLevelType w:val="hybridMultilevel"/>
     <w:tmpl w:val="475049B0"/>
@@ -23227,7 +24218,7 @@
       </w:rPr>
     </w:lvl>
   </w:abstractNum>
-  <w:abstractNum w:abstractNumId="66">
+  <w:abstractNum w:abstractNumId="68">
     <w:nsid w:val="63B850DB"/>
     <w:multiLevelType w:val="hybridMultilevel"/>
     <w:tmpl w:val="57FEFE7C"/>
@@ -23340,7 +24331,7 @@
       </w:rPr>
     </w:lvl>
   </w:abstractNum>
-  <w:abstractNum w:abstractNumId="67">
+  <w:abstractNum w:abstractNumId="69">
     <w:nsid w:val="649D22FF"/>
     <w:multiLevelType w:val="hybridMultilevel"/>
     <w:tmpl w:val="B64E446E"/>
@@ -23453,7 +24444,7 @@
       </w:rPr>
     </w:lvl>
   </w:abstractNum>
-  <w:abstractNum w:abstractNumId="68">
+  <w:abstractNum w:abstractNumId="70">
     <w:nsid w:val="65A54AB4"/>
     <w:multiLevelType w:val="hybridMultilevel"/>
     <w:tmpl w:val="609CBA0A"/>
@@ -23566,7 +24557,7 @@
       </w:rPr>
     </w:lvl>
   </w:abstractNum>
-  <w:abstractNum w:abstractNumId="69">
+  <w:abstractNum w:abstractNumId="71">
     <w:nsid w:val="66761133"/>
     <w:multiLevelType w:val="hybridMultilevel"/>
     <w:tmpl w:val="12C8DAFC"/>
@@ -23679,7 +24670,7 @@
       </w:rPr>
     </w:lvl>
   </w:abstractNum>
-  <w:abstractNum w:abstractNumId="70">
+  <w:abstractNum w:abstractNumId="72">
     <w:nsid w:val="6D65192F"/>
     <w:multiLevelType w:val="hybridMultilevel"/>
     <w:tmpl w:val="C478AAAC"/>
@@ -23792,7 +24783,7 @@
       </w:rPr>
     </w:lvl>
   </w:abstractNum>
-  <w:abstractNum w:abstractNumId="71">
+  <w:abstractNum w:abstractNumId="73">
     <w:nsid w:val="6DE41C90"/>
     <w:multiLevelType w:val="hybridMultilevel"/>
     <w:tmpl w:val="F2542FDA"/>
@@ -23905,7 +24896,7 @@
       </w:rPr>
     </w:lvl>
   </w:abstractNum>
-  <w:abstractNum w:abstractNumId="72">
+  <w:abstractNum w:abstractNumId="74">
     <w:nsid w:val="6F4862DA"/>
     <w:multiLevelType w:val="hybridMultilevel"/>
     <w:tmpl w:val="30220DE6"/>
@@ -24018,7 +25009,7 @@
       </w:rPr>
     </w:lvl>
   </w:abstractNum>
-  <w:abstractNum w:abstractNumId="73">
+  <w:abstractNum w:abstractNumId="75">
     <w:nsid w:val="6FA670AC"/>
     <w:multiLevelType w:val="hybridMultilevel"/>
     <w:tmpl w:val="B3402122"/>
@@ -24131,7 +25122,7 @@
       </w:rPr>
     </w:lvl>
   </w:abstractNum>
-  <w:abstractNum w:abstractNumId="74">
+  <w:abstractNum w:abstractNumId="76">
     <w:nsid w:val="6FC520BF"/>
     <w:multiLevelType w:val="hybridMultilevel"/>
     <w:tmpl w:val="FDBCAF24"/>
@@ -24244,7 +25235,7 @@
       </w:rPr>
     </w:lvl>
   </w:abstractNum>
-  <w:abstractNum w:abstractNumId="75">
+  <w:abstractNum w:abstractNumId="77">
     <w:nsid w:val="72784329"/>
     <w:multiLevelType w:val="hybridMultilevel"/>
     <w:tmpl w:val="9EC690EC"/>
@@ -24357,7 +25348,7 @@
       </w:rPr>
     </w:lvl>
   </w:abstractNum>
-  <w:abstractNum w:abstractNumId="76">
+  <w:abstractNum w:abstractNumId="78">
     <w:nsid w:val="72BB4614"/>
     <w:multiLevelType w:val="hybridMultilevel"/>
     <w:tmpl w:val="650E4B7C"/>
@@ -24470,7 +25461,120 @@
       </w:rPr>
     </w:lvl>
   </w:abstractNum>
-  <w:abstractNum w:abstractNumId="77">
+  <w:abstractNum w:abstractNumId="79">
+    <w:nsid w:val="75697BFB"/>
+    <w:multiLevelType w:val="hybridMultilevel"/>
+    <w:tmpl w:val="1C9C06D0"/>
+    <w:lvl w:ilvl="0" w:tplc="04090001">
+      <w:start w:val="1"/>
+      <w:numFmt w:val="bullet"/>
+      <w:lvlText w:val=""/>
+      <w:lvlJc w:val="left"/>
+      <w:pPr>
+        <w:ind w:left="720" w:hanging="360"/>
+      </w:pPr>
+      <w:rPr>
+        <w:rFonts w:ascii="Symbol" w:hAnsi="Symbol" w:hint="default"/>
+      </w:rPr>
+    </w:lvl>
+    <w:lvl w:ilvl="1" w:tplc="04090003" w:tentative="1">
+      <w:start w:val="1"/>
+      <w:numFmt w:val="bullet"/>
+      <w:lvlText w:val="o"/>
+      <w:lvlJc w:val="left"/>
+      <w:pPr>
+        <w:ind w:left="1440" w:hanging="360"/>
+      </w:pPr>
+      <w:rPr>
+        <w:rFonts w:ascii="Courier New" w:hAnsi="Courier New" w:cs="Courier New" w:hint="default"/>
+      </w:rPr>
+    </w:lvl>
+    <w:lvl w:ilvl="2" w:tplc="04090005" w:tentative="1">
+      <w:start w:val="1"/>
+      <w:numFmt w:val="bullet"/>
+      <w:lvlText w:val=""/>
+      <w:lvlJc w:val="left"/>
+      <w:pPr>
+        <w:ind w:left="2160" w:hanging="360"/>
+      </w:pPr>
+      <w:rPr>
+        <w:rFonts w:ascii="Wingdings" w:hAnsi="Wingdings" w:hint="default"/>
+      </w:rPr>
+    </w:lvl>
+    <w:lvl w:ilvl="3" w:tplc="04090001" w:tentative="1">
+      <w:start w:val="1"/>
+      <w:numFmt w:val="bullet"/>
+      <w:lvlText w:val=""/>
+      <w:lvlJc w:val="left"/>
+      <w:pPr>
+        <w:ind w:left="2880" w:hanging="360"/>
+      </w:pPr>
+      <w:rPr>
+        <w:rFonts w:ascii="Symbol" w:hAnsi="Symbol" w:hint="default"/>
+      </w:rPr>
+    </w:lvl>
+    <w:lvl w:ilvl="4" w:tplc="04090003" w:tentative="1">
+      <w:start w:val="1"/>
+      <w:numFmt w:val="bullet"/>
+      <w:lvlText w:val="o"/>
+      <w:lvlJc w:val="left"/>
+      <w:pPr>
+        <w:ind w:left="3600" w:hanging="360"/>
+      </w:pPr>
+      <w:rPr>
+        <w:rFonts w:ascii="Courier New" w:hAnsi="Courier New" w:cs="Courier New" w:hint="default"/>
+      </w:rPr>
+    </w:lvl>
+    <w:lvl w:ilvl="5" w:tplc="04090005" w:tentative="1">
+      <w:start w:val="1"/>
+      <w:numFmt w:val="bullet"/>
+      <w:lvlText w:val=""/>
+      <w:lvlJc w:val="left"/>
+      <w:pPr>
+        <w:ind w:left="4320" w:hanging="360"/>
+      </w:pPr>
+      <w:rPr>
+        <w:rFonts w:ascii="Wingdings" w:hAnsi="Wingdings" w:hint="default"/>
+      </w:rPr>
+    </w:lvl>
+    <w:lvl w:ilvl="6" w:tplc="04090001" w:tentative="1">
+      <w:start w:val="1"/>
+      <w:numFmt w:val="bullet"/>
+      <w:lvlText w:val=""/>
+      <w:lvlJc w:val="left"/>
+      <w:pPr>
+        <w:ind w:left="5040" w:hanging="360"/>
+      </w:pPr>
+      <w:rPr>
+        <w:rFonts w:ascii="Symbol" w:hAnsi="Symbol" w:hint="default"/>
+      </w:rPr>
+    </w:lvl>
+    <w:lvl w:ilvl="7" w:tplc="04090003" w:tentative="1">
+      <w:start w:val="1"/>
+      <w:numFmt w:val="bullet"/>
+      <w:lvlText w:val="o"/>
+      <w:lvlJc w:val="left"/>
+      <w:pPr>
+        <w:ind w:left="5760" w:hanging="360"/>
+      </w:pPr>
+      <w:rPr>
+        <w:rFonts w:ascii="Courier New" w:hAnsi="Courier New" w:cs="Courier New" w:hint="default"/>
+      </w:rPr>
+    </w:lvl>
+    <w:lvl w:ilvl="8" w:tplc="04090005" w:tentative="1">
+      <w:start w:val="1"/>
+      <w:numFmt w:val="bullet"/>
+      <w:lvlText w:val=""/>
+      <w:lvlJc w:val="left"/>
+      <w:pPr>
+        <w:ind w:left="6480" w:hanging="360"/>
+      </w:pPr>
+      <w:rPr>
+        <w:rFonts w:ascii="Wingdings" w:hAnsi="Wingdings" w:hint="default"/>
+      </w:rPr>
+    </w:lvl>
+  </w:abstractNum>
+  <w:abstractNum w:abstractNumId="80">
     <w:nsid w:val="78187B35"/>
     <w:multiLevelType w:val="hybridMultilevel"/>
     <w:tmpl w:val="D980A51A"/>
@@ -24583,7 +25687,7 @@
       </w:rPr>
     </w:lvl>
   </w:abstractNum>
-  <w:abstractNum w:abstractNumId="78">
+  <w:abstractNum w:abstractNumId="81">
     <w:nsid w:val="7B9A0EE4"/>
     <w:multiLevelType w:val="hybridMultilevel"/>
     <w:tmpl w:val="0C9E8FB4"/>
@@ -24600,6 +25704,119 @@
       </w:rPr>
     </w:lvl>
     <w:lvl w:ilvl="1" w:tplc="04090003">
+      <w:start w:val="1"/>
+      <w:numFmt w:val="bullet"/>
+      <w:lvlText w:val="o"/>
+      <w:lvlJc w:val="left"/>
+      <w:pPr>
+        <w:ind w:left="1440" w:hanging="360"/>
+      </w:pPr>
+      <w:rPr>
+        <w:rFonts w:ascii="Courier New" w:hAnsi="Courier New" w:cs="Courier New" w:hint="default"/>
+      </w:rPr>
+    </w:lvl>
+    <w:lvl w:ilvl="2" w:tplc="04090005" w:tentative="1">
+      <w:start w:val="1"/>
+      <w:numFmt w:val="bullet"/>
+      <w:lvlText w:val=""/>
+      <w:lvlJc w:val="left"/>
+      <w:pPr>
+        <w:ind w:left="2160" w:hanging="360"/>
+      </w:pPr>
+      <w:rPr>
+        <w:rFonts w:ascii="Wingdings" w:hAnsi="Wingdings" w:hint="default"/>
+      </w:rPr>
+    </w:lvl>
+    <w:lvl w:ilvl="3" w:tplc="04090001" w:tentative="1">
+      <w:start w:val="1"/>
+      <w:numFmt w:val="bullet"/>
+      <w:lvlText w:val=""/>
+      <w:lvlJc w:val="left"/>
+      <w:pPr>
+        <w:ind w:left="2880" w:hanging="360"/>
+      </w:pPr>
+      <w:rPr>
+        <w:rFonts w:ascii="Symbol" w:hAnsi="Symbol" w:hint="default"/>
+      </w:rPr>
+    </w:lvl>
+    <w:lvl w:ilvl="4" w:tplc="04090003" w:tentative="1">
+      <w:start w:val="1"/>
+      <w:numFmt w:val="bullet"/>
+      <w:lvlText w:val="o"/>
+      <w:lvlJc w:val="left"/>
+      <w:pPr>
+        <w:ind w:left="3600" w:hanging="360"/>
+      </w:pPr>
+      <w:rPr>
+        <w:rFonts w:ascii="Courier New" w:hAnsi="Courier New" w:cs="Courier New" w:hint="default"/>
+      </w:rPr>
+    </w:lvl>
+    <w:lvl w:ilvl="5" w:tplc="04090005" w:tentative="1">
+      <w:start w:val="1"/>
+      <w:numFmt w:val="bullet"/>
+      <w:lvlText w:val=""/>
+      <w:lvlJc w:val="left"/>
+      <w:pPr>
+        <w:ind w:left="4320" w:hanging="360"/>
+      </w:pPr>
+      <w:rPr>
+        <w:rFonts w:ascii="Wingdings" w:hAnsi="Wingdings" w:hint="default"/>
+      </w:rPr>
+    </w:lvl>
+    <w:lvl w:ilvl="6" w:tplc="04090001" w:tentative="1">
+      <w:start w:val="1"/>
+      <w:numFmt w:val="bullet"/>
+      <w:lvlText w:val=""/>
+      <w:lvlJc w:val="left"/>
+      <w:pPr>
+        <w:ind w:left="5040" w:hanging="360"/>
+      </w:pPr>
+      <w:rPr>
+        <w:rFonts w:ascii="Symbol" w:hAnsi="Symbol" w:hint="default"/>
+      </w:rPr>
+    </w:lvl>
+    <w:lvl w:ilvl="7" w:tplc="04090003" w:tentative="1">
+      <w:start w:val="1"/>
+      <w:numFmt w:val="bullet"/>
+      <w:lvlText w:val="o"/>
+      <w:lvlJc w:val="left"/>
+      <w:pPr>
+        <w:ind w:left="5760" w:hanging="360"/>
+      </w:pPr>
+      <w:rPr>
+        <w:rFonts w:ascii="Courier New" w:hAnsi="Courier New" w:cs="Courier New" w:hint="default"/>
+      </w:rPr>
+    </w:lvl>
+    <w:lvl w:ilvl="8" w:tplc="04090005" w:tentative="1">
+      <w:start w:val="1"/>
+      <w:numFmt w:val="bullet"/>
+      <w:lvlText w:val=""/>
+      <w:lvlJc w:val="left"/>
+      <w:pPr>
+        <w:ind w:left="6480" w:hanging="360"/>
+      </w:pPr>
+      <w:rPr>
+        <w:rFonts w:ascii="Wingdings" w:hAnsi="Wingdings" w:hint="default"/>
+      </w:rPr>
+    </w:lvl>
+  </w:abstractNum>
+  <w:abstractNum w:abstractNumId="82">
+    <w:nsid w:val="7FA1060E"/>
+    <w:multiLevelType w:val="hybridMultilevel"/>
+    <w:tmpl w:val="DA3CF1E8"/>
+    <w:lvl w:ilvl="0" w:tplc="04090001">
+      <w:start w:val="1"/>
+      <w:numFmt w:val="bullet"/>
+      <w:lvlText w:val=""/>
+      <w:lvlJc w:val="left"/>
+      <w:pPr>
+        <w:ind w:left="720" w:hanging="360"/>
+      </w:pPr>
+      <w:rPr>
+        <w:rFonts w:ascii="Symbol" w:hAnsi="Symbol" w:hint="default"/>
+      </w:rPr>
+    </w:lvl>
+    <w:lvl w:ilvl="1" w:tplc="04090003" w:tentative="1">
       <w:start w:val="1"/>
       <w:numFmt w:val="bullet"/>
       <w:lvlText w:val="o"/>
@@ -24700,37 +25917,37 @@
     <w:abstractNumId w:val="11"/>
   </w:num>
   <w:num w:numId="2">
-    <w:abstractNumId w:val="37"/>
+    <w:abstractNumId w:val="38"/>
   </w:num>
   <w:num w:numId="3">
     <w:abstractNumId w:val="1"/>
   </w:num>
   <w:num w:numId="4">
-    <w:abstractNumId w:val="68"/>
+    <w:abstractNumId w:val="70"/>
   </w:num>
   <w:num w:numId="5">
-    <w:abstractNumId w:val="25"/>
+    <w:abstractNumId w:val="26"/>
   </w:num>
   <w:num w:numId="6">
+    <w:abstractNumId w:val="23"/>
+  </w:num>
+  <w:num w:numId="7">
+    <w:abstractNumId w:val="35"/>
+  </w:num>
+  <w:num w:numId="8">
+    <w:abstractNumId w:val="72"/>
+  </w:num>
+  <w:num w:numId="9">
     <w:abstractNumId w:val="22"/>
   </w:num>
-  <w:num w:numId="7">
-    <w:abstractNumId w:val="34"/>
-  </w:num>
-  <w:num w:numId="8">
-    <w:abstractNumId w:val="70"/>
-  </w:num>
-  <w:num w:numId="9">
-    <w:abstractNumId w:val="21"/>
-  </w:num>
   <w:num w:numId="10">
-    <w:abstractNumId w:val="13"/>
+    <w:abstractNumId w:val="14"/>
   </w:num>
   <w:num w:numId="11">
-    <w:abstractNumId w:val="57"/>
+    <w:abstractNumId w:val="58"/>
   </w:num>
   <w:num w:numId="12">
-    <w:abstractNumId w:val="35"/>
+    <w:abstractNumId w:val="36"/>
   </w:num>
   <w:num w:numId="13">
     <w:abstractNumId w:val="2"/>
@@ -24739,175 +25956,175 @@
     <w:abstractNumId w:val="4"/>
   </w:num>
   <w:num w:numId="15">
-    <w:abstractNumId w:val="64"/>
+    <w:abstractNumId w:val="66"/>
   </w:num>
   <w:num w:numId="16">
     <w:abstractNumId w:val="5"/>
   </w:num>
   <w:num w:numId="17">
-    <w:abstractNumId w:val="49"/>
+    <w:abstractNumId w:val="50"/>
   </w:num>
   <w:num w:numId="18">
-    <w:abstractNumId w:val="71"/>
+    <w:abstractNumId w:val="73"/>
   </w:num>
   <w:num w:numId="19">
-    <w:abstractNumId w:val="50"/>
+    <w:abstractNumId w:val="51"/>
   </w:num>
   <w:num w:numId="20">
-    <w:abstractNumId w:val="32"/>
+    <w:abstractNumId w:val="33"/>
   </w:num>
   <w:num w:numId="21">
-    <w:abstractNumId w:val="46"/>
+    <w:abstractNumId w:val="47"/>
   </w:num>
   <w:num w:numId="22">
-    <w:abstractNumId w:val="66"/>
+    <w:abstractNumId w:val="68"/>
   </w:num>
   <w:num w:numId="23">
-    <w:abstractNumId w:val="30"/>
+    <w:abstractNumId w:val="31"/>
   </w:num>
   <w:num w:numId="24">
     <w:abstractNumId w:val="8"/>
   </w:num>
   <w:num w:numId="25">
-    <w:abstractNumId w:val="75"/>
+    <w:abstractNumId w:val="77"/>
   </w:num>
   <w:num w:numId="26">
-    <w:abstractNumId w:val="26"/>
+    <w:abstractNumId w:val="27"/>
   </w:num>
   <w:num w:numId="27">
-    <w:abstractNumId w:val="61"/>
+    <w:abstractNumId w:val="63"/>
   </w:num>
   <w:num w:numId="28">
-    <w:abstractNumId w:val="12"/>
+    <w:abstractNumId w:val="13"/>
   </w:num>
   <w:num w:numId="29">
-    <w:abstractNumId w:val="24"/>
+    <w:abstractNumId w:val="25"/>
   </w:num>
   <w:num w:numId="30">
-    <w:abstractNumId w:val="56"/>
+    <w:abstractNumId w:val="57"/>
   </w:num>
   <w:num w:numId="31">
-    <w:abstractNumId w:val="67"/>
+    <w:abstractNumId w:val="69"/>
   </w:num>
   <w:num w:numId="32">
-    <w:abstractNumId w:val="42"/>
+    <w:abstractNumId w:val="43"/>
   </w:num>
   <w:num w:numId="33">
-    <w:abstractNumId w:val="31"/>
+    <w:abstractNumId w:val="32"/>
   </w:num>
   <w:num w:numId="34">
     <w:abstractNumId w:val="10"/>
   </w:num>
   <w:num w:numId="35">
-    <w:abstractNumId w:val="60"/>
+    <w:abstractNumId w:val="61"/>
   </w:num>
   <w:num w:numId="36">
+    <w:abstractNumId w:val="17"/>
+  </w:num>
+  <w:num w:numId="37">
+    <w:abstractNumId w:val="75"/>
+  </w:num>
+  <w:num w:numId="38">
+    <w:abstractNumId w:val="71"/>
+  </w:num>
+  <w:num w:numId="39">
+    <w:abstractNumId w:val="15"/>
+  </w:num>
+  <w:num w:numId="40">
+    <w:abstractNumId w:val="34"/>
+  </w:num>
+  <w:num w:numId="41">
+    <w:abstractNumId w:val="41"/>
+  </w:num>
+  <w:num w:numId="42">
+    <w:abstractNumId w:val="28"/>
+  </w:num>
+  <w:num w:numId="43">
+    <w:abstractNumId w:val="24"/>
+  </w:num>
+  <w:num w:numId="44">
+    <w:abstractNumId w:val="76"/>
+  </w:num>
+  <w:num w:numId="45">
+    <w:abstractNumId w:val="55"/>
+  </w:num>
+  <w:num w:numId="46">
+    <w:abstractNumId w:val="56"/>
+  </w:num>
+  <w:num w:numId="47">
     <w:abstractNumId w:val="16"/>
   </w:num>
-  <w:num w:numId="37">
-    <w:abstractNumId w:val="73"/>
+  <w:num w:numId="48">
+    <w:abstractNumId w:val="44"/>
   </w:num>
-  <w:num w:numId="38">
-    <w:abstractNumId w:val="69"/>
+  <w:num w:numId="49">
+    <w:abstractNumId w:val="19"/>
   </w:num>
-  <w:num w:numId="39">
-    <w:abstractNumId w:val="14"/>
+  <w:num w:numId="50">
+    <w:abstractNumId w:val="59"/>
   </w:num>
-  <w:num w:numId="40">
-    <w:abstractNumId w:val="33"/>
+  <w:num w:numId="51">
+    <w:abstractNumId w:val="18"/>
   </w:num>
-  <w:num w:numId="41">
+  <w:num w:numId="52">
+    <w:abstractNumId w:val="52"/>
+  </w:num>
+  <w:num w:numId="53">
+    <w:abstractNumId w:val="54"/>
+  </w:num>
+  <w:num w:numId="54">
+    <w:abstractNumId w:val="37"/>
+  </w:num>
+  <w:num w:numId="55">
+    <w:abstractNumId w:val="49"/>
+  </w:num>
+  <w:num w:numId="56">
     <w:abstractNumId w:val="40"/>
   </w:num>
-  <w:num w:numId="42">
-    <w:abstractNumId w:val="27"/>
+  <w:num w:numId="57">
+    <w:abstractNumId w:val="46"/>
   </w:num>
-  <w:num w:numId="43">
-    <w:abstractNumId w:val="23"/>
+  <w:num w:numId="58">
+    <w:abstractNumId w:val="65"/>
   </w:num>
-  <w:num w:numId="44">
-    <w:abstractNumId w:val="74"/>
+  <w:num w:numId="59">
+    <w:abstractNumId w:val="20"/>
   </w:num>
-  <w:num w:numId="45">
-    <w:abstractNumId w:val="54"/>
+  <w:num w:numId="60">
+    <w:abstractNumId w:val="21"/>
   </w:num>
-  <w:num w:numId="46">
-    <w:abstractNumId w:val="55"/>
-  </w:num>
-  <w:num w:numId="47">
-    <w:abstractNumId w:val="15"/>
-  </w:num>
-  <w:num w:numId="48">
-    <w:abstractNumId w:val="43"/>
-  </w:num>
-  <w:num w:numId="49">
-    <w:abstractNumId w:val="18"/>
-  </w:num>
-  <w:num w:numId="50">
-    <w:abstractNumId w:val="58"/>
-  </w:num>
-  <w:num w:numId="51">
-    <w:abstractNumId w:val="17"/>
-  </w:num>
-  <w:num w:numId="52">
-    <w:abstractNumId w:val="51"/>
-  </w:num>
-  <w:num w:numId="53">
+  <w:num w:numId="61">
     <w:abstractNumId w:val="53"/>
   </w:num>
-  <w:num w:numId="54">
-    <w:abstractNumId w:val="36"/>
-  </w:num>
-  <w:num w:numId="55">
-    <w:abstractNumId w:val="48"/>
-  </w:num>
-  <w:num w:numId="56">
-    <w:abstractNumId w:val="39"/>
-  </w:num>
-  <w:num w:numId="57">
-    <w:abstractNumId w:val="45"/>
-  </w:num>
-  <w:num w:numId="58">
-    <w:abstractNumId w:val="63"/>
-  </w:num>
-  <w:num w:numId="59">
-    <w:abstractNumId w:val="19"/>
-  </w:num>
-  <w:num w:numId="60">
-    <w:abstractNumId w:val="20"/>
-  </w:num>
-  <w:num w:numId="61">
-    <w:abstractNumId w:val="52"/>
-  </w:num>
   <w:num w:numId="62">
-    <w:abstractNumId w:val="29"/>
+    <w:abstractNumId w:val="30"/>
   </w:num>
   <w:num w:numId="63">
     <w:abstractNumId w:val="6"/>
   </w:num>
   <w:num w:numId="64">
-    <w:abstractNumId w:val="76"/>
+    <w:abstractNumId w:val="78"/>
   </w:num>
   <w:num w:numId="65">
-    <w:abstractNumId w:val="59"/>
+    <w:abstractNumId w:val="60"/>
   </w:num>
   <w:num w:numId="66">
-    <w:abstractNumId w:val="47"/>
+    <w:abstractNumId w:val="48"/>
   </w:num>
   <w:num w:numId="67">
-    <w:abstractNumId w:val="28"/>
+    <w:abstractNumId w:val="29"/>
   </w:num>
   <w:num w:numId="68">
     <w:abstractNumId w:val="7"/>
   </w:num>
   <w:num w:numId="69">
-    <w:abstractNumId w:val="62"/>
+    <w:abstractNumId w:val="64"/>
   </w:num>
   <w:num w:numId="70">
-    <w:abstractNumId w:val="72"/>
+    <w:abstractNumId w:val="74"/>
   </w:num>
   <w:num w:numId="71">
-    <w:abstractNumId w:val="65"/>
+    <w:abstractNumId w:val="67"/>
   </w:num>
   <w:num w:numId="72">
     <w:abstractNumId w:val="9"/>
@@ -24916,22 +26133,34 @@
     <w:abstractNumId w:val="3"/>
   </w:num>
   <w:num w:numId="74">
-    <w:abstractNumId w:val="78"/>
+    <w:abstractNumId w:val="81"/>
   </w:num>
   <w:num w:numId="75">
-    <w:abstractNumId w:val="77"/>
+    <w:abstractNumId w:val="80"/>
   </w:num>
   <w:num w:numId="76">
-    <w:abstractNumId w:val="44"/>
+    <w:abstractNumId w:val="45"/>
   </w:num>
   <w:num w:numId="77">
-    <w:abstractNumId w:val="41"/>
+    <w:abstractNumId w:val="42"/>
   </w:num>
   <w:num w:numId="78">
     <w:abstractNumId w:val="0"/>
   </w:num>
   <w:num w:numId="79">
-    <w:abstractNumId w:val="38"/>
+    <w:abstractNumId w:val="39"/>
+  </w:num>
+  <w:num w:numId="80">
+    <w:abstractNumId w:val="62"/>
+  </w:num>
+  <w:num w:numId="81">
+    <w:abstractNumId w:val="12"/>
+  </w:num>
+  <w:num w:numId="82">
+    <w:abstractNumId w:val="82"/>
+  </w:num>
+  <w:num w:numId="83">
+    <w:abstractNumId w:val="79"/>
   </w:num>
   <w:numIdMacAtCleanup w:val="79"/>
 </w:numbering>
@@ -25727,7 +26956,7 @@
 </file>
 
 <file path=customXml/itemProps1.xml><?xml version="1.0" encoding="utf-8"?>
-<ds:datastoreItem xmlns:ds="http://schemas.openxmlformats.org/officeDocument/2006/customXml" ds:itemID="{C538AC5B-0C66-4562-B2D0-4F84CC739FD4}">
+<ds:datastoreItem xmlns:ds="http://schemas.openxmlformats.org/officeDocument/2006/customXml" ds:itemID="{1951BF83-6730-44AB-A71A-1FB1312B0AB6}">
   <ds:schemaRefs>
     <ds:schemaRef ds:uri="http://schemas.openxmlformats.org/officeDocument/2006/bibliography"/>
   </ds:schemaRefs>

</xml_diff>

<commit_message>
Completed notes on Schutt (2015) chapter 9
</commit_message>
<xml_diff>
--- a/Readings/Schutt_2015_Investigating-the-social-world_v00.docx
+++ b/Readings/Schutt_2015_Investigating-the-social-world_v00.docx
@@ -8,6 +8,8 @@
           <w:u w:val="single"/>
         </w:rPr>
       </w:pPr>
+      <w:bookmarkStart w:id="0" w:name="Chapter01"/>
+      <w:bookmarkEnd w:id="0"/>
       <w:r>
         <w:rPr>
           <w:u w:val="single"/>
@@ -962,6 +964,8 @@
           <w:u w:val="single"/>
         </w:rPr>
       </w:pPr>
+      <w:bookmarkStart w:id="1" w:name="Chapter02"/>
+      <w:bookmarkEnd w:id="1"/>
       <w:r>
         <w:rPr>
           <w:u w:val="single"/>
@@ -2431,6 +2435,8 @@
           <w:u w:val="single"/>
         </w:rPr>
       </w:pPr>
+      <w:bookmarkStart w:id="2" w:name="Chapter03"/>
+      <w:bookmarkEnd w:id="2"/>
       <w:r>
         <w:rPr>
           <w:u w:val="single"/>
@@ -3164,6 +3170,8 @@
           <w:u w:val="single"/>
         </w:rPr>
       </w:pPr>
+      <w:bookmarkStart w:id="3" w:name="Chapter04"/>
+      <w:bookmarkEnd w:id="3"/>
       <w:r>
         <w:rPr>
           <w:u w:val="single"/>
@@ -4935,6 +4943,8 @@
           <w:u w:val="single"/>
         </w:rPr>
       </w:pPr>
+      <w:bookmarkStart w:id="4" w:name="Chapter05"/>
+      <w:bookmarkEnd w:id="4"/>
       <w:r>
         <w:rPr>
           <w:u w:val="single"/>
@@ -6560,6 +6570,8 @@
           <w:u w:val="single"/>
         </w:rPr>
       </w:pPr>
+      <w:bookmarkStart w:id="5" w:name="Chapter06"/>
+      <w:bookmarkEnd w:id="5"/>
       <w:r>
         <w:rPr>
           <w:u w:val="single"/>
@@ -7665,6 +7677,8 @@
           <w:u w:val="single"/>
         </w:rPr>
       </w:pPr>
+      <w:bookmarkStart w:id="6" w:name="Chapter08"/>
+      <w:bookmarkEnd w:id="6"/>
       <w:r>
         <w:rPr>
           <w:u w:val="single"/>
@@ -10742,6 +10756,8 @@
           <w:u w:val="single"/>
         </w:rPr>
       </w:pPr>
+      <w:bookmarkStart w:id="7" w:name="Chapter09"/>
+      <w:bookmarkEnd w:id="7"/>
       <w:r>
         <w:rPr>
           <w:u w:val="single"/>
@@ -11201,6 +11217,9 @@
       <w:r>
         <w:t>Frequency polygon – data points are connected by a continuous line</w:t>
       </w:r>
+      <w:r>
+        <w:t>; use with interval and ratio data</w:t>
+      </w:r>
     </w:p>
     <w:p>
       <w:pPr>
@@ -11598,6 +11617,7 @@
         </w:numPr>
       </w:pPr>
       <w:r>
+        <w:lastRenderedPageBreak/>
         <w:t>Mean is affected by skewness of the distribution</w:t>
       </w:r>
     </w:p>
@@ -11610,7 +11630,6 @@
         </w:numPr>
       </w:pPr>
       <w:r>
-        <w:lastRenderedPageBreak/>
         <w:t>Purpose of the statistical summary</w:t>
       </w:r>
     </w:p>
@@ -11847,8 +11866,814 @@
           <w:numId w:val="83"/>
         </w:numPr>
       </w:pPr>
+      <w:r>
+        <w:t>A cross-tabulation (also called a contingency table) shows the distribution of one variable for each category of another variable.</w:t>
+      </w:r>
+    </w:p>
+    <w:p>
+      <w:pPr>
+        <w:pStyle w:val="ListParagraph"/>
+        <w:numPr>
+          <w:ilvl w:val="0"/>
+          <w:numId w:val="83"/>
+        </w:numPr>
+      </w:pPr>
+      <w:r>
+        <w:t>Constructing contingency tables</w:t>
+      </w:r>
+    </w:p>
+    <w:p>
+      <w:pPr>
+        <w:pStyle w:val="ListParagraph"/>
+        <w:numPr>
+          <w:ilvl w:val="1"/>
+          <w:numId w:val="83"/>
+        </w:numPr>
+      </w:pPr>
+      <w:r>
+        <w:t>Record each respondent’s answers to both questions.</w:t>
+      </w:r>
+    </w:p>
+    <w:p>
+      <w:pPr>
+        <w:pStyle w:val="ListParagraph"/>
+        <w:numPr>
+          <w:ilvl w:val="1"/>
+          <w:numId w:val="83"/>
+        </w:numPr>
+      </w:pPr>
+      <w:r>
+        <w:t>Create the categories for the table.</w:t>
+      </w:r>
+    </w:p>
+    <w:p>
+      <w:pPr>
+        <w:pStyle w:val="ListParagraph"/>
+        <w:numPr>
+          <w:ilvl w:val="1"/>
+          <w:numId w:val="83"/>
+        </w:numPr>
+      </w:pPr>
+      <w:r>
+        <w:t>Tally the number of respondents whose answers fall in each table category.</w:t>
+      </w:r>
+    </w:p>
+    <w:p>
+      <w:pPr>
+        <w:pStyle w:val="ListParagraph"/>
+        <w:numPr>
+          <w:ilvl w:val="1"/>
+          <w:numId w:val="83"/>
+        </w:numPr>
+      </w:pPr>
+      <w:r>
+        <w:t>Convert the tallies to frequencies and add up the row and column totals.</w:t>
+      </w:r>
+    </w:p>
+    <w:p>
+      <w:pPr>
+        <w:pStyle w:val="ListParagraph"/>
+        <w:numPr>
+          <w:ilvl w:val="0"/>
+          <w:numId w:val="83"/>
+        </w:numPr>
+      </w:pPr>
+      <w:r>
+        <w:t>Contingency tables u</w:t>
+      </w:r>
+      <w:r>
+        <w:t>seful for examining the relationship between variables when they have only a few categories.</w:t>
+      </w:r>
+    </w:p>
+    <w:p>
+      <w:pPr>
+        <w:pStyle w:val="ListParagraph"/>
+        <w:numPr>
+          <w:ilvl w:val="0"/>
+          <w:numId w:val="83"/>
+        </w:numPr>
+      </w:pPr>
+      <w:r>
+        <w:t xml:space="preserve">Marginal distribution is the summary distribution on the right (i.e., row </w:t>
+      </w:r>
+      <w:proofErr w:type="spellStart"/>
+      <w:r>
+        <w:t>marginals</w:t>
+      </w:r>
+      <w:proofErr w:type="spellEnd"/>
+      <w:r>
+        <w:t xml:space="preserve">) and underneath (i.e., column </w:t>
+      </w:r>
+      <w:proofErr w:type="spellStart"/>
+      <w:r>
+        <w:t>marginals</w:t>
+      </w:r>
+      <w:proofErr w:type="spellEnd"/>
+      <w:r>
+        <w:t>)</w:t>
+      </w:r>
+    </w:p>
+    <w:p>
+      <w:pPr>
+        <w:pStyle w:val="ListParagraph"/>
+        <w:numPr>
+          <w:ilvl w:val="0"/>
+          <w:numId w:val="83"/>
+        </w:numPr>
+      </w:pPr>
+      <w:r>
+        <w:t>Percentages are relative frequencies.</w:t>
+      </w:r>
+    </w:p>
+    <w:p>
+      <w:pPr>
+        <w:pStyle w:val="ListParagraph"/>
+        <w:numPr>
+          <w:ilvl w:val="0"/>
+          <w:numId w:val="83"/>
+        </w:numPr>
+      </w:pPr>
+      <w:r>
+        <w:t xml:space="preserve">Constructing </w:t>
+      </w:r>
+      <w:r>
+        <w:t xml:space="preserve">and reading </w:t>
+      </w:r>
+      <w:r>
+        <w:t>percentage tables</w:t>
+      </w:r>
+    </w:p>
+    <w:p>
+      <w:pPr>
+        <w:pStyle w:val="ListParagraph"/>
+        <w:numPr>
+          <w:ilvl w:val="1"/>
+          <w:numId w:val="83"/>
+        </w:numPr>
+      </w:pPr>
+      <w:r>
+        <w:t>Make the independent variable the column variable and the dependent variable the row variable.</w:t>
+      </w:r>
+    </w:p>
+    <w:p>
+      <w:pPr>
+        <w:pStyle w:val="ListParagraph"/>
+        <w:numPr>
+          <w:ilvl w:val="1"/>
+          <w:numId w:val="83"/>
+        </w:numPr>
+      </w:pPr>
+      <w:r>
+        <w:t>Calculate percentages column by column</w:t>
+      </w:r>
+    </w:p>
+    <w:p>
+      <w:pPr>
+        <w:pStyle w:val="ListParagraph"/>
+        <w:numPr>
+          <w:ilvl w:val="1"/>
+          <w:numId w:val="83"/>
+        </w:numPr>
+      </w:pPr>
+      <w:r>
+        <w:t>Compare the distributions of the dependent variable across each column.</w:t>
+      </w:r>
     </w:p>
     <w:p/>
+    <w:p>
+      <w:r>
+        <w:lastRenderedPageBreak/>
+        <w:t>Graphing association</w:t>
+      </w:r>
+    </w:p>
+    <w:p>
+      <w:pPr>
+        <w:pStyle w:val="ListParagraph"/>
+        <w:numPr>
+          <w:ilvl w:val="0"/>
+          <w:numId w:val="83"/>
+        </w:numPr>
+      </w:pPr>
+      <w:r>
+        <w:t>Efficient way to summarize relationships between variables.</w:t>
+      </w:r>
+    </w:p>
+    <w:p>
+      <w:pPr>
+        <w:pStyle w:val="ListParagraph"/>
+        <w:numPr>
+          <w:ilvl w:val="0"/>
+          <w:numId w:val="83"/>
+        </w:numPr>
+      </w:pPr>
+      <w:r>
+        <w:t>Four aspects used to describe association</w:t>
+      </w:r>
+    </w:p>
+    <w:p>
+      <w:pPr>
+        <w:pStyle w:val="ListParagraph"/>
+        <w:numPr>
+          <w:ilvl w:val="1"/>
+          <w:numId w:val="83"/>
+        </w:numPr>
+      </w:pPr>
+      <w:r>
+        <w:t>Existence</w:t>
+      </w:r>
+    </w:p>
+    <w:p>
+      <w:pPr>
+        <w:pStyle w:val="ListParagraph"/>
+        <w:numPr>
+          <w:ilvl w:val="1"/>
+          <w:numId w:val="83"/>
+        </w:numPr>
+      </w:pPr>
+      <w:r>
+        <w:t>Strength</w:t>
+      </w:r>
+    </w:p>
+    <w:p>
+      <w:pPr>
+        <w:pStyle w:val="ListParagraph"/>
+        <w:numPr>
+          <w:ilvl w:val="1"/>
+          <w:numId w:val="83"/>
+        </w:numPr>
+      </w:pPr>
+      <w:r>
+        <w:t>Direction</w:t>
+      </w:r>
+    </w:p>
+    <w:p>
+      <w:pPr>
+        <w:pStyle w:val="ListParagraph"/>
+        <w:numPr>
+          <w:ilvl w:val="1"/>
+          <w:numId w:val="83"/>
+        </w:numPr>
+      </w:pPr>
+      <w:r>
+        <w:t>Pattern (e.g., regular or irregular, steady or variable)</w:t>
+      </w:r>
+    </w:p>
+    <w:p>
+      <w:pPr>
+        <w:pStyle w:val="ListParagraph"/>
+        <w:numPr>
+          <w:ilvl w:val="0"/>
+          <w:numId w:val="83"/>
+        </w:numPr>
+      </w:pPr>
+      <w:r>
+        <w:t>Monotonic relationships are patterns of association in which the value on one variable increases or decreases fairly regularly across the categories of another variable.</w:t>
+      </w:r>
+    </w:p>
+    <w:p>
+      <w:pPr>
+        <w:pStyle w:val="ListParagraph"/>
+        <w:numPr>
+          <w:ilvl w:val="0"/>
+          <w:numId w:val="83"/>
+        </w:numPr>
+      </w:pPr>
+      <w:r>
+        <w:t>Curvilinear relationships are patterns of association between two quantitative variables that do not involve a regular increase or decrease.</w:t>
+      </w:r>
+    </w:p>
+    <w:p/>
+    <w:p>
+      <w:r>
+        <w:t>Evaluating Association</w:t>
+      </w:r>
+    </w:p>
+    <w:p>
+      <w:pPr>
+        <w:pStyle w:val="ListParagraph"/>
+        <w:numPr>
+          <w:ilvl w:val="0"/>
+          <w:numId w:val="83"/>
+        </w:numPr>
+      </w:pPr>
+      <w:r>
+        <w:t>A measure of association is a type of descriptive statistic that summarizes the strength of an association between two variables.</w:t>
+      </w:r>
+    </w:p>
+    <w:p>
+      <w:pPr>
+        <w:pStyle w:val="ListParagraph"/>
+        <w:numPr>
+          <w:ilvl w:val="0"/>
+          <w:numId w:val="83"/>
+        </w:numPr>
+      </w:pPr>
+      <w:r>
+        <w:t>Gamma is a measure of association used in cross-tabular analysis.</w:t>
+      </w:r>
+    </w:p>
+    <w:p>
+      <w:pPr>
+        <w:pStyle w:val="ListParagraph"/>
+        <w:numPr>
+          <w:ilvl w:val="1"/>
+          <w:numId w:val="83"/>
+        </w:numPr>
+      </w:pPr>
+      <w:r>
+        <w:t>Used with variable measured at the ordinal level.</w:t>
+      </w:r>
+    </w:p>
+    <w:p>
+      <w:pPr>
+        <w:pStyle w:val="ListParagraph"/>
+        <w:numPr>
+          <w:ilvl w:val="1"/>
+          <w:numId w:val="83"/>
+        </w:numPr>
+      </w:pPr>
+      <w:r>
+        <w:t>Takes on values between -1 and 1</w:t>
+      </w:r>
+    </w:p>
+    <w:p>
+      <w:pPr>
+        <w:pStyle w:val="ListParagraph"/>
+        <w:numPr>
+          <w:ilvl w:val="2"/>
+          <w:numId w:val="83"/>
+        </w:numPr>
+      </w:pPr>
+      <w:r>
+        <w:t xml:space="preserve">-1 </w:t>
+      </w:r>
+      <w:r>
+        <w:sym w:font="Wingdings" w:char="F0E0"/>
+      </w:r>
+      <w:r>
+        <w:t xml:space="preserve"> perfect inverse association</w:t>
+      </w:r>
+    </w:p>
+    <w:p>
+      <w:pPr>
+        <w:pStyle w:val="ListParagraph"/>
+        <w:numPr>
+          <w:ilvl w:val="2"/>
+          <w:numId w:val="83"/>
+        </w:numPr>
+      </w:pPr>
+      <w:r>
+        <w:t xml:space="preserve">0 </w:t>
+      </w:r>
+      <w:r>
+        <w:sym w:font="Wingdings" w:char="F0E0"/>
+      </w:r>
+      <w:r>
+        <w:t xml:space="preserve"> no association</w:t>
+      </w:r>
+    </w:p>
+    <w:p>
+      <w:pPr>
+        <w:pStyle w:val="ListParagraph"/>
+        <w:numPr>
+          <w:ilvl w:val="2"/>
+          <w:numId w:val="83"/>
+        </w:numPr>
+      </w:pPr>
+      <w:r>
+        <w:t xml:space="preserve">1 </w:t>
+      </w:r>
+      <w:r>
+        <w:sym w:font="Wingdings" w:char="F0E0"/>
+      </w:r>
+      <w:r>
+        <w:t xml:space="preserve"> perfect positive association</w:t>
+      </w:r>
+    </w:p>
+    <w:p>
+      <w:pPr>
+        <w:pStyle w:val="ListParagraph"/>
+        <w:numPr>
+          <w:ilvl w:val="0"/>
+          <w:numId w:val="83"/>
+        </w:numPr>
+      </w:pPr>
+      <w:r>
+        <w:t>Chi-square is an inferential statistic used to test hypotheses about relationships between two or more variables in a cross-tabulation.</w:t>
+      </w:r>
+    </w:p>
+    <w:p>
+      <w:pPr>
+        <w:pStyle w:val="ListParagraph"/>
+        <w:numPr>
+          <w:ilvl w:val="1"/>
+          <w:numId w:val="83"/>
+        </w:numPr>
+      </w:pPr>
+      <w:r>
+        <w:t>Report as a p-value</w:t>
+      </w:r>
+    </w:p>
+    <w:p>
+      <w:pPr>
+        <w:pStyle w:val="ListParagraph"/>
+        <w:numPr>
+          <w:ilvl w:val="0"/>
+          <w:numId w:val="83"/>
+        </w:numPr>
+      </w:pPr>
+      <w:r>
+        <w:t>Statistical significance is the likelihood that an association is NOT due to chance.</w:t>
+      </w:r>
+    </w:p>
+    <w:p>
+      <w:pPr>
+        <w:pStyle w:val="ListParagraph"/>
+        <w:numPr>
+          <w:ilvl w:val="1"/>
+          <w:numId w:val="83"/>
+        </w:numPr>
+      </w:pPr>
+      <w:r>
+        <w:t>Association less likely to occur based on chance in a large sample.</w:t>
+      </w:r>
+    </w:p>
+    <w:p>
+      <w:pPr>
+        <w:pStyle w:val="ListParagraph"/>
+        <w:numPr>
+          <w:ilvl w:val="1"/>
+          <w:numId w:val="83"/>
+        </w:numPr>
+      </w:pPr>
+      <w:r>
+        <w:t>Weak associations can be statistically significant.</w:t>
+      </w:r>
+    </w:p>
+    <w:p>
+      <w:pPr>
+        <w:pStyle w:val="ListParagraph"/>
+        <w:numPr>
+          <w:ilvl w:val="1"/>
+          <w:numId w:val="83"/>
+        </w:numPr>
+      </w:pPr>
+      <w:r>
+        <w:t>A statistically significant association is not always theoretically important.</w:t>
+      </w:r>
+    </w:p>
+    <w:p/>
+    <w:p>
+      <w:r>
+        <w:t>Controlling for a Third Variable</w:t>
+      </w:r>
+    </w:p>
+    <w:p>
+      <w:pPr>
+        <w:pStyle w:val="ListParagraph"/>
+        <w:numPr>
+          <w:ilvl w:val="0"/>
+          <w:numId w:val="84"/>
+        </w:numPr>
+      </w:pPr>
+      <w:r>
+        <w:t>Cross-tabulation can be used to study the relationship between two variables while controlling for other variables.</w:t>
+      </w:r>
+    </w:p>
+    <w:p>
+      <w:pPr>
+        <w:pStyle w:val="ListParagraph"/>
+        <w:numPr>
+          <w:ilvl w:val="0"/>
+          <w:numId w:val="84"/>
+        </w:numPr>
+      </w:pPr>
+      <w:r>
+        <w:t>Used to:</w:t>
+      </w:r>
+    </w:p>
+    <w:p>
+      <w:pPr>
+        <w:pStyle w:val="ListParagraph"/>
+        <w:numPr>
+          <w:ilvl w:val="1"/>
+          <w:numId w:val="84"/>
+        </w:numPr>
+      </w:pPr>
+      <w:r>
+        <w:t>Identify an intervening variable</w:t>
+      </w:r>
+    </w:p>
+    <w:p>
+      <w:pPr>
+        <w:pStyle w:val="ListParagraph"/>
+        <w:numPr>
+          <w:ilvl w:val="2"/>
+          <w:numId w:val="84"/>
+        </w:numPr>
+      </w:pPr>
+      <w:r>
+        <w:t>One variable intervenes in the relationship between two other variables.</w:t>
+      </w:r>
+    </w:p>
+    <w:p>
+      <w:pPr>
+        <w:pStyle w:val="ListParagraph"/>
+        <w:numPr>
+          <w:ilvl w:val="1"/>
+          <w:numId w:val="84"/>
+        </w:numPr>
+      </w:pPr>
+      <w:r>
+        <w:t>Test for spurious relationships</w:t>
+      </w:r>
+    </w:p>
+    <w:p>
+      <w:pPr>
+        <w:pStyle w:val="ListParagraph"/>
+        <w:numPr>
+          <w:ilvl w:val="2"/>
+          <w:numId w:val="84"/>
+        </w:numPr>
+      </w:pPr>
+      <w:r>
+        <w:t>Extraneous variables influence both the independent and dependent variable and may be responsible for the appearance of any relationship between them.</w:t>
+      </w:r>
+    </w:p>
+    <w:p>
+      <w:pPr>
+        <w:pStyle w:val="ListParagraph"/>
+        <w:numPr>
+          <w:ilvl w:val="2"/>
+          <w:numId w:val="84"/>
+        </w:numPr>
+      </w:pPr>
+      <w:r>
+        <w:t>See Exhibit 9.33 on p. 341.</w:t>
+      </w:r>
+    </w:p>
+    <w:p>
+      <w:pPr>
+        <w:pStyle w:val="ListParagraph"/>
+        <w:numPr>
+          <w:ilvl w:val="1"/>
+          <w:numId w:val="84"/>
+        </w:numPr>
+      </w:pPr>
+      <w:r>
+        <w:t>Specify the conditions necessary for a relationship</w:t>
+      </w:r>
+    </w:p>
+    <w:p>
+      <w:pPr>
+        <w:pStyle w:val="ListParagraph"/>
+        <w:numPr>
+          <w:ilvl w:val="2"/>
+          <w:numId w:val="84"/>
+        </w:numPr>
+      </w:pPr>
+      <w:r>
+        <w:t>The association between the independent and dependent variable varies across the categories of control variables.</w:t>
+      </w:r>
+    </w:p>
+    <w:p>
+      <w:pPr>
+        <w:pStyle w:val="ListParagraph"/>
+        <w:numPr>
+          <w:ilvl w:val="2"/>
+          <w:numId w:val="84"/>
+        </w:numPr>
+      </w:pPr>
+      <w:r>
+        <w:t>Control variables should have only a few categories to minimize the risk of not having enough cases per category</w:t>
+      </w:r>
+    </w:p>
+    <w:p>
+      <w:pPr>
+        <w:pStyle w:val="ListParagraph"/>
+        <w:numPr>
+          <w:ilvl w:val="0"/>
+          <w:numId w:val="84"/>
+        </w:numPr>
+      </w:pPr>
+      <w:r>
+        <w:t>Focal relationship is the relationship of interest between variables.</w:t>
+      </w:r>
+    </w:p>
+    <w:p>
+      <w:pPr>
+        <w:pStyle w:val="ListParagraph"/>
+        <w:numPr>
+          <w:ilvl w:val="0"/>
+          <w:numId w:val="84"/>
+        </w:numPr>
+      </w:pPr>
+      <w:r>
+        <w:lastRenderedPageBreak/>
+        <w:t xml:space="preserve">Elaboration analysis is the process of introducing </w:t>
+      </w:r>
+      <w:r>
+        <w:t>control</w:t>
+      </w:r>
+      <w:r>
+        <w:t xml:space="preserve"> variable</w:t>
+      </w:r>
+      <w:r>
+        <w:t>s</w:t>
+      </w:r>
+      <w:r>
+        <w:t xml:space="preserve"> into an analysis to better understand the bivariate relationship under consideration.</w:t>
+      </w:r>
+    </w:p>
+    <w:p/>
+    <w:p>
+      <w:r>
+        <w:t>Regression Analysis</w:t>
+      </w:r>
+    </w:p>
+    <w:p>
+      <w:pPr>
+        <w:pStyle w:val="ListParagraph"/>
+        <w:numPr>
+          <w:ilvl w:val="0"/>
+          <w:numId w:val="85"/>
+        </w:numPr>
+      </w:pPr>
+      <w:r>
+        <w:t>Regression analysis is a statistical technique that characterizes the pattern of a relationship between two quantitative variables in terms of a linear equation and summarizes the strength of the relationship in terms of its deviation from the linear equation.</w:t>
+      </w:r>
+    </w:p>
+    <w:p>
+      <w:pPr>
+        <w:pStyle w:val="ListParagraph"/>
+        <w:numPr>
+          <w:ilvl w:val="0"/>
+          <w:numId w:val="85"/>
+        </w:numPr>
+      </w:pPr>
+      <w:r>
+        <w:t xml:space="preserve">Correlational analysis is a statistical technique that summarizes the strength of a relationship between two quantitative </w:t>
+      </w:r>
+      <w:r>
+        <w:t>variables in terms of its adherence to a linear equation.</w:t>
+      </w:r>
+    </w:p>
+    <w:p>
+      <w:pPr>
+        <w:pStyle w:val="ListParagraph"/>
+        <w:numPr>
+          <w:ilvl w:val="0"/>
+          <w:numId w:val="85"/>
+        </w:numPr>
+      </w:pPr>
+      <w:r>
+        <w:t>Correlation coefficient (also called Pearson’s r) is a summary statistic that indicates the presence or absence of a linear relationship between two variables.</w:t>
+      </w:r>
+    </w:p>
+    <w:p>
+      <w:pPr>
+        <w:pStyle w:val="ListParagraph"/>
+        <w:numPr>
+          <w:ilvl w:val="1"/>
+          <w:numId w:val="85"/>
+        </w:numPr>
+      </w:pPr>
+      <w:r>
+        <w:t xml:space="preserve">-1 </w:t>
+      </w:r>
+      <w:r>
+        <w:sym w:font="Wingdings" w:char="F0E0"/>
+      </w:r>
+      <w:r>
+        <w:t xml:space="preserve"> inverse relationship completely described by a line</w:t>
+      </w:r>
+    </w:p>
+    <w:p>
+      <w:pPr>
+        <w:pStyle w:val="ListParagraph"/>
+        <w:numPr>
+          <w:ilvl w:val="1"/>
+          <w:numId w:val="85"/>
+        </w:numPr>
+      </w:pPr>
+      <w:r>
+        <w:t xml:space="preserve">0 </w:t>
+      </w:r>
+      <w:r>
+        <w:sym w:font="Wingdings" w:char="F0E0"/>
+      </w:r>
+      <w:r>
+        <w:t xml:space="preserve"> no relationship</w:t>
+      </w:r>
+    </w:p>
+    <w:p>
+      <w:pPr>
+        <w:pStyle w:val="ListParagraph"/>
+        <w:numPr>
+          <w:ilvl w:val="1"/>
+          <w:numId w:val="85"/>
+        </w:numPr>
+      </w:pPr>
+      <w:r>
+        <w:t xml:space="preserve">1 </w:t>
+      </w:r>
+      <w:r>
+        <w:sym w:font="Wingdings" w:char="F0E0"/>
+      </w:r>
+      <w:r>
+        <w:t xml:space="preserve"> positive relationship completely described by a line</w:t>
+      </w:r>
+    </w:p>
+    <w:p>
+      <w:pPr>
+        <w:pStyle w:val="ListParagraph"/>
+        <w:numPr>
+          <w:ilvl w:val="0"/>
+          <w:numId w:val="85"/>
+        </w:numPr>
+      </w:pPr>
+      <w:r>
+        <w:t>Multiple regression analysis involves simultaneously studying the relationship between three or more variables.</w:t>
+      </w:r>
+    </w:p>
+    <w:p/>
+    <w:p>
+      <w:r>
+        <w:t>How Not to Lie About Relationships</w:t>
+      </w:r>
+    </w:p>
+    <w:p>
+      <w:pPr>
+        <w:pStyle w:val="ListParagraph"/>
+        <w:numPr>
+          <w:ilvl w:val="0"/>
+          <w:numId w:val="86"/>
+        </w:numPr>
+      </w:pPr>
+      <w:r>
+        <w:t>Do not search around the data until you find something interesting.</w:t>
+      </w:r>
+    </w:p>
+    <w:p>
+      <w:pPr>
+        <w:pStyle w:val="ListParagraph"/>
+        <w:numPr>
+          <w:ilvl w:val="1"/>
+          <w:numId w:val="86"/>
+        </w:numPr>
+      </w:pPr>
+      <w:r>
+        <w:t>Inevitably some relationships in large data sets will appear due to chance.</w:t>
+      </w:r>
+    </w:p>
+    <w:p>
+      <w:pPr>
+        <w:pStyle w:val="ListParagraph"/>
+        <w:numPr>
+          <w:ilvl w:val="0"/>
+          <w:numId w:val="86"/>
+        </w:numPr>
+      </w:pPr>
+      <w:r>
+        <w:t>Identify exploratory analysis as such.</w:t>
+      </w:r>
+    </w:p>
+    <w:p>
+      <w:pPr>
+        <w:pStyle w:val="ListParagraph"/>
+        <w:numPr>
+          <w:ilvl w:val="0"/>
+          <w:numId w:val="86"/>
+        </w:numPr>
+      </w:pPr>
+      <w:r>
+        <w:t>There are limitations to using survey data to test causal hypotheses.</w:t>
+      </w:r>
+    </w:p>
+    <w:p>
+      <w:pPr>
+        <w:pStyle w:val="ListParagraph"/>
+        <w:numPr>
+          <w:ilvl w:val="1"/>
+          <w:numId w:val="86"/>
+        </w:numPr>
+      </w:pPr>
+      <w:r>
+        <w:t>Variables not considered or measured could be causing spurious relationships.</w:t>
+      </w:r>
+    </w:p>
+    <w:p>
+      <w:pPr>
+        <w:pStyle w:val="ListParagraph"/>
+        <w:numPr>
+          <w:ilvl w:val="0"/>
+          <w:numId w:val="86"/>
+        </w:numPr>
+      </w:pPr>
+      <w:r>
+        <w:t>Regression analysis requires specific assumptions about the variables.</w:t>
+      </w:r>
+    </w:p>
     <w:p>
       <w:pPr>
         <w:sectPr>
@@ -11860,8 +12685,6 @@
           <w:docGrid w:linePitch="360"/>
         </w:sectPr>
       </w:pPr>
-      <w:bookmarkStart w:id="0" w:name="_GoBack"/>
-      <w:bookmarkEnd w:id="0"/>
     </w:p>
     <w:p>
       <w:pPr>
@@ -11869,6 +12692,8 @@
           <w:u w:val="single"/>
         </w:rPr>
       </w:pPr>
+      <w:bookmarkStart w:id="8" w:name="Chapter13"/>
+      <w:bookmarkEnd w:id="8"/>
       <w:r>
         <w:rPr>
           <w:u w:val="single"/>
@@ -13970,6 +14795,10 @@
           <w:u w:val="single"/>
         </w:rPr>
       </w:pPr>
+      <w:bookmarkStart w:id="9" w:name="Chapter14"/>
+      <w:bookmarkStart w:id="10" w:name="_GoBack"/>
+      <w:bookmarkEnd w:id="9"/>
+      <w:bookmarkEnd w:id="10"/>
       <w:r>
         <w:rPr>
           <w:u w:val="single"/>
@@ -15852,7 +16681,7 @@
         <w:b/>
         <w:noProof/>
       </w:rPr>
-      <w:t>4</w:t>
+      <w:t>1</w:t>
     </w:r>
     <w:r>
       <w:rPr>
@@ -16641,7 +17470,7 @@
         <w:b/>
         <w:noProof/>
       </w:rPr>
-      <w:t>3</w:t>
+      <w:t>5</w:t>
     </w:r>
     <w:r>
       <w:rPr>
@@ -16675,7 +17504,7 @@
         <w:b/>
         <w:noProof/>
       </w:rPr>
-      <w:t>3</w:t>
+      <w:t>5</w:t>
     </w:r>
     <w:r>
       <w:rPr>
@@ -17257,6 +18086,119 @@
     </w:lvl>
   </w:abstractNum>
   <w:abstractNum w:abstractNumId="4">
+    <w:nsid w:val="04391CD1"/>
+    <w:multiLevelType w:val="hybridMultilevel"/>
+    <w:tmpl w:val="6540CB68"/>
+    <w:lvl w:ilvl="0" w:tplc="04090001">
+      <w:start w:val="1"/>
+      <w:numFmt w:val="bullet"/>
+      <w:lvlText w:val=""/>
+      <w:lvlJc w:val="left"/>
+      <w:pPr>
+        <w:ind w:left="720" w:hanging="360"/>
+      </w:pPr>
+      <w:rPr>
+        <w:rFonts w:ascii="Symbol" w:hAnsi="Symbol" w:hint="default"/>
+      </w:rPr>
+    </w:lvl>
+    <w:lvl w:ilvl="1" w:tplc="04090003">
+      <w:start w:val="1"/>
+      <w:numFmt w:val="bullet"/>
+      <w:lvlText w:val="o"/>
+      <w:lvlJc w:val="left"/>
+      <w:pPr>
+        <w:ind w:left="1440" w:hanging="360"/>
+      </w:pPr>
+      <w:rPr>
+        <w:rFonts w:ascii="Courier New" w:hAnsi="Courier New" w:cs="Courier New" w:hint="default"/>
+      </w:rPr>
+    </w:lvl>
+    <w:lvl w:ilvl="2" w:tplc="04090005" w:tentative="1">
+      <w:start w:val="1"/>
+      <w:numFmt w:val="bullet"/>
+      <w:lvlText w:val=""/>
+      <w:lvlJc w:val="left"/>
+      <w:pPr>
+        <w:ind w:left="2160" w:hanging="360"/>
+      </w:pPr>
+      <w:rPr>
+        <w:rFonts w:ascii="Wingdings" w:hAnsi="Wingdings" w:hint="default"/>
+      </w:rPr>
+    </w:lvl>
+    <w:lvl w:ilvl="3" w:tplc="04090001" w:tentative="1">
+      <w:start w:val="1"/>
+      <w:numFmt w:val="bullet"/>
+      <w:lvlText w:val=""/>
+      <w:lvlJc w:val="left"/>
+      <w:pPr>
+        <w:ind w:left="2880" w:hanging="360"/>
+      </w:pPr>
+      <w:rPr>
+        <w:rFonts w:ascii="Symbol" w:hAnsi="Symbol" w:hint="default"/>
+      </w:rPr>
+    </w:lvl>
+    <w:lvl w:ilvl="4" w:tplc="04090003" w:tentative="1">
+      <w:start w:val="1"/>
+      <w:numFmt w:val="bullet"/>
+      <w:lvlText w:val="o"/>
+      <w:lvlJc w:val="left"/>
+      <w:pPr>
+        <w:ind w:left="3600" w:hanging="360"/>
+      </w:pPr>
+      <w:rPr>
+        <w:rFonts w:ascii="Courier New" w:hAnsi="Courier New" w:cs="Courier New" w:hint="default"/>
+      </w:rPr>
+    </w:lvl>
+    <w:lvl w:ilvl="5" w:tplc="04090005" w:tentative="1">
+      <w:start w:val="1"/>
+      <w:numFmt w:val="bullet"/>
+      <w:lvlText w:val=""/>
+      <w:lvlJc w:val="left"/>
+      <w:pPr>
+        <w:ind w:left="4320" w:hanging="360"/>
+      </w:pPr>
+      <w:rPr>
+        <w:rFonts w:ascii="Wingdings" w:hAnsi="Wingdings" w:hint="default"/>
+      </w:rPr>
+    </w:lvl>
+    <w:lvl w:ilvl="6" w:tplc="04090001" w:tentative="1">
+      <w:start w:val="1"/>
+      <w:numFmt w:val="bullet"/>
+      <w:lvlText w:val=""/>
+      <w:lvlJc w:val="left"/>
+      <w:pPr>
+        <w:ind w:left="5040" w:hanging="360"/>
+      </w:pPr>
+      <w:rPr>
+        <w:rFonts w:ascii="Symbol" w:hAnsi="Symbol" w:hint="default"/>
+      </w:rPr>
+    </w:lvl>
+    <w:lvl w:ilvl="7" w:tplc="04090003" w:tentative="1">
+      <w:start w:val="1"/>
+      <w:numFmt w:val="bullet"/>
+      <w:lvlText w:val="o"/>
+      <w:lvlJc w:val="left"/>
+      <w:pPr>
+        <w:ind w:left="5760" w:hanging="360"/>
+      </w:pPr>
+      <w:rPr>
+        <w:rFonts w:ascii="Courier New" w:hAnsi="Courier New" w:cs="Courier New" w:hint="default"/>
+      </w:rPr>
+    </w:lvl>
+    <w:lvl w:ilvl="8" w:tplc="04090005" w:tentative="1">
+      <w:start w:val="1"/>
+      <w:numFmt w:val="bullet"/>
+      <w:lvlText w:val=""/>
+      <w:lvlJc w:val="left"/>
+      <w:pPr>
+        <w:ind w:left="6480" w:hanging="360"/>
+      </w:pPr>
+      <w:rPr>
+        <w:rFonts w:ascii="Wingdings" w:hAnsi="Wingdings" w:hint="default"/>
+      </w:rPr>
+    </w:lvl>
+  </w:abstractNum>
+  <w:abstractNum w:abstractNumId="5">
     <w:nsid w:val="04892D3E"/>
     <w:multiLevelType w:val="hybridMultilevel"/>
     <w:tmpl w:val="D77AEF2A"/>
@@ -17342,7 +18284,7 @@
       </w:pPr>
     </w:lvl>
   </w:abstractNum>
-  <w:abstractNum w:abstractNumId="5">
+  <w:abstractNum w:abstractNumId="6">
     <w:nsid w:val="05CC12D0"/>
     <w:multiLevelType w:val="hybridMultilevel"/>
     <w:tmpl w:val="BAD032F4"/>
@@ -17455,7 +18397,7 @@
       </w:rPr>
     </w:lvl>
   </w:abstractNum>
-  <w:abstractNum w:abstractNumId="6">
+  <w:abstractNum w:abstractNumId="7">
     <w:nsid w:val="06C8574F"/>
     <w:multiLevelType w:val="hybridMultilevel"/>
     <w:tmpl w:val="5568CA80"/>
@@ -17568,7 +18510,7 @@
       </w:rPr>
     </w:lvl>
   </w:abstractNum>
-  <w:abstractNum w:abstractNumId="7">
+  <w:abstractNum w:abstractNumId="8">
     <w:nsid w:val="09007A21"/>
     <w:multiLevelType w:val="hybridMultilevel"/>
     <w:tmpl w:val="48845028"/>
@@ -17681,7 +18623,7 @@
       </w:rPr>
     </w:lvl>
   </w:abstractNum>
-  <w:abstractNum w:abstractNumId="8">
+  <w:abstractNum w:abstractNumId="9">
     <w:nsid w:val="09EA0CD4"/>
     <w:multiLevelType w:val="hybridMultilevel"/>
     <w:tmpl w:val="CA106AC6"/>
@@ -17794,7 +18736,7 @@
       </w:rPr>
     </w:lvl>
   </w:abstractNum>
-  <w:abstractNum w:abstractNumId="9">
+  <w:abstractNum w:abstractNumId="10">
     <w:nsid w:val="11616668"/>
     <w:multiLevelType w:val="hybridMultilevel"/>
     <w:tmpl w:val="D3EA5CB8"/>
@@ -17907,7 +18849,7 @@
       </w:rPr>
     </w:lvl>
   </w:abstractNum>
-  <w:abstractNum w:abstractNumId="10">
+  <w:abstractNum w:abstractNumId="11">
     <w:nsid w:val="15DD03FC"/>
     <w:multiLevelType w:val="hybridMultilevel"/>
     <w:tmpl w:val="141A8FEA"/>
@@ -18020,7 +18962,7 @@
       </w:rPr>
     </w:lvl>
   </w:abstractNum>
-  <w:abstractNum w:abstractNumId="11">
+  <w:abstractNum w:abstractNumId="12">
     <w:nsid w:val="16A43F30"/>
     <w:multiLevelType w:val="hybridMultilevel"/>
     <w:tmpl w:val="8C622C28"/>
@@ -18106,7 +19048,7 @@
       </w:pPr>
     </w:lvl>
   </w:abstractNum>
-  <w:abstractNum w:abstractNumId="12">
+  <w:abstractNum w:abstractNumId="13">
     <w:nsid w:val="17346DCA"/>
     <w:multiLevelType w:val="hybridMultilevel"/>
     <w:tmpl w:val="35BE1320"/>
@@ -18219,7 +19161,7 @@
       </w:rPr>
     </w:lvl>
   </w:abstractNum>
-  <w:abstractNum w:abstractNumId="13">
+  <w:abstractNum w:abstractNumId="14">
     <w:nsid w:val="17763037"/>
     <w:multiLevelType w:val="hybridMultilevel"/>
     <w:tmpl w:val="BAAAAB08"/>
@@ -18332,7 +19274,7 @@
       </w:rPr>
     </w:lvl>
   </w:abstractNum>
-  <w:abstractNum w:abstractNumId="14">
+  <w:abstractNum w:abstractNumId="15">
     <w:nsid w:val="1917450A"/>
     <w:multiLevelType w:val="hybridMultilevel"/>
     <w:tmpl w:val="9168EC8A"/>
@@ -18445,7 +19387,7 @@
       </w:rPr>
     </w:lvl>
   </w:abstractNum>
-  <w:abstractNum w:abstractNumId="15">
+  <w:abstractNum w:abstractNumId="16">
     <w:nsid w:val="1A2D7839"/>
     <w:multiLevelType w:val="hybridMultilevel"/>
     <w:tmpl w:val="CE1EF148"/>
@@ -18558,7 +19500,7 @@
       </w:rPr>
     </w:lvl>
   </w:abstractNum>
-  <w:abstractNum w:abstractNumId="16">
+  <w:abstractNum w:abstractNumId="17">
     <w:nsid w:val="1A461D19"/>
     <w:multiLevelType w:val="hybridMultilevel"/>
     <w:tmpl w:val="2378FF82"/>
@@ -18671,7 +19613,7 @@
       </w:rPr>
     </w:lvl>
   </w:abstractNum>
-  <w:abstractNum w:abstractNumId="17">
+  <w:abstractNum w:abstractNumId="18">
     <w:nsid w:val="1B401E18"/>
     <w:multiLevelType w:val="hybridMultilevel"/>
     <w:tmpl w:val="69D802D0"/>
@@ -18784,7 +19726,7 @@
       </w:rPr>
     </w:lvl>
   </w:abstractNum>
-  <w:abstractNum w:abstractNumId="18">
+  <w:abstractNum w:abstractNumId="19">
     <w:nsid w:val="1C6C2300"/>
     <w:multiLevelType w:val="hybridMultilevel"/>
     <w:tmpl w:val="037CFED0"/>
@@ -18897,7 +19839,7 @@
       </w:rPr>
     </w:lvl>
   </w:abstractNum>
-  <w:abstractNum w:abstractNumId="19">
+  <w:abstractNum w:abstractNumId="20">
     <w:nsid w:val="1CAB0D2C"/>
     <w:multiLevelType w:val="hybridMultilevel"/>
     <w:tmpl w:val="FD88D38E"/>
@@ -19010,7 +19952,7 @@
       </w:rPr>
     </w:lvl>
   </w:abstractNum>
-  <w:abstractNum w:abstractNumId="20">
+  <w:abstractNum w:abstractNumId="21">
     <w:nsid w:val="1D5D3523"/>
     <w:multiLevelType w:val="hybridMultilevel"/>
     <w:tmpl w:val="82241A90"/>
@@ -19096,7 +20038,7 @@
       </w:pPr>
     </w:lvl>
   </w:abstractNum>
-  <w:abstractNum w:abstractNumId="21">
+  <w:abstractNum w:abstractNumId="22">
     <w:nsid w:val="1DF16F07"/>
     <w:multiLevelType w:val="hybridMultilevel"/>
     <w:tmpl w:val="390E1FEE"/>
@@ -19209,7 +20151,7 @@
       </w:rPr>
     </w:lvl>
   </w:abstractNum>
-  <w:abstractNum w:abstractNumId="22">
+  <w:abstractNum w:abstractNumId="23">
     <w:nsid w:val="22D32646"/>
     <w:multiLevelType w:val="hybridMultilevel"/>
     <w:tmpl w:val="136A4DF4"/>
@@ -19322,7 +20264,7 @@
       </w:rPr>
     </w:lvl>
   </w:abstractNum>
-  <w:abstractNum w:abstractNumId="23">
+  <w:abstractNum w:abstractNumId="24">
     <w:nsid w:val="24FD4341"/>
     <w:multiLevelType w:val="hybridMultilevel"/>
     <w:tmpl w:val="CE900A9C"/>
@@ -19435,7 +20377,7 @@
       </w:rPr>
     </w:lvl>
   </w:abstractNum>
-  <w:abstractNum w:abstractNumId="24">
+  <w:abstractNum w:abstractNumId="25">
     <w:nsid w:val="26123E69"/>
     <w:multiLevelType w:val="hybridMultilevel"/>
     <w:tmpl w:val="FE965AD2"/>
@@ -19548,7 +20490,7 @@
       </w:rPr>
     </w:lvl>
   </w:abstractNum>
-  <w:abstractNum w:abstractNumId="25">
+  <w:abstractNum w:abstractNumId="26">
     <w:nsid w:val="28C011F7"/>
     <w:multiLevelType w:val="hybridMultilevel"/>
     <w:tmpl w:val="DC52CDE2"/>
@@ -19661,7 +20603,7 @@
       </w:rPr>
     </w:lvl>
   </w:abstractNum>
-  <w:abstractNum w:abstractNumId="26">
+  <w:abstractNum w:abstractNumId="27">
     <w:nsid w:val="28EB7DCA"/>
     <w:multiLevelType w:val="hybridMultilevel"/>
     <w:tmpl w:val="0C1042B4"/>
@@ -19774,7 +20716,7 @@
       </w:rPr>
     </w:lvl>
   </w:abstractNum>
-  <w:abstractNum w:abstractNumId="27">
+  <w:abstractNum w:abstractNumId="28">
     <w:nsid w:val="2AD454FA"/>
     <w:multiLevelType w:val="hybridMultilevel"/>
     <w:tmpl w:val="848432CA"/>
@@ -19887,7 +20829,7 @@
       </w:rPr>
     </w:lvl>
   </w:abstractNum>
-  <w:abstractNum w:abstractNumId="28">
+  <w:abstractNum w:abstractNumId="29">
     <w:nsid w:val="2DD20623"/>
     <w:multiLevelType w:val="hybridMultilevel"/>
     <w:tmpl w:val="16A03FE2"/>
@@ -20000,7 +20942,120 @@
       </w:rPr>
     </w:lvl>
   </w:abstractNum>
-  <w:abstractNum w:abstractNumId="29">
+  <w:abstractNum w:abstractNumId="30">
+    <w:nsid w:val="2E885053"/>
+    <w:multiLevelType w:val="hybridMultilevel"/>
+    <w:tmpl w:val="7ADCAF06"/>
+    <w:lvl w:ilvl="0" w:tplc="04090001">
+      <w:start w:val="1"/>
+      <w:numFmt w:val="bullet"/>
+      <w:lvlText w:val=""/>
+      <w:lvlJc w:val="left"/>
+      <w:pPr>
+        <w:ind w:left="720" w:hanging="360"/>
+      </w:pPr>
+      <w:rPr>
+        <w:rFonts w:ascii="Symbol" w:hAnsi="Symbol" w:hint="default"/>
+      </w:rPr>
+    </w:lvl>
+    <w:lvl w:ilvl="1" w:tplc="04090003">
+      <w:start w:val="1"/>
+      <w:numFmt w:val="bullet"/>
+      <w:lvlText w:val="o"/>
+      <w:lvlJc w:val="left"/>
+      <w:pPr>
+        <w:ind w:left="1440" w:hanging="360"/>
+      </w:pPr>
+      <w:rPr>
+        <w:rFonts w:ascii="Courier New" w:hAnsi="Courier New" w:cs="Courier New" w:hint="default"/>
+      </w:rPr>
+    </w:lvl>
+    <w:lvl w:ilvl="2" w:tplc="04090005">
+      <w:start w:val="1"/>
+      <w:numFmt w:val="bullet"/>
+      <w:lvlText w:val=""/>
+      <w:lvlJc w:val="left"/>
+      <w:pPr>
+        <w:ind w:left="2160" w:hanging="360"/>
+      </w:pPr>
+      <w:rPr>
+        <w:rFonts w:ascii="Wingdings" w:hAnsi="Wingdings" w:hint="default"/>
+      </w:rPr>
+    </w:lvl>
+    <w:lvl w:ilvl="3" w:tplc="04090001" w:tentative="1">
+      <w:start w:val="1"/>
+      <w:numFmt w:val="bullet"/>
+      <w:lvlText w:val=""/>
+      <w:lvlJc w:val="left"/>
+      <w:pPr>
+        <w:ind w:left="2880" w:hanging="360"/>
+      </w:pPr>
+      <w:rPr>
+        <w:rFonts w:ascii="Symbol" w:hAnsi="Symbol" w:hint="default"/>
+      </w:rPr>
+    </w:lvl>
+    <w:lvl w:ilvl="4" w:tplc="04090003" w:tentative="1">
+      <w:start w:val="1"/>
+      <w:numFmt w:val="bullet"/>
+      <w:lvlText w:val="o"/>
+      <w:lvlJc w:val="left"/>
+      <w:pPr>
+        <w:ind w:left="3600" w:hanging="360"/>
+      </w:pPr>
+      <w:rPr>
+        <w:rFonts w:ascii="Courier New" w:hAnsi="Courier New" w:cs="Courier New" w:hint="default"/>
+      </w:rPr>
+    </w:lvl>
+    <w:lvl w:ilvl="5" w:tplc="04090005" w:tentative="1">
+      <w:start w:val="1"/>
+      <w:numFmt w:val="bullet"/>
+      <w:lvlText w:val=""/>
+      <w:lvlJc w:val="left"/>
+      <w:pPr>
+        <w:ind w:left="4320" w:hanging="360"/>
+      </w:pPr>
+      <w:rPr>
+        <w:rFonts w:ascii="Wingdings" w:hAnsi="Wingdings" w:hint="default"/>
+      </w:rPr>
+    </w:lvl>
+    <w:lvl w:ilvl="6" w:tplc="04090001" w:tentative="1">
+      <w:start w:val="1"/>
+      <w:numFmt w:val="bullet"/>
+      <w:lvlText w:val=""/>
+      <w:lvlJc w:val="left"/>
+      <w:pPr>
+        <w:ind w:left="5040" w:hanging="360"/>
+      </w:pPr>
+      <w:rPr>
+        <w:rFonts w:ascii="Symbol" w:hAnsi="Symbol" w:hint="default"/>
+      </w:rPr>
+    </w:lvl>
+    <w:lvl w:ilvl="7" w:tplc="04090003" w:tentative="1">
+      <w:start w:val="1"/>
+      <w:numFmt w:val="bullet"/>
+      <w:lvlText w:val="o"/>
+      <w:lvlJc w:val="left"/>
+      <w:pPr>
+        <w:ind w:left="5760" w:hanging="360"/>
+      </w:pPr>
+      <w:rPr>
+        <w:rFonts w:ascii="Courier New" w:hAnsi="Courier New" w:cs="Courier New" w:hint="default"/>
+      </w:rPr>
+    </w:lvl>
+    <w:lvl w:ilvl="8" w:tplc="04090005" w:tentative="1">
+      <w:start w:val="1"/>
+      <w:numFmt w:val="bullet"/>
+      <w:lvlText w:val=""/>
+      <w:lvlJc w:val="left"/>
+      <w:pPr>
+        <w:ind w:left="6480" w:hanging="360"/>
+      </w:pPr>
+      <w:rPr>
+        <w:rFonts w:ascii="Wingdings" w:hAnsi="Wingdings" w:hint="default"/>
+      </w:rPr>
+    </w:lvl>
+  </w:abstractNum>
+  <w:abstractNum w:abstractNumId="31">
     <w:nsid w:val="2F580556"/>
     <w:multiLevelType w:val="hybridMultilevel"/>
     <w:tmpl w:val="CDF02ED2"/>
@@ -20113,7 +21168,7 @@
       </w:rPr>
     </w:lvl>
   </w:abstractNum>
-  <w:abstractNum w:abstractNumId="30">
+  <w:abstractNum w:abstractNumId="32">
     <w:nsid w:val="33FD32A0"/>
     <w:multiLevelType w:val="hybridMultilevel"/>
     <w:tmpl w:val="CA8CFC38"/>
@@ -20226,7 +21281,7 @@
       </w:rPr>
     </w:lvl>
   </w:abstractNum>
-  <w:abstractNum w:abstractNumId="31">
+  <w:abstractNum w:abstractNumId="33">
     <w:nsid w:val="3A201D20"/>
     <w:multiLevelType w:val="hybridMultilevel"/>
     <w:tmpl w:val="0416018A"/>
@@ -20339,7 +21394,7 @@
       </w:rPr>
     </w:lvl>
   </w:abstractNum>
-  <w:abstractNum w:abstractNumId="32">
+  <w:abstractNum w:abstractNumId="34">
     <w:nsid w:val="3B434142"/>
     <w:multiLevelType w:val="hybridMultilevel"/>
     <w:tmpl w:val="846CC1DE"/>
@@ -20452,7 +21507,7 @@
       </w:rPr>
     </w:lvl>
   </w:abstractNum>
-  <w:abstractNum w:abstractNumId="33">
+  <w:abstractNum w:abstractNumId="35">
     <w:nsid w:val="3D7874C8"/>
     <w:multiLevelType w:val="hybridMultilevel"/>
     <w:tmpl w:val="0402264E"/>
@@ -20538,7 +21593,7 @@
       </w:pPr>
     </w:lvl>
   </w:abstractNum>
-  <w:abstractNum w:abstractNumId="34">
+  <w:abstractNum w:abstractNumId="36">
     <w:nsid w:val="3E446BCE"/>
     <w:multiLevelType w:val="hybridMultilevel"/>
     <w:tmpl w:val="3F10D6E0"/>
@@ -20651,7 +21706,7 @@
       </w:rPr>
     </w:lvl>
   </w:abstractNum>
-  <w:abstractNum w:abstractNumId="35">
+  <w:abstractNum w:abstractNumId="37">
     <w:nsid w:val="3EB1480B"/>
     <w:multiLevelType w:val="hybridMultilevel"/>
     <w:tmpl w:val="2AE4DD44"/>
@@ -20737,7 +21792,7 @@
       </w:pPr>
     </w:lvl>
   </w:abstractNum>
-  <w:abstractNum w:abstractNumId="36">
+  <w:abstractNum w:abstractNumId="38">
     <w:nsid w:val="3F4B5270"/>
     <w:multiLevelType w:val="hybridMultilevel"/>
     <w:tmpl w:val="D69A751E"/>
@@ -20850,7 +21905,7 @@
       </w:rPr>
     </w:lvl>
   </w:abstractNum>
-  <w:abstractNum w:abstractNumId="37">
+  <w:abstractNum w:abstractNumId="39">
     <w:nsid w:val="3F682B5C"/>
     <w:multiLevelType w:val="hybridMultilevel"/>
     <w:tmpl w:val="66785FDA"/>
@@ -20936,7 +21991,7 @@
       </w:pPr>
     </w:lvl>
   </w:abstractNum>
-  <w:abstractNum w:abstractNumId="38">
+  <w:abstractNum w:abstractNumId="40">
     <w:nsid w:val="40054FC9"/>
     <w:multiLevelType w:val="hybridMultilevel"/>
     <w:tmpl w:val="508C6884"/>
@@ -21049,7 +22104,7 @@
       </w:rPr>
     </w:lvl>
   </w:abstractNum>
-  <w:abstractNum w:abstractNumId="39">
+  <w:abstractNum w:abstractNumId="41">
     <w:nsid w:val="41300994"/>
     <w:multiLevelType w:val="hybridMultilevel"/>
     <w:tmpl w:val="4E8E105A"/>
@@ -21162,7 +22217,7 @@
       </w:rPr>
     </w:lvl>
   </w:abstractNum>
-  <w:abstractNum w:abstractNumId="40">
+  <w:abstractNum w:abstractNumId="42">
     <w:nsid w:val="420877C1"/>
     <w:multiLevelType w:val="hybridMultilevel"/>
     <w:tmpl w:val="F12A657E"/>
@@ -21275,7 +22330,7 @@
       </w:rPr>
     </w:lvl>
   </w:abstractNum>
-  <w:abstractNum w:abstractNumId="41">
+  <w:abstractNum w:abstractNumId="43">
     <w:nsid w:val="43641CC5"/>
     <w:multiLevelType w:val="hybridMultilevel"/>
     <w:tmpl w:val="C3726518"/>
@@ -21361,7 +22416,7 @@
       </w:pPr>
     </w:lvl>
   </w:abstractNum>
-  <w:abstractNum w:abstractNumId="42">
+  <w:abstractNum w:abstractNumId="44">
     <w:nsid w:val="43F72BF2"/>
     <w:multiLevelType w:val="hybridMultilevel"/>
     <w:tmpl w:val="56CAFFE4"/>
@@ -21447,7 +22502,120 @@
       </w:pPr>
     </w:lvl>
   </w:abstractNum>
-  <w:abstractNum w:abstractNumId="43">
+  <w:abstractNum w:abstractNumId="45">
+    <w:nsid w:val="445C34D5"/>
+    <w:multiLevelType w:val="hybridMultilevel"/>
+    <w:tmpl w:val="FEE41580"/>
+    <w:lvl w:ilvl="0" w:tplc="04090001">
+      <w:start w:val="1"/>
+      <w:numFmt w:val="bullet"/>
+      <w:lvlText w:val=""/>
+      <w:lvlJc w:val="left"/>
+      <w:pPr>
+        <w:ind w:left="720" w:hanging="360"/>
+      </w:pPr>
+      <w:rPr>
+        <w:rFonts w:ascii="Symbol" w:hAnsi="Symbol" w:hint="default"/>
+      </w:rPr>
+    </w:lvl>
+    <w:lvl w:ilvl="1" w:tplc="04090003">
+      <w:start w:val="1"/>
+      <w:numFmt w:val="bullet"/>
+      <w:lvlText w:val="o"/>
+      <w:lvlJc w:val="left"/>
+      <w:pPr>
+        <w:ind w:left="1440" w:hanging="360"/>
+      </w:pPr>
+      <w:rPr>
+        <w:rFonts w:ascii="Courier New" w:hAnsi="Courier New" w:cs="Courier New" w:hint="default"/>
+      </w:rPr>
+    </w:lvl>
+    <w:lvl w:ilvl="2" w:tplc="04090005" w:tentative="1">
+      <w:start w:val="1"/>
+      <w:numFmt w:val="bullet"/>
+      <w:lvlText w:val=""/>
+      <w:lvlJc w:val="left"/>
+      <w:pPr>
+        <w:ind w:left="2160" w:hanging="360"/>
+      </w:pPr>
+      <w:rPr>
+        <w:rFonts w:ascii="Wingdings" w:hAnsi="Wingdings" w:hint="default"/>
+      </w:rPr>
+    </w:lvl>
+    <w:lvl w:ilvl="3" w:tplc="04090001" w:tentative="1">
+      <w:start w:val="1"/>
+      <w:numFmt w:val="bullet"/>
+      <w:lvlText w:val=""/>
+      <w:lvlJc w:val="left"/>
+      <w:pPr>
+        <w:ind w:left="2880" w:hanging="360"/>
+      </w:pPr>
+      <w:rPr>
+        <w:rFonts w:ascii="Symbol" w:hAnsi="Symbol" w:hint="default"/>
+      </w:rPr>
+    </w:lvl>
+    <w:lvl w:ilvl="4" w:tplc="04090003" w:tentative="1">
+      <w:start w:val="1"/>
+      <w:numFmt w:val="bullet"/>
+      <w:lvlText w:val="o"/>
+      <w:lvlJc w:val="left"/>
+      <w:pPr>
+        <w:ind w:left="3600" w:hanging="360"/>
+      </w:pPr>
+      <w:rPr>
+        <w:rFonts w:ascii="Courier New" w:hAnsi="Courier New" w:cs="Courier New" w:hint="default"/>
+      </w:rPr>
+    </w:lvl>
+    <w:lvl w:ilvl="5" w:tplc="04090005" w:tentative="1">
+      <w:start w:val="1"/>
+      <w:numFmt w:val="bullet"/>
+      <w:lvlText w:val=""/>
+      <w:lvlJc w:val="left"/>
+      <w:pPr>
+        <w:ind w:left="4320" w:hanging="360"/>
+      </w:pPr>
+      <w:rPr>
+        <w:rFonts w:ascii="Wingdings" w:hAnsi="Wingdings" w:hint="default"/>
+      </w:rPr>
+    </w:lvl>
+    <w:lvl w:ilvl="6" w:tplc="04090001" w:tentative="1">
+      <w:start w:val="1"/>
+      <w:numFmt w:val="bullet"/>
+      <w:lvlText w:val=""/>
+      <w:lvlJc w:val="left"/>
+      <w:pPr>
+        <w:ind w:left="5040" w:hanging="360"/>
+      </w:pPr>
+      <w:rPr>
+        <w:rFonts w:ascii="Symbol" w:hAnsi="Symbol" w:hint="default"/>
+      </w:rPr>
+    </w:lvl>
+    <w:lvl w:ilvl="7" w:tplc="04090003" w:tentative="1">
+      <w:start w:val="1"/>
+      <w:numFmt w:val="bullet"/>
+      <w:lvlText w:val="o"/>
+      <w:lvlJc w:val="left"/>
+      <w:pPr>
+        <w:ind w:left="5760" w:hanging="360"/>
+      </w:pPr>
+      <w:rPr>
+        <w:rFonts w:ascii="Courier New" w:hAnsi="Courier New" w:cs="Courier New" w:hint="default"/>
+      </w:rPr>
+    </w:lvl>
+    <w:lvl w:ilvl="8" w:tplc="04090005" w:tentative="1">
+      <w:start w:val="1"/>
+      <w:numFmt w:val="bullet"/>
+      <w:lvlText w:val=""/>
+      <w:lvlJc w:val="left"/>
+      <w:pPr>
+        <w:ind w:left="6480" w:hanging="360"/>
+      </w:pPr>
+      <w:rPr>
+        <w:rFonts w:ascii="Wingdings" w:hAnsi="Wingdings" w:hint="default"/>
+      </w:rPr>
+    </w:lvl>
+  </w:abstractNum>
+  <w:abstractNum w:abstractNumId="46">
     <w:nsid w:val="460E5596"/>
     <w:multiLevelType w:val="hybridMultilevel"/>
     <w:tmpl w:val="2206A35C"/>
@@ -21560,7 +22728,7 @@
       </w:rPr>
     </w:lvl>
   </w:abstractNum>
-  <w:abstractNum w:abstractNumId="44">
+  <w:abstractNum w:abstractNumId="47">
     <w:nsid w:val="483C7740"/>
     <w:multiLevelType w:val="hybridMultilevel"/>
     <w:tmpl w:val="451A5ED0"/>
@@ -21673,7 +22841,7 @@
       </w:rPr>
     </w:lvl>
   </w:abstractNum>
-  <w:abstractNum w:abstractNumId="45">
+  <w:abstractNum w:abstractNumId="48">
     <w:nsid w:val="49BA32F4"/>
     <w:multiLevelType w:val="hybridMultilevel"/>
     <w:tmpl w:val="F5288DC2"/>
@@ -21786,7 +22954,7 @@
       </w:rPr>
     </w:lvl>
   </w:abstractNum>
-  <w:abstractNum w:abstractNumId="46">
+  <w:abstractNum w:abstractNumId="49">
     <w:nsid w:val="49E106B2"/>
     <w:multiLevelType w:val="hybridMultilevel"/>
     <w:tmpl w:val="2EBEA616"/>
@@ -21899,7 +23067,7 @@
       </w:rPr>
     </w:lvl>
   </w:abstractNum>
-  <w:abstractNum w:abstractNumId="47">
+  <w:abstractNum w:abstractNumId="50">
     <w:nsid w:val="4C366FC7"/>
     <w:multiLevelType w:val="hybridMultilevel"/>
     <w:tmpl w:val="0402264E"/>
@@ -21985,7 +23153,7 @@
       </w:pPr>
     </w:lvl>
   </w:abstractNum>
-  <w:abstractNum w:abstractNumId="48">
+  <w:abstractNum w:abstractNumId="51">
     <w:nsid w:val="4E166C57"/>
     <w:multiLevelType w:val="hybridMultilevel"/>
     <w:tmpl w:val="24006A0E"/>
@@ -22098,7 +23266,7 @@
       </w:rPr>
     </w:lvl>
   </w:abstractNum>
-  <w:abstractNum w:abstractNumId="49">
+  <w:abstractNum w:abstractNumId="52">
     <w:nsid w:val="4FB46A04"/>
     <w:multiLevelType w:val="hybridMultilevel"/>
     <w:tmpl w:val="C888AA7A"/>
@@ -22211,7 +23379,7 @@
       </w:rPr>
     </w:lvl>
   </w:abstractNum>
-  <w:abstractNum w:abstractNumId="50">
+  <w:abstractNum w:abstractNumId="53">
     <w:nsid w:val="4FE42B6B"/>
     <w:multiLevelType w:val="hybridMultilevel"/>
     <w:tmpl w:val="A07AFB56"/>
@@ -22324,7 +23492,7 @@
       </w:rPr>
     </w:lvl>
   </w:abstractNum>
-  <w:abstractNum w:abstractNumId="51">
+  <w:abstractNum w:abstractNumId="54">
     <w:nsid w:val="50F750B2"/>
     <w:multiLevelType w:val="hybridMultilevel"/>
     <w:tmpl w:val="0402264E"/>
@@ -22410,7 +23578,7 @@
       </w:pPr>
     </w:lvl>
   </w:abstractNum>
-  <w:abstractNum w:abstractNumId="52">
+  <w:abstractNum w:abstractNumId="55">
     <w:nsid w:val="51ED29A8"/>
     <w:multiLevelType w:val="hybridMultilevel"/>
     <w:tmpl w:val="BB8A502E"/>
@@ -22523,7 +23691,7 @@
       </w:rPr>
     </w:lvl>
   </w:abstractNum>
-  <w:abstractNum w:abstractNumId="53">
+  <w:abstractNum w:abstractNumId="56">
     <w:nsid w:val="52251CDD"/>
     <w:multiLevelType w:val="hybridMultilevel"/>
     <w:tmpl w:val="07F0E0DA"/>
@@ -22636,7 +23804,7 @@
       </w:rPr>
     </w:lvl>
   </w:abstractNum>
-  <w:abstractNum w:abstractNumId="54">
+  <w:abstractNum w:abstractNumId="57">
     <w:nsid w:val="563D1E73"/>
     <w:multiLevelType w:val="hybridMultilevel"/>
     <w:tmpl w:val="D4E01D4E"/>
@@ -22749,7 +23917,7 @@
       </w:rPr>
     </w:lvl>
   </w:abstractNum>
-  <w:abstractNum w:abstractNumId="55">
+  <w:abstractNum w:abstractNumId="58">
     <w:nsid w:val="571450CA"/>
     <w:multiLevelType w:val="hybridMultilevel"/>
     <w:tmpl w:val="160C4C84"/>
@@ -22862,7 +24030,7 @@
       </w:rPr>
     </w:lvl>
   </w:abstractNum>
-  <w:abstractNum w:abstractNumId="56">
+  <w:abstractNum w:abstractNumId="59">
     <w:nsid w:val="57AE6D47"/>
     <w:multiLevelType w:val="hybridMultilevel"/>
     <w:tmpl w:val="153880A4"/>
@@ -22975,7 +24143,7 @@
       </w:rPr>
     </w:lvl>
   </w:abstractNum>
-  <w:abstractNum w:abstractNumId="57">
+  <w:abstractNum w:abstractNumId="60">
     <w:nsid w:val="58935881"/>
     <w:multiLevelType w:val="hybridMultilevel"/>
     <w:tmpl w:val="1FECEEDA"/>
@@ -23088,7 +24256,7 @@
       </w:rPr>
     </w:lvl>
   </w:abstractNum>
-  <w:abstractNum w:abstractNumId="58">
+  <w:abstractNum w:abstractNumId="61">
     <w:nsid w:val="59C7601F"/>
     <w:multiLevelType w:val="hybridMultilevel"/>
     <w:tmpl w:val="939AF2EE"/>
@@ -23201,7 +24369,7 @@
       </w:rPr>
     </w:lvl>
   </w:abstractNum>
-  <w:abstractNum w:abstractNumId="59">
+  <w:abstractNum w:abstractNumId="62">
     <w:nsid w:val="5B0A5EF3"/>
     <w:multiLevelType w:val="hybridMultilevel"/>
     <w:tmpl w:val="B4A2637E"/>
@@ -23314,7 +24482,7 @@
       </w:rPr>
     </w:lvl>
   </w:abstractNum>
-  <w:abstractNum w:abstractNumId="60">
+  <w:abstractNum w:abstractNumId="63">
     <w:nsid w:val="5DB36FB8"/>
     <w:multiLevelType w:val="hybridMultilevel"/>
     <w:tmpl w:val="8CAC0CDE"/>
@@ -23427,7 +24595,7 @@
       </w:rPr>
     </w:lvl>
   </w:abstractNum>
-  <w:abstractNum w:abstractNumId="61">
+  <w:abstractNum w:abstractNumId="64">
     <w:nsid w:val="5DED180C"/>
     <w:multiLevelType w:val="hybridMultilevel"/>
     <w:tmpl w:val="5AFABAF6"/>
@@ -23540,7 +24708,7 @@
       </w:rPr>
     </w:lvl>
   </w:abstractNum>
-  <w:abstractNum w:abstractNumId="62">
+  <w:abstractNum w:abstractNumId="65">
     <w:nsid w:val="5DFD0300"/>
     <w:multiLevelType w:val="hybridMultilevel"/>
     <w:tmpl w:val="A95A64FA"/>
@@ -23653,7 +24821,7 @@
       </w:rPr>
     </w:lvl>
   </w:abstractNum>
-  <w:abstractNum w:abstractNumId="63">
+  <w:abstractNum w:abstractNumId="66">
     <w:nsid w:val="5F01785B"/>
     <w:multiLevelType w:val="hybridMultilevel"/>
     <w:tmpl w:val="2A1AA80E"/>
@@ -23766,7 +24934,7 @@
       </w:rPr>
     </w:lvl>
   </w:abstractNum>
-  <w:abstractNum w:abstractNumId="64">
+  <w:abstractNum w:abstractNumId="67">
     <w:nsid w:val="619C7499"/>
     <w:multiLevelType w:val="hybridMultilevel"/>
     <w:tmpl w:val="BE58EB3E"/>
@@ -23879,7 +25047,7 @@
       </w:rPr>
     </w:lvl>
   </w:abstractNum>
-  <w:abstractNum w:abstractNumId="65">
+  <w:abstractNum w:abstractNumId="68">
     <w:nsid w:val="623D7CB1"/>
     <w:multiLevelType w:val="hybridMultilevel"/>
     <w:tmpl w:val="EB2CAB78"/>
@@ -23992,7 +25160,7 @@
       </w:rPr>
     </w:lvl>
   </w:abstractNum>
-  <w:abstractNum w:abstractNumId="66">
+  <w:abstractNum w:abstractNumId="69">
     <w:nsid w:val="625355F2"/>
     <w:multiLevelType w:val="hybridMultilevel"/>
     <w:tmpl w:val="DFB001B0"/>
@@ -24105,7 +25273,7 @@
       </w:rPr>
     </w:lvl>
   </w:abstractNum>
-  <w:abstractNum w:abstractNumId="67">
+  <w:abstractNum w:abstractNumId="70">
     <w:nsid w:val="633073C5"/>
     <w:multiLevelType w:val="hybridMultilevel"/>
     <w:tmpl w:val="475049B0"/>
@@ -24218,7 +25386,7 @@
       </w:rPr>
     </w:lvl>
   </w:abstractNum>
-  <w:abstractNum w:abstractNumId="68">
+  <w:abstractNum w:abstractNumId="71">
     <w:nsid w:val="63B850DB"/>
     <w:multiLevelType w:val="hybridMultilevel"/>
     <w:tmpl w:val="57FEFE7C"/>
@@ -24331,7 +25499,7 @@
       </w:rPr>
     </w:lvl>
   </w:abstractNum>
-  <w:abstractNum w:abstractNumId="69">
+  <w:abstractNum w:abstractNumId="72">
     <w:nsid w:val="649D22FF"/>
     <w:multiLevelType w:val="hybridMultilevel"/>
     <w:tmpl w:val="B64E446E"/>
@@ -24444,7 +25612,7 @@
       </w:rPr>
     </w:lvl>
   </w:abstractNum>
-  <w:abstractNum w:abstractNumId="70">
+  <w:abstractNum w:abstractNumId="73">
     <w:nsid w:val="65A54AB4"/>
     <w:multiLevelType w:val="hybridMultilevel"/>
     <w:tmpl w:val="609CBA0A"/>
@@ -24557,7 +25725,7 @@
       </w:rPr>
     </w:lvl>
   </w:abstractNum>
-  <w:abstractNum w:abstractNumId="71">
+  <w:abstractNum w:abstractNumId="74">
     <w:nsid w:val="66761133"/>
     <w:multiLevelType w:val="hybridMultilevel"/>
     <w:tmpl w:val="12C8DAFC"/>
@@ -24670,7 +25838,7 @@
       </w:rPr>
     </w:lvl>
   </w:abstractNum>
-  <w:abstractNum w:abstractNumId="72">
+  <w:abstractNum w:abstractNumId="75">
     <w:nsid w:val="6D65192F"/>
     <w:multiLevelType w:val="hybridMultilevel"/>
     <w:tmpl w:val="C478AAAC"/>
@@ -24783,7 +25951,7 @@
       </w:rPr>
     </w:lvl>
   </w:abstractNum>
-  <w:abstractNum w:abstractNumId="73">
+  <w:abstractNum w:abstractNumId="76">
     <w:nsid w:val="6DE41C90"/>
     <w:multiLevelType w:val="hybridMultilevel"/>
     <w:tmpl w:val="F2542FDA"/>
@@ -24896,7 +26064,7 @@
       </w:rPr>
     </w:lvl>
   </w:abstractNum>
-  <w:abstractNum w:abstractNumId="74">
+  <w:abstractNum w:abstractNumId="77">
     <w:nsid w:val="6F4862DA"/>
     <w:multiLevelType w:val="hybridMultilevel"/>
     <w:tmpl w:val="30220DE6"/>
@@ -25009,7 +26177,7 @@
       </w:rPr>
     </w:lvl>
   </w:abstractNum>
-  <w:abstractNum w:abstractNumId="75">
+  <w:abstractNum w:abstractNumId="78">
     <w:nsid w:val="6FA670AC"/>
     <w:multiLevelType w:val="hybridMultilevel"/>
     <w:tmpl w:val="B3402122"/>
@@ -25122,7 +26290,7 @@
       </w:rPr>
     </w:lvl>
   </w:abstractNum>
-  <w:abstractNum w:abstractNumId="76">
+  <w:abstractNum w:abstractNumId="79">
     <w:nsid w:val="6FC520BF"/>
     <w:multiLevelType w:val="hybridMultilevel"/>
     <w:tmpl w:val="FDBCAF24"/>
@@ -25235,7 +26403,7 @@
       </w:rPr>
     </w:lvl>
   </w:abstractNum>
-  <w:abstractNum w:abstractNumId="77">
+  <w:abstractNum w:abstractNumId="80">
     <w:nsid w:val="72784329"/>
     <w:multiLevelType w:val="hybridMultilevel"/>
     <w:tmpl w:val="9EC690EC"/>
@@ -25348,7 +26516,7 @@
       </w:rPr>
     </w:lvl>
   </w:abstractNum>
-  <w:abstractNum w:abstractNumId="78">
+  <w:abstractNum w:abstractNumId="81">
     <w:nsid w:val="72BB4614"/>
     <w:multiLevelType w:val="hybridMultilevel"/>
     <w:tmpl w:val="650E4B7C"/>
@@ -25461,7 +26629,7 @@
       </w:rPr>
     </w:lvl>
   </w:abstractNum>
-  <w:abstractNum w:abstractNumId="79">
+  <w:abstractNum w:abstractNumId="82">
     <w:nsid w:val="75697BFB"/>
     <w:multiLevelType w:val="hybridMultilevel"/>
     <w:tmpl w:val="1C9C06D0"/>
@@ -25477,7 +26645,7 @@
         <w:rFonts w:ascii="Symbol" w:hAnsi="Symbol" w:hint="default"/>
       </w:rPr>
     </w:lvl>
-    <w:lvl w:ilvl="1" w:tplc="04090003" w:tentative="1">
+    <w:lvl w:ilvl="1" w:tplc="04090003">
       <w:start w:val="1"/>
       <w:numFmt w:val="bullet"/>
       <w:lvlText w:val="o"/>
@@ -25489,7 +26657,7 @@
         <w:rFonts w:ascii="Courier New" w:hAnsi="Courier New" w:cs="Courier New" w:hint="default"/>
       </w:rPr>
     </w:lvl>
-    <w:lvl w:ilvl="2" w:tplc="04090005" w:tentative="1">
+    <w:lvl w:ilvl="2" w:tplc="04090005">
       <w:start w:val="1"/>
       <w:numFmt w:val="bullet"/>
       <w:lvlText w:val=""/>
@@ -25574,7 +26742,7 @@
       </w:rPr>
     </w:lvl>
   </w:abstractNum>
-  <w:abstractNum w:abstractNumId="80">
+  <w:abstractNum w:abstractNumId="83">
     <w:nsid w:val="78187B35"/>
     <w:multiLevelType w:val="hybridMultilevel"/>
     <w:tmpl w:val="D980A51A"/>
@@ -25687,7 +26855,7 @@
       </w:rPr>
     </w:lvl>
   </w:abstractNum>
-  <w:abstractNum w:abstractNumId="81">
+  <w:abstractNum w:abstractNumId="84">
     <w:nsid w:val="7B9A0EE4"/>
     <w:multiLevelType w:val="hybridMultilevel"/>
     <w:tmpl w:val="0C9E8FB4"/>
@@ -25800,7 +26968,7 @@
       </w:rPr>
     </w:lvl>
   </w:abstractNum>
-  <w:abstractNum w:abstractNumId="82">
+  <w:abstractNum w:abstractNumId="85">
     <w:nsid w:val="7FA1060E"/>
     <w:multiLevelType w:val="hybridMultilevel"/>
     <w:tmpl w:val="DA3CF1E8"/>
@@ -25914,253 +27082,262 @@
     </w:lvl>
   </w:abstractNum>
   <w:num w:numId="1">
-    <w:abstractNumId w:val="11"/>
+    <w:abstractNumId w:val="12"/>
   </w:num>
   <w:num w:numId="2">
-    <w:abstractNumId w:val="38"/>
+    <w:abstractNumId w:val="40"/>
   </w:num>
   <w:num w:numId="3">
     <w:abstractNumId w:val="1"/>
   </w:num>
   <w:num w:numId="4">
-    <w:abstractNumId w:val="70"/>
+    <w:abstractNumId w:val="73"/>
   </w:num>
   <w:num w:numId="5">
-    <w:abstractNumId w:val="26"/>
+    <w:abstractNumId w:val="27"/>
   </w:num>
   <w:num w:numId="6">
+    <w:abstractNumId w:val="24"/>
+  </w:num>
+  <w:num w:numId="7">
+    <w:abstractNumId w:val="37"/>
+  </w:num>
+  <w:num w:numId="8">
+    <w:abstractNumId w:val="75"/>
+  </w:num>
+  <w:num w:numId="9">
     <w:abstractNumId w:val="23"/>
   </w:num>
-  <w:num w:numId="7">
-    <w:abstractNumId w:val="35"/>
-  </w:num>
-  <w:num w:numId="8">
-    <w:abstractNumId w:val="72"/>
-  </w:num>
-  <w:num w:numId="9">
-    <w:abstractNumId w:val="22"/>
-  </w:num>
   <w:num w:numId="10">
-    <w:abstractNumId w:val="14"/>
+    <w:abstractNumId w:val="15"/>
   </w:num>
   <w:num w:numId="11">
-    <w:abstractNumId w:val="58"/>
+    <w:abstractNumId w:val="61"/>
   </w:num>
   <w:num w:numId="12">
-    <w:abstractNumId w:val="36"/>
+    <w:abstractNumId w:val="38"/>
   </w:num>
   <w:num w:numId="13">
     <w:abstractNumId w:val="2"/>
   </w:num>
   <w:num w:numId="14">
-    <w:abstractNumId w:val="4"/>
+    <w:abstractNumId w:val="5"/>
   </w:num>
   <w:num w:numId="15">
+    <w:abstractNumId w:val="69"/>
+  </w:num>
+  <w:num w:numId="16">
+    <w:abstractNumId w:val="6"/>
+  </w:num>
+  <w:num w:numId="17">
+    <w:abstractNumId w:val="53"/>
+  </w:num>
+  <w:num w:numId="18">
+    <w:abstractNumId w:val="76"/>
+  </w:num>
+  <w:num w:numId="19">
+    <w:abstractNumId w:val="54"/>
+  </w:num>
+  <w:num w:numId="20">
+    <w:abstractNumId w:val="35"/>
+  </w:num>
+  <w:num w:numId="21">
+    <w:abstractNumId w:val="50"/>
+  </w:num>
+  <w:num w:numId="22">
+    <w:abstractNumId w:val="71"/>
+  </w:num>
+  <w:num w:numId="23">
+    <w:abstractNumId w:val="33"/>
+  </w:num>
+  <w:num w:numId="24">
+    <w:abstractNumId w:val="9"/>
+  </w:num>
+  <w:num w:numId="25">
+    <w:abstractNumId w:val="80"/>
+  </w:num>
+  <w:num w:numId="26">
+    <w:abstractNumId w:val="28"/>
+  </w:num>
+  <w:num w:numId="27">
     <w:abstractNumId w:val="66"/>
   </w:num>
-  <w:num w:numId="16">
-    <w:abstractNumId w:val="5"/>
+  <w:num w:numId="28">
+    <w:abstractNumId w:val="14"/>
   </w:num>
-  <w:num w:numId="17">
-    <w:abstractNumId w:val="50"/>
+  <w:num w:numId="29">
+    <w:abstractNumId w:val="26"/>
   </w:num>
-  <w:num w:numId="18">
-    <w:abstractNumId w:val="73"/>
+  <w:num w:numId="30">
+    <w:abstractNumId w:val="60"/>
   </w:num>
-  <w:num w:numId="19">
+  <w:num w:numId="31">
+    <w:abstractNumId w:val="72"/>
+  </w:num>
+  <w:num w:numId="32">
+    <w:abstractNumId w:val="46"/>
+  </w:num>
+  <w:num w:numId="33">
+    <w:abstractNumId w:val="34"/>
+  </w:num>
+  <w:num w:numId="34">
+    <w:abstractNumId w:val="11"/>
+  </w:num>
+  <w:num w:numId="35">
+    <w:abstractNumId w:val="64"/>
+  </w:num>
+  <w:num w:numId="36">
+    <w:abstractNumId w:val="18"/>
+  </w:num>
+  <w:num w:numId="37">
+    <w:abstractNumId w:val="78"/>
+  </w:num>
+  <w:num w:numId="38">
+    <w:abstractNumId w:val="74"/>
+  </w:num>
+  <w:num w:numId="39">
+    <w:abstractNumId w:val="16"/>
+  </w:num>
+  <w:num w:numId="40">
+    <w:abstractNumId w:val="36"/>
+  </w:num>
+  <w:num w:numId="41">
+    <w:abstractNumId w:val="43"/>
+  </w:num>
+  <w:num w:numId="42">
+    <w:abstractNumId w:val="29"/>
+  </w:num>
+  <w:num w:numId="43">
+    <w:abstractNumId w:val="25"/>
+  </w:num>
+  <w:num w:numId="44">
+    <w:abstractNumId w:val="79"/>
+  </w:num>
+  <w:num w:numId="45">
+    <w:abstractNumId w:val="58"/>
+  </w:num>
+  <w:num w:numId="46">
+    <w:abstractNumId w:val="59"/>
+  </w:num>
+  <w:num w:numId="47">
+    <w:abstractNumId w:val="17"/>
+  </w:num>
+  <w:num w:numId="48">
+    <w:abstractNumId w:val="47"/>
+  </w:num>
+  <w:num w:numId="49">
+    <w:abstractNumId w:val="20"/>
+  </w:num>
+  <w:num w:numId="50">
+    <w:abstractNumId w:val="62"/>
+  </w:num>
+  <w:num w:numId="51">
+    <w:abstractNumId w:val="19"/>
+  </w:num>
+  <w:num w:numId="52">
+    <w:abstractNumId w:val="55"/>
+  </w:num>
+  <w:num w:numId="53">
+    <w:abstractNumId w:val="57"/>
+  </w:num>
+  <w:num w:numId="54">
+    <w:abstractNumId w:val="39"/>
+  </w:num>
+  <w:num w:numId="55">
+    <w:abstractNumId w:val="52"/>
+  </w:num>
+  <w:num w:numId="56">
+    <w:abstractNumId w:val="42"/>
+  </w:num>
+  <w:num w:numId="57">
+    <w:abstractNumId w:val="49"/>
+  </w:num>
+  <w:num w:numId="58">
+    <w:abstractNumId w:val="68"/>
+  </w:num>
+  <w:num w:numId="59">
+    <w:abstractNumId w:val="21"/>
+  </w:num>
+  <w:num w:numId="60">
+    <w:abstractNumId w:val="22"/>
+  </w:num>
+  <w:num w:numId="61">
+    <w:abstractNumId w:val="56"/>
+  </w:num>
+  <w:num w:numId="62">
+    <w:abstractNumId w:val="32"/>
+  </w:num>
+  <w:num w:numId="63">
+    <w:abstractNumId w:val="7"/>
+  </w:num>
+  <w:num w:numId="64">
+    <w:abstractNumId w:val="81"/>
+  </w:num>
+  <w:num w:numId="65">
+    <w:abstractNumId w:val="63"/>
+  </w:num>
+  <w:num w:numId="66">
     <w:abstractNumId w:val="51"/>
   </w:num>
-  <w:num w:numId="20">
-    <w:abstractNumId w:val="33"/>
-  </w:num>
-  <w:num w:numId="21">
-    <w:abstractNumId w:val="47"/>
-  </w:num>
-  <w:num w:numId="22">
-    <w:abstractNumId w:val="68"/>
-  </w:num>
-  <w:num w:numId="23">
+  <w:num w:numId="67">
     <w:abstractNumId w:val="31"/>
   </w:num>
-  <w:num w:numId="24">
+  <w:num w:numId="68">
     <w:abstractNumId w:val="8"/>
   </w:num>
-  <w:num w:numId="25">
+  <w:num w:numId="69">
+    <w:abstractNumId w:val="67"/>
+  </w:num>
+  <w:num w:numId="70">
     <w:abstractNumId w:val="77"/>
   </w:num>
-  <w:num w:numId="26">
-    <w:abstractNumId w:val="27"/>
-  </w:num>
-  <w:num w:numId="27">
-    <w:abstractNumId w:val="63"/>
-  </w:num>
-  <w:num w:numId="28">
-    <w:abstractNumId w:val="13"/>
-  </w:num>
-  <w:num w:numId="29">
-    <w:abstractNumId w:val="25"/>
-  </w:num>
-  <w:num w:numId="30">
-    <w:abstractNumId w:val="57"/>
-  </w:num>
-  <w:num w:numId="31">
-    <w:abstractNumId w:val="69"/>
-  </w:num>
-  <w:num w:numId="32">
-    <w:abstractNumId w:val="43"/>
-  </w:num>
-  <w:num w:numId="33">
-    <w:abstractNumId w:val="32"/>
-  </w:num>
-  <w:num w:numId="34">
-    <w:abstractNumId w:val="10"/>
-  </w:num>
-  <w:num w:numId="35">
-    <w:abstractNumId w:val="61"/>
-  </w:num>
-  <w:num w:numId="36">
-    <w:abstractNumId w:val="17"/>
-  </w:num>
-  <w:num w:numId="37">
-    <w:abstractNumId w:val="75"/>
-  </w:num>
-  <w:num w:numId="38">
-    <w:abstractNumId w:val="71"/>
-  </w:num>
-  <w:num w:numId="39">
-    <w:abstractNumId w:val="15"/>
-  </w:num>
-  <w:num w:numId="40">
-    <w:abstractNumId w:val="34"/>
-  </w:num>
-  <w:num w:numId="41">
-    <w:abstractNumId w:val="41"/>
-  </w:num>
-  <w:num w:numId="42">
-    <w:abstractNumId w:val="28"/>
-  </w:num>
-  <w:num w:numId="43">
-    <w:abstractNumId w:val="24"/>
-  </w:num>
-  <w:num w:numId="44">
-    <w:abstractNumId w:val="76"/>
-  </w:num>
-  <w:num w:numId="45">
-    <w:abstractNumId w:val="55"/>
-  </w:num>
-  <w:num w:numId="46">
-    <w:abstractNumId w:val="56"/>
-  </w:num>
-  <w:num w:numId="47">
-    <w:abstractNumId w:val="16"/>
-  </w:num>
-  <w:num w:numId="48">
-    <w:abstractNumId w:val="44"/>
-  </w:num>
-  <w:num w:numId="49">
-    <w:abstractNumId w:val="19"/>
-  </w:num>
-  <w:num w:numId="50">
-    <w:abstractNumId w:val="59"/>
-  </w:num>
-  <w:num w:numId="51">
-    <w:abstractNumId w:val="18"/>
-  </w:num>
-  <w:num w:numId="52">
-    <w:abstractNumId w:val="52"/>
-  </w:num>
-  <w:num w:numId="53">
-    <w:abstractNumId w:val="54"/>
-  </w:num>
-  <w:num w:numId="54">
-    <w:abstractNumId w:val="37"/>
-  </w:num>
-  <w:num w:numId="55">
-    <w:abstractNumId w:val="49"/>
-  </w:num>
-  <w:num w:numId="56">
-    <w:abstractNumId w:val="40"/>
-  </w:num>
-  <w:num w:numId="57">
-    <w:abstractNumId w:val="46"/>
-  </w:num>
-  <w:num w:numId="58">
-    <w:abstractNumId w:val="65"/>
-  </w:num>
-  <w:num w:numId="59">
-    <w:abstractNumId w:val="20"/>
-  </w:num>
-  <w:num w:numId="60">
-    <w:abstractNumId w:val="21"/>
-  </w:num>
-  <w:num w:numId="61">
-    <w:abstractNumId w:val="53"/>
-  </w:num>
-  <w:num w:numId="62">
-    <w:abstractNumId w:val="30"/>
-  </w:num>
-  <w:num w:numId="63">
-    <w:abstractNumId w:val="6"/>
-  </w:num>
-  <w:num w:numId="64">
-    <w:abstractNumId w:val="78"/>
-  </w:num>
-  <w:num w:numId="65">
-    <w:abstractNumId w:val="60"/>
-  </w:num>
-  <w:num w:numId="66">
-    <w:abstractNumId w:val="48"/>
-  </w:num>
-  <w:num w:numId="67">
-    <w:abstractNumId w:val="29"/>
-  </w:num>
-  <w:num w:numId="68">
-    <w:abstractNumId w:val="7"/>
-  </w:num>
-  <w:num w:numId="69">
-    <w:abstractNumId w:val="64"/>
-  </w:num>
-  <w:num w:numId="70">
-    <w:abstractNumId w:val="74"/>
-  </w:num>
   <w:num w:numId="71">
-    <w:abstractNumId w:val="67"/>
+    <w:abstractNumId w:val="70"/>
   </w:num>
   <w:num w:numId="72">
-    <w:abstractNumId w:val="9"/>
+    <w:abstractNumId w:val="10"/>
   </w:num>
   <w:num w:numId="73">
     <w:abstractNumId w:val="3"/>
   </w:num>
   <w:num w:numId="74">
-    <w:abstractNumId w:val="81"/>
+    <w:abstractNumId w:val="84"/>
   </w:num>
   <w:num w:numId="75">
-    <w:abstractNumId w:val="80"/>
+    <w:abstractNumId w:val="83"/>
   </w:num>
   <w:num w:numId="76">
-    <w:abstractNumId w:val="45"/>
+    <w:abstractNumId w:val="48"/>
   </w:num>
   <w:num w:numId="77">
-    <w:abstractNumId w:val="42"/>
+    <w:abstractNumId w:val="44"/>
   </w:num>
   <w:num w:numId="78">
     <w:abstractNumId w:val="0"/>
   </w:num>
   <w:num w:numId="79">
-    <w:abstractNumId w:val="39"/>
+    <w:abstractNumId w:val="41"/>
   </w:num>
   <w:num w:numId="80">
-    <w:abstractNumId w:val="62"/>
+    <w:abstractNumId w:val="65"/>
   </w:num>
   <w:num w:numId="81">
-    <w:abstractNumId w:val="12"/>
+    <w:abstractNumId w:val="13"/>
   </w:num>
   <w:num w:numId="82">
+    <w:abstractNumId w:val="85"/>
+  </w:num>
+  <w:num w:numId="83">
     <w:abstractNumId w:val="82"/>
   </w:num>
-  <w:num w:numId="83">
-    <w:abstractNumId w:val="79"/>
+  <w:num w:numId="84">
+    <w:abstractNumId w:val="30"/>
+  </w:num>
+  <w:num w:numId="85">
+    <w:abstractNumId w:val="45"/>
+  </w:num>
+  <w:num w:numId="86">
+    <w:abstractNumId w:val="4"/>
   </w:num>
   <w:numIdMacAtCleanup w:val="79"/>
 </w:numbering>
@@ -26956,7 +28133,7 @@
 </file>
 
 <file path=customXml/itemProps1.xml><?xml version="1.0" encoding="utf-8"?>
-<ds:datastoreItem xmlns:ds="http://schemas.openxmlformats.org/officeDocument/2006/customXml" ds:itemID="{1951BF83-6730-44AB-A71A-1FB1312B0AB6}">
+<ds:datastoreItem xmlns:ds="http://schemas.openxmlformats.org/officeDocument/2006/customXml" ds:itemID="{10191CE6-1ED7-4AEF-B431-084AF333B9FE}">
   <ds:schemaRefs>
     <ds:schemaRef ds:uri="http://schemas.openxmlformats.org/officeDocument/2006/bibliography"/>
   </ds:schemaRefs>

</xml_diff>

<commit_message>
Continued notes on Schutt (2015) chapter 10
</commit_message>
<xml_diff>
--- a/Readings/Schutt_2015_Investigating-the-social-world_v00.docx
+++ b/Readings/Schutt_2015_Investigating-the-social-world_v00.docx
@@ -15302,13 +15302,7 @@
         </w:numPr>
       </w:pPr>
       <w:r>
-        <w:t xml:space="preserve">Research that focuses on a setting, group, or individual and treats it as an integrated social unit </w:t>
-      </w:r>
-      <w:r>
-        <w:t xml:space="preserve">(i.e., single case) </w:t>
-      </w:r>
-      <w:r>
-        <w:t>to be studied holistically and in its particularity.</w:t>
+        <w:t>Research that focuses on a setting, group, or individual and treats it as an integrated social unit (i.e., single case) to be studied holistically and in its particularity.</w:t>
       </w:r>
     </w:p>
     <w:p>
@@ -15449,6 +15443,15 @@
       <w:r>
         <w:t>Participant observation</w:t>
       </w:r>
+      <w:r>
+        <w:t xml:space="preserve"> </w:t>
+      </w:r>
+      <w:r>
+        <w:sym w:font="Wingdings" w:char="F0E0"/>
+      </w:r>
+      <w:r>
+        <w:t xml:space="preserve"> sustained relationship with subjects</w:t>
+      </w:r>
     </w:p>
     <w:p>
       <w:pPr>
@@ -15461,6 +15464,15 @@
       <w:r>
         <w:t>Intensive interviewing</w:t>
       </w:r>
+      <w:r>
+        <w:t xml:space="preserve"> </w:t>
+      </w:r>
+      <w:r>
+        <w:sym w:font="Wingdings" w:char="F0E0"/>
+      </w:r>
+      <w:r>
+        <w:t xml:space="preserve"> open-ended, unstructured questioning of subjects</w:t>
+      </w:r>
     </w:p>
     <w:p>
       <w:pPr>
@@ -15473,6 +15485,18 @@
       <w:r>
         <w:t>Focus groups</w:t>
       </w:r>
+      <w:r>
+        <w:t xml:space="preserve"> </w:t>
+      </w:r>
+      <w:r>
+        <w:sym w:font="Wingdings" w:char="F0E0"/>
+      </w:r>
+      <w:r>
+        <w:t xml:space="preserve"> unstructured interview with groups of subjects</w:t>
+      </w:r>
+      <w:r>
+        <w:t xml:space="preserve"> and discussion among subjects</w:t>
+      </w:r>
     </w:p>
     <w:p/>
     <w:p>
@@ -15488,6 +15512,1279 @@
           <w:numId w:val="103"/>
         </w:numPr>
       </w:pPr>
+      <w:r>
+        <w:t>Also called fieldwork.</w:t>
+      </w:r>
+    </w:p>
+    <w:p>
+      <w:pPr>
+        <w:pStyle w:val="ListParagraph"/>
+        <w:numPr>
+          <w:ilvl w:val="0"/>
+          <w:numId w:val="103"/>
+        </w:numPr>
+      </w:pPr>
+      <w:r>
+        <w:t>Study natural processes as they happen without disturbing them.</w:t>
+      </w:r>
+    </w:p>
+    <w:p>
+      <w:pPr>
+        <w:pStyle w:val="ListParagraph"/>
+        <w:numPr>
+          <w:ilvl w:val="0"/>
+          <w:numId w:val="103"/>
+        </w:numPr>
+      </w:pPr>
+      <w:r>
+        <w:t>Avoid artificiality of experimental design and unnatural structured questioning of surveys designs.</w:t>
+      </w:r>
+    </w:p>
+    <w:p>
+      <w:pPr>
+        <w:pStyle w:val="ListParagraph"/>
+        <w:numPr>
+          <w:ilvl w:val="0"/>
+          <w:numId w:val="103"/>
+        </w:numPr>
+      </w:pPr>
+      <w:r>
+        <w:t>Types of participant observation.</w:t>
+      </w:r>
+    </w:p>
+    <w:p>
+      <w:pPr>
+        <w:pStyle w:val="ListParagraph"/>
+        <w:numPr>
+          <w:ilvl w:val="1"/>
+          <w:numId w:val="103"/>
+        </w:numPr>
+      </w:pPr>
+      <w:r>
+        <w:t xml:space="preserve">Covert observer </w:t>
+      </w:r>
+      <w:r>
+        <w:sym w:font="Wingdings" w:char="F0E0"/>
+      </w:r>
+      <w:r>
+        <w:t xml:space="preserve"> researcher observes without participating in social interaction with subjects or self-identify as a researcher.</w:t>
+      </w:r>
+    </w:p>
+    <w:p>
+      <w:pPr>
+        <w:pStyle w:val="ListParagraph"/>
+        <w:numPr>
+          <w:ilvl w:val="1"/>
+          <w:numId w:val="103"/>
+        </w:numPr>
+      </w:pPr>
+      <w:r>
+        <w:t>Complete observer</w:t>
+      </w:r>
+      <w:r>
+        <w:t xml:space="preserve"> (o</w:t>
+      </w:r>
+      <w:r>
+        <w:t>vert</w:t>
+      </w:r>
+      <w:r>
+        <w:t xml:space="preserve"> observer</w:t>
+      </w:r>
+      <w:r>
+        <w:t>)</w:t>
+      </w:r>
+      <w:r>
+        <w:t xml:space="preserve"> </w:t>
+      </w:r>
+      <w:r>
+        <w:sym w:font="Wingdings" w:char="F0E0"/>
+      </w:r>
+      <w:r>
+        <w:t xml:space="preserve"> researcher observes without participating in social interaction with subjects but self-identifies as a researcher.</w:t>
+      </w:r>
+    </w:p>
+    <w:p>
+      <w:pPr>
+        <w:pStyle w:val="ListParagraph"/>
+        <w:numPr>
+          <w:ilvl w:val="1"/>
+          <w:numId w:val="103"/>
+        </w:numPr>
+      </w:pPr>
+      <w:r>
+        <w:lastRenderedPageBreak/>
+        <w:t xml:space="preserve">Complete participant (covert participant) </w:t>
+      </w:r>
+      <w:r>
+        <w:sym w:font="Wingdings" w:char="F0E0"/>
+      </w:r>
+      <w:r>
+        <w:t xml:space="preserve"> researcher participates in social interaction with subjects as though he or she is a group member but does not self-identify as a researcher.</w:t>
+      </w:r>
+    </w:p>
+    <w:p>
+      <w:pPr>
+        <w:pStyle w:val="ListParagraph"/>
+        <w:numPr>
+          <w:ilvl w:val="1"/>
+          <w:numId w:val="103"/>
+        </w:numPr>
+      </w:pPr>
+      <w:r>
+        <w:t>True participant (overt participant)</w:t>
+      </w:r>
+      <w:r>
+        <w:t xml:space="preserve"> </w:t>
+      </w:r>
+      <w:r>
+        <w:sym w:font="Wingdings" w:char="F0E0"/>
+      </w:r>
+      <w:r>
+        <w:t xml:space="preserve"> </w:t>
+      </w:r>
+      <w:r>
+        <w:t xml:space="preserve">researcher participates in social interaction with subjects as though he or she is a group member </w:t>
+      </w:r>
+      <w:r>
+        <w:t>and self-identifies</w:t>
+      </w:r>
+      <w:r>
+        <w:t xml:space="preserve"> as a researcher.</w:t>
+      </w:r>
+    </w:p>
+    <w:p>
+      <w:pPr>
+        <w:pStyle w:val="ListParagraph"/>
+        <w:numPr>
+          <w:ilvl w:val="0"/>
+          <w:numId w:val="103"/>
+        </w:numPr>
+      </w:pPr>
+      <w:r>
+        <w:t>Choosing a Role</w:t>
+      </w:r>
+    </w:p>
+    <w:p>
+      <w:pPr>
+        <w:pStyle w:val="ListParagraph"/>
+        <w:numPr>
+          <w:ilvl w:val="1"/>
+          <w:numId w:val="103"/>
+        </w:numPr>
+      </w:pPr>
+      <w:r>
+        <w:t>Covert observation only possible when researcher presence does not attract attention.</w:t>
+      </w:r>
+    </w:p>
+    <w:p>
+      <w:pPr>
+        <w:pStyle w:val="ListParagraph"/>
+        <w:numPr>
+          <w:ilvl w:val="2"/>
+          <w:numId w:val="103"/>
+        </w:numPr>
+      </w:pPr>
+      <w:r>
+        <w:t>Consider how your presence and actions in the setting may affect the behaviors of those being observed.</w:t>
+      </w:r>
+    </w:p>
+    <w:p>
+      <w:pPr>
+        <w:pStyle w:val="ListParagraph"/>
+        <w:numPr>
+          <w:ilvl w:val="1"/>
+          <w:numId w:val="103"/>
+        </w:numPr>
+      </w:pPr>
+      <w:r>
+        <w:t>Overt observation only possible when there is a larger group being observed and observing is not unlike the usual activities in the setting.</w:t>
+      </w:r>
+    </w:p>
+    <w:p>
+      <w:pPr>
+        <w:pStyle w:val="ListParagraph"/>
+        <w:numPr>
+          <w:ilvl w:val="2"/>
+          <w:numId w:val="103"/>
+        </w:numPr>
+      </w:pPr>
+      <w:r>
+        <w:t>Reactive effects are changes in subject behavior that result from being observed or otherwise studied.</w:t>
+      </w:r>
+    </w:p>
+    <w:p>
+      <w:pPr>
+        <w:pStyle w:val="ListParagraph"/>
+        <w:numPr>
+          <w:ilvl w:val="1"/>
+          <w:numId w:val="103"/>
+        </w:numPr>
+      </w:pPr>
+      <w:r>
+        <w:t xml:space="preserve">Overt participation </w:t>
+      </w:r>
+    </w:p>
+    <w:p>
+      <w:pPr>
+        <w:pStyle w:val="ListParagraph"/>
+        <w:numPr>
+          <w:ilvl w:val="2"/>
+          <w:numId w:val="103"/>
+        </w:numPr>
+      </w:pPr>
+      <w:r>
+        <w:t>Participation enables researcher to develop rapport</w:t>
+      </w:r>
+      <w:r>
+        <w:t xml:space="preserve"> with subjects and develop a direct, intuitive sense of what </w:t>
+      </w:r>
+      <w:proofErr w:type="gramStart"/>
+      <w:r>
+        <w:t>subjects</w:t>
+      </w:r>
+      <w:proofErr w:type="gramEnd"/>
+      <w:r>
+        <w:t xml:space="preserve"> experience.</w:t>
+      </w:r>
+    </w:p>
+    <w:p>
+      <w:pPr>
+        <w:pStyle w:val="ListParagraph"/>
+        <w:numPr>
+          <w:ilvl w:val="2"/>
+          <w:numId w:val="103"/>
+        </w:numPr>
+      </w:pPr>
+      <w:r>
+        <w:t>Researcher’s presence and participation tends not to have a significant effect on subject behavior once the researcher has gained trust and acceptance.</w:t>
+      </w:r>
+    </w:p>
+    <w:p>
+      <w:pPr>
+        <w:pStyle w:val="ListParagraph"/>
+        <w:numPr>
+          <w:ilvl w:val="2"/>
+          <w:numId w:val="103"/>
+        </w:numPr>
+      </w:pPr>
+      <w:r>
+        <w:t>Must set aside regular time and physical space to collect and organize notes and data.</w:t>
+      </w:r>
+    </w:p>
+    <w:p>
+      <w:pPr>
+        <w:pStyle w:val="ListParagraph"/>
+        <w:numPr>
+          <w:ilvl w:val="1"/>
+          <w:numId w:val="103"/>
+        </w:numPr>
+      </w:pPr>
+      <w:r>
+        <w:t>Covert participation</w:t>
+      </w:r>
+    </w:p>
+    <w:p>
+      <w:pPr>
+        <w:pStyle w:val="ListParagraph"/>
+        <w:numPr>
+          <w:ilvl w:val="2"/>
+          <w:numId w:val="103"/>
+        </w:numPr>
+      </w:pPr>
+      <w:r>
+        <w:t>Cannot openly take notes or use obvious recording devices.</w:t>
+      </w:r>
+    </w:p>
+    <w:p>
+      <w:pPr>
+        <w:pStyle w:val="ListParagraph"/>
+        <w:numPr>
+          <w:ilvl w:val="2"/>
+          <w:numId w:val="103"/>
+        </w:numPr>
+      </w:pPr>
+      <w:r>
+        <w:t>Cannot ask questions that will arouse suspicion.</w:t>
+      </w:r>
+    </w:p>
+    <w:p>
+      <w:pPr>
+        <w:pStyle w:val="ListParagraph"/>
+        <w:numPr>
+          <w:ilvl w:val="2"/>
+          <w:numId w:val="103"/>
+        </w:numPr>
+      </w:pPr>
+      <w:r>
+        <w:t>Must avoid others becoming suspicious over time.</w:t>
+      </w:r>
+    </w:p>
+    <w:p>
+      <w:pPr>
+        <w:pStyle w:val="ListParagraph"/>
+        <w:numPr>
+          <w:ilvl w:val="2"/>
+          <w:numId w:val="103"/>
+        </w:numPr>
+      </w:pPr>
+      <w:r>
+        <w:t>Must maintain cover at all times while in the study setting.</w:t>
+      </w:r>
+    </w:p>
+    <w:p>
+      <w:pPr>
+        <w:pStyle w:val="ListParagraph"/>
+        <w:numPr>
+          <w:ilvl w:val="2"/>
+          <w:numId w:val="103"/>
+        </w:numPr>
+      </w:pPr>
+      <w:r>
+        <w:t>Some consider this approach unethical.</w:t>
+      </w:r>
+    </w:p>
+    <w:p>
+      <w:pPr>
+        <w:pStyle w:val="ListParagraph"/>
+        <w:numPr>
+          <w:ilvl w:val="3"/>
+          <w:numId w:val="103"/>
+        </w:numPr>
+      </w:pPr>
+      <w:r>
+        <w:t>Unintended consequences of researcher participation.</w:t>
+      </w:r>
+    </w:p>
+    <w:p>
+      <w:pPr>
+        <w:pStyle w:val="ListParagraph"/>
+        <w:numPr>
+          <w:ilvl w:val="3"/>
+          <w:numId w:val="103"/>
+        </w:numPr>
+      </w:pPr>
+      <w:r>
+        <w:t>Creates distrust of social scientists.</w:t>
+      </w:r>
+    </w:p>
+    <w:p>
+      <w:pPr>
+        <w:pStyle w:val="ListParagraph"/>
+        <w:numPr>
+          <w:ilvl w:val="0"/>
+          <w:numId w:val="103"/>
+        </w:numPr>
+      </w:pPr>
+      <w:r>
+        <w:t>Entering the Field</w:t>
+      </w:r>
+    </w:p>
+    <w:p>
+      <w:pPr>
+        <w:pStyle w:val="ListParagraph"/>
+        <w:numPr>
+          <w:ilvl w:val="1"/>
+          <w:numId w:val="103"/>
+        </w:numPr>
+      </w:pPr>
+      <w:r>
+        <w:t>Background preparation is necessary.</w:t>
+      </w:r>
+    </w:p>
+    <w:p>
+      <w:pPr>
+        <w:pStyle w:val="ListParagraph"/>
+        <w:numPr>
+          <w:ilvl w:val="1"/>
+          <w:numId w:val="103"/>
+        </w:numPr>
+      </w:pPr>
+      <w:r>
+        <w:t>A gatekeeper is a person in a field study setting who can provide researchers access to the study setting.</w:t>
+      </w:r>
+    </w:p>
+    <w:p>
+      <w:pPr>
+        <w:pStyle w:val="ListParagraph"/>
+        <w:numPr>
+          <w:ilvl w:val="0"/>
+          <w:numId w:val="103"/>
+        </w:numPr>
+      </w:pPr>
+      <w:r>
+        <w:t>Developing and Maintaining Relationships</w:t>
+      </w:r>
+    </w:p>
+    <w:p>
+      <w:pPr>
+        <w:pStyle w:val="ListParagraph"/>
+        <w:numPr>
+          <w:ilvl w:val="1"/>
+          <w:numId w:val="103"/>
+        </w:numPr>
+      </w:pPr>
+      <w:r>
+        <w:t>Key informants are knowledgeable insiders who understand the study group’s culture and are willing to provide researchers with access and insight.</w:t>
+      </w:r>
+    </w:p>
+    <w:p>
+      <w:pPr>
+        <w:pStyle w:val="ListParagraph"/>
+        <w:numPr>
+          <w:ilvl w:val="1"/>
+          <w:numId w:val="103"/>
+        </w:numPr>
+      </w:pPr>
+      <w:r>
+        <w:t>Best practices</w:t>
+      </w:r>
+    </w:p>
+    <w:p>
+      <w:pPr>
+        <w:pStyle w:val="ListParagraph"/>
+        <w:numPr>
+          <w:ilvl w:val="2"/>
+          <w:numId w:val="103"/>
+        </w:numPr>
+      </w:pPr>
+      <w:r>
+        <w:t>Develop a plausible but honest explanation for your presence and the study.</w:t>
+      </w:r>
+    </w:p>
+    <w:p>
+      <w:pPr>
+        <w:pStyle w:val="ListParagraph"/>
+        <w:numPr>
+          <w:ilvl w:val="2"/>
+          <w:numId w:val="103"/>
+        </w:numPr>
+      </w:pPr>
+      <w:r>
+        <w:t>Maintain the support of key individuals within the group under study.</w:t>
+      </w:r>
+    </w:p>
+    <w:p>
+      <w:pPr>
+        <w:pStyle w:val="ListParagraph"/>
+        <w:numPr>
+          <w:ilvl w:val="2"/>
+          <w:numId w:val="103"/>
+        </w:numPr>
+      </w:pPr>
+      <w:r>
+        <w:t>Don’t show off your expertise (i.e., be unobtrusive and unassuming).</w:t>
+      </w:r>
+    </w:p>
+    <w:p>
+      <w:pPr>
+        <w:pStyle w:val="ListParagraph"/>
+        <w:numPr>
+          <w:ilvl w:val="2"/>
+          <w:numId w:val="103"/>
+        </w:numPr>
+      </w:pPr>
+      <w:proofErr w:type="gramStart"/>
+      <w:r>
+        <w:t>Don’t be aggressive with questions (i.e., be a reflective listener</w:t>
+      </w:r>
+      <w:proofErr w:type="gramEnd"/>
+      <w:r>
+        <w:t>).</w:t>
+      </w:r>
+    </w:p>
+    <w:p>
+      <w:pPr>
+        <w:pStyle w:val="ListParagraph"/>
+        <w:numPr>
+          <w:ilvl w:val="2"/>
+          <w:numId w:val="103"/>
+        </w:numPr>
+      </w:pPr>
+      <w:r>
+        <w:t>Direct very sensitive questions to key informants.</w:t>
+      </w:r>
+    </w:p>
+    <w:p>
+      <w:pPr>
+        <w:pStyle w:val="ListParagraph"/>
+        <w:numPr>
+          <w:ilvl w:val="2"/>
+          <w:numId w:val="103"/>
+        </w:numPr>
+      </w:pPr>
+      <w:r>
+        <w:t>Allow subjects to learn about you as a person without making too much of yourself.</w:t>
+      </w:r>
+    </w:p>
+    <w:p>
+      <w:pPr>
+        <w:pStyle w:val="ListParagraph"/>
+        <w:numPr>
+          <w:ilvl w:val="2"/>
+          <w:numId w:val="103"/>
+        </w:numPr>
+      </w:pPr>
+      <w:r>
+        <w:t>Don’t fake social similarity with subjects.</w:t>
+      </w:r>
+    </w:p>
+    <w:p>
+      <w:pPr>
+        <w:pStyle w:val="ListParagraph"/>
+        <w:numPr>
+          <w:ilvl w:val="2"/>
+          <w:numId w:val="103"/>
+        </w:numPr>
+      </w:pPr>
+      <w:r>
+        <w:lastRenderedPageBreak/>
+        <w:t>Avoid giving or receiving monetary or other tangible gifts but comply with the group norms of reciprocity.</w:t>
+      </w:r>
+    </w:p>
+    <w:p>
+      <w:pPr>
+        <w:pStyle w:val="ListParagraph"/>
+        <w:numPr>
+          <w:ilvl w:val="3"/>
+          <w:numId w:val="103"/>
+        </w:numPr>
+      </w:pPr>
+      <w:r>
+        <w:t>You can’t be an active participant without incurring some social obligations.</w:t>
+      </w:r>
+    </w:p>
+    <w:p>
+      <w:pPr>
+        <w:pStyle w:val="ListParagraph"/>
+        <w:numPr>
+          <w:ilvl w:val="2"/>
+          <w:numId w:val="103"/>
+        </w:numPr>
+      </w:pPr>
+      <w:r>
+        <w:t>Avoid taking sides or becoming involved in intergroup conflicts.</w:t>
+      </w:r>
+    </w:p>
+    <w:p>
+      <w:pPr>
+        <w:pStyle w:val="ListParagraph"/>
+        <w:numPr>
+          <w:ilvl w:val="0"/>
+          <w:numId w:val="105"/>
+        </w:numPr>
+      </w:pPr>
+      <w:r>
+        <w:t>Sampling People and Events</w:t>
+      </w:r>
+    </w:p>
+    <w:p>
+      <w:pPr>
+        <w:pStyle w:val="ListParagraph"/>
+        <w:numPr>
+          <w:ilvl w:val="1"/>
+          <w:numId w:val="105"/>
+        </w:numPr>
+      </w:pPr>
+      <w:r>
+        <w:t>Types of cases to sample</w:t>
+      </w:r>
+    </w:p>
+    <w:p>
+      <w:pPr>
+        <w:pStyle w:val="ListParagraph"/>
+        <w:numPr>
+          <w:ilvl w:val="2"/>
+          <w:numId w:val="104"/>
+        </w:numPr>
+      </w:pPr>
+      <w:r>
+        <w:t>Critical case</w:t>
+      </w:r>
+    </w:p>
+    <w:p>
+      <w:pPr>
+        <w:pStyle w:val="ListParagraph"/>
+        <w:numPr>
+          <w:ilvl w:val="2"/>
+          <w:numId w:val="104"/>
+        </w:numPr>
+      </w:pPr>
+      <w:r>
+        <w:t>Typical case</w:t>
+      </w:r>
+    </w:p>
+    <w:p>
+      <w:pPr>
+        <w:pStyle w:val="ListParagraph"/>
+        <w:numPr>
+          <w:ilvl w:val="2"/>
+          <w:numId w:val="104"/>
+        </w:numPr>
+      </w:pPr>
+      <w:r>
+        <w:t>Deviant case</w:t>
+      </w:r>
+    </w:p>
+    <w:p>
+      <w:pPr>
+        <w:pStyle w:val="ListParagraph"/>
+        <w:numPr>
+          <w:ilvl w:val="1"/>
+          <w:numId w:val="104"/>
+        </w:numPr>
+      </w:pPr>
+      <w:r>
+        <w:t>Studying more than one case or setting almost always strengthens causal conclusions and makes findings more generalizable.</w:t>
+      </w:r>
+    </w:p>
+    <w:p>
+      <w:pPr>
+        <w:pStyle w:val="ListParagraph"/>
+        <w:numPr>
+          <w:ilvl w:val="1"/>
+          <w:numId w:val="104"/>
+        </w:numPr>
+      </w:pPr>
+      <w:r>
+        <w:t>Theoretical sampling involves drawing a sample in a sequential fashion with study settings or subjects selected according characteristics that earlier observations or interviews indicate are influential.</w:t>
+      </w:r>
+    </w:p>
+    <w:p>
+      <w:pPr>
+        <w:pStyle w:val="ListParagraph"/>
+        <w:numPr>
+          <w:ilvl w:val="1"/>
+          <w:numId w:val="104"/>
+        </w:numPr>
+      </w:pPr>
+      <w:r>
+        <w:t>Experience sampling method (ESM) involves drawing a representative sample of everyday activities, thoughts, and experiences by collecting data from subjects at random times over several days or weeks.</w:t>
+      </w:r>
+    </w:p>
+    <w:p>
+      <w:pPr>
+        <w:pStyle w:val="ListParagraph"/>
+        <w:numPr>
+          <w:ilvl w:val="0"/>
+          <w:numId w:val="104"/>
+        </w:numPr>
+      </w:pPr>
+      <w:r>
+        <w:t>Taking Notes</w:t>
+      </w:r>
+    </w:p>
+    <w:p>
+      <w:pPr>
+        <w:pStyle w:val="ListParagraph"/>
+        <w:numPr>
+          <w:ilvl w:val="1"/>
+          <w:numId w:val="104"/>
+        </w:numPr>
+      </w:pPr>
+      <w:r>
+        <w:t>Trying to take comprehensive notes while engaged in the field is almost always a mistake.</w:t>
+      </w:r>
+    </w:p>
+    <w:p>
+      <w:pPr>
+        <w:pStyle w:val="ListParagraph"/>
+        <w:numPr>
+          <w:ilvl w:val="1"/>
+          <w:numId w:val="104"/>
+        </w:numPr>
+      </w:pPr>
+      <w:r>
+        <w:t>Jottings are brief notes prepared in the field.</w:t>
+      </w:r>
+    </w:p>
+    <w:p>
+      <w:pPr>
+        <w:pStyle w:val="ListParagraph"/>
+        <w:numPr>
+          <w:ilvl w:val="1"/>
+          <w:numId w:val="104"/>
+        </w:numPr>
+      </w:pPr>
+      <w:r>
+        <w:t>Field notes are detailed notes prepared after an observational session describing what was observed.</w:t>
+      </w:r>
+    </w:p>
+    <w:p>
+      <w:pPr>
+        <w:pStyle w:val="ListParagraph"/>
+        <w:numPr>
+          <w:ilvl w:val="2"/>
+          <w:numId w:val="104"/>
+        </w:numPr>
+      </w:pPr>
+      <w:r>
+        <w:t>Prepare within 24 hours of the end of observational session and before discussing observations with anyone else.</w:t>
+      </w:r>
+    </w:p>
+    <w:p>
+      <w:pPr>
+        <w:pStyle w:val="ListParagraph"/>
+        <w:numPr>
+          <w:ilvl w:val="2"/>
+          <w:numId w:val="104"/>
+        </w:numPr>
+      </w:pPr>
+      <w:r>
+        <w:t>Preparing field notes takes at least three times longer than the observation itself.</w:t>
+      </w:r>
+    </w:p>
+    <w:p>
+      <w:pPr>
+        <w:pStyle w:val="ListParagraph"/>
+        <w:numPr>
+          <w:ilvl w:val="2"/>
+          <w:numId w:val="104"/>
+        </w:numPr>
+      </w:pPr>
+      <w:r>
+        <w:t>Direct quotes, paraphrased quotes, and researcher reflections must be distinguished from one another.</w:t>
+      </w:r>
+    </w:p>
+    <w:p>
+      <w:pPr>
+        <w:pStyle w:val="ListParagraph"/>
+        <w:numPr>
+          <w:ilvl w:val="2"/>
+          <w:numId w:val="104"/>
+        </w:numPr>
+      </w:pPr>
+      <w:r>
+        <w:t>Include a map of the setting indicating where observations took place.</w:t>
+      </w:r>
+    </w:p>
+    <w:p>
+      <w:pPr>
+        <w:pStyle w:val="ListParagraph"/>
+        <w:numPr>
+          <w:ilvl w:val="1"/>
+          <w:numId w:val="104"/>
+        </w:numPr>
+      </w:pPr>
+      <w:r>
+        <w:t>Carefully prepared field notes will suggest new concepts, causal connections, and theoretical propositions.</w:t>
+      </w:r>
+    </w:p>
+    <w:p>
+      <w:pPr>
+        <w:pStyle w:val="ListParagraph"/>
+        <w:numPr>
+          <w:ilvl w:val="0"/>
+          <w:numId w:val="104"/>
+        </w:numPr>
+      </w:pPr>
+      <w:r>
+        <w:t>Managing the Personal Dimensions</w:t>
+      </w:r>
+    </w:p>
+    <w:p>
+      <w:pPr>
+        <w:pStyle w:val="ListParagraph"/>
+        <w:numPr>
+          <w:ilvl w:val="1"/>
+          <w:numId w:val="104"/>
+        </w:numPr>
+      </w:pPr>
+      <w:r>
+        <w:t>The impact of personal issues varies positively with the depth of a researcher’s involvement in the study setting.</w:t>
+      </w:r>
+    </w:p>
+    <w:p>
+      <w:pPr>
+        <w:pStyle w:val="ListParagraph"/>
+        <w:numPr>
+          <w:ilvl w:val="1"/>
+          <w:numId w:val="104"/>
+        </w:numPr>
+      </w:pPr>
+      <w:r>
+        <w:t>Social similarities may mask important differences in perspective.</w:t>
+      </w:r>
+    </w:p>
+    <w:p>
+      <w:pPr>
+        <w:pStyle w:val="ListParagraph"/>
+        <w:numPr>
+          <w:ilvl w:val="1"/>
+          <w:numId w:val="104"/>
+        </w:numPr>
+      </w:pPr>
+      <w:r>
+        <w:t>Guidelines</w:t>
+      </w:r>
+    </w:p>
+    <w:p>
+      <w:pPr>
+        <w:pStyle w:val="ListParagraph"/>
+        <w:numPr>
+          <w:ilvl w:val="2"/>
+          <w:numId w:val="104"/>
+        </w:numPr>
+      </w:pPr>
+      <w:r>
+        <w:t>Consider how you want to related to your potential study subjects.</w:t>
+      </w:r>
+    </w:p>
+    <w:p>
+      <w:pPr>
+        <w:pStyle w:val="ListParagraph"/>
+        <w:numPr>
+          <w:ilvl w:val="2"/>
+          <w:numId w:val="104"/>
+        </w:numPr>
+      </w:pPr>
+      <w:r>
+        <w:t>Speculate about what personal problems might arise and how you will respond.</w:t>
+      </w:r>
+    </w:p>
+    <w:p>
+      <w:pPr>
+        <w:pStyle w:val="ListParagraph"/>
+        <w:numPr>
+          <w:ilvl w:val="2"/>
+          <w:numId w:val="104"/>
+        </w:numPr>
+      </w:pPr>
+      <w:r>
+        <w:t>Stay connected to other researchers and personal friends outside the study setting</w:t>
+      </w:r>
+    </w:p>
+    <w:p>
+      <w:pPr>
+        <w:pStyle w:val="ListParagraph"/>
+        <w:numPr>
+          <w:ilvl w:val="2"/>
+          <w:numId w:val="104"/>
+        </w:numPr>
+      </w:pPr>
+      <w:r>
+        <w:t>Maintain conduct consistent with your moral and ethical standards and respectful of study subjects.</w:t>
+      </w:r>
+    </w:p>
+    <w:p/>
+    <w:p>
+      <w:r>
+        <w:lastRenderedPageBreak/>
+        <w:t>Intensive Interviewing</w:t>
+      </w:r>
+    </w:p>
+    <w:p>
+      <w:pPr>
+        <w:pStyle w:val="ListParagraph"/>
+        <w:numPr>
+          <w:ilvl w:val="0"/>
+          <w:numId w:val="106"/>
+        </w:numPr>
+      </w:pPr>
+      <w:r>
+        <w:t>Basics</w:t>
+      </w:r>
+    </w:p>
+    <w:p>
+      <w:pPr>
+        <w:pStyle w:val="ListParagraph"/>
+        <w:numPr>
+          <w:ilvl w:val="1"/>
+          <w:numId w:val="106"/>
+        </w:numPr>
+      </w:pPr>
+      <w:r>
+        <w:t>Can be used by itself or in conjunction with participant observation.</w:t>
+      </w:r>
+    </w:p>
+    <w:p>
+      <w:pPr>
+        <w:pStyle w:val="ListParagraph"/>
+        <w:numPr>
+          <w:ilvl w:val="1"/>
+          <w:numId w:val="106"/>
+        </w:numPr>
+      </w:pPr>
+      <w:r>
+        <w:t>Relies on open-ended questions.</w:t>
+      </w:r>
+    </w:p>
+    <w:p>
+      <w:pPr>
+        <w:pStyle w:val="ListParagraph"/>
+        <w:numPr>
+          <w:ilvl w:val="1"/>
+          <w:numId w:val="106"/>
+        </w:numPr>
+      </w:pPr>
+      <w:r>
+        <w:t>Order of questions may vary from case to case.</w:t>
+      </w:r>
+    </w:p>
+    <w:p>
+      <w:pPr>
+        <w:pStyle w:val="ListParagraph"/>
+        <w:numPr>
+          <w:ilvl w:val="1"/>
+          <w:numId w:val="106"/>
+        </w:numPr>
+      </w:pPr>
+      <w:r>
+        <w:t>Consistency and thoroughness distinguishes intensive interviewing from less structured questioning.</w:t>
+      </w:r>
+    </w:p>
+    <w:p>
+      <w:pPr>
+        <w:pStyle w:val="ListParagraph"/>
+        <w:numPr>
+          <w:ilvl w:val="1"/>
+          <w:numId w:val="106"/>
+        </w:numPr>
+      </w:pPr>
+      <w:r>
+        <w:t>Does not directly reveal the social context of subject behavior or responses.</w:t>
+      </w:r>
+    </w:p>
+    <w:p>
+      <w:pPr>
+        <w:pStyle w:val="ListParagraph"/>
+        <w:numPr>
+          <w:ilvl w:val="1"/>
+          <w:numId w:val="106"/>
+        </w:numPr>
+      </w:pPr>
+      <w:r>
+        <w:t>Can be as long as 15 hours conducted over multiple sessions.</w:t>
+      </w:r>
+    </w:p>
+    <w:p>
+      <w:pPr>
+        <w:pStyle w:val="ListParagraph"/>
+        <w:numPr>
+          <w:ilvl w:val="1"/>
+          <w:numId w:val="106"/>
+        </w:numPr>
+      </w:pPr>
+      <w:r>
+        <w:t>Researcher should conduct some preparation before conducting intensive interview.</w:t>
+      </w:r>
+    </w:p>
+    <w:p>
+      <w:pPr>
+        <w:pStyle w:val="ListParagraph"/>
+        <w:numPr>
+          <w:ilvl w:val="1"/>
+          <w:numId w:val="106"/>
+        </w:numPr>
+      </w:pPr>
+      <w:r>
+        <w:t>Beginning the intensive interview with simple questions that gather background information can help build rapport.</w:t>
+      </w:r>
+    </w:p>
+    <w:p>
+      <w:pPr>
+        <w:pStyle w:val="ListParagraph"/>
+        <w:numPr>
+          <w:ilvl w:val="1"/>
+          <w:numId w:val="106"/>
+        </w:numPr>
+      </w:pPr>
+      <w:r>
+        <w:t>Grand tour questions are broad questions at the start of an intensive interview meant to engage the respondent in the topic being studied.</w:t>
+      </w:r>
+    </w:p>
+    <w:p>
+      <w:pPr>
+        <w:pStyle w:val="ListParagraph"/>
+        <w:numPr>
+          <w:ilvl w:val="1"/>
+          <w:numId w:val="106"/>
+        </w:numPr>
+      </w:pPr>
+      <w:r>
+        <w:t>Researcher must pay attention to nonverbal cues, expressions with symbolic value, and the respondent’s feelings to determine the course of the interview.</w:t>
+      </w:r>
+    </w:p>
+    <w:p>
+      <w:pPr>
+        <w:pStyle w:val="ListParagraph"/>
+        <w:numPr>
+          <w:ilvl w:val="1"/>
+          <w:numId w:val="106"/>
+        </w:numPr>
+      </w:pPr>
+      <w:r>
+        <w:t>Random selection is rarely used to select respondents.</w:t>
+      </w:r>
+    </w:p>
+    <w:p>
+      <w:pPr>
+        <w:pStyle w:val="ListParagraph"/>
+        <w:numPr>
+          <w:ilvl w:val="2"/>
+          <w:numId w:val="106"/>
+        </w:numPr>
+      </w:pPr>
+      <w:r>
+        <w:t>Knowledgeable about subject.</w:t>
+      </w:r>
+    </w:p>
+    <w:p>
+      <w:pPr>
+        <w:pStyle w:val="ListParagraph"/>
+        <w:numPr>
+          <w:ilvl w:val="2"/>
+          <w:numId w:val="106"/>
+        </w:numPr>
+      </w:pPr>
+      <w:r>
+        <w:t>Willing to talk.</w:t>
+      </w:r>
+    </w:p>
+    <w:p>
+      <w:pPr>
+        <w:pStyle w:val="ListParagraph"/>
+        <w:numPr>
+          <w:ilvl w:val="2"/>
+          <w:numId w:val="106"/>
+        </w:numPr>
+      </w:pPr>
+      <w:r>
+        <w:t>Representative of a range of perspectives.</w:t>
+      </w:r>
+    </w:p>
+    <w:p>
+      <w:pPr>
+        <w:pStyle w:val="ListParagraph"/>
+        <w:numPr>
+          <w:ilvl w:val="1"/>
+          <w:numId w:val="106"/>
+        </w:numPr>
+      </w:pPr>
+      <w:r>
+        <w:t>Saturation point is the point at which new interviews yield little additional information.</w:t>
+      </w:r>
+    </w:p>
+    <w:p>
+      <w:pPr>
+        <w:pStyle w:val="ListParagraph"/>
+        <w:numPr>
+          <w:ilvl w:val="0"/>
+          <w:numId w:val="106"/>
+        </w:numPr>
+      </w:pPr>
+      <w:r>
+        <w:t>Establishing and Maintaining a Partnership</w:t>
+      </w:r>
+    </w:p>
+    <w:p>
+      <w:pPr>
+        <w:pStyle w:val="ListParagraph"/>
+        <w:numPr>
+          <w:ilvl w:val="1"/>
+          <w:numId w:val="106"/>
+        </w:numPr>
+      </w:pPr>
+      <w:r>
+        <w:t>Researcher relationship with respondent is NOT an equal partnership.</w:t>
+      </w:r>
+    </w:p>
+    <w:p>
+      <w:pPr>
+        <w:pStyle w:val="ListParagraph"/>
+        <w:numPr>
+          <w:ilvl w:val="1"/>
+          <w:numId w:val="106"/>
+        </w:numPr>
+      </w:pPr>
+      <w:r>
+        <w:t>Consider how respondents will react to interview arrangements.</w:t>
+      </w:r>
+    </w:p>
+    <w:p>
+      <w:pPr>
+        <w:pStyle w:val="ListParagraph"/>
+        <w:numPr>
+          <w:ilvl w:val="1"/>
+          <w:numId w:val="106"/>
+        </w:numPr>
+      </w:pPr>
+      <w:r>
+        <w:t>Honor commitments of confidentiality.</w:t>
+      </w:r>
+    </w:p>
+    <w:p>
+      <w:pPr>
+        <w:pStyle w:val="ListParagraph"/>
+        <w:numPr>
+          <w:ilvl w:val="0"/>
+          <w:numId w:val="106"/>
+        </w:numPr>
+      </w:pPr>
+      <w:r>
+        <w:t>Asking Questions and Recording Answers</w:t>
+      </w:r>
+    </w:p>
+    <w:p>
+      <w:pPr>
+        <w:pStyle w:val="ListParagraph"/>
+        <w:numPr>
+          <w:ilvl w:val="1"/>
+          <w:numId w:val="106"/>
+        </w:numPr>
+      </w:pPr>
+      <w:r>
+        <w:t>Questions should be short and to the point.</w:t>
+      </w:r>
+    </w:p>
+    <w:p>
+      <w:pPr>
+        <w:pStyle w:val="ListParagraph"/>
+        <w:numPr>
+          <w:ilvl w:val="1"/>
+          <w:numId w:val="106"/>
+        </w:numPr>
+      </w:pPr>
+      <w:r>
+        <w:t>Additional details can be obtained through nondirective probes (e.g., “Tell me more.”)</w:t>
+      </w:r>
+    </w:p>
+    <w:p>
+      <w:pPr>
+        <w:pStyle w:val="ListParagraph"/>
+        <w:numPr>
+          <w:ilvl w:val="1"/>
+          <w:numId w:val="106"/>
+        </w:numPr>
+      </w:pPr>
+      <w:r>
+        <w:t>Statements made by respondents can only be understood in the context of the researcher’s question.</w:t>
+      </w:r>
+    </w:p>
+    <w:p>
+      <w:pPr>
+        <w:pStyle w:val="ListParagraph"/>
+        <w:numPr>
+          <w:ilvl w:val="1"/>
+          <w:numId w:val="106"/>
+        </w:numPr>
+      </w:pPr>
+      <w:r>
+        <w:t>Constant note taking during an interview prevents adequate displays of interest and hinder the degree of concentration needed.</w:t>
+      </w:r>
+    </w:p>
+    <w:p>
+      <w:pPr>
+        <w:pStyle w:val="ListParagraph"/>
+        <w:numPr>
+          <w:ilvl w:val="2"/>
+          <w:numId w:val="106"/>
+        </w:numPr>
+      </w:pPr>
+      <w:r>
+        <w:t>Recording interviews is helpful with note taking.</w:t>
+      </w:r>
+    </w:p>
+    <w:p>
+      <w:pPr>
+        <w:pStyle w:val="ListParagraph"/>
+        <w:numPr>
+          <w:ilvl w:val="2"/>
+          <w:numId w:val="106"/>
+        </w:numPr>
+      </w:pPr>
+      <w:r>
+        <w:t>There are exceptions to using recording devices.</w:t>
+      </w:r>
+    </w:p>
+    <w:p/>
+    <w:p>
+      <w:r>
+        <w:t>Interviewing Online</w:t>
+      </w:r>
+    </w:p>
+    <w:p>
+      <w:pPr>
+        <w:pStyle w:val="ListParagraph"/>
+        <w:numPr>
+          <w:ilvl w:val="0"/>
+          <w:numId w:val="107"/>
+        </w:numPr>
+      </w:pPr>
+      <w:r>
+        <w:t>Synchronous interviews do not have a delay between the messages exchanged by the researcher and the respondent.</w:t>
+      </w:r>
+    </w:p>
+    <w:p>
+      <w:pPr>
+        <w:pStyle w:val="ListParagraph"/>
+        <w:numPr>
+          <w:ilvl w:val="0"/>
+          <w:numId w:val="107"/>
+        </w:numPr>
+      </w:pPr>
+      <w:r>
+        <w:t>Asynchronous interviews have a delay between the messages exchanged by the researcher and respondent.</w:t>
+      </w:r>
+    </w:p>
+    <w:p>
+      <w:pPr>
+        <w:pStyle w:val="ListParagraph"/>
+        <w:numPr>
+          <w:ilvl w:val="0"/>
+          <w:numId w:val="107"/>
+        </w:numPr>
+      </w:pPr>
+      <w:r>
+        <w:t>Lacks some of the most appealing elements of qualitative methods:</w:t>
+      </w:r>
+    </w:p>
+    <w:p>
+      <w:pPr>
+        <w:pStyle w:val="ListParagraph"/>
+        <w:numPr>
+          <w:ilvl w:val="1"/>
+          <w:numId w:val="107"/>
+        </w:numPr>
+      </w:pPr>
+      <w:r>
+        <w:t>Can’t observe subtleties of facial expression</w:t>
+      </w:r>
+    </w:p>
+    <w:p>
+      <w:pPr>
+        <w:pStyle w:val="ListParagraph"/>
+        <w:numPr>
+          <w:ilvl w:val="1"/>
+          <w:numId w:val="107"/>
+        </w:numPr>
+      </w:pPr>
+      <w:r>
+        <w:t>Can’t observe intonation</w:t>
+      </w:r>
+    </w:p>
+    <w:p>
+      <w:pPr>
+        <w:pStyle w:val="ListParagraph"/>
+        <w:numPr>
+          <w:ilvl w:val="1"/>
+          <w:numId w:val="107"/>
+        </w:numPr>
+      </w:pPr>
+      <w:r>
+        <w:t>Can’t observer body language</w:t>
+      </w:r>
+    </w:p>
+    <w:p>
+      <w:pPr>
+        <w:pStyle w:val="ListParagraph"/>
+        <w:numPr>
+          <w:ilvl w:val="1"/>
+          <w:numId w:val="107"/>
+        </w:numPr>
+      </w:pPr>
+      <w:r>
+        <w:t>Potential for misrepresentation</w:t>
+      </w:r>
       <w:bookmarkStart w:id="9" w:name="_GoBack"/>
       <w:bookmarkEnd w:id="9"/>
     </w:p>
@@ -21217,7 +22514,7 @@
         <w:b/>
         <w:noProof/>
       </w:rPr>
-      <w:t>2</w:t>
+      <w:t>5</w:t>
     </w:r>
     <w:r>
       <w:rPr>
@@ -21251,7 +22548,7 @@
         <w:b/>
         <w:noProof/>
       </w:rPr>
-      <w:t>2</w:t>
+      <w:t>6</w:t>
     </w:r>
     <w:r>
       <w:rPr>
@@ -27828,6 +29125,119 @@
     </w:lvl>
   </w:abstractNum>
   <w:abstractNum w:abstractNumId="49">
+    <w:nsid w:val="3F6E31B4"/>
+    <w:multiLevelType w:val="hybridMultilevel"/>
+    <w:tmpl w:val="27ECFE18"/>
+    <w:lvl w:ilvl="0" w:tplc="04090001">
+      <w:start w:val="1"/>
+      <w:numFmt w:val="bullet"/>
+      <w:lvlText w:val=""/>
+      <w:lvlJc w:val="left"/>
+      <w:pPr>
+        <w:ind w:left="720" w:hanging="360"/>
+      </w:pPr>
+      <w:rPr>
+        <w:rFonts w:ascii="Symbol" w:hAnsi="Symbol" w:hint="default"/>
+      </w:rPr>
+    </w:lvl>
+    <w:lvl w:ilvl="1" w:tplc="04090003">
+      <w:start w:val="1"/>
+      <w:numFmt w:val="bullet"/>
+      <w:lvlText w:val="o"/>
+      <w:lvlJc w:val="left"/>
+      <w:pPr>
+        <w:ind w:left="1440" w:hanging="360"/>
+      </w:pPr>
+      <w:rPr>
+        <w:rFonts w:ascii="Courier New" w:hAnsi="Courier New" w:cs="Courier New" w:hint="default"/>
+      </w:rPr>
+    </w:lvl>
+    <w:lvl w:ilvl="2" w:tplc="04090005">
+      <w:start w:val="1"/>
+      <w:numFmt w:val="bullet"/>
+      <w:lvlText w:val=""/>
+      <w:lvlJc w:val="left"/>
+      <w:pPr>
+        <w:ind w:left="2160" w:hanging="360"/>
+      </w:pPr>
+      <w:rPr>
+        <w:rFonts w:ascii="Wingdings" w:hAnsi="Wingdings" w:hint="default"/>
+      </w:rPr>
+    </w:lvl>
+    <w:lvl w:ilvl="3" w:tplc="04090001" w:tentative="1">
+      <w:start w:val="1"/>
+      <w:numFmt w:val="bullet"/>
+      <w:lvlText w:val=""/>
+      <w:lvlJc w:val="left"/>
+      <w:pPr>
+        <w:ind w:left="2880" w:hanging="360"/>
+      </w:pPr>
+      <w:rPr>
+        <w:rFonts w:ascii="Symbol" w:hAnsi="Symbol" w:hint="default"/>
+      </w:rPr>
+    </w:lvl>
+    <w:lvl w:ilvl="4" w:tplc="04090003" w:tentative="1">
+      <w:start w:val="1"/>
+      <w:numFmt w:val="bullet"/>
+      <w:lvlText w:val="o"/>
+      <w:lvlJc w:val="left"/>
+      <w:pPr>
+        <w:ind w:left="3600" w:hanging="360"/>
+      </w:pPr>
+      <w:rPr>
+        <w:rFonts w:ascii="Courier New" w:hAnsi="Courier New" w:cs="Courier New" w:hint="default"/>
+      </w:rPr>
+    </w:lvl>
+    <w:lvl w:ilvl="5" w:tplc="04090005" w:tentative="1">
+      <w:start w:val="1"/>
+      <w:numFmt w:val="bullet"/>
+      <w:lvlText w:val=""/>
+      <w:lvlJc w:val="left"/>
+      <w:pPr>
+        <w:ind w:left="4320" w:hanging="360"/>
+      </w:pPr>
+      <w:rPr>
+        <w:rFonts w:ascii="Wingdings" w:hAnsi="Wingdings" w:hint="default"/>
+      </w:rPr>
+    </w:lvl>
+    <w:lvl w:ilvl="6" w:tplc="04090001" w:tentative="1">
+      <w:start w:val="1"/>
+      <w:numFmt w:val="bullet"/>
+      <w:lvlText w:val=""/>
+      <w:lvlJc w:val="left"/>
+      <w:pPr>
+        <w:ind w:left="5040" w:hanging="360"/>
+      </w:pPr>
+      <w:rPr>
+        <w:rFonts w:ascii="Symbol" w:hAnsi="Symbol" w:hint="default"/>
+      </w:rPr>
+    </w:lvl>
+    <w:lvl w:ilvl="7" w:tplc="04090003" w:tentative="1">
+      <w:start w:val="1"/>
+      <w:numFmt w:val="bullet"/>
+      <w:lvlText w:val="o"/>
+      <w:lvlJc w:val="left"/>
+      <w:pPr>
+        <w:ind w:left="5760" w:hanging="360"/>
+      </w:pPr>
+      <w:rPr>
+        <w:rFonts w:ascii="Courier New" w:hAnsi="Courier New" w:cs="Courier New" w:hint="default"/>
+      </w:rPr>
+    </w:lvl>
+    <w:lvl w:ilvl="8" w:tplc="04090005" w:tentative="1">
+      <w:start w:val="1"/>
+      <w:numFmt w:val="bullet"/>
+      <w:lvlText w:val=""/>
+      <w:lvlJc w:val="left"/>
+      <w:pPr>
+        <w:ind w:left="6480" w:hanging="360"/>
+      </w:pPr>
+      <w:rPr>
+        <w:rFonts w:ascii="Wingdings" w:hAnsi="Wingdings" w:hint="default"/>
+      </w:rPr>
+    </w:lvl>
+  </w:abstractNum>
+  <w:abstractNum w:abstractNumId="50">
     <w:nsid w:val="40054FC9"/>
     <w:multiLevelType w:val="hybridMultilevel"/>
     <w:tmpl w:val="508C6884"/>
@@ -27940,7 +29350,7 @@
       </w:rPr>
     </w:lvl>
   </w:abstractNum>
-  <w:abstractNum w:abstractNumId="50">
+  <w:abstractNum w:abstractNumId="51">
     <w:nsid w:val="41300994"/>
     <w:multiLevelType w:val="hybridMultilevel"/>
     <w:tmpl w:val="4E8E105A"/>
@@ -28053,7 +29463,7 @@
       </w:rPr>
     </w:lvl>
   </w:abstractNum>
-  <w:abstractNum w:abstractNumId="51">
+  <w:abstractNum w:abstractNumId="52">
     <w:nsid w:val="420877C1"/>
     <w:multiLevelType w:val="hybridMultilevel"/>
     <w:tmpl w:val="F12A657E"/>
@@ -28166,7 +29576,7 @@
       </w:rPr>
     </w:lvl>
   </w:abstractNum>
-  <w:abstractNum w:abstractNumId="52">
+  <w:abstractNum w:abstractNumId="53">
     <w:nsid w:val="43246E51"/>
     <w:multiLevelType w:val="hybridMultilevel"/>
     <w:tmpl w:val="F084922C"/>
@@ -28279,7 +29689,7 @@
       </w:rPr>
     </w:lvl>
   </w:abstractNum>
-  <w:abstractNum w:abstractNumId="53">
+  <w:abstractNum w:abstractNumId="54">
     <w:nsid w:val="43641CC5"/>
     <w:multiLevelType w:val="hybridMultilevel"/>
     <w:tmpl w:val="C3726518"/>
@@ -28365,7 +29775,7 @@
       </w:pPr>
     </w:lvl>
   </w:abstractNum>
-  <w:abstractNum w:abstractNumId="54">
+  <w:abstractNum w:abstractNumId="55">
     <w:nsid w:val="43F72BF2"/>
     <w:multiLevelType w:val="hybridMultilevel"/>
     <w:tmpl w:val="56CAFFE4"/>
@@ -28451,7 +29861,7 @@
       </w:pPr>
     </w:lvl>
   </w:abstractNum>
-  <w:abstractNum w:abstractNumId="55">
+  <w:abstractNum w:abstractNumId="56">
     <w:nsid w:val="445C34D5"/>
     <w:multiLevelType w:val="hybridMultilevel"/>
     <w:tmpl w:val="FEE41580"/>
@@ -28564,7 +29974,7 @@
       </w:rPr>
     </w:lvl>
   </w:abstractNum>
-  <w:abstractNum w:abstractNumId="56">
+  <w:abstractNum w:abstractNumId="57">
     <w:nsid w:val="44E37EA7"/>
     <w:multiLevelType w:val="hybridMultilevel"/>
     <w:tmpl w:val="1D00EB58"/>
@@ -28580,7 +29990,7 @@
         <w:rFonts w:ascii="Symbol" w:hAnsi="Symbol" w:hint="default"/>
       </w:rPr>
     </w:lvl>
-    <w:lvl w:ilvl="1" w:tplc="04090003" w:tentative="1">
+    <w:lvl w:ilvl="1" w:tplc="04090003">
       <w:start w:val="1"/>
       <w:numFmt w:val="bullet"/>
       <w:lvlText w:val="o"/>
@@ -28592,7 +30002,7 @@
         <w:rFonts w:ascii="Courier New" w:hAnsi="Courier New" w:cs="Courier New" w:hint="default"/>
       </w:rPr>
     </w:lvl>
-    <w:lvl w:ilvl="2" w:tplc="04090005" w:tentative="1">
+    <w:lvl w:ilvl="2" w:tplc="04090005">
       <w:start w:val="1"/>
       <w:numFmt w:val="bullet"/>
       <w:lvlText w:val=""/>
@@ -28604,7 +30014,7 @@
         <w:rFonts w:ascii="Wingdings" w:hAnsi="Wingdings" w:hint="default"/>
       </w:rPr>
     </w:lvl>
-    <w:lvl w:ilvl="3" w:tplc="04090001" w:tentative="1">
+    <w:lvl w:ilvl="3" w:tplc="04090001">
       <w:start w:val="1"/>
       <w:numFmt w:val="bullet"/>
       <w:lvlText w:val=""/>
@@ -28677,7 +30087,7 @@
       </w:rPr>
     </w:lvl>
   </w:abstractNum>
-  <w:abstractNum w:abstractNumId="57">
+  <w:abstractNum w:abstractNumId="58">
     <w:nsid w:val="460E5596"/>
     <w:multiLevelType w:val="hybridMultilevel"/>
     <w:tmpl w:val="2206A35C"/>
@@ -28790,7 +30200,7 @@
       </w:rPr>
     </w:lvl>
   </w:abstractNum>
-  <w:abstractNum w:abstractNumId="58">
+  <w:abstractNum w:abstractNumId="59">
     <w:nsid w:val="483C7740"/>
     <w:multiLevelType w:val="hybridMultilevel"/>
     <w:tmpl w:val="451A5ED0"/>
@@ -28903,7 +30313,7 @@
       </w:rPr>
     </w:lvl>
   </w:abstractNum>
-  <w:abstractNum w:abstractNumId="59">
+  <w:abstractNum w:abstractNumId="60">
     <w:nsid w:val="49BA32F4"/>
     <w:multiLevelType w:val="hybridMultilevel"/>
     <w:tmpl w:val="F5288DC2"/>
@@ -29016,7 +30426,7 @@
       </w:rPr>
     </w:lvl>
   </w:abstractNum>
-  <w:abstractNum w:abstractNumId="60">
+  <w:abstractNum w:abstractNumId="61">
     <w:nsid w:val="49E106B2"/>
     <w:multiLevelType w:val="hybridMultilevel"/>
     <w:tmpl w:val="2EBEA616"/>
@@ -29129,7 +30539,7 @@
       </w:rPr>
     </w:lvl>
   </w:abstractNum>
-  <w:abstractNum w:abstractNumId="61">
+  <w:abstractNum w:abstractNumId="62">
     <w:nsid w:val="4C366FC7"/>
     <w:multiLevelType w:val="hybridMultilevel"/>
     <w:tmpl w:val="0402264E"/>
@@ -29215,7 +30625,7 @@
       </w:pPr>
     </w:lvl>
   </w:abstractNum>
-  <w:abstractNum w:abstractNumId="62">
+  <w:abstractNum w:abstractNumId="63">
     <w:nsid w:val="4E166C57"/>
     <w:multiLevelType w:val="hybridMultilevel"/>
     <w:tmpl w:val="24006A0E"/>
@@ -29328,7 +30738,7 @@
       </w:rPr>
     </w:lvl>
   </w:abstractNum>
-  <w:abstractNum w:abstractNumId="63">
+  <w:abstractNum w:abstractNumId="64">
     <w:nsid w:val="4FB46A04"/>
     <w:multiLevelType w:val="hybridMultilevel"/>
     <w:tmpl w:val="C888AA7A"/>
@@ -29441,7 +30851,7 @@
       </w:rPr>
     </w:lvl>
   </w:abstractNum>
-  <w:abstractNum w:abstractNumId="64">
+  <w:abstractNum w:abstractNumId="65">
     <w:nsid w:val="4FE42B6B"/>
     <w:multiLevelType w:val="hybridMultilevel"/>
     <w:tmpl w:val="A07AFB56"/>
@@ -29554,7 +30964,7 @@
       </w:rPr>
     </w:lvl>
   </w:abstractNum>
-  <w:abstractNum w:abstractNumId="65">
+  <w:abstractNum w:abstractNumId="66">
     <w:nsid w:val="50F750B2"/>
     <w:multiLevelType w:val="hybridMultilevel"/>
     <w:tmpl w:val="0402264E"/>
@@ -29640,7 +31050,7 @@
       </w:pPr>
     </w:lvl>
   </w:abstractNum>
-  <w:abstractNum w:abstractNumId="66">
+  <w:abstractNum w:abstractNumId="67">
     <w:nsid w:val="51ED29A8"/>
     <w:multiLevelType w:val="hybridMultilevel"/>
     <w:tmpl w:val="BB8A502E"/>
@@ -29753,7 +31163,7 @@
       </w:rPr>
     </w:lvl>
   </w:abstractNum>
-  <w:abstractNum w:abstractNumId="67">
+  <w:abstractNum w:abstractNumId="68">
     <w:nsid w:val="52251CDD"/>
     <w:multiLevelType w:val="hybridMultilevel"/>
     <w:tmpl w:val="07F0E0DA"/>
@@ -29866,7 +31276,7 @@
       </w:rPr>
     </w:lvl>
   </w:abstractNum>
-  <w:abstractNum w:abstractNumId="68">
+  <w:abstractNum w:abstractNumId="69">
     <w:nsid w:val="553A5332"/>
     <w:multiLevelType w:val="hybridMultilevel"/>
     <w:tmpl w:val="CE08AF74"/>
@@ -29979,7 +31389,7 @@
       </w:rPr>
     </w:lvl>
   </w:abstractNum>
-  <w:abstractNum w:abstractNumId="69">
+  <w:abstractNum w:abstractNumId="70">
     <w:nsid w:val="55D64233"/>
     <w:multiLevelType w:val="hybridMultilevel"/>
     <w:tmpl w:val="A63492FC"/>
@@ -30092,7 +31502,7 @@
       </w:rPr>
     </w:lvl>
   </w:abstractNum>
-  <w:abstractNum w:abstractNumId="70">
+  <w:abstractNum w:abstractNumId="71">
     <w:nsid w:val="563D1E73"/>
     <w:multiLevelType w:val="hybridMultilevel"/>
     <w:tmpl w:val="D4E01D4E"/>
@@ -30205,7 +31615,7 @@
       </w:rPr>
     </w:lvl>
   </w:abstractNum>
-  <w:abstractNum w:abstractNumId="71">
+  <w:abstractNum w:abstractNumId="72">
     <w:nsid w:val="571450CA"/>
     <w:multiLevelType w:val="hybridMultilevel"/>
     <w:tmpl w:val="160C4C84"/>
@@ -30318,7 +31728,7 @@
       </w:rPr>
     </w:lvl>
   </w:abstractNum>
-  <w:abstractNum w:abstractNumId="72">
+  <w:abstractNum w:abstractNumId="73">
     <w:nsid w:val="57AE6D47"/>
     <w:multiLevelType w:val="hybridMultilevel"/>
     <w:tmpl w:val="153880A4"/>
@@ -30431,7 +31841,7 @@
       </w:rPr>
     </w:lvl>
   </w:abstractNum>
-  <w:abstractNum w:abstractNumId="73">
+  <w:abstractNum w:abstractNumId="74">
     <w:nsid w:val="58935881"/>
     <w:multiLevelType w:val="hybridMultilevel"/>
     <w:tmpl w:val="1FECEEDA"/>
@@ -30544,7 +31954,7 @@
       </w:rPr>
     </w:lvl>
   </w:abstractNum>
-  <w:abstractNum w:abstractNumId="74">
+  <w:abstractNum w:abstractNumId="75">
     <w:nsid w:val="59C7601F"/>
     <w:multiLevelType w:val="hybridMultilevel"/>
     <w:tmpl w:val="939AF2EE"/>
@@ -30657,7 +32067,7 @@
       </w:rPr>
     </w:lvl>
   </w:abstractNum>
-  <w:abstractNum w:abstractNumId="75">
+  <w:abstractNum w:abstractNumId="76">
     <w:nsid w:val="5B0A5EF3"/>
     <w:multiLevelType w:val="hybridMultilevel"/>
     <w:tmpl w:val="B4A2637E"/>
@@ -30770,7 +32180,7 @@
       </w:rPr>
     </w:lvl>
   </w:abstractNum>
-  <w:abstractNum w:abstractNumId="76">
+  <w:abstractNum w:abstractNumId="77">
     <w:nsid w:val="5B1E69AB"/>
     <w:multiLevelType w:val="hybridMultilevel"/>
     <w:tmpl w:val="462A10E4"/>
@@ -30883,7 +32293,7 @@
       </w:rPr>
     </w:lvl>
   </w:abstractNum>
-  <w:abstractNum w:abstractNumId="77">
+  <w:abstractNum w:abstractNumId="78">
     <w:nsid w:val="5DB36FB8"/>
     <w:multiLevelType w:val="hybridMultilevel"/>
     <w:tmpl w:val="8CAC0CDE"/>
@@ -30996,7 +32406,7 @@
       </w:rPr>
     </w:lvl>
   </w:abstractNum>
-  <w:abstractNum w:abstractNumId="78">
+  <w:abstractNum w:abstractNumId="79">
     <w:nsid w:val="5DED180C"/>
     <w:multiLevelType w:val="hybridMultilevel"/>
     <w:tmpl w:val="5AFABAF6"/>
@@ -31109,7 +32519,7 @@
       </w:rPr>
     </w:lvl>
   </w:abstractNum>
-  <w:abstractNum w:abstractNumId="79">
+  <w:abstractNum w:abstractNumId="80">
     <w:nsid w:val="5DFD0300"/>
     <w:multiLevelType w:val="hybridMultilevel"/>
     <w:tmpl w:val="A95A64FA"/>
@@ -31222,7 +32632,7 @@
       </w:rPr>
     </w:lvl>
   </w:abstractNum>
-  <w:abstractNum w:abstractNumId="80">
+  <w:abstractNum w:abstractNumId="81">
     <w:nsid w:val="5F01785B"/>
     <w:multiLevelType w:val="hybridMultilevel"/>
     <w:tmpl w:val="2A1AA80E"/>
@@ -31335,7 +32745,7 @@
       </w:rPr>
     </w:lvl>
   </w:abstractNum>
-  <w:abstractNum w:abstractNumId="81">
+  <w:abstractNum w:abstractNumId="82">
     <w:nsid w:val="619C7499"/>
     <w:multiLevelType w:val="hybridMultilevel"/>
     <w:tmpl w:val="BE58EB3E"/>
@@ -31448,7 +32858,7 @@
       </w:rPr>
     </w:lvl>
   </w:abstractNum>
-  <w:abstractNum w:abstractNumId="82">
+  <w:abstractNum w:abstractNumId="83">
     <w:nsid w:val="623D7CB1"/>
     <w:multiLevelType w:val="hybridMultilevel"/>
     <w:tmpl w:val="EB2CAB78"/>
@@ -31561,7 +32971,7 @@
       </w:rPr>
     </w:lvl>
   </w:abstractNum>
-  <w:abstractNum w:abstractNumId="83">
+  <w:abstractNum w:abstractNumId="84">
     <w:nsid w:val="625355F2"/>
     <w:multiLevelType w:val="hybridMultilevel"/>
     <w:tmpl w:val="DFB001B0"/>
@@ -31674,7 +33084,7 @@
       </w:rPr>
     </w:lvl>
   </w:abstractNum>
-  <w:abstractNum w:abstractNumId="84">
+  <w:abstractNum w:abstractNumId="85">
     <w:nsid w:val="633073C5"/>
     <w:multiLevelType w:val="hybridMultilevel"/>
     <w:tmpl w:val="475049B0"/>
@@ -31787,7 +33197,7 @@
       </w:rPr>
     </w:lvl>
   </w:abstractNum>
-  <w:abstractNum w:abstractNumId="85">
+  <w:abstractNum w:abstractNumId="86">
     <w:nsid w:val="63B850DB"/>
     <w:multiLevelType w:val="hybridMultilevel"/>
     <w:tmpl w:val="57FEFE7C"/>
@@ -31900,7 +33310,7 @@
       </w:rPr>
     </w:lvl>
   </w:abstractNum>
-  <w:abstractNum w:abstractNumId="86">
+  <w:abstractNum w:abstractNumId="87">
     <w:nsid w:val="649D22FF"/>
     <w:multiLevelType w:val="hybridMultilevel"/>
     <w:tmpl w:val="B64E446E"/>
@@ -32013,7 +33423,7 @@
       </w:rPr>
     </w:lvl>
   </w:abstractNum>
-  <w:abstractNum w:abstractNumId="87">
+  <w:abstractNum w:abstractNumId="88">
     <w:nsid w:val="65A54AB4"/>
     <w:multiLevelType w:val="hybridMultilevel"/>
     <w:tmpl w:val="609CBA0A"/>
@@ -32126,7 +33536,7 @@
       </w:rPr>
     </w:lvl>
   </w:abstractNum>
-  <w:abstractNum w:abstractNumId="88">
+  <w:abstractNum w:abstractNumId="89">
     <w:nsid w:val="66761133"/>
     <w:multiLevelType w:val="hybridMultilevel"/>
     <w:tmpl w:val="12C8DAFC"/>
@@ -32239,7 +33649,7 @@
       </w:rPr>
     </w:lvl>
   </w:abstractNum>
-  <w:abstractNum w:abstractNumId="89">
+  <w:abstractNum w:abstractNumId="90">
     <w:nsid w:val="67044D41"/>
     <w:multiLevelType w:val="hybridMultilevel"/>
     <w:tmpl w:val="ECC865C0"/>
@@ -32352,7 +33762,7 @@
       </w:rPr>
     </w:lvl>
   </w:abstractNum>
-  <w:abstractNum w:abstractNumId="90">
+  <w:abstractNum w:abstractNumId="91">
     <w:nsid w:val="6D65192F"/>
     <w:multiLevelType w:val="hybridMultilevel"/>
     <w:tmpl w:val="C478AAAC"/>
@@ -32465,7 +33875,7 @@
       </w:rPr>
     </w:lvl>
   </w:abstractNum>
-  <w:abstractNum w:abstractNumId="91">
+  <w:abstractNum w:abstractNumId="92">
     <w:nsid w:val="6DE41C90"/>
     <w:multiLevelType w:val="hybridMultilevel"/>
     <w:tmpl w:val="F2542FDA"/>
@@ -32578,7 +33988,120 @@
       </w:rPr>
     </w:lvl>
   </w:abstractNum>
-  <w:abstractNum w:abstractNumId="92">
+  <w:abstractNum w:abstractNumId="93">
+    <w:nsid w:val="6F3335A2"/>
+    <w:multiLevelType w:val="hybridMultilevel"/>
+    <w:tmpl w:val="87F651B0"/>
+    <w:lvl w:ilvl="0" w:tplc="04090001">
+      <w:start w:val="1"/>
+      <w:numFmt w:val="bullet"/>
+      <w:lvlText w:val=""/>
+      <w:lvlJc w:val="left"/>
+      <w:pPr>
+        <w:ind w:left="720" w:hanging="360"/>
+      </w:pPr>
+      <w:rPr>
+        <w:rFonts w:ascii="Symbol" w:hAnsi="Symbol" w:hint="default"/>
+      </w:rPr>
+    </w:lvl>
+    <w:lvl w:ilvl="1" w:tplc="04090003">
+      <w:start w:val="1"/>
+      <w:numFmt w:val="bullet"/>
+      <w:lvlText w:val="o"/>
+      <w:lvlJc w:val="left"/>
+      <w:pPr>
+        <w:ind w:left="1440" w:hanging="360"/>
+      </w:pPr>
+      <w:rPr>
+        <w:rFonts w:ascii="Courier New" w:hAnsi="Courier New" w:cs="Courier New" w:hint="default"/>
+      </w:rPr>
+    </w:lvl>
+    <w:lvl w:ilvl="2" w:tplc="04090005" w:tentative="1">
+      <w:start w:val="1"/>
+      <w:numFmt w:val="bullet"/>
+      <w:lvlText w:val=""/>
+      <w:lvlJc w:val="left"/>
+      <w:pPr>
+        <w:ind w:left="2160" w:hanging="360"/>
+      </w:pPr>
+      <w:rPr>
+        <w:rFonts w:ascii="Wingdings" w:hAnsi="Wingdings" w:hint="default"/>
+      </w:rPr>
+    </w:lvl>
+    <w:lvl w:ilvl="3" w:tplc="04090001" w:tentative="1">
+      <w:start w:val="1"/>
+      <w:numFmt w:val="bullet"/>
+      <w:lvlText w:val=""/>
+      <w:lvlJc w:val="left"/>
+      <w:pPr>
+        <w:ind w:left="2880" w:hanging="360"/>
+      </w:pPr>
+      <w:rPr>
+        <w:rFonts w:ascii="Symbol" w:hAnsi="Symbol" w:hint="default"/>
+      </w:rPr>
+    </w:lvl>
+    <w:lvl w:ilvl="4" w:tplc="04090003" w:tentative="1">
+      <w:start w:val="1"/>
+      <w:numFmt w:val="bullet"/>
+      <w:lvlText w:val="o"/>
+      <w:lvlJc w:val="left"/>
+      <w:pPr>
+        <w:ind w:left="3600" w:hanging="360"/>
+      </w:pPr>
+      <w:rPr>
+        <w:rFonts w:ascii="Courier New" w:hAnsi="Courier New" w:cs="Courier New" w:hint="default"/>
+      </w:rPr>
+    </w:lvl>
+    <w:lvl w:ilvl="5" w:tplc="04090005" w:tentative="1">
+      <w:start w:val="1"/>
+      <w:numFmt w:val="bullet"/>
+      <w:lvlText w:val=""/>
+      <w:lvlJc w:val="left"/>
+      <w:pPr>
+        <w:ind w:left="4320" w:hanging="360"/>
+      </w:pPr>
+      <w:rPr>
+        <w:rFonts w:ascii="Wingdings" w:hAnsi="Wingdings" w:hint="default"/>
+      </w:rPr>
+    </w:lvl>
+    <w:lvl w:ilvl="6" w:tplc="04090001" w:tentative="1">
+      <w:start w:val="1"/>
+      <w:numFmt w:val="bullet"/>
+      <w:lvlText w:val=""/>
+      <w:lvlJc w:val="left"/>
+      <w:pPr>
+        <w:ind w:left="5040" w:hanging="360"/>
+      </w:pPr>
+      <w:rPr>
+        <w:rFonts w:ascii="Symbol" w:hAnsi="Symbol" w:hint="default"/>
+      </w:rPr>
+    </w:lvl>
+    <w:lvl w:ilvl="7" w:tplc="04090003" w:tentative="1">
+      <w:start w:val="1"/>
+      <w:numFmt w:val="bullet"/>
+      <w:lvlText w:val="o"/>
+      <w:lvlJc w:val="left"/>
+      <w:pPr>
+        <w:ind w:left="5760" w:hanging="360"/>
+      </w:pPr>
+      <w:rPr>
+        <w:rFonts w:ascii="Courier New" w:hAnsi="Courier New" w:cs="Courier New" w:hint="default"/>
+      </w:rPr>
+    </w:lvl>
+    <w:lvl w:ilvl="8" w:tplc="04090005" w:tentative="1">
+      <w:start w:val="1"/>
+      <w:numFmt w:val="bullet"/>
+      <w:lvlText w:val=""/>
+      <w:lvlJc w:val="left"/>
+      <w:pPr>
+        <w:ind w:left="6480" w:hanging="360"/>
+      </w:pPr>
+      <w:rPr>
+        <w:rFonts w:ascii="Wingdings" w:hAnsi="Wingdings" w:hint="default"/>
+      </w:rPr>
+    </w:lvl>
+  </w:abstractNum>
+  <w:abstractNum w:abstractNumId="94">
     <w:nsid w:val="6F4862DA"/>
     <w:multiLevelType w:val="hybridMultilevel"/>
     <w:tmpl w:val="30220DE6"/>
@@ -32691,7 +34214,7 @@
       </w:rPr>
     </w:lvl>
   </w:abstractNum>
-  <w:abstractNum w:abstractNumId="93">
+  <w:abstractNum w:abstractNumId="95">
     <w:nsid w:val="6FA670AC"/>
     <w:multiLevelType w:val="hybridMultilevel"/>
     <w:tmpl w:val="B3402122"/>
@@ -32804,7 +34327,7 @@
       </w:rPr>
     </w:lvl>
   </w:abstractNum>
-  <w:abstractNum w:abstractNumId="94">
+  <w:abstractNum w:abstractNumId="96">
     <w:nsid w:val="6FC520BF"/>
     <w:multiLevelType w:val="hybridMultilevel"/>
     <w:tmpl w:val="FDBCAF24"/>
@@ -32917,7 +34440,233 @@
       </w:rPr>
     </w:lvl>
   </w:abstractNum>
-  <w:abstractNum w:abstractNumId="95">
+  <w:abstractNum w:abstractNumId="97">
+    <w:nsid w:val="7083138C"/>
+    <w:multiLevelType w:val="hybridMultilevel"/>
+    <w:tmpl w:val="4198BD98"/>
+    <w:lvl w:ilvl="0" w:tplc="04090001">
+      <w:start w:val="1"/>
+      <w:numFmt w:val="bullet"/>
+      <w:lvlText w:val=""/>
+      <w:lvlJc w:val="left"/>
+      <w:pPr>
+        <w:ind w:left="720" w:hanging="360"/>
+      </w:pPr>
+      <w:rPr>
+        <w:rFonts w:ascii="Symbol" w:hAnsi="Symbol" w:hint="default"/>
+      </w:rPr>
+    </w:lvl>
+    <w:lvl w:ilvl="1" w:tplc="04090003">
+      <w:start w:val="1"/>
+      <w:numFmt w:val="bullet"/>
+      <w:lvlText w:val="o"/>
+      <w:lvlJc w:val="left"/>
+      <w:pPr>
+        <w:ind w:left="1440" w:hanging="360"/>
+      </w:pPr>
+      <w:rPr>
+        <w:rFonts w:ascii="Courier New" w:hAnsi="Courier New" w:cs="Courier New" w:hint="default"/>
+      </w:rPr>
+    </w:lvl>
+    <w:lvl w:ilvl="2" w:tplc="04090005">
+      <w:start w:val="1"/>
+      <w:numFmt w:val="bullet"/>
+      <w:lvlText w:val=""/>
+      <w:lvlJc w:val="left"/>
+      <w:pPr>
+        <w:ind w:left="2160" w:hanging="360"/>
+      </w:pPr>
+      <w:rPr>
+        <w:rFonts w:ascii="Wingdings" w:hAnsi="Wingdings" w:hint="default"/>
+      </w:rPr>
+    </w:lvl>
+    <w:lvl w:ilvl="3" w:tplc="04090001" w:tentative="1">
+      <w:start w:val="1"/>
+      <w:numFmt w:val="bullet"/>
+      <w:lvlText w:val=""/>
+      <w:lvlJc w:val="left"/>
+      <w:pPr>
+        <w:ind w:left="2880" w:hanging="360"/>
+      </w:pPr>
+      <w:rPr>
+        <w:rFonts w:ascii="Symbol" w:hAnsi="Symbol" w:hint="default"/>
+      </w:rPr>
+    </w:lvl>
+    <w:lvl w:ilvl="4" w:tplc="04090003" w:tentative="1">
+      <w:start w:val="1"/>
+      <w:numFmt w:val="bullet"/>
+      <w:lvlText w:val="o"/>
+      <w:lvlJc w:val="left"/>
+      <w:pPr>
+        <w:ind w:left="3600" w:hanging="360"/>
+      </w:pPr>
+      <w:rPr>
+        <w:rFonts w:ascii="Courier New" w:hAnsi="Courier New" w:cs="Courier New" w:hint="default"/>
+      </w:rPr>
+    </w:lvl>
+    <w:lvl w:ilvl="5" w:tplc="04090005" w:tentative="1">
+      <w:start w:val="1"/>
+      <w:numFmt w:val="bullet"/>
+      <w:lvlText w:val=""/>
+      <w:lvlJc w:val="left"/>
+      <w:pPr>
+        <w:ind w:left="4320" w:hanging="360"/>
+      </w:pPr>
+      <w:rPr>
+        <w:rFonts w:ascii="Wingdings" w:hAnsi="Wingdings" w:hint="default"/>
+      </w:rPr>
+    </w:lvl>
+    <w:lvl w:ilvl="6" w:tplc="04090001" w:tentative="1">
+      <w:start w:val="1"/>
+      <w:numFmt w:val="bullet"/>
+      <w:lvlText w:val=""/>
+      <w:lvlJc w:val="left"/>
+      <w:pPr>
+        <w:ind w:left="5040" w:hanging="360"/>
+      </w:pPr>
+      <w:rPr>
+        <w:rFonts w:ascii="Symbol" w:hAnsi="Symbol" w:hint="default"/>
+      </w:rPr>
+    </w:lvl>
+    <w:lvl w:ilvl="7" w:tplc="04090003" w:tentative="1">
+      <w:start w:val="1"/>
+      <w:numFmt w:val="bullet"/>
+      <w:lvlText w:val="o"/>
+      <w:lvlJc w:val="left"/>
+      <w:pPr>
+        <w:ind w:left="5760" w:hanging="360"/>
+      </w:pPr>
+      <w:rPr>
+        <w:rFonts w:ascii="Courier New" w:hAnsi="Courier New" w:cs="Courier New" w:hint="default"/>
+      </w:rPr>
+    </w:lvl>
+    <w:lvl w:ilvl="8" w:tplc="04090005" w:tentative="1">
+      <w:start w:val="1"/>
+      <w:numFmt w:val="bullet"/>
+      <w:lvlText w:val=""/>
+      <w:lvlJc w:val="left"/>
+      <w:pPr>
+        <w:ind w:left="6480" w:hanging="360"/>
+      </w:pPr>
+      <w:rPr>
+        <w:rFonts w:ascii="Wingdings" w:hAnsi="Wingdings" w:hint="default"/>
+      </w:rPr>
+    </w:lvl>
+  </w:abstractNum>
+  <w:abstractNum w:abstractNumId="98">
+    <w:nsid w:val="71621FC3"/>
+    <w:multiLevelType w:val="hybridMultilevel"/>
+    <w:tmpl w:val="40D452FC"/>
+    <w:lvl w:ilvl="0" w:tplc="04090001">
+      <w:start w:val="1"/>
+      <w:numFmt w:val="bullet"/>
+      <w:lvlText w:val=""/>
+      <w:lvlJc w:val="left"/>
+      <w:pPr>
+        <w:ind w:left="720" w:hanging="360"/>
+      </w:pPr>
+      <w:rPr>
+        <w:rFonts w:ascii="Symbol" w:hAnsi="Symbol" w:hint="default"/>
+      </w:rPr>
+    </w:lvl>
+    <w:lvl w:ilvl="1" w:tplc="04090003">
+      <w:start w:val="1"/>
+      <w:numFmt w:val="bullet"/>
+      <w:lvlText w:val="o"/>
+      <w:lvlJc w:val="left"/>
+      <w:pPr>
+        <w:ind w:left="1440" w:hanging="360"/>
+      </w:pPr>
+      <w:rPr>
+        <w:rFonts w:ascii="Courier New" w:hAnsi="Courier New" w:cs="Courier New" w:hint="default"/>
+      </w:rPr>
+    </w:lvl>
+    <w:lvl w:ilvl="2" w:tplc="04090005" w:tentative="1">
+      <w:start w:val="1"/>
+      <w:numFmt w:val="bullet"/>
+      <w:lvlText w:val=""/>
+      <w:lvlJc w:val="left"/>
+      <w:pPr>
+        <w:ind w:left="2160" w:hanging="360"/>
+      </w:pPr>
+      <w:rPr>
+        <w:rFonts w:ascii="Wingdings" w:hAnsi="Wingdings" w:hint="default"/>
+      </w:rPr>
+    </w:lvl>
+    <w:lvl w:ilvl="3" w:tplc="04090001" w:tentative="1">
+      <w:start w:val="1"/>
+      <w:numFmt w:val="bullet"/>
+      <w:lvlText w:val=""/>
+      <w:lvlJc w:val="left"/>
+      <w:pPr>
+        <w:ind w:left="2880" w:hanging="360"/>
+      </w:pPr>
+      <w:rPr>
+        <w:rFonts w:ascii="Symbol" w:hAnsi="Symbol" w:hint="default"/>
+      </w:rPr>
+    </w:lvl>
+    <w:lvl w:ilvl="4" w:tplc="04090003" w:tentative="1">
+      <w:start w:val="1"/>
+      <w:numFmt w:val="bullet"/>
+      <w:lvlText w:val="o"/>
+      <w:lvlJc w:val="left"/>
+      <w:pPr>
+        <w:ind w:left="3600" w:hanging="360"/>
+      </w:pPr>
+      <w:rPr>
+        <w:rFonts w:ascii="Courier New" w:hAnsi="Courier New" w:cs="Courier New" w:hint="default"/>
+      </w:rPr>
+    </w:lvl>
+    <w:lvl w:ilvl="5" w:tplc="04090005" w:tentative="1">
+      <w:start w:val="1"/>
+      <w:numFmt w:val="bullet"/>
+      <w:lvlText w:val=""/>
+      <w:lvlJc w:val="left"/>
+      <w:pPr>
+        <w:ind w:left="4320" w:hanging="360"/>
+      </w:pPr>
+      <w:rPr>
+        <w:rFonts w:ascii="Wingdings" w:hAnsi="Wingdings" w:hint="default"/>
+      </w:rPr>
+    </w:lvl>
+    <w:lvl w:ilvl="6" w:tplc="04090001" w:tentative="1">
+      <w:start w:val="1"/>
+      <w:numFmt w:val="bullet"/>
+      <w:lvlText w:val=""/>
+      <w:lvlJc w:val="left"/>
+      <w:pPr>
+        <w:ind w:left="5040" w:hanging="360"/>
+      </w:pPr>
+      <w:rPr>
+        <w:rFonts w:ascii="Symbol" w:hAnsi="Symbol" w:hint="default"/>
+      </w:rPr>
+    </w:lvl>
+    <w:lvl w:ilvl="7" w:tplc="04090003" w:tentative="1">
+      <w:start w:val="1"/>
+      <w:numFmt w:val="bullet"/>
+      <w:lvlText w:val="o"/>
+      <w:lvlJc w:val="left"/>
+      <w:pPr>
+        <w:ind w:left="5760" w:hanging="360"/>
+      </w:pPr>
+      <w:rPr>
+        <w:rFonts w:ascii="Courier New" w:hAnsi="Courier New" w:cs="Courier New" w:hint="default"/>
+      </w:rPr>
+    </w:lvl>
+    <w:lvl w:ilvl="8" w:tplc="04090005" w:tentative="1">
+      <w:start w:val="1"/>
+      <w:numFmt w:val="bullet"/>
+      <w:lvlText w:val=""/>
+      <w:lvlJc w:val="left"/>
+      <w:pPr>
+        <w:ind w:left="6480" w:hanging="360"/>
+      </w:pPr>
+      <w:rPr>
+        <w:rFonts w:ascii="Wingdings" w:hAnsi="Wingdings" w:hint="default"/>
+      </w:rPr>
+    </w:lvl>
+  </w:abstractNum>
+  <w:abstractNum w:abstractNumId="99">
     <w:nsid w:val="72784329"/>
     <w:multiLevelType w:val="hybridMultilevel"/>
     <w:tmpl w:val="9EC690EC"/>
@@ -33030,7 +34779,7 @@
       </w:rPr>
     </w:lvl>
   </w:abstractNum>
-  <w:abstractNum w:abstractNumId="96">
+  <w:abstractNum w:abstractNumId="100">
     <w:nsid w:val="72BB4614"/>
     <w:multiLevelType w:val="hybridMultilevel"/>
     <w:tmpl w:val="650E4B7C"/>
@@ -33143,7 +34892,7 @@
       </w:rPr>
     </w:lvl>
   </w:abstractNum>
-  <w:abstractNum w:abstractNumId="97">
+  <w:abstractNum w:abstractNumId="101">
     <w:nsid w:val="75697BFB"/>
     <w:multiLevelType w:val="hybridMultilevel"/>
     <w:tmpl w:val="1C9C06D0"/>
@@ -33256,7 +35005,7 @@
       </w:rPr>
     </w:lvl>
   </w:abstractNum>
-  <w:abstractNum w:abstractNumId="98">
+  <w:abstractNum w:abstractNumId="102">
     <w:nsid w:val="78187B35"/>
     <w:multiLevelType w:val="hybridMultilevel"/>
     <w:tmpl w:val="D980A51A"/>
@@ -33369,7 +35118,7 @@
       </w:rPr>
     </w:lvl>
   </w:abstractNum>
-  <w:abstractNum w:abstractNumId="99">
+  <w:abstractNum w:abstractNumId="103">
     <w:nsid w:val="7A8474AA"/>
     <w:multiLevelType w:val="hybridMultilevel"/>
     <w:tmpl w:val="D368B570"/>
@@ -33482,7 +35231,7 @@
       </w:rPr>
     </w:lvl>
   </w:abstractNum>
-  <w:abstractNum w:abstractNumId="100">
+  <w:abstractNum w:abstractNumId="104">
     <w:nsid w:val="7B390EA6"/>
     <w:multiLevelType w:val="hybridMultilevel"/>
     <w:tmpl w:val="40625B06"/>
@@ -33568,7 +35317,7 @@
       </w:pPr>
     </w:lvl>
   </w:abstractNum>
-  <w:abstractNum w:abstractNumId="101">
+  <w:abstractNum w:abstractNumId="105">
     <w:nsid w:val="7B9A0EE4"/>
     <w:multiLevelType w:val="hybridMultilevel"/>
     <w:tmpl w:val="0C9E8FB4"/>
@@ -33681,7 +35430,7 @@
       </w:rPr>
     </w:lvl>
   </w:abstractNum>
-  <w:abstractNum w:abstractNumId="102">
+  <w:abstractNum w:abstractNumId="106">
     <w:nsid w:val="7FA1060E"/>
     <w:multiLevelType w:val="hybridMultilevel"/>
     <w:tmpl w:val="DA3CF1E8"/>
@@ -33798,13 +35547,13 @@
     <w:abstractNumId w:val="13"/>
   </w:num>
   <w:num w:numId="2">
-    <w:abstractNumId w:val="49"/>
+    <w:abstractNumId w:val="50"/>
   </w:num>
   <w:num w:numId="3">
     <w:abstractNumId w:val="1"/>
   </w:num>
   <w:num w:numId="4">
-    <w:abstractNumId w:val="87"/>
+    <w:abstractNumId w:val="88"/>
   </w:num>
   <w:num w:numId="5">
     <w:abstractNumId w:val="34"/>
@@ -33816,7 +35565,7 @@
     <w:abstractNumId w:val="46"/>
   </w:num>
   <w:num w:numId="8">
-    <w:abstractNumId w:val="90"/>
+    <w:abstractNumId w:val="91"/>
   </w:num>
   <w:num w:numId="9">
     <w:abstractNumId w:val="29"/>
@@ -33825,7 +35574,7 @@
     <w:abstractNumId w:val="17"/>
   </w:num>
   <w:num w:numId="11">
-    <w:abstractNumId w:val="74"/>
+    <w:abstractNumId w:val="75"/>
   </w:num>
   <w:num w:numId="12">
     <w:abstractNumId w:val="47"/>
@@ -33837,28 +35586,28 @@
     <w:abstractNumId w:val="5"/>
   </w:num>
   <w:num w:numId="15">
-    <w:abstractNumId w:val="83"/>
+    <w:abstractNumId w:val="84"/>
   </w:num>
   <w:num w:numId="16">
     <w:abstractNumId w:val="6"/>
   </w:num>
   <w:num w:numId="17">
-    <w:abstractNumId w:val="64"/>
+    <w:abstractNumId w:val="65"/>
   </w:num>
   <w:num w:numId="18">
-    <w:abstractNumId w:val="91"/>
+    <w:abstractNumId w:val="92"/>
   </w:num>
   <w:num w:numId="19">
-    <w:abstractNumId w:val="65"/>
+    <w:abstractNumId w:val="66"/>
   </w:num>
   <w:num w:numId="20">
     <w:abstractNumId w:val="43"/>
   </w:num>
   <w:num w:numId="21">
-    <w:abstractNumId w:val="61"/>
+    <w:abstractNumId w:val="62"/>
   </w:num>
   <w:num w:numId="22">
-    <w:abstractNumId w:val="85"/>
+    <w:abstractNumId w:val="86"/>
   </w:num>
   <w:num w:numId="23">
     <w:abstractNumId w:val="40"/>
@@ -33867,13 +35616,13 @@
     <w:abstractNumId w:val="9"/>
   </w:num>
   <w:num w:numId="25">
-    <w:abstractNumId w:val="95"/>
+    <w:abstractNumId w:val="99"/>
   </w:num>
   <w:num w:numId="26">
     <w:abstractNumId w:val="35"/>
   </w:num>
   <w:num w:numId="27">
-    <w:abstractNumId w:val="80"/>
+    <w:abstractNumId w:val="81"/>
   </w:num>
   <w:num w:numId="28">
     <w:abstractNumId w:val="16"/>
@@ -33882,13 +35631,13 @@
     <w:abstractNumId w:val="33"/>
   </w:num>
   <w:num w:numId="30">
-    <w:abstractNumId w:val="73"/>
+    <w:abstractNumId w:val="74"/>
   </w:num>
   <w:num w:numId="31">
-    <w:abstractNumId w:val="86"/>
+    <w:abstractNumId w:val="87"/>
   </w:num>
   <w:num w:numId="32">
-    <w:abstractNumId w:val="57"/>
+    <w:abstractNumId w:val="58"/>
   </w:num>
   <w:num w:numId="33">
     <w:abstractNumId w:val="41"/>
@@ -33897,16 +35646,16 @@
     <w:abstractNumId w:val="12"/>
   </w:num>
   <w:num w:numId="35">
-    <w:abstractNumId w:val="78"/>
+    <w:abstractNumId w:val="79"/>
   </w:num>
   <w:num w:numId="36">
     <w:abstractNumId w:val="21"/>
   </w:num>
   <w:num w:numId="37">
-    <w:abstractNumId w:val="93"/>
+    <w:abstractNumId w:val="95"/>
   </w:num>
   <w:num w:numId="38">
-    <w:abstractNumId w:val="88"/>
+    <w:abstractNumId w:val="89"/>
   </w:num>
   <w:num w:numId="39">
     <w:abstractNumId w:val="18"/>
@@ -33915,7 +35664,7 @@
     <w:abstractNumId w:val="45"/>
   </w:num>
   <w:num w:numId="41">
-    <w:abstractNumId w:val="53"/>
+    <w:abstractNumId w:val="54"/>
   </w:num>
   <w:num w:numId="42">
     <w:abstractNumId w:val="36"/>
@@ -33924,49 +35673,49 @@
     <w:abstractNumId w:val="32"/>
   </w:num>
   <w:num w:numId="44">
-    <w:abstractNumId w:val="94"/>
+    <w:abstractNumId w:val="96"/>
   </w:num>
   <w:num w:numId="45">
-    <w:abstractNumId w:val="71"/>
+    <w:abstractNumId w:val="72"/>
   </w:num>
   <w:num w:numId="46">
-    <w:abstractNumId w:val="72"/>
+    <w:abstractNumId w:val="73"/>
   </w:num>
   <w:num w:numId="47">
     <w:abstractNumId w:val="19"/>
   </w:num>
   <w:num w:numId="48">
-    <w:abstractNumId w:val="58"/>
+    <w:abstractNumId w:val="59"/>
   </w:num>
   <w:num w:numId="49">
     <w:abstractNumId w:val="23"/>
   </w:num>
   <w:num w:numId="50">
-    <w:abstractNumId w:val="75"/>
+    <w:abstractNumId w:val="76"/>
   </w:num>
   <w:num w:numId="51">
     <w:abstractNumId w:val="22"/>
   </w:num>
   <w:num w:numId="52">
-    <w:abstractNumId w:val="66"/>
+    <w:abstractNumId w:val="67"/>
   </w:num>
   <w:num w:numId="53">
-    <w:abstractNumId w:val="70"/>
+    <w:abstractNumId w:val="71"/>
   </w:num>
   <w:num w:numId="54">
     <w:abstractNumId w:val="48"/>
   </w:num>
   <w:num w:numId="55">
-    <w:abstractNumId w:val="63"/>
+    <w:abstractNumId w:val="64"/>
   </w:num>
   <w:num w:numId="56">
-    <w:abstractNumId w:val="51"/>
+    <w:abstractNumId w:val="52"/>
   </w:num>
   <w:num w:numId="57">
-    <w:abstractNumId w:val="60"/>
+    <w:abstractNumId w:val="61"/>
   </w:num>
   <w:num w:numId="58">
-    <w:abstractNumId w:val="82"/>
+    <w:abstractNumId w:val="83"/>
   </w:num>
   <w:num w:numId="59">
     <w:abstractNumId w:val="24"/>
@@ -33975,7 +35724,7 @@
     <w:abstractNumId w:val="26"/>
   </w:num>
   <w:num w:numId="61">
-    <w:abstractNumId w:val="67"/>
+    <w:abstractNumId w:val="68"/>
   </w:num>
   <w:num w:numId="62">
     <w:abstractNumId w:val="39"/>
@@ -33984,13 +35733,13 @@
     <w:abstractNumId w:val="7"/>
   </w:num>
   <w:num w:numId="64">
-    <w:abstractNumId w:val="96"/>
+    <w:abstractNumId w:val="100"/>
   </w:num>
   <w:num w:numId="65">
-    <w:abstractNumId w:val="77"/>
+    <w:abstractNumId w:val="78"/>
   </w:num>
   <w:num w:numId="66">
-    <w:abstractNumId w:val="62"/>
+    <w:abstractNumId w:val="63"/>
   </w:num>
   <w:num w:numId="67">
     <w:abstractNumId w:val="38"/>
@@ -33999,13 +35748,13 @@
     <w:abstractNumId w:val="8"/>
   </w:num>
   <w:num w:numId="69">
-    <w:abstractNumId w:val="81"/>
+    <w:abstractNumId w:val="82"/>
   </w:num>
   <w:num w:numId="70">
-    <w:abstractNumId w:val="92"/>
+    <w:abstractNumId w:val="94"/>
   </w:num>
   <w:num w:numId="71">
-    <w:abstractNumId w:val="84"/>
+    <w:abstractNumId w:val="85"/>
   </w:num>
   <w:num w:numId="72">
     <w:abstractNumId w:val="11"/>
@@ -34014,40 +35763,40 @@
     <w:abstractNumId w:val="3"/>
   </w:num>
   <w:num w:numId="74">
-    <w:abstractNumId w:val="101"/>
+    <w:abstractNumId w:val="105"/>
   </w:num>
   <w:num w:numId="75">
-    <w:abstractNumId w:val="98"/>
+    <w:abstractNumId w:val="102"/>
   </w:num>
   <w:num w:numId="76">
-    <w:abstractNumId w:val="59"/>
+    <w:abstractNumId w:val="60"/>
   </w:num>
   <w:num w:numId="77">
-    <w:abstractNumId w:val="54"/>
+    <w:abstractNumId w:val="55"/>
   </w:num>
   <w:num w:numId="78">
     <w:abstractNumId w:val="0"/>
   </w:num>
   <w:num w:numId="79">
-    <w:abstractNumId w:val="50"/>
+    <w:abstractNumId w:val="51"/>
   </w:num>
   <w:num w:numId="80">
-    <w:abstractNumId w:val="79"/>
+    <w:abstractNumId w:val="80"/>
   </w:num>
   <w:num w:numId="81">
     <w:abstractNumId w:val="15"/>
   </w:num>
   <w:num w:numId="82">
-    <w:abstractNumId w:val="102"/>
+    <w:abstractNumId w:val="106"/>
   </w:num>
   <w:num w:numId="83">
-    <w:abstractNumId w:val="97"/>
+    <w:abstractNumId w:val="101"/>
   </w:num>
   <w:num w:numId="84">
     <w:abstractNumId w:val="37"/>
   </w:num>
   <w:num w:numId="85">
-    <w:abstractNumId w:val="55"/>
+    <w:abstractNumId w:val="56"/>
   </w:num>
   <w:num w:numId="86">
     <w:abstractNumId w:val="4"/>
@@ -34062,19 +35811,19 @@
     <w:abstractNumId w:val="20"/>
   </w:num>
   <w:num w:numId="90">
-    <w:abstractNumId w:val="68"/>
+    <w:abstractNumId w:val="69"/>
   </w:num>
   <w:num w:numId="91">
     <w:abstractNumId w:val="27"/>
   </w:num>
   <w:num w:numId="92">
-    <w:abstractNumId w:val="76"/>
+    <w:abstractNumId w:val="77"/>
   </w:num>
   <w:num w:numId="93">
     <w:abstractNumId w:val="14"/>
   </w:num>
   <w:num w:numId="94">
-    <w:abstractNumId w:val="69"/>
+    <w:abstractNumId w:val="70"/>
   </w:num>
   <w:num w:numId="95">
     <w:abstractNumId w:val="44"/>
@@ -34089,19 +35838,31 @@
     <w:abstractNumId w:val="10"/>
   </w:num>
   <w:num w:numId="99">
-    <w:abstractNumId w:val="52"/>
+    <w:abstractNumId w:val="53"/>
   </w:num>
   <w:num w:numId="100">
-    <w:abstractNumId w:val="99"/>
+    <w:abstractNumId w:val="103"/>
   </w:num>
   <w:num w:numId="101">
-    <w:abstractNumId w:val="100"/>
+    <w:abstractNumId w:val="104"/>
   </w:num>
   <w:num w:numId="102">
-    <w:abstractNumId w:val="89"/>
+    <w:abstractNumId w:val="90"/>
   </w:num>
   <w:num w:numId="103">
-    <w:abstractNumId w:val="56"/>
+    <w:abstractNumId w:val="57"/>
+  </w:num>
+  <w:num w:numId="104">
+    <w:abstractNumId w:val="97"/>
+  </w:num>
+  <w:num w:numId="105">
+    <w:abstractNumId w:val="98"/>
+  </w:num>
+  <w:num w:numId="106">
+    <w:abstractNumId w:val="49"/>
+  </w:num>
+  <w:num w:numId="107">
+    <w:abstractNumId w:val="93"/>
   </w:num>
   <w:numIdMacAtCleanup w:val="101"/>
 </w:numbering>
@@ -34266,7 +36027,6 @@
   <w:style w:type="character" w:default="1" w:styleId="DefaultParagraphFont">
     <w:name w:val="Default Paragraph Font"/>
     <w:uiPriority w:val="1"/>
-    <w:semiHidden/>
     <w:unhideWhenUsed/>
   </w:style>
   <w:style w:type="table" w:default="1" w:styleId="TableNormal">
@@ -34516,7 +36276,6 @@
   <w:style w:type="character" w:default="1" w:styleId="DefaultParagraphFont">
     <w:name w:val="Default Paragraph Font"/>
     <w:uiPriority w:val="1"/>
-    <w:semiHidden/>
     <w:unhideWhenUsed/>
   </w:style>
   <w:style w:type="table" w:default="1" w:styleId="TableNormal">
@@ -34897,7 +36656,7 @@
 </file>
 
 <file path=customXml/itemProps1.xml><?xml version="1.0" encoding="utf-8"?>
-<ds:datastoreItem xmlns:ds="http://schemas.openxmlformats.org/officeDocument/2006/customXml" ds:itemID="{8FE218FA-45A0-49E4-AA65-56FA1F24C87B}">
+<ds:datastoreItem xmlns:ds="http://schemas.openxmlformats.org/officeDocument/2006/customXml" ds:itemID="{CC6CDEAE-876C-47F3-8EC2-3CF809D171A5}">
   <ds:schemaRefs>
     <ds:schemaRef ds:uri="http://schemas.openxmlformats.org/officeDocument/2006/bibliography"/>
   </ds:schemaRefs>

</xml_diff>

<commit_message>
Finished notes on Schutt (2015) chapter 10
</commit_message>
<xml_diff>
--- a/Readings/Schutt_2015_Investigating-the-social-world_v00.docx
+++ b/Readings/Schutt_2015_Investigating-the-social-world_v00.docx
@@ -14598,9 +14598,7 @@
         </w:rPr>
       </w:pPr>
       <w:bookmarkStart w:id="9" w:name="Chapter10"/>
-      <w:bookmarkStart w:id="10" w:name="_GoBack"/>
       <w:bookmarkEnd w:id="9"/>
-      <w:bookmarkEnd w:id="10"/>
       <w:r>
         <w:rPr>
           <w:u w:val="single"/>
@@ -17039,6 +17037,90 @@
         <w:t>Conclude by asking participants for recommendations or further thoughts not addressed.</w:t>
       </w:r>
     </w:p>
+    <w:p>
+      <w:pPr>
+        <w:pStyle w:val="ListParagraph"/>
+        <w:numPr>
+          <w:ilvl w:val="1"/>
+          <w:numId w:val="108"/>
+        </w:numPr>
+      </w:pPr>
+      <w:r>
+        <w:t>Uses of focus group research:</w:t>
+      </w:r>
+    </w:p>
+    <w:p>
+      <w:pPr>
+        <w:pStyle w:val="ListParagraph"/>
+        <w:numPr>
+          <w:ilvl w:val="2"/>
+          <w:numId w:val="108"/>
+        </w:numPr>
+      </w:pPr>
+      <w:r>
+        <w:t>Discovering unanticipated findings</w:t>
+      </w:r>
+    </w:p>
+    <w:p>
+      <w:pPr>
+        <w:pStyle w:val="ListParagraph"/>
+        <w:numPr>
+          <w:ilvl w:val="2"/>
+          <w:numId w:val="108"/>
+        </w:numPr>
+      </w:pPr>
+      <w:r>
+        <w:t>Exploring hidden meanings</w:t>
+      </w:r>
+    </w:p>
+    <w:p>
+      <w:pPr>
+        <w:pStyle w:val="ListParagraph"/>
+        <w:numPr>
+          <w:ilvl w:val="2"/>
+          <w:numId w:val="108"/>
+        </w:numPr>
+      </w:pPr>
+      <w:r>
+        <w:t>Developing hypotheses and survey questions</w:t>
+      </w:r>
+    </w:p>
+    <w:p>
+      <w:pPr>
+        <w:pStyle w:val="ListParagraph"/>
+        <w:numPr>
+          <w:ilvl w:val="2"/>
+          <w:numId w:val="108"/>
+        </w:numPr>
+      </w:pPr>
+      <w:r>
+        <w:t>Revealing language used by study populations</w:t>
+      </w:r>
+    </w:p>
+    <w:p>
+      <w:pPr>
+        <w:pStyle w:val="ListParagraph"/>
+        <w:numPr>
+          <w:ilvl w:val="1"/>
+          <w:numId w:val="108"/>
+        </w:numPr>
+      </w:pPr>
+      <w:r>
+        <w:t>Participant recruitment procedures must be carefully considered.</w:t>
+      </w:r>
+    </w:p>
+    <w:p>
+      <w:pPr>
+        <w:pStyle w:val="ListParagraph"/>
+        <w:numPr>
+          <w:ilvl w:val="2"/>
+          <w:numId w:val="108"/>
+        </w:numPr>
+      </w:pPr>
+      <w:r>
+        <w:t>Large, representative samples are not practical.</w:t>
+      </w:r>
+    </w:p>
     <w:p/>
     <w:p>
       <w:r>
@@ -17050,9 +17132,254 @@
         <w:pStyle w:val="ListParagraph"/>
         <w:numPr>
           <w:ilvl w:val="0"/>
-          <w:numId w:val="109"/>
-        </w:numPr>
-      </w:pPr>
+          <w:numId w:val="110"/>
+        </w:numPr>
+      </w:pPr>
+      <w:r>
+        <w:t>Qualitative research often focuses on populations that are hard to locate or of limited size.</w:t>
+      </w:r>
+    </w:p>
+    <w:p>
+      <w:pPr>
+        <w:pStyle w:val="ListParagraph"/>
+        <w:numPr>
+          <w:ilvl w:val="1"/>
+          <w:numId w:val="110"/>
+        </w:numPr>
+      </w:pPr>
+      <w:r>
+        <w:t>Nonprobability sampling methods often used.</w:t>
+      </w:r>
+    </w:p>
+    <w:p>
+      <w:pPr>
+        <w:pStyle w:val="ListParagraph"/>
+        <w:numPr>
+          <w:ilvl w:val="0"/>
+          <w:numId w:val="110"/>
+        </w:numPr>
+      </w:pPr>
+      <w:r>
+        <w:t>Increasing generalizability in qualitative research</w:t>
+      </w:r>
+    </w:p>
+    <w:p>
+      <w:pPr>
+        <w:pStyle w:val="ListParagraph"/>
+        <w:numPr>
+          <w:ilvl w:val="1"/>
+          <w:numId w:val="110"/>
+        </w:numPr>
+      </w:pPr>
+      <w:r>
+        <w:t>Studying the typical.</w:t>
+      </w:r>
+    </w:p>
+    <w:p>
+      <w:pPr>
+        <w:pStyle w:val="ListParagraph"/>
+        <w:numPr>
+          <w:ilvl w:val="1"/>
+          <w:numId w:val="110"/>
+        </w:numPr>
+      </w:pPr>
+      <w:r>
+        <w:t>Performing multisite studies.</w:t>
+      </w:r>
+    </w:p>
+    <w:p>
+      <w:pPr>
+        <w:pStyle w:val="ListParagraph"/>
+        <w:numPr>
+          <w:ilvl w:val="1"/>
+          <w:numId w:val="110"/>
+        </w:numPr>
+      </w:pPr>
+      <w:r>
+        <w:t>Studying deviant (i.e., atypical) cases.</w:t>
+      </w:r>
+    </w:p>
+    <w:p>
+      <w:pPr>
+        <w:pStyle w:val="ListParagraph"/>
+        <w:numPr>
+          <w:ilvl w:val="2"/>
+          <w:numId w:val="110"/>
+        </w:numPr>
+      </w:pPr>
+      <w:r>
+        <w:t>The exception that proves the rule.</w:t>
+      </w:r>
+    </w:p>
+    <w:p>
+      <w:pPr>
+        <w:pStyle w:val="ListParagraph"/>
+        <w:numPr>
+          <w:ilvl w:val="0"/>
+          <w:numId w:val="110"/>
+        </w:numPr>
+      </w:pPr>
+      <w:r>
+        <w:t>Some researchers question whether generalizability should be a goal of qualitative research.</w:t>
+      </w:r>
+    </w:p>
+    <w:p/>
+    <w:p>
+      <w:r>
+        <w:t>Ethical Issues in Qualitative Research</w:t>
+      </w:r>
+    </w:p>
+    <w:p>
+      <w:pPr>
+        <w:pStyle w:val="ListParagraph"/>
+        <w:numPr>
+          <w:ilvl w:val="0"/>
+          <w:numId w:val="111"/>
+        </w:numPr>
+      </w:pPr>
+      <w:r>
+        <w:t>On</w:t>
+      </w:r>
+      <w:r>
+        <w:t>going interaction between the researcher and participant can blur the meaning of voluntary participation.</w:t>
+      </w:r>
+    </w:p>
+    <w:p>
+      <w:pPr>
+        <w:pStyle w:val="ListParagraph"/>
+        <w:numPr>
+          <w:ilvl w:val="1"/>
+          <w:numId w:val="111"/>
+        </w:numPr>
+      </w:pPr>
+      <w:r>
+        <w:lastRenderedPageBreak/>
+        <w:t>In multiple interview sessions, make clear the participant’s option to withdraw consent at each session.</w:t>
+      </w:r>
+    </w:p>
+    <w:p>
+      <w:pPr>
+        <w:pStyle w:val="ListParagraph"/>
+        <w:numPr>
+          <w:ilvl w:val="1"/>
+          <w:numId w:val="111"/>
+        </w:numPr>
+      </w:pPr>
+      <w:r>
+        <w:t>Notification of participant’s option to withdraw consent during each interaction is not practical in ethnographic studies.</w:t>
+      </w:r>
+    </w:p>
+    <w:p>
+      <w:pPr>
+        <w:pStyle w:val="ListParagraph"/>
+        <w:numPr>
+          <w:ilvl w:val="1"/>
+          <w:numId w:val="111"/>
+        </w:numPr>
+      </w:pPr>
+      <w:r>
+        <w:t>Process consent involves researchers verifying a participant’s willingness to participate in a study at each stage of the project.</w:t>
+      </w:r>
+    </w:p>
+    <w:p>
+      <w:pPr>
+        <w:pStyle w:val="ListParagraph"/>
+        <w:numPr>
+          <w:ilvl w:val="0"/>
+          <w:numId w:val="111"/>
+        </w:numPr>
+      </w:pPr>
+      <w:r>
+        <w:t>Researchers must consider how to avoid harming participants.</w:t>
+      </w:r>
+    </w:p>
+    <w:p>
+      <w:pPr>
+        <w:pStyle w:val="ListParagraph"/>
+        <w:numPr>
+          <w:ilvl w:val="1"/>
+          <w:numId w:val="111"/>
+        </w:numPr>
+      </w:pPr>
+      <w:r>
+        <w:t>Harm to feelings.</w:t>
+      </w:r>
+    </w:p>
+    <w:p>
+      <w:pPr>
+        <w:pStyle w:val="ListParagraph"/>
+        <w:numPr>
+          <w:ilvl w:val="1"/>
+          <w:numId w:val="111"/>
+        </w:numPr>
+      </w:pPr>
+      <w:r>
+        <w:t>Harm to reputation.</w:t>
+      </w:r>
+    </w:p>
+    <w:p>
+      <w:pPr>
+        <w:pStyle w:val="ListParagraph"/>
+        <w:numPr>
+          <w:ilvl w:val="1"/>
+          <w:numId w:val="111"/>
+        </w:numPr>
+      </w:pPr>
+      <w:r>
+        <w:t>Adversely affecting the course of events.</w:t>
+      </w:r>
+    </w:p>
+    <w:p>
+      <w:pPr>
+        <w:pStyle w:val="ListParagraph"/>
+        <w:numPr>
+          <w:ilvl w:val="0"/>
+          <w:numId w:val="111"/>
+        </w:numPr>
+      </w:pPr>
+      <w:r>
+        <w:t>Many believe that participants can’t make informed consent if researchers don’t disclose their identities as researchers.</w:t>
+      </w:r>
+    </w:p>
+    <w:p>
+      <w:pPr>
+        <w:pStyle w:val="ListParagraph"/>
+        <w:numPr>
+          <w:ilvl w:val="0"/>
+          <w:numId w:val="111"/>
+        </w:numPr>
+      </w:pPr>
+      <w:r>
+        <w:t xml:space="preserve">Using fictitious names for participants in reports does not always protect their confidentiality and anonymity. </w:t>
+      </w:r>
+    </w:p>
+    <w:p>
+      <w:pPr>
+        <w:pStyle w:val="ListParagraph"/>
+        <w:numPr>
+          <w:ilvl w:val="0"/>
+          <w:numId w:val="111"/>
+        </w:numPr>
+      </w:pPr>
+      <w:r>
+        <w:t>Maintaining appropriate boundaries between researcher and participant is particularly challenging in qualitative research.</w:t>
+      </w:r>
+    </w:p>
+    <w:p>
+      <w:pPr>
+        <w:pStyle w:val="ListParagraph"/>
+        <w:numPr>
+          <w:ilvl w:val="0"/>
+          <w:numId w:val="111"/>
+        </w:numPr>
+      </w:pPr>
+      <w:r>
+        <w:t>Risks to researchers in qualitative research can be emotional and physical.</w:t>
+      </w:r>
+    </w:p>
+    <w:p>
+      <w:bookmarkStart w:id="10" w:name="_GoBack"/>
+      <w:bookmarkEnd w:id="10"/>
     </w:p>
     <w:p>
       <w:pPr>
@@ -22779,7 +23106,7 @@
         <w:b/>
         <w:noProof/>
       </w:rPr>
-      <w:t>1</w:t>
+      <w:t>7</w:t>
     </w:r>
     <w:r>
       <w:rPr>
@@ -22813,7 +23140,7 @@
         <w:b/>
         <w:noProof/>
       </w:rPr>
-      <w:t>6</w:t>
+      <w:t>7</w:t>
     </w:r>
     <w:r>
       <w:rPr>
@@ -22894,7 +23221,7 @@
         <w:b/>
         <w:noProof/>
       </w:rPr>
-      <w:t>5</w:t>
+      <w:t>1</w:t>
     </w:r>
     <w:r>
       <w:rPr>
@@ -28707,6 +29034,119 @@
     </w:lvl>
   </w:abstractNum>
   <w:abstractNum w:abstractNumId="42">
+    <w:nsid w:val="34C0642F"/>
+    <w:multiLevelType w:val="hybridMultilevel"/>
+    <w:tmpl w:val="3190CE0C"/>
+    <w:lvl w:ilvl="0" w:tplc="04090001">
+      <w:start w:val="1"/>
+      <w:numFmt w:val="bullet"/>
+      <w:lvlText w:val=""/>
+      <w:lvlJc w:val="left"/>
+      <w:pPr>
+        <w:ind w:left="720" w:hanging="360"/>
+      </w:pPr>
+      <w:rPr>
+        <w:rFonts w:ascii="Symbol" w:hAnsi="Symbol" w:hint="default"/>
+      </w:rPr>
+    </w:lvl>
+    <w:lvl w:ilvl="1" w:tplc="04090003">
+      <w:start w:val="1"/>
+      <w:numFmt w:val="bullet"/>
+      <w:lvlText w:val="o"/>
+      <w:lvlJc w:val="left"/>
+      <w:pPr>
+        <w:ind w:left="1440" w:hanging="360"/>
+      </w:pPr>
+      <w:rPr>
+        <w:rFonts w:ascii="Courier New" w:hAnsi="Courier New" w:cs="Courier New" w:hint="default"/>
+      </w:rPr>
+    </w:lvl>
+    <w:lvl w:ilvl="2" w:tplc="04090005" w:tentative="1">
+      <w:start w:val="1"/>
+      <w:numFmt w:val="bullet"/>
+      <w:lvlText w:val=""/>
+      <w:lvlJc w:val="left"/>
+      <w:pPr>
+        <w:ind w:left="2160" w:hanging="360"/>
+      </w:pPr>
+      <w:rPr>
+        <w:rFonts w:ascii="Wingdings" w:hAnsi="Wingdings" w:hint="default"/>
+      </w:rPr>
+    </w:lvl>
+    <w:lvl w:ilvl="3" w:tplc="04090001" w:tentative="1">
+      <w:start w:val="1"/>
+      <w:numFmt w:val="bullet"/>
+      <w:lvlText w:val=""/>
+      <w:lvlJc w:val="left"/>
+      <w:pPr>
+        <w:ind w:left="2880" w:hanging="360"/>
+      </w:pPr>
+      <w:rPr>
+        <w:rFonts w:ascii="Symbol" w:hAnsi="Symbol" w:hint="default"/>
+      </w:rPr>
+    </w:lvl>
+    <w:lvl w:ilvl="4" w:tplc="04090003" w:tentative="1">
+      <w:start w:val="1"/>
+      <w:numFmt w:val="bullet"/>
+      <w:lvlText w:val="o"/>
+      <w:lvlJc w:val="left"/>
+      <w:pPr>
+        <w:ind w:left="3600" w:hanging="360"/>
+      </w:pPr>
+      <w:rPr>
+        <w:rFonts w:ascii="Courier New" w:hAnsi="Courier New" w:cs="Courier New" w:hint="default"/>
+      </w:rPr>
+    </w:lvl>
+    <w:lvl w:ilvl="5" w:tplc="04090005" w:tentative="1">
+      <w:start w:val="1"/>
+      <w:numFmt w:val="bullet"/>
+      <w:lvlText w:val=""/>
+      <w:lvlJc w:val="left"/>
+      <w:pPr>
+        <w:ind w:left="4320" w:hanging="360"/>
+      </w:pPr>
+      <w:rPr>
+        <w:rFonts w:ascii="Wingdings" w:hAnsi="Wingdings" w:hint="default"/>
+      </w:rPr>
+    </w:lvl>
+    <w:lvl w:ilvl="6" w:tplc="04090001" w:tentative="1">
+      <w:start w:val="1"/>
+      <w:numFmt w:val="bullet"/>
+      <w:lvlText w:val=""/>
+      <w:lvlJc w:val="left"/>
+      <w:pPr>
+        <w:ind w:left="5040" w:hanging="360"/>
+      </w:pPr>
+      <w:rPr>
+        <w:rFonts w:ascii="Symbol" w:hAnsi="Symbol" w:hint="default"/>
+      </w:rPr>
+    </w:lvl>
+    <w:lvl w:ilvl="7" w:tplc="04090003" w:tentative="1">
+      <w:start w:val="1"/>
+      <w:numFmt w:val="bullet"/>
+      <w:lvlText w:val="o"/>
+      <w:lvlJc w:val="left"/>
+      <w:pPr>
+        <w:ind w:left="5760" w:hanging="360"/>
+      </w:pPr>
+      <w:rPr>
+        <w:rFonts w:ascii="Courier New" w:hAnsi="Courier New" w:cs="Courier New" w:hint="default"/>
+      </w:rPr>
+    </w:lvl>
+    <w:lvl w:ilvl="8" w:tplc="04090005" w:tentative="1">
+      <w:start w:val="1"/>
+      <w:numFmt w:val="bullet"/>
+      <w:lvlText w:val=""/>
+      <w:lvlJc w:val="left"/>
+      <w:pPr>
+        <w:ind w:left="6480" w:hanging="360"/>
+      </w:pPr>
+      <w:rPr>
+        <w:rFonts w:ascii="Wingdings" w:hAnsi="Wingdings" w:hint="default"/>
+      </w:rPr>
+    </w:lvl>
+  </w:abstractNum>
+  <w:abstractNum w:abstractNumId="43">
     <w:nsid w:val="3A201D20"/>
     <w:multiLevelType w:val="hybridMultilevel"/>
     <w:tmpl w:val="0416018A"/>
@@ -28819,7 +29259,7 @@
       </w:rPr>
     </w:lvl>
   </w:abstractNum>
-  <w:abstractNum w:abstractNumId="43">
+  <w:abstractNum w:abstractNumId="44">
     <w:nsid w:val="3B434142"/>
     <w:multiLevelType w:val="hybridMultilevel"/>
     <w:tmpl w:val="846CC1DE"/>
@@ -28932,7 +29372,7 @@
       </w:rPr>
     </w:lvl>
   </w:abstractNum>
-  <w:abstractNum w:abstractNumId="44">
+  <w:abstractNum w:abstractNumId="45">
     <w:nsid w:val="3BF4398C"/>
     <w:multiLevelType w:val="hybridMultilevel"/>
     <w:tmpl w:val="C7C4480A"/>
@@ -29045,7 +29485,7 @@
       </w:rPr>
     </w:lvl>
   </w:abstractNum>
-  <w:abstractNum w:abstractNumId="45">
+  <w:abstractNum w:abstractNumId="46">
     <w:nsid w:val="3D7874C8"/>
     <w:multiLevelType w:val="hybridMultilevel"/>
     <w:tmpl w:val="0402264E"/>
@@ -29131,7 +29571,7 @@
       </w:pPr>
     </w:lvl>
   </w:abstractNum>
-  <w:abstractNum w:abstractNumId="46">
+  <w:abstractNum w:abstractNumId="47">
     <w:nsid w:val="3DDE1ED6"/>
     <w:multiLevelType w:val="hybridMultilevel"/>
     <w:tmpl w:val="8154DFF8"/>
@@ -29217,7 +29657,7 @@
       </w:pPr>
     </w:lvl>
   </w:abstractNum>
-  <w:abstractNum w:abstractNumId="47">
+  <w:abstractNum w:abstractNumId="48">
     <w:nsid w:val="3E446BCE"/>
     <w:multiLevelType w:val="hybridMultilevel"/>
     <w:tmpl w:val="3F10D6E0"/>
@@ -29330,7 +29770,7 @@
       </w:rPr>
     </w:lvl>
   </w:abstractNum>
-  <w:abstractNum w:abstractNumId="48">
+  <w:abstractNum w:abstractNumId="49">
     <w:nsid w:val="3EB1480B"/>
     <w:multiLevelType w:val="hybridMultilevel"/>
     <w:tmpl w:val="2AE4DD44"/>
@@ -29416,7 +29856,7 @@
       </w:pPr>
     </w:lvl>
   </w:abstractNum>
-  <w:abstractNum w:abstractNumId="49">
+  <w:abstractNum w:abstractNumId="50">
     <w:nsid w:val="3F4B5270"/>
     <w:multiLevelType w:val="hybridMultilevel"/>
     <w:tmpl w:val="D69A751E"/>
@@ -29529,7 +29969,7 @@
       </w:rPr>
     </w:lvl>
   </w:abstractNum>
-  <w:abstractNum w:abstractNumId="50">
+  <w:abstractNum w:abstractNumId="51">
     <w:nsid w:val="3F682B5C"/>
     <w:multiLevelType w:val="hybridMultilevel"/>
     <w:tmpl w:val="66785FDA"/>
@@ -29615,7 +30055,7 @@
       </w:pPr>
     </w:lvl>
   </w:abstractNum>
-  <w:abstractNum w:abstractNumId="51">
+  <w:abstractNum w:abstractNumId="52">
     <w:nsid w:val="3F6E31B4"/>
     <w:multiLevelType w:val="hybridMultilevel"/>
     <w:tmpl w:val="27ECFE18"/>
@@ -29728,7 +30168,7 @@
       </w:rPr>
     </w:lvl>
   </w:abstractNum>
-  <w:abstractNum w:abstractNumId="52">
+  <w:abstractNum w:abstractNumId="53">
     <w:nsid w:val="40054FC9"/>
     <w:multiLevelType w:val="hybridMultilevel"/>
     <w:tmpl w:val="508C6884"/>
@@ -29841,7 +30281,7 @@
       </w:rPr>
     </w:lvl>
   </w:abstractNum>
-  <w:abstractNum w:abstractNumId="53">
+  <w:abstractNum w:abstractNumId="54">
     <w:nsid w:val="41300994"/>
     <w:multiLevelType w:val="hybridMultilevel"/>
     <w:tmpl w:val="4E8E105A"/>
@@ -29954,7 +30394,7 @@
       </w:rPr>
     </w:lvl>
   </w:abstractNum>
-  <w:abstractNum w:abstractNumId="54">
+  <w:abstractNum w:abstractNumId="55">
     <w:nsid w:val="420877C1"/>
     <w:multiLevelType w:val="hybridMultilevel"/>
     <w:tmpl w:val="F12A657E"/>
@@ -30067,7 +30507,7 @@
       </w:rPr>
     </w:lvl>
   </w:abstractNum>
-  <w:abstractNum w:abstractNumId="55">
+  <w:abstractNum w:abstractNumId="56">
     <w:nsid w:val="43246E51"/>
     <w:multiLevelType w:val="hybridMultilevel"/>
     <w:tmpl w:val="F084922C"/>
@@ -30180,7 +30620,7 @@
       </w:rPr>
     </w:lvl>
   </w:abstractNum>
-  <w:abstractNum w:abstractNumId="56">
+  <w:abstractNum w:abstractNumId="57">
     <w:nsid w:val="43641CC5"/>
     <w:multiLevelType w:val="hybridMultilevel"/>
     <w:tmpl w:val="C3726518"/>
@@ -30266,7 +30706,7 @@
       </w:pPr>
     </w:lvl>
   </w:abstractNum>
-  <w:abstractNum w:abstractNumId="57">
+  <w:abstractNum w:abstractNumId="58">
     <w:nsid w:val="43F72BF2"/>
     <w:multiLevelType w:val="hybridMultilevel"/>
     <w:tmpl w:val="56CAFFE4"/>
@@ -30352,7 +30792,7 @@
       </w:pPr>
     </w:lvl>
   </w:abstractNum>
-  <w:abstractNum w:abstractNumId="58">
+  <w:abstractNum w:abstractNumId="59">
     <w:nsid w:val="445C34D5"/>
     <w:multiLevelType w:val="hybridMultilevel"/>
     <w:tmpl w:val="FEE41580"/>
@@ -30465,7 +30905,7 @@
       </w:rPr>
     </w:lvl>
   </w:abstractNum>
-  <w:abstractNum w:abstractNumId="59">
+  <w:abstractNum w:abstractNumId="60">
     <w:nsid w:val="44E37EA7"/>
     <w:multiLevelType w:val="hybridMultilevel"/>
     <w:tmpl w:val="1D00EB58"/>
@@ -30578,7 +31018,7 @@
       </w:rPr>
     </w:lvl>
   </w:abstractNum>
-  <w:abstractNum w:abstractNumId="60">
+  <w:abstractNum w:abstractNumId="61">
     <w:nsid w:val="460E5596"/>
     <w:multiLevelType w:val="hybridMultilevel"/>
     <w:tmpl w:val="2206A35C"/>
@@ -30691,7 +31131,7 @@
       </w:rPr>
     </w:lvl>
   </w:abstractNum>
-  <w:abstractNum w:abstractNumId="61">
+  <w:abstractNum w:abstractNumId="62">
     <w:nsid w:val="483C7740"/>
     <w:multiLevelType w:val="hybridMultilevel"/>
     <w:tmpl w:val="451A5ED0"/>
@@ -30804,7 +31244,7 @@
       </w:rPr>
     </w:lvl>
   </w:abstractNum>
-  <w:abstractNum w:abstractNumId="62">
+  <w:abstractNum w:abstractNumId="63">
     <w:nsid w:val="49BA32F4"/>
     <w:multiLevelType w:val="hybridMultilevel"/>
     <w:tmpl w:val="F5288DC2"/>
@@ -30917,7 +31357,7 @@
       </w:rPr>
     </w:lvl>
   </w:abstractNum>
-  <w:abstractNum w:abstractNumId="63">
+  <w:abstractNum w:abstractNumId="64">
     <w:nsid w:val="49E106B2"/>
     <w:multiLevelType w:val="hybridMultilevel"/>
     <w:tmpl w:val="2EBEA616"/>
@@ -31030,7 +31470,7 @@
       </w:rPr>
     </w:lvl>
   </w:abstractNum>
-  <w:abstractNum w:abstractNumId="64">
+  <w:abstractNum w:abstractNumId="65">
     <w:nsid w:val="4C366FC7"/>
     <w:multiLevelType w:val="hybridMultilevel"/>
     <w:tmpl w:val="0402264E"/>
@@ -31116,7 +31556,7 @@
       </w:pPr>
     </w:lvl>
   </w:abstractNum>
-  <w:abstractNum w:abstractNumId="65">
+  <w:abstractNum w:abstractNumId="66">
     <w:nsid w:val="4E166C57"/>
     <w:multiLevelType w:val="hybridMultilevel"/>
     <w:tmpl w:val="24006A0E"/>
@@ -31229,7 +31669,7 @@
       </w:rPr>
     </w:lvl>
   </w:abstractNum>
-  <w:abstractNum w:abstractNumId="66">
+  <w:abstractNum w:abstractNumId="67">
     <w:nsid w:val="4FB46A04"/>
     <w:multiLevelType w:val="hybridMultilevel"/>
     <w:tmpl w:val="C888AA7A"/>
@@ -31342,7 +31782,7 @@
       </w:rPr>
     </w:lvl>
   </w:abstractNum>
-  <w:abstractNum w:abstractNumId="67">
+  <w:abstractNum w:abstractNumId="68">
     <w:nsid w:val="4FE42B6B"/>
     <w:multiLevelType w:val="hybridMultilevel"/>
     <w:tmpl w:val="A07AFB56"/>
@@ -31455,7 +31895,7 @@
       </w:rPr>
     </w:lvl>
   </w:abstractNum>
-  <w:abstractNum w:abstractNumId="68">
+  <w:abstractNum w:abstractNumId="69">
     <w:nsid w:val="50F750B2"/>
     <w:multiLevelType w:val="hybridMultilevel"/>
     <w:tmpl w:val="0402264E"/>
@@ -31541,7 +31981,7 @@
       </w:pPr>
     </w:lvl>
   </w:abstractNum>
-  <w:abstractNum w:abstractNumId="69">
+  <w:abstractNum w:abstractNumId="70">
     <w:nsid w:val="51ED29A8"/>
     <w:multiLevelType w:val="hybridMultilevel"/>
     <w:tmpl w:val="BB8A502E"/>
@@ -31654,7 +32094,7 @@
       </w:rPr>
     </w:lvl>
   </w:abstractNum>
-  <w:abstractNum w:abstractNumId="70">
+  <w:abstractNum w:abstractNumId="71">
     <w:nsid w:val="52251CDD"/>
     <w:multiLevelType w:val="hybridMultilevel"/>
     <w:tmpl w:val="07F0E0DA"/>
@@ -31767,7 +32207,7 @@
       </w:rPr>
     </w:lvl>
   </w:abstractNum>
-  <w:abstractNum w:abstractNumId="71">
+  <w:abstractNum w:abstractNumId="72">
     <w:nsid w:val="553A5332"/>
     <w:multiLevelType w:val="hybridMultilevel"/>
     <w:tmpl w:val="CE08AF74"/>
@@ -31880,7 +32320,7 @@
       </w:rPr>
     </w:lvl>
   </w:abstractNum>
-  <w:abstractNum w:abstractNumId="72">
+  <w:abstractNum w:abstractNumId="73">
     <w:nsid w:val="55D64233"/>
     <w:multiLevelType w:val="hybridMultilevel"/>
     <w:tmpl w:val="A63492FC"/>
@@ -31993,7 +32433,7 @@
       </w:rPr>
     </w:lvl>
   </w:abstractNum>
-  <w:abstractNum w:abstractNumId="73">
+  <w:abstractNum w:abstractNumId="74">
     <w:nsid w:val="563D1E73"/>
     <w:multiLevelType w:val="hybridMultilevel"/>
     <w:tmpl w:val="D4E01D4E"/>
@@ -32106,7 +32546,7 @@
       </w:rPr>
     </w:lvl>
   </w:abstractNum>
-  <w:abstractNum w:abstractNumId="74">
+  <w:abstractNum w:abstractNumId="75">
     <w:nsid w:val="571450CA"/>
     <w:multiLevelType w:val="hybridMultilevel"/>
     <w:tmpl w:val="160C4C84"/>
@@ -32219,7 +32659,7 @@
       </w:rPr>
     </w:lvl>
   </w:abstractNum>
-  <w:abstractNum w:abstractNumId="75">
+  <w:abstractNum w:abstractNumId="76">
     <w:nsid w:val="57AE6D47"/>
     <w:multiLevelType w:val="hybridMultilevel"/>
     <w:tmpl w:val="153880A4"/>
@@ -32332,7 +32772,7 @@
       </w:rPr>
     </w:lvl>
   </w:abstractNum>
-  <w:abstractNum w:abstractNumId="76">
+  <w:abstractNum w:abstractNumId="77">
     <w:nsid w:val="58935881"/>
     <w:multiLevelType w:val="hybridMultilevel"/>
     <w:tmpl w:val="1FECEEDA"/>
@@ -32445,7 +32885,7 @@
       </w:rPr>
     </w:lvl>
   </w:abstractNum>
-  <w:abstractNum w:abstractNumId="77">
+  <w:abstractNum w:abstractNumId="78">
     <w:nsid w:val="59C7601F"/>
     <w:multiLevelType w:val="hybridMultilevel"/>
     <w:tmpl w:val="939AF2EE"/>
@@ -32558,7 +32998,7 @@
       </w:rPr>
     </w:lvl>
   </w:abstractNum>
-  <w:abstractNum w:abstractNumId="78">
+  <w:abstractNum w:abstractNumId="79">
     <w:nsid w:val="5B0A5EF3"/>
     <w:multiLevelType w:val="hybridMultilevel"/>
     <w:tmpl w:val="B4A2637E"/>
@@ -32671,7 +33111,7 @@
       </w:rPr>
     </w:lvl>
   </w:abstractNum>
-  <w:abstractNum w:abstractNumId="79">
+  <w:abstractNum w:abstractNumId="80">
     <w:nsid w:val="5B1E69AB"/>
     <w:multiLevelType w:val="hybridMultilevel"/>
     <w:tmpl w:val="462A10E4"/>
@@ -32784,7 +33224,7 @@
       </w:rPr>
     </w:lvl>
   </w:abstractNum>
-  <w:abstractNum w:abstractNumId="80">
+  <w:abstractNum w:abstractNumId="81">
     <w:nsid w:val="5DB36FB8"/>
     <w:multiLevelType w:val="hybridMultilevel"/>
     <w:tmpl w:val="8CAC0CDE"/>
@@ -32897,7 +33337,7 @@
       </w:rPr>
     </w:lvl>
   </w:abstractNum>
-  <w:abstractNum w:abstractNumId="81">
+  <w:abstractNum w:abstractNumId="82">
     <w:nsid w:val="5DED180C"/>
     <w:multiLevelType w:val="hybridMultilevel"/>
     <w:tmpl w:val="5AFABAF6"/>
@@ -33010,7 +33450,7 @@
       </w:rPr>
     </w:lvl>
   </w:abstractNum>
-  <w:abstractNum w:abstractNumId="82">
+  <w:abstractNum w:abstractNumId="83">
     <w:nsid w:val="5DFD0300"/>
     <w:multiLevelType w:val="hybridMultilevel"/>
     <w:tmpl w:val="A95A64FA"/>
@@ -33123,7 +33563,7 @@
       </w:rPr>
     </w:lvl>
   </w:abstractNum>
-  <w:abstractNum w:abstractNumId="83">
+  <w:abstractNum w:abstractNumId="84">
     <w:nsid w:val="5F01785B"/>
     <w:multiLevelType w:val="hybridMultilevel"/>
     <w:tmpl w:val="2A1AA80E"/>
@@ -33236,7 +33676,7 @@
       </w:rPr>
     </w:lvl>
   </w:abstractNum>
-  <w:abstractNum w:abstractNumId="84">
+  <w:abstractNum w:abstractNumId="85">
     <w:nsid w:val="619C7499"/>
     <w:multiLevelType w:val="hybridMultilevel"/>
     <w:tmpl w:val="BE58EB3E"/>
@@ -33349,7 +33789,7 @@
       </w:rPr>
     </w:lvl>
   </w:abstractNum>
-  <w:abstractNum w:abstractNumId="85">
+  <w:abstractNum w:abstractNumId="86">
     <w:nsid w:val="623D7CB1"/>
     <w:multiLevelType w:val="hybridMultilevel"/>
     <w:tmpl w:val="EB2CAB78"/>
@@ -33462,7 +33902,7 @@
       </w:rPr>
     </w:lvl>
   </w:abstractNum>
-  <w:abstractNum w:abstractNumId="86">
+  <w:abstractNum w:abstractNumId="87">
     <w:nsid w:val="625355F2"/>
     <w:multiLevelType w:val="hybridMultilevel"/>
     <w:tmpl w:val="DFB001B0"/>
@@ -33575,7 +34015,7 @@
       </w:rPr>
     </w:lvl>
   </w:abstractNum>
-  <w:abstractNum w:abstractNumId="87">
+  <w:abstractNum w:abstractNumId="88">
     <w:nsid w:val="633073C5"/>
     <w:multiLevelType w:val="hybridMultilevel"/>
     <w:tmpl w:val="475049B0"/>
@@ -33688,7 +34128,7 @@
       </w:rPr>
     </w:lvl>
   </w:abstractNum>
-  <w:abstractNum w:abstractNumId="88">
+  <w:abstractNum w:abstractNumId="89">
     <w:nsid w:val="63B850DB"/>
     <w:multiLevelType w:val="hybridMultilevel"/>
     <w:tmpl w:val="57FEFE7C"/>
@@ -33801,7 +34241,7 @@
       </w:rPr>
     </w:lvl>
   </w:abstractNum>
-  <w:abstractNum w:abstractNumId="89">
+  <w:abstractNum w:abstractNumId="90">
     <w:nsid w:val="649D22FF"/>
     <w:multiLevelType w:val="hybridMultilevel"/>
     <w:tmpl w:val="B64E446E"/>
@@ -33914,7 +34354,7 @@
       </w:rPr>
     </w:lvl>
   </w:abstractNum>
-  <w:abstractNum w:abstractNumId="90">
+  <w:abstractNum w:abstractNumId="91">
     <w:nsid w:val="65A54AB4"/>
     <w:multiLevelType w:val="hybridMultilevel"/>
     <w:tmpl w:val="609CBA0A"/>
@@ -34027,7 +34467,7 @@
       </w:rPr>
     </w:lvl>
   </w:abstractNum>
-  <w:abstractNum w:abstractNumId="91">
+  <w:abstractNum w:abstractNumId="92">
     <w:nsid w:val="66761133"/>
     <w:multiLevelType w:val="hybridMultilevel"/>
     <w:tmpl w:val="12C8DAFC"/>
@@ -34140,7 +34580,7 @@
       </w:rPr>
     </w:lvl>
   </w:abstractNum>
-  <w:abstractNum w:abstractNumId="92">
+  <w:abstractNum w:abstractNumId="93">
     <w:nsid w:val="67044D41"/>
     <w:multiLevelType w:val="hybridMultilevel"/>
     <w:tmpl w:val="ECC865C0"/>
@@ -34253,7 +34693,7 @@
       </w:rPr>
     </w:lvl>
   </w:abstractNum>
-  <w:abstractNum w:abstractNumId="93">
+  <w:abstractNum w:abstractNumId="94">
     <w:nsid w:val="6D65192F"/>
     <w:multiLevelType w:val="hybridMultilevel"/>
     <w:tmpl w:val="C478AAAC"/>
@@ -34366,7 +34806,7 @@
       </w:rPr>
     </w:lvl>
   </w:abstractNum>
-  <w:abstractNum w:abstractNumId="94">
+  <w:abstractNum w:abstractNumId="95">
     <w:nsid w:val="6DE41C90"/>
     <w:multiLevelType w:val="hybridMultilevel"/>
     <w:tmpl w:val="F2542FDA"/>
@@ -34479,7 +34919,7 @@
       </w:rPr>
     </w:lvl>
   </w:abstractNum>
-  <w:abstractNum w:abstractNumId="95">
+  <w:abstractNum w:abstractNumId="96">
     <w:nsid w:val="6F3335A2"/>
     <w:multiLevelType w:val="hybridMultilevel"/>
     <w:tmpl w:val="87F651B0"/>
@@ -34592,7 +35032,7 @@
       </w:rPr>
     </w:lvl>
   </w:abstractNum>
-  <w:abstractNum w:abstractNumId="96">
+  <w:abstractNum w:abstractNumId="97">
     <w:nsid w:val="6F4862DA"/>
     <w:multiLevelType w:val="hybridMultilevel"/>
     <w:tmpl w:val="30220DE6"/>
@@ -34705,7 +35145,7 @@
       </w:rPr>
     </w:lvl>
   </w:abstractNum>
-  <w:abstractNum w:abstractNumId="97">
+  <w:abstractNum w:abstractNumId="98">
     <w:nsid w:val="6FA670AC"/>
     <w:multiLevelType w:val="hybridMultilevel"/>
     <w:tmpl w:val="B3402122"/>
@@ -34818,7 +35258,7 @@
       </w:rPr>
     </w:lvl>
   </w:abstractNum>
-  <w:abstractNum w:abstractNumId="98">
+  <w:abstractNum w:abstractNumId="99">
     <w:nsid w:val="6FC520BF"/>
     <w:multiLevelType w:val="hybridMultilevel"/>
     <w:tmpl w:val="FDBCAF24"/>
@@ -34931,7 +35371,7 @@
       </w:rPr>
     </w:lvl>
   </w:abstractNum>
-  <w:abstractNum w:abstractNumId="99">
+  <w:abstractNum w:abstractNumId="100">
     <w:nsid w:val="7083138C"/>
     <w:multiLevelType w:val="hybridMultilevel"/>
     <w:tmpl w:val="4198BD98"/>
@@ -35044,7 +35484,7 @@
       </w:rPr>
     </w:lvl>
   </w:abstractNum>
-  <w:abstractNum w:abstractNumId="100">
+  <w:abstractNum w:abstractNumId="101">
     <w:nsid w:val="71621FC3"/>
     <w:multiLevelType w:val="hybridMultilevel"/>
     <w:tmpl w:val="40D452FC"/>
@@ -35157,7 +35597,7 @@
       </w:rPr>
     </w:lvl>
   </w:abstractNum>
-  <w:abstractNum w:abstractNumId="101">
+  <w:abstractNum w:abstractNumId="102">
     <w:nsid w:val="72784329"/>
     <w:multiLevelType w:val="hybridMultilevel"/>
     <w:tmpl w:val="9EC690EC"/>
@@ -35270,7 +35710,7 @@
       </w:rPr>
     </w:lvl>
   </w:abstractNum>
-  <w:abstractNum w:abstractNumId="102">
+  <w:abstractNum w:abstractNumId="103">
     <w:nsid w:val="72BB4614"/>
     <w:multiLevelType w:val="hybridMultilevel"/>
     <w:tmpl w:val="650E4B7C"/>
@@ -35383,7 +35823,120 @@
       </w:rPr>
     </w:lvl>
   </w:abstractNum>
-  <w:abstractNum w:abstractNumId="103">
+  <w:abstractNum w:abstractNumId="104">
+    <w:nsid w:val="752268B1"/>
+    <w:multiLevelType w:val="hybridMultilevel"/>
+    <w:tmpl w:val="2EF6F89A"/>
+    <w:lvl w:ilvl="0" w:tplc="04090001">
+      <w:start w:val="1"/>
+      <w:numFmt w:val="bullet"/>
+      <w:lvlText w:val=""/>
+      <w:lvlJc w:val="left"/>
+      <w:pPr>
+        <w:ind w:left="720" w:hanging="360"/>
+      </w:pPr>
+      <w:rPr>
+        <w:rFonts w:ascii="Symbol" w:hAnsi="Symbol" w:hint="default"/>
+      </w:rPr>
+    </w:lvl>
+    <w:lvl w:ilvl="1" w:tplc="04090003">
+      <w:start w:val="1"/>
+      <w:numFmt w:val="bullet"/>
+      <w:lvlText w:val="o"/>
+      <w:lvlJc w:val="left"/>
+      <w:pPr>
+        <w:ind w:left="1440" w:hanging="360"/>
+      </w:pPr>
+      <w:rPr>
+        <w:rFonts w:ascii="Courier New" w:hAnsi="Courier New" w:cs="Courier New" w:hint="default"/>
+      </w:rPr>
+    </w:lvl>
+    <w:lvl w:ilvl="2" w:tplc="04090005">
+      <w:start w:val="1"/>
+      <w:numFmt w:val="bullet"/>
+      <w:lvlText w:val=""/>
+      <w:lvlJc w:val="left"/>
+      <w:pPr>
+        <w:ind w:left="2160" w:hanging="360"/>
+      </w:pPr>
+      <w:rPr>
+        <w:rFonts w:ascii="Wingdings" w:hAnsi="Wingdings" w:hint="default"/>
+      </w:rPr>
+    </w:lvl>
+    <w:lvl w:ilvl="3" w:tplc="04090001" w:tentative="1">
+      <w:start w:val="1"/>
+      <w:numFmt w:val="bullet"/>
+      <w:lvlText w:val=""/>
+      <w:lvlJc w:val="left"/>
+      <w:pPr>
+        <w:ind w:left="2880" w:hanging="360"/>
+      </w:pPr>
+      <w:rPr>
+        <w:rFonts w:ascii="Symbol" w:hAnsi="Symbol" w:hint="default"/>
+      </w:rPr>
+    </w:lvl>
+    <w:lvl w:ilvl="4" w:tplc="04090003" w:tentative="1">
+      <w:start w:val="1"/>
+      <w:numFmt w:val="bullet"/>
+      <w:lvlText w:val="o"/>
+      <w:lvlJc w:val="left"/>
+      <w:pPr>
+        <w:ind w:left="3600" w:hanging="360"/>
+      </w:pPr>
+      <w:rPr>
+        <w:rFonts w:ascii="Courier New" w:hAnsi="Courier New" w:cs="Courier New" w:hint="default"/>
+      </w:rPr>
+    </w:lvl>
+    <w:lvl w:ilvl="5" w:tplc="04090005" w:tentative="1">
+      <w:start w:val="1"/>
+      <w:numFmt w:val="bullet"/>
+      <w:lvlText w:val=""/>
+      <w:lvlJc w:val="left"/>
+      <w:pPr>
+        <w:ind w:left="4320" w:hanging="360"/>
+      </w:pPr>
+      <w:rPr>
+        <w:rFonts w:ascii="Wingdings" w:hAnsi="Wingdings" w:hint="default"/>
+      </w:rPr>
+    </w:lvl>
+    <w:lvl w:ilvl="6" w:tplc="04090001" w:tentative="1">
+      <w:start w:val="1"/>
+      <w:numFmt w:val="bullet"/>
+      <w:lvlText w:val=""/>
+      <w:lvlJc w:val="left"/>
+      <w:pPr>
+        <w:ind w:left="5040" w:hanging="360"/>
+      </w:pPr>
+      <w:rPr>
+        <w:rFonts w:ascii="Symbol" w:hAnsi="Symbol" w:hint="default"/>
+      </w:rPr>
+    </w:lvl>
+    <w:lvl w:ilvl="7" w:tplc="04090003" w:tentative="1">
+      <w:start w:val="1"/>
+      <w:numFmt w:val="bullet"/>
+      <w:lvlText w:val="o"/>
+      <w:lvlJc w:val="left"/>
+      <w:pPr>
+        <w:ind w:left="5760" w:hanging="360"/>
+      </w:pPr>
+      <w:rPr>
+        <w:rFonts w:ascii="Courier New" w:hAnsi="Courier New" w:cs="Courier New" w:hint="default"/>
+      </w:rPr>
+    </w:lvl>
+    <w:lvl w:ilvl="8" w:tplc="04090005" w:tentative="1">
+      <w:start w:val="1"/>
+      <w:numFmt w:val="bullet"/>
+      <w:lvlText w:val=""/>
+      <w:lvlJc w:val="left"/>
+      <w:pPr>
+        <w:ind w:left="6480" w:hanging="360"/>
+      </w:pPr>
+      <w:rPr>
+        <w:rFonts w:ascii="Wingdings" w:hAnsi="Wingdings" w:hint="default"/>
+      </w:rPr>
+    </w:lvl>
+  </w:abstractNum>
+  <w:abstractNum w:abstractNumId="105">
     <w:nsid w:val="75697BFB"/>
     <w:multiLevelType w:val="hybridMultilevel"/>
     <w:tmpl w:val="1C9C06D0"/>
@@ -35496,7 +36049,7 @@
       </w:rPr>
     </w:lvl>
   </w:abstractNum>
-  <w:abstractNum w:abstractNumId="104">
+  <w:abstractNum w:abstractNumId="106">
     <w:nsid w:val="78187B35"/>
     <w:multiLevelType w:val="hybridMultilevel"/>
     <w:tmpl w:val="D980A51A"/>
@@ -35609,7 +36162,7 @@
       </w:rPr>
     </w:lvl>
   </w:abstractNum>
-  <w:abstractNum w:abstractNumId="105">
+  <w:abstractNum w:abstractNumId="107">
     <w:nsid w:val="7A8474AA"/>
     <w:multiLevelType w:val="hybridMultilevel"/>
     <w:tmpl w:val="D368B570"/>
@@ -35722,7 +36275,7 @@
       </w:rPr>
     </w:lvl>
   </w:abstractNum>
-  <w:abstractNum w:abstractNumId="106">
+  <w:abstractNum w:abstractNumId="108">
     <w:nsid w:val="7B390EA6"/>
     <w:multiLevelType w:val="hybridMultilevel"/>
     <w:tmpl w:val="40625B06"/>
@@ -35808,7 +36361,7 @@
       </w:pPr>
     </w:lvl>
   </w:abstractNum>
-  <w:abstractNum w:abstractNumId="107">
+  <w:abstractNum w:abstractNumId="109">
     <w:nsid w:val="7B9A0EE4"/>
     <w:multiLevelType w:val="hybridMultilevel"/>
     <w:tmpl w:val="0C9E8FB4"/>
@@ -35921,7 +36474,7 @@
       </w:rPr>
     </w:lvl>
   </w:abstractNum>
-  <w:abstractNum w:abstractNumId="108">
+  <w:abstractNum w:abstractNumId="110">
     <w:nsid w:val="7FA1060E"/>
     <w:multiLevelType w:val="hybridMultilevel"/>
     <w:tmpl w:val="DA3CF1E8"/>
@@ -36038,13 +36591,13 @@
     <w:abstractNumId w:val="13"/>
   </w:num>
   <w:num w:numId="2">
-    <w:abstractNumId w:val="52"/>
+    <w:abstractNumId w:val="53"/>
   </w:num>
   <w:num w:numId="3">
     <w:abstractNumId w:val="1"/>
   </w:num>
   <w:num w:numId="4">
-    <w:abstractNumId w:val="90"/>
+    <w:abstractNumId w:val="91"/>
   </w:num>
   <w:num w:numId="5">
     <w:abstractNumId w:val="35"/>
@@ -36053,10 +36606,10 @@
     <w:abstractNumId w:val="32"/>
   </w:num>
   <w:num w:numId="7">
-    <w:abstractNumId w:val="48"/>
+    <w:abstractNumId w:val="49"/>
   </w:num>
   <w:num w:numId="8">
-    <w:abstractNumId w:val="93"/>
+    <w:abstractNumId w:val="94"/>
   </w:num>
   <w:num w:numId="9">
     <w:abstractNumId w:val="30"/>
@@ -36065,10 +36618,10 @@
     <w:abstractNumId w:val="18"/>
   </w:num>
   <w:num w:numId="11">
-    <w:abstractNumId w:val="77"/>
+    <w:abstractNumId w:val="78"/>
   </w:num>
   <w:num w:numId="12">
-    <w:abstractNumId w:val="49"/>
+    <w:abstractNumId w:val="50"/>
   </w:num>
   <w:num w:numId="13">
     <w:abstractNumId w:val="2"/>
@@ -36077,43 +36630,43 @@
     <w:abstractNumId w:val="5"/>
   </w:num>
   <w:num w:numId="15">
-    <w:abstractNumId w:val="86"/>
+    <w:abstractNumId w:val="87"/>
   </w:num>
   <w:num w:numId="16">
     <w:abstractNumId w:val="6"/>
   </w:num>
   <w:num w:numId="17">
-    <w:abstractNumId w:val="67"/>
+    <w:abstractNumId w:val="68"/>
   </w:num>
   <w:num w:numId="18">
-    <w:abstractNumId w:val="94"/>
+    <w:abstractNumId w:val="95"/>
   </w:num>
   <w:num w:numId="19">
-    <w:abstractNumId w:val="68"/>
+    <w:abstractNumId w:val="69"/>
   </w:num>
   <w:num w:numId="20">
-    <w:abstractNumId w:val="45"/>
+    <w:abstractNumId w:val="46"/>
   </w:num>
   <w:num w:numId="21">
-    <w:abstractNumId w:val="64"/>
+    <w:abstractNumId w:val="65"/>
   </w:num>
   <w:num w:numId="22">
-    <w:abstractNumId w:val="88"/>
+    <w:abstractNumId w:val="89"/>
   </w:num>
   <w:num w:numId="23">
-    <w:abstractNumId w:val="42"/>
+    <w:abstractNumId w:val="43"/>
   </w:num>
   <w:num w:numId="24">
     <w:abstractNumId w:val="9"/>
   </w:num>
   <w:num w:numId="25">
-    <w:abstractNumId w:val="101"/>
+    <w:abstractNumId w:val="102"/>
   </w:num>
   <w:num w:numId="26">
     <w:abstractNumId w:val="36"/>
   </w:num>
   <w:num w:numId="27">
-    <w:abstractNumId w:val="83"/>
+    <w:abstractNumId w:val="84"/>
   </w:num>
   <w:num w:numId="28">
     <w:abstractNumId w:val="17"/>
@@ -36122,40 +36675,40 @@
     <w:abstractNumId w:val="34"/>
   </w:num>
   <w:num w:numId="30">
-    <w:abstractNumId w:val="76"/>
+    <w:abstractNumId w:val="77"/>
   </w:num>
   <w:num w:numId="31">
-    <w:abstractNumId w:val="89"/>
+    <w:abstractNumId w:val="90"/>
   </w:num>
   <w:num w:numId="32">
-    <w:abstractNumId w:val="60"/>
+    <w:abstractNumId w:val="61"/>
   </w:num>
   <w:num w:numId="33">
-    <w:abstractNumId w:val="43"/>
+    <w:abstractNumId w:val="44"/>
   </w:num>
   <w:num w:numId="34">
     <w:abstractNumId w:val="12"/>
   </w:num>
   <w:num w:numId="35">
-    <w:abstractNumId w:val="81"/>
+    <w:abstractNumId w:val="82"/>
   </w:num>
   <w:num w:numId="36">
     <w:abstractNumId w:val="22"/>
   </w:num>
   <w:num w:numId="37">
-    <w:abstractNumId w:val="97"/>
+    <w:abstractNumId w:val="98"/>
   </w:num>
   <w:num w:numId="38">
-    <w:abstractNumId w:val="91"/>
+    <w:abstractNumId w:val="92"/>
   </w:num>
   <w:num w:numId="39">
     <w:abstractNumId w:val="19"/>
   </w:num>
   <w:num w:numId="40">
-    <w:abstractNumId w:val="47"/>
+    <w:abstractNumId w:val="48"/>
   </w:num>
   <w:num w:numId="41">
-    <w:abstractNumId w:val="56"/>
+    <w:abstractNumId w:val="57"/>
   </w:num>
   <w:num w:numId="42">
     <w:abstractNumId w:val="37"/>
@@ -36164,49 +36717,49 @@
     <w:abstractNumId w:val="33"/>
   </w:num>
   <w:num w:numId="44">
-    <w:abstractNumId w:val="98"/>
+    <w:abstractNumId w:val="99"/>
   </w:num>
   <w:num w:numId="45">
-    <w:abstractNumId w:val="74"/>
+    <w:abstractNumId w:val="75"/>
   </w:num>
   <w:num w:numId="46">
-    <w:abstractNumId w:val="75"/>
+    <w:abstractNumId w:val="76"/>
   </w:num>
   <w:num w:numId="47">
     <w:abstractNumId w:val="20"/>
   </w:num>
   <w:num w:numId="48">
-    <w:abstractNumId w:val="61"/>
+    <w:abstractNumId w:val="62"/>
   </w:num>
   <w:num w:numId="49">
     <w:abstractNumId w:val="24"/>
   </w:num>
   <w:num w:numId="50">
-    <w:abstractNumId w:val="78"/>
+    <w:abstractNumId w:val="79"/>
   </w:num>
   <w:num w:numId="51">
     <w:abstractNumId w:val="23"/>
   </w:num>
   <w:num w:numId="52">
-    <w:abstractNumId w:val="69"/>
+    <w:abstractNumId w:val="70"/>
   </w:num>
   <w:num w:numId="53">
-    <w:abstractNumId w:val="73"/>
+    <w:abstractNumId w:val="74"/>
   </w:num>
   <w:num w:numId="54">
-    <w:abstractNumId w:val="50"/>
+    <w:abstractNumId w:val="51"/>
   </w:num>
   <w:num w:numId="55">
-    <w:abstractNumId w:val="66"/>
+    <w:abstractNumId w:val="67"/>
   </w:num>
   <w:num w:numId="56">
-    <w:abstractNumId w:val="54"/>
+    <w:abstractNumId w:val="55"/>
   </w:num>
   <w:num w:numId="57">
-    <w:abstractNumId w:val="63"/>
+    <w:abstractNumId w:val="64"/>
   </w:num>
   <w:num w:numId="58">
-    <w:abstractNumId w:val="85"/>
+    <w:abstractNumId w:val="86"/>
   </w:num>
   <w:num w:numId="59">
     <w:abstractNumId w:val="25"/>
@@ -36215,7 +36768,7 @@
     <w:abstractNumId w:val="27"/>
   </w:num>
   <w:num w:numId="61">
-    <w:abstractNumId w:val="70"/>
+    <w:abstractNumId w:val="71"/>
   </w:num>
   <w:num w:numId="62">
     <w:abstractNumId w:val="41"/>
@@ -36224,13 +36777,13 @@
     <w:abstractNumId w:val="7"/>
   </w:num>
   <w:num w:numId="64">
-    <w:abstractNumId w:val="102"/>
+    <w:abstractNumId w:val="103"/>
   </w:num>
   <w:num w:numId="65">
-    <w:abstractNumId w:val="80"/>
+    <w:abstractNumId w:val="81"/>
   </w:num>
   <w:num w:numId="66">
-    <w:abstractNumId w:val="65"/>
+    <w:abstractNumId w:val="66"/>
   </w:num>
   <w:num w:numId="67">
     <w:abstractNumId w:val="40"/>
@@ -36239,13 +36792,13 @@
     <w:abstractNumId w:val="8"/>
   </w:num>
   <w:num w:numId="69">
-    <w:abstractNumId w:val="84"/>
+    <w:abstractNumId w:val="85"/>
   </w:num>
   <w:num w:numId="70">
-    <w:abstractNumId w:val="96"/>
+    <w:abstractNumId w:val="97"/>
   </w:num>
   <w:num w:numId="71">
-    <w:abstractNumId w:val="87"/>
+    <w:abstractNumId w:val="88"/>
   </w:num>
   <w:num w:numId="72">
     <w:abstractNumId w:val="11"/>
@@ -36254,40 +36807,40 @@
     <w:abstractNumId w:val="3"/>
   </w:num>
   <w:num w:numId="74">
-    <w:abstractNumId w:val="107"/>
+    <w:abstractNumId w:val="109"/>
   </w:num>
   <w:num w:numId="75">
-    <w:abstractNumId w:val="104"/>
+    <w:abstractNumId w:val="106"/>
   </w:num>
   <w:num w:numId="76">
-    <w:abstractNumId w:val="62"/>
+    <w:abstractNumId w:val="63"/>
   </w:num>
   <w:num w:numId="77">
-    <w:abstractNumId w:val="57"/>
+    <w:abstractNumId w:val="58"/>
   </w:num>
   <w:num w:numId="78">
     <w:abstractNumId w:val="0"/>
   </w:num>
   <w:num w:numId="79">
-    <w:abstractNumId w:val="53"/>
+    <w:abstractNumId w:val="54"/>
   </w:num>
   <w:num w:numId="80">
-    <w:abstractNumId w:val="82"/>
+    <w:abstractNumId w:val="83"/>
   </w:num>
   <w:num w:numId="81">
     <w:abstractNumId w:val="15"/>
   </w:num>
   <w:num w:numId="82">
-    <w:abstractNumId w:val="108"/>
+    <w:abstractNumId w:val="110"/>
   </w:num>
   <w:num w:numId="83">
-    <w:abstractNumId w:val="103"/>
+    <w:abstractNumId w:val="105"/>
   </w:num>
   <w:num w:numId="84">
     <w:abstractNumId w:val="39"/>
   </w:num>
   <w:num w:numId="85">
-    <w:abstractNumId w:val="58"/>
+    <w:abstractNumId w:val="59"/>
   </w:num>
   <w:num w:numId="86">
     <w:abstractNumId w:val="4"/>
@@ -36302,64 +36855,70 @@
     <w:abstractNumId w:val="21"/>
   </w:num>
   <w:num w:numId="90">
-    <w:abstractNumId w:val="71"/>
+    <w:abstractNumId w:val="72"/>
   </w:num>
   <w:num w:numId="91">
     <w:abstractNumId w:val="28"/>
   </w:num>
   <w:num w:numId="92">
-    <w:abstractNumId w:val="79"/>
+    <w:abstractNumId w:val="80"/>
   </w:num>
   <w:num w:numId="93">
     <w:abstractNumId w:val="14"/>
   </w:num>
   <w:num w:numId="94">
-    <w:abstractNumId w:val="72"/>
+    <w:abstractNumId w:val="73"/>
   </w:num>
   <w:num w:numId="95">
-    <w:abstractNumId w:val="46"/>
+    <w:abstractNumId w:val="47"/>
   </w:num>
   <w:num w:numId="96">
     <w:abstractNumId w:val="26"/>
   </w:num>
   <w:num w:numId="97">
-    <w:abstractNumId w:val="44"/>
+    <w:abstractNumId w:val="45"/>
   </w:num>
   <w:num w:numId="98">
     <w:abstractNumId w:val="10"/>
   </w:num>
   <w:num w:numId="99">
-    <w:abstractNumId w:val="55"/>
+    <w:abstractNumId w:val="56"/>
   </w:num>
   <w:num w:numId="100">
-    <w:abstractNumId w:val="105"/>
+    <w:abstractNumId w:val="107"/>
   </w:num>
   <w:num w:numId="101">
-    <w:abstractNumId w:val="106"/>
+    <w:abstractNumId w:val="108"/>
   </w:num>
   <w:num w:numId="102">
-    <w:abstractNumId w:val="92"/>
+    <w:abstractNumId w:val="93"/>
   </w:num>
   <w:num w:numId="103">
-    <w:abstractNumId w:val="59"/>
+    <w:abstractNumId w:val="60"/>
   </w:num>
   <w:num w:numId="104">
-    <w:abstractNumId w:val="99"/>
+    <w:abstractNumId w:val="100"/>
   </w:num>
   <w:num w:numId="105">
-    <w:abstractNumId w:val="100"/>
+    <w:abstractNumId w:val="101"/>
   </w:num>
   <w:num w:numId="106">
-    <w:abstractNumId w:val="51"/>
+    <w:abstractNumId w:val="52"/>
   </w:num>
   <w:num w:numId="107">
-    <w:abstractNumId w:val="95"/>
+    <w:abstractNumId w:val="96"/>
   </w:num>
   <w:num w:numId="108">
     <w:abstractNumId w:val="16"/>
   </w:num>
   <w:num w:numId="109">
     <w:abstractNumId w:val="38"/>
+  </w:num>
+  <w:num w:numId="110">
+    <w:abstractNumId w:val="104"/>
+  </w:num>
+  <w:num w:numId="111">
+    <w:abstractNumId w:val="42"/>
   </w:num>
   <w:numIdMacAtCleanup w:val="101"/>
 </w:numbering>
@@ -37155,7 +37714,7 @@
 </file>
 
 <file path=customXml/itemProps1.xml><?xml version="1.0" encoding="utf-8"?>
-<ds:datastoreItem xmlns:ds="http://schemas.openxmlformats.org/officeDocument/2006/customXml" ds:itemID="{863126A4-2946-428D-ABF8-2E714C7376F0}">
+<ds:datastoreItem xmlns:ds="http://schemas.openxmlformats.org/officeDocument/2006/customXml" ds:itemID="{D9AB75E0-83DD-4D55-9101-2E86A0223177}">
   <ds:schemaRefs>
     <ds:schemaRef ds:uri="http://schemas.openxmlformats.org/officeDocument/2006/bibliography"/>
   </ds:schemaRefs>

</xml_diff>

<commit_message>
Began notes on Schutt (2015) chapter 15
</commit_message>
<xml_diff>
--- a/Readings/Schutt_2015_Investigating-the-social-world_v00.docx
+++ b/Readings/Schutt_2015_Investigating-the-social-world_v00.docx
@@ -17396,9 +17396,7 @@
         </w:rPr>
       </w:pPr>
       <w:bookmarkStart w:id="10" w:name="Chapter11"/>
-      <w:bookmarkStart w:id="11" w:name="_GoBack"/>
       <w:bookmarkEnd w:id="10"/>
-      <w:bookmarkEnd w:id="11"/>
       <w:r>
         <w:rPr>
           <w:u w:val="single"/>
@@ -19490,8 +19488,8 @@
           <w:u w:val="single"/>
         </w:rPr>
       </w:pPr>
-      <w:bookmarkStart w:id="12" w:name="Chapter12"/>
-      <w:bookmarkEnd w:id="12"/>
+      <w:bookmarkStart w:id="11" w:name="Chapter12"/>
+      <w:bookmarkEnd w:id="11"/>
       <w:r>
         <w:rPr>
           <w:u w:val="single"/>
@@ -21202,8 +21200,8 @@
           <w:u w:val="single"/>
         </w:rPr>
       </w:pPr>
-      <w:bookmarkStart w:id="13" w:name="Chapter13"/>
-      <w:bookmarkEnd w:id="13"/>
+      <w:bookmarkStart w:id="12" w:name="Chapter13"/>
+      <w:bookmarkEnd w:id="12"/>
       <w:r>
         <w:rPr>
           <w:u w:val="single"/>
@@ -23305,8 +23303,8 @@
           <w:u w:val="single"/>
         </w:rPr>
       </w:pPr>
-      <w:bookmarkStart w:id="14" w:name="Chapter14"/>
-      <w:bookmarkEnd w:id="14"/>
+      <w:bookmarkStart w:id="13" w:name="Chapter14"/>
+      <w:bookmarkEnd w:id="13"/>
       <w:r>
         <w:rPr>
           <w:u w:val="single"/>
@@ -24971,16 +24969,936 @@
         <w:t>With Big Data, the normal procedures for making data anonymous may no longer guarantee anonymity.</w:t>
       </w:r>
     </w:p>
+    <w:p>
+      <w:pPr>
+        <w:sectPr>
+          <w:headerReference w:type="default" r:id="rId29"/>
+          <w:pgSz w:w="12240" w:h="15840"/>
+          <w:pgMar w:top="1440" w:right="1440" w:bottom="1440" w:left="1440" w:header="720" w:footer="720" w:gutter="0"/>
+          <w:pgNumType w:start="1"/>
+          <w:cols w:space="720"/>
+          <w:docGrid w:linePitch="360"/>
+        </w:sectPr>
+      </w:pPr>
+    </w:p>
+    <w:p>
+      <w:pPr>
+        <w:rPr>
+          <w:u w:val="single"/>
+        </w:rPr>
+      </w:pPr>
+      <w:r>
+        <w:rPr>
+          <w:u w:val="single"/>
+        </w:rPr>
+        <w:lastRenderedPageBreak/>
+        <w:t>Preview Questions</w:t>
+      </w:r>
+    </w:p>
+    <w:p>
+      <w:pPr>
+        <w:pStyle w:val="ListParagraph"/>
+        <w:numPr>
+          <w:ilvl w:val="0"/>
+          <w:numId w:val="121"/>
+        </w:numPr>
+      </w:pPr>
+      <w:r>
+        <w:t>Why did researchers start using mixed methods?</w:t>
+      </w:r>
+    </w:p>
+    <w:p>
+      <w:pPr>
+        <w:pStyle w:val="ListParagraph"/>
+        <w:numPr>
+          <w:ilvl w:val="0"/>
+          <w:numId w:val="121"/>
+        </w:numPr>
+      </w:pPr>
+      <w:r>
+        <w:t>What is the philosophy behind mixed methods?</w:t>
+      </w:r>
+    </w:p>
+    <w:p>
+      <w:pPr>
+        <w:pStyle w:val="ListParagraph"/>
+        <w:numPr>
+          <w:ilvl w:val="0"/>
+          <w:numId w:val="121"/>
+        </w:numPr>
+      </w:pPr>
+      <w:r>
+        <w:t>What are the types of mixed methods?</w:t>
+      </w:r>
+    </w:p>
+    <w:p>
+      <w:pPr>
+        <w:pStyle w:val="ListParagraph"/>
+        <w:numPr>
+          <w:ilvl w:val="0"/>
+          <w:numId w:val="121"/>
+        </w:numPr>
+      </w:pPr>
+      <w:r>
+        <w:t>What are the strengths and limitations of mixed methods?</w:t>
+      </w:r>
+    </w:p>
+    <w:p>
+      <w:pPr>
+        <w:pStyle w:val="ListParagraph"/>
+        <w:numPr>
+          <w:ilvl w:val="0"/>
+          <w:numId w:val="121"/>
+        </w:numPr>
+      </w:pPr>
+      <w:r>
+        <w:t>What are the primary ethical considerations regarding mixed methods?</w:t>
+      </w:r>
+    </w:p>
     <w:p/>
+    <w:p>
+      <w:pPr>
+        <w:rPr>
+          <w:u w:val="single"/>
+        </w:rPr>
+      </w:pPr>
+      <w:r>
+        <w:rPr>
+          <w:u w:val="single"/>
+        </w:rPr>
+        <w:t>Reading Summary</w:t>
+      </w:r>
+    </w:p>
+    <w:p>
+      <w:r>
+        <w:t>The Nature of Mixed Methods</w:t>
+      </w:r>
+    </w:p>
+    <w:p>
+      <w:pPr>
+        <w:pStyle w:val="ListParagraph"/>
+        <w:numPr>
+          <w:ilvl w:val="0"/>
+          <w:numId w:val="122"/>
+        </w:numPr>
+      </w:pPr>
+      <w:r>
+        <w:t>A single method may not adequately represent the social world’s complexity.</w:t>
+      </w:r>
+    </w:p>
     <w:p/>
     <w:p>
-      <w:pPr>
-        <w:ind w:left="105"/>
-      </w:pPr>
+      <w:r>
+        <w:t>History of Mixed Methods</w:t>
+      </w:r>
+    </w:p>
+    <w:p>
+      <w:pPr>
+        <w:pStyle w:val="ListParagraph"/>
+        <w:numPr>
+          <w:ilvl w:val="0"/>
+          <w:numId w:val="122"/>
+        </w:numPr>
+      </w:pPr>
+      <w:r>
+        <w:t>Mixed metho</w:t>
+      </w:r>
+      <w:r>
+        <w:t>ds are</w:t>
+      </w:r>
+      <w:r>
+        <w:t xml:space="preserve"> research that combined qualitative and quantitative research techniques to investigate the same research question.</w:t>
+      </w:r>
+    </w:p>
+    <w:p>
+      <w:pPr>
+        <w:pStyle w:val="ListParagraph"/>
+        <w:numPr>
+          <w:ilvl w:val="0"/>
+          <w:numId w:val="122"/>
+        </w:numPr>
+      </w:pPr>
+      <w:proofErr w:type="spellStart"/>
+      <w:r>
+        <w:t>Multitrait</w:t>
+      </w:r>
+      <w:proofErr w:type="spellEnd"/>
+      <w:r>
+        <w:t>-multimethod matrix is a method of evaluating the validity of measures:</w:t>
+      </w:r>
+    </w:p>
+    <w:p>
+      <w:pPr>
+        <w:pStyle w:val="ListParagraph"/>
+        <w:numPr>
+          <w:ilvl w:val="1"/>
+          <w:numId w:val="122"/>
+        </w:numPr>
+      </w:pPr>
+      <w:r>
+        <w:t>Measuring the same phenomenon with different methods produces convergent results.</w:t>
+      </w:r>
+    </w:p>
+    <w:p>
+      <w:pPr>
+        <w:pStyle w:val="ListParagraph"/>
+        <w:numPr>
+          <w:ilvl w:val="1"/>
+          <w:numId w:val="122"/>
+        </w:numPr>
+      </w:pPr>
+      <w:r>
+        <w:t>Measuring different phenomenon with the same method produces divergent results.</w:t>
+      </w:r>
+    </w:p>
+    <w:p>
+      <w:pPr>
+        <w:pStyle w:val="ListParagraph"/>
+        <w:numPr>
+          <w:ilvl w:val="0"/>
+          <w:numId w:val="122"/>
+        </w:numPr>
+      </w:pPr>
+      <w:r>
+        <w:t>Mixed methods used more in applied fields than in academic disciplines.</w:t>
+      </w:r>
+    </w:p>
+    <w:p>
+      <w:pPr>
+        <w:pStyle w:val="ListParagraph"/>
+        <w:numPr>
+          <w:ilvl w:val="0"/>
+          <w:numId w:val="122"/>
+        </w:numPr>
+      </w:pPr>
+      <w:r>
+        <w:t xml:space="preserve">The paradigm wars refer to </w:t>
+      </w:r>
+      <w:r>
+        <w:t xml:space="preserve">a period between the 1970s and 1990s when there was intense among social scientists about the value of positivist </w:t>
+      </w:r>
+      <w:r>
+        <w:t xml:space="preserve">(quantitative) </w:t>
+      </w:r>
+      <w:r>
+        <w:t>and interpretivist/constr</w:t>
+      </w:r>
+      <w:r>
+        <w:t>uctivists</w:t>
+      </w:r>
+      <w:r>
+        <w:t xml:space="preserve"> (qualitative)</w:t>
+      </w:r>
+      <w:r>
+        <w:t xml:space="preserve"> research philosophies.</w:t>
+      </w:r>
     </w:p>
     <w:p/>
+    <w:p>
+      <w:r>
+        <w:t>Philosophy of Mixed Methods</w:t>
+      </w:r>
+    </w:p>
+    <w:p>
+      <w:pPr>
+        <w:pStyle w:val="ListParagraph"/>
+        <w:numPr>
+          <w:ilvl w:val="0"/>
+          <w:numId w:val="123"/>
+        </w:numPr>
+      </w:pPr>
+      <w:r>
+        <w:t>Scientific paradigms</w:t>
+      </w:r>
+    </w:p>
+    <w:p>
+      <w:pPr>
+        <w:pStyle w:val="ListParagraph"/>
+        <w:numPr>
+          <w:ilvl w:val="1"/>
+          <w:numId w:val="123"/>
+        </w:numPr>
+      </w:pPr>
+      <w:r>
+        <w:t>Unquestioned presuppositions</w:t>
+      </w:r>
+    </w:p>
+    <w:p>
+      <w:pPr>
+        <w:pStyle w:val="ListParagraph"/>
+        <w:numPr>
+          <w:ilvl w:val="1"/>
+          <w:numId w:val="123"/>
+        </w:numPr>
+      </w:pPr>
+      <w:r>
+        <w:t>Accepted theories</w:t>
+      </w:r>
+    </w:p>
+    <w:p>
+      <w:pPr>
+        <w:pStyle w:val="ListParagraph"/>
+        <w:numPr>
+          <w:ilvl w:val="1"/>
+          <w:numId w:val="123"/>
+        </w:numPr>
+      </w:pPr>
+      <w:r>
+        <w:t>Foundational research findings</w:t>
+      </w:r>
+    </w:p>
+    <w:p>
+      <w:pPr>
+        <w:pStyle w:val="ListParagraph"/>
+        <w:numPr>
+          <w:ilvl w:val="0"/>
+          <w:numId w:val="123"/>
+        </w:numPr>
+      </w:pPr>
+      <w:r>
+        <w:t>Positivist philosophy</w:t>
+      </w:r>
+    </w:p>
+    <w:p>
+      <w:pPr>
+        <w:pStyle w:val="ListParagraph"/>
+        <w:numPr>
+          <w:ilvl w:val="1"/>
+          <w:numId w:val="123"/>
+        </w:numPr>
+      </w:pPr>
+      <w:r>
+        <w:t>There is a reality that exists apart from our perceptions or interpretations.</w:t>
+      </w:r>
+    </w:p>
+    <w:p>
+      <w:pPr>
+        <w:pStyle w:val="ListParagraph"/>
+        <w:numPr>
+          <w:ilvl w:val="1"/>
+          <w:numId w:val="123"/>
+        </w:numPr>
+      </w:pPr>
+      <w:r>
+        <w:t>Test whether the evidence we collect indicates the real world is consistent with our ideas about it.</w:t>
+      </w:r>
+    </w:p>
+    <w:p>
+      <w:pPr>
+        <w:pStyle w:val="ListParagraph"/>
+        <w:numPr>
+          <w:ilvl w:val="1"/>
+          <w:numId w:val="123"/>
+        </w:numPr>
+      </w:pPr>
+      <w:r>
+        <w:t>If the evidence is not consistent without our ideas, then we must revise our ideas accordingly.</w:t>
+      </w:r>
+    </w:p>
+    <w:p>
+      <w:pPr>
+        <w:pStyle w:val="ListParagraph"/>
+        <w:numPr>
+          <w:ilvl w:val="1"/>
+          <w:numId w:val="123"/>
+        </w:numPr>
+      </w:pPr>
+      <w:r>
+        <w:t>Need to be objective to avoid distortion and personal bias.</w:t>
+      </w:r>
+    </w:p>
+    <w:p>
+      <w:pPr>
+        <w:pStyle w:val="ListParagraph"/>
+        <w:numPr>
+          <w:ilvl w:val="0"/>
+          <w:numId w:val="123"/>
+        </w:numPr>
+      </w:pPr>
+      <w:r>
+        <w:t>Constructivist philosophy</w:t>
+      </w:r>
+    </w:p>
+    <w:p>
+      <w:pPr>
+        <w:pStyle w:val="ListParagraph"/>
+        <w:numPr>
+          <w:ilvl w:val="1"/>
+          <w:numId w:val="123"/>
+        </w:numPr>
+      </w:pPr>
+      <w:r>
+        <w:t>Reality only exists in relation to each individual’s unique perspective.</w:t>
+      </w:r>
+    </w:p>
+    <w:p>
+      <w:pPr>
+        <w:pStyle w:val="ListParagraph"/>
+        <w:numPr>
+          <w:ilvl w:val="1"/>
+          <w:numId w:val="123"/>
+        </w:numPr>
+      </w:pPr>
+      <w:r>
+        <w:t>There is no single reality.</w:t>
+      </w:r>
+    </w:p>
+    <w:p>
+      <w:pPr>
+        <w:pStyle w:val="ListParagraph"/>
+        <w:numPr>
+          <w:ilvl w:val="1"/>
+          <w:numId w:val="123"/>
+        </w:numPr>
+      </w:pPr>
+      <w:r>
+        <w:t>We learn about and interpret the experiences and beliefs of others using theories.</w:t>
+      </w:r>
+    </w:p>
+    <w:p>
+      <w:pPr>
+        <w:pStyle w:val="ListParagraph"/>
+        <w:numPr>
+          <w:ilvl w:val="1"/>
+          <w:numId w:val="123"/>
+        </w:numPr>
+      </w:pPr>
+      <w:r>
+        <w:t>The evidence we collect enables us to understand the perspectives of others and the larger social contexts.</w:t>
+      </w:r>
+    </w:p>
+    <w:p>
+      <w:pPr>
+        <w:pStyle w:val="ListParagraph"/>
+        <w:numPr>
+          <w:ilvl w:val="1"/>
+          <w:numId w:val="123"/>
+        </w:numPr>
+      </w:pPr>
+      <w:r>
+        <w:t>We cannot conclude whether one perspective is correct.</w:t>
+      </w:r>
+    </w:p>
+    <w:p>
+      <w:pPr>
+        <w:pStyle w:val="ListParagraph"/>
+        <w:numPr>
+          <w:ilvl w:val="0"/>
+          <w:numId w:val="123"/>
+        </w:numPr>
+      </w:pPr>
+      <w:r>
+        <w:t>Pragmatism philosophy</w:t>
+      </w:r>
+    </w:p>
+    <w:p>
+      <w:pPr>
+        <w:pStyle w:val="ListParagraph"/>
+        <w:numPr>
+          <w:ilvl w:val="1"/>
+          <w:numId w:val="123"/>
+        </w:numPr>
+      </w:pPr>
+      <w:r>
+        <w:t>The meaning of human behavior and beliefs is understood through their consequences.</w:t>
+      </w:r>
+    </w:p>
+    <w:p>
+      <w:pPr>
+        <w:pStyle w:val="ListParagraph"/>
+        <w:numPr>
+          <w:ilvl w:val="1"/>
+          <w:numId w:val="123"/>
+        </w:numPr>
+      </w:pPr>
+      <w:r>
+        <w:t>Don’t worry about the nature of reality.</w:t>
+      </w:r>
+    </w:p>
+    <w:p>
+      <w:pPr>
+        <w:pStyle w:val="ListParagraph"/>
+        <w:numPr>
+          <w:ilvl w:val="1"/>
+          <w:numId w:val="123"/>
+        </w:numPr>
+      </w:pPr>
+      <w:r>
+        <w:t>Understand the difference it would make acting in one way rather than another.</w:t>
+      </w:r>
+    </w:p>
+    <w:p>
+      <w:pPr>
+        <w:pStyle w:val="ListParagraph"/>
+        <w:numPr>
+          <w:ilvl w:val="0"/>
+          <w:numId w:val="123"/>
+        </w:numPr>
+      </w:pPr>
+      <w:r>
+        <w:lastRenderedPageBreak/>
+        <w:t>Limitations</w:t>
+      </w:r>
+    </w:p>
+    <w:p>
+      <w:pPr>
+        <w:pStyle w:val="ListParagraph"/>
+        <w:numPr>
+          <w:ilvl w:val="1"/>
+          <w:numId w:val="123"/>
+        </w:numPr>
+      </w:pPr>
+      <w:r>
+        <w:t xml:space="preserve">Qualitative </w:t>
+      </w:r>
+      <w:r>
+        <w:sym w:font="Wingdings" w:char="F0E0"/>
+      </w:r>
+      <w:r>
+        <w:t xml:space="preserve"> the extent of influence</w:t>
+      </w:r>
+    </w:p>
+    <w:p>
+      <w:pPr>
+        <w:pStyle w:val="ListParagraph"/>
+        <w:numPr>
+          <w:ilvl w:val="1"/>
+          <w:numId w:val="123"/>
+        </w:numPr>
+      </w:pPr>
+      <w:r>
+        <w:t xml:space="preserve">Quantitative </w:t>
+      </w:r>
+      <w:r>
+        <w:sym w:font="Wingdings" w:char="F0E0"/>
+      </w:r>
+      <w:r>
+        <w:t xml:space="preserve"> why, how, and so what</w:t>
+      </w:r>
+    </w:p>
+    <w:p/>
+    <w:p>
+      <w:r>
+        <w:t>Types of Mixed Methods</w:t>
+      </w:r>
+    </w:p>
+    <w:p>
+      <w:pPr>
+        <w:pStyle w:val="ListParagraph"/>
+        <w:numPr>
+          <w:ilvl w:val="0"/>
+          <w:numId w:val="124"/>
+        </w:numPr>
+      </w:pPr>
+      <w:r>
+        <w:t>Conventions</w:t>
+      </w:r>
+    </w:p>
+    <w:p>
+      <w:pPr>
+        <w:pStyle w:val="ListParagraph"/>
+        <w:numPr>
+          <w:ilvl w:val="1"/>
+          <w:numId w:val="124"/>
+        </w:numPr>
+      </w:pPr>
+      <w:r>
+        <w:t>Primary method indicated with uppercase (e.g., QUAN or QUAL).</w:t>
+      </w:r>
+    </w:p>
+    <w:p>
+      <w:pPr>
+        <w:pStyle w:val="ListParagraph"/>
+        <w:numPr>
+          <w:ilvl w:val="1"/>
+          <w:numId w:val="124"/>
+        </w:numPr>
+      </w:pPr>
+      <w:r>
+        <w:t xml:space="preserve">Secondary method indicated with lowercase (e.g., </w:t>
+      </w:r>
+      <w:proofErr w:type="spellStart"/>
+      <w:r>
+        <w:t>quan</w:t>
+      </w:r>
+      <w:proofErr w:type="spellEnd"/>
+      <w:r>
+        <w:t xml:space="preserve"> or </w:t>
+      </w:r>
+      <w:proofErr w:type="spellStart"/>
+      <w:r>
+        <w:t>qual</w:t>
+      </w:r>
+      <w:proofErr w:type="spellEnd"/>
+      <w:r>
+        <w:t>).</w:t>
+      </w:r>
+    </w:p>
+    <w:p>
+      <w:pPr>
+        <w:pStyle w:val="ListParagraph"/>
+        <w:numPr>
+          <w:ilvl w:val="1"/>
+          <w:numId w:val="124"/>
+        </w:numPr>
+      </w:pPr>
+      <w:r>
+        <w:t>Both methods given priority is indicated with uppercase for both.</w:t>
+      </w:r>
+    </w:p>
+    <w:p>
+      <w:pPr>
+        <w:pStyle w:val="ListParagraph"/>
+        <w:numPr>
+          <w:ilvl w:val="1"/>
+          <w:numId w:val="124"/>
+        </w:numPr>
+      </w:pPr>
+      <w:r>
+        <w:t xml:space="preserve">Sequence of usage indicated with an arrow (e.g., QUAL </w:t>
+      </w:r>
+      <w:r>
+        <w:sym w:font="Wingdings" w:char="F0E0"/>
+      </w:r>
+      <w:r>
+        <w:t xml:space="preserve"> </w:t>
+      </w:r>
+      <w:proofErr w:type="spellStart"/>
+      <w:r>
+        <w:t>quan</w:t>
+      </w:r>
+      <w:proofErr w:type="spellEnd"/>
+      <w:r>
+        <w:t>).</w:t>
+      </w:r>
+    </w:p>
+    <w:p>
+      <w:pPr>
+        <w:pStyle w:val="ListParagraph"/>
+        <w:numPr>
+          <w:ilvl w:val="1"/>
+          <w:numId w:val="124"/>
+        </w:numPr>
+      </w:pPr>
+      <w:r>
+        <w:t xml:space="preserve">Methods used concurrently but one has priority, the secondary method is said to be embedded in the primary method [e.g., </w:t>
+      </w:r>
+      <w:proofErr w:type="gramStart"/>
+      <w:r>
+        <w:t>QUAL(</w:t>
+      </w:r>
+      <w:proofErr w:type="spellStart"/>
+      <w:proofErr w:type="gramEnd"/>
+      <w:r>
+        <w:t>quan</w:t>
+      </w:r>
+      <w:proofErr w:type="spellEnd"/>
+      <w:r>
+        <w:t>)].</w:t>
+      </w:r>
+    </w:p>
+    <w:p>
+      <w:pPr>
+        <w:pStyle w:val="ListParagraph"/>
+        <w:numPr>
+          <w:ilvl w:val="1"/>
+          <w:numId w:val="124"/>
+        </w:numPr>
+      </w:pPr>
+      <w:r>
+        <w:t>Methods used concurrently with equal priority indicated with plus sign (e.g., QUAL+QUAN).</w:t>
+      </w:r>
+    </w:p>
+    <w:p>
+      <w:pPr>
+        <w:pStyle w:val="ListParagraph"/>
+        <w:numPr>
+          <w:ilvl w:val="1"/>
+          <w:numId w:val="124"/>
+        </w:numPr>
+      </w:pPr>
+      <w:r>
+        <w:t>A research program uses results of research using one method to inform the research focused on the same question that uses a different research method.</w:t>
+      </w:r>
+    </w:p>
+    <w:p>
+      <w:pPr>
+        <w:pStyle w:val="ListParagraph"/>
+        <w:numPr>
+          <w:ilvl w:val="2"/>
+          <w:numId w:val="124"/>
+        </w:numPr>
+      </w:pPr>
+      <w:r>
+        <w:t xml:space="preserve">Both methods have equal priority </w:t>
+      </w:r>
+    </w:p>
+    <w:p>
+      <w:pPr>
+        <w:pStyle w:val="ListParagraph"/>
+        <w:numPr>
+          <w:ilvl w:val="2"/>
+          <w:numId w:val="124"/>
+        </w:numPr>
+      </w:pPr>
+      <w:r>
+        <w:t xml:space="preserve">QUAL </w:t>
+      </w:r>
+      <w:r>
+        <w:sym w:font="Wingdings" w:char="F0E0"/>
+      </w:r>
+      <w:r>
+        <w:t xml:space="preserve"> QUAN</w:t>
+      </w:r>
+    </w:p>
+    <w:p>
+      <w:pPr>
+        <w:pStyle w:val="ListParagraph"/>
+        <w:numPr>
+          <w:ilvl w:val="1"/>
+          <w:numId w:val="124"/>
+        </w:numPr>
+      </w:pPr>
+      <w:r>
+        <w:t>QUESTION: How do you measure “priority”?</w:t>
+      </w:r>
+    </w:p>
+    <w:p>
+      <w:pPr>
+        <w:pStyle w:val="ListParagraph"/>
+        <w:numPr>
+          <w:ilvl w:val="0"/>
+          <w:numId w:val="124"/>
+        </w:numPr>
+      </w:pPr>
+      <w:r>
+        <w:t>Integrated Designs</w:t>
+      </w:r>
+    </w:p>
+    <w:p>
+      <w:pPr>
+        <w:pStyle w:val="ListParagraph"/>
+        <w:numPr>
+          <w:ilvl w:val="1"/>
+          <w:numId w:val="124"/>
+        </w:numPr>
+      </w:pPr>
+      <w:r>
+        <w:t>Qualitative and quantitative methods are used concurrently and both are given equal importance.</w:t>
+      </w:r>
+    </w:p>
+    <w:p>
+      <w:pPr>
+        <w:pStyle w:val="ListParagraph"/>
+        <w:numPr>
+          <w:ilvl w:val="2"/>
+          <w:numId w:val="124"/>
+        </w:numPr>
+      </w:pPr>
+      <w:r>
+        <w:t>Findings from each method are integrated during the analysis.</w:t>
+      </w:r>
+    </w:p>
+    <w:p>
+      <w:pPr>
+        <w:pStyle w:val="ListParagraph"/>
+        <w:numPr>
+          <w:ilvl w:val="2"/>
+          <w:numId w:val="124"/>
+        </w:numPr>
+      </w:pPr>
+      <w:r>
+        <w:t>QUAL+QUAN</w:t>
+      </w:r>
+    </w:p>
+    <w:p>
+      <w:pPr>
+        <w:pStyle w:val="ListParagraph"/>
+        <w:numPr>
+          <w:ilvl w:val="0"/>
+          <w:numId w:val="124"/>
+        </w:numPr>
+      </w:pPr>
+      <w:r>
+        <w:t>Embedded Designs</w:t>
+      </w:r>
+    </w:p>
+    <w:p>
+      <w:pPr>
+        <w:pStyle w:val="ListParagraph"/>
+        <w:numPr>
+          <w:ilvl w:val="1"/>
+          <w:numId w:val="124"/>
+        </w:numPr>
+      </w:pPr>
+      <w:r>
+        <w:t>Qualitative and quantitative m</w:t>
+      </w:r>
+      <w:r>
+        <w:t>ethods used concurrently but one has priority</w:t>
+      </w:r>
+      <w:r>
+        <w:t>.</w:t>
+      </w:r>
+    </w:p>
+    <w:p>
+      <w:pPr>
+        <w:pStyle w:val="ListParagraph"/>
+        <w:numPr>
+          <w:ilvl w:val="2"/>
+          <w:numId w:val="124"/>
+        </w:numPr>
+      </w:pPr>
+      <w:r>
+        <w:t xml:space="preserve">Findings from secondary method helps to better interpret the findings of the primary method. </w:t>
+      </w:r>
+    </w:p>
+    <w:p>
+      <w:pPr>
+        <w:pStyle w:val="ListParagraph"/>
+        <w:numPr>
+          <w:ilvl w:val="2"/>
+          <w:numId w:val="124"/>
+        </w:numPr>
+      </w:pPr>
+      <w:r>
+        <w:t>“a-ha” insights</w:t>
+      </w:r>
+    </w:p>
+    <w:p>
+      <w:pPr>
+        <w:pStyle w:val="ListParagraph"/>
+        <w:numPr>
+          <w:ilvl w:val="2"/>
+          <w:numId w:val="124"/>
+        </w:numPr>
+      </w:pPr>
+      <w:r>
+        <w:t>e.g., QUAL(</w:t>
+      </w:r>
+      <w:proofErr w:type="spellStart"/>
+      <w:r>
+        <w:t>quan</w:t>
+      </w:r>
+      <w:proofErr w:type="spellEnd"/>
+      <w:r>
+        <w:t>)</w:t>
+      </w:r>
+    </w:p>
+    <w:p>
+      <w:pPr>
+        <w:pStyle w:val="ListParagraph"/>
+        <w:numPr>
+          <w:ilvl w:val="0"/>
+          <w:numId w:val="124"/>
+        </w:numPr>
+      </w:pPr>
+      <w:r>
+        <w:t>Staged Designs</w:t>
+      </w:r>
+    </w:p>
+    <w:p>
+      <w:pPr>
+        <w:pStyle w:val="ListParagraph"/>
+        <w:numPr>
+          <w:ilvl w:val="1"/>
+          <w:numId w:val="124"/>
+        </w:numPr>
+      </w:pPr>
+      <w:r>
+        <w:t>Qualitative and quantitative methods used sequentially and one is given priority.</w:t>
+      </w:r>
+    </w:p>
+    <w:p>
+      <w:pPr>
+        <w:pStyle w:val="ListParagraph"/>
+        <w:numPr>
+          <w:ilvl w:val="2"/>
+          <w:numId w:val="124"/>
+        </w:numPr>
+      </w:pPr>
+      <w:r>
+        <w:t>Findings from the initial method guide the design of the subsequent method.</w:t>
+      </w:r>
+    </w:p>
+    <w:p>
+      <w:pPr>
+        <w:pStyle w:val="ListParagraph"/>
+        <w:numPr>
+          <w:ilvl w:val="0"/>
+          <w:numId w:val="124"/>
+        </w:numPr>
+      </w:pPr>
+      <w:r>
+        <w:t>Complex Designs</w:t>
+      </w:r>
+    </w:p>
+    <w:p>
+      <w:pPr>
+        <w:pStyle w:val="ListParagraph"/>
+        <w:numPr>
+          <w:ilvl w:val="1"/>
+          <w:numId w:val="124"/>
+        </w:numPr>
+      </w:pPr>
+      <w:r>
+        <w:t xml:space="preserve">Qualitative and quantitative methods are used </w:t>
+      </w:r>
+    </w:p>
+    <w:p>
+      <w:pPr>
+        <w:pStyle w:val="ListParagraph"/>
+        <w:numPr>
+          <w:ilvl w:val="2"/>
+          <w:numId w:val="124"/>
+        </w:numPr>
+      </w:pPr>
+      <w:r>
+        <w:t>More than one of the four basic types of mixed methods used, or</w:t>
+      </w:r>
+    </w:p>
+    <w:p>
+      <w:pPr>
+        <w:pStyle w:val="ListParagraph"/>
+        <w:numPr>
+          <w:ilvl w:val="2"/>
+          <w:numId w:val="124"/>
+        </w:numPr>
+      </w:pPr>
+      <w:r>
+        <w:t>At least one of the basic types is repeated.</w:t>
+      </w:r>
+    </w:p>
+    <w:p>
+      <w:pPr>
+        <w:pStyle w:val="ListParagraph"/>
+        <w:numPr>
+          <w:ilvl w:val="2"/>
+          <w:numId w:val="124"/>
+        </w:numPr>
+      </w:pPr>
+      <w:r>
+        <w:t>e.g., (QUAL</w:t>
+      </w:r>
+      <w:r>
+        <w:sym w:font="Wingdings" w:char="F0E0"/>
+      </w:r>
+      <w:r>
+        <w:t>QUAN)</w:t>
+      </w:r>
+      <w:r>
+        <w:sym w:font="Wingdings" w:char="F0E0"/>
+      </w:r>
+      <w:r>
+        <w:t>(QUAL+QUAN)</w:t>
+      </w:r>
+    </w:p>
+    <w:p>
+      <w:bookmarkStart w:id="14" w:name="_GoBack"/>
+      <w:bookmarkEnd w:id="14"/>
+    </w:p>
     <w:sectPr>
-      <w:headerReference w:type="default" r:id="rId29"/>
+      <w:headerReference w:type="default" r:id="rId30"/>
       <w:pgSz w:w="12240" w:h="15840"/>
       <w:pgMar w:top="1440" w:right="1440" w:bottom="1440" w:left="1440" w:header="720" w:footer="720" w:gutter="0"/>
       <w:pgNumType w:start="1"/>
@@ -25312,7 +26230,7 @@
         <w:b/>
         <w:noProof/>
       </w:rPr>
-      <w:t>1</w:t>
+      <w:t>5</w:t>
     </w:r>
     <w:r>
       <w:rPr>
@@ -25695,6 +26613,113 @@
 </w:hdr>
 </file>
 
+<file path=word/header15.xml><?xml version="1.0" encoding="utf-8"?>
+<w:hdr xmlns:wpc="http://schemas.microsoft.com/office/word/2010/wordprocessingCanvas" xmlns:mc="http://schemas.openxmlformats.org/markup-compatibility/2006" xmlns:o="urn:schemas-microsoft-com:office:office" xmlns:r="http://schemas.openxmlformats.org/officeDocument/2006/relationships" xmlns:m="http://schemas.openxmlformats.org/officeDocument/2006/math" xmlns:v="urn:schemas-microsoft-com:vml" xmlns:wp14="http://schemas.microsoft.com/office/word/2010/wordprocessingDrawing" xmlns:wp="http://schemas.openxmlformats.org/drawingml/2006/wordprocessingDrawing" xmlns:w10="urn:schemas-microsoft-com:office:word" xmlns:w="http://schemas.openxmlformats.org/wordprocessingml/2006/main" xmlns:w14="http://schemas.microsoft.com/office/word/2010/wordml" xmlns:wpg="http://schemas.microsoft.com/office/word/2010/wordprocessingGroup" xmlns:wpi="http://schemas.microsoft.com/office/word/2010/wordprocessingInk" xmlns:wne="http://schemas.microsoft.com/office/word/2006/wordml" xmlns:wps="http://schemas.microsoft.com/office/word/2010/wordprocessingShape" mc:Ignorable="w14 wp14">
+  <w:p>
+    <w:pPr>
+      <w:pStyle w:val="Header"/>
+    </w:pPr>
+    <w:proofErr w:type="spellStart"/>
+    <w:r>
+      <w:t>Schutt</w:t>
+    </w:r>
+    <w:proofErr w:type="spellEnd"/>
+    <w:r>
+      <w:t>, R.K. (2015). Investigating the social world: the process and practice of research. 8th edition. Thousand Oaks, California: Sage.</w:t>
+    </w:r>
+  </w:p>
+  <w:p>
+    <w:pPr>
+      <w:pStyle w:val="Header"/>
+    </w:pPr>
+  </w:p>
+  <w:p>
+    <w:pPr>
+      <w:pStyle w:val="Header"/>
+      <w:rPr>
+        <w:b/>
+      </w:rPr>
+    </w:pPr>
+    <w:r>
+      <w:t xml:space="preserve">Chapter 15: Mixed Methods| Page </w:t>
+    </w:r>
+    <w:r>
+      <w:rPr>
+        <w:b/>
+      </w:rPr>
+      <w:fldChar w:fldCharType="begin"/>
+    </w:r>
+    <w:r>
+      <w:rPr>
+        <w:b/>
+      </w:rPr>
+      <w:instrText xml:space="preserve"> PAGE  \* Arabic  \* MERGEFORMAT </w:instrText>
+    </w:r>
+    <w:r>
+      <w:rPr>
+        <w:b/>
+      </w:rPr>
+      <w:fldChar w:fldCharType="separate"/>
+    </w:r>
+    <w:r>
+      <w:rPr>
+        <w:b/>
+        <w:noProof/>
+      </w:rPr>
+      <w:t>2</w:t>
+    </w:r>
+    <w:r>
+      <w:rPr>
+        <w:b/>
+      </w:rPr>
+      <w:fldChar w:fldCharType="end"/>
+    </w:r>
+    <w:r>
+      <w:t xml:space="preserve"> of </w:t>
+    </w:r>
+    <w:r>
+      <w:rPr>
+        <w:b/>
+      </w:rPr>
+      <w:fldChar w:fldCharType="begin"/>
+    </w:r>
+    <w:r>
+      <w:rPr>
+        <w:b/>
+      </w:rPr>
+      <w:instrText xml:space="preserve"> SECTIONPAGES   \* MERGEFORMAT </w:instrText>
+    </w:r>
+    <w:r>
+      <w:rPr>
+        <w:b/>
+      </w:rPr>
+      <w:fldChar w:fldCharType="separate"/>
+    </w:r>
+    <w:r>
+      <w:rPr>
+        <w:b/>
+        <w:noProof/>
+      </w:rPr>
+      <w:t>2</w:t>
+    </w:r>
+    <w:r>
+      <w:rPr>
+        <w:b/>
+      </w:rPr>
+      <w:fldChar w:fldCharType="end"/>
+    </w:r>
+  </w:p>
+  <w:p>
+    <w:pPr>
+      <w:pStyle w:val="Header"/>
+    </w:pPr>
+    <w:r>
+      <w:t xml:space="preserve"> </w:t>
+    </w:r>
+  </w:p>
+</w:hdr>
+</file>
+
 <file path=word/header2.xml><?xml version="1.0" encoding="utf-8"?>
 <w:hdr xmlns:wpc="http://schemas.microsoft.com/office/word/2010/wordprocessingCanvas" xmlns:mc="http://schemas.openxmlformats.org/markup-compatibility/2006" xmlns:o="urn:schemas-microsoft-com:office:office" xmlns:r="http://schemas.openxmlformats.org/officeDocument/2006/relationships" xmlns:m="http://schemas.openxmlformats.org/officeDocument/2006/math" xmlns:v="urn:schemas-microsoft-com:vml" xmlns:wp14="http://schemas.microsoft.com/office/word/2010/wordprocessingDrawing" xmlns:wp="http://schemas.openxmlformats.org/drawingml/2006/wordprocessingDrawing" xmlns:w10="urn:schemas-microsoft-com:office:word" xmlns:w="http://schemas.openxmlformats.org/wordprocessingml/2006/main" xmlns:w14="http://schemas.microsoft.com/office/word/2010/wordml" xmlns:wpg="http://schemas.microsoft.com/office/word/2010/wordprocessingGroup" xmlns:wpi="http://schemas.microsoft.com/office/word/2010/wordprocessingInk" xmlns:wne="http://schemas.microsoft.com/office/word/2006/wordml" xmlns:wps="http://schemas.microsoft.com/office/word/2010/wordprocessingShape" mc:Ignorable="w14 wp14">
   <w:p>
@@ -27791,6 +28816,92 @@
     </w:lvl>
   </w:abstractNum>
   <w:abstractNum w:abstractNumId="11">
+    <w:nsid w:val="10316D4F"/>
+    <w:multiLevelType w:val="hybridMultilevel"/>
+    <w:tmpl w:val="87F8A07C"/>
+    <w:lvl w:ilvl="0" w:tplc="0409000F">
+      <w:start w:val="1"/>
+      <w:numFmt w:val="decimal"/>
+      <w:lvlText w:val="%1."/>
+      <w:lvlJc w:val="left"/>
+      <w:pPr>
+        <w:ind w:left="720" w:hanging="360"/>
+      </w:pPr>
+    </w:lvl>
+    <w:lvl w:ilvl="1" w:tplc="04090019" w:tentative="1">
+      <w:start w:val="1"/>
+      <w:numFmt w:val="lowerLetter"/>
+      <w:lvlText w:val="%2."/>
+      <w:lvlJc w:val="left"/>
+      <w:pPr>
+        <w:ind w:left="1440" w:hanging="360"/>
+      </w:pPr>
+    </w:lvl>
+    <w:lvl w:ilvl="2" w:tplc="0409001B" w:tentative="1">
+      <w:start w:val="1"/>
+      <w:numFmt w:val="lowerRoman"/>
+      <w:lvlText w:val="%3."/>
+      <w:lvlJc w:val="right"/>
+      <w:pPr>
+        <w:ind w:left="2160" w:hanging="180"/>
+      </w:pPr>
+    </w:lvl>
+    <w:lvl w:ilvl="3" w:tplc="0409000F" w:tentative="1">
+      <w:start w:val="1"/>
+      <w:numFmt w:val="decimal"/>
+      <w:lvlText w:val="%4."/>
+      <w:lvlJc w:val="left"/>
+      <w:pPr>
+        <w:ind w:left="2880" w:hanging="360"/>
+      </w:pPr>
+    </w:lvl>
+    <w:lvl w:ilvl="4" w:tplc="04090019" w:tentative="1">
+      <w:start w:val="1"/>
+      <w:numFmt w:val="lowerLetter"/>
+      <w:lvlText w:val="%5."/>
+      <w:lvlJc w:val="left"/>
+      <w:pPr>
+        <w:ind w:left="3600" w:hanging="360"/>
+      </w:pPr>
+    </w:lvl>
+    <w:lvl w:ilvl="5" w:tplc="0409001B" w:tentative="1">
+      <w:start w:val="1"/>
+      <w:numFmt w:val="lowerRoman"/>
+      <w:lvlText w:val="%6."/>
+      <w:lvlJc w:val="right"/>
+      <w:pPr>
+        <w:ind w:left="4320" w:hanging="180"/>
+      </w:pPr>
+    </w:lvl>
+    <w:lvl w:ilvl="6" w:tplc="0409000F" w:tentative="1">
+      <w:start w:val="1"/>
+      <w:numFmt w:val="decimal"/>
+      <w:lvlText w:val="%7."/>
+      <w:lvlJc w:val="left"/>
+      <w:pPr>
+        <w:ind w:left="5040" w:hanging="360"/>
+      </w:pPr>
+    </w:lvl>
+    <w:lvl w:ilvl="7" w:tplc="04090019" w:tentative="1">
+      <w:start w:val="1"/>
+      <w:numFmt w:val="lowerLetter"/>
+      <w:lvlText w:val="%8."/>
+      <w:lvlJc w:val="left"/>
+      <w:pPr>
+        <w:ind w:left="5760" w:hanging="360"/>
+      </w:pPr>
+    </w:lvl>
+    <w:lvl w:ilvl="8" w:tplc="0409001B" w:tentative="1">
+      <w:start w:val="1"/>
+      <w:numFmt w:val="lowerRoman"/>
+      <w:lvlText w:val="%9."/>
+      <w:lvlJc w:val="right"/>
+      <w:pPr>
+        <w:ind w:left="6480" w:hanging="180"/>
+      </w:pPr>
+    </w:lvl>
+  </w:abstractNum>
+  <w:abstractNum w:abstractNumId="12">
     <w:nsid w:val="11215E6C"/>
     <w:multiLevelType w:val="hybridMultilevel"/>
     <w:tmpl w:val="26062DCC"/>
@@ -27903,7 +29014,7 @@
       </w:rPr>
     </w:lvl>
   </w:abstractNum>
-  <w:abstractNum w:abstractNumId="12">
+  <w:abstractNum w:abstractNumId="13">
     <w:nsid w:val="11616668"/>
     <w:multiLevelType w:val="hybridMultilevel"/>
     <w:tmpl w:val="D3EA5CB8"/>
@@ -28016,7 +29127,120 @@
       </w:rPr>
     </w:lvl>
   </w:abstractNum>
-  <w:abstractNum w:abstractNumId="13">
+  <w:abstractNum w:abstractNumId="14">
+    <w:nsid w:val="135B4C1B"/>
+    <w:multiLevelType w:val="hybridMultilevel"/>
+    <w:tmpl w:val="DB0281AC"/>
+    <w:lvl w:ilvl="0" w:tplc="04090001">
+      <w:start w:val="1"/>
+      <w:numFmt w:val="bullet"/>
+      <w:lvlText w:val=""/>
+      <w:lvlJc w:val="left"/>
+      <w:pPr>
+        <w:ind w:left="720" w:hanging="360"/>
+      </w:pPr>
+      <w:rPr>
+        <w:rFonts w:ascii="Symbol" w:hAnsi="Symbol" w:hint="default"/>
+      </w:rPr>
+    </w:lvl>
+    <w:lvl w:ilvl="1" w:tplc="04090003">
+      <w:start w:val="1"/>
+      <w:numFmt w:val="bullet"/>
+      <w:lvlText w:val="o"/>
+      <w:lvlJc w:val="left"/>
+      <w:pPr>
+        <w:ind w:left="1440" w:hanging="360"/>
+      </w:pPr>
+      <w:rPr>
+        <w:rFonts w:ascii="Courier New" w:hAnsi="Courier New" w:cs="Courier New" w:hint="default"/>
+      </w:rPr>
+    </w:lvl>
+    <w:lvl w:ilvl="2" w:tplc="04090005" w:tentative="1">
+      <w:start w:val="1"/>
+      <w:numFmt w:val="bullet"/>
+      <w:lvlText w:val=""/>
+      <w:lvlJc w:val="left"/>
+      <w:pPr>
+        <w:ind w:left="2160" w:hanging="360"/>
+      </w:pPr>
+      <w:rPr>
+        <w:rFonts w:ascii="Wingdings" w:hAnsi="Wingdings" w:hint="default"/>
+      </w:rPr>
+    </w:lvl>
+    <w:lvl w:ilvl="3" w:tplc="04090001" w:tentative="1">
+      <w:start w:val="1"/>
+      <w:numFmt w:val="bullet"/>
+      <w:lvlText w:val=""/>
+      <w:lvlJc w:val="left"/>
+      <w:pPr>
+        <w:ind w:left="2880" w:hanging="360"/>
+      </w:pPr>
+      <w:rPr>
+        <w:rFonts w:ascii="Symbol" w:hAnsi="Symbol" w:hint="default"/>
+      </w:rPr>
+    </w:lvl>
+    <w:lvl w:ilvl="4" w:tplc="04090003" w:tentative="1">
+      <w:start w:val="1"/>
+      <w:numFmt w:val="bullet"/>
+      <w:lvlText w:val="o"/>
+      <w:lvlJc w:val="left"/>
+      <w:pPr>
+        <w:ind w:left="3600" w:hanging="360"/>
+      </w:pPr>
+      <w:rPr>
+        <w:rFonts w:ascii="Courier New" w:hAnsi="Courier New" w:cs="Courier New" w:hint="default"/>
+      </w:rPr>
+    </w:lvl>
+    <w:lvl w:ilvl="5" w:tplc="04090005" w:tentative="1">
+      <w:start w:val="1"/>
+      <w:numFmt w:val="bullet"/>
+      <w:lvlText w:val=""/>
+      <w:lvlJc w:val="left"/>
+      <w:pPr>
+        <w:ind w:left="4320" w:hanging="360"/>
+      </w:pPr>
+      <w:rPr>
+        <w:rFonts w:ascii="Wingdings" w:hAnsi="Wingdings" w:hint="default"/>
+      </w:rPr>
+    </w:lvl>
+    <w:lvl w:ilvl="6" w:tplc="04090001" w:tentative="1">
+      <w:start w:val="1"/>
+      <w:numFmt w:val="bullet"/>
+      <w:lvlText w:val=""/>
+      <w:lvlJc w:val="left"/>
+      <w:pPr>
+        <w:ind w:left="5040" w:hanging="360"/>
+      </w:pPr>
+      <w:rPr>
+        <w:rFonts w:ascii="Symbol" w:hAnsi="Symbol" w:hint="default"/>
+      </w:rPr>
+    </w:lvl>
+    <w:lvl w:ilvl="7" w:tplc="04090003" w:tentative="1">
+      <w:start w:val="1"/>
+      <w:numFmt w:val="bullet"/>
+      <w:lvlText w:val="o"/>
+      <w:lvlJc w:val="left"/>
+      <w:pPr>
+        <w:ind w:left="5760" w:hanging="360"/>
+      </w:pPr>
+      <w:rPr>
+        <w:rFonts w:ascii="Courier New" w:hAnsi="Courier New" w:cs="Courier New" w:hint="default"/>
+      </w:rPr>
+    </w:lvl>
+    <w:lvl w:ilvl="8" w:tplc="04090005" w:tentative="1">
+      <w:start w:val="1"/>
+      <w:numFmt w:val="bullet"/>
+      <w:lvlText w:val=""/>
+      <w:lvlJc w:val="left"/>
+      <w:pPr>
+        <w:ind w:left="6480" w:hanging="360"/>
+      </w:pPr>
+      <w:rPr>
+        <w:rFonts w:ascii="Wingdings" w:hAnsi="Wingdings" w:hint="default"/>
+      </w:rPr>
+    </w:lvl>
+  </w:abstractNum>
+  <w:abstractNum w:abstractNumId="15">
     <w:nsid w:val="15DD03FC"/>
     <w:multiLevelType w:val="hybridMultilevel"/>
     <w:tmpl w:val="141A8FEA"/>
@@ -28129,7 +29353,7 @@
       </w:rPr>
     </w:lvl>
   </w:abstractNum>
-  <w:abstractNum w:abstractNumId="14">
+  <w:abstractNum w:abstractNumId="16">
     <w:nsid w:val="16A43F30"/>
     <w:multiLevelType w:val="hybridMultilevel"/>
     <w:tmpl w:val="8C622C28"/>
@@ -28215,7 +29439,7 @@
       </w:pPr>
     </w:lvl>
   </w:abstractNum>
-  <w:abstractNum w:abstractNumId="15">
+  <w:abstractNum w:abstractNumId="17">
     <w:nsid w:val="16DE081A"/>
     <w:multiLevelType w:val="hybridMultilevel"/>
     <w:tmpl w:val="D892F00A"/>
@@ -28328,7 +29552,7 @@
       </w:rPr>
     </w:lvl>
   </w:abstractNum>
-  <w:abstractNum w:abstractNumId="16">
+  <w:abstractNum w:abstractNumId="18">
     <w:nsid w:val="17346DCA"/>
     <w:multiLevelType w:val="hybridMultilevel"/>
     <w:tmpl w:val="35BE1320"/>
@@ -28441,7 +29665,7 @@
       </w:rPr>
     </w:lvl>
   </w:abstractNum>
-  <w:abstractNum w:abstractNumId="17">
+  <w:abstractNum w:abstractNumId="19">
     <w:nsid w:val="175258D4"/>
     <w:multiLevelType w:val="hybridMultilevel"/>
     <w:tmpl w:val="F2B6DCF8"/>
@@ -28554,7 +29778,7 @@
       </w:rPr>
     </w:lvl>
   </w:abstractNum>
-  <w:abstractNum w:abstractNumId="18">
+  <w:abstractNum w:abstractNumId="20">
     <w:nsid w:val="17763037"/>
     <w:multiLevelType w:val="hybridMultilevel"/>
     <w:tmpl w:val="BAAAAB08"/>
@@ -28667,7 +29891,7 @@
       </w:rPr>
     </w:lvl>
   </w:abstractNum>
-  <w:abstractNum w:abstractNumId="19">
+  <w:abstractNum w:abstractNumId="21">
     <w:nsid w:val="1917450A"/>
     <w:multiLevelType w:val="hybridMultilevel"/>
     <w:tmpl w:val="9168EC8A"/>
@@ -28780,7 +30004,7 @@
       </w:rPr>
     </w:lvl>
   </w:abstractNum>
-  <w:abstractNum w:abstractNumId="20">
+  <w:abstractNum w:abstractNumId="22">
     <w:nsid w:val="1A2D7839"/>
     <w:multiLevelType w:val="hybridMultilevel"/>
     <w:tmpl w:val="CE1EF148"/>
@@ -28893,7 +30117,7 @@
       </w:rPr>
     </w:lvl>
   </w:abstractNum>
-  <w:abstractNum w:abstractNumId="21">
+  <w:abstractNum w:abstractNumId="23">
     <w:nsid w:val="1A461D19"/>
     <w:multiLevelType w:val="hybridMultilevel"/>
     <w:tmpl w:val="2378FF82"/>
@@ -29006,7 +30230,7 @@
       </w:rPr>
     </w:lvl>
   </w:abstractNum>
-  <w:abstractNum w:abstractNumId="22">
+  <w:abstractNum w:abstractNumId="24">
     <w:nsid w:val="1A735DA0"/>
     <w:multiLevelType w:val="hybridMultilevel"/>
     <w:tmpl w:val="0B90F04A"/>
@@ -29119,7 +30343,7 @@
       </w:rPr>
     </w:lvl>
   </w:abstractNum>
-  <w:abstractNum w:abstractNumId="23">
+  <w:abstractNum w:abstractNumId="25">
     <w:nsid w:val="1B2175F1"/>
     <w:multiLevelType w:val="hybridMultilevel"/>
     <w:tmpl w:val="CE6813E6"/>
@@ -29232,7 +30456,7 @@
       </w:rPr>
     </w:lvl>
   </w:abstractNum>
-  <w:abstractNum w:abstractNumId="24">
+  <w:abstractNum w:abstractNumId="26">
     <w:nsid w:val="1B401E18"/>
     <w:multiLevelType w:val="hybridMultilevel"/>
     <w:tmpl w:val="69D802D0"/>
@@ -29345,7 +30569,7 @@
       </w:rPr>
     </w:lvl>
   </w:abstractNum>
-  <w:abstractNum w:abstractNumId="25">
+  <w:abstractNum w:abstractNumId="27">
     <w:nsid w:val="1C6C2300"/>
     <w:multiLevelType w:val="hybridMultilevel"/>
     <w:tmpl w:val="037CFED0"/>
@@ -29458,7 +30682,7 @@
       </w:rPr>
     </w:lvl>
   </w:abstractNum>
-  <w:abstractNum w:abstractNumId="26">
+  <w:abstractNum w:abstractNumId="28">
     <w:nsid w:val="1CAB0D2C"/>
     <w:multiLevelType w:val="hybridMultilevel"/>
     <w:tmpl w:val="FD88D38E"/>
@@ -29571,7 +30795,7 @@
       </w:rPr>
     </w:lvl>
   </w:abstractNum>
-  <w:abstractNum w:abstractNumId="27">
+  <w:abstractNum w:abstractNumId="29">
     <w:nsid w:val="1D5D3523"/>
     <w:multiLevelType w:val="hybridMultilevel"/>
     <w:tmpl w:val="82241A90"/>
@@ -29657,7 +30881,7 @@
       </w:pPr>
     </w:lvl>
   </w:abstractNum>
-  <w:abstractNum w:abstractNumId="28">
+  <w:abstractNum w:abstractNumId="30">
     <w:nsid w:val="1DCA0F79"/>
     <w:multiLevelType w:val="hybridMultilevel"/>
     <w:tmpl w:val="19ECC6FA"/>
@@ -29770,7 +30994,7 @@
       </w:rPr>
     </w:lvl>
   </w:abstractNum>
-  <w:abstractNum w:abstractNumId="29">
+  <w:abstractNum w:abstractNumId="31">
     <w:nsid w:val="1DF16F07"/>
     <w:multiLevelType w:val="hybridMultilevel"/>
     <w:tmpl w:val="390E1FEE"/>
@@ -29883,7 +31107,7 @@
       </w:rPr>
     </w:lvl>
   </w:abstractNum>
-  <w:abstractNum w:abstractNumId="30">
+  <w:abstractNum w:abstractNumId="32">
     <w:nsid w:val="20451FAA"/>
     <w:multiLevelType w:val="hybridMultilevel"/>
     <w:tmpl w:val="F1BC58C8"/>
@@ -29996,7 +31220,7 @@
       </w:rPr>
     </w:lvl>
   </w:abstractNum>
-  <w:abstractNum w:abstractNumId="31">
+  <w:abstractNum w:abstractNumId="33">
     <w:nsid w:val="229C0357"/>
     <w:multiLevelType w:val="hybridMultilevel"/>
     <w:tmpl w:val="C2AA8952"/>
@@ -30109,7 +31333,7 @@
       </w:rPr>
     </w:lvl>
   </w:abstractNum>
-  <w:abstractNum w:abstractNumId="32">
+  <w:abstractNum w:abstractNumId="34">
     <w:nsid w:val="22D32646"/>
     <w:multiLevelType w:val="hybridMultilevel"/>
     <w:tmpl w:val="136A4DF4"/>
@@ -30222,7 +31446,7 @@
       </w:rPr>
     </w:lvl>
   </w:abstractNum>
-  <w:abstractNum w:abstractNumId="33">
+  <w:abstractNum w:abstractNumId="35">
     <w:nsid w:val="23E83AFF"/>
     <w:multiLevelType w:val="hybridMultilevel"/>
     <w:tmpl w:val="EC1A2B84"/>
@@ -30335,7 +31559,7 @@
       </w:rPr>
     </w:lvl>
   </w:abstractNum>
-  <w:abstractNum w:abstractNumId="34">
+  <w:abstractNum w:abstractNumId="36">
     <w:nsid w:val="24866CF3"/>
     <w:multiLevelType w:val="hybridMultilevel"/>
     <w:tmpl w:val="08AC02EE"/>
@@ -30421,7 +31645,7 @@
       </w:pPr>
     </w:lvl>
   </w:abstractNum>
-  <w:abstractNum w:abstractNumId="35">
+  <w:abstractNum w:abstractNumId="37">
     <w:nsid w:val="24FD4341"/>
     <w:multiLevelType w:val="hybridMultilevel"/>
     <w:tmpl w:val="CE900A9C"/>
@@ -30534,7 +31758,7 @@
       </w:rPr>
     </w:lvl>
   </w:abstractNum>
-  <w:abstractNum w:abstractNumId="36">
+  <w:abstractNum w:abstractNumId="38">
     <w:nsid w:val="26123E69"/>
     <w:multiLevelType w:val="hybridMultilevel"/>
     <w:tmpl w:val="FE965AD2"/>
@@ -30647,7 +31871,7 @@
       </w:rPr>
     </w:lvl>
   </w:abstractNum>
-  <w:abstractNum w:abstractNumId="37">
+  <w:abstractNum w:abstractNumId="39">
     <w:nsid w:val="28C011F7"/>
     <w:multiLevelType w:val="hybridMultilevel"/>
     <w:tmpl w:val="DC52CDE2"/>
@@ -30760,7 +31984,7 @@
       </w:rPr>
     </w:lvl>
   </w:abstractNum>
-  <w:abstractNum w:abstractNumId="38">
+  <w:abstractNum w:abstractNumId="40">
     <w:nsid w:val="28EB7DCA"/>
     <w:multiLevelType w:val="hybridMultilevel"/>
     <w:tmpl w:val="0C1042B4"/>
@@ -30873,7 +32097,7 @@
       </w:rPr>
     </w:lvl>
   </w:abstractNum>
-  <w:abstractNum w:abstractNumId="39">
+  <w:abstractNum w:abstractNumId="41">
     <w:nsid w:val="2AD454FA"/>
     <w:multiLevelType w:val="hybridMultilevel"/>
     <w:tmpl w:val="848432CA"/>
@@ -30986,7 +32210,7 @@
       </w:rPr>
     </w:lvl>
   </w:abstractNum>
-  <w:abstractNum w:abstractNumId="40">
+  <w:abstractNum w:abstractNumId="42">
     <w:nsid w:val="2B1B740B"/>
     <w:multiLevelType w:val="hybridMultilevel"/>
     <w:tmpl w:val="56821692"/>
@@ -31099,7 +32323,7 @@
       </w:rPr>
     </w:lvl>
   </w:abstractNum>
-  <w:abstractNum w:abstractNumId="41">
+  <w:abstractNum w:abstractNumId="43">
     <w:nsid w:val="2DD20623"/>
     <w:multiLevelType w:val="hybridMultilevel"/>
     <w:tmpl w:val="16A03FE2"/>
@@ -31212,7 +32436,7 @@
       </w:rPr>
     </w:lvl>
   </w:abstractNum>
-  <w:abstractNum w:abstractNumId="42">
+  <w:abstractNum w:abstractNumId="44">
     <w:nsid w:val="2E885053"/>
     <w:multiLevelType w:val="hybridMultilevel"/>
     <w:tmpl w:val="7ADCAF06"/>
@@ -31325,7 +32549,7 @@
       </w:rPr>
     </w:lvl>
   </w:abstractNum>
-  <w:abstractNum w:abstractNumId="43">
+  <w:abstractNum w:abstractNumId="45">
     <w:nsid w:val="2F580556"/>
     <w:multiLevelType w:val="hybridMultilevel"/>
     <w:tmpl w:val="CDF02ED2"/>
@@ -31438,7 +32662,7 @@
       </w:rPr>
     </w:lvl>
   </w:abstractNum>
-  <w:abstractNum w:abstractNumId="44">
+  <w:abstractNum w:abstractNumId="46">
     <w:nsid w:val="33FD32A0"/>
     <w:multiLevelType w:val="hybridMultilevel"/>
     <w:tmpl w:val="CA8CFC38"/>
@@ -31551,7 +32775,7 @@
       </w:rPr>
     </w:lvl>
   </w:abstractNum>
-  <w:abstractNum w:abstractNumId="45">
+  <w:abstractNum w:abstractNumId="47">
     <w:nsid w:val="34C0642F"/>
     <w:multiLevelType w:val="hybridMultilevel"/>
     <w:tmpl w:val="3190CE0C"/>
@@ -31664,7 +32888,7 @@
       </w:rPr>
     </w:lvl>
   </w:abstractNum>
-  <w:abstractNum w:abstractNumId="46">
+  <w:abstractNum w:abstractNumId="48">
     <w:nsid w:val="3A201D20"/>
     <w:multiLevelType w:val="hybridMultilevel"/>
     <w:tmpl w:val="0416018A"/>
@@ -31777,7 +33001,7 @@
       </w:rPr>
     </w:lvl>
   </w:abstractNum>
-  <w:abstractNum w:abstractNumId="47">
+  <w:abstractNum w:abstractNumId="49">
     <w:nsid w:val="3B434142"/>
     <w:multiLevelType w:val="hybridMultilevel"/>
     <w:tmpl w:val="846CC1DE"/>
@@ -31890,7 +33114,7 @@
       </w:rPr>
     </w:lvl>
   </w:abstractNum>
-  <w:abstractNum w:abstractNumId="48">
+  <w:abstractNum w:abstractNumId="50">
     <w:nsid w:val="3BF4398C"/>
     <w:multiLevelType w:val="hybridMultilevel"/>
     <w:tmpl w:val="C7C4480A"/>
@@ -32003,7 +33227,7 @@
       </w:rPr>
     </w:lvl>
   </w:abstractNum>
-  <w:abstractNum w:abstractNumId="49">
+  <w:abstractNum w:abstractNumId="51">
     <w:nsid w:val="3D7874C8"/>
     <w:multiLevelType w:val="hybridMultilevel"/>
     <w:tmpl w:val="0402264E"/>
@@ -32089,7 +33313,7 @@
       </w:pPr>
     </w:lvl>
   </w:abstractNum>
-  <w:abstractNum w:abstractNumId="50">
+  <w:abstractNum w:abstractNumId="52">
     <w:nsid w:val="3DDE1ED6"/>
     <w:multiLevelType w:val="hybridMultilevel"/>
     <w:tmpl w:val="8154DFF8"/>
@@ -32175,7 +33399,7 @@
       </w:pPr>
     </w:lvl>
   </w:abstractNum>
-  <w:abstractNum w:abstractNumId="51">
+  <w:abstractNum w:abstractNumId="53">
     <w:nsid w:val="3E446BCE"/>
     <w:multiLevelType w:val="hybridMultilevel"/>
     <w:tmpl w:val="3F10D6E0"/>
@@ -32288,7 +33512,7 @@
       </w:rPr>
     </w:lvl>
   </w:abstractNum>
-  <w:abstractNum w:abstractNumId="52">
+  <w:abstractNum w:abstractNumId="54">
     <w:nsid w:val="3EB1480B"/>
     <w:multiLevelType w:val="hybridMultilevel"/>
     <w:tmpl w:val="2AE4DD44"/>
@@ -32374,7 +33598,7 @@
       </w:pPr>
     </w:lvl>
   </w:abstractNum>
-  <w:abstractNum w:abstractNumId="53">
+  <w:abstractNum w:abstractNumId="55">
     <w:nsid w:val="3F4B5270"/>
     <w:multiLevelType w:val="hybridMultilevel"/>
     <w:tmpl w:val="D69A751E"/>
@@ -32487,7 +33711,7 @@
       </w:rPr>
     </w:lvl>
   </w:abstractNum>
-  <w:abstractNum w:abstractNumId="54">
+  <w:abstractNum w:abstractNumId="56">
     <w:nsid w:val="3F682B5C"/>
     <w:multiLevelType w:val="hybridMultilevel"/>
     <w:tmpl w:val="66785FDA"/>
@@ -32573,7 +33797,7 @@
       </w:pPr>
     </w:lvl>
   </w:abstractNum>
-  <w:abstractNum w:abstractNumId="55">
+  <w:abstractNum w:abstractNumId="57">
     <w:nsid w:val="3F6E31B4"/>
     <w:multiLevelType w:val="hybridMultilevel"/>
     <w:tmpl w:val="27ECFE18"/>
@@ -32686,7 +33910,7 @@
       </w:rPr>
     </w:lvl>
   </w:abstractNum>
-  <w:abstractNum w:abstractNumId="56">
+  <w:abstractNum w:abstractNumId="58">
     <w:nsid w:val="40054FC9"/>
     <w:multiLevelType w:val="hybridMultilevel"/>
     <w:tmpl w:val="508C6884"/>
@@ -32799,7 +34023,7 @@
       </w:rPr>
     </w:lvl>
   </w:abstractNum>
-  <w:abstractNum w:abstractNumId="57">
+  <w:abstractNum w:abstractNumId="59">
     <w:nsid w:val="41300994"/>
     <w:multiLevelType w:val="hybridMultilevel"/>
     <w:tmpl w:val="4E8E105A"/>
@@ -32912,7 +34136,7 @@
       </w:rPr>
     </w:lvl>
   </w:abstractNum>
-  <w:abstractNum w:abstractNumId="58">
+  <w:abstractNum w:abstractNumId="60">
     <w:nsid w:val="420877C1"/>
     <w:multiLevelType w:val="hybridMultilevel"/>
     <w:tmpl w:val="F12A657E"/>
@@ -33025,7 +34249,7 @@
       </w:rPr>
     </w:lvl>
   </w:abstractNum>
-  <w:abstractNum w:abstractNumId="59">
+  <w:abstractNum w:abstractNumId="61">
     <w:nsid w:val="43246E51"/>
     <w:multiLevelType w:val="hybridMultilevel"/>
     <w:tmpl w:val="F084922C"/>
@@ -33138,7 +34362,7 @@
       </w:rPr>
     </w:lvl>
   </w:abstractNum>
-  <w:abstractNum w:abstractNumId="60">
+  <w:abstractNum w:abstractNumId="62">
     <w:nsid w:val="43641CC5"/>
     <w:multiLevelType w:val="hybridMultilevel"/>
     <w:tmpl w:val="C3726518"/>
@@ -33224,7 +34448,7 @@
       </w:pPr>
     </w:lvl>
   </w:abstractNum>
-  <w:abstractNum w:abstractNumId="61">
+  <w:abstractNum w:abstractNumId="63">
     <w:nsid w:val="43F72BF2"/>
     <w:multiLevelType w:val="hybridMultilevel"/>
     <w:tmpl w:val="56CAFFE4"/>
@@ -33310,7 +34534,7 @@
       </w:pPr>
     </w:lvl>
   </w:abstractNum>
-  <w:abstractNum w:abstractNumId="62">
+  <w:abstractNum w:abstractNumId="64">
     <w:nsid w:val="445C34D5"/>
     <w:multiLevelType w:val="hybridMultilevel"/>
     <w:tmpl w:val="FEE41580"/>
@@ -33423,7 +34647,7 @@
       </w:rPr>
     </w:lvl>
   </w:abstractNum>
-  <w:abstractNum w:abstractNumId="63">
+  <w:abstractNum w:abstractNumId="65">
     <w:nsid w:val="44E37EA7"/>
     <w:multiLevelType w:val="hybridMultilevel"/>
     <w:tmpl w:val="1D00EB58"/>
@@ -33536,7 +34760,7 @@
       </w:rPr>
     </w:lvl>
   </w:abstractNum>
-  <w:abstractNum w:abstractNumId="64">
+  <w:abstractNum w:abstractNumId="66">
     <w:nsid w:val="460E5596"/>
     <w:multiLevelType w:val="hybridMultilevel"/>
     <w:tmpl w:val="2206A35C"/>
@@ -33649,7 +34873,7 @@
       </w:rPr>
     </w:lvl>
   </w:abstractNum>
-  <w:abstractNum w:abstractNumId="65">
+  <w:abstractNum w:abstractNumId="67">
     <w:nsid w:val="483C7740"/>
     <w:multiLevelType w:val="hybridMultilevel"/>
     <w:tmpl w:val="451A5ED0"/>
@@ -33762,7 +34986,7 @@
       </w:rPr>
     </w:lvl>
   </w:abstractNum>
-  <w:abstractNum w:abstractNumId="66">
+  <w:abstractNum w:abstractNumId="68">
     <w:nsid w:val="48D016C0"/>
     <w:multiLevelType w:val="hybridMultilevel"/>
     <w:tmpl w:val="05B084E8"/>
@@ -33875,7 +35099,7 @@
       </w:rPr>
     </w:lvl>
   </w:abstractNum>
-  <w:abstractNum w:abstractNumId="67">
+  <w:abstractNum w:abstractNumId="69">
     <w:nsid w:val="49BA32F4"/>
     <w:multiLevelType w:val="hybridMultilevel"/>
     <w:tmpl w:val="F5288DC2"/>
@@ -33988,7 +35212,7 @@
       </w:rPr>
     </w:lvl>
   </w:abstractNum>
-  <w:abstractNum w:abstractNumId="68">
+  <w:abstractNum w:abstractNumId="70">
     <w:nsid w:val="49E106B2"/>
     <w:multiLevelType w:val="hybridMultilevel"/>
     <w:tmpl w:val="2EBEA616"/>
@@ -34101,7 +35325,120 @@
       </w:rPr>
     </w:lvl>
   </w:abstractNum>
-  <w:abstractNum w:abstractNumId="69">
+  <w:abstractNum w:abstractNumId="71">
+    <w:nsid w:val="4BEB3845"/>
+    <w:multiLevelType w:val="hybridMultilevel"/>
+    <w:tmpl w:val="D78821C8"/>
+    <w:lvl w:ilvl="0" w:tplc="04090001">
+      <w:start w:val="1"/>
+      <w:numFmt w:val="bullet"/>
+      <w:lvlText w:val=""/>
+      <w:lvlJc w:val="left"/>
+      <w:pPr>
+        <w:ind w:left="720" w:hanging="360"/>
+      </w:pPr>
+      <w:rPr>
+        <w:rFonts w:ascii="Symbol" w:hAnsi="Symbol" w:hint="default"/>
+      </w:rPr>
+    </w:lvl>
+    <w:lvl w:ilvl="1" w:tplc="04090003">
+      <w:start w:val="1"/>
+      <w:numFmt w:val="bullet"/>
+      <w:lvlText w:val="o"/>
+      <w:lvlJc w:val="left"/>
+      <w:pPr>
+        <w:ind w:left="1440" w:hanging="360"/>
+      </w:pPr>
+      <w:rPr>
+        <w:rFonts w:ascii="Courier New" w:hAnsi="Courier New" w:cs="Courier New" w:hint="default"/>
+      </w:rPr>
+    </w:lvl>
+    <w:lvl w:ilvl="2" w:tplc="04090005">
+      <w:start w:val="1"/>
+      <w:numFmt w:val="bullet"/>
+      <w:lvlText w:val=""/>
+      <w:lvlJc w:val="left"/>
+      <w:pPr>
+        <w:ind w:left="2160" w:hanging="360"/>
+      </w:pPr>
+      <w:rPr>
+        <w:rFonts w:ascii="Wingdings" w:hAnsi="Wingdings" w:hint="default"/>
+      </w:rPr>
+    </w:lvl>
+    <w:lvl w:ilvl="3" w:tplc="04090001" w:tentative="1">
+      <w:start w:val="1"/>
+      <w:numFmt w:val="bullet"/>
+      <w:lvlText w:val=""/>
+      <w:lvlJc w:val="left"/>
+      <w:pPr>
+        <w:ind w:left="2880" w:hanging="360"/>
+      </w:pPr>
+      <w:rPr>
+        <w:rFonts w:ascii="Symbol" w:hAnsi="Symbol" w:hint="default"/>
+      </w:rPr>
+    </w:lvl>
+    <w:lvl w:ilvl="4" w:tplc="04090003" w:tentative="1">
+      <w:start w:val="1"/>
+      <w:numFmt w:val="bullet"/>
+      <w:lvlText w:val="o"/>
+      <w:lvlJc w:val="left"/>
+      <w:pPr>
+        <w:ind w:left="3600" w:hanging="360"/>
+      </w:pPr>
+      <w:rPr>
+        <w:rFonts w:ascii="Courier New" w:hAnsi="Courier New" w:cs="Courier New" w:hint="default"/>
+      </w:rPr>
+    </w:lvl>
+    <w:lvl w:ilvl="5" w:tplc="04090005" w:tentative="1">
+      <w:start w:val="1"/>
+      <w:numFmt w:val="bullet"/>
+      <w:lvlText w:val=""/>
+      <w:lvlJc w:val="left"/>
+      <w:pPr>
+        <w:ind w:left="4320" w:hanging="360"/>
+      </w:pPr>
+      <w:rPr>
+        <w:rFonts w:ascii="Wingdings" w:hAnsi="Wingdings" w:hint="default"/>
+      </w:rPr>
+    </w:lvl>
+    <w:lvl w:ilvl="6" w:tplc="04090001" w:tentative="1">
+      <w:start w:val="1"/>
+      <w:numFmt w:val="bullet"/>
+      <w:lvlText w:val=""/>
+      <w:lvlJc w:val="left"/>
+      <w:pPr>
+        <w:ind w:left="5040" w:hanging="360"/>
+      </w:pPr>
+      <w:rPr>
+        <w:rFonts w:ascii="Symbol" w:hAnsi="Symbol" w:hint="default"/>
+      </w:rPr>
+    </w:lvl>
+    <w:lvl w:ilvl="7" w:tplc="04090003" w:tentative="1">
+      <w:start w:val="1"/>
+      <w:numFmt w:val="bullet"/>
+      <w:lvlText w:val="o"/>
+      <w:lvlJc w:val="left"/>
+      <w:pPr>
+        <w:ind w:left="5760" w:hanging="360"/>
+      </w:pPr>
+      <w:rPr>
+        <w:rFonts w:ascii="Courier New" w:hAnsi="Courier New" w:cs="Courier New" w:hint="default"/>
+      </w:rPr>
+    </w:lvl>
+    <w:lvl w:ilvl="8" w:tplc="04090005" w:tentative="1">
+      <w:start w:val="1"/>
+      <w:numFmt w:val="bullet"/>
+      <w:lvlText w:val=""/>
+      <w:lvlJc w:val="left"/>
+      <w:pPr>
+        <w:ind w:left="6480" w:hanging="360"/>
+      </w:pPr>
+      <w:rPr>
+        <w:rFonts w:ascii="Wingdings" w:hAnsi="Wingdings" w:hint="default"/>
+      </w:rPr>
+    </w:lvl>
+  </w:abstractNum>
+  <w:abstractNum w:abstractNumId="72">
     <w:nsid w:val="4C366FC7"/>
     <w:multiLevelType w:val="hybridMultilevel"/>
     <w:tmpl w:val="0402264E"/>
@@ -34187,7 +35524,7 @@
       </w:pPr>
     </w:lvl>
   </w:abstractNum>
-  <w:abstractNum w:abstractNumId="70">
+  <w:abstractNum w:abstractNumId="73">
     <w:nsid w:val="4E166C57"/>
     <w:multiLevelType w:val="hybridMultilevel"/>
     <w:tmpl w:val="24006A0E"/>
@@ -34300,7 +35637,7 @@
       </w:rPr>
     </w:lvl>
   </w:abstractNum>
-  <w:abstractNum w:abstractNumId="71">
+  <w:abstractNum w:abstractNumId="74">
     <w:nsid w:val="4FB46A04"/>
     <w:multiLevelType w:val="hybridMultilevel"/>
     <w:tmpl w:val="C888AA7A"/>
@@ -34413,7 +35750,7 @@
       </w:rPr>
     </w:lvl>
   </w:abstractNum>
-  <w:abstractNum w:abstractNumId="72">
+  <w:abstractNum w:abstractNumId="75">
     <w:nsid w:val="4FE42B6B"/>
     <w:multiLevelType w:val="hybridMultilevel"/>
     <w:tmpl w:val="A07AFB56"/>
@@ -34526,7 +35863,7 @@
       </w:rPr>
     </w:lvl>
   </w:abstractNum>
-  <w:abstractNum w:abstractNumId="73">
+  <w:abstractNum w:abstractNumId="76">
     <w:nsid w:val="50F750B2"/>
     <w:multiLevelType w:val="hybridMultilevel"/>
     <w:tmpl w:val="0402264E"/>
@@ -34612,7 +35949,7 @@
       </w:pPr>
     </w:lvl>
   </w:abstractNum>
-  <w:abstractNum w:abstractNumId="74">
+  <w:abstractNum w:abstractNumId="77">
     <w:nsid w:val="51ED29A8"/>
     <w:multiLevelType w:val="hybridMultilevel"/>
     <w:tmpl w:val="BB8A502E"/>
@@ -34725,7 +36062,7 @@
       </w:rPr>
     </w:lvl>
   </w:abstractNum>
-  <w:abstractNum w:abstractNumId="75">
+  <w:abstractNum w:abstractNumId="78">
     <w:nsid w:val="52251CDD"/>
     <w:multiLevelType w:val="hybridMultilevel"/>
     <w:tmpl w:val="07F0E0DA"/>
@@ -34838,7 +36175,7 @@
       </w:rPr>
     </w:lvl>
   </w:abstractNum>
-  <w:abstractNum w:abstractNumId="76">
+  <w:abstractNum w:abstractNumId="79">
     <w:nsid w:val="553A5332"/>
     <w:multiLevelType w:val="hybridMultilevel"/>
     <w:tmpl w:val="CE08AF74"/>
@@ -34951,7 +36288,7 @@
       </w:rPr>
     </w:lvl>
   </w:abstractNum>
-  <w:abstractNum w:abstractNumId="77">
+  <w:abstractNum w:abstractNumId="80">
     <w:nsid w:val="55D64233"/>
     <w:multiLevelType w:val="hybridMultilevel"/>
     <w:tmpl w:val="A63492FC"/>
@@ -35064,7 +36401,7 @@
       </w:rPr>
     </w:lvl>
   </w:abstractNum>
-  <w:abstractNum w:abstractNumId="78">
+  <w:abstractNum w:abstractNumId="81">
     <w:nsid w:val="563D1E73"/>
     <w:multiLevelType w:val="hybridMultilevel"/>
     <w:tmpl w:val="D4E01D4E"/>
@@ -35177,7 +36514,7 @@
       </w:rPr>
     </w:lvl>
   </w:abstractNum>
-  <w:abstractNum w:abstractNumId="79">
+  <w:abstractNum w:abstractNumId="82">
     <w:nsid w:val="571450CA"/>
     <w:multiLevelType w:val="hybridMultilevel"/>
     <w:tmpl w:val="160C4C84"/>
@@ -35290,7 +36627,7 @@
       </w:rPr>
     </w:lvl>
   </w:abstractNum>
-  <w:abstractNum w:abstractNumId="80">
+  <w:abstractNum w:abstractNumId="83">
     <w:nsid w:val="57AE6D47"/>
     <w:multiLevelType w:val="hybridMultilevel"/>
     <w:tmpl w:val="153880A4"/>
@@ -35403,7 +36740,7 @@
       </w:rPr>
     </w:lvl>
   </w:abstractNum>
-  <w:abstractNum w:abstractNumId="81">
+  <w:abstractNum w:abstractNumId="84">
     <w:nsid w:val="58935881"/>
     <w:multiLevelType w:val="hybridMultilevel"/>
     <w:tmpl w:val="1FECEEDA"/>
@@ -35516,7 +36853,7 @@
       </w:rPr>
     </w:lvl>
   </w:abstractNum>
-  <w:abstractNum w:abstractNumId="82">
+  <w:abstractNum w:abstractNumId="85">
     <w:nsid w:val="59C7601F"/>
     <w:multiLevelType w:val="hybridMultilevel"/>
     <w:tmpl w:val="939AF2EE"/>
@@ -35629,7 +36966,7 @@
       </w:rPr>
     </w:lvl>
   </w:abstractNum>
-  <w:abstractNum w:abstractNumId="83">
+  <w:abstractNum w:abstractNumId="86">
     <w:nsid w:val="5B0A5EF3"/>
     <w:multiLevelType w:val="hybridMultilevel"/>
     <w:tmpl w:val="B4A2637E"/>
@@ -35742,7 +37079,7 @@
       </w:rPr>
     </w:lvl>
   </w:abstractNum>
-  <w:abstractNum w:abstractNumId="84">
+  <w:abstractNum w:abstractNumId="87">
     <w:nsid w:val="5B1E69AB"/>
     <w:multiLevelType w:val="hybridMultilevel"/>
     <w:tmpl w:val="462A10E4"/>
@@ -35855,7 +37192,7 @@
       </w:rPr>
     </w:lvl>
   </w:abstractNum>
-  <w:abstractNum w:abstractNumId="85">
+  <w:abstractNum w:abstractNumId="88">
     <w:nsid w:val="5DB36FB8"/>
     <w:multiLevelType w:val="hybridMultilevel"/>
     <w:tmpl w:val="8CAC0CDE"/>
@@ -35968,7 +37305,7 @@
       </w:rPr>
     </w:lvl>
   </w:abstractNum>
-  <w:abstractNum w:abstractNumId="86">
+  <w:abstractNum w:abstractNumId="89">
     <w:nsid w:val="5DED180C"/>
     <w:multiLevelType w:val="hybridMultilevel"/>
     <w:tmpl w:val="5AFABAF6"/>
@@ -36081,7 +37418,7 @@
       </w:rPr>
     </w:lvl>
   </w:abstractNum>
-  <w:abstractNum w:abstractNumId="87">
+  <w:abstractNum w:abstractNumId="90">
     <w:nsid w:val="5DFD0300"/>
     <w:multiLevelType w:val="hybridMultilevel"/>
     <w:tmpl w:val="A95A64FA"/>
@@ -36194,7 +37531,7 @@
       </w:rPr>
     </w:lvl>
   </w:abstractNum>
-  <w:abstractNum w:abstractNumId="88">
+  <w:abstractNum w:abstractNumId="91">
     <w:nsid w:val="5F01785B"/>
     <w:multiLevelType w:val="hybridMultilevel"/>
     <w:tmpl w:val="2A1AA80E"/>
@@ -36307,7 +37644,7 @@
       </w:rPr>
     </w:lvl>
   </w:abstractNum>
-  <w:abstractNum w:abstractNumId="89">
+  <w:abstractNum w:abstractNumId="92">
     <w:nsid w:val="619C7499"/>
     <w:multiLevelType w:val="hybridMultilevel"/>
     <w:tmpl w:val="BE58EB3E"/>
@@ -36420,7 +37757,7 @@
       </w:rPr>
     </w:lvl>
   </w:abstractNum>
-  <w:abstractNum w:abstractNumId="90">
+  <w:abstractNum w:abstractNumId="93">
     <w:nsid w:val="623D7CB1"/>
     <w:multiLevelType w:val="hybridMultilevel"/>
     <w:tmpl w:val="EB2CAB78"/>
@@ -36533,7 +37870,7 @@
       </w:rPr>
     </w:lvl>
   </w:abstractNum>
-  <w:abstractNum w:abstractNumId="91">
+  <w:abstractNum w:abstractNumId="94">
     <w:nsid w:val="625355F2"/>
     <w:multiLevelType w:val="hybridMultilevel"/>
     <w:tmpl w:val="DFB001B0"/>
@@ -36646,7 +37983,7 @@
       </w:rPr>
     </w:lvl>
   </w:abstractNum>
-  <w:abstractNum w:abstractNumId="92">
+  <w:abstractNum w:abstractNumId="95">
     <w:nsid w:val="63173DA6"/>
     <w:multiLevelType w:val="hybridMultilevel"/>
     <w:tmpl w:val="23F23DAC"/>
@@ -36759,7 +38096,7 @@
       </w:rPr>
     </w:lvl>
   </w:abstractNum>
-  <w:abstractNum w:abstractNumId="93">
+  <w:abstractNum w:abstractNumId="96">
     <w:nsid w:val="633073C5"/>
     <w:multiLevelType w:val="hybridMultilevel"/>
     <w:tmpl w:val="475049B0"/>
@@ -36872,7 +38209,7 @@
       </w:rPr>
     </w:lvl>
   </w:abstractNum>
-  <w:abstractNum w:abstractNumId="94">
+  <w:abstractNum w:abstractNumId="97">
     <w:nsid w:val="63B850DB"/>
     <w:multiLevelType w:val="hybridMultilevel"/>
     <w:tmpl w:val="57FEFE7C"/>
@@ -36985,7 +38322,7 @@
       </w:rPr>
     </w:lvl>
   </w:abstractNum>
-  <w:abstractNum w:abstractNumId="95">
+  <w:abstractNum w:abstractNumId="98">
     <w:nsid w:val="649D22FF"/>
     <w:multiLevelType w:val="hybridMultilevel"/>
     <w:tmpl w:val="B64E446E"/>
@@ -37098,7 +38435,7 @@
       </w:rPr>
     </w:lvl>
   </w:abstractNum>
-  <w:abstractNum w:abstractNumId="96">
+  <w:abstractNum w:abstractNumId="99">
     <w:nsid w:val="65A54AB4"/>
     <w:multiLevelType w:val="hybridMultilevel"/>
     <w:tmpl w:val="609CBA0A"/>
@@ -37211,7 +38548,7 @@
       </w:rPr>
     </w:lvl>
   </w:abstractNum>
-  <w:abstractNum w:abstractNumId="97">
+  <w:abstractNum w:abstractNumId="100">
     <w:nsid w:val="66761133"/>
     <w:multiLevelType w:val="hybridMultilevel"/>
     <w:tmpl w:val="12C8DAFC"/>
@@ -37324,7 +38661,7 @@
       </w:rPr>
     </w:lvl>
   </w:abstractNum>
-  <w:abstractNum w:abstractNumId="98">
+  <w:abstractNum w:abstractNumId="101">
     <w:nsid w:val="67044D41"/>
     <w:multiLevelType w:val="hybridMultilevel"/>
     <w:tmpl w:val="ECC865C0"/>
@@ -37437,7 +38774,7 @@
       </w:rPr>
     </w:lvl>
   </w:abstractNum>
-  <w:abstractNum w:abstractNumId="99">
+  <w:abstractNum w:abstractNumId="102">
     <w:nsid w:val="6D65192F"/>
     <w:multiLevelType w:val="hybridMultilevel"/>
     <w:tmpl w:val="C478AAAC"/>
@@ -37550,7 +38887,7 @@
       </w:rPr>
     </w:lvl>
   </w:abstractNum>
-  <w:abstractNum w:abstractNumId="100">
+  <w:abstractNum w:abstractNumId="103">
     <w:nsid w:val="6DE41C90"/>
     <w:multiLevelType w:val="hybridMultilevel"/>
     <w:tmpl w:val="F2542FDA"/>
@@ -37663,7 +39000,120 @@
       </w:rPr>
     </w:lvl>
   </w:abstractNum>
-  <w:abstractNum w:abstractNumId="101">
+  <w:abstractNum w:abstractNumId="104">
+    <w:nsid w:val="6EC00412"/>
+    <w:multiLevelType w:val="hybridMultilevel"/>
+    <w:tmpl w:val="D4E26CE4"/>
+    <w:lvl w:ilvl="0" w:tplc="04090001">
+      <w:start w:val="1"/>
+      <w:numFmt w:val="bullet"/>
+      <w:lvlText w:val=""/>
+      <w:lvlJc w:val="left"/>
+      <w:pPr>
+        <w:ind w:left="720" w:hanging="360"/>
+      </w:pPr>
+      <w:rPr>
+        <w:rFonts w:ascii="Symbol" w:hAnsi="Symbol" w:hint="default"/>
+      </w:rPr>
+    </w:lvl>
+    <w:lvl w:ilvl="1" w:tplc="04090003">
+      <w:start w:val="1"/>
+      <w:numFmt w:val="bullet"/>
+      <w:lvlText w:val="o"/>
+      <w:lvlJc w:val="left"/>
+      <w:pPr>
+        <w:ind w:left="1440" w:hanging="360"/>
+      </w:pPr>
+      <w:rPr>
+        <w:rFonts w:ascii="Courier New" w:hAnsi="Courier New" w:cs="Courier New" w:hint="default"/>
+      </w:rPr>
+    </w:lvl>
+    <w:lvl w:ilvl="2" w:tplc="04090005" w:tentative="1">
+      <w:start w:val="1"/>
+      <w:numFmt w:val="bullet"/>
+      <w:lvlText w:val=""/>
+      <w:lvlJc w:val="left"/>
+      <w:pPr>
+        <w:ind w:left="2160" w:hanging="360"/>
+      </w:pPr>
+      <w:rPr>
+        <w:rFonts w:ascii="Wingdings" w:hAnsi="Wingdings" w:hint="default"/>
+      </w:rPr>
+    </w:lvl>
+    <w:lvl w:ilvl="3" w:tplc="04090001" w:tentative="1">
+      <w:start w:val="1"/>
+      <w:numFmt w:val="bullet"/>
+      <w:lvlText w:val=""/>
+      <w:lvlJc w:val="left"/>
+      <w:pPr>
+        <w:ind w:left="2880" w:hanging="360"/>
+      </w:pPr>
+      <w:rPr>
+        <w:rFonts w:ascii="Symbol" w:hAnsi="Symbol" w:hint="default"/>
+      </w:rPr>
+    </w:lvl>
+    <w:lvl w:ilvl="4" w:tplc="04090003" w:tentative="1">
+      <w:start w:val="1"/>
+      <w:numFmt w:val="bullet"/>
+      <w:lvlText w:val="o"/>
+      <w:lvlJc w:val="left"/>
+      <w:pPr>
+        <w:ind w:left="3600" w:hanging="360"/>
+      </w:pPr>
+      <w:rPr>
+        <w:rFonts w:ascii="Courier New" w:hAnsi="Courier New" w:cs="Courier New" w:hint="default"/>
+      </w:rPr>
+    </w:lvl>
+    <w:lvl w:ilvl="5" w:tplc="04090005" w:tentative="1">
+      <w:start w:val="1"/>
+      <w:numFmt w:val="bullet"/>
+      <w:lvlText w:val=""/>
+      <w:lvlJc w:val="left"/>
+      <w:pPr>
+        <w:ind w:left="4320" w:hanging="360"/>
+      </w:pPr>
+      <w:rPr>
+        <w:rFonts w:ascii="Wingdings" w:hAnsi="Wingdings" w:hint="default"/>
+      </w:rPr>
+    </w:lvl>
+    <w:lvl w:ilvl="6" w:tplc="04090001" w:tentative="1">
+      <w:start w:val="1"/>
+      <w:numFmt w:val="bullet"/>
+      <w:lvlText w:val=""/>
+      <w:lvlJc w:val="left"/>
+      <w:pPr>
+        <w:ind w:left="5040" w:hanging="360"/>
+      </w:pPr>
+      <w:rPr>
+        <w:rFonts w:ascii="Symbol" w:hAnsi="Symbol" w:hint="default"/>
+      </w:rPr>
+    </w:lvl>
+    <w:lvl w:ilvl="7" w:tplc="04090003" w:tentative="1">
+      <w:start w:val="1"/>
+      <w:numFmt w:val="bullet"/>
+      <w:lvlText w:val="o"/>
+      <w:lvlJc w:val="left"/>
+      <w:pPr>
+        <w:ind w:left="5760" w:hanging="360"/>
+      </w:pPr>
+      <w:rPr>
+        <w:rFonts w:ascii="Courier New" w:hAnsi="Courier New" w:cs="Courier New" w:hint="default"/>
+      </w:rPr>
+    </w:lvl>
+    <w:lvl w:ilvl="8" w:tplc="04090005" w:tentative="1">
+      <w:start w:val="1"/>
+      <w:numFmt w:val="bullet"/>
+      <w:lvlText w:val=""/>
+      <w:lvlJc w:val="left"/>
+      <w:pPr>
+        <w:ind w:left="6480" w:hanging="360"/>
+      </w:pPr>
+      <w:rPr>
+        <w:rFonts w:ascii="Wingdings" w:hAnsi="Wingdings" w:hint="default"/>
+      </w:rPr>
+    </w:lvl>
+  </w:abstractNum>
+  <w:abstractNum w:abstractNumId="105">
     <w:nsid w:val="6F3335A2"/>
     <w:multiLevelType w:val="hybridMultilevel"/>
     <w:tmpl w:val="87F651B0"/>
@@ -37776,7 +39226,7 @@
       </w:rPr>
     </w:lvl>
   </w:abstractNum>
-  <w:abstractNum w:abstractNumId="102">
+  <w:abstractNum w:abstractNumId="106">
     <w:nsid w:val="6F432A17"/>
     <w:multiLevelType w:val="hybridMultilevel"/>
     <w:tmpl w:val="E0CA51AA"/>
@@ -37889,7 +39339,7 @@
       </w:rPr>
     </w:lvl>
   </w:abstractNum>
-  <w:abstractNum w:abstractNumId="103">
+  <w:abstractNum w:abstractNumId="107">
     <w:nsid w:val="6F4862DA"/>
     <w:multiLevelType w:val="hybridMultilevel"/>
     <w:tmpl w:val="30220DE6"/>
@@ -38002,7 +39452,7 @@
       </w:rPr>
     </w:lvl>
   </w:abstractNum>
-  <w:abstractNum w:abstractNumId="104">
+  <w:abstractNum w:abstractNumId="108">
     <w:nsid w:val="6FA670AC"/>
     <w:multiLevelType w:val="hybridMultilevel"/>
     <w:tmpl w:val="B3402122"/>
@@ -38115,7 +39565,7 @@
       </w:rPr>
     </w:lvl>
   </w:abstractNum>
-  <w:abstractNum w:abstractNumId="105">
+  <w:abstractNum w:abstractNumId="109">
     <w:nsid w:val="6FC520BF"/>
     <w:multiLevelType w:val="hybridMultilevel"/>
     <w:tmpl w:val="FDBCAF24"/>
@@ -38228,7 +39678,7 @@
       </w:rPr>
     </w:lvl>
   </w:abstractNum>
-  <w:abstractNum w:abstractNumId="106">
+  <w:abstractNum w:abstractNumId="110">
     <w:nsid w:val="7083138C"/>
     <w:multiLevelType w:val="hybridMultilevel"/>
     <w:tmpl w:val="4198BD98"/>
@@ -38341,7 +39791,7 @@
       </w:rPr>
     </w:lvl>
   </w:abstractNum>
-  <w:abstractNum w:abstractNumId="107">
+  <w:abstractNum w:abstractNumId="111">
     <w:nsid w:val="71621FC3"/>
     <w:multiLevelType w:val="hybridMultilevel"/>
     <w:tmpl w:val="40D452FC"/>
@@ -38454,7 +39904,7 @@
       </w:rPr>
     </w:lvl>
   </w:abstractNum>
-  <w:abstractNum w:abstractNumId="108">
+  <w:abstractNum w:abstractNumId="112">
     <w:nsid w:val="72784329"/>
     <w:multiLevelType w:val="hybridMultilevel"/>
     <w:tmpl w:val="9EC690EC"/>
@@ -38567,7 +40017,7 @@
       </w:rPr>
     </w:lvl>
   </w:abstractNum>
-  <w:abstractNum w:abstractNumId="109">
+  <w:abstractNum w:abstractNumId="113">
     <w:nsid w:val="72BB4614"/>
     <w:multiLevelType w:val="hybridMultilevel"/>
     <w:tmpl w:val="650E4B7C"/>
@@ -38680,7 +40130,7 @@
       </w:rPr>
     </w:lvl>
   </w:abstractNum>
-  <w:abstractNum w:abstractNumId="110">
+  <w:abstractNum w:abstractNumId="114">
     <w:nsid w:val="737D4550"/>
     <w:multiLevelType w:val="hybridMultilevel"/>
     <w:tmpl w:val="957AE238"/>
@@ -38793,7 +40243,7 @@
       </w:rPr>
     </w:lvl>
   </w:abstractNum>
-  <w:abstractNum w:abstractNumId="111">
+  <w:abstractNum w:abstractNumId="115">
     <w:nsid w:val="752268B1"/>
     <w:multiLevelType w:val="hybridMultilevel"/>
     <w:tmpl w:val="2EF6F89A"/>
@@ -38906,7 +40356,7 @@
       </w:rPr>
     </w:lvl>
   </w:abstractNum>
-  <w:abstractNum w:abstractNumId="112">
+  <w:abstractNum w:abstractNumId="116">
     <w:nsid w:val="75697BFB"/>
     <w:multiLevelType w:val="hybridMultilevel"/>
     <w:tmpl w:val="1C9C06D0"/>
@@ -39019,7 +40469,7 @@
       </w:rPr>
     </w:lvl>
   </w:abstractNum>
-  <w:abstractNum w:abstractNumId="113">
+  <w:abstractNum w:abstractNumId="117">
     <w:nsid w:val="78187B35"/>
     <w:multiLevelType w:val="hybridMultilevel"/>
     <w:tmpl w:val="D980A51A"/>
@@ -39132,7 +40582,7 @@
       </w:rPr>
     </w:lvl>
   </w:abstractNum>
-  <w:abstractNum w:abstractNumId="114">
+  <w:abstractNum w:abstractNumId="118">
     <w:nsid w:val="7A206F18"/>
     <w:multiLevelType w:val="hybridMultilevel"/>
     <w:tmpl w:val="832A7854"/>
@@ -39245,7 +40695,7 @@
       </w:rPr>
     </w:lvl>
   </w:abstractNum>
-  <w:abstractNum w:abstractNumId="115">
+  <w:abstractNum w:abstractNumId="119">
     <w:nsid w:val="7A8474AA"/>
     <w:multiLevelType w:val="hybridMultilevel"/>
     <w:tmpl w:val="D368B570"/>
@@ -39358,7 +40808,7 @@
       </w:rPr>
     </w:lvl>
   </w:abstractNum>
-  <w:abstractNum w:abstractNumId="116">
+  <w:abstractNum w:abstractNumId="120">
     <w:nsid w:val="7B390EA6"/>
     <w:multiLevelType w:val="hybridMultilevel"/>
     <w:tmpl w:val="40625B06"/>
@@ -39444,7 +40894,7 @@
       </w:pPr>
     </w:lvl>
   </w:abstractNum>
-  <w:abstractNum w:abstractNumId="117">
+  <w:abstractNum w:abstractNumId="121">
     <w:nsid w:val="7B9A0EE4"/>
     <w:multiLevelType w:val="hybridMultilevel"/>
     <w:tmpl w:val="0C9E8FB4"/>
@@ -39557,7 +41007,7 @@
       </w:rPr>
     </w:lvl>
   </w:abstractNum>
-  <w:abstractNum w:abstractNumId="118">
+  <w:abstractNum w:abstractNumId="122">
     <w:nsid w:val="7BF40F9C"/>
     <w:multiLevelType w:val="hybridMultilevel"/>
     <w:tmpl w:val="F69A23D0"/>
@@ -39670,7 +41120,7 @@
       </w:rPr>
     </w:lvl>
   </w:abstractNum>
-  <w:abstractNum w:abstractNumId="119">
+  <w:abstractNum w:abstractNumId="123">
     <w:nsid w:val="7FA1060E"/>
     <w:multiLevelType w:val="hybridMultilevel"/>
     <w:tmpl w:val="DA3CF1E8"/>
@@ -39784,40 +41234,40 @@
     </w:lvl>
   </w:abstractNum>
   <w:num w:numId="1">
-    <w:abstractNumId w:val="14"/>
+    <w:abstractNumId w:val="16"/>
   </w:num>
   <w:num w:numId="2">
-    <w:abstractNumId w:val="56"/>
+    <w:abstractNumId w:val="58"/>
   </w:num>
   <w:num w:numId="3">
     <w:abstractNumId w:val="1"/>
   </w:num>
   <w:num w:numId="4">
-    <w:abstractNumId w:val="96"/>
+    <w:abstractNumId w:val="99"/>
   </w:num>
   <w:num w:numId="5">
-    <w:abstractNumId w:val="38"/>
+    <w:abstractNumId w:val="40"/>
   </w:num>
   <w:num w:numId="6">
-    <w:abstractNumId w:val="35"/>
+    <w:abstractNumId w:val="37"/>
   </w:num>
   <w:num w:numId="7">
-    <w:abstractNumId w:val="52"/>
+    <w:abstractNumId w:val="54"/>
   </w:num>
   <w:num w:numId="8">
-    <w:abstractNumId w:val="99"/>
+    <w:abstractNumId w:val="102"/>
   </w:num>
   <w:num w:numId="9">
-    <w:abstractNumId w:val="32"/>
+    <w:abstractNumId w:val="34"/>
   </w:num>
   <w:num w:numId="10">
-    <w:abstractNumId w:val="19"/>
+    <w:abstractNumId w:val="21"/>
   </w:num>
   <w:num w:numId="11">
-    <w:abstractNumId w:val="82"/>
+    <w:abstractNumId w:val="85"/>
   </w:num>
   <w:num w:numId="12">
-    <w:abstractNumId w:val="53"/>
+    <w:abstractNumId w:val="55"/>
   </w:num>
   <w:num w:numId="13">
     <w:abstractNumId w:val="2"/>
@@ -39826,324 +41276,336 @@
     <w:abstractNumId w:val="5"/>
   </w:num>
   <w:num w:numId="15">
-    <w:abstractNumId w:val="91"/>
+    <w:abstractNumId w:val="94"/>
   </w:num>
   <w:num w:numId="16">
     <w:abstractNumId w:val="6"/>
   </w:num>
   <w:num w:numId="17">
+    <w:abstractNumId w:val="75"/>
+  </w:num>
+  <w:num w:numId="18">
+    <w:abstractNumId w:val="103"/>
+  </w:num>
+  <w:num w:numId="19">
+    <w:abstractNumId w:val="76"/>
+  </w:num>
+  <w:num w:numId="20">
+    <w:abstractNumId w:val="51"/>
+  </w:num>
+  <w:num w:numId="21">
     <w:abstractNumId w:val="72"/>
   </w:num>
-  <w:num w:numId="18">
-    <w:abstractNumId w:val="100"/>
-  </w:num>
-  <w:num w:numId="19">
-    <w:abstractNumId w:val="73"/>
-  </w:num>
-  <w:num w:numId="20">
-    <w:abstractNumId w:val="49"/>
-  </w:num>
-  <w:num w:numId="21">
-    <w:abstractNumId w:val="69"/>
-  </w:num>
   <w:num w:numId="22">
-    <w:abstractNumId w:val="94"/>
+    <w:abstractNumId w:val="97"/>
   </w:num>
   <w:num w:numId="23">
-    <w:abstractNumId w:val="46"/>
+    <w:abstractNumId w:val="48"/>
   </w:num>
   <w:num w:numId="24">
     <w:abstractNumId w:val="9"/>
   </w:num>
   <w:num w:numId="25">
+    <w:abstractNumId w:val="112"/>
+  </w:num>
+  <w:num w:numId="26">
+    <w:abstractNumId w:val="41"/>
+  </w:num>
+  <w:num w:numId="27">
+    <w:abstractNumId w:val="91"/>
+  </w:num>
+  <w:num w:numId="28">
+    <w:abstractNumId w:val="20"/>
+  </w:num>
+  <w:num w:numId="29">
+    <w:abstractNumId w:val="39"/>
+  </w:num>
+  <w:num w:numId="30">
+    <w:abstractNumId w:val="84"/>
+  </w:num>
+  <w:num w:numId="31">
+    <w:abstractNumId w:val="98"/>
+  </w:num>
+  <w:num w:numId="32">
+    <w:abstractNumId w:val="66"/>
+  </w:num>
+  <w:num w:numId="33">
+    <w:abstractNumId w:val="49"/>
+  </w:num>
+  <w:num w:numId="34">
+    <w:abstractNumId w:val="15"/>
+  </w:num>
+  <w:num w:numId="35">
+    <w:abstractNumId w:val="89"/>
+  </w:num>
+  <w:num w:numId="36">
+    <w:abstractNumId w:val="26"/>
+  </w:num>
+  <w:num w:numId="37">
     <w:abstractNumId w:val="108"/>
   </w:num>
-  <w:num w:numId="26">
-    <w:abstractNumId w:val="39"/>
+  <w:num w:numId="38">
+    <w:abstractNumId w:val="100"/>
   </w:num>
-  <w:num w:numId="27">
-    <w:abstractNumId w:val="88"/>
+  <w:num w:numId="39">
+    <w:abstractNumId w:val="22"/>
   </w:num>
-  <w:num w:numId="28">
-    <w:abstractNumId w:val="18"/>
+  <w:num w:numId="40">
+    <w:abstractNumId w:val="53"/>
   </w:num>
-  <w:num w:numId="29">
-    <w:abstractNumId w:val="37"/>
+  <w:num w:numId="41">
+    <w:abstractNumId w:val="62"/>
   </w:num>
-  <w:num w:numId="30">
+  <w:num w:numId="42">
+    <w:abstractNumId w:val="43"/>
+  </w:num>
+  <w:num w:numId="43">
+    <w:abstractNumId w:val="38"/>
+  </w:num>
+  <w:num w:numId="44">
+    <w:abstractNumId w:val="109"/>
+  </w:num>
+  <w:num w:numId="45">
+    <w:abstractNumId w:val="82"/>
+  </w:num>
+  <w:num w:numId="46">
+    <w:abstractNumId w:val="83"/>
+  </w:num>
+  <w:num w:numId="47">
+    <w:abstractNumId w:val="23"/>
+  </w:num>
+  <w:num w:numId="48">
+    <w:abstractNumId w:val="67"/>
+  </w:num>
+  <w:num w:numId="49">
+    <w:abstractNumId w:val="28"/>
+  </w:num>
+  <w:num w:numId="50">
+    <w:abstractNumId w:val="86"/>
+  </w:num>
+  <w:num w:numId="51">
+    <w:abstractNumId w:val="27"/>
+  </w:num>
+  <w:num w:numId="52">
+    <w:abstractNumId w:val="77"/>
+  </w:num>
+  <w:num w:numId="53">
     <w:abstractNumId w:val="81"/>
   </w:num>
-  <w:num w:numId="31">
-    <w:abstractNumId w:val="95"/>
+  <w:num w:numId="54">
+    <w:abstractNumId w:val="56"/>
   </w:num>
-  <w:num w:numId="32">
-    <w:abstractNumId w:val="64"/>
+  <w:num w:numId="55">
+    <w:abstractNumId w:val="74"/>
   </w:num>
-  <w:num w:numId="33">
-    <w:abstractNumId w:val="47"/>
-  </w:num>
-  <w:num w:numId="34">
-    <w:abstractNumId w:val="13"/>
-  </w:num>
-  <w:num w:numId="35">
-    <w:abstractNumId w:val="86"/>
-  </w:num>
-  <w:num w:numId="36">
-    <w:abstractNumId w:val="24"/>
-  </w:num>
-  <w:num w:numId="37">
-    <w:abstractNumId w:val="104"/>
-  </w:num>
-  <w:num w:numId="38">
-    <w:abstractNumId w:val="97"/>
-  </w:num>
-  <w:num w:numId="39">
-    <w:abstractNumId w:val="20"/>
-  </w:num>
-  <w:num w:numId="40">
-    <w:abstractNumId w:val="51"/>
-  </w:num>
-  <w:num w:numId="41">
+  <w:num w:numId="56">
     <w:abstractNumId w:val="60"/>
   </w:num>
-  <w:num w:numId="42">
-    <w:abstractNumId w:val="41"/>
+  <w:num w:numId="57">
+    <w:abstractNumId w:val="70"/>
   </w:num>
-  <w:num w:numId="43">
-    <w:abstractNumId w:val="36"/>
+  <w:num w:numId="58">
+    <w:abstractNumId w:val="93"/>
   </w:num>
-  <w:num w:numId="44">
-    <w:abstractNumId w:val="105"/>
+  <w:num w:numId="59">
+    <w:abstractNumId w:val="29"/>
   </w:num>
-  <w:num w:numId="45">
-    <w:abstractNumId w:val="79"/>
+  <w:num w:numId="60">
+    <w:abstractNumId w:val="31"/>
   </w:num>
-  <w:num w:numId="46">
-    <w:abstractNumId w:val="80"/>
-  </w:num>
-  <w:num w:numId="47">
-    <w:abstractNumId w:val="21"/>
-  </w:num>
-  <w:num w:numId="48">
-    <w:abstractNumId w:val="65"/>
-  </w:num>
-  <w:num w:numId="49">
-    <w:abstractNumId w:val="26"/>
-  </w:num>
-  <w:num w:numId="50">
-    <w:abstractNumId w:val="83"/>
-  </w:num>
-  <w:num w:numId="51">
-    <w:abstractNumId w:val="25"/>
-  </w:num>
-  <w:num w:numId="52">
-    <w:abstractNumId w:val="74"/>
-  </w:num>
-  <w:num w:numId="53">
+  <w:num w:numId="61">
     <w:abstractNumId w:val="78"/>
   </w:num>
-  <w:num w:numId="54">
-    <w:abstractNumId w:val="54"/>
-  </w:num>
-  <w:num w:numId="55">
-    <w:abstractNumId w:val="71"/>
-  </w:num>
-  <w:num w:numId="56">
-    <w:abstractNumId w:val="58"/>
-  </w:num>
-  <w:num w:numId="57">
-    <w:abstractNumId w:val="68"/>
-  </w:num>
-  <w:num w:numId="58">
-    <w:abstractNumId w:val="90"/>
-  </w:num>
-  <w:num w:numId="59">
-    <w:abstractNumId w:val="27"/>
-  </w:num>
-  <w:num w:numId="60">
-    <w:abstractNumId w:val="29"/>
-  </w:num>
-  <w:num w:numId="61">
-    <w:abstractNumId w:val="75"/>
-  </w:num>
   <w:num w:numId="62">
-    <w:abstractNumId w:val="44"/>
+    <w:abstractNumId w:val="46"/>
   </w:num>
   <w:num w:numId="63">
     <w:abstractNumId w:val="7"/>
   </w:num>
   <w:num w:numId="64">
-    <w:abstractNumId w:val="109"/>
+    <w:abstractNumId w:val="113"/>
   </w:num>
   <w:num w:numId="65">
-    <w:abstractNumId w:val="85"/>
+    <w:abstractNumId w:val="88"/>
   </w:num>
   <w:num w:numId="66">
-    <w:abstractNumId w:val="70"/>
+    <w:abstractNumId w:val="73"/>
   </w:num>
   <w:num w:numId="67">
-    <w:abstractNumId w:val="43"/>
+    <w:abstractNumId w:val="45"/>
   </w:num>
   <w:num w:numId="68">
     <w:abstractNumId w:val="8"/>
   </w:num>
   <w:num w:numId="69">
-    <w:abstractNumId w:val="89"/>
+    <w:abstractNumId w:val="92"/>
   </w:num>
   <w:num w:numId="70">
-    <w:abstractNumId w:val="103"/>
+    <w:abstractNumId w:val="107"/>
   </w:num>
   <w:num w:numId="71">
-    <w:abstractNumId w:val="93"/>
+    <w:abstractNumId w:val="96"/>
   </w:num>
   <w:num w:numId="72">
-    <w:abstractNumId w:val="12"/>
+    <w:abstractNumId w:val="13"/>
   </w:num>
   <w:num w:numId="73">
     <w:abstractNumId w:val="3"/>
   </w:num>
   <w:num w:numId="74">
+    <w:abstractNumId w:val="121"/>
+  </w:num>
+  <w:num w:numId="75">
     <w:abstractNumId w:val="117"/>
   </w:num>
-  <w:num w:numId="75">
-    <w:abstractNumId w:val="113"/>
-  </w:num>
   <w:num w:numId="76">
-    <w:abstractNumId w:val="67"/>
+    <w:abstractNumId w:val="69"/>
   </w:num>
   <w:num w:numId="77">
-    <w:abstractNumId w:val="61"/>
+    <w:abstractNumId w:val="63"/>
   </w:num>
   <w:num w:numId="78">
     <w:abstractNumId w:val="0"/>
   </w:num>
   <w:num w:numId="79">
-    <w:abstractNumId w:val="57"/>
+    <w:abstractNumId w:val="59"/>
   </w:num>
   <w:num w:numId="80">
-    <w:abstractNumId w:val="87"/>
+    <w:abstractNumId w:val="90"/>
   </w:num>
   <w:num w:numId="81">
-    <w:abstractNumId w:val="16"/>
+    <w:abstractNumId w:val="18"/>
   </w:num>
   <w:num w:numId="82">
-    <w:abstractNumId w:val="119"/>
+    <w:abstractNumId w:val="123"/>
   </w:num>
   <w:num w:numId="83">
-    <w:abstractNumId w:val="112"/>
+    <w:abstractNumId w:val="116"/>
   </w:num>
   <w:num w:numId="84">
-    <w:abstractNumId w:val="42"/>
+    <w:abstractNumId w:val="44"/>
   </w:num>
   <w:num w:numId="85">
-    <w:abstractNumId w:val="62"/>
+    <w:abstractNumId w:val="64"/>
   </w:num>
   <w:num w:numId="86">
     <w:abstractNumId w:val="4"/>
   </w:num>
   <w:num w:numId="87">
-    <w:abstractNumId w:val="34"/>
+    <w:abstractNumId w:val="36"/>
   </w:num>
   <w:num w:numId="88">
-    <w:abstractNumId w:val="31"/>
+    <w:abstractNumId w:val="33"/>
   </w:num>
   <w:num w:numId="89">
-    <w:abstractNumId w:val="22"/>
+    <w:abstractNumId w:val="24"/>
   </w:num>
   <w:num w:numId="90">
-    <w:abstractNumId w:val="76"/>
+    <w:abstractNumId w:val="79"/>
   </w:num>
   <w:num w:numId="91">
+    <w:abstractNumId w:val="32"/>
+  </w:num>
+  <w:num w:numId="92">
+    <w:abstractNumId w:val="87"/>
+  </w:num>
+  <w:num w:numId="93">
+    <w:abstractNumId w:val="17"/>
+  </w:num>
+  <w:num w:numId="94">
+    <w:abstractNumId w:val="80"/>
+  </w:num>
+  <w:num w:numId="95">
+    <w:abstractNumId w:val="52"/>
+  </w:num>
+  <w:num w:numId="96">
     <w:abstractNumId w:val="30"/>
   </w:num>
-  <w:num w:numId="92">
-    <w:abstractNumId w:val="84"/>
-  </w:num>
-  <w:num w:numId="93">
-    <w:abstractNumId w:val="15"/>
-  </w:num>
-  <w:num w:numId="94">
-    <w:abstractNumId w:val="77"/>
-  </w:num>
-  <w:num w:numId="95">
+  <w:num w:numId="97">
     <w:abstractNumId w:val="50"/>
   </w:num>
-  <w:num w:numId="96">
-    <w:abstractNumId w:val="28"/>
-  </w:num>
-  <w:num w:numId="97">
-    <w:abstractNumId w:val="48"/>
-  </w:num>
   <w:num w:numId="98">
-    <w:abstractNumId w:val="11"/>
+    <w:abstractNumId w:val="12"/>
   </w:num>
   <w:num w:numId="99">
-    <w:abstractNumId w:val="59"/>
+    <w:abstractNumId w:val="61"/>
   </w:num>
   <w:num w:numId="100">
+    <w:abstractNumId w:val="119"/>
+  </w:num>
+  <w:num w:numId="101">
+    <w:abstractNumId w:val="120"/>
+  </w:num>
+  <w:num w:numId="102">
+    <w:abstractNumId w:val="101"/>
+  </w:num>
+  <w:num w:numId="103">
+    <w:abstractNumId w:val="65"/>
+  </w:num>
+  <w:num w:numId="104">
+    <w:abstractNumId w:val="110"/>
+  </w:num>
+  <w:num w:numId="105">
+    <w:abstractNumId w:val="111"/>
+  </w:num>
+  <w:num w:numId="106">
+    <w:abstractNumId w:val="57"/>
+  </w:num>
+  <w:num w:numId="107">
+    <w:abstractNumId w:val="105"/>
+  </w:num>
+  <w:num w:numId="108">
+    <w:abstractNumId w:val="19"/>
+  </w:num>
+  <w:num w:numId="109">
     <w:abstractNumId w:val="115"/>
   </w:num>
-  <w:num w:numId="101">
-    <w:abstractNumId w:val="116"/>
-  </w:num>
-  <w:num w:numId="102">
-    <w:abstractNumId w:val="98"/>
-  </w:num>
-  <w:num w:numId="103">
-    <w:abstractNumId w:val="63"/>
-  </w:num>
-  <w:num w:numId="104">
-    <w:abstractNumId w:val="106"/>
-  </w:num>
-  <w:num w:numId="105">
-    <w:abstractNumId w:val="107"/>
-  </w:num>
-  <w:num w:numId="106">
-    <w:abstractNumId w:val="55"/>
-  </w:num>
-  <w:num w:numId="107">
-    <w:abstractNumId w:val="101"/>
-  </w:num>
-  <w:num w:numId="108">
-    <w:abstractNumId w:val="17"/>
-  </w:num>
-  <w:num w:numId="109">
-    <w:abstractNumId w:val="111"/>
-  </w:num>
   <w:num w:numId="110">
-    <w:abstractNumId w:val="45"/>
+    <w:abstractNumId w:val="47"/>
   </w:num>
   <w:num w:numId="111">
     <w:abstractNumId w:val="10"/>
   </w:num>
   <w:num w:numId="112">
-    <w:abstractNumId w:val="33"/>
+    <w:abstractNumId w:val="35"/>
   </w:num>
   <w:num w:numId="113">
-    <w:abstractNumId w:val="110"/>
+    <w:abstractNumId w:val="114"/>
   </w:num>
   <w:num w:numId="114">
-    <w:abstractNumId w:val="40"/>
+    <w:abstractNumId w:val="42"/>
   </w:num>
   <w:num w:numId="115">
-    <w:abstractNumId w:val="102"/>
+    <w:abstractNumId w:val="106"/>
   </w:num>
   <w:num w:numId="116">
-    <w:abstractNumId w:val="23"/>
+    <w:abstractNumId w:val="25"/>
   </w:num>
   <w:num w:numId="117">
-    <w:abstractNumId w:val="92"/>
+    <w:abstractNumId w:val="95"/>
   </w:num>
   <w:num w:numId="118">
-    <w:abstractNumId w:val="114"/>
+    <w:abstractNumId w:val="118"/>
   </w:num>
   <w:num w:numId="119">
-    <w:abstractNumId w:val="66"/>
+    <w:abstractNumId w:val="68"/>
   </w:num>
   <w:num w:numId="120">
-    <w:abstractNumId w:val="118"/>
+    <w:abstractNumId w:val="122"/>
   </w:num>
-  <w:numIdMacAtCleanup w:val="111"/>
+  <w:num w:numId="121">
+    <w:abstractNumId w:val="11"/>
+  </w:num>
+  <w:num w:numId="122">
+    <w:abstractNumId w:val="104"/>
+  </w:num>
+  <w:num w:numId="123">
+    <w:abstractNumId w:val="14"/>
+  </w:num>
+  <w:num w:numId="124">
+    <w:abstractNumId w:val="71"/>
+  </w:num>
+  <w:numIdMacAtCleanup w:val="123"/>
 </w:numbering>
 </file>
 
@@ -40937,7 +42399,7 @@
 </file>
 
 <file path=customXml/itemProps1.xml><?xml version="1.0" encoding="utf-8"?>
-<ds:datastoreItem xmlns:ds="http://schemas.openxmlformats.org/officeDocument/2006/customXml" ds:itemID="{6F7791B0-E546-44D6-A0E5-C68FA73A6D87}">
+<ds:datastoreItem xmlns:ds="http://schemas.openxmlformats.org/officeDocument/2006/customXml" ds:itemID="{0C55F6FC-D250-4BF6-9C9C-3A3E28E0FBB8}">
   <ds:schemaRefs>
     <ds:schemaRef ds:uri="http://schemas.openxmlformats.org/officeDocument/2006/bibliography"/>
   </ds:schemaRefs>

</xml_diff>

<commit_message>
Notes on Schutt (2015) chapter 15
</commit_message>
<xml_diff>
--- a/Readings/Schutt_2015_Investigating-the-social-world_v00.docx
+++ b/Readings/Schutt_2015_Investigating-the-social-world_v00.docx
@@ -24987,6 +24987,10 @@
           <w:u w:val="single"/>
         </w:rPr>
       </w:pPr>
+      <w:bookmarkStart w:id="14" w:name="Chapter15"/>
+      <w:bookmarkStart w:id="15" w:name="_GoBack"/>
+      <w:bookmarkEnd w:id="14"/>
+      <w:bookmarkEnd w:id="15"/>
       <w:r>
         <w:rPr>
           <w:u w:val="single"/>
@@ -25732,10 +25736,7 @@
         </w:numPr>
       </w:pPr>
       <w:r>
-        <w:t>Qualitative and quantitative m</w:t>
-      </w:r>
-      <w:r>
-        <w:t>ethods used concurrently but one has priority</w:t>
+        <w:t>Qualitative and quantitative methods used concurrently but one has priority</w:t>
       </w:r>
       <w:r>
         <w:t>.</w:t>
@@ -25893,10 +25894,404 @@
         <w:t>(QUAL+QUAN)</w:t>
       </w:r>
     </w:p>
-    <w:p>
-      <w:bookmarkStart w:id="14" w:name="_GoBack"/>
-      <w:bookmarkEnd w:id="14"/>
-    </w:p>
+    <w:p/>
+    <w:p>
+      <w:r>
+        <w:t>Strengths and Limitations of Mixed Methods</w:t>
+      </w:r>
+    </w:p>
+    <w:p>
+      <w:pPr>
+        <w:pStyle w:val="ListParagraph"/>
+        <w:numPr>
+          <w:ilvl w:val="0"/>
+          <w:numId w:val="125"/>
+        </w:numPr>
+      </w:pPr>
+      <w:r>
+        <w:t>Strengths</w:t>
+      </w:r>
+    </w:p>
+    <w:p>
+      <w:pPr>
+        <w:pStyle w:val="ListParagraph"/>
+        <w:numPr>
+          <w:ilvl w:val="1"/>
+          <w:numId w:val="125"/>
+        </w:numPr>
+      </w:pPr>
+      <w:r>
+        <w:t>Improving validity</w:t>
+      </w:r>
+    </w:p>
+    <w:p>
+      <w:pPr>
+        <w:pStyle w:val="ListParagraph"/>
+        <w:numPr>
+          <w:ilvl w:val="2"/>
+          <w:numId w:val="125"/>
+        </w:numPr>
+      </w:pPr>
+      <w:r>
+        <w:t>Increase measurement validity</w:t>
+      </w:r>
+    </w:p>
+    <w:p>
+      <w:pPr>
+        <w:pStyle w:val="ListParagraph"/>
+        <w:numPr>
+          <w:ilvl w:val="3"/>
+          <w:numId w:val="125"/>
+        </w:numPr>
+      </w:pPr>
+      <w:r>
+        <w:t>Explaining apparent failure of methods to converge when assessing the same phenomenon (i.e., triangulate).</w:t>
+      </w:r>
+      <w:r>
+        <w:t xml:space="preserve"> </w:t>
+      </w:r>
+    </w:p>
+    <w:p>
+      <w:pPr>
+        <w:pStyle w:val="ListParagraph"/>
+        <w:numPr>
+          <w:ilvl w:val="3"/>
+          <w:numId w:val="125"/>
+        </w:numPr>
+      </w:pPr>
+      <w:r>
+        <w:lastRenderedPageBreak/>
+        <w:t>Qualitative interviewing can refine quantitative surveys.</w:t>
+      </w:r>
+    </w:p>
+    <w:p>
+      <w:pPr>
+        <w:pStyle w:val="ListParagraph"/>
+        <w:numPr>
+          <w:ilvl w:val="3"/>
+          <w:numId w:val="125"/>
+        </w:numPr>
+      </w:pPr>
+      <w:r>
+        <w:t>Qualitative measures can clarify the meaning of quantitative measures.</w:t>
+      </w:r>
+    </w:p>
+    <w:p>
+      <w:pPr>
+        <w:pStyle w:val="ListParagraph"/>
+        <w:numPr>
+          <w:ilvl w:val="3"/>
+          <w:numId w:val="125"/>
+        </w:numPr>
+      </w:pPr>
+      <w:r>
+        <w:t>Quantitative measures can provide reliable indicators of the extent of variations between cases that has been described through qualitative observations.</w:t>
+      </w:r>
+    </w:p>
+    <w:p>
+      <w:pPr>
+        <w:pStyle w:val="ListParagraph"/>
+        <w:numPr>
+          <w:ilvl w:val="2"/>
+          <w:numId w:val="125"/>
+        </w:numPr>
+      </w:pPr>
+      <w:r>
+        <w:t>Increase generalizability</w:t>
+      </w:r>
+      <w:r>
+        <w:t xml:space="preserve"> (i.e., external validity)</w:t>
+      </w:r>
+    </w:p>
+    <w:p>
+      <w:pPr>
+        <w:pStyle w:val="ListParagraph"/>
+        <w:numPr>
+          <w:ilvl w:val="3"/>
+          <w:numId w:val="125"/>
+        </w:numPr>
+      </w:pPr>
+      <w:r>
+        <w:t xml:space="preserve">Qualitative comparisons of quantitative research </w:t>
+      </w:r>
+      <w:r>
+        <w:t>conducted in different contexts to identify the conditions for the phenomenon.</w:t>
+      </w:r>
+    </w:p>
+    <w:p>
+      <w:pPr>
+        <w:pStyle w:val="ListParagraph"/>
+        <w:numPr>
+          <w:ilvl w:val="3"/>
+          <w:numId w:val="125"/>
+        </w:numPr>
+      </w:pPr>
+      <w:r>
+        <w:t>Quantitative methods used to identify cases for intensive study with qualitative methods.</w:t>
+      </w:r>
+    </w:p>
+    <w:p>
+      <w:pPr>
+        <w:pStyle w:val="ListParagraph"/>
+        <w:numPr>
+          <w:ilvl w:val="2"/>
+          <w:numId w:val="125"/>
+        </w:numPr>
+      </w:pPr>
+      <w:r>
+        <w:t>Increase causal validity</w:t>
+      </w:r>
+    </w:p>
+    <w:p>
+      <w:pPr>
+        <w:pStyle w:val="ListParagraph"/>
+        <w:numPr>
+          <w:ilvl w:val="3"/>
+          <w:numId w:val="125"/>
+        </w:numPr>
+      </w:pPr>
+      <w:r>
+        <w:t>Explore mechanisms of cause and effect.</w:t>
+      </w:r>
+    </w:p>
+    <w:p>
+      <w:pPr>
+        <w:pStyle w:val="ListParagraph"/>
+        <w:numPr>
+          <w:ilvl w:val="4"/>
+          <w:numId w:val="125"/>
+        </w:numPr>
+      </w:pPr>
+      <w:r>
+        <w:t>Quantitative describes the phenomenon (i.e., explains what happened).</w:t>
+      </w:r>
+    </w:p>
+    <w:p>
+      <w:pPr>
+        <w:pStyle w:val="ListParagraph"/>
+        <w:numPr>
+          <w:ilvl w:val="4"/>
+          <w:numId w:val="125"/>
+        </w:numPr>
+      </w:pPr>
+      <w:r>
+        <w:t>Qualitative methods explain why the phenomenon happened.</w:t>
+      </w:r>
+    </w:p>
+    <w:p>
+      <w:pPr>
+        <w:pStyle w:val="ListParagraph"/>
+        <w:numPr>
+          <w:ilvl w:val="2"/>
+          <w:numId w:val="125"/>
+        </w:numPr>
+      </w:pPr>
+      <w:r>
+        <w:t>Increase authenticity</w:t>
+      </w:r>
+    </w:p>
+    <w:p>
+      <w:pPr>
+        <w:pStyle w:val="ListParagraph"/>
+        <w:numPr>
+          <w:ilvl w:val="3"/>
+          <w:numId w:val="125"/>
+        </w:numPr>
+      </w:pPr>
+      <w:r>
+        <w:t>COMMENT: What is the definition of authenticity?</w:t>
+      </w:r>
+    </w:p>
+    <w:p>
+      <w:pPr>
+        <w:pStyle w:val="ListParagraph"/>
+        <w:numPr>
+          <w:ilvl w:val="4"/>
+          <w:numId w:val="125"/>
+        </w:numPr>
+      </w:pPr>
+      <w:r>
+        <w:t>Perceived truthfulness or accuracy.</w:t>
+      </w:r>
+    </w:p>
+    <w:p>
+      <w:pPr>
+        <w:pStyle w:val="ListParagraph"/>
+        <w:numPr>
+          <w:ilvl w:val="0"/>
+          <w:numId w:val="125"/>
+        </w:numPr>
+      </w:pPr>
+      <w:r>
+        <w:t>Limitations</w:t>
+      </w:r>
+    </w:p>
+    <w:p>
+      <w:pPr>
+        <w:pStyle w:val="ListParagraph"/>
+        <w:numPr>
+          <w:ilvl w:val="1"/>
+          <w:numId w:val="125"/>
+        </w:numPr>
+      </w:pPr>
+      <w:r>
+        <w:t>Not always clear how to compare quantitative and qualitative findings about the same research question.</w:t>
+      </w:r>
+    </w:p>
+    <w:p>
+      <w:pPr>
+        <w:pStyle w:val="ListParagraph"/>
+        <w:numPr>
+          <w:ilvl w:val="1"/>
+          <w:numId w:val="125"/>
+        </w:numPr>
+      </w:pPr>
+      <w:r>
+        <w:t>Not always clear how to interpret discrepancies between quantitative and qualitative findings about the same research question.</w:t>
+      </w:r>
+    </w:p>
+    <w:p>
+      <w:pPr>
+        <w:pStyle w:val="ListParagraph"/>
+        <w:numPr>
+          <w:ilvl w:val="2"/>
+          <w:numId w:val="125"/>
+        </w:numPr>
+      </w:pPr>
+      <w:r>
+        <w:t>Deficits in one method.</w:t>
+      </w:r>
+    </w:p>
+    <w:p>
+      <w:pPr>
+        <w:pStyle w:val="ListParagraph"/>
+        <w:numPr>
+          <w:ilvl w:val="2"/>
+          <w:numId w:val="125"/>
+        </w:numPr>
+      </w:pPr>
+      <w:r>
+        <w:t>Measuring different phenomenon.</w:t>
+      </w:r>
+    </w:p>
+    <w:p>
+      <w:pPr>
+        <w:pStyle w:val="ListParagraph"/>
+        <w:numPr>
+          <w:ilvl w:val="1"/>
+          <w:numId w:val="125"/>
+        </w:numPr>
+      </w:pPr>
+      <w:r>
+        <w:t>Each method</w:t>
+      </w:r>
+      <w:r>
+        <w:t xml:space="preserve"> requires a different type of expertise.</w:t>
+      </w:r>
+    </w:p>
+    <w:p/>
+    <w:p>
+      <w:r>
+        <w:t>Ethics and Mixed Methods</w:t>
+      </w:r>
+    </w:p>
+    <w:p>
+      <w:pPr>
+        <w:pStyle w:val="ListParagraph"/>
+        <w:numPr>
+          <w:ilvl w:val="0"/>
+          <w:numId w:val="126"/>
+        </w:numPr>
+      </w:pPr>
+      <w:r>
+        <w:t>Ethical challenges</w:t>
+      </w:r>
+    </w:p>
+    <w:p>
+      <w:pPr>
+        <w:pStyle w:val="ListParagraph"/>
+        <w:numPr>
+          <w:ilvl w:val="1"/>
+          <w:numId w:val="126"/>
+        </w:numPr>
+      </w:pPr>
+      <w:r>
+        <w:t>Defining the role of researcher in relation to research participants.</w:t>
+      </w:r>
+    </w:p>
+    <w:p>
+      <w:pPr>
+        <w:pStyle w:val="ListParagraph"/>
+        <w:numPr>
+          <w:ilvl w:val="2"/>
+          <w:numId w:val="126"/>
+        </w:numPr>
+      </w:pPr>
+      <w:r>
+        <w:t xml:space="preserve">Quantitative </w:t>
+      </w:r>
+      <w:r>
+        <w:sym w:font="Wingdings" w:char="F0E0"/>
+      </w:r>
+      <w:r>
+        <w:t xml:space="preserve"> objective, outside experts</w:t>
+      </w:r>
+    </w:p>
+    <w:p>
+      <w:pPr>
+        <w:pStyle w:val="ListParagraph"/>
+        <w:numPr>
+          <w:ilvl w:val="2"/>
+          <w:numId w:val="126"/>
+        </w:numPr>
+      </w:pPr>
+      <w:r>
+        <w:t xml:space="preserve">Qualitative </w:t>
+      </w:r>
+      <w:r>
+        <w:sym w:font="Wingdings" w:char="F0E0"/>
+      </w:r>
+      <w:r>
+        <w:t xml:space="preserve"> collaboration with research participants</w:t>
+      </w:r>
+    </w:p>
+    <w:p>
+      <w:pPr>
+        <w:pStyle w:val="ListParagraph"/>
+        <w:numPr>
+          <w:ilvl w:val="2"/>
+          <w:numId w:val="126"/>
+        </w:numPr>
+      </w:pPr>
+      <w:r>
+        <w:t>Potential for sampling bias</w:t>
+      </w:r>
+    </w:p>
+    <w:p>
+      <w:pPr>
+        <w:pStyle w:val="ListParagraph"/>
+        <w:numPr>
+          <w:ilvl w:val="2"/>
+          <w:numId w:val="126"/>
+        </w:numPr>
+      </w:pPr>
+      <w:r>
+        <w:t>May need to use different researchers to lead each part of the study.</w:t>
+      </w:r>
+    </w:p>
+    <w:p>
+      <w:pPr>
+        <w:pStyle w:val="ListParagraph"/>
+        <w:numPr>
+          <w:ilvl w:val="1"/>
+          <w:numId w:val="126"/>
+        </w:numPr>
+      </w:pPr>
+      <w:r>
+        <w:t>May need to renegotiate participant consent during various stages of the study.</w:t>
+      </w:r>
+    </w:p>
+    <w:p/>
     <w:sectPr>
       <w:headerReference w:type="default" r:id="rId30"/>
       <w:pgSz w:w="12240" w:h="15840"/>
@@ -26666,7 +27061,7 @@
         <w:b/>
         <w:noProof/>
       </w:rPr>
-      <w:t>2</w:t>
+      <w:t>1</w:t>
     </w:r>
     <w:r>
       <w:rPr>
@@ -26700,7 +27095,7 @@
         <w:b/>
         <w:noProof/>
       </w:rPr>
-      <w:t>2</w:t>
+      <w:t>3</w:t>
     </w:r>
     <w:r>
       <w:rPr>
@@ -28730,6 +29125,119 @@
     </w:lvl>
   </w:abstractNum>
   <w:abstractNum w:abstractNumId="10">
+    <w:nsid w:val="0E8D63EB"/>
+    <w:multiLevelType w:val="hybridMultilevel"/>
+    <w:tmpl w:val="16EE00C0"/>
+    <w:lvl w:ilvl="0" w:tplc="04090001">
+      <w:start w:val="1"/>
+      <w:numFmt w:val="bullet"/>
+      <w:lvlText w:val=""/>
+      <w:lvlJc w:val="left"/>
+      <w:pPr>
+        <w:ind w:left="720" w:hanging="360"/>
+      </w:pPr>
+      <w:rPr>
+        <w:rFonts w:ascii="Symbol" w:hAnsi="Symbol" w:hint="default"/>
+      </w:rPr>
+    </w:lvl>
+    <w:lvl w:ilvl="1" w:tplc="04090003">
+      <w:start w:val="1"/>
+      <w:numFmt w:val="bullet"/>
+      <w:lvlText w:val="o"/>
+      <w:lvlJc w:val="left"/>
+      <w:pPr>
+        <w:ind w:left="1440" w:hanging="360"/>
+      </w:pPr>
+      <w:rPr>
+        <w:rFonts w:ascii="Courier New" w:hAnsi="Courier New" w:cs="Courier New" w:hint="default"/>
+      </w:rPr>
+    </w:lvl>
+    <w:lvl w:ilvl="2" w:tplc="04090005">
+      <w:start w:val="1"/>
+      <w:numFmt w:val="bullet"/>
+      <w:lvlText w:val=""/>
+      <w:lvlJc w:val="left"/>
+      <w:pPr>
+        <w:ind w:left="2160" w:hanging="360"/>
+      </w:pPr>
+      <w:rPr>
+        <w:rFonts w:ascii="Wingdings" w:hAnsi="Wingdings" w:hint="default"/>
+      </w:rPr>
+    </w:lvl>
+    <w:lvl w:ilvl="3" w:tplc="04090001">
+      <w:start w:val="1"/>
+      <w:numFmt w:val="bullet"/>
+      <w:lvlText w:val=""/>
+      <w:lvlJc w:val="left"/>
+      <w:pPr>
+        <w:ind w:left="2880" w:hanging="360"/>
+      </w:pPr>
+      <w:rPr>
+        <w:rFonts w:ascii="Symbol" w:hAnsi="Symbol" w:hint="default"/>
+      </w:rPr>
+    </w:lvl>
+    <w:lvl w:ilvl="4" w:tplc="04090003">
+      <w:start w:val="1"/>
+      <w:numFmt w:val="bullet"/>
+      <w:lvlText w:val="o"/>
+      <w:lvlJc w:val="left"/>
+      <w:pPr>
+        <w:ind w:left="3600" w:hanging="360"/>
+      </w:pPr>
+      <w:rPr>
+        <w:rFonts w:ascii="Courier New" w:hAnsi="Courier New" w:cs="Courier New" w:hint="default"/>
+      </w:rPr>
+    </w:lvl>
+    <w:lvl w:ilvl="5" w:tplc="04090005" w:tentative="1">
+      <w:start w:val="1"/>
+      <w:numFmt w:val="bullet"/>
+      <w:lvlText w:val=""/>
+      <w:lvlJc w:val="left"/>
+      <w:pPr>
+        <w:ind w:left="4320" w:hanging="360"/>
+      </w:pPr>
+      <w:rPr>
+        <w:rFonts w:ascii="Wingdings" w:hAnsi="Wingdings" w:hint="default"/>
+      </w:rPr>
+    </w:lvl>
+    <w:lvl w:ilvl="6" w:tplc="04090001" w:tentative="1">
+      <w:start w:val="1"/>
+      <w:numFmt w:val="bullet"/>
+      <w:lvlText w:val=""/>
+      <w:lvlJc w:val="left"/>
+      <w:pPr>
+        <w:ind w:left="5040" w:hanging="360"/>
+      </w:pPr>
+      <w:rPr>
+        <w:rFonts w:ascii="Symbol" w:hAnsi="Symbol" w:hint="default"/>
+      </w:rPr>
+    </w:lvl>
+    <w:lvl w:ilvl="7" w:tplc="04090003" w:tentative="1">
+      <w:start w:val="1"/>
+      <w:numFmt w:val="bullet"/>
+      <w:lvlText w:val="o"/>
+      <w:lvlJc w:val="left"/>
+      <w:pPr>
+        <w:ind w:left="5760" w:hanging="360"/>
+      </w:pPr>
+      <w:rPr>
+        <w:rFonts w:ascii="Courier New" w:hAnsi="Courier New" w:cs="Courier New" w:hint="default"/>
+      </w:rPr>
+    </w:lvl>
+    <w:lvl w:ilvl="8" w:tplc="04090005" w:tentative="1">
+      <w:start w:val="1"/>
+      <w:numFmt w:val="bullet"/>
+      <w:lvlText w:val=""/>
+      <w:lvlJc w:val="left"/>
+      <w:pPr>
+        <w:ind w:left="6480" w:hanging="360"/>
+      </w:pPr>
+      <w:rPr>
+        <w:rFonts w:ascii="Wingdings" w:hAnsi="Wingdings" w:hint="default"/>
+      </w:rPr>
+    </w:lvl>
+  </w:abstractNum>
+  <w:abstractNum w:abstractNumId="11">
     <w:nsid w:val="0FA300CA"/>
     <w:multiLevelType w:val="hybridMultilevel"/>
     <w:tmpl w:val="00143604"/>
@@ -28815,7 +29323,7 @@
       </w:pPr>
     </w:lvl>
   </w:abstractNum>
-  <w:abstractNum w:abstractNumId="11">
+  <w:abstractNum w:abstractNumId="12">
     <w:nsid w:val="10316D4F"/>
     <w:multiLevelType w:val="hybridMultilevel"/>
     <w:tmpl w:val="87F8A07C"/>
@@ -28901,7 +29409,7 @@
       </w:pPr>
     </w:lvl>
   </w:abstractNum>
-  <w:abstractNum w:abstractNumId="12">
+  <w:abstractNum w:abstractNumId="13">
     <w:nsid w:val="11215E6C"/>
     <w:multiLevelType w:val="hybridMultilevel"/>
     <w:tmpl w:val="26062DCC"/>
@@ -29014,7 +29522,7 @@
       </w:rPr>
     </w:lvl>
   </w:abstractNum>
-  <w:abstractNum w:abstractNumId="13">
+  <w:abstractNum w:abstractNumId="14">
     <w:nsid w:val="11616668"/>
     <w:multiLevelType w:val="hybridMultilevel"/>
     <w:tmpl w:val="D3EA5CB8"/>
@@ -29127,7 +29635,7 @@
       </w:rPr>
     </w:lvl>
   </w:abstractNum>
-  <w:abstractNum w:abstractNumId="14">
+  <w:abstractNum w:abstractNumId="15">
     <w:nsid w:val="135B4C1B"/>
     <w:multiLevelType w:val="hybridMultilevel"/>
     <w:tmpl w:val="DB0281AC"/>
@@ -29240,7 +29748,7 @@
       </w:rPr>
     </w:lvl>
   </w:abstractNum>
-  <w:abstractNum w:abstractNumId="15">
+  <w:abstractNum w:abstractNumId="16">
     <w:nsid w:val="15DD03FC"/>
     <w:multiLevelType w:val="hybridMultilevel"/>
     <w:tmpl w:val="141A8FEA"/>
@@ -29353,7 +29861,7 @@
       </w:rPr>
     </w:lvl>
   </w:abstractNum>
-  <w:abstractNum w:abstractNumId="16">
+  <w:abstractNum w:abstractNumId="17">
     <w:nsid w:val="16A43F30"/>
     <w:multiLevelType w:val="hybridMultilevel"/>
     <w:tmpl w:val="8C622C28"/>
@@ -29439,7 +29947,7 @@
       </w:pPr>
     </w:lvl>
   </w:abstractNum>
-  <w:abstractNum w:abstractNumId="17">
+  <w:abstractNum w:abstractNumId="18">
     <w:nsid w:val="16DE081A"/>
     <w:multiLevelType w:val="hybridMultilevel"/>
     <w:tmpl w:val="D892F00A"/>
@@ -29552,7 +30060,7 @@
       </w:rPr>
     </w:lvl>
   </w:abstractNum>
-  <w:abstractNum w:abstractNumId="18">
+  <w:abstractNum w:abstractNumId="19">
     <w:nsid w:val="17346DCA"/>
     <w:multiLevelType w:val="hybridMultilevel"/>
     <w:tmpl w:val="35BE1320"/>
@@ -29665,7 +30173,7 @@
       </w:rPr>
     </w:lvl>
   </w:abstractNum>
-  <w:abstractNum w:abstractNumId="19">
+  <w:abstractNum w:abstractNumId="20">
     <w:nsid w:val="175258D4"/>
     <w:multiLevelType w:val="hybridMultilevel"/>
     <w:tmpl w:val="F2B6DCF8"/>
@@ -29778,7 +30286,7 @@
       </w:rPr>
     </w:lvl>
   </w:abstractNum>
-  <w:abstractNum w:abstractNumId="20">
+  <w:abstractNum w:abstractNumId="21">
     <w:nsid w:val="17763037"/>
     <w:multiLevelType w:val="hybridMultilevel"/>
     <w:tmpl w:val="BAAAAB08"/>
@@ -29891,7 +30399,7 @@
       </w:rPr>
     </w:lvl>
   </w:abstractNum>
-  <w:abstractNum w:abstractNumId="21">
+  <w:abstractNum w:abstractNumId="22">
     <w:nsid w:val="1917450A"/>
     <w:multiLevelType w:val="hybridMultilevel"/>
     <w:tmpl w:val="9168EC8A"/>
@@ -30004,7 +30512,7 @@
       </w:rPr>
     </w:lvl>
   </w:abstractNum>
-  <w:abstractNum w:abstractNumId="22">
+  <w:abstractNum w:abstractNumId="23">
     <w:nsid w:val="1A2D7839"/>
     <w:multiLevelType w:val="hybridMultilevel"/>
     <w:tmpl w:val="CE1EF148"/>
@@ -30117,7 +30625,7 @@
       </w:rPr>
     </w:lvl>
   </w:abstractNum>
-  <w:abstractNum w:abstractNumId="23">
+  <w:abstractNum w:abstractNumId="24">
     <w:nsid w:val="1A461D19"/>
     <w:multiLevelType w:val="hybridMultilevel"/>
     <w:tmpl w:val="2378FF82"/>
@@ -30230,7 +30738,7 @@
       </w:rPr>
     </w:lvl>
   </w:abstractNum>
-  <w:abstractNum w:abstractNumId="24">
+  <w:abstractNum w:abstractNumId="25">
     <w:nsid w:val="1A735DA0"/>
     <w:multiLevelType w:val="hybridMultilevel"/>
     <w:tmpl w:val="0B90F04A"/>
@@ -30343,7 +30851,7 @@
       </w:rPr>
     </w:lvl>
   </w:abstractNum>
-  <w:abstractNum w:abstractNumId="25">
+  <w:abstractNum w:abstractNumId="26">
     <w:nsid w:val="1B2175F1"/>
     <w:multiLevelType w:val="hybridMultilevel"/>
     <w:tmpl w:val="CE6813E6"/>
@@ -30456,7 +30964,7 @@
       </w:rPr>
     </w:lvl>
   </w:abstractNum>
-  <w:abstractNum w:abstractNumId="26">
+  <w:abstractNum w:abstractNumId="27">
     <w:nsid w:val="1B401E18"/>
     <w:multiLevelType w:val="hybridMultilevel"/>
     <w:tmpl w:val="69D802D0"/>
@@ -30569,7 +31077,7 @@
       </w:rPr>
     </w:lvl>
   </w:abstractNum>
-  <w:abstractNum w:abstractNumId="27">
+  <w:abstractNum w:abstractNumId="28">
     <w:nsid w:val="1C6C2300"/>
     <w:multiLevelType w:val="hybridMultilevel"/>
     <w:tmpl w:val="037CFED0"/>
@@ -30682,7 +31190,7 @@
       </w:rPr>
     </w:lvl>
   </w:abstractNum>
-  <w:abstractNum w:abstractNumId="28">
+  <w:abstractNum w:abstractNumId="29">
     <w:nsid w:val="1CAB0D2C"/>
     <w:multiLevelType w:val="hybridMultilevel"/>
     <w:tmpl w:val="FD88D38E"/>
@@ -30795,7 +31303,7 @@
       </w:rPr>
     </w:lvl>
   </w:abstractNum>
-  <w:abstractNum w:abstractNumId="29">
+  <w:abstractNum w:abstractNumId="30">
     <w:nsid w:val="1D5D3523"/>
     <w:multiLevelType w:val="hybridMultilevel"/>
     <w:tmpl w:val="82241A90"/>
@@ -30881,7 +31389,7 @@
       </w:pPr>
     </w:lvl>
   </w:abstractNum>
-  <w:abstractNum w:abstractNumId="30">
+  <w:abstractNum w:abstractNumId="31">
     <w:nsid w:val="1DCA0F79"/>
     <w:multiLevelType w:val="hybridMultilevel"/>
     <w:tmpl w:val="19ECC6FA"/>
@@ -30994,7 +31502,7 @@
       </w:rPr>
     </w:lvl>
   </w:abstractNum>
-  <w:abstractNum w:abstractNumId="31">
+  <w:abstractNum w:abstractNumId="32">
     <w:nsid w:val="1DF16F07"/>
     <w:multiLevelType w:val="hybridMultilevel"/>
     <w:tmpl w:val="390E1FEE"/>
@@ -31107,7 +31615,7 @@
       </w:rPr>
     </w:lvl>
   </w:abstractNum>
-  <w:abstractNum w:abstractNumId="32">
+  <w:abstractNum w:abstractNumId="33">
     <w:nsid w:val="20451FAA"/>
     <w:multiLevelType w:val="hybridMultilevel"/>
     <w:tmpl w:val="F1BC58C8"/>
@@ -31220,7 +31728,7 @@
       </w:rPr>
     </w:lvl>
   </w:abstractNum>
-  <w:abstractNum w:abstractNumId="33">
+  <w:abstractNum w:abstractNumId="34">
     <w:nsid w:val="229C0357"/>
     <w:multiLevelType w:val="hybridMultilevel"/>
     <w:tmpl w:val="C2AA8952"/>
@@ -31333,7 +31841,7 @@
       </w:rPr>
     </w:lvl>
   </w:abstractNum>
-  <w:abstractNum w:abstractNumId="34">
+  <w:abstractNum w:abstractNumId="35">
     <w:nsid w:val="22D32646"/>
     <w:multiLevelType w:val="hybridMultilevel"/>
     <w:tmpl w:val="136A4DF4"/>
@@ -31446,7 +31954,7 @@
       </w:rPr>
     </w:lvl>
   </w:abstractNum>
-  <w:abstractNum w:abstractNumId="35">
+  <w:abstractNum w:abstractNumId="36">
     <w:nsid w:val="23E83AFF"/>
     <w:multiLevelType w:val="hybridMultilevel"/>
     <w:tmpl w:val="EC1A2B84"/>
@@ -31559,7 +32067,7 @@
       </w:rPr>
     </w:lvl>
   </w:abstractNum>
-  <w:abstractNum w:abstractNumId="36">
+  <w:abstractNum w:abstractNumId="37">
     <w:nsid w:val="24866CF3"/>
     <w:multiLevelType w:val="hybridMultilevel"/>
     <w:tmpl w:val="08AC02EE"/>
@@ -31645,7 +32153,7 @@
       </w:pPr>
     </w:lvl>
   </w:abstractNum>
-  <w:abstractNum w:abstractNumId="37">
+  <w:abstractNum w:abstractNumId="38">
     <w:nsid w:val="24FD4341"/>
     <w:multiLevelType w:val="hybridMultilevel"/>
     <w:tmpl w:val="CE900A9C"/>
@@ -31758,7 +32266,7 @@
       </w:rPr>
     </w:lvl>
   </w:abstractNum>
-  <w:abstractNum w:abstractNumId="38">
+  <w:abstractNum w:abstractNumId="39">
     <w:nsid w:val="26123E69"/>
     <w:multiLevelType w:val="hybridMultilevel"/>
     <w:tmpl w:val="FE965AD2"/>
@@ -31871,7 +32379,7 @@
       </w:rPr>
     </w:lvl>
   </w:abstractNum>
-  <w:abstractNum w:abstractNumId="39">
+  <w:abstractNum w:abstractNumId="40">
     <w:nsid w:val="28C011F7"/>
     <w:multiLevelType w:val="hybridMultilevel"/>
     <w:tmpl w:val="DC52CDE2"/>
@@ -31984,7 +32492,7 @@
       </w:rPr>
     </w:lvl>
   </w:abstractNum>
-  <w:abstractNum w:abstractNumId="40">
+  <w:abstractNum w:abstractNumId="41">
     <w:nsid w:val="28EB7DCA"/>
     <w:multiLevelType w:val="hybridMultilevel"/>
     <w:tmpl w:val="0C1042B4"/>
@@ -32097,7 +32605,7 @@
       </w:rPr>
     </w:lvl>
   </w:abstractNum>
-  <w:abstractNum w:abstractNumId="41">
+  <w:abstractNum w:abstractNumId="42">
     <w:nsid w:val="2AD454FA"/>
     <w:multiLevelType w:val="hybridMultilevel"/>
     <w:tmpl w:val="848432CA"/>
@@ -32210,7 +32718,7 @@
       </w:rPr>
     </w:lvl>
   </w:abstractNum>
-  <w:abstractNum w:abstractNumId="42">
+  <w:abstractNum w:abstractNumId="43">
     <w:nsid w:val="2B1B740B"/>
     <w:multiLevelType w:val="hybridMultilevel"/>
     <w:tmpl w:val="56821692"/>
@@ -32323,7 +32831,7 @@
       </w:rPr>
     </w:lvl>
   </w:abstractNum>
-  <w:abstractNum w:abstractNumId="43">
+  <w:abstractNum w:abstractNumId="44">
     <w:nsid w:val="2DD20623"/>
     <w:multiLevelType w:val="hybridMultilevel"/>
     <w:tmpl w:val="16A03FE2"/>
@@ -32436,7 +32944,7 @@
       </w:rPr>
     </w:lvl>
   </w:abstractNum>
-  <w:abstractNum w:abstractNumId="44">
+  <w:abstractNum w:abstractNumId="45">
     <w:nsid w:val="2E885053"/>
     <w:multiLevelType w:val="hybridMultilevel"/>
     <w:tmpl w:val="7ADCAF06"/>
@@ -32549,7 +33057,7 @@
       </w:rPr>
     </w:lvl>
   </w:abstractNum>
-  <w:abstractNum w:abstractNumId="45">
+  <w:abstractNum w:abstractNumId="46">
     <w:nsid w:val="2F580556"/>
     <w:multiLevelType w:val="hybridMultilevel"/>
     <w:tmpl w:val="CDF02ED2"/>
@@ -32662,7 +33170,7 @@
       </w:rPr>
     </w:lvl>
   </w:abstractNum>
-  <w:abstractNum w:abstractNumId="46">
+  <w:abstractNum w:abstractNumId="47">
     <w:nsid w:val="33FD32A0"/>
     <w:multiLevelType w:val="hybridMultilevel"/>
     <w:tmpl w:val="CA8CFC38"/>
@@ -32775,7 +33283,7 @@
       </w:rPr>
     </w:lvl>
   </w:abstractNum>
-  <w:abstractNum w:abstractNumId="47">
+  <w:abstractNum w:abstractNumId="48">
     <w:nsid w:val="34C0642F"/>
     <w:multiLevelType w:val="hybridMultilevel"/>
     <w:tmpl w:val="3190CE0C"/>
@@ -32888,7 +33396,7 @@
       </w:rPr>
     </w:lvl>
   </w:abstractNum>
-  <w:abstractNum w:abstractNumId="48">
+  <w:abstractNum w:abstractNumId="49">
     <w:nsid w:val="3A201D20"/>
     <w:multiLevelType w:val="hybridMultilevel"/>
     <w:tmpl w:val="0416018A"/>
@@ -33001,7 +33509,7 @@
       </w:rPr>
     </w:lvl>
   </w:abstractNum>
-  <w:abstractNum w:abstractNumId="49">
+  <w:abstractNum w:abstractNumId="50">
     <w:nsid w:val="3B434142"/>
     <w:multiLevelType w:val="hybridMultilevel"/>
     <w:tmpl w:val="846CC1DE"/>
@@ -33114,7 +33622,7 @@
       </w:rPr>
     </w:lvl>
   </w:abstractNum>
-  <w:abstractNum w:abstractNumId="50">
+  <w:abstractNum w:abstractNumId="51">
     <w:nsid w:val="3BF4398C"/>
     <w:multiLevelType w:val="hybridMultilevel"/>
     <w:tmpl w:val="C7C4480A"/>
@@ -33227,7 +33735,120 @@
       </w:rPr>
     </w:lvl>
   </w:abstractNum>
-  <w:abstractNum w:abstractNumId="51">
+  <w:abstractNum w:abstractNumId="52">
+    <w:nsid w:val="3D20317E"/>
+    <w:multiLevelType w:val="hybridMultilevel"/>
+    <w:tmpl w:val="D334FDA6"/>
+    <w:lvl w:ilvl="0" w:tplc="04090001">
+      <w:start w:val="1"/>
+      <w:numFmt w:val="bullet"/>
+      <w:lvlText w:val=""/>
+      <w:lvlJc w:val="left"/>
+      <w:pPr>
+        <w:ind w:left="720" w:hanging="360"/>
+      </w:pPr>
+      <w:rPr>
+        <w:rFonts w:ascii="Symbol" w:hAnsi="Symbol" w:hint="default"/>
+      </w:rPr>
+    </w:lvl>
+    <w:lvl w:ilvl="1" w:tplc="04090003">
+      <w:start w:val="1"/>
+      <w:numFmt w:val="bullet"/>
+      <w:lvlText w:val="o"/>
+      <w:lvlJc w:val="left"/>
+      <w:pPr>
+        <w:ind w:left="1440" w:hanging="360"/>
+      </w:pPr>
+      <w:rPr>
+        <w:rFonts w:ascii="Courier New" w:hAnsi="Courier New" w:cs="Courier New" w:hint="default"/>
+      </w:rPr>
+    </w:lvl>
+    <w:lvl w:ilvl="2" w:tplc="04090005">
+      <w:start w:val="1"/>
+      <w:numFmt w:val="bullet"/>
+      <w:lvlText w:val=""/>
+      <w:lvlJc w:val="left"/>
+      <w:pPr>
+        <w:ind w:left="2160" w:hanging="360"/>
+      </w:pPr>
+      <w:rPr>
+        <w:rFonts w:ascii="Wingdings" w:hAnsi="Wingdings" w:hint="default"/>
+      </w:rPr>
+    </w:lvl>
+    <w:lvl w:ilvl="3" w:tplc="04090001" w:tentative="1">
+      <w:start w:val="1"/>
+      <w:numFmt w:val="bullet"/>
+      <w:lvlText w:val=""/>
+      <w:lvlJc w:val="left"/>
+      <w:pPr>
+        <w:ind w:left="2880" w:hanging="360"/>
+      </w:pPr>
+      <w:rPr>
+        <w:rFonts w:ascii="Symbol" w:hAnsi="Symbol" w:hint="default"/>
+      </w:rPr>
+    </w:lvl>
+    <w:lvl w:ilvl="4" w:tplc="04090003" w:tentative="1">
+      <w:start w:val="1"/>
+      <w:numFmt w:val="bullet"/>
+      <w:lvlText w:val="o"/>
+      <w:lvlJc w:val="left"/>
+      <w:pPr>
+        <w:ind w:left="3600" w:hanging="360"/>
+      </w:pPr>
+      <w:rPr>
+        <w:rFonts w:ascii="Courier New" w:hAnsi="Courier New" w:cs="Courier New" w:hint="default"/>
+      </w:rPr>
+    </w:lvl>
+    <w:lvl w:ilvl="5" w:tplc="04090005" w:tentative="1">
+      <w:start w:val="1"/>
+      <w:numFmt w:val="bullet"/>
+      <w:lvlText w:val=""/>
+      <w:lvlJc w:val="left"/>
+      <w:pPr>
+        <w:ind w:left="4320" w:hanging="360"/>
+      </w:pPr>
+      <w:rPr>
+        <w:rFonts w:ascii="Wingdings" w:hAnsi="Wingdings" w:hint="default"/>
+      </w:rPr>
+    </w:lvl>
+    <w:lvl w:ilvl="6" w:tplc="04090001" w:tentative="1">
+      <w:start w:val="1"/>
+      <w:numFmt w:val="bullet"/>
+      <w:lvlText w:val=""/>
+      <w:lvlJc w:val="left"/>
+      <w:pPr>
+        <w:ind w:left="5040" w:hanging="360"/>
+      </w:pPr>
+      <w:rPr>
+        <w:rFonts w:ascii="Symbol" w:hAnsi="Symbol" w:hint="default"/>
+      </w:rPr>
+    </w:lvl>
+    <w:lvl w:ilvl="7" w:tplc="04090003" w:tentative="1">
+      <w:start w:val="1"/>
+      <w:numFmt w:val="bullet"/>
+      <w:lvlText w:val="o"/>
+      <w:lvlJc w:val="left"/>
+      <w:pPr>
+        <w:ind w:left="5760" w:hanging="360"/>
+      </w:pPr>
+      <w:rPr>
+        <w:rFonts w:ascii="Courier New" w:hAnsi="Courier New" w:cs="Courier New" w:hint="default"/>
+      </w:rPr>
+    </w:lvl>
+    <w:lvl w:ilvl="8" w:tplc="04090005" w:tentative="1">
+      <w:start w:val="1"/>
+      <w:numFmt w:val="bullet"/>
+      <w:lvlText w:val=""/>
+      <w:lvlJc w:val="left"/>
+      <w:pPr>
+        <w:ind w:left="6480" w:hanging="360"/>
+      </w:pPr>
+      <w:rPr>
+        <w:rFonts w:ascii="Wingdings" w:hAnsi="Wingdings" w:hint="default"/>
+      </w:rPr>
+    </w:lvl>
+  </w:abstractNum>
+  <w:abstractNum w:abstractNumId="53">
     <w:nsid w:val="3D7874C8"/>
     <w:multiLevelType w:val="hybridMultilevel"/>
     <w:tmpl w:val="0402264E"/>
@@ -33313,7 +33934,7 @@
       </w:pPr>
     </w:lvl>
   </w:abstractNum>
-  <w:abstractNum w:abstractNumId="52">
+  <w:abstractNum w:abstractNumId="54">
     <w:nsid w:val="3DDE1ED6"/>
     <w:multiLevelType w:val="hybridMultilevel"/>
     <w:tmpl w:val="8154DFF8"/>
@@ -33399,7 +34020,7 @@
       </w:pPr>
     </w:lvl>
   </w:abstractNum>
-  <w:abstractNum w:abstractNumId="53">
+  <w:abstractNum w:abstractNumId="55">
     <w:nsid w:val="3E446BCE"/>
     <w:multiLevelType w:val="hybridMultilevel"/>
     <w:tmpl w:val="3F10D6E0"/>
@@ -33512,7 +34133,7 @@
       </w:rPr>
     </w:lvl>
   </w:abstractNum>
-  <w:abstractNum w:abstractNumId="54">
+  <w:abstractNum w:abstractNumId="56">
     <w:nsid w:val="3EB1480B"/>
     <w:multiLevelType w:val="hybridMultilevel"/>
     <w:tmpl w:val="2AE4DD44"/>
@@ -33598,7 +34219,7 @@
       </w:pPr>
     </w:lvl>
   </w:abstractNum>
-  <w:abstractNum w:abstractNumId="55">
+  <w:abstractNum w:abstractNumId="57">
     <w:nsid w:val="3F4B5270"/>
     <w:multiLevelType w:val="hybridMultilevel"/>
     <w:tmpl w:val="D69A751E"/>
@@ -33711,7 +34332,7 @@
       </w:rPr>
     </w:lvl>
   </w:abstractNum>
-  <w:abstractNum w:abstractNumId="56">
+  <w:abstractNum w:abstractNumId="58">
     <w:nsid w:val="3F682B5C"/>
     <w:multiLevelType w:val="hybridMultilevel"/>
     <w:tmpl w:val="66785FDA"/>
@@ -33797,7 +34418,7 @@
       </w:pPr>
     </w:lvl>
   </w:abstractNum>
-  <w:abstractNum w:abstractNumId="57">
+  <w:abstractNum w:abstractNumId="59">
     <w:nsid w:val="3F6E31B4"/>
     <w:multiLevelType w:val="hybridMultilevel"/>
     <w:tmpl w:val="27ECFE18"/>
@@ -33910,7 +34531,7 @@
       </w:rPr>
     </w:lvl>
   </w:abstractNum>
-  <w:abstractNum w:abstractNumId="58">
+  <w:abstractNum w:abstractNumId="60">
     <w:nsid w:val="40054FC9"/>
     <w:multiLevelType w:val="hybridMultilevel"/>
     <w:tmpl w:val="508C6884"/>
@@ -34023,7 +34644,7 @@
       </w:rPr>
     </w:lvl>
   </w:abstractNum>
-  <w:abstractNum w:abstractNumId="59">
+  <w:abstractNum w:abstractNumId="61">
     <w:nsid w:val="41300994"/>
     <w:multiLevelType w:val="hybridMultilevel"/>
     <w:tmpl w:val="4E8E105A"/>
@@ -34136,7 +34757,7 @@
       </w:rPr>
     </w:lvl>
   </w:abstractNum>
-  <w:abstractNum w:abstractNumId="60">
+  <w:abstractNum w:abstractNumId="62">
     <w:nsid w:val="420877C1"/>
     <w:multiLevelType w:val="hybridMultilevel"/>
     <w:tmpl w:val="F12A657E"/>
@@ -34249,7 +34870,7 @@
       </w:rPr>
     </w:lvl>
   </w:abstractNum>
-  <w:abstractNum w:abstractNumId="61">
+  <w:abstractNum w:abstractNumId="63">
     <w:nsid w:val="43246E51"/>
     <w:multiLevelType w:val="hybridMultilevel"/>
     <w:tmpl w:val="F084922C"/>
@@ -34362,7 +34983,7 @@
       </w:rPr>
     </w:lvl>
   </w:abstractNum>
-  <w:abstractNum w:abstractNumId="62">
+  <w:abstractNum w:abstractNumId="64">
     <w:nsid w:val="43641CC5"/>
     <w:multiLevelType w:val="hybridMultilevel"/>
     <w:tmpl w:val="C3726518"/>
@@ -34448,7 +35069,7 @@
       </w:pPr>
     </w:lvl>
   </w:abstractNum>
-  <w:abstractNum w:abstractNumId="63">
+  <w:abstractNum w:abstractNumId="65">
     <w:nsid w:val="43F72BF2"/>
     <w:multiLevelType w:val="hybridMultilevel"/>
     <w:tmpl w:val="56CAFFE4"/>
@@ -34534,7 +35155,7 @@
       </w:pPr>
     </w:lvl>
   </w:abstractNum>
-  <w:abstractNum w:abstractNumId="64">
+  <w:abstractNum w:abstractNumId="66">
     <w:nsid w:val="445C34D5"/>
     <w:multiLevelType w:val="hybridMultilevel"/>
     <w:tmpl w:val="FEE41580"/>
@@ -34647,7 +35268,7 @@
       </w:rPr>
     </w:lvl>
   </w:abstractNum>
-  <w:abstractNum w:abstractNumId="65">
+  <w:abstractNum w:abstractNumId="67">
     <w:nsid w:val="44E37EA7"/>
     <w:multiLevelType w:val="hybridMultilevel"/>
     <w:tmpl w:val="1D00EB58"/>
@@ -34760,7 +35381,7 @@
       </w:rPr>
     </w:lvl>
   </w:abstractNum>
-  <w:abstractNum w:abstractNumId="66">
+  <w:abstractNum w:abstractNumId="68">
     <w:nsid w:val="460E5596"/>
     <w:multiLevelType w:val="hybridMultilevel"/>
     <w:tmpl w:val="2206A35C"/>
@@ -34873,7 +35494,7 @@
       </w:rPr>
     </w:lvl>
   </w:abstractNum>
-  <w:abstractNum w:abstractNumId="67">
+  <w:abstractNum w:abstractNumId="69">
     <w:nsid w:val="483C7740"/>
     <w:multiLevelType w:val="hybridMultilevel"/>
     <w:tmpl w:val="451A5ED0"/>
@@ -34986,7 +35607,7 @@
       </w:rPr>
     </w:lvl>
   </w:abstractNum>
-  <w:abstractNum w:abstractNumId="68">
+  <w:abstractNum w:abstractNumId="70">
     <w:nsid w:val="48D016C0"/>
     <w:multiLevelType w:val="hybridMultilevel"/>
     <w:tmpl w:val="05B084E8"/>
@@ -35099,7 +35720,7 @@
       </w:rPr>
     </w:lvl>
   </w:abstractNum>
-  <w:abstractNum w:abstractNumId="69">
+  <w:abstractNum w:abstractNumId="71">
     <w:nsid w:val="49BA32F4"/>
     <w:multiLevelType w:val="hybridMultilevel"/>
     <w:tmpl w:val="F5288DC2"/>
@@ -35212,7 +35833,7 @@
       </w:rPr>
     </w:lvl>
   </w:abstractNum>
-  <w:abstractNum w:abstractNumId="70">
+  <w:abstractNum w:abstractNumId="72">
     <w:nsid w:val="49E106B2"/>
     <w:multiLevelType w:val="hybridMultilevel"/>
     <w:tmpl w:val="2EBEA616"/>
@@ -35325,7 +35946,7 @@
       </w:rPr>
     </w:lvl>
   </w:abstractNum>
-  <w:abstractNum w:abstractNumId="71">
+  <w:abstractNum w:abstractNumId="73">
     <w:nsid w:val="4BEB3845"/>
     <w:multiLevelType w:val="hybridMultilevel"/>
     <w:tmpl w:val="D78821C8"/>
@@ -35438,7 +36059,7 @@
       </w:rPr>
     </w:lvl>
   </w:abstractNum>
-  <w:abstractNum w:abstractNumId="72">
+  <w:abstractNum w:abstractNumId="74">
     <w:nsid w:val="4C366FC7"/>
     <w:multiLevelType w:val="hybridMultilevel"/>
     <w:tmpl w:val="0402264E"/>
@@ -35524,7 +36145,7 @@
       </w:pPr>
     </w:lvl>
   </w:abstractNum>
-  <w:abstractNum w:abstractNumId="73">
+  <w:abstractNum w:abstractNumId="75">
     <w:nsid w:val="4E166C57"/>
     <w:multiLevelType w:val="hybridMultilevel"/>
     <w:tmpl w:val="24006A0E"/>
@@ -35637,7 +36258,7 @@
       </w:rPr>
     </w:lvl>
   </w:abstractNum>
-  <w:abstractNum w:abstractNumId="74">
+  <w:abstractNum w:abstractNumId="76">
     <w:nsid w:val="4FB46A04"/>
     <w:multiLevelType w:val="hybridMultilevel"/>
     <w:tmpl w:val="C888AA7A"/>
@@ -35750,7 +36371,7 @@
       </w:rPr>
     </w:lvl>
   </w:abstractNum>
-  <w:abstractNum w:abstractNumId="75">
+  <w:abstractNum w:abstractNumId="77">
     <w:nsid w:val="4FE42B6B"/>
     <w:multiLevelType w:val="hybridMultilevel"/>
     <w:tmpl w:val="A07AFB56"/>
@@ -35863,7 +36484,7 @@
       </w:rPr>
     </w:lvl>
   </w:abstractNum>
-  <w:abstractNum w:abstractNumId="76">
+  <w:abstractNum w:abstractNumId="78">
     <w:nsid w:val="50F750B2"/>
     <w:multiLevelType w:val="hybridMultilevel"/>
     <w:tmpl w:val="0402264E"/>
@@ -35949,7 +36570,7 @@
       </w:pPr>
     </w:lvl>
   </w:abstractNum>
-  <w:abstractNum w:abstractNumId="77">
+  <w:abstractNum w:abstractNumId="79">
     <w:nsid w:val="51ED29A8"/>
     <w:multiLevelType w:val="hybridMultilevel"/>
     <w:tmpl w:val="BB8A502E"/>
@@ -36062,7 +36683,7 @@
       </w:rPr>
     </w:lvl>
   </w:abstractNum>
-  <w:abstractNum w:abstractNumId="78">
+  <w:abstractNum w:abstractNumId="80">
     <w:nsid w:val="52251CDD"/>
     <w:multiLevelType w:val="hybridMultilevel"/>
     <w:tmpl w:val="07F0E0DA"/>
@@ -36175,7 +36796,7 @@
       </w:rPr>
     </w:lvl>
   </w:abstractNum>
-  <w:abstractNum w:abstractNumId="79">
+  <w:abstractNum w:abstractNumId="81">
     <w:nsid w:val="553A5332"/>
     <w:multiLevelType w:val="hybridMultilevel"/>
     <w:tmpl w:val="CE08AF74"/>
@@ -36288,7 +36909,7 @@
       </w:rPr>
     </w:lvl>
   </w:abstractNum>
-  <w:abstractNum w:abstractNumId="80">
+  <w:abstractNum w:abstractNumId="82">
     <w:nsid w:val="55D64233"/>
     <w:multiLevelType w:val="hybridMultilevel"/>
     <w:tmpl w:val="A63492FC"/>
@@ -36401,7 +37022,7 @@
       </w:rPr>
     </w:lvl>
   </w:abstractNum>
-  <w:abstractNum w:abstractNumId="81">
+  <w:abstractNum w:abstractNumId="83">
     <w:nsid w:val="563D1E73"/>
     <w:multiLevelType w:val="hybridMultilevel"/>
     <w:tmpl w:val="D4E01D4E"/>
@@ -36514,7 +37135,7 @@
       </w:rPr>
     </w:lvl>
   </w:abstractNum>
-  <w:abstractNum w:abstractNumId="82">
+  <w:abstractNum w:abstractNumId="84">
     <w:nsid w:val="571450CA"/>
     <w:multiLevelType w:val="hybridMultilevel"/>
     <w:tmpl w:val="160C4C84"/>
@@ -36627,7 +37248,7 @@
       </w:rPr>
     </w:lvl>
   </w:abstractNum>
-  <w:abstractNum w:abstractNumId="83">
+  <w:abstractNum w:abstractNumId="85">
     <w:nsid w:val="57AE6D47"/>
     <w:multiLevelType w:val="hybridMultilevel"/>
     <w:tmpl w:val="153880A4"/>
@@ -36740,7 +37361,7 @@
       </w:rPr>
     </w:lvl>
   </w:abstractNum>
-  <w:abstractNum w:abstractNumId="84">
+  <w:abstractNum w:abstractNumId="86">
     <w:nsid w:val="58935881"/>
     <w:multiLevelType w:val="hybridMultilevel"/>
     <w:tmpl w:val="1FECEEDA"/>
@@ -36853,7 +37474,7 @@
       </w:rPr>
     </w:lvl>
   </w:abstractNum>
-  <w:abstractNum w:abstractNumId="85">
+  <w:abstractNum w:abstractNumId="87">
     <w:nsid w:val="59C7601F"/>
     <w:multiLevelType w:val="hybridMultilevel"/>
     <w:tmpl w:val="939AF2EE"/>
@@ -36966,7 +37587,7 @@
       </w:rPr>
     </w:lvl>
   </w:abstractNum>
-  <w:abstractNum w:abstractNumId="86">
+  <w:abstractNum w:abstractNumId="88">
     <w:nsid w:val="5B0A5EF3"/>
     <w:multiLevelType w:val="hybridMultilevel"/>
     <w:tmpl w:val="B4A2637E"/>
@@ -37079,7 +37700,7 @@
       </w:rPr>
     </w:lvl>
   </w:abstractNum>
-  <w:abstractNum w:abstractNumId="87">
+  <w:abstractNum w:abstractNumId="89">
     <w:nsid w:val="5B1E69AB"/>
     <w:multiLevelType w:val="hybridMultilevel"/>
     <w:tmpl w:val="462A10E4"/>
@@ -37192,7 +37813,7 @@
       </w:rPr>
     </w:lvl>
   </w:abstractNum>
-  <w:abstractNum w:abstractNumId="88">
+  <w:abstractNum w:abstractNumId="90">
     <w:nsid w:val="5DB36FB8"/>
     <w:multiLevelType w:val="hybridMultilevel"/>
     <w:tmpl w:val="8CAC0CDE"/>
@@ -37305,7 +37926,7 @@
       </w:rPr>
     </w:lvl>
   </w:abstractNum>
-  <w:abstractNum w:abstractNumId="89">
+  <w:abstractNum w:abstractNumId="91">
     <w:nsid w:val="5DED180C"/>
     <w:multiLevelType w:val="hybridMultilevel"/>
     <w:tmpl w:val="5AFABAF6"/>
@@ -37418,7 +38039,7 @@
       </w:rPr>
     </w:lvl>
   </w:abstractNum>
-  <w:abstractNum w:abstractNumId="90">
+  <w:abstractNum w:abstractNumId="92">
     <w:nsid w:val="5DFD0300"/>
     <w:multiLevelType w:val="hybridMultilevel"/>
     <w:tmpl w:val="A95A64FA"/>
@@ -37531,7 +38152,7 @@
       </w:rPr>
     </w:lvl>
   </w:abstractNum>
-  <w:abstractNum w:abstractNumId="91">
+  <w:abstractNum w:abstractNumId="93">
     <w:nsid w:val="5F01785B"/>
     <w:multiLevelType w:val="hybridMultilevel"/>
     <w:tmpl w:val="2A1AA80E"/>
@@ -37644,7 +38265,7 @@
       </w:rPr>
     </w:lvl>
   </w:abstractNum>
-  <w:abstractNum w:abstractNumId="92">
+  <w:abstractNum w:abstractNumId="94">
     <w:nsid w:val="619C7499"/>
     <w:multiLevelType w:val="hybridMultilevel"/>
     <w:tmpl w:val="BE58EB3E"/>
@@ -37757,7 +38378,7 @@
       </w:rPr>
     </w:lvl>
   </w:abstractNum>
-  <w:abstractNum w:abstractNumId="93">
+  <w:abstractNum w:abstractNumId="95">
     <w:nsid w:val="623D7CB1"/>
     <w:multiLevelType w:val="hybridMultilevel"/>
     <w:tmpl w:val="EB2CAB78"/>
@@ -37870,7 +38491,7 @@
       </w:rPr>
     </w:lvl>
   </w:abstractNum>
-  <w:abstractNum w:abstractNumId="94">
+  <w:abstractNum w:abstractNumId="96">
     <w:nsid w:val="625355F2"/>
     <w:multiLevelType w:val="hybridMultilevel"/>
     <w:tmpl w:val="DFB001B0"/>
@@ -37983,7 +38604,7 @@
       </w:rPr>
     </w:lvl>
   </w:abstractNum>
-  <w:abstractNum w:abstractNumId="95">
+  <w:abstractNum w:abstractNumId="97">
     <w:nsid w:val="63173DA6"/>
     <w:multiLevelType w:val="hybridMultilevel"/>
     <w:tmpl w:val="23F23DAC"/>
@@ -38096,7 +38717,7 @@
       </w:rPr>
     </w:lvl>
   </w:abstractNum>
-  <w:abstractNum w:abstractNumId="96">
+  <w:abstractNum w:abstractNumId="98">
     <w:nsid w:val="633073C5"/>
     <w:multiLevelType w:val="hybridMultilevel"/>
     <w:tmpl w:val="475049B0"/>
@@ -38209,7 +38830,7 @@
       </w:rPr>
     </w:lvl>
   </w:abstractNum>
-  <w:abstractNum w:abstractNumId="97">
+  <w:abstractNum w:abstractNumId="99">
     <w:nsid w:val="63B850DB"/>
     <w:multiLevelType w:val="hybridMultilevel"/>
     <w:tmpl w:val="57FEFE7C"/>
@@ -38322,7 +38943,7 @@
       </w:rPr>
     </w:lvl>
   </w:abstractNum>
-  <w:abstractNum w:abstractNumId="98">
+  <w:abstractNum w:abstractNumId="100">
     <w:nsid w:val="649D22FF"/>
     <w:multiLevelType w:val="hybridMultilevel"/>
     <w:tmpl w:val="B64E446E"/>
@@ -38435,7 +39056,7 @@
       </w:rPr>
     </w:lvl>
   </w:abstractNum>
-  <w:abstractNum w:abstractNumId="99">
+  <w:abstractNum w:abstractNumId="101">
     <w:nsid w:val="65A54AB4"/>
     <w:multiLevelType w:val="hybridMultilevel"/>
     <w:tmpl w:val="609CBA0A"/>
@@ -38548,7 +39169,7 @@
       </w:rPr>
     </w:lvl>
   </w:abstractNum>
-  <w:abstractNum w:abstractNumId="100">
+  <w:abstractNum w:abstractNumId="102">
     <w:nsid w:val="66761133"/>
     <w:multiLevelType w:val="hybridMultilevel"/>
     <w:tmpl w:val="12C8DAFC"/>
@@ -38661,7 +39282,7 @@
       </w:rPr>
     </w:lvl>
   </w:abstractNum>
-  <w:abstractNum w:abstractNumId="101">
+  <w:abstractNum w:abstractNumId="103">
     <w:nsid w:val="67044D41"/>
     <w:multiLevelType w:val="hybridMultilevel"/>
     <w:tmpl w:val="ECC865C0"/>
@@ -38774,7 +39395,7 @@
       </w:rPr>
     </w:lvl>
   </w:abstractNum>
-  <w:abstractNum w:abstractNumId="102">
+  <w:abstractNum w:abstractNumId="104">
     <w:nsid w:val="6D65192F"/>
     <w:multiLevelType w:val="hybridMultilevel"/>
     <w:tmpl w:val="C478AAAC"/>
@@ -38887,7 +39508,7 @@
       </w:rPr>
     </w:lvl>
   </w:abstractNum>
-  <w:abstractNum w:abstractNumId="103">
+  <w:abstractNum w:abstractNumId="105">
     <w:nsid w:val="6DE41C90"/>
     <w:multiLevelType w:val="hybridMultilevel"/>
     <w:tmpl w:val="F2542FDA"/>
@@ -39000,7 +39621,7 @@
       </w:rPr>
     </w:lvl>
   </w:abstractNum>
-  <w:abstractNum w:abstractNumId="104">
+  <w:abstractNum w:abstractNumId="106">
     <w:nsid w:val="6EC00412"/>
     <w:multiLevelType w:val="hybridMultilevel"/>
     <w:tmpl w:val="D4E26CE4"/>
@@ -39113,7 +39734,7 @@
       </w:rPr>
     </w:lvl>
   </w:abstractNum>
-  <w:abstractNum w:abstractNumId="105">
+  <w:abstractNum w:abstractNumId="107">
     <w:nsid w:val="6F3335A2"/>
     <w:multiLevelType w:val="hybridMultilevel"/>
     <w:tmpl w:val="87F651B0"/>
@@ -39226,7 +39847,7 @@
       </w:rPr>
     </w:lvl>
   </w:abstractNum>
-  <w:abstractNum w:abstractNumId="106">
+  <w:abstractNum w:abstractNumId="108">
     <w:nsid w:val="6F432A17"/>
     <w:multiLevelType w:val="hybridMultilevel"/>
     <w:tmpl w:val="E0CA51AA"/>
@@ -39339,7 +39960,7 @@
       </w:rPr>
     </w:lvl>
   </w:abstractNum>
-  <w:abstractNum w:abstractNumId="107">
+  <w:abstractNum w:abstractNumId="109">
     <w:nsid w:val="6F4862DA"/>
     <w:multiLevelType w:val="hybridMultilevel"/>
     <w:tmpl w:val="30220DE6"/>
@@ -39452,7 +40073,7 @@
       </w:rPr>
     </w:lvl>
   </w:abstractNum>
-  <w:abstractNum w:abstractNumId="108">
+  <w:abstractNum w:abstractNumId="110">
     <w:nsid w:val="6FA670AC"/>
     <w:multiLevelType w:val="hybridMultilevel"/>
     <w:tmpl w:val="B3402122"/>
@@ -39565,7 +40186,7 @@
       </w:rPr>
     </w:lvl>
   </w:abstractNum>
-  <w:abstractNum w:abstractNumId="109">
+  <w:abstractNum w:abstractNumId="111">
     <w:nsid w:val="6FC520BF"/>
     <w:multiLevelType w:val="hybridMultilevel"/>
     <w:tmpl w:val="FDBCAF24"/>
@@ -39678,7 +40299,7 @@
       </w:rPr>
     </w:lvl>
   </w:abstractNum>
-  <w:abstractNum w:abstractNumId="110">
+  <w:abstractNum w:abstractNumId="112">
     <w:nsid w:val="7083138C"/>
     <w:multiLevelType w:val="hybridMultilevel"/>
     <w:tmpl w:val="4198BD98"/>
@@ -39791,7 +40412,7 @@
       </w:rPr>
     </w:lvl>
   </w:abstractNum>
-  <w:abstractNum w:abstractNumId="111">
+  <w:abstractNum w:abstractNumId="113">
     <w:nsid w:val="71621FC3"/>
     <w:multiLevelType w:val="hybridMultilevel"/>
     <w:tmpl w:val="40D452FC"/>
@@ -39904,7 +40525,7 @@
       </w:rPr>
     </w:lvl>
   </w:abstractNum>
-  <w:abstractNum w:abstractNumId="112">
+  <w:abstractNum w:abstractNumId="114">
     <w:nsid w:val="72784329"/>
     <w:multiLevelType w:val="hybridMultilevel"/>
     <w:tmpl w:val="9EC690EC"/>
@@ -40017,7 +40638,7 @@
       </w:rPr>
     </w:lvl>
   </w:abstractNum>
-  <w:abstractNum w:abstractNumId="113">
+  <w:abstractNum w:abstractNumId="115">
     <w:nsid w:val="72BB4614"/>
     <w:multiLevelType w:val="hybridMultilevel"/>
     <w:tmpl w:val="650E4B7C"/>
@@ -40130,7 +40751,7 @@
       </w:rPr>
     </w:lvl>
   </w:abstractNum>
-  <w:abstractNum w:abstractNumId="114">
+  <w:abstractNum w:abstractNumId="116">
     <w:nsid w:val="737D4550"/>
     <w:multiLevelType w:val="hybridMultilevel"/>
     <w:tmpl w:val="957AE238"/>
@@ -40243,7 +40864,7 @@
       </w:rPr>
     </w:lvl>
   </w:abstractNum>
-  <w:abstractNum w:abstractNumId="115">
+  <w:abstractNum w:abstractNumId="117">
     <w:nsid w:val="752268B1"/>
     <w:multiLevelType w:val="hybridMultilevel"/>
     <w:tmpl w:val="2EF6F89A"/>
@@ -40356,7 +40977,7 @@
       </w:rPr>
     </w:lvl>
   </w:abstractNum>
-  <w:abstractNum w:abstractNumId="116">
+  <w:abstractNum w:abstractNumId="118">
     <w:nsid w:val="75697BFB"/>
     <w:multiLevelType w:val="hybridMultilevel"/>
     <w:tmpl w:val="1C9C06D0"/>
@@ -40469,7 +41090,7 @@
       </w:rPr>
     </w:lvl>
   </w:abstractNum>
-  <w:abstractNum w:abstractNumId="117">
+  <w:abstractNum w:abstractNumId="119">
     <w:nsid w:val="78187B35"/>
     <w:multiLevelType w:val="hybridMultilevel"/>
     <w:tmpl w:val="D980A51A"/>
@@ -40582,7 +41203,7 @@
       </w:rPr>
     </w:lvl>
   </w:abstractNum>
-  <w:abstractNum w:abstractNumId="118">
+  <w:abstractNum w:abstractNumId="120">
     <w:nsid w:val="7A206F18"/>
     <w:multiLevelType w:val="hybridMultilevel"/>
     <w:tmpl w:val="832A7854"/>
@@ -40695,7 +41316,7 @@
       </w:rPr>
     </w:lvl>
   </w:abstractNum>
-  <w:abstractNum w:abstractNumId="119">
+  <w:abstractNum w:abstractNumId="121">
     <w:nsid w:val="7A8474AA"/>
     <w:multiLevelType w:val="hybridMultilevel"/>
     <w:tmpl w:val="D368B570"/>
@@ -40808,7 +41429,7 @@
       </w:rPr>
     </w:lvl>
   </w:abstractNum>
-  <w:abstractNum w:abstractNumId="120">
+  <w:abstractNum w:abstractNumId="122">
     <w:nsid w:val="7B390EA6"/>
     <w:multiLevelType w:val="hybridMultilevel"/>
     <w:tmpl w:val="40625B06"/>
@@ -40894,7 +41515,7 @@
       </w:pPr>
     </w:lvl>
   </w:abstractNum>
-  <w:abstractNum w:abstractNumId="121">
+  <w:abstractNum w:abstractNumId="123">
     <w:nsid w:val="7B9A0EE4"/>
     <w:multiLevelType w:val="hybridMultilevel"/>
     <w:tmpl w:val="0C9E8FB4"/>
@@ -41007,7 +41628,7 @@
       </w:rPr>
     </w:lvl>
   </w:abstractNum>
-  <w:abstractNum w:abstractNumId="122">
+  <w:abstractNum w:abstractNumId="124">
     <w:nsid w:val="7BF40F9C"/>
     <w:multiLevelType w:val="hybridMultilevel"/>
     <w:tmpl w:val="F69A23D0"/>
@@ -41120,7 +41741,7 @@
       </w:rPr>
     </w:lvl>
   </w:abstractNum>
-  <w:abstractNum w:abstractNumId="123">
+  <w:abstractNum w:abstractNumId="125">
     <w:nsid w:val="7FA1060E"/>
     <w:multiLevelType w:val="hybridMultilevel"/>
     <w:tmpl w:val="DA3CF1E8"/>
@@ -41234,40 +41855,40 @@
     </w:lvl>
   </w:abstractNum>
   <w:num w:numId="1">
-    <w:abstractNumId w:val="16"/>
+    <w:abstractNumId w:val="17"/>
   </w:num>
   <w:num w:numId="2">
-    <w:abstractNumId w:val="58"/>
+    <w:abstractNumId w:val="60"/>
   </w:num>
   <w:num w:numId="3">
     <w:abstractNumId w:val="1"/>
   </w:num>
   <w:num w:numId="4">
-    <w:abstractNumId w:val="99"/>
+    <w:abstractNumId w:val="101"/>
   </w:num>
   <w:num w:numId="5">
-    <w:abstractNumId w:val="40"/>
+    <w:abstractNumId w:val="41"/>
   </w:num>
   <w:num w:numId="6">
-    <w:abstractNumId w:val="37"/>
+    <w:abstractNumId w:val="38"/>
   </w:num>
   <w:num w:numId="7">
-    <w:abstractNumId w:val="54"/>
+    <w:abstractNumId w:val="56"/>
   </w:num>
   <w:num w:numId="8">
-    <w:abstractNumId w:val="102"/>
+    <w:abstractNumId w:val="104"/>
   </w:num>
   <w:num w:numId="9">
-    <w:abstractNumId w:val="34"/>
+    <w:abstractNumId w:val="35"/>
   </w:num>
   <w:num w:numId="10">
-    <w:abstractNumId w:val="21"/>
+    <w:abstractNumId w:val="22"/>
   </w:num>
   <w:num w:numId="11">
-    <w:abstractNumId w:val="85"/>
+    <w:abstractNumId w:val="87"/>
   </w:num>
   <w:num w:numId="12">
-    <w:abstractNumId w:val="55"/>
+    <w:abstractNumId w:val="57"/>
   </w:num>
   <w:num w:numId="13">
     <w:abstractNumId w:val="2"/>
@@ -41276,334 +41897,340 @@
     <w:abstractNumId w:val="5"/>
   </w:num>
   <w:num w:numId="15">
-    <w:abstractNumId w:val="94"/>
+    <w:abstractNumId w:val="96"/>
   </w:num>
   <w:num w:numId="16">
     <w:abstractNumId w:val="6"/>
   </w:num>
   <w:num w:numId="17">
-    <w:abstractNumId w:val="75"/>
+    <w:abstractNumId w:val="77"/>
   </w:num>
   <w:num w:numId="18">
-    <w:abstractNumId w:val="103"/>
+    <w:abstractNumId w:val="105"/>
   </w:num>
   <w:num w:numId="19">
-    <w:abstractNumId w:val="76"/>
+    <w:abstractNumId w:val="78"/>
   </w:num>
   <w:num w:numId="20">
-    <w:abstractNumId w:val="51"/>
+    <w:abstractNumId w:val="53"/>
   </w:num>
   <w:num w:numId="21">
-    <w:abstractNumId w:val="72"/>
+    <w:abstractNumId w:val="74"/>
   </w:num>
   <w:num w:numId="22">
-    <w:abstractNumId w:val="97"/>
+    <w:abstractNumId w:val="99"/>
   </w:num>
   <w:num w:numId="23">
-    <w:abstractNumId w:val="48"/>
+    <w:abstractNumId w:val="49"/>
   </w:num>
   <w:num w:numId="24">
     <w:abstractNumId w:val="9"/>
   </w:num>
   <w:num w:numId="25">
-    <w:abstractNumId w:val="112"/>
+    <w:abstractNumId w:val="114"/>
   </w:num>
   <w:num w:numId="26">
-    <w:abstractNumId w:val="41"/>
+    <w:abstractNumId w:val="42"/>
   </w:num>
   <w:num w:numId="27">
+    <w:abstractNumId w:val="93"/>
+  </w:num>
+  <w:num w:numId="28">
+    <w:abstractNumId w:val="21"/>
+  </w:num>
+  <w:num w:numId="29">
+    <w:abstractNumId w:val="40"/>
+  </w:num>
+  <w:num w:numId="30">
+    <w:abstractNumId w:val="86"/>
+  </w:num>
+  <w:num w:numId="31">
+    <w:abstractNumId w:val="100"/>
+  </w:num>
+  <w:num w:numId="32">
+    <w:abstractNumId w:val="68"/>
+  </w:num>
+  <w:num w:numId="33">
+    <w:abstractNumId w:val="50"/>
+  </w:num>
+  <w:num w:numId="34">
+    <w:abstractNumId w:val="16"/>
+  </w:num>
+  <w:num w:numId="35">
     <w:abstractNumId w:val="91"/>
   </w:num>
-  <w:num w:numId="28">
-    <w:abstractNumId w:val="20"/>
+  <w:num w:numId="36">
+    <w:abstractNumId w:val="27"/>
   </w:num>
-  <w:num w:numId="29">
+  <w:num w:numId="37">
+    <w:abstractNumId w:val="110"/>
+  </w:num>
+  <w:num w:numId="38">
+    <w:abstractNumId w:val="102"/>
+  </w:num>
+  <w:num w:numId="39">
+    <w:abstractNumId w:val="23"/>
+  </w:num>
+  <w:num w:numId="40">
+    <w:abstractNumId w:val="55"/>
+  </w:num>
+  <w:num w:numId="41">
+    <w:abstractNumId w:val="64"/>
+  </w:num>
+  <w:num w:numId="42">
+    <w:abstractNumId w:val="44"/>
+  </w:num>
+  <w:num w:numId="43">
     <w:abstractNumId w:val="39"/>
   </w:num>
-  <w:num w:numId="30">
+  <w:num w:numId="44">
+    <w:abstractNumId w:val="111"/>
+  </w:num>
+  <w:num w:numId="45">
     <w:abstractNumId w:val="84"/>
   </w:num>
-  <w:num w:numId="31">
-    <w:abstractNumId w:val="98"/>
+  <w:num w:numId="46">
+    <w:abstractNumId w:val="85"/>
   </w:num>
-  <w:num w:numId="32">
-    <w:abstractNumId w:val="66"/>
+  <w:num w:numId="47">
+    <w:abstractNumId w:val="24"/>
   </w:num>
-  <w:num w:numId="33">
-    <w:abstractNumId w:val="49"/>
+  <w:num w:numId="48">
+    <w:abstractNumId w:val="69"/>
   </w:num>
-  <w:num w:numId="34">
-    <w:abstractNumId w:val="15"/>
+  <w:num w:numId="49">
+    <w:abstractNumId w:val="29"/>
   </w:num>
-  <w:num w:numId="35">
-    <w:abstractNumId w:val="89"/>
+  <w:num w:numId="50">
+    <w:abstractNumId w:val="88"/>
   </w:num>
-  <w:num w:numId="36">
-    <w:abstractNumId w:val="26"/>
+  <w:num w:numId="51">
+    <w:abstractNumId w:val="28"/>
   </w:num>
-  <w:num w:numId="37">
-    <w:abstractNumId w:val="108"/>
+  <w:num w:numId="52">
+    <w:abstractNumId w:val="79"/>
   </w:num>
-  <w:num w:numId="38">
-    <w:abstractNumId w:val="100"/>
+  <w:num w:numId="53">
+    <w:abstractNumId w:val="83"/>
   </w:num>
-  <w:num w:numId="39">
-    <w:abstractNumId w:val="22"/>
+  <w:num w:numId="54">
+    <w:abstractNumId w:val="58"/>
   </w:num>
-  <w:num w:numId="40">
-    <w:abstractNumId w:val="53"/>
+  <w:num w:numId="55">
+    <w:abstractNumId w:val="76"/>
   </w:num>
-  <w:num w:numId="41">
+  <w:num w:numId="56">
     <w:abstractNumId w:val="62"/>
   </w:num>
-  <w:num w:numId="42">
-    <w:abstractNumId w:val="43"/>
-  </w:num>
-  <w:num w:numId="43">
-    <w:abstractNumId w:val="38"/>
-  </w:num>
-  <w:num w:numId="44">
-    <w:abstractNumId w:val="109"/>
-  </w:num>
-  <w:num w:numId="45">
-    <w:abstractNumId w:val="82"/>
-  </w:num>
-  <w:num w:numId="46">
-    <w:abstractNumId w:val="83"/>
-  </w:num>
-  <w:num w:numId="47">
-    <w:abstractNumId w:val="23"/>
-  </w:num>
-  <w:num w:numId="48">
-    <w:abstractNumId w:val="67"/>
-  </w:num>
-  <w:num w:numId="49">
-    <w:abstractNumId w:val="28"/>
-  </w:num>
-  <w:num w:numId="50">
-    <w:abstractNumId w:val="86"/>
-  </w:num>
-  <w:num w:numId="51">
-    <w:abstractNumId w:val="27"/>
-  </w:num>
-  <w:num w:numId="52">
-    <w:abstractNumId w:val="77"/>
-  </w:num>
-  <w:num w:numId="53">
-    <w:abstractNumId w:val="81"/>
-  </w:num>
-  <w:num w:numId="54">
-    <w:abstractNumId w:val="56"/>
-  </w:num>
-  <w:num w:numId="55">
-    <w:abstractNumId w:val="74"/>
-  </w:num>
-  <w:num w:numId="56">
-    <w:abstractNumId w:val="60"/>
-  </w:num>
   <w:num w:numId="57">
-    <w:abstractNumId w:val="70"/>
+    <w:abstractNumId w:val="72"/>
   </w:num>
   <w:num w:numId="58">
-    <w:abstractNumId w:val="93"/>
+    <w:abstractNumId w:val="95"/>
   </w:num>
   <w:num w:numId="59">
-    <w:abstractNumId w:val="29"/>
+    <w:abstractNumId w:val="30"/>
   </w:num>
   <w:num w:numId="60">
-    <w:abstractNumId w:val="31"/>
+    <w:abstractNumId w:val="32"/>
   </w:num>
   <w:num w:numId="61">
-    <w:abstractNumId w:val="78"/>
+    <w:abstractNumId w:val="80"/>
   </w:num>
   <w:num w:numId="62">
-    <w:abstractNumId w:val="46"/>
+    <w:abstractNumId w:val="47"/>
   </w:num>
   <w:num w:numId="63">
     <w:abstractNumId w:val="7"/>
   </w:num>
   <w:num w:numId="64">
-    <w:abstractNumId w:val="113"/>
+    <w:abstractNumId w:val="115"/>
   </w:num>
   <w:num w:numId="65">
-    <w:abstractNumId w:val="88"/>
+    <w:abstractNumId w:val="90"/>
   </w:num>
   <w:num w:numId="66">
-    <w:abstractNumId w:val="73"/>
+    <w:abstractNumId w:val="75"/>
   </w:num>
   <w:num w:numId="67">
-    <w:abstractNumId w:val="45"/>
+    <w:abstractNumId w:val="46"/>
   </w:num>
   <w:num w:numId="68">
     <w:abstractNumId w:val="8"/>
   </w:num>
   <w:num w:numId="69">
-    <w:abstractNumId w:val="92"/>
+    <w:abstractNumId w:val="94"/>
   </w:num>
   <w:num w:numId="70">
-    <w:abstractNumId w:val="107"/>
+    <w:abstractNumId w:val="109"/>
   </w:num>
   <w:num w:numId="71">
-    <w:abstractNumId w:val="96"/>
+    <w:abstractNumId w:val="98"/>
   </w:num>
   <w:num w:numId="72">
-    <w:abstractNumId w:val="13"/>
+    <w:abstractNumId w:val="14"/>
   </w:num>
   <w:num w:numId="73">
     <w:abstractNumId w:val="3"/>
   </w:num>
   <w:num w:numId="74">
-    <w:abstractNumId w:val="121"/>
+    <w:abstractNumId w:val="123"/>
   </w:num>
   <w:num w:numId="75">
-    <w:abstractNumId w:val="117"/>
+    <w:abstractNumId w:val="119"/>
   </w:num>
   <w:num w:numId="76">
-    <w:abstractNumId w:val="69"/>
+    <w:abstractNumId w:val="71"/>
   </w:num>
   <w:num w:numId="77">
-    <w:abstractNumId w:val="63"/>
+    <w:abstractNumId w:val="65"/>
   </w:num>
   <w:num w:numId="78">
     <w:abstractNumId w:val="0"/>
   </w:num>
   <w:num w:numId="79">
-    <w:abstractNumId w:val="59"/>
+    <w:abstractNumId w:val="61"/>
   </w:num>
   <w:num w:numId="80">
-    <w:abstractNumId w:val="90"/>
+    <w:abstractNumId w:val="92"/>
   </w:num>
   <w:num w:numId="81">
-    <w:abstractNumId w:val="18"/>
+    <w:abstractNumId w:val="19"/>
   </w:num>
   <w:num w:numId="82">
-    <w:abstractNumId w:val="123"/>
+    <w:abstractNumId w:val="125"/>
   </w:num>
   <w:num w:numId="83">
-    <w:abstractNumId w:val="116"/>
+    <w:abstractNumId w:val="118"/>
   </w:num>
   <w:num w:numId="84">
-    <w:abstractNumId w:val="44"/>
+    <w:abstractNumId w:val="45"/>
   </w:num>
   <w:num w:numId="85">
-    <w:abstractNumId w:val="64"/>
+    <w:abstractNumId w:val="66"/>
   </w:num>
   <w:num w:numId="86">
     <w:abstractNumId w:val="4"/>
   </w:num>
   <w:num w:numId="87">
+    <w:abstractNumId w:val="37"/>
+  </w:num>
+  <w:num w:numId="88">
+    <w:abstractNumId w:val="34"/>
+  </w:num>
+  <w:num w:numId="89">
+    <w:abstractNumId w:val="25"/>
+  </w:num>
+  <w:num w:numId="90">
+    <w:abstractNumId w:val="81"/>
+  </w:num>
+  <w:num w:numId="91">
+    <w:abstractNumId w:val="33"/>
+  </w:num>
+  <w:num w:numId="92">
+    <w:abstractNumId w:val="89"/>
+  </w:num>
+  <w:num w:numId="93">
+    <w:abstractNumId w:val="18"/>
+  </w:num>
+  <w:num w:numId="94">
+    <w:abstractNumId w:val="82"/>
+  </w:num>
+  <w:num w:numId="95">
+    <w:abstractNumId w:val="54"/>
+  </w:num>
+  <w:num w:numId="96">
+    <w:abstractNumId w:val="31"/>
+  </w:num>
+  <w:num w:numId="97">
+    <w:abstractNumId w:val="51"/>
+  </w:num>
+  <w:num w:numId="98">
+    <w:abstractNumId w:val="13"/>
+  </w:num>
+  <w:num w:numId="99">
+    <w:abstractNumId w:val="63"/>
+  </w:num>
+  <w:num w:numId="100">
+    <w:abstractNumId w:val="121"/>
+  </w:num>
+  <w:num w:numId="101">
+    <w:abstractNumId w:val="122"/>
+  </w:num>
+  <w:num w:numId="102">
+    <w:abstractNumId w:val="103"/>
+  </w:num>
+  <w:num w:numId="103">
+    <w:abstractNumId w:val="67"/>
+  </w:num>
+  <w:num w:numId="104">
+    <w:abstractNumId w:val="112"/>
+  </w:num>
+  <w:num w:numId="105">
+    <w:abstractNumId w:val="113"/>
+  </w:num>
+  <w:num w:numId="106">
+    <w:abstractNumId w:val="59"/>
+  </w:num>
+  <w:num w:numId="107">
+    <w:abstractNumId w:val="107"/>
+  </w:num>
+  <w:num w:numId="108">
+    <w:abstractNumId w:val="20"/>
+  </w:num>
+  <w:num w:numId="109">
+    <w:abstractNumId w:val="117"/>
+  </w:num>
+  <w:num w:numId="110">
+    <w:abstractNumId w:val="48"/>
+  </w:num>
+  <w:num w:numId="111">
+    <w:abstractNumId w:val="11"/>
+  </w:num>
+  <w:num w:numId="112">
     <w:abstractNumId w:val="36"/>
   </w:num>
-  <w:num w:numId="88">
-    <w:abstractNumId w:val="33"/>
+  <w:num w:numId="113">
+    <w:abstractNumId w:val="116"/>
   </w:num>
-  <w:num w:numId="89">
-    <w:abstractNumId w:val="24"/>
+  <w:num w:numId="114">
+    <w:abstractNumId w:val="43"/>
   </w:num>
-  <w:num w:numId="90">
-    <w:abstractNumId w:val="79"/>
+  <w:num w:numId="115">
+    <w:abstractNumId w:val="108"/>
   </w:num>
-  <w:num w:numId="91">
-    <w:abstractNumId w:val="32"/>
+  <w:num w:numId="116">
+    <w:abstractNumId w:val="26"/>
   </w:num>
-  <w:num w:numId="92">
-    <w:abstractNumId w:val="87"/>
+  <w:num w:numId="117">
+    <w:abstractNumId w:val="97"/>
   </w:num>
-  <w:num w:numId="93">
-    <w:abstractNumId w:val="17"/>
+  <w:num w:numId="118">
+    <w:abstractNumId w:val="120"/>
   </w:num>
-  <w:num w:numId="94">
-    <w:abstractNumId w:val="80"/>
+  <w:num w:numId="119">
+    <w:abstractNumId w:val="70"/>
   </w:num>
-  <w:num w:numId="95">
-    <w:abstractNumId w:val="52"/>
+  <w:num w:numId="120">
+    <w:abstractNumId w:val="124"/>
   </w:num>
-  <w:num w:numId="96">
-    <w:abstractNumId w:val="30"/>
-  </w:num>
-  <w:num w:numId="97">
-    <w:abstractNumId w:val="50"/>
-  </w:num>
-  <w:num w:numId="98">
+  <w:num w:numId="121">
     <w:abstractNumId w:val="12"/>
   </w:num>
-  <w:num w:numId="99">
-    <w:abstractNumId w:val="61"/>
+  <w:num w:numId="122">
+    <w:abstractNumId w:val="106"/>
   </w:num>
-  <w:num w:numId="100">
-    <w:abstractNumId w:val="119"/>
+  <w:num w:numId="123">
+    <w:abstractNumId w:val="15"/>
   </w:num>
-  <w:num w:numId="101">
-    <w:abstractNumId w:val="120"/>
+  <w:num w:numId="124">
+    <w:abstractNumId w:val="73"/>
   </w:num>
-  <w:num w:numId="102">
-    <w:abstractNumId w:val="101"/>
-  </w:num>
-  <w:num w:numId="103">
-    <w:abstractNumId w:val="65"/>
-  </w:num>
-  <w:num w:numId="104">
-    <w:abstractNumId w:val="110"/>
-  </w:num>
-  <w:num w:numId="105">
-    <w:abstractNumId w:val="111"/>
-  </w:num>
-  <w:num w:numId="106">
-    <w:abstractNumId w:val="57"/>
-  </w:num>
-  <w:num w:numId="107">
-    <w:abstractNumId w:val="105"/>
-  </w:num>
-  <w:num w:numId="108">
-    <w:abstractNumId w:val="19"/>
-  </w:num>
-  <w:num w:numId="109">
-    <w:abstractNumId w:val="115"/>
-  </w:num>
-  <w:num w:numId="110">
-    <w:abstractNumId w:val="47"/>
-  </w:num>
-  <w:num w:numId="111">
+  <w:num w:numId="125">
     <w:abstractNumId w:val="10"/>
   </w:num>
-  <w:num w:numId="112">
-    <w:abstractNumId w:val="35"/>
-  </w:num>
-  <w:num w:numId="113">
-    <w:abstractNumId w:val="114"/>
-  </w:num>
-  <w:num w:numId="114">
-    <w:abstractNumId w:val="42"/>
-  </w:num>
-  <w:num w:numId="115">
-    <w:abstractNumId w:val="106"/>
-  </w:num>
-  <w:num w:numId="116">
-    <w:abstractNumId w:val="25"/>
-  </w:num>
-  <w:num w:numId="117">
-    <w:abstractNumId w:val="95"/>
-  </w:num>
-  <w:num w:numId="118">
-    <w:abstractNumId w:val="118"/>
-  </w:num>
-  <w:num w:numId="119">
-    <w:abstractNumId w:val="68"/>
-  </w:num>
-  <w:num w:numId="120">
-    <w:abstractNumId w:val="122"/>
-  </w:num>
-  <w:num w:numId="121">
-    <w:abstractNumId w:val="11"/>
-  </w:num>
-  <w:num w:numId="122">
-    <w:abstractNumId w:val="104"/>
-  </w:num>
-  <w:num w:numId="123">
-    <w:abstractNumId w:val="14"/>
-  </w:num>
-  <w:num w:numId="124">
-    <w:abstractNumId w:val="71"/>
+  <w:num w:numId="126">
+    <w:abstractNumId w:val="52"/>
   </w:num>
   <w:numIdMacAtCleanup w:val="123"/>
 </w:numbering>
@@ -42399,7 +43026,7 @@
 </file>
 
 <file path=customXml/itemProps1.xml><?xml version="1.0" encoding="utf-8"?>
-<ds:datastoreItem xmlns:ds="http://schemas.openxmlformats.org/officeDocument/2006/customXml" ds:itemID="{0C55F6FC-D250-4BF6-9C9C-3A3E28E0FBB8}">
+<ds:datastoreItem xmlns:ds="http://schemas.openxmlformats.org/officeDocument/2006/customXml" ds:itemID="{07B55822-2A14-47AD-B64D-4F038DDF8CE6}">
   <ds:schemaRefs>
     <ds:schemaRef ds:uri="http://schemas.openxmlformats.org/officeDocument/2006/bibliography"/>
   </ds:schemaRefs>

</xml_diff>

<commit_message>
Notes on Schutt (2015) chapter 16
</commit_message>
<xml_diff>
--- a/Readings/Schutt_2015_Investigating-the-social-world_v00.docx
+++ b/Readings/Schutt_2015_Investigating-the-social-world_v00.docx
@@ -24988,9 +24988,7 @@
         </w:rPr>
       </w:pPr>
       <w:bookmarkStart w:id="14" w:name="Chapter15"/>
-      <w:bookmarkStart w:id="15" w:name="_GoBack"/>
       <w:bookmarkEnd w:id="14"/>
-      <w:bookmarkEnd w:id="15"/>
       <w:r>
         <w:rPr>
           <w:u w:val="single"/>
@@ -26291,9 +26289,1623 @@
         <w:t>May need to renegotiate participant consent during various stages of the study.</w:t>
       </w:r>
     </w:p>
+    <w:p>
+      <w:pPr>
+        <w:sectPr>
+          <w:headerReference w:type="default" r:id="rId30"/>
+          <w:pgSz w:w="12240" w:h="15840"/>
+          <w:pgMar w:top="1440" w:right="1440" w:bottom="1440" w:left="1440" w:header="720" w:footer="720" w:gutter="0"/>
+          <w:pgNumType w:start="1"/>
+          <w:cols w:space="720"/>
+          <w:docGrid w:linePitch="360"/>
+        </w:sectPr>
+      </w:pPr>
+    </w:p>
+    <w:p>
+      <w:pPr>
+        <w:rPr>
+          <w:u w:val="single"/>
+        </w:rPr>
+      </w:pPr>
+      <w:bookmarkStart w:id="15" w:name="Chapter16"/>
+      <w:bookmarkEnd w:id="15"/>
+      <w:r>
+        <w:rPr>
+          <w:u w:val="single"/>
+        </w:rPr>
+        <w:lastRenderedPageBreak/>
+        <w:t>Preview Questions</w:t>
+      </w:r>
+    </w:p>
+    <w:p>
+      <w:pPr>
+        <w:pStyle w:val="ListParagraph"/>
+        <w:numPr>
+          <w:ilvl w:val="0"/>
+          <w:numId w:val="127"/>
+        </w:numPr>
+      </w:pPr>
+      <w:r>
+        <w:t>How do you write about research?</w:t>
+      </w:r>
+    </w:p>
+    <w:p>
+      <w:pPr>
+        <w:pStyle w:val="ListParagraph"/>
+        <w:numPr>
+          <w:ilvl w:val="0"/>
+          <w:numId w:val="127"/>
+        </w:numPr>
+      </w:pPr>
+      <w:r>
+        <w:t>How do you display research findings?</w:t>
+      </w:r>
+    </w:p>
+    <w:p>
+      <w:pPr>
+        <w:pStyle w:val="ListParagraph"/>
+        <w:numPr>
+          <w:ilvl w:val="0"/>
+          <w:numId w:val="127"/>
+        </w:numPr>
+      </w:pPr>
+      <w:r>
+        <w:t>How is research reported?</w:t>
+      </w:r>
+    </w:p>
+    <w:p>
+      <w:pPr>
+        <w:pStyle w:val="ListParagraph"/>
+        <w:numPr>
+          <w:ilvl w:val="0"/>
+          <w:numId w:val="127"/>
+        </w:numPr>
+      </w:pPr>
+      <w:r>
+        <w:t>What are applied research reports?</w:t>
+      </w:r>
+    </w:p>
+    <w:p>
+      <w:pPr>
+        <w:pStyle w:val="ListParagraph"/>
+        <w:numPr>
+          <w:ilvl w:val="0"/>
+          <w:numId w:val="127"/>
+        </w:numPr>
+      </w:pPr>
+      <w:r>
+        <w:t>What are the differences between how quantitative and qualitative research is reported?</w:t>
+      </w:r>
+    </w:p>
+    <w:p>
+      <w:pPr>
+        <w:pStyle w:val="ListParagraph"/>
+        <w:numPr>
+          <w:ilvl w:val="0"/>
+          <w:numId w:val="127"/>
+        </w:numPr>
+      </w:pPr>
+      <w:r>
+        <w:t>What is a meta-analysis?</w:t>
+      </w:r>
+    </w:p>
+    <w:p>
+      <w:pPr>
+        <w:pStyle w:val="ListParagraph"/>
+        <w:numPr>
+          <w:ilvl w:val="0"/>
+          <w:numId w:val="127"/>
+        </w:numPr>
+      </w:pPr>
+      <w:r>
+        <w:t>What are ethical and political considerations regarding research reporting?</w:t>
+      </w:r>
+    </w:p>
     <w:p/>
+    <w:p>
+      <w:pPr>
+        <w:rPr>
+          <w:u w:val="single"/>
+        </w:rPr>
+      </w:pPr>
+      <w:r>
+        <w:rPr>
+          <w:u w:val="single"/>
+        </w:rPr>
+        <w:t>Reading Summary</w:t>
+      </w:r>
+    </w:p>
+    <w:p>
+      <w:r>
+        <w:t>The Importance of Summarizing and Reporting Research</w:t>
+      </w:r>
+    </w:p>
+    <w:p>
+      <w:pPr>
+        <w:pStyle w:val="ListParagraph"/>
+        <w:numPr>
+          <w:ilvl w:val="0"/>
+          <w:numId w:val="126"/>
+        </w:numPr>
+      </w:pPr>
+      <w:r>
+        <w:t>New research needs are identified at the reporting stage of research.</w:t>
+      </w:r>
+    </w:p>
+    <w:p/>
+    <w:p>
+      <w:r>
+        <w:t>Writing Research</w:t>
+      </w:r>
+    </w:p>
+    <w:p>
+      <w:pPr>
+        <w:pStyle w:val="ListParagraph"/>
+        <w:numPr>
+          <w:ilvl w:val="0"/>
+          <w:numId w:val="126"/>
+        </w:numPr>
+      </w:pPr>
+      <w:r>
+        <w:t>Communicate research findings to various audiences</w:t>
+      </w:r>
+    </w:p>
+    <w:p>
+      <w:pPr>
+        <w:pStyle w:val="ListParagraph"/>
+        <w:numPr>
+          <w:ilvl w:val="1"/>
+          <w:numId w:val="126"/>
+        </w:numPr>
+      </w:pPr>
+      <w:r>
+        <w:t>Social scientists</w:t>
+      </w:r>
+    </w:p>
+    <w:p>
+      <w:pPr>
+        <w:pStyle w:val="ListParagraph"/>
+        <w:numPr>
+          <w:ilvl w:val="1"/>
+          <w:numId w:val="126"/>
+        </w:numPr>
+      </w:pPr>
+      <w:r>
+        <w:t>Government officials</w:t>
+      </w:r>
+    </w:p>
+    <w:p>
+      <w:pPr>
+        <w:pStyle w:val="ListParagraph"/>
+        <w:numPr>
+          <w:ilvl w:val="1"/>
+          <w:numId w:val="126"/>
+        </w:numPr>
+      </w:pPr>
+      <w:r>
+        <w:t>General public</w:t>
+      </w:r>
+    </w:p>
+    <w:p>
+      <w:pPr>
+        <w:pStyle w:val="ListParagraph"/>
+        <w:numPr>
+          <w:ilvl w:val="0"/>
+          <w:numId w:val="126"/>
+        </w:numPr>
+      </w:pPr>
+      <w:r>
+        <w:t>Research is considered a success if target audience comprehends and learns from results.</w:t>
+      </w:r>
+    </w:p>
+    <w:p>
+      <w:pPr>
+        <w:pStyle w:val="ListParagraph"/>
+        <w:numPr>
+          <w:ilvl w:val="0"/>
+          <w:numId w:val="126"/>
+        </w:numPr>
+      </w:pPr>
+      <w:r>
+        <w:t>Guidelines</w:t>
+      </w:r>
+    </w:p>
+    <w:p>
+      <w:pPr>
+        <w:pStyle w:val="ListParagraph"/>
+        <w:numPr>
+          <w:ilvl w:val="1"/>
+          <w:numId w:val="126"/>
+        </w:numPr>
+      </w:pPr>
+      <w:r>
+        <w:t>Writing is not a linear process.</w:t>
+      </w:r>
+    </w:p>
+    <w:p>
+      <w:pPr>
+        <w:pStyle w:val="ListParagraph"/>
+        <w:numPr>
+          <w:ilvl w:val="1"/>
+          <w:numId w:val="126"/>
+        </w:numPr>
+      </w:pPr>
+      <w:r>
+        <w:t>Expect to discard much of what you write.</w:t>
+      </w:r>
+    </w:p>
+    <w:p>
+      <w:pPr>
+        <w:pStyle w:val="ListParagraph"/>
+        <w:numPr>
+          <w:ilvl w:val="1"/>
+          <w:numId w:val="126"/>
+        </w:numPr>
+      </w:pPr>
+      <w:r>
+        <w:t>Leave plenty of time for revising and modifying.</w:t>
+      </w:r>
+    </w:p>
+    <w:p>
+      <w:pPr>
+        <w:pStyle w:val="ListParagraph"/>
+        <w:numPr>
+          <w:ilvl w:val="1"/>
+          <w:numId w:val="126"/>
+        </w:numPr>
+      </w:pPr>
+      <w:r>
+        <w:t>Write without worrying about spelling, grammar, etc. until the very end.</w:t>
+      </w:r>
+    </w:p>
+    <w:p>
+      <w:pPr>
+        <w:pStyle w:val="ListParagraph"/>
+        <w:numPr>
+          <w:ilvl w:val="1"/>
+          <w:numId w:val="126"/>
+        </w:numPr>
+      </w:pPr>
+      <w:r>
+        <w:t>Obtain reactions to what you’ve written from those you trust.</w:t>
+      </w:r>
+    </w:p>
+    <w:p>
+      <w:pPr>
+        <w:pStyle w:val="ListParagraph"/>
+        <w:numPr>
+          <w:ilvl w:val="1"/>
+          <w:numId w:val="126"/>
+        </w:numPr>
+      </w:pPr>
+      <w:r>
+        <w:t>Write as you perform your research.</w:t>
+      </w:r>
+    </w:p>
+    <w:p>
+      <w:pPr>
+        <w:pStyle w:val="ListParagraph"/>
+        <w:numPr>
+          <w:ilvl w:val="0"/>
+          <w:numId w:val="126"/>
+        </w:numPr>
+      </w:pPr>
+      <w:r>
+        <w:t>Reverse outlining is the process of outlining sections of already written drafts.</w:t>
+      </w:r>
+    </w:p>
+    <w:p/>
+    <w:p>
+      <w:r>
+        <w:t>Displaying Research</w:t>
+      </w:r>
+    </w:p>
+    <w:p>
+      <w:pPr>
+        <w:pStyle w:val="ListParagraph"/>
+        <w:numPr>
+          <w:ilvl w:val="0"/>
+          <w:numId w:val="128"/>
+        </w:numPr>
+      </w:pPr>
+      <w:r>
+        <w:t>Use graphing and charting functions of various programs.</w:t>
+      </w:r>
+    </w:p>
+    <w:p/>
+    <w:p>
+      <w:r>
+        <w:t>Reporting Research</w:t>
+      </w:r>
+    </w:p>
+    <w:p>
+      <w:pPr>
+        <w:pStyle w:val="ListParagraph"/>
+        <w:numPr>
+          <w:ilvl w:val="0"/>
+          <w:numId w:val="128"/>
+        </w:numPr>
+      </w:pPr>
+      <w:r>
+        <w:t>Beginning the Research Report</w:t>
+      </w:r>
+    </w:p>
+    <w:p>
+      <w:pPr>
+        <w:pStyle w:val="ListParagraph"/>
+        <w:numPr>
+          <w:ilvl w:val="1"/>
+          <w:numId w:val="128"/>
+        </w:numPr>
+      </w:pPr>
+      <w:r>
+        <w:t>Research reporting starts when preparing the research proposal and literature review.</w:t>
+      </w:r>
+    </w:p>
+    <w:p>
+      <w:pPr>
+        <w:pStyle w:val="ListParagraph"/>
+        <w:numPr>
+          <w:ilvl w:val="1"/>
+          <w:numId w:val="128"/>
+        </w:numPr>
+      </w:pPr>
+      <w:r>
+        <w:t>Organization of the research report depends on the type of research design and the audience for which it is intended.</w:t>
+      </w:r>
+    </w:p>
+    <w:p>
+      <w:pPr>
+        <w:pStyle w:val="ListParagraph"/>
+        <w:numPr>
+          <w:ilvl w:val="0"/>
+          <w:numId w:val="128"/>
+        </w:numPr>
+      </w:pPr>
+      <w:r>
+        <w:t>Journal Articles</w:t>
+      </w:r>
+    </w:p>
+    <w:p>
+      <w:pPr>
+        <w:pStyle w:val="ListParagraph"/>
+        <w:numPr>
+          <w:ilvl w:val="1"/>
+          <w:numId w:val="128"/>
+        </w:numPr>
+      </w:pPr>
+      <w:r>
+        <w:t>Process considerations for academic journals</w:t>
+      </w:r>
+    </w:p>
+    <w:p>
+      <w:pPr>
+        <w:pStyle w:val="ListParagraph"/>
+        <w:numPr>
+          <w:ilvl w:val="2"/>
+          <w:numId w:val="128"/>
+        </w:numPr>
+      </w:pPr>
+      <w:r>
+        <w:t>Most journals submit them anonymously to experts for review before acceptance.</w:t>
+      </w:r>
+    </w:p>
+    <w:p>
+      <w:pPr>
+        <w:pStyle w:val="ListParagraph"/>
+        <w:numPr>
+          <w:ilvl w:val="2"/>
+          <w:numId w:val="128"/>
+        </w:numPr>
+      </w:pPr>
+      <w:proofErr w:type="gramStart"/>
+      <w:r>
+        <w:t>Rejection rates for many academic journals is</w:t>
+      </w:r>
+      <w:proofErr w:type="gramEnd"/>
+      <w:r>
+        <w:t xml:space="preserve"> around 90 percent.</w:t>
+      </w:r>
+    </w:p>
+    <w:p>
+      <w:pPr>
+        <w:pStyle w:val="ListParagraph"/>
+        <w:numPr>
+          <w:ilvl w:val="2"/>
+          <w:numId w:val="128"/>
+        </w:numPr>
+      </w:pPr>
+      <w:r>
+        <w:t>Turnaround time for submission review is several months.</w:t>
+      </w:r>
+    </w:p>
+    <w:p>
+      <w:pPr>
+        <w:pStyle w:val="ListParagraph"/>
+        <w:numPr>
+          <w:ilvl w:val="2"/>
+          <w:numId w:val="128"/>
+        </w:numPr>
+      </w:pPr>
+      <w:r>
+        <w:t>Revise and submit is a normal outcome before acceptance.</w:t>
+      </w:r>
+    </w:p>
+    <w:p>
+      <w:pPr>
+        <w:pStyle w:val="ListParagraph"/>
+        <w:numPr>
+          <w:ilvl w:val="1"/>
+          <w:numId w:val="128"/>
+        </w:numPr>
+      </w:pPr>
+      <w:r>
+        <w:t>Abstracts for academic journal articles</w:t>
+      </w:r>
+    </w:p>
+    <w:p>
+      <w:pPr>
+        <w:pStyle w:val="ListParagraph"/>
+        <w:numPr>
+          <w:ilvl w:val="2"/>
+          <w:numId w:val="128"/>
+        </w:numPr>
+      </w:pPr>
+      <w:r>
+        <w:t>Research question</w:t>
+      </w:r>
+    </w:p>
+    <w:p>
+      <w:pPr>
+        <w:pStyle w:val="ListParagraph"/>
+        <w:numPr>
+          <w:ilvl w:val="2"/>
+          <w:numId w:val="128"/>
+        </w:numPr>
+      </w:pPr>
+      <w:r>
+        <w:lastRenderedPageBreak/>
+        <w:t>Prior research</w:t>
+      </w:r>
+    </w:p>
+    <w:p>
+      <w:pPr>
+        <w:pStyle w:val="ListParagraph"/>
+        <w:numPr>
+          <w:ilvl w:val="2"/>
+          <w:numId w:val="128"/>
+        </w:numPr>
+      </w:pPr>
+      <w:r>
+        <w:t>Study methods</w:t>
+      </w:r>
+    </w:p>
+    <w:p>
+      <w:pPr>
+        <w:pStyle w:val="ListParagraph"/>
+        <w:numPr>
+          <w:ilvl w:val="2"/>
+          <w:numId w:val="128"/>
+        </w:numPr>
+      </w:pPr>
+      <w:r>
+        <w:t>Major findings</w:t>
+      </w:r>
+    </w:p>
+    <w:p>
+      <w:pPr>
+        <w:pStyle w:val="ListParagraph"/>
+        <w:numPr>
+          <w:ilvl w:val="2"/>
+          <w:numId w:val="128"/>
+        </w:numPr>
+      </w:pPr>
+      <w:r>
+        <w:t>Key conclusions</w:t>
+      </w:r>
+    </w:p>
+    <w:p>
+      <w:pPr>
+        <w:pStyle w:val="ListParagraph"/>
+        <w:numPr>
+          <w:ilvl w:val="1"/>
+          <w:numId w:val="128"/>
+        </w:numPr>
+      </w:pPr>
+      <w:r>
+        <w:t>Abstract must persuade reader to read the rest of the article.</w:t>
+      </w:r>
+    </w:p>
+    <w:p>
+      <w:pPr>
+        <w:pStyle w:val="ListParagraph"/>
+        <w:numPr>
+          <w:ilvl w:val="1"/>
+          <w:numId w:val="128"/>
+        </w:numPr>
+      </w:pPr>
+      <w:r>
+        <w:t>Introduction section of academic journal articles</w:t>
+      </w:r>
+    </w:p>
+    <w:p>
+      <w:pPr>
+        <w:pStyle w:val="ListParagraph"/>
+        <w:numPr>
+          <w:ilvl w:val="2"/>
+          <w:numId w:val="128"/>
+        </w:numPr>
+      </w:pPr>
+      <w:r>
+        <w:t>The importance of the problem.</w:t>
+      </w:r>
+    </w:p>
+    <w:p>
+      <w:pPr>
+        <w:pStyle w:val="ListParagraph"/>
+        <w:numPr>
+          <w:ilvl w:val="2"/>
+          <w:numId w:val="128"/>
+        </w:numPr>
+      </w:pPr>
+      <w:r>
+        <w:t>Clearly identifies the gap in the research literature.</w:t>
+      </w:r>
+    </w:p>
+    <w:p>
+      <w:pPr>
+        <w:pStyle w:val="ListParagraph"/>
+        <w:numPr>
+          <w:ilvl w:val="1"/>
+          <w:numId w:val="128"/>
+        </w:numPr>
+      </w:pPr>
+      <w:r>
+        <w:t>Literature review section of academic journal articles</w:t>
+      </w:r>
+    </w:p>
+    <w:p>
+      <w:pPr>
+        <w:pStyle w:val="ListParagraph"/>
+        <w:numPr>
+          <w:ilvl w:val="2"/>
+          <w:numId w:val="128"/>
+        </w:numPr>
+      </w:pPr>
+      <w:r>
+        <w:t>Major relevant findings</w:t>
+      </w:r>
+    </w:p>
+    <w:p>
+      <w:pPr>
+        <w:pStyle w:val="ListParagraph"/>
+        <w:numPr>
+          <w:ilvl w:val="2"/>
+          <w:numId w:val="128"/>
+        </w:numPr>
+      </w:pPr>
+      <w:r>
+        <w:t>Key methodological lessons from prior research as a whole</w:t>
+      </w:r>
+    </w:p>
+    <w:p>
+      <w:pPr>
+        <w:pStyle w:val="ListParagraph"/>
+        <w:numPr>
+          <w:ilvl w:val="1"/>
+          <w:numId w:val="128"/>
+        </w:numPr>
+      </w:pPr>
+      <w:r>
+        <w:t>Findings section of academic journal articles</w:t>
+      </w:r>
+    </w:p>
+    <w:p>
+      <w:pPr>
+        <w:pStyle w:val="ListParagraph"/>
+        <w:numPr>
+          <w:ilvl w:val="2"/>
+          <w:numId w:val="128"/>
+        </w:numPr>
+      </w:pPr>
+      <w:r>
+        <w:t>Also called the “Result” section.</w:t>
+      </w:r>
+    </w:p>
+    <w:p>
+      <w:pPr>
+        <w:pStyle w:val="ListParagraph"/>
+        <w:numPr>
+          <w:ilvl w:val="2"/>
+          <w:numId w:val="128"/>
+        </w:numPr>
+      </w:pPr>
+      <w:r>
+        <w:t>Presents basic associations found.</w:t>
+      </w:r>
+    </w:p>
+    <w:p>
+      <w:pPr>
+        <w:pStyle w:val="ListParagraph"/>
+        <w:numPr>
+          <w:ilvl w:val="1"/>
+          <w:numId w:val="128"/>
+        </w:numPr>
+      </w:pPr>
+      <w:r>
+        <w:t>Conclusions section of academic journal articles</w:t>
+      </w:r>
+    </w:p>
+    <w:p>
+      <w:pPr>
+        <w:pStyle w:val="ListParagraph"/>
+        <w:numPr>
+          <w:ilvl w:val="2"/>
+          <w:numId w:val="128"/>
+        </w:numPr>
+      </w:pPr>
+      <w:r>
+        <w:t>May contain a general discussion</w:t>
+      </w:r>
+    </w:p>
+    <w:p>
+      <w:pPr>
+        <w:pStyle w:val="ListParagraph"/>
+        <w:numPr>
+          <w:ilvl w:val="2"/>
+          <w:numId w:val="128"/>
+        </w:numPr>
+      </w:pPr>
+      <w:r>
+        <w:t>Most general conclusions</w:t>
+      </w:r>
+    </w:p>
+    <w:p>
+      <w:pPr>
+        <w:pStyle w:val="ListParagraph"/>
+        <w:numPr>
+          <w:ilvl w:val="2"/>
+          <w:numId w:val="128"/>
+        </w:numPr>
+      </w:pPr>
+      <w:r>
+        <w:t>Reflections</w:t>
+      </w:r>
+    </w:p>
+    <w:p>
+      <w:pPr>
+        <w:pStyle w:val="ListParagraph"/>
+        <w:numPr>
+          <w:ilvl w:val="2"/>
+          <w:numId w:val="128"/>
+        </w:numPr>
+      </w:pPr>
+      <w:r>
+        <w:t>Limitations</w:t>
+      </w:r>
+    </w:p>
+    <w:p>
+      <w:pPr>
+        <w:pStyle w:val="ListParagraph"/>
+        <w:numPr>
+          <w:ilvl w:val="0"/>
+          <w:numId w:val="128"/>
+        </w:numPr>
+      </w:pPr>
+      <w:r>
+        <w:t>Applied Research Reports</w:t>
+      </w:r>
+    </w:p>
+    <w:p>
+      <w:pPr>
+        <w:pStyle w:val="ListParagraph"/>
+        <w:numPr>
+          <w:ilvl w:val="1"/>
+          <w:numId w:val="128"/>
+        </w:numPr>
+      </w:pPr>
+      <w:r>
+        <w:t>Written for a different audience than academic journal articles.</w:t>
+      </w:r>
+    </w:p>
+    <w:p>
+      <w:pPr>
+        <w:pStyle w:val="ListParagraph"/>
+        <w:numPr>
+          <w:ilvl w:val="2"/>
+          <w:numId w:val="128"/>
+        </w:numPr>
+      </w:pPr>
+      <w:r>
+        <w:t>e.g., potential users</w:t>
+      </w:r>
+    </w:p>
+    <w:p>
+      <w:pPr>
+        <w:pStyle w:val="ListParagraph"/>
+        <w:numPr>
+          <w:ilvl w:val="1"/>
+          <w:numId w:val="128"/>
+        </w:numPr>
+      </w:pPr>
+      <w:r>
+        <w:t>Likely to have a broad purpose.</w:t>
+      </w:r>
+    </w:p>
+    <w:p>
+      <w:pPr>
+        <w:pStyle w:val="ListParagraph"/>
+        <w:numPr>
+          <w:ilvl w:val="1"/>
+          <w:numId w:val="128"/>
+        </w:numPr>
+      </w:pPr>
+      <w:r>
+        <w:t>Generally provides more information about the research project.</w:t>
+      </w:r>
+    </w:p>
+    <w:p>
+      <w:pPr>
+        <w:pStyle w:val="ListParagraph"/>
+        <w:numPr>
+          <w:ilvl w:val="1"/>
+          <w:numId w:val="128"/>
+        </w:numPr>
+      </w:pPr>
+      <w:r>
+        <w:t>Descriptive statistics often has a more important role than in academic journal articles.</w:t>
+      </w:r>
+    </w:p>
+    <w:p>
+      <w:pPr>
+        <w:pStyle w:val="ListParagraph"/>
+        <w:numPr>
+          <w:ilvl w:val="1"/>
+          <w:numId w:val="128"/>
+        </w:numPr>
+      </w:pPr>
+      <w:r>
+        <w:t>Executive summary in</w:t>
+      </w:r>
+      <w:r>
+        <w:t xml:space="preserve"> addition to an </w:t>
+      </w:r>
+      <w:r>
+        <w:t>abstract.</w:t>
+      </w:r>
+    </w:p>
+    <w:p>
+      <w:pPr>
+        <w:pStyle w:val="ListParagraph"/>
+        <w:numPr>
+          <w:ilvl w:val="1"/>
+          <w:numId w:val="128"/>
+        </w:numPr>
+      </w:pPr>
+      <w:r>
+        <w:t>Often includes a recommendations section.</w:t>
+      </w:r>
+    </w:p>
+    <w:p>
+      <w:pPr>
+        <w:pStyle w:val="ListParagraph"/>
+        <w:numPr>
+          <w:ilvl w:val="1"/>
+          <w:numId w:val="128"/>
+        </w:numPr>
+      </w:pPr>
+      <w:r>
+        <w:t>Appendix normally contains information about the methodology.</w:t>
+      </w:r>
+    </w:p>
+    <w:p>
+      <w:pPr>
+        <w:pStyle w:val="ListParagraph"/>
+        <w:numPr>
+          <w:ilvl w:val="1"/>
+          <w:numId w:val="128"/>
+        </w:numPr>
+      </w:pPr>
+      <w:r>
+        <w:t>Front matter is the section of an applied report that includes the executive summary, abstract, and table of contents.</w:t>
+      </w:r>
+    </w:p>
+    <w:p>
+      <w:pPr>
+        <w:pStyle w:val="ListParagraph"/>
+        <w:numPr>
+          <w:ilvl w:val="1"/>
+          <w:numId w:val="128"/>
+        </w:numPr>
+      </w:pPr>
+      <w:r>
+        <w:t>Back matter is the section of an applied research report that often includes appendixes, tables, and the research instruments.</w:t>
+      </w:r>
+    </w:p>
+    <w:p>
+      <w:pPr>
+        <w:pStyle w:val="ListParagraph"/>
+        <w:numPr>
+          <w:ilvl w:val="0"/>
+          <w:numId w:val="128"/>
+        </w:numPr>
+      </w:pPr>
+      <w:r>
+        <w:t>Reporting Quantitative and Qualitative Research</w:t>
+      </w:r>
+    </w:p>
+    <w:p>
+      <w:pPr>
+        <w:pStyle w:val="ListParagraph"/>
+        <w:numPr>
+          <w:ilvl w:val="1"/>
+          <w:numId w:val="128"/>
+        </w:numPr>
+      </w:pPr>
+      <w:r>
+        <w:t>Reports based on qualitative research</w:t>
+      </w:r>
+    </w:p>
+    <w:p>
+      <w:pPr>
+        <w:pStyle w:val="ListParagraph"/>
+        <w:numPr>
+          <w:ilvl w:val="2"/>
+          <w:numId w:val="128"/>
+        </w:numPr>
+      </w:pPr>
+      <w:r>
+        <w:t>Include background about researcher’s interest in topic in the introduction.</w:t>
+      </w:r>
+    </w:p>
+    <w:p>
+      <w:pPr>
+        <w:pStyle w:val="ListParagraph"/>
+        <w:numPr>
+          <w:ilvl w:val="2"/>
+          <w:numId w:val="128"/>
+        </w:numPr>
+      </w:pPr>
+      <w:r>
+        <w:t>Methodology section</w:t>
+      </w:r>
+    </w:p>
+    <w:p>
+      <w:pPr>
+        <w:pStyle w:val="ListParagraph"/>
+        <w:numPr>
+          <w:ilvl w:val="3"/>
+          <w:numId w:val="128"/>
+        </w:numPr>
+      </w:pPr>
+      <w:r>
+        <w:t>Details about how the researcher gained access to the setting in the methodology section.</w:t>
+      </w:r>
+    </w:p>
+    <w:p>
+      <w:pPr>
+        <w:pStyle w:val="ListParagraph"/>
+        <w:numPr>
+          <w:ilvl w:val="3"/>
+          <w:numId w:val="128"/>
+        </w:numPr>
+      </w:pPr>
+      <w:r>
+        <w:t>Approach used to manage relations with research participants.</w:t>
+      </w:r>
+    </w:p>
+    <w:p>
+      <w:pPr>
+        <w:pStyle w:val="ListParagraph"/>
+        <w:numPr>
+          <w:ilvl w:val="3"/>
+          <w:numId w:val="128"/>
+        </w:numPr>
+      </w:pPr>
+      <w:r>
+        <w:t>Mixed methods reports should have subsections for each method.</w:t>
+      </w:r>
+    </w:p>
+    <w:p>
+      <w:pPr>
+        <w:pStyle w:val="ListParagraph"/>
+        <w:numPr>
+          <w:ilvl w:val="2"/>
+          <w:numId w:val="128"/>
+        </w:numPr>
+      </w:pPr>
+      <w:r>
+        <w:t>Findings section</w:t>
+      </w:r>
+    </w:p>
+    <w:p>
+      <w:pPr>
+        <w:pStyle w:val="ListParagraph"/>
+        <w:numPr>
+          <w:ilvl w:val="3"/>
+          <w:numId w:val="128"/>
+        </w:numPr>
+      </w:pPr>
+      <w:r>
+        <w:t>Can organize thematically.</w:t>
+      </w:r>
+    </w:p>
+    <w:p>
+      <w:pPr>
+        <w:pStyle w:val="ListParagraph"/>
+        <w:numPr>
+          <w:ilvl w:val="3"/>
+          <w:numId w:val="128"/>
+        </w:numPr>
+      </w:pPr>
+      <w:r>
+        <w:t>Can include quotes from participants.</w:t>
+      </w:r>
+    </w:p>
+    <w:p>
+      <w:pPr>
+        <w:pStyle w:val="ListParagraph"/>
+        <w:numPr>
+          <w:ilvl w:val="3"/>
+          <w:numId w:val="128"/>
+        </w:numPr>
+      </w:pPr>
+      <w:r>
+        <w:t>Researcher’s interpretations of material from participants.</w:t>
+      </w:r>
+    </w:p>
+    <w:p>
+      <w:pPr>
+        <w:pStyle w:val="ListParagraph"/>
+        <w:numPr>
+          <w:ilvl w:val="3"/>
+          <w:numId w:val="128"/>
+        </w:numPr>
+      </w:pPr>
+      <w:r>
+        <w:t>Commentary on how the researcher reacted in the setting.</w:t>
+      </w:r>
+    </w:p>
+    <w:p/>
+    <w:p>
+      <w:r>
+        <w:t>Performing Meta-Analyses</w:t>
+      </w:r>
+    </w:p>
+    <w:p>
+      <w:pPr>
+        <w:pStyle w:val="ListParagraph"/>
+        <w:numPr>
+          <w:ilvl w:val="0"/>
+          <w:numId w:val="129"/>
+        </w:numPr>
+      </w:pPr>
+      <w:r>
+        <w:t>A meta-analysis is a quantitative analysis of the findings from multiples studies of the same research question.</w:t>
+      </w:r>
+    </w:p>
+    <w:p>
+      <w:pPr>
+        <w:pStyle w:val="ListParagraph"/>
+        <w:numPr>
+          <w:ilvl w:val="0"/>
+          <w:numId w:val="129"/>
+        </w:numPr>
+      </w:pPr>
+      <w:r>
+        <w:t>Previous studies treated as cases instead of part of literature review.</w:t>
+      </w:r>
+    </w:p>
+    <w:p>
+      <w:pPr>
+        <w:pStyle w:val="ListParagraph"/>
+        <w:numPr>
+          <w:ilvl w:val="1"/>
+          <w:numId w:val="129"/>
+        </w:numPr>
+      </w:pPr>
+      <w:r>
+        <w:t>Methods may vary.</w:t>
+      </w:r>
+    </w:p>
+    <w:p>
+      <w:pPr>
+        <w:pStyle w:val="ListParagraph"/>
+        <w:numPr>
+          <w:ilvl w:val="1"/>
+          <w:numId w:val="129"/>
+        </w:numPr>
+      </w:pPr>
+      <w:r>
+        <w:t>Social contexts may vary.</w:t>
+      </w:r>
+    </w:p>
+    <w:p>
+      <w:pPr>
+        <w:pStyle w:val="ListParagraph"/>
+        <w:numPr>
+          <w:ilvl w:val="0"/>
+          <w:numId w:val="129"/>
+        </w:numPr>
+      </w:pPr>
+      <w:r>
+        <w:t>Not appropriate for results of qualitative studies.</w:t>
+      </w:r>
+    </w:p>
+    <w:p>
+      <w:pPr>
+        <w:pStyle w:val="ListParagraph"/>
+        <w:numPr>
+          <w:ilvl w:val="0"/>
+          <w:numId w:val="129"/>
+        </w:numPr>
+      </w:pPr>
+      <w:r>
+        <w:t>Not appropriate when original case data from other studies is available.</w:t>
+      </w:r>
+    </w:p>
+    <w:p>
+      <w:pPr>
+        <w:pStyle w:val="ListParagraph"/>
+        <w:numPr>
+          <w:ilvl w:val="0"/>
+          <w:numId w:val="129"/>
+        </w:numPr>
+      </w:pPr>
+      <w:r>
+        <w:t>Suggested eligibility criteria for studies to include in meta-analysis:</w:t>
+      </w:r>
+    </w:p>
+    <w:p>
+      <w:pPr>
+        <w:pStyle w:val="ListParagraph"/>
+        <w:numPr>
+          <w:ilvl w:val="1"/>
+          <w:numId w:val="129"/>
+        </w:numPr>
+      </w:pPr>
+      <w:r>
+        <w:t>Specific intervention tested</w:t>
+      </w:r>
+    </w:p>
+    <w:p>
+      <w:pPr>
+        <w:pStyle w:val="ListParagraph"/>
+        <w:numPr>
+          <w:ilvl w:val="1"/>
+          <w:numId w:val="129"/>
+        </w:numPr>
+      </w:pPr>
+      <w:r>
+        <w:t>Groups compared</w:t>
+      </w:r>
+    </w:p>
+    <w:p>
+      <w:pPr>
+        <w:pStyle w:val="ListParagraph"/>
+        <w:numPr>
+          <w:ilvl w:val="1"/>
+          <w:numId w:val="129"/>
+        </w:numPr>
+      </w:pPr>
+      <w:r>
+        <w:t>Pertinent characteristics of research respondents</w:t>
+      </w:r>
+    </w:p>
+    <w:p>
+      <w:pPr>
+        <w:pStyle w:val="ListParagraph"/>
+        <w:numPr>
+          <w:ilvl w:val="1"/>
+          <w:numId w:val="129"/>
+        </w:numPr>
+      </w:pPr>
+      <w:r>
+        <w:t>Key variables</w:t>
+      </w:r>
+    </w:p>
+    <w:p>
+      <w:pPr>
+        <w:pStyle w:val="ListParagraph"/>
+        <w:numPr>
+          <w:ilvl w:val="1"/>
+          <w:numId w:val="129"/>
+        </w:numPr>
+      </w:pPr>
+      <w:r>
+        <w:t>Similarity of research methods</w:t>
+      </w:r>
+    </w:p>
+    <w:p>
+      <w:pPr>
+        <w:pStyle w:val="ListParagraph"/>
+        <w:numPr>
+          <w:ilvl w:val="1"/>
+          <w:numId w:val="129"/>
+        </w:numPr>
+      </w:pPr>
+      <w:r>
+        <w:t>Cultural and linguistic considerations</w:t>
+      </w:r>
+    </w:p>
+    <w:p>
+      <w:pPr>
+        <w:pStyle w:val="ListParagraph"/>
+        <w:numPr>
+          <w:ilvl w:val="1"/>
+          <w:numId w:val="129"/>
+        </w:numPr>
+      </w:pPr>
+      <w:r>
+        <w:t>Time frame</w:t>
+      </w:r>
+    </w:p>
+    <w:p>
+      <w:pPr>
+        <w:pStyle w:val="ListParagraph"/>
+        <w:numPr>
+          <w:ilvl w:val="1"/>
+          <w:numId w:val="129"/>
+        </w:numPr>
+      </w:pPr>
+      <w:r>
+        <w:t>Publication type</w:t>
+      </w:r>
+    </w:p>
+    <w:p>
+      <w:pPr>
+        <w:pStyle w:val="ListParagraph"/>
+        <w:numPr>
+          <w:ilvl w:val="0"/>
+          <w:numId w:val="129"/>
+        </w:numPr>
+      </w:pPr>
+      <w:r>
+        <w:t>Effect size statistic is a standard measure of association.</w:t>
+      </w:r>
+    </w:p>
+    <w:p>
+      <w:pPr>
+        <w:pStyle w:val="ListParagraph"/>
+        <w:numPr>
+          <w:ilvl w:val="1"/>
+          <w:numId w:val="129"/>
+        </w:numPr>
+      </w:pPr>
+      <w:r>
+        <w:t>e.g., difference between the mean of the experimental group and the mean of the control group adjusted for the average variability in the two groups.</w:t>
+      </w:r>
+    </w:p>
+    <w:p>
+      <w:pPr>
+        <w:pStyle w:val="ListParagraph"/>
+        <w:numPr>
+          <w:ilvl w:val="0"/>
+          <w:numId w:val="129"/>
+        </w:numPr>
+      </w:pPr>
+      <w:r>
+        <w:t>Can produce much more generalizable findings.</w:t>
+      </w:r>
+    </w:p>
+    <w:p>
+      <w:pPr>
+        <w:pStyle w:val="ListParagraph"/>
+        <w:numPr>
+          <w:ilvl w:val="1"/>
+          <w:numId w:val="129"/>
+        </w:numPr>
+      </w:pPr>
+      <w:r>
+        <w:t>Must include all relevant studies to have confidence in results.</w:t>
+      </w:r>
+    </w:p>
+    <w:p>
+      <w:pPr>
+        <w:pStyle w:val="ListParagraph"/>
+        <w:numPr>
+          <w:ilvl w:val="0"/>
+          <w:numId w:val="129"/>
+        </w:numPr>
+      </w:pPr>
+      <w:r>
+        <w:t>Suggested criteria for evaluating meta-analytic studies.</w:t>
+      </w:r>
+    </w:p>
+    <w:p>
+      <w:pPr>
+        <w:pStyle w:val="ListParagraph"/>
+        <w:numPr>
+          <w:ilvl w:val="1"/>
+          <w:numId w:val="129"/>
+        </w:numPr>
+      </w:pPr>
+      <w:r>
+        <w:t>Clear statement of analytic objectives.</w:t>
+      </w:r>
+    </w:p>
+    <w:p>
+      <w:pPr>
+        <w:pStyle w:val="ListParagraph"/>
+        <w:numPr>
+          <w:ilvl w:val="1"/>
+          <w:numId w:val="129"/>
+        </w:numPr>
+      </w:pPr>
+      <w:r>
+        <w:t>Explicit inclusion and exclusion criteria for cases.</w:t>
+      </w:r>
+    </w:p>
+    <w:p>
+      <w:pPr>
+        <w:pStyle w:val="ListParagraph"/>
+        <w:numPr>
+          <w:ilvl w:val="1"/>
+          <w:numId w:val="129"/>
+        </w:numPr>
+      </w:pPr>
+      <w:r>
+        <w:t>Satisfactory strategies to search for cases to include in meta-analysis.</w:t>
+      </w:r>
+    </w:p>
+    <w:p>
+      <w:pPr>
+        <w:pStyle w:val="ListParagraph"/>
+        <w:numPr>
+          <w:ilvl w:val="1"/>
+          <w:numId w:val="129"/>
+        </w:numPr>
+      </w:pPr>
+      <w:r>
+        <w:t>Standardized protocol for screening the literature.</w:t>
+      </w:r>
+    </w:p>
+    <w:p>
+      <w:pPr>
+        <w:pStyle w:val="ListParagraph"/>
+        <w:numPr>
+          <w:ilvl w:val="2"/>
+          <w:numId w:val="129"/>
+        </w:numPr>
+      </w:pPr>
+      <w:r>
+        <w:t>Rate quality of studies.</w:t>
+      </w:r>
+    </w:p>
+    <w:p>
+      <w:pPr>
+        <w:pStyle w:val="ListParagraph"/>
+        <w:numPr>
+          <w:ilvl w:val="2"/>
+          <w:numId w:val="129"/>
+        </w:numPr>
+      </w:pPr>
+      <w:r>
+        <w:t>Rate relevance of studies.</w:t>
+      </w:r>
+    </w:p>
+    <w:p>
+      <w:pPr>
+        <w:pStyle w:val="ListParagraph"/>
+        <w:numPr>
+          <w:ilvl w:val="1"/>
+          <w:numId w:val="129"/>
+        </w:numPr>
+      </w:pPr>
+      <w:r>
+        <w:t>Standardized protocol for collecting data.</w:t>
+      </w:r>
+    </w:p>
+    <w:p>
+      <w:pPr>
+        <w:pStyle w:val="ListParagraph"/>
+        <w:numPr>
+          <w:ilvl w:val="2"/>
+          <w:numId w:val="129"/>
+        </w:numPr>
+      </w:pPr>
+      <w:r>
+        <w:t>Best to have two reviewers using a standard coding form.</w:t>
+      </w:r>
+    </w:p>
+    <w:p>
+      <w:pPr>
+        <w:pStyle w:val="ListParagraph"/>
+        <w:numPr>
+          <w:ilvl w:val="1"/>
+          <w:numId w:val="129"/>
+        </w:numPr>
+      </w:pPr>
+      <w:r>
+        <w:t>Complete explanat</w:t>
+      </w:r>
+      <w:r>
+        <w:t>i</w:t>
+      </w:r>
+      <w:r>
+        <w:t>on</w:t>
+      </w:r>
+      <w:r>
+        <w:t xml:space="preserve"> of method used to combine results.</w:t>
+      </w:r>
+    </w:p>
+    <w:p>
+      <w:pPr>
+        <w:pStyle w:val="ListParagraph"/>
+        <w:numPr>
+          <w:ilvl w:val="1"/>
+          <w:numId w:val="129"/>
+        </w:numPr>
+      </w:pPr>
+      <w:r>
+        <w:t>Report of results, conclusions, and limitations.</w:t>
+      </w:r>
+    </w:p>
+    <w:p/>
+    <w:p>
+      <w:r>
+        <w:t>Ethics, Politics, and Research Reports</w:t>
+      </w:r>
+    </w:p>
+    <w:p>
+      <w:pPr>
+        <w:pStyle w:val="ListParagraph"/>
+        <w:numPr>
+          <w:ilvl w:val="0"/>
+          <w:numId w:val="130"/>
+        </w:numPr>
+      </w:pPr>
+      <w:r>
+        <w:t>Guidelines</w:t>
+      </w:r>
+    </w:p>
+    <w:p>
+      <w:pPr>
+        <w:pStyle w:val="ListParagraph"/>
+        <w:numPr>
+          <w:ilvl w:val="1"/>
+          <w:numId w:val="130"/>
+        </w:numPr>
+      </w:pPr>
+      <w:r>
+        <w:t>Honest accounting of how the research was done.</w:t>
+      </w:r>
+    </w:p>
+    <w:p>
+      <w:pPr>
+        <w:pStyle w:val="ListParagraph"/>
+        <w:numPr>
+          <w:ilvl w:val="2"/>
+          <w:numId w:val="130"/>
+        </w:numPr>
+      </w:pPr>
+      <w:r>
+        <w:t>Point out any changes in the initial research design.</w:t>
+      </w:r>
+    </w:p>
+    <w:p>
+      <w:pPr>
+        <w:pStyle w:val="ListParagraph"/>
+        <w:numPr>
+          <w:ilvl w:val="1"/>
+          <w:numId w:val="130"/>
+        </w:numPr>
+      </w:pPr>
+      <w:r>
+        <w:t>Honest evaluation of strengths and weaknesses of research design.</w:t>
+      </w:r>
+    </w:p>
+    <w:p>
+      <w:pPr>
+        <w:pStyle w:val="ListParagraph"/>
+        <w:numPr>
+          <w:ilvl w:val="1"/>
+          <w:numId w:val="130"/>
+        </w:numPr>
+      </w:pPr>
+      <w:r>
+        <w:t>Refer to prior research.</w:t>
+      </w:r>
+    </w:p>
+    <w:p>
+      <w:pPr>
+        <w:pStyle w:val="ListParagraph"/>
+        <w:numPr>
+          <w:ilvl w:val="2"/>
+          <w:numId w:val="130"/>
+        </w:numPr>
+      </w:pPr>
+      <w:r>
+        <w:t>Unethical to present findings as if they are the only information with which to answer the research question you are studying.</w:t>
+      </w:r>
+    </w:p>
+    <w:p>
+      <w:pPr>
+        <w:pStyle w:val="ListParagraph"/>
+        <w:numPr>
+          <w:ilvl w:val="1"/>
+          <w:numId w:val="130"/>
+        </w:numPr>
+      </w:pPr>
+      <w:r>
+        <w:t>Maintain a thorough record of the research project.</w:t>
+      </w:r>
+    </w:p>
+    <w:p>
+      <w:pPr>
+        <w:pStyle w:val="ListParagraph"/>
+        <w:numPr>
+          <w:ilvl w:val="1"/>
+          <w:numId w:val="130"/>
+        </w:numPr>
+      </w:pPr>
+      <w:r>
+        <w:t>Do NOT mislead with graphs and statistics.</w:t>
+      </w:r>
+    </w:p>
+    <w:p>
+      <w:pPr>
+        <w:pStyle w:val="ListParagraph"/>
+        <w:numPr>
+          <w:ilvl w:val="1"/>
+          <w:numId w:val="130"/>
+        </w:numPr>
+      </w:pPr>
+      <w:r>
+        <w:lastRenderedPageBreak/>
+        <w:t>Acknowledge the sponsors of the research.</w:t>
+      </w:r>
+    </w:p>
+    <w:p>
+      <w:pPr>
+        <w:pStyle w:val="ListParagraph"/>
+        <w:numPr>
+          <w:ilvl w:val="1"/>
+          <w:numId w:val="130"/>
+        </w:numPr>
+      </w:pPr>
+      <w:r>
+        <w:t>Thank staff who made major contributions.</w:t>
+      </w:r>
+    </w:p>
+    <w:p>
+      <w:pPr>
+        <w:pStyle w:val="ListParagraph"/>
+        <w:numPr>
+          <w:ilvl w:val="1"/>
+          <w:numId w:val="130"/>
+        </w:numPr>
+      </w:pPr>
+      <w:r>
+        <w:t>Order of authorship should reflect agreed-on principles.</w:t>
+      </w:r>
+    </w:p>
+    <w:p>
+      <w:pPr>
+        <w:pStyle w:val="ListParagraph"/>
+        <w:numPr>
+          <w:ilvl w:val="0"/>
+          <w:numId w:val="130"/>
+        </w:numPr>
+      </w:pPr>
+      <w:r>
+        <w:t>Communicating with the Public</w:t>
+      </w:r>
+    </w:p>
+    <w:p>
+      <w:pPr>
+        <w:pStyle w:val="ListParagraph"/>
+        <w:numPr>
+          <w:ilvl w:val="1"/>
+          <w:numId w:val="130"/>
+        </w:numPr>
+      </w:pPr>
+      <w:r>
+        <w:t>Controversy overshadows careful empirical findings.</w:t>
+      </w:r>
+    </w:p>
+    <w:p>
+      <w:pPr>
+        <w:pStyle w:val="ListParagraph"/>
+        <w:numPr>
+          <w:ilvl w:val="1"/>
+          <w:numId w:val="130"/>
+        </w:numPr>
+      </w:pPr>
+      <w:r>
+        <w:t>Media is one of the best ways to disseminate research findings to policymakers.</w:t>
+      </w:r>
+    </w:p>
+    <w:p>
+      <w:pPr>
+        <w:pStyle w:val="ListParagraph"/>
+        <w:numPr>
+          <w:ilvl w:val="1"/>
+          <w:numId w:val="130"/>
+        </w:numPr>
+      </w:pPr>
+      <w:r>
+        <w:t>Recommended principles:</w:t>
+      </w:r>
+    </w:p>
+    <w:p>
+      <w:pPr>
+        <w:pStyle w:val="ListParagraph"/>
+        <w:numPr>
+          <w:ilvl w:val="2"/>
+          <w:numId w:val="130"/>
+        </w:numPr>
+      </w:pPr>
+      <w:r>
+        <w:t>Focus on issues high on the public agenda.</w:t>
+      </w:r>
+    </w:p>
+    <w:p>
+      <w:pPr>
+        <w:pStyle w:val="ListParagraph"/>
+        <w:numPr>
+          <w:ilvl w:val="2"/>
+          <w:numId w:val="130"/>
+        </w:numPr>
+      </w:pPr>
+      <w:r>
+        <w:t>Arguments should be creative, thoughtful, and free of technical language.</w:t>
+      </w:r>
+    </w:p>
+    <w:p>
+      <w:pPr>
+        <w:pStyle w:val="ListParagraph"/>
+        <w:numPr>
+          <w:ilvl w:val="2"/>
+          <w:numId w:val="130"/>
+        </w:numPr>
+      </w:pPr>
+      <w:r>
+        <w:t>Present the big picture.</w:t>
+      </w:r>
+    </w:p>
+    <w:p>
+      <w:pPr>
+        <w:pStyle w:val="ListParagraph"/>
+        <w:numPr>
+          <w:ilvl w:val="0"/>
+          <w:numId w:val="130"/>
+        </w:numPr>
+      </w:pPr>
+      <w:r>
+        <w:t>Plagiarism</w:t>
+      </w:r>
+    </w:p>
+    <w:p>
+      <w:pPr>
+        <w:pStyle w:val="ListParagraph"/>
+        <w:numPr>
+          <w:ilvl w:val="1"/>
+          <w:numId w:val="130"/>
+        </w:numPr>
+      </w:pPr>
+      <w:r>
+        <w:t>Plagiarism is presenting the ideas or words of someone else as your own.</w:t>
+      </w:r>
+    </w:p>
+    <w:p>
+      <w:pPr>
+        <w:pStyle w:val="ListParagraph"/>
+        <w:numPr>
+          <w:ilvl w:val="1"/>
+          <w:numId w:val="130"/>
+        </w:numPr>
+      </w:pPr>
+      <w:r>
+        <w:t>Growing problem on college campuses.</w:t>
+      </w:r>
+    </w:p>
+    <w:p>
+      <w:bookmarkStart w:id="16" w:name="_GoBack"/>
+      <w:bookmarkEnd w:id="16"/>
+    </w:p>
     <w:sectPr>
-      <w:headerReference w:type="default" r:id="rId30"/>
+      <w:headerReference w:type="default" r:id="rId31"/>
       <w:pgSz w:w="12240" w:h="15840"/>
       <w:pgMar w:top="1440" w:right="1440" w:bottom="1440" w:left="1440" w:header="720" w:footer="720" w:gutter="0"/>
       <w:pgNumType w:start="1"/>
@@ -27061,7 +28673,7 @@
         <w:b/>
         <w:noProof/>
       </w:rPr>
-      <w:t>1</w:t>
+      <w:t>3</w:t>
     </w:r>
     <w:r>
       <w:rPr>
@@ -27096,6 +28708,113 @@
         <w:noProof/>
       </w:rPr>
       <w:t>3</w:t>
+    </w:r>
+    <w:r>
+      <w:rPr>
+        <w:b/>
+      </w:rPr>
+      <w:fldChar w:fldCharType="end"/>
+    </w:r>
+  </w:p>
+  <w:p>
+    <w:pPr>
+      <w:pStyle w:val="Header"/>
+    </w:pPr>
+    <w:r>
+      <w:t xml:space="preserve"> </w:t>
+    </w:r>
+  </w:p>
+</w:hdr>
+</file>
+
+<file path=word/header16.xml><?xml version="1.0" encoding="utf-8"?>
+<w:hdr xmlns:wpc="http://schemas.microsoft.com/office/word/2010/wordprocessingCanvas" xmlns:mc="http://schemas.openxmlformats.org/markup-compatibility/2006" xmlns:o="urn:schemas-microsoft-com:office:office" xmlns:r="http://schemas.openxmlformats.org/officeDocument/2006/relationships" xmlns:m="http://schemas.openxmlformats.org/officeDocument/2006/math" xmlns:v="urn:schemas-microsoft-com:vml" xmlns:wp14="http://schemas.microsoft.com/office/word/2010/wordprocessingDrawing" xmlns:wp="http://schemas.openxmlformats.org/drawingml/2006/wordprocessingDrawing" xmlns:w10="urn:schemas-microsoft-com:office:word" xmlns:w="http://schemas.openxmlformats.org/wordprocessingml/2006/main" xmlns:w14="http://schemas.microsoft.com/office/word/2010/wordml" xmlns:wpg="http://schemas.microsoft.com/office/word/2010/wordprocessingGroup" xmlns:wpi="http://schemas.microsoft.com/office/word/2010/wordprocessingInk" xmlns:wne="http://schemas.microsoft.com/office/word/2006/wordml" xmlns:wps="http://schemas.microsoft.com/office/word/2010/wordprocessingShape" mc:Ignorable="w14 wp14">
+  <w:p>
+    <w:pPr>
+      <w:pStyle w:val="Header"/>
+    </w:pPr>
+    <w:proofErr w:type="spellStart"/>
+    <w:r>
+      <w:t>Schutt</w:t>
+    </w:r>
+    <w:proofErr w:type="spellEnd"/>
+    <w:r>
+      <w:t>, R.K. (2015). Investigating the social world: the process and practice of research. 8th edition. Thousand Oaks, California: Sage.</w:t>
+    </w:r>
+  </w:p>
+  <w:p>
+    <w:pPr>
+      <w:pStyle w:val="Header"/>
+    </w:pPr>
+  </w:p>
+  <w:p>
+    <w:pPr>
+      <w:pStyle w:val="Header"/>
+      <w:rPr>
+        <w:b/>
+      </w:rPr>
+    </w:pPr>
+    <w:r>
+      <w:t xml:space="preserve">Chapter 16: Summarizing and Reporting Research| Page </w:t>
+    </w:r>
+    <w:r>
+      <w:rPr>
+        <w:b/>
+      </w:rPr>
+      <w:fldChar w:fldCharType="begin"/>
+    </w:r>
+    <w:r>
+      <w:rPr>
+        <w:b/>
+      </w:rPr>
+      <w:instrText xml:space="preserve"> PAGE  \* Arabic  \* MERGEFORMAT </w:instrText>
+    </w:r>
+    <w:r>
+      <w:rPr>
+        <w:b/>
+      </w:rPr>
+      <w:fldChar w:fldCharType="separate"/>
+    </w:r>
+    <w:r>
+      <w:rPr>
+        <w:b/>
+        <w:noProof/>
+      </w:rPr>
+      <w:t>4</w:t>
+    </w:r>
+    <w:r>
+      <w:rPr>
+        <w:b/>
+      </w:rPr>
+      <w:fldChar w:fldCharType="end"/>
+    </w:r>
+    <w:r>
+      <w:t xml:space="preserve"> of </w:t>
+    </w:r>
+    <w:r>
+      <w:rPr>
+        <w:b/>
+      </w:rPr>
+      <w:fldChar w:fldCharType="begin"/>
+    </w:r>
+    <w:r>
+      <w:rPr>
+        <w:b/>
+      </w:rPr>
+      <w:instrText xml:space="preserve"> SECTIONPAGES   \* MERGEFORMAT </w:instrText>
+    </w:r>
+    <w:r>
+      <w:rPr>
+        <w:b/>
+      </w:rPr>
+      <w:fldChar w:fldCharType="separate"/>
+    </w:r>
+    <w:r>
+      <w:rPr>
+        <w:b/>
+        <w:noProof/>
+      </w:rPr>
+      <w:t>4</w:t>
     </w:r>
     <w:r>
       <w:rPr>
@@ -30852,6 +32571,92 @@
     </w:lvl>
   </w:abstractNum>
   <w:abstractNum w:abstractNumId="26">
+    <w:nsid w:val="1AA72501"/>
+    <w:multiLevelType w:val="hybridMultilevel"/>
+    <w:tmpl w:val="A8AA1294"/>
+    <w:lvl w:ilvl="0" w:tplc="0409000F">
+      <w:start w:val="1"/>
+      <w:numFmt w:val="decimal"/>
+      <w:lvlText w:val="%1."/>
+      <w:lvlJc w:val="left"/>
+      <w:pPr>
+        <w:ind w:left="720" w:hanging="360"/>
+      </w:pPr>
+    </w:lvl>
+    <w:lvl w:ilvl="1" w:tplc="04090019" w:tentative="1">
+      <w:start w:val="1"/>
+      <w:numFmt w:val="lowerLetter"/>
+      <w:lvlText w:val="%2."/>
+      <w:lvlJc w:val="left"/>
+      <w:pPr>
+        <w:ind w:left="1440" w:hanging="360"/>
+      </w:pPr>
+    </w:lvl>
+    <w:lvl w:ilvl="2" w:tplc="0409001B" w:tentative="1">
+      <w:start w:val="1"/>
+      <w:numFmt w:val="lowerRoman"/>
+      <w:lvlText w:val="%3."/>
+      <w:lvlJc w:val="right"/>
+      <w:pPr>
+        <w:ind w:left="2160" w:hanging="180"/>
+      </w:pPr>
+    </w:lvl>
+    <w:lvl w:ilvl="3" w:tplc="0409000F" w:tentative="1">
+      <w:start w:val="1"/>
+      <w:numFmt w:val="decimal"/>
+      <w:lvlText w:val="%4."/>
+      <w:lvlJc w:val="left"/>
+      <w:pPr>
+        <w:ind w:left="2880" w:hanging="360"/>
+      </w:pPr>
+    </w:lvl>
+    <w:lvl w:ilvl="4" w:tplc="04090019" w:tentative="1">
+      <w:start w:val="1"/>
+      <w:numFmt w:val="lowerLetter"/>
+      <w:lvlText w:val="%5."/>
+      <w:lvlJc w:val="left"/>
+      <w:pPr>
+        <w:ind w:left="3600" w:hanging="360"/>
+      </w:pPr>
+    </w:lvl>
+    <w:lvl w:ilvl="5" w:tplc="0409001B" w:tentative="1">
+      <w:start w:val="1"/>
+      <w:numFmt w:val="lowerRoman"/>
+      <w:lvlText w:val="%6."/>
+      <w:lvlJc w:val="right"/>
+      <w:pPr>
+        <w:ind w:left="4320" w:hanging="180"/>
+      </w:pPr>
+    </w:lvl>
+    <w:lvl w:ilvl="6" w:tplc="0409000F" w:tentative="1">
+      <w:start w:val="1"/>
+      <w:numFmt w:val="decimal"/>
+      <w:lvlText w:val="%7."/>
+      <w:lvlJc w:val="left"/>
+      <w:pPr>
+        <w:ind w:left="5040" w:hanging="360"/>
+      </w:pPr>
+    </w:lvl>
+    <w:lvl w:ilvl="7" w:tplc="04090019" w:tentative="1">
+      <w:start w:val="1"/>
+      <w:numFmt w:val="lowerLetter"/>
+      <w:lvlText w:val="%8."/>
+      <w:lvlJc w:val="left"/>
+      <w:pPr>
+        <w:ind w:left="5760" w:hanging="360"/>
+      </w:pPr>
+    </w:lvl>
+    <w:lvl w:ilvl="8" w:tplc="0409001B" w:tentative="1">
+      <w:start w:val="1"/>
+      <w:numFmt w:val="lowerRoman"/>
+      <w:lvlText w:val="%9."/>
+      <w:lvlJc w:val="right"/>
+      <w:pPr>
+        <w:ind w:left="6480" w:hanging="180"/>
+      </w:pPr>
+    </w:lvl>
+  </w:abstractNum>
+  <w:abstractNum w:abstractNumId="27">
     <w:nsid w:val="1B2175F1"/>
     <w:multiLevelType w:val="hybridMultilevel"/>
     <w:tmpl w:val="CE6813E6"/>
@@ -30964,7 +32769,7 @@
       </w:rPr>
     </w:lvl>
   </w:abstractNum>
-  <w:abstractNum w:abstractNumId="27">
+  <w:abstractNum w:abstractNumId="28">
     <w:nsid w:val="1B401E18"/>
     <w:multiLevelType w:val="hybridMultilevel"/>
     <w:tmpl w:val="69D802D0"/>
@@ -31077,7 +32882,7 @@
       </w:rPr>
     </w:lvl>
   </w:abstractNum>
-  <w:abstractNum w:abstractNumId="28">
+  <w:abstractNum w:abstractNumId="29">
     <w:nsid w:val="1C6C2300"/>
     <w:multiLevelType w:val="hybridMultilevel"/>
     <w:tmpl w:val="037CFED0"/>
@@ -31190,7 +32995,7 @@
       </w:rPr>
     </w:lvl>
   </w:abstractNum>
-  <w:abstractNum w:abstractNumId="29">
+  <w:abstractNum w:abstractNumId="30">
     <w:nsid w:val="1CAB0D2C"/>
     <w:multiLevelType w:val="hybridMultilevel"/>
     <w:tmpl w:val="FD88D38E"/>
@@ -31303,7 +33108,7 @@
       </w:rPr>
     </w:lvl>
   </w:abstractNum>
-  <w:abstractNum w:abstractNumId="30">
+  <w:abstractNum w:abstractNumId="31">
     <w:nsid w:val="1D5D3523"/>
     <w:multiLevelType w:val="hybridMultilevel"/>
     <w:tmpl w:val="82241A90"/>
@@ -31389,7 +33194,7 @@
       </w:pPr>
     </w:lvl>
   </w:abstractNum>
-  <w:abstractNum w:abstractNumId="31">
+  <w:abstractNum w:abstractNumId="32">
     <w:nsid w:val="1DCA0F79"/>
     <w:multiLevelType w:val="hybridMultilevel"/>
     <w:tmpl w:val="19ECC6FA"/>
@@ -31502,7 +33307,7 @@
       </w:rPr>
     </w:lvl>
   </w:abstractNum>
-  <w:abstractNum w:abstractNumId="32">
+  <w:abstractNum w:abstractNumId="33">
     <w:nsid w:val="1DF16F07"/>
     <w:multiLevelType w:val="hybridMultilevel"/>
     <w:tmpl w:val="390E1FEE"/>
@@ -31615,7 +33420,7 @@
       </w:rPr>
     </w:lvl>
   </w:abstractNum>
-  <w:abstractNum w:abstractNumId="33">
+  <w:abstractNum w:abstractNumId="34">
     <w:nsid w:val="20451FAA"/>
     <w:multiLevelType w:val="hybridMultilevel"/>
     <w:tmpl w:val="F1BC58C8"/>
@@ -31728,7 +33533,7 @@
       </w:rPr>
     </w:lvl>
   </w:abstractNum>
-  <w:abstractNum w:abstractNumId="34">
+  <w:abstractNum w:abstractNumId="35">
     <w:nsid w:val="229C0357"/>
     <w:multiLevelType w:val="hybridMultilevel"/>
     <w:tmpl w:val="C2AA8952"/>
@@ -31841,7 +33646,7 @@
       </w:rPr>
     </w:lvl>
   </w:abstractNum>
-  <w:abstractNum w:abstractNumId="35">
+  <w:abstractNum w:abstractNumId="36">
     <w:nsid w:val="22D32646"/>
     <w:multiLevelType w:val="hybridMultilevel"/>
     <w:tmpl w:val="136A4DF4"/>
@@ -31954,7 +33759,7 @@
       </w:rPr>
     </w:lvl>
   </w:abstractNum>
-  <w:abstractNum w:abstractNumId="36">
+  <w:abstractNum w:abstractNumId="37">
     <w:nsid w:val="23E83AFF"/>
     <w:multiLevelType w:val="hybridMultilevel"/>
     <w:tmpl w:val="EC1A2B84"/>
@@ -32067,7 +33872,7 @@
       </w:rPr>
     </w:lvl>
   </w:abstractNum>
-  <w:abstractNum w:abstractNumId="37">
+  <w:abstractNum w:abstractNumId="38">
     <w:nsid w:val="24866CF3"/>
     <w:multiLevelType w:val="hybridMultilevel"/>
     <w:tmpl w:val="08AC02EE"/>
@@ -32153,7 +33958,7 @@
       </w:pPr>
     </w:lvl>
   </w:abstractNum>
-  <w:abstractNum w:abstractNumId="38">
+  <w:abstractNum w:abstractNumId="39">
     <w:nsid w:val="24FD4341"/>
     <w:multiLevelType w:val="hybridMultilevel"/>
     <w:tmpl w:val="CE900A9C"/>
@@ -32266,7 +34071,7 @@
       </w:rPr>
     </w:lvl>
   </w:abstractNum>
-  <w:abstractNum w:abstractNumId="39">
+  <w:abstractNum w:abstractNumId="40">
     <w:nsid w:val="26123E69"/>
     <w:multiLevelType w:val="hybridMultilevel"/>
     <w:tmpl w:val="FE965AD2"/>
@@ -32379,7 +34184,7 @@
       </w:rPr>
     </w:lvl>
   </w:abstractNum>
-  <w:abstractNum w:abstractNumId="40">
+  <w:abstractNum w:abstractNumId="41">
     <w:nsid w:val="28C011F7"/>
     <w:multiLevelType w:val="hybridMultilevel"/>
     <w:tmpl w:val="DC52CDE2"/>
@@ -32492,7 +34297,7 @@
       </w:rPr>
     </w:lvl>
   </w:abstractNum>
-  <w:abstractNum w:abstractNumId="41">
+  <w:abstractNum w:abstractNumId="42">
     <w:nsid w:val="28EB7DCA"/>
     <w:multiLevelType w:val="hybridMultilevel"/>
     <w:tmpl w:val="0C1042B4"/>
@@ -32605,7 +34410,7 @@
       </w:rPr>
     </w:lvl>
   </w:abstractNum>
-  <w:abstractNum w:abstractNumId="42">
+  <w:abstractNum w:abstractNumId="43">
     <w:nsid w:val="2AD454FA"/>
     <w:multiLevelType w:val="hybridMultilevel"/>
     <w:tmpl w:val="848432CA"/>
@@ -32718,7 +34523,7 @@
       </w:rPr>
     </w:lvl>
   </w:abstractNum>
-  <w:abstractNum w:abstractNumId="43">
+  <w:abstractNum w:abstractNumId="44">
     <w:nsid w:val="2B1B740B"/>
     <w:multiLevelType w:val="hybridMultilevel"/>
     <w:tmpl w:val="56821692"/>
@@ -32831,7 +34636,7 @@
       </w:rPr>
     </w:lvl>
   </w:abstractNum>
-  <w:abstractNum w:abstractNumId="44">
+  <w:abstractNum w:abstractNumId="45">
     <w:nsid w:val="2DD20623"/>
     <w:multiLevelType w:val="hybridMultilevel"/>
     <w:tmpl w:val="16A03FE2"/>
@@ -32944,7 +34749,120 @@
       </w:rPr>
     </w:lvl>
   </w:abstractNum>
-  <w:abstractNum w:abstractNumId="45">
+  <w:abstractNum w:abstractNumId="46">
+    <w:nsid w:val="2E454004"/>
+    <w:multiLevelType w:val="hybridMultilevel"/>
+    <w:tmpl w:val="3FA2AE90"/>
+    <w:lvl w:ilvl="0" w:tplc="04090001">
+      <w:start w:val="1"/>
+      <w:numFmt w:val="bullet"/>
+      <w:lvlText w:val=""/>
+      <w:lvlJc w:val="left"/>
+      <w:pPr>
+        <w:ind w:left="720" w:hanging="360"/>
+      </w:pPr>
+      <w:rPr>
+        <w:rFonts w:ascii="Symbol" w:hAnsi="Symbol" w:hint="default"/>
+      </w:rPr>
+    </w:lvl>
+    <w:lvl w:ilvl="1" w:tplc="04090003">
+      <w:start w:val="1"/>
+      <w:numFmt w:val="bullet"/>
+      <w:lvlText w:val="o"/>
+      <w:lvlJc w:val="left"/>
+      <w:pPr>
+        <w:ind w:left="1440" w:hanging="360"/>
+      </w:pPr>
+      <w:rPr>
+        <w:rFonts w:ascii="Courier New" w:hAnsi="Courier New" w:cs="Courier New" w:hint="default"/>
+      </w:rPr>
+    </w:lvl>
+    <w:lvl w:ilvl="2" w:tplc="04090005">
+      <w:start w:val="1"/>
+      <w:numFmt w:val="bullet"/>
+      <w:lvlText w:val=""/>
+      <w:lvlJc w:val="left"/>
+      <w:pPr>
+        <w:ind w:left="2160" w:hanging="360"/>
+      </w:pPr>
+      <w:rPr>
+        <w:rFonts w:ascii="Wingdings" w:hAnsi="Wingdings" w:hint="default"/>
+      </w:rPr>
+    </w:lvl>
+    <w:lvl w:ilvl="3" w:tplc="04090001" w:tentative="1">
+      <w:start w:val="1"/>
+      <w:numFmt w:val="bullet"/>
+      <w:lvlText w:val=""/>
+      <w:lvlJc w:val="left"/>
+      <w:pPr>
+        <w:ind w:left="2880" w:hanging="360"/>
+      </w:pPr>
+      <w:rPr>
+        <w:rFonts w:ascii="Symbol" w:hAnsi="Symbol" w:hint="default"/>
+      </w:rPr>
+    </w:lvl>
+    <w:lvl w:ilvl="4" w:tplc="04090003" w:tentative="1">
+      <w:start w:val="1"/>
+      <w:numFmt w:val="bullet"/>
+      <w:lvlText w:val="o"/>
+      <w:lvlJc w:val="left"/>
+      <w:pPr>
+        <w:ind w:left="3600" w:hanging="360"/>
+      </w:pPr>
+      <w:rPr>
+        <w:rFonts w:ascii="Courier New" w:hAnsi="Courier New" w:cs="Courier New" w:hint="default"/>
+      </w:rPr>
+    </w:lvl>
+    <w:lvl w:ilvl="5" w:tplc="04090005" w:tentative="1">
+      <w:start w:val="1"/>
+      <w:numFmt w:val="bullet"/>
+      <w:lvlText w:val=""/>
+      <w:lvlJc w:val="left"/>
+      <w:pPr>
+        <w:ind w:left="4320" w:hanging="360"/>
+      </w:pPr>
+      <w:rPr>
+        <w:rFonts w:ascii="Wingdings" w:hAnsi="Wingdings" w:hint="default"/>
+      </w:rPr>
+    </w:lvl>
+    <w:lvl w:ilvl="6" w:tplc="04090001" w:tentative="1">
+      <w:start w:val="1"/>
+      <w:numFmt w:val="bullet"/>
+      <w:lvlText w:val=""/>
+      <w:lvlJc w:val="left"/>
+      <w:pPr>
+        <w:ind w:left="5040" w:hanging="360"/>
+      </w:pPr>
+      <w:rPr>
+        <w:rFonts w:ascii="Symbol" w:hAnsi="Symbol" w:hint="default"/>
+      </w:rPr>
+    </w:lvl>
+    <w:lvl w:ilvl="7" w:tplc="04090003" w:tentative="1">
+      <w:start w:val="1"/>
+      <w:numFmt w:val="bullet"/>
+      <w:lvlText w:val="o"/>
+      <w:lvlJc w:val="left"/>
+      <w:pPr>
+        <w:ind w:left="5760" w:hanging="360"/>
+      </w:pPr>
+      <w:rPr>
+        <w:rFonts w:ascii="Courier New" w:hAnsi="Courier New" w:cs="Courier New" w:hint="default"/>
+      </w:rPr>
+    </w:lvl>
+    <w:lvl w:ilvl="8" w:tplc="04090005" w:tentative="1">
+      <w:start w:val="1"/>
+      <w:numFmt w:val="bullet"/>
+      <w:lvlText w:val=""/>
+      <w:lvlJc w:val="left"/>
+      <w:pPr>
+        <w:ind w:left="6480" w:hanging="360"/>
+      </w:pPr>
+      <w:rPr>
+        <w:rFonts w:ascii="Wingdings" w:hAnsi="Wingdings" w:hint="default"/>
+      </w:rPr>
+    </w:lvl>
+  </w:abstractNum>
+  <w:abstractNum w:abstractNumId="47">
     <w:nsid w:val="2E885053"/>
     <w:multiLevelType w:val="hybridMultilevel"/>
     <w:tmpl w:val="7ADCAF06"/>
@@ -33057,7 +34975,7 @@
       </w:rPr>
     </w:lvl>
   </w:abstractNum>
-  <w:abstractNum w:abstractNumId="46">
+  <w:abstractNum w:abstractNumId="48">
     <w:nsid w:val="2F580556"/>
     <w:multiLevelType w:val="hybridMultilevel"/>
     <w:tmpl w:val="CDF02ED2"/>
@@ -33170,7 +35088,7 @@
       </w:rPr>
     </w:lvl>
   </w:abstractNum>
-  <w:abstractNum w:abstractNumId="47">
+  <w:abstractNum w:abstractNumId="49">
     <w:nsid w:val="33FD32A0"/>
     <w:multiLevelType w:val="hybridMultilevel"/>
     <w:tmpl w:val="CA8CFC38"/>
@@ -33283,7 +35201,7 @@
       </w:rPr>
     </w:lvl>
   </w:abstractNum>
-  <w:abstractNum w:abstractNumId="48">
+  <w:abstractNum w:abstractNumId="50">
     <w:nsid w:val="34C0642F"/>
     <w:multiLevelType w:val="hybridMultilevel"/>
     <w:tmpl w:val="3190CE0C"/>
@@ -33396,7 +35314,120 @@
       </w:rPr>
     </w:lvl>
   </w:abstractNum>
-  <w:abstractNum w:abstractNumId="49">
+  <w:abstractNum w:abstractNumId="51">
+    <w:nsid w:val="38432C7D"/>
+    <w:multiLevelType w:val="hybridMultilevel"/>
+    <w:tmpl w:val="0B225368"/>
+    <w:lvl w:ilvl="0" w:tplc="04090001">
+      <w:start w:val="1"/>
+      <w:numFmt w:val="bullet"/>
+      <w:lvlText w:val=""/>
+      <w:lvlJc w:val="left"/>
+      <w:pPr>
+        <w:ind w:left="720" w:hanging="360"/>
+      </w:pPr>
+      <w:rPr>
+        <w:rFonts w:ascii="Symbol" w:hAnsi="Symbol" w:hint="default"/>
+      </w:rPr>
+    </w:lvl>
+    <w:lvl w:ilvl="1" w:tplc="04090003">
+      <w:start w:val="1"/>
+      <w:numFmt w:val="bullet"/>
+      <w:lvlText w:val="o"/>
+      <w:lvlJc w:val="left"/>
+      <w:pPr>
+        <w:ind w:left="1440" w:hanging="360"/>
+      </w:pPr>
+      <w:rPr>
+        <w:rFonts w:ascii="Courier New" w:hAnsi="Courier New" w:cs="Courier New" w:hint="default"/>
+      </w:rPr>
+    </w:lvl>
+    <w:lvl w:ilvl="2" w:tplc="04090005">
+      <w:start w:val="1"/>
+      <w:numFmt w:val="bullet"/>
+      <w:lvlText w:val=""/>
+      <w:lvlJc w:val="left"/>
+      <w:pPr>
+        <w:ind w:left="2160" w:hanging="360"/>
+      </w:pPr>
+      <w:rPr>
+        <w:rFonts w:ascii="Wingdings" w:hAnsi="Wingdings" w:hint="default"/>
+      </w:rPr>
+    </w:lvl>
+    <w:lvl w:ilvl="3" w:tplc="04090001">
+      <w:start w:val="1"/>
+      <w:numFmt w:val="bullet"/>
+      <w:lvlText w:val=""/>
+      <w:lvlJc w:val="left"/>
+      <w:pPr>
+        <w:ind w:left="2880" w:hanging="360"/>
+      </w:pPr>
+      <w:rPr>
+        <w:rFonts w:ascii="Symbol" w:hAnsi="Symbol" w:hint="default"/>
+      </w:rPr>
+    </w:lvl>
+    <w:lvl w:ilvl="4" w:tplc="04090003" w:tentative="1">
+      <w:start w:val="1"/>
+      <w:numFmt w:val="bullet"/>
+      <w:lvlText w:val="o"/>
+      <w:lvlJc w:val="left"/>
+      <w:pPr>
+        <w:ind w:left="3600" w:hanging="360"/>
+      </w:pPr>
+      <w:rPr>
+        <w:rFonts w:ascii="Courier New" w:hAnsi="Courier New" w:cs="Courier New" w:hint="default"/>
+      </w:rPr>
+    </w:lvl>
+    <w:lvl w:ilvl="5" w:tplc="04090005" w:tentative="1">
+      <w:start w:val="1"/>
+      <w:numFmt w:val="bullet"/>
+      <w:lvlText w:val=""/>
+      <w:lvlJc w:val="left"/>
+      <w:pPr>
+        <w:ind w:left="4320" w:hanging="360"/>
+      </w:pPr>
+      <w:rPr>
+        <w:rFonts w:ascii="Wingdings" w:hAnsi="Wingdings" w:hint="default"/>
+      </w:rPr>
+    </w:lvl>
+    <w:lvl w:ilvl="6" w:tplc="04090001" w:tentative="1">
+      <w:start w:val="1"/>
+      <w:numFmt w:val="bullet"/>
+      <w:lvlText w:val=""/>
+      <w:lvlJc w:val="left"/>
+      <w:pPr>
+        <w:ind w:left="5040" w:hanging="360"/>
+      </w:pPr>
+      <w:rPr>
+        <w:rFonts w:ascii="Symbol" w:hAnsi="Symbol" w:hint="default"/>
+      </w:rPr>
+    </w:lvl>
+    <w:lvl w:ilvl="7" w:tplc="04090003" w:tentative="1">
+      <w:start w:val="1"/>
+      <w:numFmt w:val="bullet"/>
+      <w:lvlText w:val="o"/>
+      <w:lvlJc w:val="left"/>
+      <w:pPr>
+        <w:ind w:left="5760" w:hanging="360"/>
+      </w:pPr>
+      <w:rPr>
+        <w:rFonts w:ascii="Courier New" w:hAnsi="Courier New" w:cs="Courier New" w:hint="default"/>
+      </w:rPr>
+    </w:lvl>
+    <w:lvl w:ilvl="8" w:tplc="04090005" w:tentative="1">
+      <w:start w:val="1"/>
+      <w:numFmt w:val="bullet"/>
+      <w:lvlText w:val=""/>
+      <w:lvlJc w:val="left"/>
+      <w:pPr>
+        <w:ind w:left="6480" w:hanging="360"/>
+      </w:pPr>
+      <w:rPr>
+        <w:rFonts w:ascii="Wingdings" w:hAnsi="Wingdings" w:hint="default"/>
+      </w:rPr>
+    </w:lvl>
+  </w:abstractNum>
+  <w:abstractNum w:abstractNumId="52">
     <w:nsid w:val="3A201D20"/>
     <w:multiLevelType w:val="hybridMultilevel"/>
     <w:tmpl w:val="0416018A"/>
@@ -33509,7 +35540,7 @@
       </w:rPr>
     </w:lvl>
   </w:abstractNum>
-  <w:abstractNum w:abstractNumId="50">
+  <w:abstractNum w:abstractNumId="53">
     <w:nsid w:val="3B434142"/>
     <w:multiLevelType w:val="hybridMultilevel"/>
     <w:tmpl w:val="846CC1DE"/>
@@ -33622,7 +35653,7 @@
       </w:rPr>
     </w:lvl>
   </w:abstractNum>
-  <w:abstractNum w:abstractNumId="51">
+  <w:abstractNum w:abstractNumId="54">
     <w:nsid w:val="3BF4398C"/>
     <w:multiLevelType w:val="hybridMultilevel"/>
     <w:tmpl w:val="C7C4480A"/>
@@ -33735,10 +35766,123 @@
       </w:rPr>
     </w:lvl>
   </w:abstractNum>
-  <w:abstractNum w:abstractNumId="52">
+  <w:abstractNum w:abstractNumId="55">
+    <w:nsid w:val="3C333528"/>
+    <w:multiLevelType w:val="hybridMultilevel"/>
+    <w:tmpl w:val="D7AEE80A"/>
+    <w:lvl w:ilvl="0" w:tplc="04090001">
+      <w:start w:val="1"/>
+      <w:numFmt w:val="bullet"/>
+      <w:lvlText w:val=""/>
+      <w:lvlJc w:val="left"/>
+      <w:pPr>
+        <w:ind w:left="720" w:hanging="360"/>
+      </w:pPr>
+      <w:rPr>
+        <w:rFonts w:ascii="Symbol" w:hAnsi="Symbol" w:hint="default"/>
+      </w:rPr>
+    </w:lvl>
+    <w:lvl w:ilvl="1" w:tplc="04090003">
+      <w:start w:val="1"/>
+      <w:numFmt w:val="bullet"/>
+      <w:lvlText w:val="o"/>
+      <w:lvlJc w:val="left"/>
+      <w:pPr>
+        <w:ind w:left="1440" w:hanging="360"/>
+      </w:pPr>
+      <w:rPr>
+        <w:rFonts w:ascii="Courier New" w:hAnsi="Courier New" w:cs="Courier New" w:hint="default"/>
+      </w:rPr>
+    </w:lvl>
+    <w:lvl w:ilvl="2" w:tplc="04090005">
+      <w:start w:val="1"/>
+      <w:numFmt w:val="bullet"/>
+      <w:lvlText w:val=""/>
+      <w:lvlJc w:val="left"/>
+      <w:pPr>
+        <w:ind w:left="2160" w:hanging="360"/>
+      </w:pPr>
+      <w:rPr>
+        <w:rFonts w:ascii="Wingdings" w:hAnsi="Wingdings" w:hint="default"/>
+      </w:rPr>
+    </w:lvl>
+    <w:lvl w:ilvl="3" w:tplc="04090001" w:tentative="1">
+      <w:start w:val="1"/>
+      <w:numFmt w:val="bullet"/>
+      <w:lvlText w:val=""/>
+      <w:lvlJc w:val="left"/>
+      <w:pPr>
+        <w:ind w:left="2880" w:hanging="360"/>
+      </w:pPr>
+      <w:rPr>
+        <w:rFonts w:ascii="Symbol" w:hAnsi="Symbol" w:hint="default"/>
+      </w:rPr>
+    </w:lvl>
+    <w:lvl w:ilvl="4" w:tplc="04090003" w:tentative="1">
+      <w:start w:val="1"/>
+      <w:numFmt w:val="bullet"/>
+      <w:lvlText w:val="o"/>
+      <w:lvlJc w:val="left"/>
+      <w:pPr>
+        <w:ind w:left="3600" w:hanging="360"/>
+      </w:pPr>
+      <w:rPr>
+        <w:rFonts w:ascii="Courier New" w:hAnsi="Courier New" w:cs="Courier New" w:hint="default"/>
+      </w:rPr>
+    </w:lvl>
+    <w:lvl w:ilvl="5" w:tplc="04090005" w:tentative="1">
+      <w:start w:val="1"/>
+      <w:numFmt w:val="bullet"/>
+      <w:lvlText w:val=""/>
+      <w:lvlJc w:val="left"/>
+      <w:pPr>
+        <w:ind w:left="4320" w:hanging="360"/>
+      </w:pPr>
+      <w:rPr>
+        <w:rFonts w:ascii="Wingdings" w:hAnsi="Wingdings" w:hint="default"/>
+      </w:rPr>
+    </w:lvl>
+    <w:lvl w:ilvl="6" w:tplc="04090001" w:tentative="1">
+      <w:start w:val="1"/>
+      <w:numFmt w:val="bullet"/>
+      <w:lvlText w:val=""/>
+      <w:lvlJc w:val="left"/>
+      <w:pPr>
+        <w:ind w:left="5040" w:hanging="360"/>
+      </w:pPr>
+      <w:rPr>
+        <w:rFonts w:ascii="Symbol" w:hAnsi="Symbol" w:hint="default"/>
+      </w:rPr>
+    </w:lvl>
+    <w:lvl w:ilvl="7" w:tplc="04090003" w:tentative="1">
+      <w:start w:val="1"/>
+      <w:numFmt w:val="bullet"/>
+      <w:lvlText w:val="o"/>
+      <w:lvlJc w:val="left"/>
+      <w:pPr>
+        <w:ind w:left="5760" w:hanging="360"/>
+      </w:pPr>
+      <w:rPr>
+        <w:rFonts w:ascii="Courier New" w:hAnsi="Courier New" w:cs="Courier New" w:hint="default"/>
+      </w:rPr>
+    </w:lvl>
+    <w:lvl w:ilvl="8" w:tplc="04090005" w:tentative="1">
+      <w:start w:val="1"/>
+      <w:numFmt w:val="bullet"/>
+      <w:lvlText w:val=""/>
+      <w:lvlJc w:val="left"/>
+      <w:pPr>
+        <w:ind w:left="6480" w:hanging="360"/>
+      </w:pPr>
+      <w:rPr>
+        <w:rFonts w:ascii="Wingdings" w:hAnsi="Wingdings" w:hint="default"/>
+      </w:rPr>
+    </w:lvl>
+  </w:abstractNum>
+  <w:abstractNum w:abstractNumId="56">
     <w:nsid w:val="3D20317E"/>
     <w:multiLevelType w:val="hybridMultilevel"/>
-    <w:tmpl w:val="D334FDA6"/>
+    <w:tmpl w:val="51C8E08A"/>
     <w:lvl w:ilvl="0" w:tplc="04090001">
       <w:start w:val="1"/>
       <w:numFmt w:val="bullet"/>
@@ -33848,7 +35992,7 @@
       </w:rPr>
     </w:lvl>
   </w:abstractNum>
-  <w:abstractNum w:abstractNumId="53">
+  <w:abstractNum w:abstractNumId="57">
     <w:nsid w:val="3D7874C8"/>
     <w:multiLevelType w:val="hybridMultilevel"/>
     <w:tmpl w:val="0402264E"/>
@@ -33934,7 +36078,7 @@
       </w:pPr>
     </w:lvl>
   </w:abstractNum>
-  <w:abstractNum w:abstractNumId="54">
+  <w:abstractNum w:abstractNumId="58">
     <w:nsid w:val="3DDE1ED6"/>
     <w:multiLevelType w:val="hybridMultilevel"/>
     <w:tmpl w:val="8154DFF8"/>
@@ -34020,7 +36164,7 @@
       </w:pPr>
     </w:lvl>
   </w:abstractNum>
-  <w:abstractNum w:abstractNumId="55">
+  <w:abstractNum w:abstractNumId="59">
     <w:nsid w:val="3E446BCE"/>
     <w:multiLevelType w:val="hybridMultilevel"/>
     <w:tmpl w:val="3F10D6E0"/>
@@ -34133,7 +36277,7 @@
       </w:rPr>
     </w:lvl>
   </w:abstractNum>
-  <w:abstractNum w:abstractNumId="56">
+  <w:abstractNum w:abstractNumId="60">
     <w:nsid w:val="3EB1480B"/>
     <w:multiLevelType w:val="hybridMultilevel"/>
     <w:tmpl w:val="2AE4DD44"/>
@@ -34219,7 +36363,7 @@
       </w:pPr>
     </w:lvl>
   </w:abstractNum>
-  <w:abstractNum w:abstractNumId="57">
+  <w:abstractNum w:abstractNumId="61">
     <w:nsid w:val="3F4B5270"/>
     <w:multiLevelType w:val="hybridMultilevel"/>
     <w:tmpl w:val="D69A751E"/>
@@ -34332,7 +36476,7 @@
       </w:rPr>
     </w:lvl>
   </w:abstractNum>
-  <w:abstractNum w:abstractNumId="58">
+  <w:abstractNum w:abstractNumId="62">
     <w:nsid w:val="3F682B5C"/>
     <w:multiLevelType w:val="hybridMultilevel"/>
     <w:tmpl w:val="66785FDA"/>
@@ -34418,7 +36562,7 @@
       </w:pPr>
     </w:lvl>
   </w:abstractNum>
-  <w:abstractNum w:abstractNumId="59">
+  <w:abstractNum w:abstractNumId="63">
     <w:nsid w:val="3F6E31B4"/>
     <w:multiLevelType w:val="hybridMultilevel"/>
     <w:tmpl w:val="27ECFE18"/>
@@ -34531,7 +36675,7 @@
       </w:rPr>
     </w:lvl>
   </w:abstractNum>
-  <w:abstractNum w:abstractNumId="60">
+  <w:abstractNum w:abstractNumId="64">
     <w:nsid w:val="40054FC9"/>
     <w:multiLevelType w:val="hybridMultilevel"/>
     <w:tmpl w:val="508C6884"/>
@@ -34644,7 +36788,7 @@
       </w:rPr>
     </w:lvl>
   </w:abstractNum>
-  <w:abstractNum w:abstractNumId="61">
+  <w:abstractNum w:abstractNumId="65">
     <w:nsid w:val="41300994"/>
     <w:multiLevelType w:val="hybridMultilevel"/>
     <w:tmpl w:val="4E8E105A"/>
@@ -34757,7 +36901,7 @@
       </w:rPr>
     </w:lvl>
   </w:abstractNum>
-  <w:abstractNum w:abstractNumId="62">
+  <w:abstractNum w:abstractNumId="66">
     <w:nsid w:val="420877C1"/>
     <w:multiLevelType w:val="hybridMultilevel"/>
     <w:tmpl w:val="F12A657E"/>
@@ -34870,7 +37014,7 @@
       </w:rPr>
     </w:lvl>
   </w:abstractNum>
-  <w:abstractNum w:abstractNumId="63">
+  <w:abstractNum w:abstractNumId="67">
     <w:nsid w:val="43246E51"/>
     <w:multiLevelType w:val="hybridMultilevel"/>
     <w:tmpl w:val="F084922C"/>
@@ -34983,7 +37127,7 @@
       </w:rPr>
     </w:lvl>
   </w:abstractNum>
-  <w:abstractNum w:abstractNumId="64">
+  <w:abstractNum w:abstractNumId="68">
     <w:nsid w:val="43641CC5"/>
     <w:multiLevelType w:val="hybridMultilevel"/>
     <w:tmpl w:val="C3726518"/>
@@ -35069,7 +37213,7 @@
       </w:pPr>
     </w:lvl>
   </w:abstractNum>
-  <w:abstractNum w:abstractNumId="65">
+  <w:abstractNum w:abstractNumId="69">
     <w:nsid w:val="43F72BF2"/>
     <w:multiLevelType w:val="hybridMultilevel"/>
     <w:tmpl w:val="56CAFFE4"/>
@@ -35155,7 +37299,7 @@
       </w:pPr>
     </w:lvl>
   </w:abstractNum>
-  <w:abstractNum w:abstractNumId="66">
+  <w:abstractNum w:abstractNumId="70">
     <w:nsid w:val="445C34D5"/>
     <w:multiLevelType w:val="hybridMultilevel"/>
     <w:tmpl w:val="FEE41580"/>
@@ -35268,7 +37412,7 @@
       </w:rPr>
     </w:lvl>
   </w:abstractNum>
-  <w:abstractNum w:abstractNumId="67">
+  <w:abstractNum w:abstractNumId="71">
     <w:nsid w:val="44E37EA7"/>
     <w:multiLevelType w:val="hybridMultilevel"/>
     <w:tmpl w:val="1D00EB58"/>
@@ -35381,7 +37525,7 @@
       </w:rPr>
     </w:lvl>
   </w:abstractNum>
-  <w:abstractNum w:abstractNumId="68">
+  <w:abstractNum w:abstractNumId="72">
     <w:nsid w:val="460E5596"/>
     <w:multiLevelType w:val="hybridMultilevel"/>
     <w:tmpl w:val="2206A35C"/>
@@ -35494,7 +37638,7 @@
       </w:rPr>
     </w:lvl>
   </w:abstractNum>
-  <w:abstractNum w:abstractNumId="69">
+  <w:abstractNum w:abstractNumId="73">
     <w:nsid w:val="483C7740"/>
     <w:multiLevelType w:val="hybridMultilevel"/>
     <w:tmpl w:val="451A5ED0"/>
@@ -35607,7 +37751,7 @@
       </w:rPr>
     </w:lvl>
   </w:abstractNum>
-  <w:abstractNum w:abstractNumId="70">
+  <w:abstractNum w:abstractNumId="74">
     <w:nsid w:val="48D016C0"/>
     <w:multiLevelType w:val="hybridMultilevel"/>
     <w:tmpl w:val="05B084E8"/>
@@ -35720,7 +37864,7 @@
       </w:rPr>
     </w:lvl>
   </w:abstractNum>
-  <w:abstractNum w:abstractNumId="71">
+  <w:abstractNum w:abstractNumId="75">
     <w:nsid w:val="49BA32F4"/>
     <w:multiLevelType w:val="hybridMultilevel"/>
     <w:tmpl w:val="F5288DC2"/>
@@ -35833,7 +37977,7 @@
       </w:rPr>
     </w:lvl>
   </w:abstractNum>
-  <w:abstractNum w:abstractNumId="72">
+  <w:abstractNum w:abstractNumId="76">
     <w:nsid w:val="49E106B2"/>
     <w:multiLevelType w:val="hybridMultilevel"/>
     <w:tmpl w:val="2EBEA616"/>
@@ -35946,7 +38090,7 @@
       </w:rPr>
     </w:lvl>
   </w:abstractNum>
-  <w:abstractNum w:abstractNumId="73">
+  <w:abstractNum w:abstractNumId="77">
     <w:nsid w:val="4BEB3845"/>
     <w:multiLevelType w:val="hybridMultilevel"/>
     <w:tmpl w:val="D78821C8"/>
@@ -36059,7 +38203,7 @@
       </w:rPr>
     </w:lvl>
   </w:abstractNum>
-  <w:abstractNum w:abstractNumId="74">
+  <w:abstractNum w:abstractNumId="78">
     <w:nsid w:val="4C366FC7"/>
     <w:multiLevelType w:val="hybridMultilevel"/>
     <w:tmpl w:val="0402264E"/>
@@ -36145,7 +38289,7 @@
       </w:pPr>
     </w:lvl>
   </w:abstractNum>
-  <w:abstractNum w:abstractNumId="75">
+  <w:abstractNum w:abstractNumId="79">
     <w:nsid w:val="4E166C57"/>
     <w:multiLevelType w:val="hybridMultilevel"/>
     <w:tmpl w:val="24006A0E"/>
@@ -36258,7 +38402,7 @@
       </w:rPr>
     </w:lvl>
   </w:abstractNum>
-  <w:abstractNum w:abstractNumId="76">
+  <w:abstractNum w:abstractNumId="80">
     <w:nsid w:val="4FB46A04"/>
     <w:multiLevelType w:val="hybridMultilevel"/>
     <w:tmpl w:val="C888AA7A"/>
@@ -36371,7 +38515,7 @@
       </w:rPr>
     </w:lvl>
   </w:abstractNum>
-  <w:abstractNum w:abstractNumId="77">
+  <w:abstractNum w:abstractNumId="81">
     <w:nsid w:val="4FE42B6B"/>
     <w:multiLevelType w:val="hybridMultilevel"/>
     <w:tmpl w:val="A07AFB56"/>
@@ -36484,7 +38628,7 @@
       </w:rPr>
     </w:lvl>
   </w:abstractNum>
-  <w:abstractNum w:abstractNumId="78">
+  <w:abstractNum w:abstractNumId="82">
     <w:nsid w:val="50F750B2"/>
     <w:multiLevelType w:val="hybridMultilevel"/>
     <w:tmpl w:val="0402264E"/>
@@ -36570,7 +38714,7 @@
       </w:pPr>
     </w:lvl>
   </w:abstractNum>
-  <w:abstractNum w:abstractNumId="79">
+  <w:abstractNum w:abstractNumId="83">
     <w:nsid w:val="51ED29A8"/>
     <w:multiLevelType w:val="hybridMultilevel"/>
     <w:tmpl w:val="BB8A502E"/>
@@ -36683,7 +38827,7 @@
       </w:rPr>
     </w:lvl>
   </w:abstractNum>
-  <w:abstractNum w:abstractNumId="80">
+  <w:abstractNum w:abstractNumId="84">
     <w:nsid w:val="52251CDD"/>
     <w:multiLevelType w:val="hybridMultilevel"/>
     <w:tmpl w:val="07F0E0DA"/>
@@ -36796,7 +38940,7 @@
       </w:rPr>
     </w:lvl>
   </w:abstractNum>
-  <w:abstractNum w:abstractNumId="81">
+  <w:abstractNum w:abstractNumId="85">
     <w:nsid w:val="553A5332"/>
     <w:multiLevelType w:val="hybridMultilevel"/>
     <w:tmpl w:val="CE08AF74"/>
@@ -36909,7 +39053,7 @@
       </w:rPr>
     </w:lvl>
   </w:abstractNum>
-  <w:abstractNum w:abstractNumId="82">
+  <w:abstractNum w:abstractNumId="86">
     <w:nsid w:val="55D64233"/>
     <w:multiLevelType w:val="hybridMultilevel"/>
     <w:tmpl w:val="A63492FC"/>
@@ -37022,7 +39166,7 @@
       </w:rPr>
     </w:lvl>
   </w:abstractNum>
-  <w:abstractNum w:abstractNumId="83">
+  <w:abstractNum w:abstractNumId="87">
     <w:nsid w:val="563D1E73"/>
     <w:multiLevelType w:val="hybridMultilevel"/>
     <w:tmpl w:val="D4E01D4E"/>
@@ -37135,7 +39279,7 @@
       </w:rPr>
     </w:lvl>
   </w:abstractNum>
-  <w:abstractNum w:abstractNumId="84">
+  <w:abstractNum w:abstractNumId="88">
     <w:nsid w:val="571450CA"/>
     <w:multiLevelType w:val="hybridMultilevel"/>
     <w:tmpl w:val="160C4C84"/>
@@ -37248,7 +39392,7 @@
       </w:rPr>
     </w:lvl>
   </w:abstractNum>
-  <w:abstractNum w:abstractNumId="85">
+  <w:abstractNum w:abstractNumId="89">
     <w:nsid w:val="57AE6D47"/>
     <w:multiLevelType w:val="hybridMultilevel"/>
     <w:tmpl w:val="153880A4"/>
@@ -37361,7 +39505,7 @@
       </w:rPr>
     </w:lvl>
   </w:abstractNum>
-  <w:abstractNum w:abstractNumId="86">
+  <w:abstractNum w:abstractNumId="90">
     <w:nsid w:val="58935881"/>
     <w:multiLevelType w:val="hybridMultilevel"/>
     <w:tmpl w:val="1FECEEDA"/>
@@ -37474,7 +39618,7 @@
       </w:rPr>
     </w:lvl>
   </w:abstractNum>
-  <w:abstractNum w:abstractNumId="87">
+  <w:abstractNum w:abstractNumId="91">
     <w:nsid w:val="59C7601F"/>
     <w:multiLevelType w:val="hybridMultilevel"/>
     <w:tmpl w:val="939AF2EE"/>
@@ -37587,7 +39731,7 @@
       </w:rPr>
     </w:lvl>
   </w:abstractNum>
-  <w:abstractNum w:abstractNumId="88">
+  <w:abstractNum w:abstractNumId="92">
     <w:nsid w:val="5B0A5EF3"/>
     <w:multiLevelType w:val="hybridMultilevel"/>
     <w:tmpl w:val="B4A2637E"/>
@@ -37700,7 +39844,7 @@
       </w:rPr>
     </w:lvl>
   </w:abstractNum>
-  <w:abstractNum w:abstractNumId="89">
+  <w:abstractNum w:abstractNumId="93">
     <w:nsid w:val="5B1E69AB"/>
     <w:multiLevelType w:val="hybridMultilevel"/>
     <w:tmpl w:val="462A10E4"/>
@@ -37813,7 +39957,7 @@
       </w:rPr>
     </w:lvl>
   </w:abstractNum>
-  <w:abstractNum w:abstractNumId="90">
+  <w:abstractNum w:abstractNumId="94">
     <w:nsid w:val="5DB36FB8"/>
     <w:multiLevelType w:val="hybridMultilevel"/>
     <w:tmpl w:val="8CAC0CDE"/>
@@ -37926,7 +40070,7 @@
       </w:rPr>
     </w:lvl>
   </w:abstractNum>
-  <w:abstractNum w:abstractNumId="91">
+  <w:abstractNum w:abstractNumId="95">
     <w:nsid w:val="5DED180C"/>
     <w:multiLevelType w:val="hybridMultilevel"/>
     <w:tmpl w:val="5AFABAF6"/>
@@ -38039,7 +40183,7 @@
       </w:rPr>
     </w:lvl>
   </w:abstractNum>
-  <w:abstractNum w:abstractNumId="92">
+  <w:abstractNum w:abstractNumId="96">
     <w:nsid w:val="5DFD0300"/>
     <w:multiLevelType w:val="hybridMultilevel"/>
     <w:tmpl w:val="A95A64FA"/>
@@ -38152,7 +40296,7 @@
       </w:rPr>
     </w:lvl>
   </w:abstractNum>
-  <w:abstractNum w:abstractNumId="93">
+  <w:abstractNum w:abstractNumId="97">
     <w:nsid w:val="5F01785B"/>
     <w:multiLevelType w:val="hybridMultilevel"/>
     <w:tmpl w:val="2A1AA80E"/>
@@ -38265,7 +40409,7 @@
       </w:rPr>
     </w:lvl>
   </w:abstractNum>
-  <w:abstractNum w:abstractNumId="94">
+  <w:abstractNum w:abstractNumId="98">
     <w:nsid w:val="619C7499"/>
     <w:multiLevelType w:val="hybridMultilevel"/>
     <w:tmpl w:val="BE58EB3E"/>
@@ -38378,7 +40522,7 @@
       </w:rPr>
     </w:lvl>
   </w:abstractNum>
-  <w:abstractNum w:abstractNumId="95">
+  <w:abstractNum w:abstractNumId="99">
     <w:nsid w:val="623D7CB1"/>
     <w:multiLevelType w:val="hybridMultilevel"/>
     <w:tmpl w:val="EB2CAB78"/>
@@ -38491,7 +40635,7 @@
       </w:rPr>
     </w:lvl>
   </w:abstractNum>
-  <w:abstractNum w:abstractNumId="96">
+  <w:abstractNum w:abstractNumId="100">
     <w:nsid w:val="625355F2"/>
     <w:multiLevelType w:val="hybridMultilevel"/>
     <w:tmpl w:val="DFB001B0"/>
@@ -38604,7 +40748,7 @@
       </w:rPr>
     </w:lvl>
   </w:abstractNum>
-  <w:abstractNum w:abstractNumId="97">
+  <w:abstractNum w:abstractNumId="101">
     <w:nsid w:val="63173DA6"/>
     <w:multiLevelType w:val="hybridMultilevel"/>
     <w:tmpl w:val="23F23DAC"/>
@@ -38717,7 +40861,7 @@
       </w:rPr>
     </w:lvl>
   </w:abstractNum>
-  <w:abstractNum w:abstractNumId="98">
+  <w:abstractNum w:abstractNumId="102">
     <w:nsid w:val="633073C5"/>
     <w:multiLevelType w:val="hybridMultilevel"/>
     <w:tmpl w:val="475049B0"/>
@@ -38830,7 +40974,7 @@
       </w:rPr>
     </w:lvl>
   </w:abstractNum>
-  <w:abstractNum w:abstractNumId="99">
+  <w:abstractNum w:abstractNumId="103">
     <w:nsid w:val="63B850DB"/>
     <w:multiLevelType w:val="hybridMultilevel"/>
     <w:tmpl w:val="57FEFE7C"/>
@@ -38943,7 +41087,7 @@
       </w:rPr>
     </w:lvl>
   </w:abstractNum>
-  <w:abstractNum w:abstractNumId="100">
+  <w:abstractNum w:abstractNumId="104">
     <w:nsid w:val="649D22FF"/>
     <w:multiLevelType w:val="hybridMultilevel"/>
     <w:tmpl w:val="B64E446E"/>
@@ -39056,7 +41200,7 @@
       </w:rPr>
     </w:lvl>
   </w:abstractNum>
-  <w:abstractNum w:abstractNumId="101">
+  <w:abstractNum w:abstractNumId="105">
     <w:nsid w:val="65A54AB4"/>
     <w:multiLevelType w:val="hybridMultilevel"/>
     <w:tmpl w:val="609CBA0A"/>
@@ -39169,7 +41313,7 @@
       </w:rPr>
     </w:lvl>
   </w:abstractNum>
-  <w:abstractNum w:abstractNumId="102">
+  <w:abstractNum w:abstractNumId="106">
     <w:nsid w:val="66761133"/>
     <w:multiLevelType w:val="hybridMultilevel"/>
     <w:tmpl w:val="12C8DAFC"/>
@@ -39282,7 +41426,7 @@
       </w:rPr>
     </w:lvl>
   </w:abstractNum>
-  <w:abstractNum w:abstractNumId="103">
+  <w:abstractNum w:abstractNumId="107">
     <w:nsid w:val="67044D41"/>
     <w:multiLevelType w:val="hybridMultilevel"/>
     <w:tmpl w:val="ECC865C0"/>
@@ -39395,7 +41539,7 @@
       </w:rPr>
     </w:lvl>
   </w:abstractNum>
-  <w:abstractNum w:abstractNumId="104">
+  <w:abstractNum w:abstractNumId="108">
     <w:nsid w:val="6D65192F"/>
     <w:multiLevelType w:val="hybridMultilevel"/>
     <w:tmpl w:val="C478AAAC"/>
@@ -39508,7 +41652,7 @@
       </w:rPr>
     </w:lvl>
   </w:abstractNum>
-  <w:abstractNum w:abstractNumId="105">
+  <w:abstractNum w:abstractNumId="109">
     <w:nsid w:val="6DE41C90"/>
     <w:multiLevelType w:val="hybridMultilevel"/>
     <w:tmpl w:val="F2542FDA"/>
@@ -39621,7 +41765,7 @@
       </w:rPr>
     </w:lvl>
   </w:abstractNum>
-  <w:abstractNum w:abstractNumId="106">
+  <w:abstractNum w:abstractNumId="110">
     <w:nsid w:val="6EC00412"/>
     <w:multiLevelType w:val="hybridMultilevel"/>
     <w:tmpl w:val="D4E26CE4"/>
@@ -39734,7 +41878,7 @@
       </w:rPr>
     </w:lvl>
   </w:abstractNum>
-  <w:abstractNum w:abstractNumId="107">
+  <w:abstractNum w:abstractNumId="111">
     <w:nsid w:val="6F3335A2"/>
     <w:multiLevelType w:val="hybridMultilevel"/>
     <w:tmpl w:val="87F651B0"/>
@@ -39847,7 +41991,7 @@
       </w:rPr>
     </w:lvl>
   </w:abstractNum>
-  <w:abstractNum w:abstractNumId="108">
+  <w:abstractNum w:abstractNumId="112">
     <w:nsid w:val="6F432A17"/>
     <w:multiLevelType w:val="hybridMultilevel"/>
     <w:tmpl w:val="E0CA51AA"/>
@@ -39960,7 +42104,7 @@
       </w:rPr>
     </w:lvl>
   </w:abstractNum>
-  <w:abstractNum w:abstractNumId="109">
+  <w:abstractNum w:abstractNumId="113">
     <w:nsid w:val="6F4862DA"/>
     <w:multiLevelType w:val="hybridMultilevel"/>
     <w:tmpl w:val="30220DE6"/>
@@ -40073,7 +42217,7 @@
       </w:rPr>
     </w:lvl>
   </w:abstractNum>
-  <w:abstractNum w:abstractNumId="110">
+  <w:abstractNum w:abstractNumId="114">
     <w:nsid w:val="6FA670AC"/>
     <w:multiLevelType w:val="hybridMultilevel"/>
     <w:tmpl w:val="B3402122"/>
@@ -40186,7 +42330,7 @@
       </w:rPr>
     </w:lvl>
   </w:abstractNum>
-  <w:abstractNum w:abstractNumId="111">
+  <w:abstractNum w:abstractNumId="115">
     <w:nsid w:val="6FC520BF"/>
     <w:multiLevelType w:val="hybridMultilevel"/>
     <w:tmpl w:val="FDBCAF24"/>
@@ -40299,7 +42443,7 @@
       </w:rPr>
     </w:lvl>
   </w:abstractNum>
-  <w:abstractNum w:abstractNumId="112">
+  <w:abstractNum w:abstractNumId="116">
     <w:nsid w:val="7083138C"/>
     <w:multiLevelType w:val="hybridMultilevel"/>
     <w:tmpl w:val="4198BD98"/>
@@ -40412,7 +42556,7 @@
       </w:rPr>
     </w:lvl>
   </w:abstractNum>
-  <w:abstractNum w:abstractNumId="113">
+  <w:abstractNum w:abstractNumId="117">
     <w:nsid w:val="71621FC3"/>
     <w:multiLevelType w:val="hybridMultilevel"/>
     <w:tmpl w:val="40D452FC"/>
@@ -40525,7 +42669,7 @@
       </w:rPr>
     </w:lvl>
   </w:abstractNum>
-  <w:abstractNum w:abstractNumId="114">
+  <w:abstractNum w:abstractNumId="118">
     <w:nsid w:val="72784329"/>
     <w:multiLevelType w:val="hybridMultilevel"/>
     <w:tmpl w:val="9EC690EC"/>
@@ -40638,7 +42782,7 @@
       </w:rPr>
     </w:lvl>
   </w:abstractNum>
-  <w:abstractNum w:abstractNumId="115">
+  <w:abstractNum w:abstractNumId="119">
     <w:nsid w:val="72BB4614"/>
     <w:multiLevelType w:val="hybridMultilevel"/>
     <w:tmpl w:val="650E4B7C"/>
@@ -40751,7 +42895,7 @@
       </w:rPr>
     </w:lvl>
   </w:abstractNum>
-  <w:abstractNum w:abstractNumId="116">
+  <w:abstractNum w:abstractNumId="120">
     <w:nsid w:val="737D4550"/>
     <w:multiLevelType w:val="hybridMultilevel"/>
     <w:tmpl w:val="957AE238"/>
@@ -40864,7 +43008,7 @@
       </w:rPr>
     </w:lvl>
   </w:abstractNum>
-  <w:abstractNum w:abstractNumId="117">
+  <w:abstractNum w:abstractNumId="121">
     <w:nsid w:val="752268B1"/>
     <w:multiLevelType w:val="hybridMultilevel"/>
     <w:tmpl w:val="2EF6F89A"/>
@@ -40977,7 +43121,7 @@
       </w:rPr>
     </w:lvl>
   </w:abstractNum>
-  <w:abstractNum w:abstractNumId="118">
+  <w:abstractNum w:abstractNumId="122">
     <w:nsid w:val="75697BFB"/>
     <w:multiLevelType w:val="hybridMultilevel"/>
     <w:tmpl w:val="1C9C06D0"/>
@@ -41090,7 +43234,7 @@
       </w:rPr>
     </w:lvl>
   </w:abstractNum>
-  <w:abstractNum w:abstractNumId="119">
+  <w:abstractNum w:abstractNumId="123">
     <w:nsid w:val="78187B35"/>
     <w:multiLevelType w:val="hybridMultilevel"/>
     <w:tmpl w:val="D980A51A"/>
@@ -41203,7 +43347,7 @@
       </w:rPr>
     </w:lvl>
   </w:abstractNum>
-  <w:abstractNum w:abstractNumId="120">
+  <w:abstractNum w:abstractNumId="124">
     <w:nsid w:val="7A206F18"/>
     <w:multiLevelType w:val="hybridMultilevel"/>
     <w:tmpl w:val="832A7854"/>
@@ -41316,7 +43460,7 @@
       </w:rPr>
     </w:lvl>
   </w:abstractNum>
-  <w:abstractNum w:abstractNumId="121">
+  <w:abstractNum w:abstractNumId="125">
     <w:nsid w:val="7A8474AA"/>
     <w:multiLevelType w:val="hybridMultilevel"/>
     <w:tmpl w:val="D368B570"/>
@@ -41429,7 +43573,7 @@
       </w:rPr>
     </w:lvl>
   </w:abstractNum>
-  <w:abstractNum w:abstractNumId="122">
+  <w:abstractNum w:abstractNumId="126">
     <w:nsid w:val="7B390EA6"/>
     <w:multiLevelType w:val="hybridMultilevel"/>
     <w:tmpl w:val="40625B06"/>
@@ -41515,7 +43659,7 @@
       </w:pPr>
     </w:lvl>
   </w:abstractNum>
-  <w:abstractNum w:abstractNumId="123">
+  <w:abstractNum w:abstractNumId="127">
     <w:nsid w:val="7B9A0EE4"/>
     <w:multiLevelType w:val="hybridMultilevel"/>
     <w:tmpl w:val="0C9E8FB4"/>
@@ -41628,7 +43772,7 @@
       </w:rPr>
     </w:lvl>
   </w:abstractNum>
-  <w:abstractNum w:abstractNumId="124">
+  <w:abstractNum w:abstractNumId="128">
     <w:nsid w:val="7BF40F9C"/>
     <w:multiLevelType w:val="hybridMultilevel"/>
     <w:tmpl w:val="F69A23D0"/>
@@ -41741,7 +43885,7 @@
       </w:rPr>
     </w:lvl>
   </w:abstractNum>
-  <w:abstractNum w:abstractNumId="125">
+  <w:abstractNum w:abstractNumId="129">
     <w:nsid w:val="7FA1060E"/>
     <w:multiLevelType w:val="hybridMultilevel"/>
     <w:tmpl w:val="DA3CF1E8"/>
@@ -41858,37 +44002,37 @@
     <w:abstractNumId w:val="17"/>
   </w:num>
   <w:num w:numId="2">
-    <w:abstractNumId w:val="60"/>
+    <w:abstractNumId w:val="64"/>
   </w:num>
   <w:num w:numId="3">
     <w:abstractNumId w:val="1"/>
   </w:num>
   <w:num w:numId="4">
-    <w:abstractNumId w:val="101"/>
+    <w:abstractNumId w:val="105"/>
   </w:num>
   <w:num w:numId="5">
-    <w:abstractNumId w:val="41"/>
+    <w:abstractNumId w:val="42"/>
   </w:num>
   <w:num w:numId="6">
-    <w:abstractNumId w:val="38"/>
+    <w:abstractNumId w:val="39"/>
   </w:num>
   <w:num w:numId="7">
-    <w:abstractNumId w:val="56"/>
+    <w:abstractNumId w:val="60"/>
   </w:num>
   <w:num w:numId="8">
-    <w:abstractNumId w:val="104"/>
+    <w:abstractNumId w:val="108"/>
   </w:num>
   <w:num w:numId="9">
-    <w:abstractNumId w:val="35"/>
+    <w:abstractNumId w:val="36"/>
   </w:num>
   <w:num w:numId="10">
     <w:abstractNumId w:val="22"/>
   </w:num>
   <w:num w:numId="11">
-    <w:abstractNumId w:val="87"/>
+    <w:abstractNumId w:val="91"/>
   </w:num>
   <w:num w:numId="12">
-    <w:abstractNumId w:val="57"/>
+    <w:abstractNumId w:val="61"/>
   </w:num>
   <w:num w:numId="13">
     <w:abstractNumId w:val="2"/>
@@ -41897,175 +44041,175 @@
     <w:abstractNumId w:val="5"/>
   </w:num>
   <w:num w:numId="15">
-    <w:abstractNumId w:val="96"/>
+    <w:abstractNumId w:val="100"/>
   </w:num>
   <w:num w:numId="16">
     <w:abstractNumId w:val="6"/>
   </w:num>
   <w:num w:numId="17">
-    <w:abstractNumId w:val="77"/>
+    <w:abstractNumId w:val="81"/>
   </w:num>
   <w:num w:numId="18">
-    <w:abstractNumId w:val="105"/>
+    <w:abstractNumId w:val="109"/>
   </w:num>
   <w:num w:numId="19">
+    <w:abstractNumId w:val="82"/>
+  </w:num>
+  <w:num w:numId="20">
+    <w:abstractNumId w:val="57"/>
+  </w:num>
+  <w:num w:numId="21">
     <w:abstractNumId w:val="78"/>
   </w:num>
-  <w:num w:numId="20">
-    <w:abstractNumId w:val="53"/>
-  </w:num>
-  <w:num w:numId="21">
-    <w:abstractNumId w:val="74"/>
-  </w:num>
   <w:num w:numId="22">
-    <w:abstractNumId w:val="99"/>
+    <w:abstractNumId w:val="103"/>
   </w:num>
   <w:num w:numId="23">
-    <w:abstractNumId w:val="49"/>
+    <w:abstractNumId w:val="52"/>
   </w:num>
   <w:num w:numId="24">
     <w:abstractNumId w:val="9"/>
   </w:num>
   <w:num w:numId="25">
-    <w:abstractNumId w:val="114"/>
+    <w:abstractNumId w:val="118"/>
   </w:num>
   <w:num w:numId="26">
-    <w:abstractNumId w:val="42"/>
+    <w:abstractNumId w:val="43"/>
   </w:num>
   <w:num w:numId="27">
-    <w:abstractNumId w:val="93"/>
+    <w:abstractNumId w:val="97"/>
   </w:num>
   <w:num w:numId="28">
     <w:abstractNumId w:val="21"/>
   </w:num>
   <w:num w:numId="29">
-    <w:abstractNumId w:val="40"/>
+    <w:abstractNumId w:val="41"/>
   </w:num>
   <w:num w:numId="30">
-    <w:abstractNumId w:val="86"/>
+    <w:abstractNumId w:val="90"/>
   </w:num>
   <w:num w:numId="31">
-    <w:abstractNumId w:val="100"/>
+    <w:abstractNumId w:val="104"/>
   </w:num>
   <w:num w:numId="32">
-    <w:abstractNumId w:val="68"/>
+    <w:abstractNumId w:val="72"/>
   </w:num>
   <w:num w:numId="33">
-    <w:abstractNumId w:val="50"/>
+    <w:abstractNumId w:val="53"/>
   </w:num>
   <w:num w:numId="34">
     <w:abstractNumId w:val="16"/>
   </w:num>
   <w:num w:numId="35">
-    <w:abstractNumId w:val="91"/>
+    <w:abstractNumId w:val="95"/>
   </w:num>
   <w:num w:numId="36">
-    <w:abstractNumId w:val="27"/>
+    <w:abstractNumId w:val="28"/>
   </w:num>
   <w:num w:numId="37">
-    <w:abstractNumId w:val="110"/>
+    <w:abstractNumId w:val="114"/>
   </w:num>
   <w:num w:numId="38">
-    <w:abstractNumId w:val="102"/>
+    <w:abstractNumId w:val="106"/>
   </w:num>
   <w:num w:numId="39">
     <w:abstractNumId w:val="23"/>
   </w:num>
   <w:num w:numId="40">
-    <w:abstractNumId w:val="55"/>
+    <w:abstractNumId w:val="59"/>
   </w:num>
   <w:num w:numId="41">
-    <w:abstractNumId w:val="64"/>
+    <w:abstractNumId w:val="68"/>
   </w:num>
   <w:num w:numId="42">
-    <w:abstractNumId w:val="44"/>
+    <w:abstractNumId w:val="45"/>
   </w:num>
   <w:num w:numId="43">
-    <w:abstractNumId w:val="39"/>
+    <w:abstractNumId w:val="40"/>
   </w:num>
   <w:num w:numId="44">
-    <w:abstractNumId w:val="111"/>
+    <w:abstractNumId w:val="115"/>
   </w:num>
   <w:num w:numId="45">
-    <w:abstractNumId w:val="84"/>
+    <w:abstractNumId w:val="88"/>
   </w:num>
   <w:num w:numId="46">
-    <w:abstractNumId w:val="85"/>
+    <w:abstractNumId w:val="89"/>
   </w:num>
   <w:num w:numId="47">
     <w:abstractNumId w:val="24"/>
   </w:num>
   <w:num w:numId="48">
-    <w:abstractNumId w:val="69"/>
+    <w:abstractNumId w:val="73"/>
   </w:num>
   <w:num w:numId="49">
+    <w:abstractNumId w:val="30"/>
+  </w:num>
+  <w:num w:numId="50">
+    <w:abstractNumId w:val="92"/>
+  </w:num>
+  <w:num w:numId="51">
     <w:abstractNumId w:val="29"/>
   </w:num>
-  <w:num w:numId="50">
-    <w:abstractNumId w:val="88"/>
-  </w:num>
-  <w:num w:numId="51">
-    <w:abstractNumId w:val="28"/>
-  </w:num>
   <w:num w:numId="52">
-    <w:abstractNumId w:val="79"/>
+    <w:abstractNumId w:val="83"/>
   </w:num>
   <w:num w:numId="53">
-    <w:abstractNumId w:val="83"/>
+    <w:abstractNumId w:val="87"/>
   </w:num>
   <w:num w:numId="54">
-    <w:abstractNumId w:val="58"/>
+    <w:abstractNumId w:val="62"/>
   </w:num>
   <w:num w:numId="55">
+    <w:abstractNumId w:val="80"/>
+  </w:num>
+  <w:num w:numId="56">
+    <w:abstractNumId w:val="66"/>
+  </w:num>
+  <w:num w:numId="57">
     <w:abstractNumId w:val="76"/>
   </w:num>
-  <w:num w:numId="56">
-    <w:abstractNumId w:val="62"/>
-  </w:num>
-  <w:num w:numId="57">
-    <w:abstractNumId w:val="72"/>
-  </w:num>
   <w:num w:numId="58">
-    <w:abstractNumId w:val="95"/>
+    <w:abstractNumId w:val="99"/>
   </w:num>
   <w:num w:numId="59">
-    <w:abstractNumId w:val="30"/>
+    <w:abstractNumId w:val="31"/>
   </w:num>
   <w:num w:numId="60">
-    <w:abstractNumId w:val="32"/>
+    <w:abstractNumId w:val="33"/>
   </w:num>
   <w:num w:numId="61">
-    <w:abstractNumId w:val="80"/>
+    <w:abstractNumId w:val="84"/>
   </w:num>
   <w:num w:numId="62">
-    <w:abstractNumId w:val="47"/>
+    <w:abstractNumId w:val="49"/>
   </w:num>
   <w:num w:numId="63">
     <w:abstractNumId w:val="7"/>
   </w:num>
   <w:num w:numId="64">
-    <w:abstractNumId w:val="115"/>
+    <w:abstractNumId w:val="119"/>
   </w:num>
   <w:num w:numId="65">
-    <w:abstractNumId w:val="90"/>
+    <w:abstractNumId w:val="94"/>
   </w:num>
   <w:num w:numId="66">
-    <w:abstractNumId w:val="75"/>
+    <w:abstractNumId w:val="79"/>
   </w:num>
   <w:num w:numId="67">
-    <w:abstractNumId w:val="46"/>
+    <w:abstractNumId w:val="48"/>
   </w:num>
   <w:num w:numId="68">
     <w:abstractNumId w:val="8"/>
   </w:num>
   <w:num w:numId="69">
-    <w:abstractNumId w:val="94"/>
+    <w:abstractNumId w:val="98"/>
   </w:num>
   <w:num w:numId="70">
-    <w:abstractNumId w:val="109"/>
+    <w:abstractNumId w:val="113"/>
   </w:num>
   <w:num w:numId="71">
-    <w:abstractNumId w:val="98"/>
+    <w:abstractNumId w:val="102"/>
   </w:num>
   <w:num w:numId="72">
     <w:abstractNumId w:val="14"/>
@@ -42074,163 +44218,175 @@
     <w:abstractNumId w:val="3"/>
   </w:num>
   <w:num w:numId="74">
+    <w:abstractNumId w:val="127"/>
+  </w:num>
+  <w:num w:numId="75">
     <w:abstractNumId w:val="123"/>
   </w:num>
-  <w:num w:numId="75">
-    <w:abstractNumId w:val="119"/>
-  </w:num>
   <w:num w:numId="76">
-    <w:abstractNumId w:val="71"/>
+    <w:abstractNumId w:val="75"/>
   </w:num>
   <w:num w:numId="77">
-    <w:abstractNumId w:val="65"/>
+    <w:abstractNumId w:val="69"/>
   </w:num>
   <w:num w:numId="78">
     <w:abstractNumId w:val="0"/>
   </w:num>
   <w:num w:numId="79">
-    <w:abstractNumId w:val="61"/>
+    <w:abstractNumId w:val="65"/>
   </w:num>
   <w:num w:numId="80">
-    <w:abstractNumId w:val="92"/>
+    <w:abstractNumId w:val="96"/>
   </w:num>
   <w:num w:numId="81">
     <w:abstractNumId w:val="19"/>
   </w:num>
   <w:num w:numId="82">
-    <w:abstractNumId w:val="125"/>
+    <w:abstractNumId w:val="129"/>
   </w:num>
   <w:num w:numId="83">
-    <w:abstractNumId w:val="118"/>
+    <w:abstractNumId w:val="122"/>
   </w:num>
   <w:num w:numId="84">
-    <w:abstractNumId w:val="45"/>
+    <w:abstractNumId w:val="47"/>
   </w:num>
   <w:num w:numId="85">
-    <w:abstractNumId w:val="66"/>
+    <w:abstractNumId w:val="70"/>
   </w:num>
   <w:num w:numId="86">
     <w:abstractNumId w:val="4"/>
   </w:num>
   <w:num w:numId="87">
-    <w:abstractNumId w:val="37"/>
+    <w:abstractNumId w:val="38"/>
   </w:num>
   <w:num w:numId="88">
-    <w:abstractNumId w:val="34"/>
+    <w:abstractNumId w:val="35"/>
   </w:num>
   <w:num w:numId="89">
     <w:abstractNumId w:val="25"/>
   </w:num>
   <w:num w:numId="90">
-    <w:abstractNumId w:val="81"/>
+    <w:abstractNumId w:val="85"/>
   </w:num>
   <w:num w:numId="91">
-    <w:abstractNumId w:val="33"/>
+    <w:abstractNumId w:val="34"/>
   </w:num>
   <w:num w:numId="92">
-    <w:abstractNumId w:val="89"/>
+    <w:abstractNumId w:val="93"/>
   </w:num>
   <w:num w:numId="93">
     <w:abstractNumId w:val="18"/>
   </w:num>
   <w:num w:numId="94">
-    <w:abstractNumId w:val="82"/>
+    <w:abstractNumId w:val="86"/>
   </w:num>
   <w:num w:numId="95">
-    <w:abstractNumId w:val="54"/>
+    <w:abstractNumId w:val="58"/>
   </w:num>
   <w:num w:numId="96">
-    <w:abstractNumId w:val="31"/>
+    <w:abstractNumId w:val="32"/>
   </w:num>
   <w:num w:numId="97">
-    <w:abstractNumId w:val="51"/>
+    <w:abstractNumId w:val="54"/>
   </w:num>
   <w:num w:numId="98">
     <w:abstractNumId w:val="13"/>
   </w:num>
   <w:num w:numId="99">
+    <w:abstractNumId w:val="67"/>
+  </w:num>
+  <w:num w:numId="100">
+    <w:abstractNumId w:val="125"/>
+  </w:num>
+  <w:num w:numId="101">
+    <w:abstractNumId w:val="126"/>
+  </w:num>
+  <w:num w:numId="102">
+    <w:abstractNumId w:val="107"/>
+  </w:num>
+  <w:num w:numId="103">
+    <w:abstractNumId w:val="71"/>
+  </w:num>
+  <w:num w:numId="104">
+    <w:abstractNumId w:val="116"/>
+  </w:num>
+  <w:num w:numId="105">
+    <w:abstractNumId w:val="117"/>
+  </w:num>
+  <w:num w:numId="106">
     <w:abstractNumId w:val="63"/>
   </w:num>
-  <w:num w:numId="100">
-    <w:abstractNumId w:val="121"/>
-  </w:num>
-  <w:num w:numId="101">
-    <w:abstractNumId w:val="122"/>
-  </w:num>
-  <w:num w:numId="102">
-    <w:abstractNumId w:val="103"/>
-  </w:num>
-  <w:num w:numId="103">
-    <w:abstractNumId w:val="67"/>
-  </w:num>
-  <w:num w:numId="104">
-    <w:abstractNumId w:val="112"/>
-  </w:num>
-  <w:num w:numId="105">
-    <w:abstractNumId w:val="113"/>
-  </w:num>
-  <w:num w:numId="106">
-    <w:abstractNumId w:val="59"/>
-  </w:num>
   <w:num w:numId="107">
-    <w:abstractNumId w:val="107"/>
+    <w:abstractNumId w:val="111"/>
   </w:num>
   <w:num w:numId="108">
     <w:abstractNumId w:val="20"/>
   </w:num>
   <w:num w:numId="109">
-    <w:abstractNumId w:val="117"/>
+    <w:abstractNumId w:val="121"/>
   </w:num>
   <w:num w:numId="110">
-    <w:abstractNumId w:val="48"/>
+    <w:abstractNumId w:val="50"/>
   </w:num>
   <w:num w:numId="111">
     <w:abstractNumId w:val="11"/>
   </w:num>
   <w:num w:numId="112">
-    <w:abstractNumId w:val="36"/>
+    <w:abstractNumId w:val="37"/>
   </w:num>
   <w:num w:numId="113">
-    <w:abstractNumId w:val="116"/>
+    <w:abstractNumId w:val="120"/>
   </w:num>
   <w:num w:numId="114">
-    <w:abstractNumId w:val="43"/>
+    <w:abstractNumId w:val="44"/>
   </w:num>
   <w:num w:numId="115">
-    <w:abstractNumId w:val="108"/>
+    <w:abstractNumId w:val="112"/>
   </w:num>
   <w:num w:numId="116">
-    <w:abstractNumId w:val="26"/>
+    <w:abstractNumId w:val="27"/>
   </w:num>
   <w:num w:numId="117">
-    <w:abstractNumId w:val="97"/>
+    <w:abstractNumId w:val="101"/>
   </w:num>
   <w:num w:numId="118">
-    <w:abstractNumId w:val="120"/>
+    <w:abstractNumId w:val="124"/>
   </w:num>
   <w:num w:numId="119">
-    <w:abstractNumId w:val="70"/>
+    <w:abstractNumId w:val="74"/>
   </w:num>
   <w:num w:numId="120">
-    <w:abstractNumId w:val="124"/>
+    <w:abstractNumId w:val="128"/>
   </w:num>
   <w:num w:numId="121">
     <w:abstractNumId w:val="12"/>
   </w:num>
   <w:num w:numId="122">
-    <w:abstractNumId w:val="106"/>
+    <w:abstractNumId w:val="110"/>
   </w:num>
   <w:num w:numId="123">
     <w:abstractNumId w:val="15"/>
   </w:num>
   <w:num w:numId="124">
-    <w:abstractNumId w:val="73"/>
+    <w:abstractNumId w:val="77"/>
   </w:num>
   <w:num w:numId="125">
     <w:abstractNumId w:val="10"/>
   </w:num>
   <w:num w:numId="126">
-    <w:abstractNumId w:val="52"/>
+    <w:abstractNumId w:val="56"/>
+  </w:num>
+  <w:num w:numId="127">
+    <w:abstractNumId w:val="26"/>
+  </w:num>
+  <w:num w:numId="128">
+    <w:abstractNumId w:val="51"/>
+  </w:num>
+  <w:num w:numId="129">
+    <w:abstractNumId w:val="46"/>
+  </w:num>
+  <w:num w:numId="130">
+    <w:abstractNumId w:val="55"/>
   </w:num>
   <w:numIdMacAtCleanup w:val="123"/>
 </w:numbering>
@@ -43026,7 +45182,7 @@
 </file>
 
 <file path=customXml/itemProps1.xml><?xml version="1.0" encoding="utf-8"?>
-<ds:datastoreItem xmlns:ds="http://schemas.openxmlformats.org/officeDocument/2006/customXml" ds:itemID="{07B55822-2A14-47AD-B64D-4F038DDF8CE6}">
+<ds:datastoreItem xmlns:ds="http://schemas.openxmlformats.org/officeDocument/2006/customXml" ds:itemID="{6D37B4FA-9651-4056-9959-5C9E1AEDC3DC}">
   <ds:schemaRefs>
     <ds:schemaRef ds:uri="http://schemas.openxmlformats.org/officeDocument/2006/bibliography"/>
   </ds:schemaRefs>

</xml_diff>